<commit_message>
Remove AddInParameterValue....Had issue getting it working.   Also updated settings to work with the  SchedulingLaborEfficiencies model.
</commit_message>
<xml_diff>
--- a/Documentation/RunSimioPortalExpConsole.docx
+++ b/Documentation/RunSimioPortalExpConsole.docx
@@ -1,13 +1,13 @@
 
 <file path=word/document.xml><?xml version="1.0" encoding="utf-8"?>
-<w:document xmlns:wpc="http://schemas.microsoft.com/office/word/2010/wordprocessingCanvas" xmlns:cx="http://schemas.microsoft.com/office/drawing/2014/chartex" xmlns:cx1="http://schemas.microsoft.com/office/drawing/2015/9/8/chartex" xmlns:cx2="http://schemas.microsoft.com/office/drawing/2015/10/21/chartex" xmlns:cx3="http://schemas.microsoft.com/office/drawing/2016/5/9/chartex" xmlns:cx4="http://schemas.microsoft.com/office/drawing/2016/5/10/chartex" xmlns:cx5="http://schemas.microsoft.com/office/drawing/2016/5/11/chartex" xmlns:cx6="http://schemas.microsoft.com/office/drawing/2016/5/12/chartex" xmlns:cx7="http://schemas.microsoft.com/office/drawing/2016/5/13/chartex" xmlns:cx8="http://schemas.microsoft.com/office/drawing/2016/5/14/chartex" xmlns:mc="http://schemas.openxmlformats.org/markup-compatibility/2006" xmlns:aink="http://schemas.microsoft.com/office/drawing/2016/ink" xmlns:am3d="http://schemas.microsoft.com/office/drawing/2017/model3d" xmlns:o="urn:schemas-microsoft-com:office:office" xmlns:r="http://schemas.openxmlformats.org/officeDocument/2006/relationships" xmlns:m="http://schemas.openxmlformats.org/officeDocument/2006/math" xmlns:v="urn:schemas-microsoft-com:vml" xmlns:wp14="http://schemas.microsoft.com/office/word/2010/wordprocessingDrawing" xmlns:wp="http://schemas.openxmlformats.org/drawingml/2006/wordprocessingDrawing" xmlns:w10="urn:schemas-microsoft-com:office:word" xmlns:w="http://schemas.openxmlformats.org/wordprocessingml/2006/main" xmlns:w14="http://schemas.microsoft.com/office/word/2010/wordml" xmlns:w15="http://schemas.microsoft.com/office/word/2012/wordml" xmlns:w16cex="http://schemas.microsoft.com/office/word/2018/wordml/cex" xmlns:w16cid="http://schemas.microsoft.com/office/word/2016/wordml/cid" xmlns:w16="http://schemas.microsoft.com/office/word/2018/wordml" xmlns:w16sdtdh="http://schemas.microsoft.com/office/word/2020/wordml/sdtdatahash" xmlns:w16se="http://schemas.microsoft.com/office/word/2015/wordml/symex" xmlns:wpg="http://schemas.microsoft.com/office/word/2010/wordprocessingGroup" xmlns:wpi="http://schemas.microsoft.com/office/word/2010/wordprocessingInk" xmlns:wne="http://schemas.microsoft.com/office/word/2006/wordml" xmlns:wps="http://schemas.microsoft.com/office/word/2010/wordprocessingShape" mc:Ignorable="w14 w15 w16se w16cid w16 w16cex w16sdtdh wp14">
+<w:document xmlns:wpc="http://schemas.microsoft.com/office/word/2010/wordprocessingCanvas" xmlns:cx="http://schemas.microsoft.com/office/drawing/2014/chartex" xmlns:cx1="http://schemas.microsoft.com/office/drawing/2015/9/8/chartex" xmlns:cx2="http://schemas.microsoft.com/office/drawing/2015/10/21/chartex" xmlns:cx3="http://schemas.microsoft.com/office/drawing/2016/5/9/chartex" xmlns:cx4="http://schemas.microsoft.com/office/drawing/2016/5/10/chartex" xmlns:cx5="http://schemas.microsoft.com/office/drawing/2016/5/11/chartex" xmlns:cx6="http://schemas.microsoft.com/office/drawing/2016/5/12/chartex" xmlns:cx7="http://schemas.microsoft.com/office/drawing/2016/5/13/chartex" xmlns:cx8="http://schemas.microsoft.com/office/drawing/2016/5/14/chartex" xmlns:mc="http://schemas.openxmlformats.org/markup-compatibility/2006" xmlns:aink="http://schemas.microsoft.com/office/drawing/2016/ink" xmlns:am3d="http://schemas.microsoft.com/office/drawing/2017/model3d" xmlns:o="urn:schemas-microsoft-com:office:office" xmlns:oel="http://schemas.microsoft.com/office/2019/extlst" xmlns:r="http://schemas.openxmlformats.org/officeDocument/2006/relationships" xmlns:m="http://schemas.openxmlformats.org/officeDocument/2006/math" xmlns:v="urn:schemas-microsoft-com:vml" xmlns:wp14="http://schemas.microsoft.com/office/word/2010/wordprocessingDrawing" xmlns:wp="http://schemas.openxmlformats.org/drawingml/2006/wordprocessingDrawing" xmlns:w10="urn:schemas-microsoft-com:office:word" xmlns:w="http://schemas.openxmlformats.org/wordprocessingml/2006/main" xmlns:w14="http://schemas.microsoft.com/office/word/2010/wordml" xmlns:w15="http://schemas.microsoft.com/office/word/2012/wordml" xmlns:w16cex="http://schemas.microsoft.com/office/word/2018/wordml/cex" xmlns:w16cid="http://schemas.microsoft.com/office/word/2016/wordml/cid" xmlns:w16="http://schemas.microsoft.com/office/word/2018/wordml" xmlns:w16sdtdh="http://schemas.microsoft.com/office/word/2020/wordml/sdtdatahash" xmlns:w16se="http://schemas.microsoft.com/office/word/2015/wordml/symex" xmlns:wpg="http://schemas.microsoft.com/office/word/2010/wordprocessingGroup" xmlns:wpi="http://schemas.microsoft.com/office/word/2010/wordprocessingInk" xmlns:wne="http://schemas.microsoft.com/office/word/2006/wordml" xmlns:wps="http://schemas.microsoft.com/office/word/2010/wordprocessingShape" mc:Ignorable="w14 w15 w16se w16cid w16 w16cex w16sdtdh wp14">
   <w:body>
     <w:p>
       <w:pPr>
         <w:pStyle w:val="Heading1"/>
         <w:spacing w:before="0"/>
       </w:pPr>
-      <w:bookmarkStart w:id="0" w:name="_Toc99958096"/>
+      <w:bookmarkStart w:id="0" w:name="_Toc109141236"/>
       <w:r>
         <w:t xml:space="preserve">Simio </w:t>
       </w:r>
@@ -24,7 +24,13 @@
       </w:r>
       <w:proofErr w:type="spellStart"/>
       <w:r>
-        <w:t>RunSimioExpConsole</w:t>
+        <w:t>RunSimio</w:t>
+      </w:r>
+      <w:r>
+        <w:t>Portal</w:t>
+      </w:r>
+      <w:r>
+        <w:t>ExpConsole</w:t>
       </w:r>
       <w:bookmarkEnd w:id="0"/>
       <w:proofErr w:type="spellEnd"/>
@@ -34,16 +40,13 @@
         <w:t xml:space="preserve">Last Update: </w:t>
       </w:r>
       <w:r>
-        <w:t>0</w:t>
-      </w:r>
-      <w:r>
-        <w:t>2</w:t>
+        <w:t>18</w:t>
       </w:r>
       <w:r>
         <w:t xml:space="preserve"> </w:t>
       </w:r>
       <w:r>
-        <w:t>April</w:t>
+        <w:t>July</w:t>
       </w:r>
       <w:r>
         <w:t xml:space="preserve"> 20</w:t>
@@ -106,13 +109,13 @@
           <w:r>
             <w:fldChar w:fldCharType="separate"/>
           </w:r>
-          <w:hyperlink w:anchor="_Toc99958096" w:history="1">
+          <w:hyperlink w:anchor="_Toc109141236" w:history="1">
             <w:r>
               <w:rPr>
                 <w:rStyle w:val="Hyperlink"/>
                 <w:noProof/>
               </w:rPr>
-              <w:t>Simio WebAPI Note: RunSimioExpConsole</w:t>
+              <w:t>Simio WebAPI Note: RunSimioPortalExpConsole</w:t>
             </w:r>
             <w:r>
               <w:rPr>
@@ -133,7 +136,7 @@
                 <w:noProof/>
                 <w:webHidden/>
               </w:rPr>
-              <w:instrText xml:space="preserve"> PAGEREF _Toc99958096 \h </w:instrText>
+              <w:instrText xml:space="preserve"> PAGEREF _Toc109141236 \h </w:instrText>
             </w:r>
             <w:r>
               <w:rPr>
@@ -172,13 +175,13 @@
               <w:noProof/>
             </w:rPr>
           </w:pPr>
-          <w:hyperlink w:anchor="_Toc99958097" w:history="1">
+          <w:hyperlink w:anchor="_Toc109141237" w:history="1">
             <w:r>
               <w:rPr>
                 <w:rStyle w:val="Hyperlink"/>
                 <w:noProof/>
               </w:rPr>
-              <w:t>RunSimioExpConsole</w:t>
+              <w:t>RunSimioPortalExpConsole</w:t>
             </w:r>
             <w:r>
               <w:rPr>
@@ -199,7 +202,7 @@
                 <w:noProof/>
                 <w:webHidden/>
               </w:rPr>
-              <w:instrText xml:space="preserve"> PAGEREF _Toc99958097 \h </w:instrText>
+              <w:instrText xml:space="preserve"> PAGEREF _Toc109141237 \h </w:instrText>
             </w:r>
             <w:r>
               <w:rPr>
@@ -241,7 +244,7 @@
               <w:noProof/>
             </w:rPr>
           </w:pPr>
-          <w:hyperlink w:anchor="_Toc99958098" w:history="1">
+          <w:hyperlink w:anchor="_Toc109141238" w:history="1">
             <w:r>
               <w:rPr>
                 <w:rStyle w:val="Hyperlink"/>
@@ -268,7 +271,7 @@
                 <w:noProof/>
                 <w:webHidden/>
               </w:rPr>
-              <w:instrText xml:space="preserve"> PAGEREF _Toc99958098 \h </w:instrText>
+              <w:instrText xml:space="preserve"> PAGEREF _Toc109141238 \h </w:instrText>
             </w:r>
             <w:r>
               <w:rPr>
@@ -310,7 +313,7 @@
               <w:noProof/>
             </w:rPr>
           </w:pPr>
-          <w:hyperlink w:anchor="_Toc99958099" w:history="1">
+          <w:hyperlink w:anchor="_Toc109141239" w:history="1">
             <w:r>
               <w:rPr>
                 <w:rStyle w:val="Hyperlink"/>
@@ -337,7 +340,7 @@
                 <w:noProof/>
                 <w:webHidden/>
               </w:rPr>
-              <w:instrText xml:space="preserve"> PAGEREF _Toc99958099 \h </w:instrText>
+              <w:instrText xml:space="preserve"> PAGEREF _Toc109141239 \h </w:instrText>
             </w:r>
             <w:r>
               <w:rPr>
@@ -379,76 +382,7 @@
               <w:noProof/>
             </w:rPr>
           </w:pPr>
-          <w:hyperlink w:anchor="_Toc99958100" w:history="1">
-            <w:r>
-              <w:rPr>
-                <w:rStyle w:val="Hyperlink"/>
-                <w:noProof/>
-              </w:rPr>
-              <w:t>Getting Started</w:t>
-            </w:r>
-            <w:r>
-              <w:rPr>
-                <w:noProof/>
-                <w:webHidden/>
-              </w:rPr>
-              <w:tab/>
-            </w:r>
-            <w:r>
-              <w:rPr>
-                <w:noProof/>
-                <w:webHidden/>
-              </w:rPr>
-              <w:fldChar w:fldCharType="begin"/>
-            </w:r>
-            <w:r>
-              <w:rPr>
-                <w:noProof/>
-                <w:webHidden/>
-              </w:rPr>
-              <w:instrText xml:space="preserve"> PAGEREF _Toc99958100 \h </w:instrText>
-            </w:r>
-            <w:r>
-              <w:rPr>
-                <w:noProof/>
-                <w:webHidden/>
-              </w:rPr>
-            </w:r>
-            <w:r>
-              <w:rPr>
-                <w:noProof/>
-                <w:webHidden/>
-              </w:rPr>
-              <w:fldChar w:fldCharType="separate"/>
-            </w:r>
-            <w:r>
-              <w:rPr>
-                <w:noProof/>
-                <w:webHidden/>
-              </w:rPr>
-              <w:t>2</w:t>
-            </w:r>
-            <w:r>
-              <w:rPr>
-                <w:noProof/>
-                <w:webHidden/>
-              </w:rPr>
-              <w:fldChar w:fldCharType="end"/>
-            </w:r>
-          </w:hyperlink>
-        </w:p>
-        <w:p>
-          <w:pPr>
-            <w:pStyle w:val="TOC2"/>
-            <w:tabs>
-              <w:tab w:val="right" w:leader="dot" w:pos="9350"/>
-            </w:tabs>
-            <w:rPr>
-              <w:rFonts w:eastAsiaTheme="minorEastAsia"/>
-              <w:noProof/>
-            </w:rPr>
-          </w:pPr>
-          <w:hyperlink w:anchor="_Toc99958101" w:history="1">
+          <w:hyperlink w:anchor="_Toc109141240" w:history="1">
             <w:r>
               <w:rPr>
                 <w:rStyle w:val="Hyperlink"/>
@@ -475,73 +409,7 @@
                 <w:noProof/>
                 <w:webHidden/>
               </w:rPr>
-              <w:instrText xml:space="preserve"> PAGEREF _Toc99958101 \h </w:instrText>
-            </w:r>
-            <w:r>
-              <w:rPr>
-                <w:noProof/>
-                <w:webHidden/>
-              </w:rPr>
-            </w:r>
-            <w:r>
-              <w:rPr>
-                <w:noProof/>
-                <w:webHidden/>
-              </w:rPr>
-              <w:fldChar w:fldCharType="separate"/>
-            </w:r>
-            <w:r>
-              <w:rPr>
-                <w:noProof/>
-                <w:webHidden/>
-              </w:rPr>
-              <w:t>2</w:t>
-            </w:r>
-            <w:r>
-              <w:rPr>
-                <w:noProof/>
-                <w:webHidden/>
-              </w:rPr>
-              <w:fldChar w:fldCharType="end"/>
-            </w:r>
-          </w:hyperlink>
-        </w:p>
-        <w:p>
-          <w:pPr>
-            <w:pStyle w:val="TOC1"/>
-            <w:rPr>
-              <w:rFonts w:eastAsiaTheme="minorEastAsia"/>
-              <w:noProof/>
-            </w:rPr>
-          </w:pPr>
-          <w:hyperlink w:anchor="_Toc99958102" w:history="1">
-            <w:r>
-              <w:rPr>
-                <w:rStyle w:val="Hyperlink"/>
-                <w:noProof/>
-              </w:rPr>
-              <w:t>Appendix: Command Line Options</w:t>
-            </w:r>
-            <w:r>
-              <w:rPr>
-                <w:noProof/>
-                <w:webHidden/>
-              </w:rPr>
-              <w:tab/>
-            </w:r>
-            <w:r>
-              <w:rPr>
-                <w:noProof/>
-                <w:webHidden/>
-              </w:rPr>
-              <w:fldChar w:fldCharType="begin"/>
-            </w:r>
-            <w:r>
-              <w:rPr>
-                <w:noProof/>
-                <w:webHidden/>
-              </w:rPr>
-              <w:instrText xml:space="preserve"> PAGEREF _Toc99958102 \h </w:instrText>
+              <w:instrText xml:space="preserve"> PAGEREF _Toc109141240 \h </w:instrText>
             </w:r>
             <w:r>
               <w:rPr>
@@ -573,6 +441,72 @@
           </w:hyperlink>
         </w:p>
         <w:p>
+          <w:pPr>
+            <w:pStyle w:val="TOC1"/>
+            <w:rPr>
+              <w:rFonts w:eastAsiaTheme="minorEastAsia"/>
+              <w:noProof/>
+            </w:rPr>
+          </w:pPr>
+          <w:hyperlink w:anchor="_Toc109141241" w:history="1">
+            <w:r>
+              <w:rPr>
+                <w:rStyle w:val="Hyperlink"/>
+                <w:noProof/>
+              </w:rPr>
+              <w:t>Appendix: Command Line Options</w:t>
+            </w:r>
+            <w:r>
+              <w:rPr>
+                <w:noProof/>
+                <w:webHidden/>
+              </w:rPr>
+              <w:tab/>
+            </w:r>
+            <w:r>
+              <w:rPr>
+                <w:noProof/>
+                <w:webHidden/>
+              </w:rPr>
+              <w:fldChar w:fldCharType="begin"/>
+            </w:r>
+            <w:r>
+              <w:rPr>
+                <w:noProof/>
+                <w:webHidden/>
+              </w:rPr>
+              <w:instrText xml:space="preserve"> PAGEREF _Toc109141241 \h </w:instrText>
+            </w:r>
+            <w:r>
+              <w:rPr>
+                <w:noProof/>
+                <w:webHidden/>
+              </w:rPr>
+            </w:r>
+            <w:r>
+              <w:rPr>
+                <w:noProof/>
+                <w:webHidden/>
+              </w:rPr>
+              <w:fldChar w:fldCharType="separate"/>
+            </w:r>
+            <w:r>
+              <w:rPr>
+                <w:noProof/>
+                <w:webHidden/>
+              </w:rPr>
+              <w:t>5</w:t>
+            </w:r>
+            <w:r>
+              <w:rPr>
+                <w:noProof/>
+                <w:webHidden/>
+              </w:rPr>
+              <w:fldChar w:fldCharType="end"/>
+            </w:r>
+          </w:hyperlink>
+        </w:p>
+        <w:p>
           <w:r>
             <w:rPr>
               <w:b/>
@@ -609,11 +543,17 @@
       <w:pPr>
         <w:pStyle w:val="Heading1"/>
       </w:pPr>
-      <w:bookmarkStart w:id="1" w:name="_Toc99958097"/>
+      <w:bookmarkStart w:id="1" w:name="_Toc109141237"/>
       <w:proofErr w:type="spellStart"/>
       <w:r>
         <w:lastRenderedPageBreak/>
-        <w:t>RunSimioExpConsole</w:t>
+        <w:t>RunSimio</w:t>
+      </w:r>
+      <w:r>
+        <w:t>Portal</w:t>
+      </w:r>
+      <w:r>
+        <w:t>ExpConsole</w:t>
       </w:r>
       <w:bookmarkEnd w:id="1"/>
       <w:proofErr w:type="spellEnd"/>
@@ -623,7 +563,7 @@
       <w:pPr>
         <w:pStyle w:val="Heading2"/>
       </w:pPr>
-      <w:bookmarkStart w:id="2" w:name="_Toc99958098"/>
+      <w:bookmarkStart w:id="2" w:name="_Toc109141238"/>
       <w:r>
         <w:t>Overview</w:t>
       </w:r>
@@ -644,13 +584,16 @@
       <w:r>
         <w:t xml:space="preserve"> can be used to control the upload, download, and run for Simio Experiments and Plans</w:t>
       </w:r>
+      <w:r>
+        <w:t>.</w:t>
+      </w:r>
     </w:p>
     <w:p/>
     <w:p>
       <w:pPr>
         <w:pStyle w:val="Heading2"/>
       </w:pPr>
-      <w:bookmarkStart w:id="3" w:name="_Toc99958099"/>
+      <w:bookmarkStart w:id="3" w:name="_Toc109141239"/>
       <w:r>
         <w:t>The Program and the Command Line Interface</w:t>
       </w:r>
@@ -661,117 +604,3833 @@
         <w:t xml:space="preserve"> </w:t>
       </w:r>
     </w:p>
+    <w:p>
+      <w:r>
+        <w:t xml:space="preserve">By </w:t>
+      </w:r>
+      <w:r>
+        <w:t>default,</w:t>
+      </w:r>
+      <w:r>
+        <w:t xml:space="preserve"> the Simio Console Application reads the </w:t>
+      </w:r>
+      <w:proofErr w:type="spellStart"/>
+      <w:r>
+        <w:rPr>
+          <w:rFonts w:ascii="Avenir LT Std 35 Light" w:hAnsi="Avenir LT Std 35 Light"/>
+          <w:i/>
+          <w:iCs/>
+          <w:sz w:val="18"/>
+          <w:szCs w:val="18"/>
+        </w:rPr>
+        <w:t>RunSimioPortalExpConsole.exe.config</w:t>
+      </w:r>
+      <w:proofErr w:type="spellEnd"/>
+      <w:r>
+        <w:rPr>
+          <w:rFonts w:ascii="Avenir LT Std 35 Light" w:hAnsi="Avenir LT Std 35 Light"/>
+          <w:i/>
+          <w:iCs/>
+          <w:sz w:val="18"/>
+          <w:szCs w:val="18"/>
+        </w:rPr>
+        <w:t xml:space="preserve"> </w:t>
+      </w:r>
+      <w:r>
+        <w:t xml:space="preserve">file from within the directory containing </w:t>
+      </w:r>
+      <w:r>
+        <w:t>RunSimioPortalExpConsole.exe</w:t>
+      </w:r>
+      <w:r>
+        <w:t xml:space="preserve"> for the default values unless overridden via command line Parameters.</w:t>
+      </w:r>
+    </w:p>
+    <w:p>
+      <w:r>
+        <w:t>An example:</w:t>
+      </w:r>
+    </w:p>
+    <w:p>
+      <w:proofErr w:type="spellStart"/>
+      <w:r>
+        <w:t>RunSimioPortalExpConsole</w:t>
+      </w:r>
+      <w:proofErr w:type="spellEnd"/>
+      <w:r>
+        <w:t xml:space="preserve"> -</w:t>
+      </w:r>
+      <w:proofErr w:type="spellStart"/>
+      <w:r>
+        <w:t>prj</w:t>
+      </w:r>
+      <w:proofErr w:type="spellEnd"/>
+      <w:r>
+        <w:t xml:space="preserve"> </w:t>
+      </w:r>
+      <w:proofErr w:type="spellStart"/>
+      <w:r>
+        <w:t>TEST_Model</w:t>
+      </w:r>
+      <w:proofErr w:type="spellEnd"/>
+      <w:r>
+        <w:t xml:space="preserve"> -</w:t>
+      </w:r>
+      <w:proofErr w:type="spellStart"/>
+      <w:r>
+        <w:t>rsn</w:t>
+      </w:r>
+      <w:proofErr w:type="spellEnd"/>
+      <w:r>
+        <w:t xml:space="preserve"> </w:t>
+      </w:r>
+      <w:proofErr w:type="spellStart"/>
+      <w:r>
+        <w:t>RunScheduleName</w:t>
+      </w:r>
+      <w:proofErr w:type="spellEnd"/>
+      <w:r>
+        <w:t xml:space="preserve"> -</w:t>
+      </w:r>
+      <w:proofErr w:type="spellStart"/>
+      <w:r>
+        <w:t>psn</w:t>
+      </w:r>
+      <w:proofErr w:type="spellEnd"/>
+      <w:r>
+        <w:t xml:space="preserve"> </w:t>
+      </w:r>
+      <w:proofErr w:type="spellStart"/>
+      <w:r>
+        <w:t>PublishScheduleName</w:t>
+      </w:r>
+      <w:proofErr w:type="spellEnd"/>
+      <w:r>
+        <w:t xml:space="preserve"> </w:t>
+      </w:r>
+      <w:r>
+        <w:t>-</w:t>
+      </w:r>
+      <w:proofErr w:type="spellStart"/>
+      <w:r>
+        <w:t>psd</w:t>
+      </w:r>
+      <w:proofErr w:type="spellEnd"/>
+      <w:r>
+        <w:t xml:space="preserve"> </w:t>
+      </w:r>
+      <w:proofErr w:type="spellStart"/>
+      <w:r>
+        <w:t>PublishScheduleDescription</w:t>
+      </w:r>
+      <w:proofErr w:type="spellEnd"/>
+      <w:r>
+        <w:t xml:space="preserve"> </w:t>
+      </w:r>
+      <w:r>
+        <w:t>-</w:t>
+      </w:r>
+      <w:proofErr w:type="spellStart"/>
+      <w:r>
+        <w:t>rsc</w:t>
+      </w:r>
+      <w:proofErr w:type="spellEnd"/>
+      <w:r>
+        <w:t xml:space="preserve"> SchedPublishSuccessFileName=F:\\</w:t>
+      </w:r>
+      <w:r>
+        <w:t>SiteA</w:t>
+      </w:r>
+      <w:r>
+        <w:t>\\</w:t>
+      </w:r>
+      <w:r>
+        <w:t>T</w:t>
+      </w:r>
+      <w:r>
+        <w:t>rigger_</w:t>
+      </w:r>
+      <w:r>
+        <w:t>APO</w:t>
+      </w:r>
+      <w:r>
+        <w:t>\\PublishStatus.csv -iat False -</w:t>
+      </w:r>
+      <w:proofErr w:type="spellStart"/>
+      <w:r>
+        <w:t>rs</w:t>
+      </w:r>
+      <w:proofErr w:type="spellEnd"/>
+      <w:r>
+        <w:t xml:space="preserve"> False -eat True -</w:t>
+      </w:r>
+      <w:proofErr w:type="spellStart"/>
+      <w:r>
+        <w:t>psr</w:t>
+      </w:r>
+      <w:proofErr w:type="spellEnd"/>
+      <w:r>
+        <w:t xml:space="preserve"> True</w:t>
+      </w:r>
+      <w:r>
+        <w:t xml:space="preserve"> -</w:t>
+      </w:r>
+      <w:proofErr w:type="spellStart"/>
+      <w:r>
+        <w:t>sts</w:t>
+      </w:r>
+      <w:proofErr w:type="spellEnd"/>
+      <w:r>
+        <w:t xml:space="preserve"> Minute</w:t>
+      </w:r>
+    </w:p>
+    <w:p>
+      <w:pPr>
+        <w:pStyle w:val="Heading2"/>
+      </w:pPr>
+    </w:p>
+    <w:p>
+      <w:pPr>
+        <w:rPr>
+          <w:rFonts w:ascii="Avenir LT Std 35 Light" w:hAnsi="Avenir LT Std 35 Light"/>
+          <w:b/>
+          <w:bCs/>
+        </w:rPr>
+      </w:pPr>
+      <w:r>
+        <w:rPr>
+          <w:rFonts w:ascii="Avenir LT Std 35 Light" w:hAnsi="Avenir LT Std 35 Light"/>
+          <w:b/>
+          <w:bCs/>
+        </w:rPr>
+        <w:t>General Parameters</w:t>
+      </w:r>
+    </w:p>
+    <w:p>
+      <w:pPr>
+        <w:ind w:left="720"/>
+        <w:rPr>
+          <w:rFonts w:ascii="Avenir LT Std 35 Light" w:hAnsi="Avenir LT Std 35 Light"/>
+        </w:rPr>
+      </w:pPr>
+      <w:r>
+        <w:rPr>
+          <w:rFonts w:ascii="Avenir LT Std 35 Light" w:hAnsi="Avenir LT Std 35 Light"/>
+        </w:rPr>
+        <w:t>-</w:t>
+      </w:r>
+      <w:proofErr w:type="spellStart"/>
+      <w:proofErr w:type="gramStart"/>
+      <w:r>
+        <w:rPr>
+          <w:rFonts w:ascii="Avenir LT Std 35 Light" w:hAnsi="Avenir LT Std 35 Light"/>
+        </w:rPr>
+        <w:t>url</w:t>
+      </w:r>
+      <w:proofErr w:type="spellEnd"/>
+      <w:r>
+        <w:rPr>
+          <w:rFonts w:ascii="Avenir LT Std 35 Light" w:hAnsi="Avenir LT Std 35 Light"/>
+        </w:rPr>
+        <w:t xml:space="preserve"> :</w:t>
+      </w:r>
+      <w:proofErr w:type="gramEnd"/>
+      <w:r>
+        <w:rPr>
+          <w:rFonts w:ascii="Avenir LT Std 35 Light" w:hAnsi="Avenir LT Std 35 Light"/>
+        </w:rPr>
+        <w:t xml:space="preserve"> Simio </w:t>
+      </w:r>
+      <w:r>
+        <w:rPr>
+          <w:rFonts w:ascii="Avenir LT Std 35 Light" w:hAnsi="Avenir LT Std 35 Light"/>
+        </w:rPr>
+        <w:t xml:space="preserve">Portal </w:t>
+      </w:r>
+      <w:r>
+        <w:rPr>
+          <w:rFonts w:ascii="Avenir LT Std 35 Light" w:hAnsi="Avenir LT Std 35 Light"/>
+        </w:rPr>
+        <w:t>URL</w:t>
+      </w:r>
+    </w:p>
+    <w:p>
+      <w:pPr>
+        <w:ind w:left="720"/>
+        <w:rPr>
+          <w:rFonts w:ascii="Avenir LT Std 35 Light" w:hAnsi="Avenir LT Std 35 Light"/>
+        </w:rPr>
+      </w:pPr>
+      <w:r>
+        <w:rPr>
+          <w:rFonts w:ascii="Avenir LT Std 35 Light" w:hAnsi="Avenir LT Std 35 Light"/>
+        </w:rPr>
+        <w:t>-</w:t>
+      </w:r>
+      <w:proofErr w:type="gramStart"/>
+      <w:r>
+        <w:rPr>
+          <w:rFonts w:ascii="Avenir LT Std 35 Light" w:hAnsi="Avenir LT Std 35 Light"/>
+        </w:rPr>
+        <w:t xml:space="preserve">pat </w:t>
+      </w:r>
+      <w:r>
+        <w:rPr>
+          <w:rFonts w:ascii="Avenir LT Std 35 Light" w:hAnsi="Avenir LT Std 35 Light"/>
+        </w:rPr>
+        <w:t>:</w:t>
+      </w:r>
+      <w:proofErr w:type="gramEnd"/>
+      <w:r>
+        <w:rPr>
+          <w:rFonts w:ascii="Avenir LT Std 35 Light" w:hAnsi="Avenir LT Std 35 Light"/>
+        </w:rPr>
+        <w:t xml:space="preserve"> Personal Access Token</w:t>
+      </w:r>
+    </w:p>
+    <w:p>
+      <w:pPr>
+        <w:ind w:left="720"/>
+        <w:rPr>
+          <w:rFonts w:ascii="Avenir LT Std 35 Light" w:hAnsi="Avenir LT Std 35 Light"/>
+        </w:rPr>
+      </w:pPr>
+      <w:r>
+        <w:rPr>
+          <w:rFonts w:ascii="Avenir LT Std 35 Light" w:hAnsi="Avenir LT Std 35 Light"/>
+        </w:rPr>
+        <w:t>-</w:t>
+      </w:r>
+      <w:proofErr w:type="spellStart"/>
+      <w:proofErr w:type="gramStart"/>
+      <w:r>
+        <w:rPr>
+          <w:rFonts w:ascii="Avenir LT Std 35 Light" w:hAnsi="Avenir LT Std 35 Light"/>
+        </w:rPr>
+        <w:t>ris</w:t>
+      </w:r>
+      <w:proofErr w:type="spellEnd"/>
+      <w:r>
+        <w:rPr>
+          <w:rFonts w:ascii="Avenir LT Std 35 Light" w:hAnsi="Avenir LT Std 35 Light"/>
+        </w:rPr>
+        <w:t xml:space="preserve"> </w:t>
+      </w:r>
+      <w:r>
+        <w:rPr>
+          <w:rFonts w:ascii="Avenir LT Std 35 Light" w:hAnsi="Avenir LT Std 35 Light"/>
+        </w:rPr>
+        <w:t>:</w:t>
+      </w:r>
+      <w:proofErr w:type="gramEnd"/>
+      <w:r>
+        <w:rPr>
+          <w:rFonts w:ascii="Avenir LT Std 35 Light" w:hAnsi="Avenir LT Std 35 Light"/>
+        </w:rPr>
+        <w:t xml:space="preserve"> Retry Results Interval Seconds</w:t>
+      </w:r>
+    </w:p>
+    <w:p>
+      <w:pPr>
+        <w:ind w:left="720"/>
+        <w:rPr>
+          <w:rFonts w:ascii="Avenir LT Std 35 Light" w:hAnsi="Avenir LT Std 35 Light"/>
+        </w:rPr>
+      </w:pPr>
+      <w:r>
+        <w:rPr>
+          <w:rFonts w:ascii="Avenir LT Std 35 Light" w:hAnsi="Avenir LT Std 35 Light"/>
+        </w:rPr>
+        <w:t>-</w:t>
+      </w:r>
+      <w:proofErr w:type="spellStart"/>
+      <w:proofErr w:type="gramStart"/>
+      <w:r>
+        <w:rPr>
+          <w:rFonts w:ascii="Avenir LT Std 35 Light" w:hAnsi="Avenir LT Std 35 Light"/>
+        </w:rPr>
+        <w:t>rma</w:t>
+      </w:r>
+      <w:proofErr w:type="spellEnd"/>
+      <w:r>
+        <w:rPr>
+          <w:rFonts w:ascii="Avenir LT Std 35 Light" w:hAnsi="Avenir LT Std 35 Light"/>
+        </w:rPr>
+        <w:t xml:space="preserve"> </w:t>
+      </w:r>
+      <w:r>
+        <w:rPr>
+          <w:rFonts w:ascii="Avenir LT Std 35 Light" w:hAnsi="Avenir LT Std 35 Light"/>
+        </w:rPr>
+        <w:t>:</w:t>
+      </w:r>
+      <w:proofErr w:type="gramEnd"/>
+      <w:r>
+        <w:rPr>
+          <w:rFonts w:ascii="Avenir LT Std 35 Light" w:hAnsi="Avenir LT Std 35 Light"/>
+        </w:rPr>
+        <w:t xml:space="preserve"> Retry Results Max Attemp</w:t>
+      </w:r>
+      <w:r>
+        <w:rPr>
+          <w:rFonts w:ascii="Avenir LT Std 35 Light" w:hAnsi="Avenir LT Std 35 Light"/>
+        </w:rPr>
+        <w:t>t</w:t>
+      </w:r>
+      <w:r>
+        <w:rPr>
+          <w:rFonts w:ascii="Avenir LT Std 35 Light" w:hAnsi="Avenir LT Std 35 Light"/>
+        </w:rPr>
+        <w:t>s</w:t>
+      </w:r>
+    </w:p>
+    <w:p>
+      <w:pPr>
+        <w:ind w:left="720"/>
+        <w:rPr>
+          <w:rFonts w:ascii="Avenir LT Std 35 Light" w:hAnsi="Avenir LT Std 35 Light"/>
+        </w:rPr>
+      </w:pPr>
+      <w:r>
+        <w:rPr>
+          <w:rFonts w:ascii="Avenir LT Std 35 Light" w:hAnsi="Avenir LT Std 35 Light"/>
+        </w:rPr>
+        <w:t>-</w:t>
+      </w:r>
+      <w:proofErr w:type="gramStart"/>
+      <w:r>
+        <w:rPr>
+          <w:rFonts w:ascii="Avenir LT Std 35 Light" w:hAnsi="Avenir LT Std 35 Light"/>
+        </w:rPr>
+        <w:t xml:space="preserve">w </w:t>
+      </w:r>
+      <w:r>
+        <w:rPr>
+          <w:rFonts w:ascii="Avenir LT Std 35 Light" w:hAnsi="Avenir LT Std 35 Light"/>
+        </w:rPr>
+        <w:t>:</w:t>
+      </w:r>
+      <w:proofErr w:type="gramEnd"/>
+      <w:r>
+        <w:rPr>
+          <w:rFonts w:ascii="Avenir LT Std 35 Light" w:hAnsi="Avenir LT Std 35 Light"/>
+        </w:rPr>
+        <w:t xml:space="preserve"> wait (pause) at end</w:t>
+      </w:r>
+      <w:r>
+        <w:rPr>
+          <w:rFonts w:ascii="Avenir LT Std 35 Light" w:hAnsi="Avenir LT Std 35 Light"/>
+        </w:rPr>
+        <w:t xml:space="preserve"> of Console </w:t>
+      </w:r>
+      <w:r>
+        <w:rPr>
+          <w:rFonts w:ascii="Avenir LT Std 35 Light" w:hAnsi="Avenir LT Std 35 Light"/>
+        </w:rPr>
+        <w:t>run</w:t>
+      </w:r>
+    </w:p>
+    <w:p>
+      <w:pPr>
+        <w:rPr>
+          <w:rFonts w:ascii="Avenir LT Std 35 Light" w:hAnsi="Avenir LT Std 35 Light"/>
+          <w:b/>
+          <w:bCs/>
+        </w:rPr>
+      </w:pPr>
+      <w:r>
+        <w:rPr>
+          <w:rFonts w:ascii="Avenir LT Std 35 Light" w:hAnsi="Avenir LT Std 35 Light"/>
+          <w:b/>
+          <w:bCs/>
+        </w:rPr>
+        <w:t>Authentication</w:t>
+      </w:r>
+      <w:r>
+        <w:rPr>
+          <w:rFonts w:ascii="Avenir LT Std 35 Light" w:hAnsi="Avenir LT Std 35 Light"/>
+          <w:b/>
+          <w:bCs/>
+        </w:rPr>
+        <w:t xml:space="preserve"> Parameters</w:t>
+      </w:r>
+    </w:p>
+    <w:p>
+      <w:pPr>
+        <w:ind w:left="720"/>
+        <w:rPr>
+          <w:rFonts w:ascii="Avenir LT Std 35 Light" w:hAnsi="Avenir LT Std 35 Light"/>
+        </w:rPr>
+      </w:pPr>
+      <w:r>
+        <w:rPr>
+          <w:rFonts w:ascii="Avenir LT Std 35 Light" w:hAnsi="Avenir LT Std 35 Light"/>
+        </w:rPr>
+        <w:t>-</w:t>
+      </w:r>
+      <w:proofErr w:type="gramStart"/>
+      <w:r>
+        <w:rPr>
+          <w:rFonts w:ascii="Avenir LT Std 35 Light" w:hAnsi="Avenir LT Std 35 Light"/>
+        </w:rPr>
+        <w:t xml:space="preserve">at </w:t>
+      </w:r>
+      <w:r>
+        <w:rPr>
+          <w:rFonts w:ascii="Avenir LT Std 35 Light" w:hAnsi="Avenir LT Std 35 Light"/>
+        </w:rPr>
+        <w:t>:</w:t>
+      </w:r>
+      <w:proofErr w:type="gramEnd"/>
+      <w:r>
+        <w:rPr>
+          <w:rFonts w:ascii="Avenir LT Std 35 Light" w:hAnsi="Avenir LT Std 35 Light"/>
+        </w:rPr>
+        <w:t xml:space="preserve"> Authentication Type</w:t>
+      </w:r>
+    </w:p>
+    <w:p>
+      <w:pPr>
+        <w:ind w:left="720"/>
+        <w:rPr>
+          <w:rFonts w:ascii="Avenir LT Std 35 Light" w:hAnsi="Avenir LT Std 35 Light"/>
+        </w:rPr>
+      </w:pPr>
+      <w:r>
+        <w:rPr>
+          <w:rFonts w:ascii="Avenir LT Std 35 Light" w:hAnsi="Avenir LT Std 35 Light"/>
+        </w:rPr>
+        <w:t>-</w:t>
+      </w:r>
+      <w:proofErr w:type="gramStart"/>
+      <w:r>
+        <w:rPr>
+          <w:rFonts w:ascii="Avenir LT Std 35 Light" w:hAnsi="Avenir LT Std 35 Light"/>
+        </w:rPr>
+        <w:t xml:space="preserve">d </w:t>
+      </w:r>
+      <w:r>
+        <w:rPr>
+          <w:rFonts w:ascii="Avenir LT Std 35 Light" w:hAnsi="Avenir LT Std 35 Light"/>
+        </w:rPr>
+        <w:t>:</w:t>
+      </w:r>
+      <w:proofErr w:type="gramEnd"/>
+      <w:r>
+        <w:rPr>
+          <w:rFonts w:ascii="Avenir LT Std 35 Light" w:hAnsi="Avenir LT Std 35 Light"/>
+        </w:rPr>
+        <w:t xml:space="preserve"> Domain</w:t>
+      </w:r>
+    </w:p>
+    <w:p>
+      <w:pPr>
+        <w:ind w:left="720"/>
+        <w:rPr>
+          <w:rFonts w:ascii="Avenir LT Std 35 Light" w:hAnsi="Avenir LT Std 35 Light"/>
+        </w:rPr>
+      </w:pPr>
+      <w:r>
+        <w:rPr>
+          <w:rFonts w:ascii="Avenir LT Std 35 Light" w:hAnsi="Avenir LT Std 35 Light"/>
+        </w:rPr>
+        <w:t>-</w:t>
+      </w:r>
+      <w:proofErr w:type="gramStart"/>
+      <w:r>
+        <w:rPr>
+          <w:rFonts w:ascii="Avenir LT Std 35 Light" w:hAnsi="Avenir LT Std 35 Light"/>
+        </w:rPr>
+        <w:t xml:space="preserve">u </w:t>
+      </w:r>
+      <w:r>
+        <w:rPr>
+          <w:rFonts w:ascii="Avenir LT Std 35 Light" w:hAnsi="Avenir LT Std 35 Light"/>
+        </w:rPr>
+        <w:t>:</w:t>
+      </w:r>
+      <w:proofErr w:type="gramEnd"/>
+      <w:r>
+        <w:rPr>
+          <w:rFonts w:ascii="Avenir LT Std 35 Light" w:hAnsi="Avenir LT Std 35 Light"/>
+        </w:rPr>
+        <w:t xml:space="preserve"> User Name</w:t>
+      </w:r>
+    </w:p>
+    <w:p>
+      <w:pPr>
+        <w:ind w:left="720"/>
+        <w:rPr>
+          <w:rFonts w:ascii="Avenir LT Std 35 Light" w:hAnsi="Avenir LT Std 35 Light"/>
+        </w:rPr>
+      </w:pPr>
+      <w:r>
+        <w:rPr>
+          <w:rFonts w:ascii="Avenir LT Std 35 Light" w:hAnsi="Avenir LT Std 35 Light"/>
+        </w:rPr>
+        <w:t>-</w:t>
+      </w:r>
+      <w:proofErr w:type="gramStart"/>
+      <w:r>
+        <w:rPr>
+          <w:rFonts w:ascii="Avenir LT Std 35 Light" w:hAnsi="Avenir LT Std 35 Light"/>
+        </w:rPr>
+        <w:t xml:space="preserve">p </w:t>
+      </w:r>
+      <w:r>
+        <w:rPr>
+          <w:rFonts w:ascii="Avenir LT Std 35 Light" w:hAnsi="Avenir LT Std 35 Light"/>
+        </w:rPr>
+        <w:t>:</w:t>
+      </w:r>
+      <w:proofErr w:type="gramEnd"/>
+      <w:r>
+        <w:rPr>
+          <w:rFonts w:ascii="Avenir LT Std 35 Light" w:hAnsi="Avenir LT Std 35 Light"/>
+        </w:rPr>
+        <w:t xml:space="preserve"> Password</w:t>
+      </w:r>
+    </w:p>
+    <w:p>
+      <w:pPr>
+        <w:ind w:left="720"/>
+        <w:rPr>
+          <w:rFonts w:ascii="Avenir LT Std 35 Light" w:hAnsi="Avenir LT Std 35 Light"/>
+        </w:rPr>
+      </w:pPr>
+      <w:r>
+        <w:rPr>
+          <w:rFonts w:ascii="Avenir LT Std 35 Light" w:hAnsi="Avenir LT Std 35 Light"/>
+        </w:rPr>
+        <w:t>-</w:t>
+      </w:r>
+      <w:proofErr w:type="spellStart"/>
+      <w:proofErr w:type="gramStart"/>
+      <w:r>
+        <w:rPr>
+          <w:rFonts w:ascii="Avenir LT Std 35 Light" w:hAnsi="Avenir LT Std 35 Light"/>
+        </w:rPr>
+        <w:t>btr</w:t>
+      </w:r>
+      <w:proofErr w:type="spellEnd"/>
+      <w:r>
+        <w:rPr>
+          <w:rFonts w:ascii="Avenir LT Std 35 Light" w:hAnsi="Avenir LT Std 35 Light"/>
+        </w:rPr>
+        <w:t xml:space="preserve"> </w:t>
+      </w:r>
+      <w:r>
+        <w:rPr>
+          <w:rFonts w:ascii="Avenir LT Std 35 Light" w:hAnsi="Avenir LT Std 35 Light"/>
+        </w:rPr>
+        <w:t>:</w:t>
+      </w:r>
+      <w:proofErr w:type="gramEnd"/>
+      <w:r>
+        <w:rPr>
+          <w:rFonts w:ascii="Avenir LT Std 35 Light" w:hAnsi="Avenir LT Std 35 Light"/>
+        </w:rPr>
+        <w:t xml:space="preserve"> Bearer Token Refresh Interval Minutes</w:t>
+      </w:r>
+      <w:r>
+        <w:rPr>
+          <w:rFonts w:ascii="Avenir LT Std 35 Light" w:hAnsi="Avenir LT Std 35 Light"/>
+        </w:rPr>
+        <w:t xml:space="preserve"> – time in minutes between Bearer Token Refreshes</w:t>
+      </w:r>
+    </w:p>
+    <w:p>
+      <w:pPr>
+        <w:rPr>
+          <w:rFonts w:ascii="Avenir LT Std 35 Light" w:hAnsi="Avenir LT Std 35 Light"/>
+        </w:rPr>
+      </w:pPr>
+      <w:r>
+        <w:rPr>
+          <w:rFonts w:ascii="Avenir LT Std 35 Light" w:hAnsi="Avenir LT Std 35 Light"/>
+          <w:b/>
+          <w:bCs/>
+        </w:rPr>
+        <w:t>Scheduling</w:t>
+      </w:r>
+      <w:r>
+        <w:rPr>
+          <w:rFonts w:ascii="Avenir LT Std 35 Light" w:hAnsi="Avenir LT Std 35 Light"/>
+          <w:b/>
+          <w:bCs/>
+        </w:rPr>
+        <w:t xml:space="preserve"> Parameters</w:t>
+      </w:r>
+    </w:p>
+    <w:p>
+      <w:pPr>
+        <w:ind w:left="720"/>
+        <w:rPr>
+          <w:rFonts w:ascii="Avenir LT Std 35 Light" w:hAnsi="Avenir LT Std 35 Light"/>
+        </w:rPr>
+      </w:pPr>
+      <w:r>
+        <w:rPr>
+          <w:rFonts w:ascii="Avenir LT Std 35 Light" w:hAnsi="Avenir LT Std 35 Light"/>
+        </w:rPr>
+        <w:t>-</w:t>
+      </w:r>
+      <w:proofErr w:type="spellStart"/>
+      <w:proofErr w:type="gramStart"/>
+      <w:r>
+        <w:rPr>
+          <w:rFonts w:ascii="Avenir LT Std 35 Light" w:hAnsi="Avenir LT Std 35 Light"/>
+        </w:rPr>
+        <w:t>prj</w:t>
+      </w:r>
+      <w:proofErr w:type="spellEnd"/>
+      <w:r>
+        <w:rPr>
+          <w:rFonts w:ascii="Avenir LT Std 35 Light" w:hAnsi="Avenir LT Std 35 Light"/>
+        </w:rPr>
+        <w:t xml:space="preserve"> </w:t>
+      </w:r>
+      <w:r>
+        <w:rPr>
+          <w:rFonts w:ascii="Avenir LT Std 35 Light" w:hAnsi="Avenir LT Std 35 Light"/>
+        </w:rPr>
+        <w:t>:</w:t>
+      </w:r>
+      <w:proofErr w:type="gramEnd"/>
+      <w:r>
+        <w:rPr>
+          <w:rFonts w:ascii="Avenir LT Std 35 Light" w:hAnsi="Avenir LT Std 35 Light"/>
+        </w:rPr>
+        <w:t xml:space="preserve"> Project Name</w:t>
+      </w:r>
+    </w:p>
+    <w:p>
+      <w:pPr>
+        <w:ind w:left="720"/>
+        <w:rPr>
+          <w:rFonts w:ascii="Avenir LT Std 35 Light" w:hAnsi="Avenir LT Std 35 Light"/>
+        </w:rPr>
+      </w:pPr>
+      <w:r>
+        <w:rPr>
+          <w:rFonts w:ascii="Avenir LT Std 35 Light" w:hAnsi="Avenir LT Std 35 Light"/>
+        </w:rPr>
+        <w:t>-</w:t>
+      </w:r>
+      <w:proofErr w:type="spellStart"/>
+      <w:proofErr w:type="gramStart"/>
+      <w:r>
+        <w:rPr>
+          <w:rFonts w:ascii="Avenir LT Std 35 Light" w:hAnsi="Avenir LT Std 35 Light"/>
+        </w:rPr>
+        <w:t>rsn</w:t>
+      </w:r>
+      <w:proofErr w:type="spellEnd"/>
+      <w:r>
+        <w:rPr>
+          <w:rFonts w:ascii="Avenir LT Std 35 Light" w:hAnsi="Avenir LT Std 35 Light"/>
+        </w:rPr>
+        <w:t xml:space="preserve"> </w:t>
+      </w:r>
+      <w:r>
+        <w:rPr>
+          <w:rFonts w:ascii="Avenir LT Std 35 Light" w:hAnsi="Avenir LT Std 35 Light"/>
+        </w:rPr>
+        <w:t>:</w:t>
+      </w:r>
+      <w:proofErr w:type="gramEnd"/>
+      <w:r>
+        <w:rPr>
+          <w:rFonts w:ascii="Avenir LT Std 35 Light" w:hAnsi="Avenir LT Std 35 Light"/>
+        </w:rPr>
+        <w:t xml:space="preserve"> Run Schedule Plan Scenario Name</w:t>
+      </w:r>
+    </w:p>
+    <w:p>
+      <w:pPr>
+        <w:ind w:left="720"/>
+        <w:rPr>
+          <w:rFonts w:ascii="Avenir LT Std 35 Light" w:hAnsi="Avenir LT Std 35 Light"/>
+        </w:rPr>
+      </w:pPr>
+      <w:r>
+        <w:rPr>
+          <w:rFonts w:ascii="Avenir LT Std 35 Light" w:hAnsi="Avenir LT Std 35 Light"/>
+        </w:rPr>
+        <w:t>-</w:t>
+      </w:r>
+      <w:proofErr w:type="spellStart"/>
+      <w:proofErr w:type="gramStart"/>
+      <w:r>
+        <w:rPr>
+          <w:rFonts w:ascii="Avenir LT Std 35 Light" w:hAnsi="Avenir LT Std 35 Light"/>
+        </w:rPr>
+        <w:t>rsc</w:t>
+      </w:r>
+      <w:proofErr w:type="spellEnd"/>
+      <w:r>
+        <w:rPr>
+          <w:rFonts w:ascii="Avenir LT Std 35 Light" w:hAnsi="Avenir LT Std 35 Light"/>
+        </w:rPr>
+        <w:t xml:space="preserve"> </w:t>
+      </w:r>
+      <w:r>
+        <w:rPr>
+          <w:rFonts w:ascii="Avenir LT Std 35 Light" w:hAnsi="Avenir LT Std 35 Light"/>
+        </w:rPr>
+        <w:t>:</w:t>
+      </w:r>
+      <w:proofErr w:type="gramEnd"/>
+      <w:r>
+        <w:rPr>
+          <w:rFonts w:ascii="Avenir LT Std 35 Light" w:hAnsi="Avenir LT Std 35 Light"/>
+        </w:rPr>
+        <w:t xml:space="preserve"> Run Schedule Control Values Array</w:t>
+      </w:r>
+    </w:p>
+    <w:p>
+      <w:pPr>
+        <w:ind w:left="720"/>
+        <w:rPr>
+          <w:rFonts w:ascii="Avenir LT Std 35 Light" w:hAnsi="Avenir LT Std 35 Light"/>
+        </w:rPr>
+      </w:pPr>
+      <w:r>
+        <w:rPr>
+          <w:rFonts w:ascii="Avenir LT Std 35 Light" w:hAnsi="Avenir LT Std 35 Light"/>
+        </w:rPr>
+        <w:t>-</w:t>
+      </w:r>
+      <w:proofErr w:type="spellStart"/>
+      <w:proofErr w:type="gramStart"/>
+      <w:r>
+        <w:rPr>
+          <w:rFonts w:ascii="Avenir LT Std 35 Light" w:hAnsi="Avenir LT Std 35 Light"/>
+        </w:rPr>
+        <w:t>rs</w:t>
+      </w:r>
+      <w:proofErr w:type="spellEnd"/>
+      <w:r>
+        <w:rPr>
+          <w:rFonts w:ascii="Avenir LT Std 35 Light" w:hAnsi="Avenir LT Std 35 Light"/>
+        </w:rPr>
+        <w:t xml:space="preserve"> </w:t>
+      </w:r>
+      <w:r>
+        <w:rPr>
+          <w:rFonts w:ascii="Avenir LT Std 35 Light" w:hAnsi="Avenir LT Std 35 Light"/>
+        </w:rPr>
+        <w:t>:</w:t>
+      </w:r>
+      <w:proofErr w:type="gramEnd"/>
+      <w:r>
+        <w:rPr>
+          <w:rFonts w:ascii="Avenir LT Std 35 Light" w:hAnsi="Avenir LT Std 35 Light"/>
+        </w:rPr>
+        <w:t xml:space="preserve"> Run Schedule</w:t>
+      </w:r>
+    </w:p>
+    <w:p>
+      <w:pPr>
+        <w:ind w:left="720"/>
+        <w:rPr>
+          <w:rFonts w:ascii="Avenir LT Std 35 Light" w:hAnsi="Avenir LT Std 35 Light"/>
+        </w:rPr>
+      </w:pPr>
+      <w:r>
+        <w:rPr>
+          <w:rFonts w:ascii="Avenir LT Std 35 Light" w:hAnsi="Avenir LT Std 35 Light"/>
+        </w:rPr>
+        <w:t>-</w:t>
+      </w:r>
+      <w:proofErr w:type="spellStart"/>
+      <w:proofErr w:type="gramStart"/>
+      <w:r>
+        <w:rPr>
+          <w:rFonts w:ascii="Avenir LT Std 35 Light" w:hAnsi="Avenir LT Std 35 Light"/>
+        </w:rPr>
+        <w:t>rra</w:t>
+      </w:r>
+      <w:proofErr w:type="spellEnd"/>
+      <w:r>
+        <w:rPr>
+          <w:rFonts w:ascii="Avenir LT Std 35 Light" w:hAnsi="Avenir LT Std 35 Light"/>
+        </w:rPr>
+        <w:t xml:space="preserve"> </w:t>
+      </w:r>
+      <w:r>
+        <w:rPr>
+          <w:rFonts w:ascii="Avenir LT Std 35 Light" w:hAnsi="Avenir LT Std 35 Light"/>
+        </w:rPr>
+        <w:t>:</w:t>
+      </w:r>
+      <w:proofErr w:type="gramEnd"/>
+      <w:r>
+        <w:rPr>
+          <w:rFonts w:ascii="Avenir LT Std 35 Light" w:hAnsi="Avenir LT Std 35 Light"/>
+        </w:rPr>
+        <w:t xml:space="preserve"> Run Risk</w:t>
+      </w:r>
+      <w:r>
+        <w:rPr>
+          <w:rFonts w:ascii="Avenir LT Std 35 Light" w:hAnsi="Avenir LT Std 35 Light"/>
+        </w:rPr>
+        <w:t xml:space="preserve"> </w:t>
+      </w:r>
+      <w:r>
+        <w:rPr>
+          <w:rFonts w:ascii="Avenir LT Std 35 Light" w:hAnsi="Avenir LT Std 35 Light"/>
+        </w:rPr>
+        <w:t>Analysis</w:t>
+      </w:r>
+    </w:p>
+    <w:p>
+      <w:pPr>
+        <w:ind w:left="720"/>
+        <w:rPr>
+          <w:rFonts w:ascii="Avenir LT Std 35 Light" w:hAnsi="Avenir LT Std 35 Light"/>
+        </w:rPr>
+      </w:pPr>
+      <w:r>
+        <w:rPr>
+          <w:rFonts w:ascii="Avenir LT Std 35 Light" w:hAnsi="Avenir LT Std 35 Light"/>
+        </w:rPr>
+        <w:t>-</w:t>
+      </w:r>
+      <w:proofErr w:type="spellStart"/>
+      <w:proofErr w:type="gramStart"/>
+      <w:r>
+        <w:rPr>
+          <w:rFonts w:ascii="Avenir LT Std 35 Light" w:hAnsi="Avenir LT Std 35 Light"/>
+        </w:rPr>
+        <w:t>psr</w:t>
+      </w:r>
+      <w:proofErr w:type="spellEnd"/>
+      <w:r>
+        <w:rPr>
+          <w:rFonts w:ascii="Avenir LT Std 35 Light" w:hAnsi="Avenir LT Std 35 Light"/>
+        </w:rPr>
+        <w:t xml:space="preserve"> </w:t>
+      </w:r>
+      <w:r>
+        <w:rPr>
+          <w:rFonts w:ascii="Avenir LT Std 35 Light" w:hAnsi="Avenir LT Std 35 Light"/>
+        </w:rPr>
+        <w:t>:</w:t>
+      </w:r>
+      <w:proofErr w:type="gramEnd"/>
+      <w:r>
+        <w:rPr>
+          <w:rFonts w:ascii="Avenir LT Std 35 Light" w:hAnsi="Avenir LT Std 35 Light"/>
+        </w:rPr>
+        <w:t xml:space="preserve"> Publish Schedule Plan Run</w:t>
+      </w:r>
+    </w:p>
+    <w:p>
+      <w:pPr>
+        <w:ind w:left="720"/>
+        <w:rPr>
+          <w:rFonts w:ascii="Avenir LT Std 35 Light" w:hAnsi="Avenir LT Std 35 Light"/>
+        </w:rPr>
+      </w:pPr>
+      <w:r>
+        <w:rPr>
+          <w:rFonts w:ascii="Avenir LT Std 35 Light" w:hAnsi="Avenir LT Std 35 Light"/>
+        </w:rPr>
+        <w:t>-</w:t>
+      </w:r>
+      <w:proofErr w:type="spellStart"/>
+      <w:proofErr w:type="gramStart"/>
+      <w:r>
+        <w:rPr>
+          <w:rFonts w:ascii="Avenir LT Std 35 Light" w:hAnsi="Avenir LT Std 35 Light"/>
+        </w:rPr>
+        <w:t>psn</w:t>
+      </w:r>
+      <w:proofErr w:type="spellEnd"/>
+      <w:r>
+        <w:rPr>
+          <w:rFonts w:ascii="Avenir LT Std 35 Light" w:hAnsi="Avenir LT Std 35 Light"/>
+        </w:rPr>
+        <w:t xml:space="preserve"> </w:t>
+      </w:r>
+      <w:r>
+        <w:rPr>
+          <w:rFonts w:ascii="Avenir LT Std 35 Light" w:hAnsi="Avenir LT Std 35 Light"/>
+        </w:rPr>
+        <w:t>:</w:t>
+      </w:r>
+      <w:proofErr w:type="gramEnd"/>
+      <w:r>
+        <w:rPr>
+          <w:rFonts w:ascii="Avenir LT Std 35 Light" w:hAnsi="Avenir LT Std 35 Light"/>
+        </w:rPr>
+        <w:t xml:space="preserve"> Publish Schedule Name</w:t>
+      </w:r>
+    </w:p>
+    <w:p>
+      <w:pPr>
+        <w:ind w:left="720"/>
+        <w:rPr>
+          <w:rFonts w:ascii="Avenir LT Std 35 Light" w:hAnsi="Avenir LT Std 35 Light"/>
+        </w:rPr>
+      </w:pPr>
+      <w:r>
+        <w:rPr>
+          <w:rFonts w:ascii="Avenir LT Std 35 Light" w:hAnsi="Avenir LT Std 35 Light"/>
+        </w:rPr>
+        <w:t>-</w:t>
+      </w:r>
+      <w:proofErr w:type="spellStart"/>
+      <w:proofErr w:type="gramStart"/>
+      <w:r>
+        <w:rPr>
+          <w:rFonts w:ascii="Avenir LT Std 35 Light" w:hAnsi="Avenir LT Std 35 Light"/>
+        </w:rPr>
+        <w:t>psd</w:t>
+      </w:r>
+      <w:proofErr w:type="spellEnd"/>
+      <w:r>
+        <w:rPr>
+          <w:rFonts w:ascii="Avenir LT Std 35 Light" w:hAnsi="Avenir LT Std 35 Light"/>
+        </w:rPr>
+        <w:t xml:space="preserve"> </w:t>
+      </w:r>
+      <w:r>
+        <w:rPr>
+          <w:rFonts w:ascii="Avenir LT Std 35 Light" w:hAnsi="Avenir LT Std 35 Light"/>
+        </w:rPr>
+        <w:t>:</w:t>
+      </w:r>
+      <w:proofErr w:type="gramEnd"/>
+      <w:r>
+        <w:rPr>
+          <w:rFonts w:ascii="Avenir LT Std 35 Light" w:hAnsi="Avenir LT Std 35 Light"/>
+        </w:rPr>
+        <w:t xml:space="preserve"> Publish Schedule Description</w:t>
+      </w:r>
+    </w:p>
+    <w:p>
+      <w:pPr>
+        <w:rPr>
+          <w:rFonts w:ascii="Avenir LT Std 35 Light" w:hAnsi="Avenir LT Std 35 Light"/>
+          <w:b/>
+          <w:bCs/>
+        </w:rPr>
+      </w:pPr>
+      <w:r>
+        <w:rPr>
+          <w:rFonts w:ascii="Avenir LT Std 35 Light" w:hAnsi="Avenir LT Std 35 Light"/>
+          <w:b/>
+          <w:bCs/>
+        </w:rPr>
+        <w:t>Scheduling Only</w:t>
+      </w:r>
+      <w:r>
+        <w:rPr>
+          <w:rFonts w:ascii="Avenir LT Std 35 Light" w:hAnsi="Avenir LT Std 35 Light"/>
+          <w:b/>
+          <w:bCs/>
+        </w:rPr>
+        <w:t xml:space="preserve"> Parameters</w:t>
+      </w:r>
+    </w:p>
+    <w:p>
+      <w:pPr>
+        <w:ind w:left="720"/>
+        <w:rPr>
+          <w:rFonts w:ascii="Avenir LT Std 35 Light" w:hAnsi="Avenir LT Std 35 Light"/>
+        </w:rPr>
+      </w:pPr>
+      <w:r>
+        <w:rPr>
+          <w:rFonts w:ascii="Avenir LT Std 35 Light" w:hAnsi="Avenir LT Std 35 Light"/>
+        </w:rPr>
+        <w:t>-</w:t>
+      </w:r>
+      <w:proofErr w:type="spellStart"/>
+      <w:proofErr w:type="gramStart"/>
+      <w:r>
+        <w:rPr>
+          <w:rFonts w:ascii="Avenir LT Std 35 Light" w:hAnsi="Avenir LT Std 35 Light"/>
+        </w:rPr>
+        <w:t>rld</w:t>
+      </w:r>
+      <w:proofErr w:type="spellEnd"/>
+      <w:r>
+        <w:rPr>
+          <w:rFonts w:ascii="Avenir LT Std 35 Light" w:hAnsi="Avenir LT Std 35 Light"/>
+        </w:rPr>
+        <w:t xml:space="preserve"> </w:t>
+      </w:r>
+      <w:r>
+        <w:rPr>
+          <w:rFonts w:ascii="Avenir LT Std 35 Light" w:hAnsi="Avenir LT Std 35 Light"/>
+        </w:rPr>
+        <w:t>:</w:t>
+      </w:r>
+      <w:proofErr w:type="gramEnd"/>
+      <w:r>
+        <w:rPr>
+          <w:rFonts w:ascii="Avenir LT Std 35 Light" w:hAnsi="Avenir LT Std 35 Light"/>
+        </w:rPr>
+        <w:t xml:space="preserve"> Run Length Days</w:t>
+      </w:r>
+      <w:r>
+        <w:rPr>
+          <w:rFonts w:ascii="Avenir LT Std 35 Light" w:hAnsi="Avenir LT Std 35 Light"/>
+        </w:rPr>
+        <w:t xml:space="preserve"> for model</w:t>
+      </w:r>
+    </w:p>
+    <w:p>
+      <w:pPr>
+        <w:ind w:left="720"/>
+        <w:rPr>
+          <w:rFonts w:ascii="Avenir LT Std 35 Light" w:hAnsi="Avenir LT Std 35 Light"/>
+        </w:rPr>
+      </w:pPr>
+      <w:r>
+        <w:rPr>
+          <w:rFonts w:ascii="Avenir LT Std 35 Light" w:hAnsi="Avenir LT Std 35 Light"/>
+        </w:rPr>
+        <w:t>-</w:t>
+      </w:r>
+      <w:proofErr w:type="spellStart"/>
+      <w:proofErr w:type="gramStart"/>
+      <w:r>
+        <w:rPr>
+          <w:rFonts w:ascii="Avenir LT Std 35 Light" w:hAnsi="Avenir LT Std 35 Light"/>
+        </w:rPr>
+        <w:t>iat</w:t>
+      </w:r>
+      <w:proofErr w:type="spellEnd"/>
+      <w:r>
+        <w:rPr>
+          <w:rFonts w:ascii="Avenir LT Std 35 Light" w:hAnsi="Avenir LT Std 35 Light"/>
+        </w:rPr>
+        <w:t xml:space="preserve"> </w:t>
+      </w:r>
+      <w:r>
+        <w:rPr>
+          <w:rFonts w:ascii="Avenir LT Std 35 Light" w:hAnsi="Avenir LT Std 35 Light"/>
+        </w:rPr>
+        <w:t>:</w:t>
+      </w:r>
+      <w:proofErr w:type="gramEnd"/>
+      <w:r>
+        <w:rPr>
+          <w:rFonts w:ascii="Avenir LT Std 35 Light" w:hAnsi="Avenir LT Std 35 Light"/>
+        </w:rPr>
+        <w:t xml:space="preserve"> Import All Tables</w:t>
+      </w:r>
+      <w:r>
+        <w:rPr>
+          <w:rFonts w:ascii="Avenir LT Std 35 Light" w:hAnsi="Avenir LT Std 35 Light"/>
+        </w:rPr>
+        <w:t xml:space="preserve"> before Schedule Run</w:t>
+      </w:r>
+    </w:p>
+    <w:p>
+      <w:pPr>
+        <w:ind w:left="720"/>
+        <w:rPr>
+          <w:rFonts w:ascii="Avenir LT Std 35 Light" w:hAnsi="Avenir LT Std 35 Light"/>
+        </w:rPr>
+      </w:pPr>
+      <w:r>
+        <w:rPr>
+          <w:rFonts w:ascii="Avenir LT Std 35 Light" w:hAnsi="Avenir LT Std 35 Light"/>
+        </w:rPr>
+        <w:t>-</w:t>
+      </w:r>
+      <w:proofErr w:type="gramStart"/>
+      <w:r>
+        <w:rPr>
+          <w:rFonts w:ascii="Avenir LT Std 35 Light" w:hAnsi="Avenir LT Std 35 Light"/>
+        </w:rPr>
+        <w:t xml:space="preserve">eat </w:t>
+      </w:r>
+      <w:r>
+        <w:rPr>
+          <w:rFonts w:ascii="Avenir LT Std 35 Light" w:hAnsi="Avenir LT Std 35 Light"/>
+        </w:rPr>
+        <w:t>:</w:t>
+      </w:r>
+      <w:proofErr w:type="gramEnd"/>
+      <w:r>
+        <w:rPr>
+          <w:rFonts w:ascii="Avenir LT Std 35 Light" w:hAnsi="Avenir LT Std 35 Light"/>
+        </w:rPr>
+        <w:t xml:space="preserve"> Export All Tables And Logs</w:t>
+      </w:r>
+      <w:r>
+        <w:rPr>
+          <w:rFonts w:ascii="Avenir LT Std 35 Light" w:hAnsi="Avenir LT Std 35 Light"/>
+        </w:rPr>
+        <w:t xml:space="preserve"> after Schedule Run</w:t>
+      </w:r>
+    </w:p>
+    <w:p>
+      <w:pPr>
+        <w:ind w:left="720"/>
+        <w:rPr>
+          <w:rFonts w:ascii="Avenir LT Std 35 Light" w:hAnsi="Avenir LT Std 35 Light"/>
+        </w:rPr>
+      </w:pPr>
+      <w:r>
+        <w:rPr>
+          <w:rFonts w:ascii="Avenir LT Std 35 Light" w:hAnsi="Avenir LT Std 35 Light"/>
+        </w:rPr>
+        <w:t>-</w:t>
+      </w:r>
+      <w:proofErr w:type="spellStart"/>
+      <w:proofErr w:type="gramStart"/>
+      <w:r>
+        <w:rPr>
+          <w:rFonts w:ascii="Avenir LT Std 35 Light" w:hAnsi="Avenir LT Std 35 Light"/>
+        </w:rPr>
+        <w:t>sts</w:t>
+      </w:r>
+      <w:proofErr w:type="spellEnd"/>
+      <w:r>
+        <w:rPr>
+          <w:rFonts w:ascii="Avenir LT Std 35 Light" w:hAnsi="Avenir LT Std 35 Light"/>
+        </w:rPr>
+        <w:t xml:space="preserve"> </w:t>
+      </w:r>
+      <w:r>
+        <w:rPr>
+          <w:rFonts w:ascii="Avenir LT Std 35 Light" w:hAnsi="Avenir LT Std 35 Light"/>
+        </w:rPr>
+        <w:t>:</w:t>
+      </w:r>
+      <w:proofErr w:type="gramEnd"/>
+      <w:r>
+        <w:rPr>
+          <w:rFonts w:ascii="Avenir LT Std 35 Light" w:hAnsi="Avenir LT Std 35 Light"/>
+        </w:rPr>
+        <w:t xml:space="preserve"> Start Time Selection</w:t>
+      </w:r>
+      <w:r>
+        <w:rPr>
+          <w:rFonts w:ascii="Avenir LT Std 35 Light" w:hAnsi="Avenir LT Std 35 Light"/>
+        </w:rPr>
+        <w:t xml:space="preserve"> i.e., Current Second/Minute/Hour/Day</w:t>
+      </w:r>
+    </w:p>
+    <w:p>
+      <w:pPr>
+        <w:rPr>
+          <w:rFonts w:ascii="Avenir LT Std 35 Light" w:hAnsi="Avenir LT Std 35 Light"/>
+          <w:b/>
+          <w:bCs/>
+        </w:rPr>
+      </w:pPr>
+      <w:r>
+        <w:rPr>
+          <w:rFonts w:ascii="Avenir LT Std 35 Light" w:hAnsi="Avenir LT Std 35 Light"/>
+          <w:b/>
+          <w:bCs/>
+        </w:rPr>
+        <w:t>Experiments</w:t>
+      </w:r>
+      <w:r>
+        <w:rPr>
+          <w:rFonts w:ascii="Avenir LT Std 35 Light" w:hAnsi="Avenir LT Std 35 Light"/>
+          <w:b/>
+          <w:bCs/>
+        </w:rPr>
+        <w:t xml:space="preserve"> </w:t>
+      </w:r>
+      <w:r>
+        <w:rPr>
+          <w:rFonts w:ascii="Avenir LT Std 35 Light" w:hAnsi="Avenir LT Std 35 Light"/>
+          <w:b/>
+          <w:bCs/>
+        </w:rPr>
+        <w:t>Parameters</w:t>
+      </w:r>
+    </w:p>
+    <w:p>
+      <w:pPr>
+        <w:ind w:left="720"/>
+        <w:rPr>
+          <w:rFonts w:ascii="Avenir LT Std 35 Light" w:hAnsi="Avenir LT Std 35 Light"/>
+        </w:rPr>
+      </w:pPr>
+      <w:r>
+        <w:rPr>
+          <w:rFonts w:ascii="Avenir LT Std 35 Light" w:hAnsi="Avenir LT Std 35 Light"/>
+        </w:rPr>
+        <w:t>-</w:t>
+      </w:r>
+      <w:proofErr w:type="spellStart"/>
+      <w:proofErr w:type="gramStart"/>
+      <w:r>
+        <w:rPr>
+          <w:rFonts w:ascii="Avenir LT Std 35 Light" w:hAnsi="Avenir LT Std 35 Light"/>
+        </w:rPr>
+        <w:t>erd</w:t>
+      </w:r>
+      <w:proofErr w:type="spellEnd"/>
+      <w:r>
+        <w:rPr>
+          <w:rFonts w:ascii="Avenir LT Std 35 Light" w:hAnsi="Avenir LT Std 35 Light"/>
+        </w:rPr>
+        <w:t xml:space="preserve"> </w:t>
+      </w:r>
+      <w:r>
+        <w:rPr>
+          <w:rFonts w:ascii="Avenir LT Std 35 Light" w:hAnsi="Avenir LT Std 35 Light"/>
+        </w:rPr>
+        <w:t>:</w:t>
+      </w:r>
+      <w:proofErr w:type="gramEnd"/>
+      <w:r>
+        <w:rPr>
+          <w:rFonts w:ascii="Avenir LT Std 35 Light" w:hAnsi="Avenir LT Std 35 Light"/>
+        </w:rPr>
+        <w:t xml:space="preserve"> Run Experiment Run Desc</w:t>
+      </w:r>
+      <w:r>
+        <w:rPr>
+          <w:rFonts w:ascii="Avenir LT Std 35 Light" w:hAnsi="Avenir LT Std 35 Light"/>
+        </w:rPr>
+        <w:t>ription</w:t>
+      </w:r>
+    </w:p>
+    <w:p>
+      <w:pPr>
+        <w:ind w:left="720"/>
+        <w:rPr>
+          <w:rFonts w:ascii="Avenir LT Std 35 Light" w:hAnsi="Avenir LT Std 35 Light"/>
+        </w:rPr>
+      </w:pPr>
+      <w:r>
+        <w:rPr>
+          <w:rFonts w:ascii="Avenir LT Std 35 Light" w:hAnsi="Avenir LT Std 35 Light"/>
+        </w:rPr>
+        <w:t>-</w:t>
+      </w:r>
+      <w:proofErr w:type="spellStart"/>
+      <w:proofErr w:type="gramStart"/>
+      <w:r>
+        <w:rPr>
+          <w:rFonts w:ascii="Avenir LT Std 35 Light" w:hAnsi="Avenir LT Std 35 Light"/>
+        </w:rPr>
+        <w:t>rej</w:t>
+      </w:r>
+      <w:proofErr w:type="spellEnd"/>
+      <w:r>
+        <w:rPr>
+          <w:rFonts w:ascii="Avenir LT Std 35 Light" w:hAnsi="Avenir LT Std 35 Light"/>
+        </w:rPr>
+        <w:t xml:space="preserve"> </w:t>
+      </w:r>
+      <w:r>
+        <w:rPr>
+          <w:rFonts w:ascii="Avenir LT Std 35 Light" w:hAnsi="Avenir LT Std 35 Light"/>
+        </w:rPr>
+        <w:t>:</w:t>
+      </w:r>
+      <w:proofErr w:type="gramEnd"/>
+      <w:r>
+        <w:rPr>
+          <w:rFonts w:ascii="Avenir LT Std 35 Light" w:hAnsi="Avenir LT Std 35 Light"/>
+        </w:rPr>
+        <w:t xml:space="preserve"> Run Experiment Scenarios JSON</w:t>
+      </w:r>
+      <w:r>
+        <w:rPr>
+          <w:rFonts w:ascii="Avenir LT Std 35 Light" w:hAnsi="Avenir LT Std 35 Light"/>
+        </w:rPr>
+        <w:t xml:space="preserve"> parameters i.e., </w:t>
+      </w:r>
+      <w:r>
+        <w:rPr>
+          <w:rFonts w:ascii="Avenir LT Std 35 Light" w:hAnsi="Avenir LT Std 35 Light"/>
+        </w:rPr>
+        <w:t>Scenario</w:t>
+      </w:r>
+      <w:r>
+        <w:rPr>
+          <w:rFonts w:ascii="Avenir LT Std 35 Light" w:hAnsi="Avenir LT Std 35 Light"/>
+        </w:rPr>
+        <w:t xml:space="preserve"> </w:t>
+      </w:r>
+      <w:r>
+        <w:rPr>
+          <w:rFonts w:ascii="Avenir LT Std 35 Light" w:hAnsi="Avenir LT Std 35 Light"/>
+        </w:rPr>
+        <w:t xml:space="preserve">Name, </w:t>
+      </w:r>
+      <w:r>
+        <w:rPr>
+          <w:rFonts w:ascii="Avenir LT Std 35 Light" w:hAnsi="Avenir LT Std 35 Light"/>
+        </w:rPr>
+        <w:t xml:space="preserve">Number of </w:t>
+      </w:r>
+      <w:r>
+        <w:rPr>
+          <w:rFonts w:ascii="Avenir LT Std 35 Light" w:hAnsi="Avenir LT Std 35 Light"/>
+        </w:rPr>
+        <w:t>Replications</w:t>
+      </w:r>
+      <w:r>
+        <w:rPr>
+          <w:rFonts w:ascii="Avenir LT Std 35 Light" w:hAnsi="Avenir LT Std 35 Light"/>
+        </w:rPr>
+        <w:t xml:space="preserve"> </w:t>
+      </w:r>
+      <w:r>
+        <w:rPr>
+          <w:rFonts w:ascii="Avenir LT Std 35 Light" w:hAnsi="Avenir LT Std 35 Light"/>
+        </w:rPr>
+        <w:t>Required, Control</w:t>
+      </w:r>
+      <w:r>
+        <w:rPr>
+          <w:rFonts w:ascii="Avenir LT Std 35 Light" w:hAnsi="Avenir LT Std 35 Light"/>
+        </w:rPr>
+        <w:t xml:space="preserve"> </w:t>
+      </w:r>
+      <w:r>
+        <w:rPr>
+          <w:rFonts w:ascii="Avenir LT Std 35 Light" w:hAnsi="Avenir LT Std 35 Light"/>
+        </w:rPr>
+        <w:t>Values</w:t>
+      </w:r>
+      <w:r>
+        <w:rPr>
+          <w:rFonts w:ascii="Avenir LT Std 35 Light" w:hAnsi="Avenir LT Std 35 Light"/>
+        </w:rPr>
+        <w:t xml:space="preserve"> etc.</w:t>
+      </w:r>
+    </w:p>
+    <w:p>
+      <w:pPr>
+        <w:ind w:left="720"/>
+        <w:rPr>
+          <w:rFonts w:ascii="Avenir LT Std 35 Light" w:hAnsi="Avenir LT Std 35 Light"/>
+        </w:rPr>
+      </w:pPr>
+      <w:r>
+        <w:rPr>
+          <w:rFonts w:ascii="Avenir LT Std 35 Light" w:hAnsi="Avenir LT Std 35 Light"/>
+        </w:rPr>
+        <w:t>-</w:t>
+      </w:r>
+      <w:proofErr w:type="spellStart"/>
+      <w:proofErr w:type="gramStart"/>
+      <w:r>
+        <w:rPr>
+          <w:rFonts w:ascii="Avenir LT Std 35 Light" w:hAnsi="Avenir LT Std 35 Light"/>
+        </w:rPr>
+        <w:t>apr</w:t>
+      </w:r>
+      <w:proofErr w:type="spellEnd"/>
+      <w:r>
+        <w:rPr>
+          <w:rFonts w:ascii="Avenir LT Std 35 Light" w:hAnsi="Avenir LT Std 35 Light"/>
+        </w:rPr>
+        <w:t xml:space="preserve"> </w:t>
+      </w:r>
+      <w:r>
+        <w:rPr>
+          <w:rFonts w:ascii="Avenir LT Std 35 Light" w:hAnsi="Avenir LT Std 35 Light"/>
+        </w:rPr>
+        <w:t>:</w:t>
+      </w:r>
+      <w:proofErr w:type="gramEnd"/>
+      <w:r>
+        <w:rPr>
+          <w:rFonts w:ascii="Avenir LT Std 35 Light" w:hAnsi="Avenir LT Std 35 Light"/>
+        </w:rPr>
+        <w:t xml:space="preserve"> Add In Parameter Values</w:t>
+      </w:r>
+      <w:r>
+        <w:rPr>
+          <w:rFonts w:ascii="Avenir LT Std 35 Light" w:hAnsi="Avenir LT Std 35 Light"/>
+        </w:rPr>
+        <w:t xml:space="preserve"> i.e., </w:t>
+      </w:r>
+      <w:r>
+        <w:rPr>
+          <w:rFonts w:ascii="Avenir LT Std 35 Light" w:hAnsi="Avenir LT Std 35 Light"/>
+        </w:rPr>
+        <w:t>Experiment</w:t>
+      </w:r>
+      <w:r>
+        <w:rPr>
+          <w:rFonts w:ascii="Avenir LT Std 35 Light" w:hAnsi="Avenir LT Std 35 Light"/>
+        </w:rPr>
+        <w:t xml:space="preserve"> </w:t>
+      </w:r>
+      <w:r>
+        <w:rPr>
+          <w:rFonts w:ascii="Avenir LT Std 35 Light" w:hAnsi="Avenir LT Std 35 Light"/>
+        </w:rPr>
+        <w:t>Add</w:t>
+      </w:r>
+      <w:r>
+        <w:rPr>
+          <w:rFonts w:ascii="Avenir LT Std 35 Light" w:hAnsi="Avenir LT Std 35 Light"/>
+        </w:rPr>
+        <w:t xml:space="preserve"> </w:t>
+      </w:r>
+      <w:r>
+        <w:rPr>
+          <w:rFonts w:ascii="Avenir LT Std 35 Light" w:hAnsi="Avenir LT Std 35 Light"/>
+        </w:rPr>
+        <w:t>In</w:t>
+      </w:r>
+      <w:r>
+        <w:rPr>
+          <w:rFonts w:ascii="Avenir LT Std 35 Light" w:hAnsi="Avenir LT Std 35 Light"/>
+        </w:rPr>
+        <w:t xml:space="preserve"> </w:t>
+      </w:r>
+      <w:r>
+        <w:rPr>
+          <w:rFonts w:ascii="Avenir LT Std 35 Light" w:hAnsi="Avenir LT Std 35 Light"/>
+        </w:rPr>
+        <w:t>Id,</w:t>
+      </w:r>
+      <w:r>
+        <w:rPr>
+          <w:rFonts w:ascii="Avenir LT Std 35 Light" w:hAnsi="Avenir LT Std 35 Light"/>
+        </w:rPr>
+        <w:t xml:space="preserve"> </w:t>
+      </w:r>
+      <w:r>
+        <w:rPr>
+          <w:rFonts w:ascii="Avenir LT Std 35 Light" w:hAnsi="Avenir LT Std 35 Light"/>
+        </w:rPr>
+        <w:t>Add</w:t>
+      </w:r>
+      <w:r>
+        <w:rPr>
+          <w:rFonts w:ascii="Avenir LT Std 35 Light" w:hAnsi="Avenir LT Std 35 Light"/>
+        </w:rPr>
+        <w:t xml:space="preserve"> </w:t>
+      </w:r>
+      <w:r>
+        <w:rPr>
+          <w:rFonts w:ascii="Avenir LT Std 35 Light" w:hAnsi="Avenir LT Std 35 Light"/>
+        </w:rPr>
+        <w:t>In</w:t>
+      </w:r>
+      <w:r>
+        <w:rPr>
+          <w:rFonts w:ascii="Avenir LT Std 35 Light" w:hAnsi="Avenir LT Std 35 Light"/>
+        </w:rPr>
+        <w:t xml:space="preserve"> </w:t>
+      </w:r>
+      <w:r>
+        <w:rPr>
+          <w:rFonts w:ascii="Avenir LT Std 35 Light" w:hAnsi="Avenir LT Std 35 Light"/>
+        </w:rPr>
+        <w:t>Name,</w:t>
+      </w:r>
+      <w:r>
+        <w:rPr>
+          <w:rFonts w:ascii="Avenir LT Std 35 Light" w:hAnsi="Avenir LT Std 35 Light"/>
+        </w:rPr>
+        <w:t xml:space="preserve"> </w:t>
+      </w:r>
+      <w:r>
+        <w:rPr>
+          <w:rFonts w:ascii="Avenir LT Std 35 Light" w:hAnsi="Avenir LT Std 35 Light"/>
+        </w:rPr>
+        <w:t>Add</w:t>
+      </w:r>
+      <w:r>
+        <w:rPr>
+          <w:rFonts w:ascii="Avenir LT Std 35 Light" w:hAnsi="Avenir LT Std 35 Light"/>
+        </w:rPr>
+        <w:t xml:space="preserve"> </w:t>
+      </w:r>
+      <w:r>
+        <w:rPr>
+          <w:rFonts w:ascii="Avenir LT Std 35 Light" w:hAnsi="Avenir LT Std 35 Light"/>
+        </w:rPr>
+        <w:t>In</w:t>
+      </w:r>
+      <w:r>
+        <w:rPr>
+          <w:rFonts w:ascii="Avenir LT Std 35 Light" w:hAnsi="Avenir LT Std 35 Light"/>
+        </w:rPr>
+        <w:t xml:space="preserve"> </w:t>
+      </w:r>
+      <w:r>
+        <w:rPr>
+          <w:rFonts w:ascii="Avenir LT Std 35 Light" w:hAnsi="Avenir LT Std 35 Light"/>
+        </w:rPr>
+        <w:t>Parameters</w:t>
+      </w:r>
+      <w:r>
+        <w:rPr>
+          <w:rFonts w:ascii="Avenir LT Std 35 Light" w:hAnsi="Avenir LT Std 35 Light"/>
+        </w:rPr>
+        <w:t xml:space="preserve">, </w:t>
+      </w:r>
+      <w:r>
+        <w:rPr>
+          <w:rFonts w:ascii="Avenir LT Std 35 Light" w:hAnsi="Avenir LT Std 35 Light"/>
+        </w:rPr>
+        <w:t>Controls</w:t>
+      </w:r>
+      <w:r>
+        <w:rPr>
+          <w:rFonts w:ascii="Avenir LT Std 35 Light" w:hAnsi="Avenir LT Std 35 Light"/>
+        </w:rPr>
+        <w:t xml:space="preserve"> </w:t>
+      </w:r>
+      <w:r>
+        <w:rPr>
+          <w:rFonts w:ascii="Avenir LT Std 35 Light" w:hAnsi="Avenir LT Std 35 Light"/>
+        </w:rPr>
+        <w:t>Add</w:t>
+      </w:r>
+      <w:r>
+        <w:rPr>
+          <w:rFonts w:ascii="Avenir LT Std 35 Light" w:hAnsi="Avenir LT Std 35 Light"/>
+        </w:rPr>
+        <w:t xml:space="preserve"> </w:t>
+      </w:r>
+      <w:r>
+        <w:rPr>
+          <w:rFonts w:ascii="Avenir LT Std 35 Light" w:hAnsi="Avenir LT Std 35 Light"/>
+        </w:rPr>
+        <w:t>In</w:t>
+      </w:r>
+      <w:r>
+        <w:rPr>
+          <w:rFonts w:ascii="Avenir LT Std 35 Light" w:hAnsi="Avenir LT Std 35 Light"/>
+        </w:rPr>
+        <w:t xml:space="preserve"> </w:t>
+      </w:r>
+      <w:r>
+        <w:rPr>
+          <w:rFonts w:ascii="Avenir LT Std 35 Light" w:hAnsi="Avenir LT Std 35 Light"/>
+        </w:rPr>
+        <w:t>Parameters</w:t>
+      </w:r>
+      <w:r>
+        <w:rPr>
+          <w:rFonts w:ascii="Avenir LT Std 35 Light" w:hAnsi="Avenir LT Std 35 Light"/>
+        </w:rPr>
+        <w:t xml:space="preserve">, </w:t>
+      </w:r>
+      <w:r>
+        <w:rPr>
+          <w:rFonts w:ascii="Avenir LT Std 35 Light" w:hAnsi="Avenir LT Std 35 Light"/>
+        </w:rPr>
+        <w:t>Responses</w:t>
+      </w:r>
+      <w:r>
+        <w:rPr>
+          <w:rFonts w:ascii="Avenir LT Std 35 Light" w:hAnsi="Avenir LT Std 35 Light"/>
+        </w:rPr>
+        <w:t xml:space="preserve"> </w:t>
+      </w:r>
+      <w:r>
+        <w:rPr>
+          <w:rFonts w:ascii="Avenir LT Std 35 Light" w:hAnsi="Avenir LT Std 35 Light"/>
+        </w:rPr>
+        <w:t>Add</w:t>
+      </w:r>
+      <w:r>
+        <w:rPr>
+          <w:rFonts w:ascii="Avenir LT Std 35 Light" w:hAnsi="Avenir LT Std 35 Light"/>
+        </w:rPr>
+        <w:t xml:space="preserve"> </w:t>
+      </w:r>
+      <w:r>
+        <w:rPr>
+          <w:rFonts w:ascii="Avenir LT Std 35 Light" w:hAnsi="Avenir LT Std 35 Light"/>
+        </w:rPr>
+        <w:t>In</w:t>
+      </w:r>
+      <w:r>
+        <w:rPr>
+          <w:rFonts w:ascii="Avenir LT Std 35 Light" w:hAnsi="Avenir LT Std 35 Light"/>
+        </w:rPr>
+        <w:t xml:space="preserve"> </w:t>
+      </w:r>
+      <w:r>
+        <w:rPr>
+          <w:rFonts w:ascii="Avenir LT Std 35 Light" w:hAnsi="Avenir LT Std 35 Light"/>
+        </w:rPr>
+        <w:t>Parameters</w:t>
+      </w:r>
+      <w:r>
+        <w:rPr>
+          <w:rFonts w:ascii="Avenir LT Std 35 Light" w:hAnsi="Avenir LT Std 35 Light"/>
+        </w:rPr>
+        <w:t xml:space="preserve"> etc.</w:t>
+      </w:r>
+    </w:p>
+    <w:p>
+      <w:pPr>
+        <w:ind w:left="720"/>
+        <w:rPr>
+          <w:rFonts w:ascii="Avenir LT Std 35 Light" w:hAnsi="Avenir LT Std 35 Light"/>
+          <w:i/>
+          <w:iCs/>
+        </w:rPr>
+      </w:pPr>
+      <w:r>
+        <w:rPr>
+          <w:rFonts w:ascii="Avenir LT Std 35 Light" w:hAnsi="Avenir LT Std 35 Light"/>
+        </w:rPr>
+        <w:t>-</w:t>
+      </w:r>
+      <w:proofErr w:type="gramStart"/>
+      <w:r>
+        <w:rPr>
+          <w:rFonts w:ascii="Avenir LT Std 35 Light" w:hAnsi="Avenir LT Std 35 Light"/>
+        </w:rPr>
+        <w:t xml:space="preserve">re </w:t>
+      </w:r>
+      <w:r>
+        <w:rPr>
+          <w:rFonts w:ascii="Avenir LT Std 35 Light" w:hAnsi="Avenir LT Std 35 Light"/>
+        </w:rPr>
+        <w:t>:</w:t>
+      </w:r>
+      <w:proofErr w:type="gramEnd"/>
+      <w:r>
+        <w:rPr>
+          <w:rFonts w:ascii="Avenir LT Std 35 Light" w:hAnsi="Avenir LT Std 35 Light"/>
+        </w:rPr>
+        <w:t xml:space="preserve"> Run Experiment</w:t>
+      </w:r>
+    </w:p>
+    <w:p>
+      <w:pPr>
+        <w:ind w:left="720"/>
+        <w:rPr>
+          <w:rFonts w:ascii="Avenir LT Std 35 Light" w:hAnsi="Avenir LT Std 35 Light"/>
+        </w:rPr>
+      </w:pPr>
+      <w:r>
+        <w:rPr>
+          <w:rFonts w:ascii="Avenir LT Std 35 Light" w:hAnsi="Avenir LT Std 35 Light"/>
+        </w:rPr>
+        <w:t>-</w:t>
+      </w:r>
+      <w:proofErr w:type="spellStart"/>
+      <w:proofErr w:type="gramStart"/>
+      <w:r>
+        <w:rPr>
+          <w:rFonts w:ascii="Avenir LT Std 35 Light" w:hAnsi="Avenir LT Std 35 Light"/>
+        </w:rPr>
+        <w:t>psr</w:t>
+      </w:r>
+      <w:proofErr w:type="spellEnd"/>
+      <w:r>
+        <w:rPr>
+          <w:rFonts w:ascii="Avenir LT Std 35 Light" w:hAnsi="Avenir LT Std 35 Light"/>
+        </w:rPr>
+        <w:t xml:space="preserve"> </w:t>
+      </w:r>
+      <w:r>
+        <w:rPr>
+          <w:rFonts w:ascii="Avenir LT Std 35 Light" w:hAnsi="Avenir LT Std 35 Light"/>
+        </w:rPr>
+        <w:t>:</w:t>
+      </w:r>
+      <w:proofErr w:type="gramEnd"/>
+      <w:r>
+        <w:rPr>
+          <w:rFonts w:ascii="Avenir LT Std 35 Light" w:hAnsi="Avenir LT Std 35 Light"/>
+        </w:rPr>
+        <w:t xml:space="preserve"> Publish Experiment Run</w:t>
+      </w:r>
+    </w:p>
+    <w:p>
+      <w:pPr>
+        <w:ind w:left="720"/>
+        <w:rPr>
+          <w:rFonts w:ascii="Avenir LT Std 35 Light" w:hAnsi="Avenir LT Std 35 Light"/>
+        </w:rPr>
+      </w:pPr>
+      <w:r>
+        <w:rPr>
+          <w:rFonts w:ascii="Avenir LT Std 35 Light" w:hAnsi="Avenir LT Std 35 Light"/>
+        </w:rPr>
+        <w:t>-</w:t>
+      </w:r>
+      <w:proofErr w:type="gramStart"/>
+      <w:r>
+        <w:rPr>
+          <w:rFonts w:ascii="Avenir LT Std 35 Light" w:hAnsi="Avenir LT Std 35 Light"/>
+        </w:rPr>
+        <w:t xml:space="preserve">pen </w:t>
+      </w:r>
+      <w:r>
+        <w:rPr>
+          <w:rFonts w:ascii="Avenir LT Std 35 Light" w:hAnsi="Avenir LT Std 35 Light"/>
+        </w:rPr>
+        <w:t>:</w:t>
+      </w:r>
+      <w:proofErr w:type="gramEnd"/>
+      <w:r>
+        <w:rPr>
+          <w:rFonts w:ascii="Avenir LT Std 35 Light" w:hAnsi="Avenir LT Std 35 Light"/>
+        </w:rPr>
+        <w:t xml:space="preserve"> Publish Experiment Run Name</w:t>
+      </w:r>
+    </w:p>
+    <w:p>
+      <w:pPr>
+        <w:ind w:left="720"/>
+        <w:rPr>
+          <w:rFonts w:ascii="Avenir LT Std 35 Light" w:hAnsi="Avenir LT Std 35 Light"/>
+        </w:rPr>
+      </w:pPr>
+      <w:r>
+        <w:rPr>
+          <w:rFonts w:ascii="Avenir LT Std 35 Light" w:hAnsi="Avenir LT Std 35 Light"/>
+        </w:rPr>
+        <w:t>-</w:t>
+      </w:r>
+      <w:proofErr w:type="gramStart"/>
+      <w:r>
+        <w:rPr>
+          <w:rFonts w:ascii="Avenir LT Std 35 Light" w:hAnsi="Avenir LT Std 35 Light"/>
+        </w:rPr>
+        <w:t xml:space="preserve">ped </w:t>
+      </w:r>
+      <w:r>
+        <w:rPr>
+          <w:rFonts w:ascii="Avenir LT Std 35 Light" w:hAnsi="Avenir LT Std 35 Light"/>
+        </w:rPr>
+        <w:t>:</w:t>
+      </w:r>
+      <w:proofErr w:type="gramEnd"/>
+      <w:r>
+        <w:rPr>
+          <w:rFonts w:ascii="Avenir LT Std 35 Light" w:hAnsi="Avenir LT Std 35 Light"/>
+        </w:rPr>
+        <w:t xml:space="preserve"> Publish Experiment Run Description</w:t>
+      </w:r>
+    </w:p>
     <w:p/>
+    <w:p>
+      <w:pPr>
+        <w:pStyle w:val="Heading2"/>
+      </w:pPr>
+      <w:bookmarkStart w:id="4" w:name="_Toc109141240"/>
+      <w:r>
+        <w:t>Some</w:t>
+      </w:r>
+      <w:r>
+        <w:t xml:space="preserve"> Example</w:t>
+      </w:r>
+      <w:r>
+        <w:t>s</w:t>
+      </w:r>
+      <w:bookmarkEnd w:id="4"/>
+    </w:p>
     <w:p/>
     <w:p>
-      <w:pPr>
-        <w:pStyle w:val="Heading2"/>
-      </w:pPr>
-      <w:bookmarkStart w:id="4" w:name="_Toc99958100"/>
-      <w:r>
-        <w:t>Getting Started</w:t>
-      </w:r>
-      <w:bookmarkEnd w:id="4"/>
+      <w:r>
+        <w:t xml:space="preserve">To test the </w:t>
+      </w:r>
+      <w:r>
+        <w:t>installation,</w:t>
+      </w:r>
+      <w:r>
+        <w:t xml:space="preserve"> we’ll employ </w:t>
+      </w:r>
+      <w:r>
+        <w:t>some</w:t>
+      </w:r>
+      <w:r>
+        <w:t xml:space="preserve"> very simple example</w:t>
+      </w:r>
+      <w:r>
+        <w:t>s</w:t>
+      </w:r>
+      <w:r>
+        <w:t xml:space="preserve">, which </w:t>
+      </w:r>
+      <w:r>
+        <w:t>are</w:t>
+      </w:r>
+      <w:r>
+        <w:t xml:space="preserve"> Simio project</w:t>
+      </w:r>
+      <w:r>
+        <w:t>s</w:t>
+      </w:r>
+      <w:r>
+        <w:t xml:space="preserve"> that runs </w:t>
+      </w:r>
+      <w:r>
+        <w:t xml:space="preserve">simple </w:t>
+      </w:r>
+      <w:r>
+        <w:t>Experiment</w:t>
+      </w:r>
+      <w:r>
+        <w:t>s and Plans which are</w:t>
+      </w:r>
+      <w:r>
+        <w:t xml:space="preserve"> included in all Simio desktop installations.</w:t>
+      </w:r>
     </w:p>
     <w:p/>
-    <w:p/>
-    <w:p/>
-    <w:p>
-      <w:pPr>
-        <w:pStyle w:val="Heading2"/>
-      </w:pPr>
-      <w:bookmarkStart w:id="5" w:name="_Toc99958101"/>
-      <w:r>
-        <w:t>Some</w:t>
-      </w:r>
-      <w:r>
-        <w:t xml:space="preserve"> Example</w:t>
-      </w:r>
-      <w:r>
-        <w:t>s</w:t>
+    <w:p>
+      <w:r>
+        <w:t>Example of successful execution:</w:t>
+      </w:r>
+    </w:p>
+    <w:p>
+      <w:r>
+        <w:rPr>
+          <w:noProof/>
+        </w:rPr>
+        <w:drawing>
+          <wp:inline distT="0" distB="0" distL="0" distR="0" wp14:anchorId="57C3EA77" wp14:editId="7FE0151E">
+            <wp:extent cx="5943600" cy="793115"/>
+            <wp:effectExtent l="0" t="0" r="0" b="6985"/>
+            <wp:docPr id="2" name="Picture 2" descr="A computer screen capture&#10;&#10;Description automatically generated with medium confidence"/>
+            <wp:cNvGraphicFramePr>
+              <a:graphicFrameLocks xmlns:a="http://schemas.openxmlformats.org/drawingml/2006/main" noChangeAspect="1"/>
+            </wp:cNvGraphicFramePr>
+            <a:graphic xmlns:a="http://schemas.openxmlformats.org/drawingml/2006/main">
+              <a:graphicData uri="http://schemas.openxmlformats.org/drawingml/2006/picture">
+                <pic:pic xmlns:pic="http://schemas.openxmlformats.org/drawingml/2006/picture">
+                  <pic:nvPicPr>
+                    <pic:cNvPr id="2" name="Picture 2" descr="A computer screen capture&#10;&#10;Description automatically generated with medium confidence"/>
+                    <pic:cNvPicPr/>
+                  </pic:nvPicPr>
+                  <pic:blipFill>
+                    <a:blip r:embed="rId8"/>
+                    <a:stretch>
+                      <a:fillRect/>
+                    </a:stretch>
+                  </pic:blipFill>
+                  <pic:spPr>
+                    <a:xfrm>
+                      <a:off x="0" y="0"/>
+                      <a:ext cx="5943600" cy="793115"/>
+                    </a:xfrm>
+                    <a:prstGeom prst="rect">
+                      <a:avLst/>
+                    </a:prstGeom>
+                  </pic:spPr>
+                </pic:pic>
+              </a:graphicData>
+            </a:graphic>
+          </wp:inline>
+        </w:drawing>
+      </w:r>
+      <w:r>
+        <w:br w:type="page"/>
+      </w:r>
+    </w:p>
+    <w:p>
+      <w:pPr>
+        <w:pStyle w:val="Heading1"/>
+      </w:pPr>
+      <w:bookmarkStart w:id="5" w:name="_Toc109141241"/>
+      <w:r>
+        <w:t xml:space="preserve">Appendix: </w:t>
+      </w:r>
+      <w:r>
+        <w:t>Command Line Options</w:t>
       </w:r>
       <w:bookmarkEnd w:id="5"/>
     </w:p>
-    <w:p/>
-    <w:p>
-      <w:r>
-        <w:t xml:space="preserve">To test the </w:t>
-      </w:r>
-      <w:r>
-        <w:t>installation,</w:t>
-      </w:r>
-      <w:r>
-        <w:t xml:space="preserve"> we’ll employ </w:t>
-      </w:r>
-      <w:r>
-        <w:t>some</w:t>
-      </w:r>
-      <w:r>
-        <w:t xml:space="preserve"> very simple example</w:t>
-      </w:r>
-      <w:r>
-        <w:t>s</w:t>
-      </w:r>
-      <w:r>
-        <w:t xml:space="preserve">, which </w:t>
-      </w:r>
-      <w:r>
-        <w:t>are</w:t>
-      </w:r>
-      <w:r>
-        <w:t xml:space="preserve"> Simio project</w:t>
-      </w:r>
-      <w:r>
-        <w:t>s</w:t>
-      </w:r>
-      <w:r>
-        <w:t xml:space="preserve"> that runs </w:t>
-      </w:r>
-      <w:r>
-        <w:t xml:space="preserve">simple </w:t>
-      </w:r>
-      <w:r>
-        <w:t>Experiment</w:t>
-      </w:r>
-      <w:r>
-        <w:t>s and Plans which are</w:t>
-      </w:r>
-      <w:r>
-        <w:t xml:space="preserve"> included in all Simio desktop installations.</w:t>
-      </w:r>
-    </w:p>
-    <w:p/>
-    <w:p/>
-    <w:p/>
-    <w:p/>
-    <w:p/>
-    <w:p/>
-    <w:p>
-      <w:r>
-        <w:br w:type="page"/>
+    <w:p>
+      <w:pPr>
+        <w:rPr>
+          <w:rFonts w:ascii="Avenir LT Std 35 Light" w:hAnsi="Avenir LT Std 35 Light"/>
+        </w:rPr>
+      </w:pPr>
+    </w:p>
+    <w:p>
+      <w:pPr>
+        <w:rPr>
+          <w:rFonts w:ascii="Avenir LT Std 35 Light" w:hAnsi="Avenir LT Std 35 Light"/>
+        </w:rPr>
+      </w:pPr>
+      <w:r>
+        <w:rPr>
+          <w:rFonts w:ascii="Avenir LT Std 35 Light" w:hAnsi="Avenir LT Std 35 Light"/>
+        </w:rPr>
+        <w:t xml:space="preserve">For a list of Parameters execute </w:t>
+      </w:r>
+      <w:r>
+        <w:rPr>
+          <w:rFonts w:ascii="Avenir LT Std 35 Light" w:hAnsi="Avenir LT Std 35 Light"/>
+          <w:i/>
+          <w:iCs/>
+          <w:sz w:val="18"/>
+          <w:szCs w:val="18"/>
+        </w:rPr>
+        <w:t>RunSimioPortalExpConsole.exe -?</w:t>
+      </w:r>
+      <w:r>
+        <w:rPr>
+          <w:rFonts w:ascii="Avenir LT Std 35 Light" w:hAnsi="Avenir LT Std 35 Light"/>
+        </w:rPr>
+        <w:t xml:space="preserve"> </w:t>
+      </w:r>
+      <w:r>
+        <w:rPr>
+          <w:rFonts w:ascii="Avenir LT Std 35 Light" w:hAnsi="Avenir LT Std 35 Light"/>
+        </w:rPr>
+        <w:t>f</w:t>
+      </w:r>
+      <w:r>
+        <w:rPr>
+          <w:rFonts w:ascii="Avenir LT Std 35 Light" w:hAnsi="Avenir LT Std 35 Light"/>
+        </w:rPr>
+        <w:t>rom within a Command Prompt Window.</w:t>
       </w:r>
     </w:p>
     <w:p>
       <w:pPr>
         <w:ind w:left="720"/>
-      </w:pPr>
-    </w:p>
-    <w:p>
-      <w:pPr>
-        <w:pStyle w:val="Heading1"/>
-      </w:pPr>
-      <w:bookmarkStart w:id="6" w:name="_Toc99958102"/>
-      <w:r>
-        <w:t xml:space="preserve">Appendix: </w:t>
-      </w:r>
-      <w:r>
-        <w:t>Command Line Options</w:t>
-      </w:r>
-      <w:bookmarkEnd w:id="6"/>
-    </w:p>
-    <w:p/>
+        <w:rPr>
+          <w:rFonts w:ascii="Avenir LT Std 35 Light" w:hAnsi="Avenir LT Std 35 Light"/>
+        </w:rPr>
+      </w:pPr>
+      <w:r>
+        <w:rPr>
+          <w:rFonts w:ascii="Avenir LT Std 35 Light" w:hAnsi="Avenir LT Std 35 Light"/>
+        </w:rPr>
+        <w:t>-</w:t>
+      </w:r>
+      <w:proofErr w:type="spellStart"/>
+      <w:r>
+        <w:rPr>
+          <w:rFonts w:ascii="Avenir LT Std 35 Light" w:hAnsi="Avenir LT Std 35 Light"/>
+        </w:rPr>
+        <w:t>url</w:t>
+      </w:r>
+      <w:proofErr w:type="spellEnd"/>
+      <w:r>
+        <w:rPr>
+          <w:rFonts w:ascii="Avenir LT Std 35 Light" w:hAnsi="Avenir LT Std 35 Light"/>
+        </w:rPr>
+        <w:t xml:space="preserve"> = Portal </w:t>
+      </w:r>
+      <w:proofErr w:type="spellStart"/>
+      <w:proofErr w:type="gramStart"/>
+      <w:r>
+        <w:rPr>
+          <w:rFonts w:ascii="Avenir LT Std 35 Light" w:hAnsi="Avenir LT Std 35 Light"/>
+        </w:rPr>
+        <w:t>url</w:t>
+      </w:r>
+      <w:proofErr w:type="spellEnd"/>
+      <w:r>
+        <w:rPr>
+          <w:rFonts w:ascii="Avenir LT Std 35 Light" w:hAnsi="Avenir LT Std 35 Light"/>
+        </w:rPr>
+        <w:t xml:space="preserve">  </w:t>
+      </w:r>
+      <w:r>
+        <w:rPr>
+          <w:rFonts w:ascii="Avenir LT Std 35 Light" w:hAnsi="Avenir LT Std 35 Light"/>
+          <w:i/>
+          <w:iCs/>
+        </w:rPr>
+        <w:t>(</w:t>
+      </w:r>
+      <w:proofErr w:type="gramEnd"/>
+      <w:r>
+        <w:rPr>
+          <w:rFonts w:ascii="Avenir LT Std 35 Light" w:hAnsi="Avenir LT Std 35 Light"/>
+          <w:i/>
+          <w:iCs/>
+        </w:rPr>
+        <w:t>default = https://mysimioportal.local/)</w:t>
+      </w:r>
+    </w:p>
+    <w:p>
+      <w:pPr>
+        <w:ind w:left="720"/>
+        <w:rPr>
+          <w:rFonts w:ascii="Avenir LT Std 35 Light" w:hAnsi="Avenir LT Std 35 Light"/>
+        </w:rPr>
+      </w:pPr>
+      <w:r>
+        <w:rPr>
+          <w:rFonts w:ascii="Avenir LT Std 35 Light" w:hAnsi="Avenir LT Std 35 Light"/>
+        </w:rPr>
+        <w:t xml:space="preserve">-pat = Personal Access </w:t>
+      </w:r>
+      <w:proofErr w:type="gramStart"/>
+      <w:r>
+        <w:rPr>
+          <w:rFonts w:ascii="Avenir LT Std 35 Light" w:hAnsi="Avenir LT Std 35 Light"/>
+        </w:rPr>
+        <w:t xml:space="preserve">Token  </w:t>
+      </w:r>
+      <w:r>
+        <w:rPr>
+          <w:rFonts w:ascii="Avenir LT Std 35 Light" w:hAnsi="Avenir LT Std 35 Light"/>
+          <w:i/>
+          <w:iCs/>
+        </w:rPr>
+        <w:t>(</w:t>
+      </w:r>
+      <w:proofErr w:type="gramEnd"/>
+      <w:r>
+        <w:rPr>
+          <w:rFonts w:ascii="Avenir LT Std 35 Light" w:hAnsi="Avenir LT Std 35 Light"/>
+          <w:i/>
+          <w:iCs/>
+        </w:rPr>
+        <w:t>default = eyJ1IjoibG5lbEBzaW1pby5jb20iLCJ0IjoiQkhNMS9sTWtSOTkvNTR5N05BL21tcHpLSU80YkpXRGJOYVpRT0JMbzd3S21TeXh3V2NEYnZCUWsvNS9oaW5TdEt1RVNOV05wT1p0c1VyeDdBYXhUN3c9</w:t>
+      </w:r>
+      <w:r>
+        <w:rPr>
+          <w:rFonts w:ascii="Avenir LT Std 35 Light" w:hAnsi="Avenir LT Std 35 Light"/>
+          <w:i/>
+          <w:iCs/>
+        </w:rPr>
+        <w:t>XxXx</w:t>
+      </w:r>
+      <w:r>
+        <w:rPr>
+          <w:rFonts w:ascii="Avenir LT Std 35 Light" w:hAnsi="Avenir LT Std 35 Light"/>
+          <w:i/>
+          <w:iCs/>
+        </w:rPr>
+        <w:t>)</w:t>
+      </w:r>
+    </w:p>
+    <w:p>
+      <w:pPr>
+        <w:ind w:left="720"/>
+        <w:rPr>
+          <w:rFonts w:ascii="Avenir LT Std 35 Light" w:hAnsi="Avenir LT Std 35 Light"/>
+        </w:rPr>
+      </w:pPr>
+      <w:r>
+        <w:rPr>
+          <w:rFonts w:ascii="Avenir LT Std 35 Light" w:hAnsi="Avenir LT Std 35 Light"/>
+        </w:rPr>
+        <w:t>-</w:t>
+      </w:r>
+      <w:proofErr w:type="spellStart"/>
+      <w:r>
+        <w:rPr>
+          <w:rFonts w:ascii="Avenir LT Std 35 Light" w:hAnsi="Avenir LT Std 35 Light"/>
+        </w:rPr>
+        <w:t>ris</w:t>
+      </w:r>
+      <w:proofErr w:type="spellEnd"/>
+      <w:r>
+        <w:rPr>
+          <w:rFonts w:ascii="Avenir LT Std 35 Light" w:hAnsi="Avenir LT Std 35 Light"/>
+        </w:rPr>
+        <w:t xml:space="preserve"> = Retry Results Interval </w:t>
+      </w:r>
+      <w:proofErr w:type="gramStart"/>
+      <w:r>
+        <w:rPr>
+          <w:rFonts w:ascii="Avenir LT Std 35 Light" w:hAnsi="Avenir LT Std 35 Light"/>
+        </w:rPr>
+        <w:t xml:space="preserve">Seconds  </w:t>
+      </w:r>
+      <w:r>
+        <w:rPr>
+          <w:rFonts w:ascii="Avenir LT Std 35 Light" w:hAnsi="Avenir LT Std 35 Light"/>
+          <w:i/>
+          <w:iCs/>
+        </w:rPr>
+        <w:t>(</w:t>
+      </w:r>
+      <w:proofErr w:type="gramEnd"/>
+      <w:r>
+        <w:rPr>
+          <w:rFonts w:ascii="Avenir LT Std 35 Light" w:hAnsi="Avenir LT Std 35 Light"/>
+          <w:i/>
+          <w:iCs/>
+        </w:rPr>
+        <w:t>default = 5)</w:t>
+      </w:r>
+    </w:p>
+    <w:p>
+      <w:pPr>
+        <w:ind w:left="720"/>
+        <w:rPr>
+          <w:rFonts w:ascii="Avenir LT Std 35 Light" w:hAnsi="Avenir LT Std 35 Light"/>
+        </w:rPr>
+      </w:pPr>
+      <w:r>
+        <w:rPr>
+          <w:rFonts w:ascii="Avenir LT Std 35 Light" w:hAnsi="Avenir LT Std 35 Light"/>
+        </w:rPr>
+        <w:t>-</w:t>
+      </w:r>
+      <w:proofErr w:type="spellStart"/>
+      <w:r>
+        <w:rPr>
+          <w:rFonts w:ascii="Avenir LT Std 35 Light" w:hAnsi="Avenir LT Std 35 Light"/>
+        </w:rPr>
+        <w:t>rma</w:t>
+      </w:r>
+      <w:proofErr w:type="spellEnd"/>
+      <w:r>
+        <w:rPr>
+          <w:rFonts w:ascii="Avenir LT Std 35 Light" w:hAnsi="Avenir LT Std 35 Light"/>
+        </w:rPr>
+        <w:t xml:space="preserve"> = Retry Results Max </w:t>
+      </w:r>
+      <w:proofErr w:type="gramStart"/>
+      <w:r>
+        <w:rPr>
+          <w:rFonts w:ascii="Avenir LT Std 35 Light" w:hAnsi="Avenir LT Std 35 Light"/>
+        </w:rPr>
+        <w:t>Attemp</w:t>
+      </w:r>
+      <w:r>
+        <w:rPr>
+          <w:rFonts w:ascii="Avenir LT Std 35 Light" w:hAnsi="Avenir LT Std 35 Light"/>
+        </w:rPr>
+        <w:t>t</w:t>
+      </w:r>
+      <w:r>
+        <w:rPr>
+          <w:rFonts w:ascii="Avenir LT Std 35 Light" w:hAnsi="Avenir LT Std 35 Light"/>
+        </w:rPr>
+        <w:t xml:space="preserve">s  </w:t>
+      </w:r>
+      <w:r>
+        <w:rPr>
+          <w:rFonts w:ascii="Avenir LT Std 35 Light" w:hAnsi="Avenir LT Std 35 Light"/>
+          <w:i/>
+          <w:iCs/>
+        </w:rPr>
+        <w:t>(</w:t>
+      </w:r>
+      <w:proofErr w:type="gramEnd"/>
+      <w:r>
+        <w:rPr>
+          <w:rFonts w:ascii="Avenir LT Std 35 Light" w:hAnsi="Avenir LT Std 35 Light"/>
+          <w:i/>
+          <w:iCs/>
+        </w:rPr>
+        <w:t>default = 500)</w:t>
+      </w:r>
+    </w:p>
+    <w:p>
+      <w:pPr>
+        <w:ind w:left="720"/>
+        <w:rPr>
+          <w:rFonts w:ascii="Avenir LT Std 35 Light" w:hAnsi="Avenir LT Std 35 Light"/>
+        </w:rPr>
+      </w:pPr>
+      <w:r>
+        <w:rPr>
+          <w:rFonts w:ascii="Avenir LT Std 35 Light" w:hAnsi="Avenir LT Std 35 Light"/>
+        </w:rPr>
+        <w:t xml:space="preserve">-at = Authentication </w:t>
+      </w:r>
+      <w:proofErr w:type="gramStart"/>
+      <w:r>
+        <w:rPr>
+          <w:rFonts w:ascii="Avenir LT Std 35 Light" w:hAnsi="Avenir LT Std 35 Light"/>
+        </w:rPr>
+        <w:t xml:space="preserve">Type  </w:t>
+      </w:r>
+      <w:r>
+        <w:rPr>
+          <w:rFonts w:ascii="Avenir LT Std 35 Light" w:hAnsi="Avenir LT Std 35 Light"/>
+          <w:i/>
+          <w:iCs/>
+        </w:rPr>
+        <w:t>(</w:t>
+      </w:r>
+      <w:proofErr w:type="gramEnd"/>
+      <w:r>
+        <w:rPr>
+          <w:rFonts w:ascii="Avenir LT Std 35 Light" w:hAnsi="Avenir LT Std 35 Light"/>
+          <w:i/>
+          <w:iCs/>
+        </w:rPr>
+        <w:t>default = None)</w:t>
+      </w:r>
+    </w:p>
+    <w:p>
+      <w:pPr>
+        <w:ind w:left="720"/>
+        <w:rPr>
+          <w:rFonts w:ascii="Avenir LT Std 35 Light" w:hAnsi="Avenir LT Std 35 Light"/>
+        </w:rPr>
+      </w:pPr>
+      <w:r>
+        <w:rPr>
+          <w:rFonts w:ascii="Avenir LT Std 35 Light" w:hAnsi="Avenir LT Std 35 Light"/>
+        </w:rPr>
+        <w:t xml:space="preserve">-d = </w:t>
+      </w:r>
+      <w:proofErr w:type="gramStart"/>
+      <w:r>
+        <w:rPr>
+          <w:rFonts w:ascii="Avenir LT Std 35 Light" w:hAnsi="Avenir LT Std 35 Light"/>
+        </w:rPr>
+        <w:t xml:space="preserve">Domain  </w:t>
+      </w:r>
+      <w:r>
+        <w:rPr>
+          <w:rFonts w:ascii="Avenir LT Std 35 Light" w:hAnsi="Avenir LT Std 35 Light"/>
+          <w:i/>
+          <w:iCs/>
+        </w:rPr>
+        <w:t>(</w:t>
+      </w:r>
+      <w:proofErr w:type="gramEnd"/>
+      <w:r>
+        <w:rPr>
+          <w:rFonts w:ascii="Avenir LT Std 35 Light" w:hAnsi="Avenir LT Std 35 Light"/>
+          <w:i/>
+          <w:iCs/>
+        </w:rPr>
+        <w:t>default = )</w:t>
+      </w:r>
+    </w:p>
+    <w:p>
+      <w:pPr>
+        <w:ind w:left="720"/>
+        <w:rPr>
+          <w:rFonts w:ascii="Avenir LT Std 35 Light" w:hAnsi="Avenir LT Std 35 Light"/>
+        </w:rPr>
+      </w:pPr>
+      <w:r>
+        <w:rPr>
+          <w:rFonts w:ascii="Avenir LT Std 35 Light" w:hAnsi="Avenir LT Std 35 Light"/>
+        </w:rPr>
+        <w:t xml:space="preserve">-u = User </w:t>
+      </w:r>
+      <w:proofErr w:type="gramStart"/>
+      <w:r>
+        <w:rPr>
+          <w:rFonts w:ascii="Avenir LT Std 35 Light" w:hAnsi="Avenir LT Std 35 Light"/>
+        </w:rPr>
+        <w:t xml:space="preserve">Name  </w:t>
+      </w:r>
+      <w:r>
+        <w:rPr>
+          <w:rFonts w:ascii="Avenir LT Std 35 Light" w:hAnsi="Avenir LT Std 35 Light"/>
+          <w:i/>
+          <w:iCs/>
+        </w:rPr>
+        <w:t>(</w:t>
+      </w:r>
+      <w:proofErr w:type="gramEnd"/>
+      <w:r>
+        <w:rPr>
+          <w:rFonts w:ascii="Avenir LT Std 35 Light" w:hAnsi="Avenir LT Std 35 Light"/>
+          <w:i/>
+          <w:iCs/>
+        </w:rPr>
+        <w:t>default = )</w:t>
+      </w:r>
+    </w:p>
+    <w:p>
+      <w:pPr>
+        <w:ind w:left="720"/>
+        <w:rPr>
+          <w:rFonts w:ascii="Avenir LT Std 35 Light" w:hAnsi="Avenir LT Std 35 Light"/>
+        </w:rPr>
+      </w:pPr>
+      <w:r>
+        <w:rPr>
+          <w:rFonts w:ascii="Avenir LT Std 35 Light" w:hAnsi="Avenir LT Std 35 Light"/>
+        </w:rPr>
+        <w:t xml:space="preserve">-p = </w:t>
+      </w:r>
+      <w:proofErr w:type="gramStart"/>
+      <w:r>
+        <w:rPr>
+          <w:rFonts w:ascii="Avenir LT Std 35 Light" w:hAnsi="Avenir LT Std 35 Light"/>
+        </w:rPr>
+        <w:t xml:space="preserve">Password  </w:t>
+      </w:r>
+      <w:r>
+        <w:rPr>
+          <w:rFonts w:ascii="Avenir LT Std 35 Light" w:hAnsi="Avenir LT Std 35 Light"/>
+          <w:i/>
+          <w:iCs/>
+        </w:rPr>
+        <w:t>(</w:t>
+      </w:r>
+      <w:proofErr w:type="gramEnd"/>
+      <w:r>
+        <w:rPr>
+          <w:rFonts w:ascii="Avenir LT Std 35 Light" w:hAnsi="Avenir LT Std 35 Light"/>
+          <w:i/>
+          <w:iCs/>
+        </w:rPr>
+        <w:t>default = )</w:t>
+      </w:r>
+    </w:p>
+    <w:p>
+      <w:pPr>
+        <w:ind w:left="720"/>
+        <w:rPr>
+          <w:rFonts w:ascii="Avenir LT Std 35 Light" w:hAnsi="Avenir LT Std 35 Light"/>
+        </w:rPr>
+      </w:pPr>
+      <w:r>
+        <w:rPr>
+          <w:rFonts w:ascii="Avenir LT Std 35 Light" w:hAnsi="Avenir LT Std 35 Light"/>
+        </w:rPr>
+        <w:t>-</w:t>
+      </w:r>
+      <w:proofErr w:type="spellStart"/>
+      <w:r>
+        <w:rPr>
+          <w:rFonts w:ascii="Avenir LT Std 35 Light" w:hAnsi="Avenir LT Std 35 Light"/>
+        </w:rPr>
+        <w:t>prj</w:t>
+      </w:r>
+      <w:proofErr w:type="spellEnd"/>
+      <w:r>
+        <w:rPr>
+          <w:rFonts w:ascii="Avenir LT Std 35 Light" w:hAnsi="Avenir LT Std 35 Light"/>
+        </w:rPr>
+        <w:t xml:space="preserve"> = Project </w:t>
+      </w:r>
+      <w:proofErr w:type="gramStart"/>
+      <w:r>
+        <w:rPr>
+          <w:rFonts w:ascii="Avenir LT Std 35 Light" w:hAnsi="Avenir LT Std 35 Light"/>
+        </w:rPr>
+        <w:t xml:space="preserve">Name  </w:t>
+      </w:r>
+      <w:r>
+        <w:rPr>
+          <w:rFonts w:ascii="Avenir LT Std 35 Light" w:hAnsi="Avenir LT Std 35 Light"/>
+          <w:i/>
+          <w:iCs/>
+        </w:rPr>
+        <w:t>(</w:t>
+      </w:r>
+      <w:proofErr w:type="gramEnd"/>
+      <w:r>
+        <w:rPr>
+          <w:rFonts w:ascii="Avenir LT Std 35 Light" w:hAnsi="Avenir LT Std 35 Light"/>
+          <w:i/>
+          <w:iCs/>
+        </w:rPr>
+        <w:t xml:space="preserve">default = </w:t>
+      </w:r>
+      <w:proofErr w:type="spellStart"/>
+      <w:r>
+        <w:rPr>
+          <w:rFonts w:ascii="Avenir LT Std 35 Light" w:hAnsi="Avenir LT Std 35 Light"/>
+          <w:i/>
+          <w:iCs/>
+        </w:rPr>
+        <w:t>SDPP_Test_ImportExportAll</w:t>
+      </w:r>
+      <w:proofErr w:type="spellEnd"/>
+      <w:r>
+        <w:rPr>
+          <w:rFonts w:ascii="Avenir LT Std 35 Light" w:hAnsi="Avenir LT Std 35 Light"/>
+          <w:i/>
+          <w:iCs/>
+        </w:rPr>
+        <w:t>)</w:t>
+      </w:r>
+    </w:p>
+    <w:p>
+      <w:pPr>
+        <w:ind w:left="720"/>
+        <w:rPr>
+          <w:rFonts w:ascii="Avenir LT Std 35 Light" w:hAnsi="Avenir LT Std 35 Light"/>
+        </w:rPr>
+      </w:pPr>
+      <w:r>
+        <w:rPr>
+          <w:rFonts w:ascii="Avenir LT Std 35 Light" w:hAnsi="Avenir LT Std 35 Light"/>
+        </w:rPr>
+        <w:t>-</w:t>
+      </w:r>
+      <w:proofErr w:type="spellStart"/>
+      <w:r>
+        <w:rPr>
+          <w:rFonts w:ascii="Avenir LT Std 35 Light" w:hAnsi="Avenir LT Std 35 Light"/>
+        </w:rPr>
+        <w:t>rsn</w:t>
+      </w:r>
+      <w:proofErr w:type="spellEnd"/>
+      <w:r>
+        <w:rPr>
+          <w:rFonts w:ascii="Avenir LT Std 35 Light" w:hAnsi="Avenir LT Std 35 Light"/>
+        </w:rPr>
+        <w:t xml:space="preserve"> = Run Schedule Plan Scenario </w:t>
+      </w:r>
+      <w:proofErr w:type="gramStart"/>
+      <w:r>
+        <w:rPr>
+          <w:rFonts w:ascii="Avenir LT Std 35 Light" w:hAnsi="Avenir LT Std 35 Light"/>
+        </w:rPr>
+        <w:t xml:space="preserve">Name  </w:t>
+      </w:r>
+      <w:r>
+        <w:rPr>
+          <w:rFonts w:ascii="Avenir LT Std 35 Light" w:hAnsi="Avenir LT Std 35 Light"/>
+          <w:i/>
+          <w:iCs/>
+        </w:rPr>
+        <w:t>(</w:t>
+      </w:r>
+      <w:proofErr w:type="gramEnd"/>
+      <w:r>
+        <w:rPr>
+          <w:rFonts w:ascii="Avenir LT Std 35 Light" w:hAnsi="Avenir LT Std 35 Light"/>
+          <w:i/>
+          <w:iCs/>
+        </w:rPr>
+        <w:t xml:space="preserve">default = </w:t>
+      </w:r>
+      <w:proofErr w:type="spellStart"/>
+      <w:r>
+        <w:rPr>
+          <w:rFonts w:ascii="Avenir LT Std 35 Light" w:hAnsi="Avenir LT Std 35 Light"/>
+          <w:i/>
+          <w:iCs/>
+        </w:rPr>
+        <w:t>SchedRun</w:t>
+      </w:r>
+      <w:proofErr w:type="spellEnd"/>
+      <w:r>
+        <w:rPr>
+          <w:rFonts w:ascii="Avenir LT Std 35 Light" w:hAnsi="Avenir LT Std 35 Light"/>
+          <w:i/>
+          <w:iCs/>
+        </w:rPr>
+        <w:t>)</w:t>
+      </w:r>
+    </w:p>
+    <w:p>
+      <w:pPr>
+        <w:ind w:left="720"/>
+        <w:rPr>
+          <w:rFonts w:ascii="Avenir LT Std 35 Light" w:hAnsi="Avenir LT Std 35 Light"/>
+        </w:rPr>
+      </w:pPr>
+      <w:r>
+        <w:rPr>
+          <w:rFonts w:ascii="Avenir LT Std 35 Light" w:hAnsi="Avenir LT Std 35 Light"/>
+        </w:rPr>
+        <w:t>-</w:t>
+      </w:r>
+      <w:proofErr w:type="spellStart"/>
+      <w:r>
+        <w:rPr>
+          <w:rFonts w:ascii="Avenir LT Std 35 Light" w:hAnsi="Avenir LT Std 35 Light"/>
+        </w:rPr>
+        <w:t>rsc</w:t>
+      </w:r>
+      <w:proofErr w:type="spellEnd"/>
+      <w:r>
+        <w:rPr>
+          <w:rFonts w:ascii="Avenir LT Std 35 Light" w:hAnsi="Avenir LT Std 35 Light"/>
+        </w:rPr>
+        <w:t xml:space="preserve"> = Run Schedule Control Values </w:t>
+      </w:r>
+      <w:proofErr w:type="gramStart"/>
+      <w:r>
+        <w:rPr>
+          <w:rFonts w:ascii="Avenir LT Std 35 Light" w:hAnsi="Avenir LT Std 35 Light"/>
+        </w:rPr>
+        <w:t xml:space="preserve">Array  </w:t>
+      </w:r>
+      <w:r>
+        <w:rPr>
+          <w:rFonts w:ascii="Avenir LT Std 35 Light" w:hAnsi="Avenir LT Std 35 Light"/>
+          <w:i/>
+          <w:iCs/>
+        </w:rPr>
+        <w:t>(</w:t>
+      </w:r>
+      <w:proofErr w:type="gramEnd"/>
+      <w:r>
+        <w:rPr>
+          <w:rFonts w:ascii="Avenir LT Std 35 Light" w:hAnsi="Avenir LT Std 35 Light"/>
+          <w:i/>
+          <w:iCs/>
+        </w:rPr>
+        <w:t>default = )</w:t>
+      </w:r>
+    </w:p>
+    <w:p>
+      <w:pPr>
+        <w:ind w:left="720"/>
+        <w:rPr>
+          <w:rFonts w:ascii="Avenir LT Std 35 Light" w:hAnsi="Avenir LT Std 35 Light"/>
+        </w:rPr>
+      </w:pPr>
+      <w:r>
+        <w:rPr>
+          <w:rFonts w:ascii="Avenir LT Std 35 Light" w:hAnsi="Avenir LT Std 35 Light"/>
+        </w:rPr>
+        <w:t>-</w:t>
+      </w:r>
+      <w:proofErr w:type="spellStart"/>
+      <w:r>
+        <w:rPr>
+          <w:rFonts w:ascii="Avenir LT Std 35 Light" w:hAnsi="Avenir LT Std 35 Light"/>
+        </w:rPr>
+        <w:t>rs</w:t>
+      </w:r>
+      <w:proofErr w:type="spellEnd"/>
+      <w:r>
+        <w:rPr>
+          <w:rFonts w:ascii="Avenir LT Std 35 Light" w:hAnsi="Avenir LT Std 35 Light"/>
+        </w:rPr>
+        <w:t xml:space="preserve"> = Run </w:t>
+      </w:r>
+      <w:proofErr w:type="gramStart"/>
+      <w:r>
+        <w:rPr>
+          <w:rFonts w:ascii="Avenir LT Std 35 Light" w:hAnsi="Avenir LT Std 35 Light"/>
+        </w:rPr>
+        <w:t xml:space="preserve">Schedule  </w:t>
+      </w:r>
+      <w:r>
+        <w:rPr>
+          <w:rFonts w:ascii="Avenir LT Std 35 Light" w:hAnsi="Avenir LT Std 35 Light"/>
+          <w:i/>
+          <w:iCs/>
+        </w:rPr>
+        <w:t>(</w:t>
+      </w:r>
+      <w:proofErr w:type="gramEnd"/>
+      <w:r>
+        <w:rPr>
+          <w:rFonts w:ascii="Avenir LT Std 35 Light" w:hAnsi="Avenir LT Std 35 Light"/>
+          <w:i/>
+          <w:iCs/>
+        </w:rPr>
+        <w:t>default = True)</w:t>
+      </w:r>
+    </w:p>
+    <w:p>
+      <w:pPr>
+        <w:ind w:left="720"/>
+        <w:rPr>
+          <w:rFonts w:ascii="Avenir LT Std 35 Light" w:hAnsi="Avenir LT Std 35 Light"/>
+        </w:rPr>
+      </w:pPr>
+      <w:r>
+        <w:rPr>
+          <w:rFonts w:ascii="Avenir LT Std 35 Light" w:hAnsi="Avenir LT Std 35 Light"/>
+        </w:rPr>
+        <w:t>-</w:t>
+      </w:r>
+      <w:proofErr w:type="spellStart"/>
+      <w:r>
+        <w:rPr>
+          <w:rFonts w:ascii="Avenir LT Std 35 Light" w:hAnsi="Avenir LT Std 35 Light"/>
+        </w:rPr>
+        <w:t>rra</w:t>
+      </w:r>
+      <w:proofErr w:type="spellEnd"/>
+      <w:r>
+        <w:rPr>
+          <w:rFonts w:ascii="Avenir LT Std 35 Light" w:hAnsi="Avenir LT Std 35 Light"/>
+        </w:rPr>
+        <w:t xml:space="preserve"> = Run </w:t>
+      </w:r>
+      <w:proofErr w:type="spellStart"/>
+      <w:proofErr w:type="gramStart"/>
+      <w:r>
+        <w:rPr>
+          <w:rFonts w:ascii="Avenir LT Std 35 Light" w:hAnsi="Avenir LT Std 35 Light"/>
+        </w:rPr>
+        <w:t>RiskAnalysis</w:t>
+      </w:r>
+      <w:proofErr w:type="spellEnd"/>
+      <w:r>
+        <w:rPr>
+          <w:rFonts w:ascii="Avenir LT Std 35 Light" w:hAnsi="Avenir LT Std 35 Light"/>
+        </w:rPr>
+        <w:t xml:space="preserve">  </w:t>
+      </w:r>
+      <w:r>
+        <w:rPr>
+          <w:rFonts w:ascii="Avenir LT Std 35 Light" w:hAnsi="Avenir LT Std 35 Light"/>
+          <w:i/>
+          <w:iCs/>
+        </w:rPr>
+        <w:t>(</w:t>
+      </w:r>
+      <w:proofErr w:type="gramEnd"/>
+      <w:r>
+        <w:rPr>
+          <w:rFonts w:ascii="Avenir LT Std 35 Light" w:hAnsi="Avenir LT Std 35 Light"/>
+          <w:i/>
+          <w:iCs/>
+        </w:rPr>
+        <w:t>default = False)</w:t>
+      </w:r>
+    </w:p>
+    <w:p>
+      <w:pPr>
+        <w:ind w:left="720"/>
+        <w:rPr>
+          <w:rFonts w:ascii="Avenir LT Std 35 Light" w:hAnsi="Avenir LT Std 35 Light"/>
+        </w:rPr>
+      </w:pPr>
+      <w:r>
+        <w:rPr>
+          <w:rFonts w:ascii="Avenir LT Std 35 Light" w:hAnsi="Avenir LT Std 35 Light"/>
+        </w:rPr>
+        <w:t>-</w:t>
+      </w:r>
+      <w:proofErr w:type="spellStart"/>
+      <w:r>
+        <w:rPr>
+          <w:rFonts w:ascii="Avenir LT Std 35 Light" w:hAnsi="Avenir LT Std 35 Light"/>
+        </w:rPr>
+        <w:t>psr</w:t>
+      </w:r>
+      <w:proofErr w:type="spellEnd"/>
+      <w:r>
+        <w:rPr>
+          <w:rFonts w:ascii="Avenir LT Std 35 Light" w:hAnsi="Avenir LT Std 35 Light"/>
+        </w:rPr>
+        <w:t xml:space="preserve"> = Publish Schedule Plan Run </w:t>
+      </w:r>
+      <w:r>
+        <w:rPr>
+          <w:rFonts w:ascii="Avenir LT Std 35 Light" w:hAnsi="Avenir LT Std 35 Light"/>
+          <w:i/>
+          <w:iCs/>
+        </w:rPr>
+        <w:t>(default = True)</w:t>
+      </w:r>
+    </w:p>
+    <w:p>
+      <w:pPr>
+        <w:ind w:left="720"/>
+        <w:rPr>
+          <w:rFonts w:ascii="Avenir LT Std 35 Light" w:hAnsi="Avenir LT Std 35 Light"/>
+        </w:rPr>
+      </w:pPr>
+      <w:r>
+        <w:rPr>
+          <w:rFonts w:ascii="Avenir LT Std 35 Light" w:hAnsi="Avenir LT Std 35 Light"/>
+        </w:rPr>
+        <w:t>-</w:t>
+      </w:r>
+      <w:proofErr w:type="spellStart"/>
+      <w:r>
+        <w:rPr>
+          <w:rFonts w:ascii="Avenir LT Std 35 Light" w:hAnsi="Avenir LT Std 35 Light"/>
+        </w:rPr>
+        <w:t>psn</w:t>
+      </w:r>
+      <w:proofErr w:type="spellEnd"/>
+      <w:r>
+        <w:rPr>
+          <w:rFonts w:ascii="Avenir LT Std 35 Light" w:hAnsi="Avenir LT Std 35 Light"/>
+        </w:rPr>
+        <w:t xml:space="preserve"> = Publish Schedule </w:t>
+      </w:r>
+      <w:proofErr w:type="gramStart"/>
+      <w:r>
+        <w:rPr>
+          <w:rFonts w:ascii="Avenir LT Std 35 Light" w:hAnsi="Avenir LT Std 35 Light"/>
+        </w:rPr>
+        <w:t xml:space="preserve">Name  </w:t>
+      </w:r>
+      <w:r>
+        <w:rPr>
+          <w:rFonts w:ascii="Avenir LT Std 35 Light" w:hAnsi="Avenir LT Std 35 Light"/>
+          <w:i/>
+          <w:iCs/>
+        </w:rPr>
+        <w:t>(</w:t>
+      </w:r>
+      <w:proofErr w:type="gramEnd"/>
+      <w:r>
+        <w:rPr>
+          <w:rFonts w:ascii="Avenir LT Std 35 Light" w:hAnsi="Avenir LT Std 35 Light"/>
+          <w:i/>
+          <w:iCs/>
+        </w:rPr>
+        <w:t xml:space="preserve">default = </w:t>
+      </w:r>
+      <w:proofErr w:type="spellStart"/>
+      <w:r>
+        <w:rPr>
+          <w:rFonts w:ascii="Avenir LT Std 35 Light" w:hAnsi="Avenir LT Std 35 Light"/>
+          <w:i/>
+          <w:iCs/>
+        </w:rPr>
+        <w:t>SchedRunPub</w:t>
+      </w:r>
+      <w:proofErr w:type="spellEnd"/>
+      <w:r>
+        <w:rPr>
+          <w:rFonts w:ascii="Avenir LT Std 35 Light" w:hAnsi="Avenir LT Std 35 Light"/>
+          <w:i/>
+          <w:iCs/>
+        </w:rPr>
+        <w:t>)</w:t>
+      </w:r>
+    </w:p>
+    <w:p>
+      <w:pPr>
+        <w:ind w:left="720"/>
+        <w:rPr>
+          <w:rFonts w:ascii="Avenir LT Std 35 Light" w:hAnsi="Avenir LT Std 35 Light"/>
+        </w:rPr>
+      </w:pPr>
+      <w:r>
+        <w:rPr>
+          <w:rFonts w:ascii="Avenir LT Std 35 Light" w:hAnsi="Avenir LT Std 35 Light"/>
+        </w:rPr>
+        <w:t>-</w:t>
+      </w:r>
+      <w:proofErr w:type="spellStart"/>
+      <w:r>
+        <w:rPr>
+          <w:rFonts w:ascii="Avenir LT Std 35 Light" w:hAnsi="Avenir LT Std 35 Light"/>
+        </w:rPr>
+        <w:t>psd</w:t>
+      </w:r>
+      <w:proofErr w:type="spellEnd"/>
+      <w:r>
+        <w:rPr>
+          <w:rFonts w:ascii="Avenir LT Std 35 Light" w:hAnsi="Avenir LT Std 35 Light"/>
+        </w:rPr>
+        <w:t xml:space="preserve"> = Publish Schedule </w:t>
+      </w:r>
+      <w:proofErr w:type="gramStart"/>
+      <w:r>
+        <w:rPr>
+          <w:rFonts w:ascii="Avenir LT Std 35 Light" w:hAnsi="Avenir LT Std 35 Light"/>
+        </w:rPr>
+        <w:t xml:space="preserve">Description  </w:t>
+      </w:r>
+      <w:r>
+        <w:rPr>
+          <w:rFonts w:ascii="Avenir LT Std 35 Light" w:hAnsi="Avenir LT Std 35 Light"/>
+          <w:i/>
+          <w:iCs/>
+        </w:rPr>
+        <w:t>(</w:t>
+      </w:r>
+      <w:proofErr w:type="gramEnd"/>
+      <w:r>
+        <w:rPr>
+          <w:rFonts w:ascii="Avenir LT Std 35 Light" w:hAnsi="Avenir LT Std 35 Light"/>
+          <w:i/>
+          <w:iCs/>
+        </w:rPr>
+        <w:t xml:space="preserve">default = </w:t>
+      </w:r>
+      <w:proofErr w:type="spellStart"/>
+      <w:r>
+        <w:rPr>
+          <w:rFonts w:ascii="Avenir LT Std 35 Light" w:hAnsi="Avenir LT Std 35 Light"/>
+          <w:i/>
+          <w:iCs/>
+        </w:rPr>
+        <w:t>SchedRunPubDesc</w:t>
+      </w:r>
+      <w:proofErr w:type="spellEnd"/>
+      <w:r>
+        <w:rPr>
+          <w:rFonts w:ascii="Avenir LT Std 35 Light" w:hAnsi="Avenir LT Std 35 Light"/>
+          <w:i/>
+          <w:iCs/>
+        </w:rPr>
+        <w:t>)</w:t>
+      </w:r>
+    </w:p>
+    <w:p>
+      <w:pPr>
+        <w:ind w:left="720"/>
+        <w:rPr>
+          <w:rFonts w:ascii="Avenir LT Std 35 Light" w:hAnsi="Avenir LT Std 35 Light"/>
+        </w:rPr>
+      </w:pPr>
+      <w:r>
+        <w:rPr>
+          <w:rFonts w:ascii="Avenir LT Std 35 Light" w:hAnsi="Avenir LT Std 35 Light"/>
+        </w:rPr>
+        <w:t>-</w:t>
+      </w:r>
+      <w:proofErr w:type="spellStart"/>
+      <w:r>
+        <w:rPr>
+          <w:rFonts w:ascii="Avenir LT Std 35 Light" w:hAnsi="Avenir LT Std 35 Light"/>
+        </w:rPr>
+        <w:t>erd</w:t>
+      </w:r>
+      <w:proofErr w:type="spellEnd"/>
+      <w:r>
+        <w:rPr>
+          <w:rFonts w:ascii="Avenir LT Std 35 Light" w:hAnsi="Avenir LT Std 35 Light"/>
+        </w:rPr>
+        <w:t xml:space="preserve"> = Run Experiment Run </w:t>
+      </w:r>
+      <w:proofErr w:type="gramStart"/>
+      <w:r>
+        <w:rPr>
+          <w:rFonts w:ascii="Avenir LT Std 35 Light" w:hAnsi="Avenir LT Std 35 Light"/>
+        </w:rPr>
+        <w:t xml:space="preserve">Desc  </w:t>
+      </w:r>
+      <w:r>
+        <w:rPr>
+          <w:rFonts w:ascii="Avenir LT Std 35 Light" w:hAnsi="Avenir LT Std 35 Light"/>
+          <w:i/>
+          <w:iCs/>
+        </w:rPr>
+        <w:t>(</w:t>
+      </w:r>
+      <w:proofErr w:type="gramEnd"/>
+      <w:r>
+        <w:rPr>
+          <w:rFonts w:ascii="Avenir LT Std 35 Light" w:hAnsi="Avenir LT Std 35 Light"/>
+          <w:i/>
+          <w:iCs/>
+        </w:rPr>
+        <w:t xml:space="preserve">default = </w:t>
+      </w:r>
+      <w:proofErr w:type="spellStart"/>
+      <w:r>
+        <w:rPr>
+          <w:rFonts w:ascii="Avenir LT Std 35 Light" w:hAnsi="Avenir LT Std 35 Light"/>
+          <w:i/>
+          <w:iCs/>
+        </w:rPr>
+        <w:t>OptquestRun</w:t>
+      </w:r>
+      <w:proofErr w:type="spellEnd"/>
+      <w:r>
+        <w:rPr>
+          <w:rFonts w:ascii="Avenir LT Std 35 Light" w:hAnsi="Avenir LT Std 35 Light"/>
+          <w:i/>
+          <w:iCs/>
+        </w:rPr>
+        <w:t>)</w:t>
+      </w:r>
+    </w:p>
+    <w:p>
+      <w:pPr>
+        <w:ind w:left="720"/>
+        <w:rPr>
+          <w:rFonts w:ascii="Avenir LT Std 35 Light" w:hAnsi="Avenir LT Std 35 Light"/>
+        </w:rPr>
+      </w:pPr>
+      <w:r>
+        <w:rPr>
+          <w:rFonts w:ascii="Avenir LT Std 35 Light" w:hAnsi="Avenir LT Std 35 Light"/>
+        </w:rPr>
+        <w:t>-</w:t>
+      </w:r>
+      <w:proofErr w:type="spellStart"/>
+      <w:r>
+        <w:rPr>
+          <w:rFonts w:ascii="Avenir LT Std 35 Light" w:hAnsi="Avenir LT Std 35 Light"/>
+        </w:rPr>
+        <w:t>rej</w:t>
+      </w:r>
+      <w:proofErr w:type="spellEnd"/>
+      <w:r>
+        <w:rPr>
+          <w:rFonts w:ascii="Avenir LT Std 35 Light" w:hAnsi="Avenir LT Std 35 Light"/>
+        </w:rPr>
+        <w:t xml:space="preserve"> = Run Experiment Scenarios </w:t>
+      </w:r>
+      <w:proofErr w:type="gramStart"/>
+      <w:r>
+        <w:rPr>
+          <w:rFonts w:ascii="Avenir LT Std 35 Light" w:hAnsi="Avenir LT Std 35 Light"/>
+        </w:rPr>
+        <w:t xml:space="preserve">JSON  </w:t>
+      </w:r>
+      <w:r>
+        <w:rPr>
+          <w:rFonts w:ascii="Avenir LT Std 35 Light" w:hAnsi="Avenir LT Std 35 Light"/>
+          <w:i/>
+          <w:iCs/>
+        </w:rPr>
+        <w:t>(</w:t>
+      </w:r>
+      <w:proofErr w:type="gramEnd"/>
+      <w:r>
+        <w:rPr>
+          <w:rFonts w:ascii="Avenir LT Std 35 Light" w:hAnsi="Avenir LT Std 35 Light"/>
+          <w:i/>
+          <w:iCs/>
+        </w:rPr>
+        <w:t>default = { "Scenarios": [{ "Name": "Scenario1", "</w:t>
+      </w:r>
+      <w:proofErr w:type="spellStart"/>
+      <w:r>
+        <w:rPr>
+          <w:rFonts w:ascii="Avenir LT Std 35 Light" w:hAnsi="Avenir LT Std 35 Light"/>
+          <w:i/>
+          <w:iCs/>
+        </w:rPr>
+        <w:t>ReplicationsRequired</w:t>
+      </w:r>
+      <w:proofErr w:type="spellEnd"/>
+      <w:r>
+        <w:rPr>
+          <w:rFonts w:ascii="Avenir LT Std 35 Light" w:hAnsi="Avenir LT Std 35 Light"/>
+          <w:i/>
+          <w:iCs/>
+        </w:rPr>
+        <w:t>": 10, "</w:t>
+      </w:r>
+      <w:proofErr w:type="spellStart"/>
+      <w:r>
+        <w:rPr>
+          <w:rFonts w:ascii="Avenir LT Std 35 Light" w:hAnsi="Avenir LT Std 35 Light"/>
+          <w:i/>
+          <w:iCs/>
+        </w:rPr>
+        <w:t>ControlValues</w:t>
+      </w:r>
+      <w:proofErr w:type="spellEnd"/>
+      <w:r>
+        <w:rPr>
+          <w:rFonts w:ascii="Avenir LT Std 35 Light" w:hAnsi="Avenir LT Std 35 Light"/>
+          <w:i/>
+          <w:iCs/>
+        </w:rPr>
+        <w:t>": [{ "Name": "</w:t>
+      </w:r>
+      <w:proofErr w:type="spellStart"/>
+      <w:r>
+        <w:rPr>
+          <w:rFonts w:ascii="Avenir LT Std 35 Light" w:hAnsi="Avenir LT Std 35 Light"/>
+          <w:i/>
+          <w:iCs/>
+        </w:rPr>
+        <w:t>ToolQty</w:t>
+      </w:r>
+      <w:proofErr w:type="spellEnd"/>
+      <w:r>
+        <w:rPr>
+          <w:rFonts w:ascii="Avenir LT Std 35 Light" w:hAnsi="Avenir LT Std 35 Light"/>
+          <w:i/>
+          <w:iCs/>
+        </w:rPr>
+        <w:t>", "Value": 3}]}]})</w:t>
+      </w:r>
+    </w:p>
+    <w:p>
+      <w:pPr>
+        <w:ind w:left="720"/>
+        <w:rPr>
+          <w:rFonts w:ascii="Avenir LT Std 35 Light" w:hAnsi="Avenir LT Std 35 Light"/>
+        </w:rPr>
+      </w:pPr>
+      <w:r>
+        <w:rPr>
+          <w:rFonts w:ascii="Avenir LT Std 35 Light" w:hAnsi="Avenir LT Std 35 Light"/>
+        </w:rPr>
+        <w:t>-</w:t>
+      </w:r>
+      <w:proofErr w:type="spellStart"/>
+      <w:r>
+        <w:rPr>
+          <w:rFonts w:ascii="Avenir LT Std 35 Light" w:hAnsi="Avenir LT Std 35 Light"/>
+        </w:rPr>
+        <w:t>apr</w:t>
+      </w:r>
+      <w:proofErr w:type="spellEnd"/>
+      <w:r>
+        <w:rPr>
+          <w:rFonts w:ascii="Avenir LT Std 35 Light" w:hAnsi="Avenir LT Std 35 Light"/>
+        </w:rPr>
+        <w:t xml:space="preserve"> = Add In Parameter Values  </w:t>
+      </w:r>
+      <w:r>
+        <w:rPr>
+          <w:rFonts w:ascii="Avenir LT Std 35 Light" w:hAnsi="Avenir LT Std 35 Light"/>
+          <w:i/>
+          <w:iCs/>
+        </w:rPr>
+        <w:t>(default = {"ExperimentAddInId":"8a14cfc5-581c-46db-b63e-31bdaa98dcb0","AddInName":"OptQuest for Simio","</w:t>
+      </w:r>
+      <w:proofErr w:type="spellStart"/>
+      <w:r>
+        <w:rPr>
+          <w:rFonts w:ascii="Avenir LT Std 35 Light" w:hAnsi="Avenir LT Std 35 Light"/>
+          <w:i/>
+          <w:iCs/>
+        </w:rPr>
+        <w:t>AddInParameters</w:t>
+      </w:r>
+      <w:proofErr w:type="spellEnd"/>
+      <w:r>
+        <w:rPr>
+          <w:rFonts w:ascii="Avenir LT Std 35 Light" w:hAnsi="Avenir LT Std 35 Light"/>
+          <w:i/>
+          <w:iCs/>
+        </w:rPr>
+        <w:t>":[{"</w:t>
+      </w:r>
+      <w:proofErr w:type="spellStart"/>
+      <w:r>
+        <w:rPr>
+          <w:rFonts w:ascii="Avenir LT Std 35 Light" w:hAnsi="Avenir LT Std 35 Light"/>
+          <w:i/>
+          <w:iCs/>
+        </w:rPr>
+        <w:t>Name":"Min</w:t>
+      </w:r>
+      <w:proofErr w:type="spellEnd"/>
+      <w:r>
+        <w:rPr>
+          <w:rFonts w:ascii="Avenir LT Std 35 Light" w:hAnsi="Avenir LT Std 35 Light"/>
+          <w:i/>
+          <w:iCs/>
+        </w:rPr>
+        <w:t xml:space="preserve"> </w:t>
+      </w:r>
+      <w:proofErr w:type="spellStart"/>
+      <w:r>
+        <w:rPr>
+          <w:rFonts w:ascii="Avenir LT Std 35 Light" w:hAnsi="Avenir LT Std 35 Light"/>
+          <w:i/>
+          <w:iCs/>
+        </w:rPr>
+        <w:t>Replications","Value</w:t>
+      </w:r>
+      <w:proofErr w:type="spellEnd"/>
+      <w:r>
+        <w:rPr>
+          <w:rFonts w:ascii="Avenir LT Std 35 Light" w:hAnsi="Avenir LT Std 35 Light"/>
+          <w:i/>
+          <w:iCs/>
+        </w:rPr>
+        <w:t>": 6},{"</w:t>
+      </w:r>
+      <w:proofErr w:type="spellStart"/>
+      <w:r>
+        <w:rPr>
+          <w:rFonts w:ascii="Avenir LT Std 35 Light" w:hAnsi="Avenir LT Std 35 Light"/>
+          <w:i/>
+          <w:iCs/>
+        </w:rPr>
+        <w:t>Name":"Max</w:t>
+      </w:r>
+      <w:proofErr w:type="spellEnd"/>
+      <w:r>
+        <w:rPr>
+          <w:rFonts w:ascii="Avenir LT Std 35 Light" w:hAnsi="Avenir LT Std 35 Light"/>
+          <w:i/>
+          <w:iCs/>
+        </w:rPr>
+        <w:t xml:space="preserve"> </w:t>
+      </w:r>
+      <w:proofErr w:type="spellStart"/>
+      <w:r>
+        <w:rPr>
+          <w:rFonts w:ascii="Avenir LT Std 35 Light" w:hAnsi="Avenir LT Std 35 Light"/>
+          <w:i/>
+          <w:iCs/>
+        </w:rPr>
+        <w:t>Replications","Value</w:t>
+      </w:r>
+      <w:proofErr w:type="spellEnd"/>
+      <w:r>
+        <w:rPr>
+          <w:rFonts w:ascii="Avenir LT Std 35 Light" w:hAnsi="Avenir LT Std 35 Light"/>
+          <w:i/>
+          <w:iCs/>
+        </w:rPr>
+        <w:t>": 20},{"</w:t>
+      </w:r>
+      <w:proofErr w:type="spellStart"/>
+      <w:r>
+        <w:rPr>
+          <w:rFonts w:ascii="Avenir LT Std 35 Light" w:hAnsi="Avenir LT Std 35 Light"/>
+          <w:i/>
+          <w:iCs/>
+        </w:rPr>
+        <w:t>Name":"Max</w:t>
+      </w:r>
+      <w:proofErr w:type="spellEnd"/>
+      <w:r>
+        <w:rPr>
+          <w:rFonts w:ascii="Avenir LT Std 35 Light" w:hAnsi="Avenir LT Std 35 Light"/>
+          <w:i/>
+          <w:iCs/>
+        </w:rPr>
+        <w:t xml:space="preserve"> </w:t>
+      </w:r>
+      <w:proofErr w:type="spellStart"/>
+      <w:r>
+        <w:rPr>
+          <w:rFonts w:ascii="Avenir LT Std 35 Light" w:hAnsi="Avenir LT Std 35 Light"/>
+          <w:i/>
+          <w:iCs/>
+        </w:rPr>
+        <w:t>Scenarios","Value</w:t>
+      </w:r>
+      <w:proofErr w:type="spellEnd"/>
+      <w:r>
+        <w:rPr>
+          <w:rFonts w:ascii="Avenir LT Std 35 Light" w:hAnsi="Avenir LT Std 35 Light"/>
+          <w:i/>
+          <w:iCs/>
+        </w:rPr>
+        <w:t>": 300},{"</w:t>
+      </w:r>
+      <w:proofErr w:type="spellStart"/>
+      <w:r>
+        <w:rPr>
+          <w:rFonts w:ascii="Avenir LT Std 35 Light" w:hAnsi="Avenir LT Std 35 Light"/>
+          <w:i/>
+          <w:iCs/>
+        </w:rPr>
+        <w:t>Name":"Confidence</w:t>
+      </w:r>
+      <w:proofErr w:type="spellEnd"/>
+      <w:r>
+        <w:rPr>
+          <w:rFonts w:ascii="Avenir LT Std 35 Light" w:hAnsi="Avenir LT Std 35 Light"/>
+          <w:i/>
+          <w:iCs/>
+        </w:rPr>
+        <w:t xml:space="preserve"> Level","Value":"95%"},{"</w:t>
+      </w:r>
+      <w:proofErr w:type="spellStart"/>
+      <w:r>
+        <w:rPr>
+          <w:rFonts w:ascii="Avenir LT Std 35 Light" w:hAnsi="Avenir LT Std 35 Light"/>
+          <w:i/>
+          <w:iCs/>
+        </w:rPr>
+        <w:t>Name":"Relative</w:t>
+      </w:r>
+      <w:proofErr w:type="spellEnd"/>
+      <w:r>
+        <w:rPr>
+          <w:rFonts w:ascii="Avenir LT Std 35 Light" w:hAnsi="Avenir LT Std 35 Light"/>
+          <w:i/>
+          <w:iCs/>
+        </w:rPr>
+        <w:t xml:space="preserve"> </w:t>
+      </w:r>
+      <w:proofErr w:type="spellStart"/>
+      <w:r>
+        <w:rPr>
+          <w:rFonts w:ascii="Avenir LT Std 35 Light" w:hAnsi="Avenir LT Std 35 Light"/>
+          <w:i/>
+          <w:iCs/>
+        </w:rPr>
+        <w:t>Error","Value</w:t>
+      </w:r>
+      <w:proofErr w:type="spellEnd"/>
+      <w:r>
+        <w:rPr>
+          <w:rFonts w:ascii="Avenir LT Std 35 Light" w:hAnsi="Avenir LT Std 35 Light"/>
+          <w:i/>
+          <w:iCs/>
+        </w:rPr>
+        <w:t>": 0.1},{"</w:t>
+      </w:r>
+      <w:proofErr w:type="spellStart"/>
+      <w:r>
+        <w:rPr>
+          <w:rFonts w:ascii="Avenir LT Std 35 Light" w:hAnsi="Avenir LT Std 35 Light"/>
+          <w:i/>
+          <w:iCs/>
+        </w:rPr>
+        <w:t>Name":"Objective</w:t>
+      </w:r>
+      <w:proofErr w:type="spellEnd"/>
+      <w:r>
+        <w:rPr>
+          <w:rFonts w:ascii="Avenir LT Std 35 Light" w:hAnsi="Avenir LT Std 35 Light"/>
+          <w:i/>
+          <w:iCs/>
+        </w:rPr>
+        <w:t xml:space="preserve"> </w:t>
+      </w:r>
+      <w:proofErr w:type="spellStart"/>
+      <w:r>
+        <w:rPr>
+          <w:rFonts w:ascii="Avenir LT Std 35 Light" w:hAnsi="Avenir LT Std 35 Light"/>
+          <w:i/>
+          <w:iCs/>
+        </w:rPr>
+        <w:t>Type","Value":"Single</w:t>
+      </w:r>
+      <w:proofErr w:type="spellEnd"/>
+      <w:r>
+        <w:rPr>
+          <w:rFonts w:ascii="Avenir LT Std 35 Light" w:hAnsi="Avenir LT Std 35 Light"/>
+          <w:i/>
+          <w:iCs/>
+        </w:rPr>
+        <w:t xml:space="preserve"> </w:t>
+      </w:r>
+      <w:r>
+        <w:rPr>
+          <w:rFonts w:ascii="Avenir LT Std 35 Light" w:hAnsi="Avenir LT Std 35 Light"/>
+          <w:i/>
+          <w:iCs/>
+        </w:rPr>
+        <w:t>O</w:t>
+      </w:r>
+      <w:r>
+        <w:rPr>
+          <w:rFonts w:ascii="Avenir LT Std 35 Light" w:hAnsi="Avenir LT Std 35 Light"/>
+          <w:i/>
+          <w:iCs/>
+        </w:rPr>
+        <w:t>bjective"}],</w:t>
+      </w:r>
+      <w:r>
+        <w:rPr>
+          <w:rFonts w:ascii="Avenir LT Std 35 Light" w:hAnsi="Avenir LT Std 35 Light"/>
+          <w:i/>
+          <w:iCs/>
+        </w:rPr>
+        <w:t xml:space="preserve"> </w:t>
+      </w:r>
+      <w:r>
+        <w:rPr>
+          <w:rFonts w:ascii="Avenir LT Std 35 Light" w:hAnsi="Avenir LT Std 35 Light"/>
+          <w:i/>
+          <w:iCs/>
+        </w:rPr>
+        <w:t xml:space="preserve">"ControlsAddInParameters":[{"ControlName":"ToolQty","ControlParameters":[{"Name":"Include in </w:t>
+      </w:r>
+      <w:proofErr w:type="spellStart"/>
+      <w:r>
+        <w:rPr>
+          <w:rFonts w:ascii="Avenir LT Std 35 Light" w:hAnsi="Avenir LT Std 35 Light"/>
+          <w:i/>
+          <w:iCs/>
+        </w:rPr>
+        <w:t>Optimization","Value":"Yes</w:t>
+      </w:r>
+      <w:proofErr w:type="spellEnd"/>
+      <w:r>
+        <w:rPr>
+          <w:rFonts w:ascii="Avenir LT Std 35 Light" w:hAnsi="Avenir LT Std 35 Light"/>
+          <w:i/>
+          <w:iCs/>
+        </w:rPr>
+        <w:t>"},{"</w:t>
+      </w:r>
+      <w:proofErr w:type="spellStart"/>
+      <w:r>
+        <w:rPr>
+          <w:rFonts w:ascii="Avenir LT Std 35 Light" w:hAnsi="Avenir LT Std 35 Light"/>
+          <w:i/>
+          <w:iCs/>
+        </w:rPr>
+        <w:t>Name":"Minimum</w:t>
+      </w:r>
+      <w:proofErr w:type="spellEnd"/>
+      <w:r>
+        <w:rPr>
+          <w:rFonts w:ascii="Avenir LT Std 35 Light" w:hAnsi="Avenir LT Std 35 Light"/>
+          <w:i/>
+          <w:iCs/>
+        </w:rPr>
+        <w:t xml:space="preserve"> </w:t>
+      </w:r>
+      <w:proofErr w:type="spellStart"/>
+      <w:r>
+        <w:rPr>
+          <w:rFonts w:ascii="Avenir LT Std 35 Light" w:hAnsi="Avenir LT Std 35 Light"/>
+          <w:i/>
+          <w:iCs/>
+        </w:rPr>
+        <w:t>Value","Value</w:t>
+      </w:r>
+      <w:proofErr w:type="spellEnd"/>
+      <w:r>
+        <w:rPr>
+          <w:rFonts w:ascii="Avenir LT Std 35 Light" w:hAnsi="Avenir LT Std 35 Light"/>
+          <w:i/>
+          <w:iCs/>
+        </w:rPr>
+        <w:t>": 1},{"</w:t>
+      </w:r>
+      <w:proofErr w:type="spellStart"/>
+      <w:r>
+        <w:rPr>
+          <w:rFonts w:ascii="Avenir LT Std 35 Light" w:hAnsi="Avenir LT Std 35 Light"/>
+          <w:i/>
+          <w:iCs/>
+        </w:rPr>
+        <w:t>Name":"Maximum</w:t>
+      </w:r>
+      <w:proofErr w:type="spellEnd"/>
+      <w:r>
+        <w:rPr>
+          <w:rFonts w:ascii="Avenir LT Std 35 Light" w:hAnsi="Avenir LT Std 35 Light"/>
+          <w:i/>
+          <w:iCs/>
+        </w:rPr>
+        <w:t xml:space="preserve"> </w:t>
+      </w:r>
+      <w:proofErr w:type="spellStart"/>
+      <w:r>
+        <w:rPr>
+          <w:rFonts w:ascii="Avenir LT Std 35 Light" w:hAnsi="Avenir LT Std 35 Light"/>
+          <w:i/>
+          <w:iCs/>
+        </w:rPr>
+        <w:t>Value","Value</w:t>
+      </w:r>
+      <w:proofErr w:type="spellEnd"/>
+      <w:r>
+        <w:rPr>
+          <w:rFonts w:ascii="Avenir LT Std 35 Light" w:hAnsi="Avenir LT Std 35 Light"/>
+          <w:i/>
+          <w:iCs/>
+        </w:rPr>
+        <w:t>": 5},{"</w:t>
+      </w:r>
+      <w:proofErr w:type="spellStart"/>
+      <w:r>
+        <w:rPr>
+          <w:rFonts w:ascii="Avenir LT Std 35 Light" w:hAnsi="Avenir LT Std 35 Light"/>
+          <w:i/>
+          <w:iCs/>
+        </w:rPr>
+        <w:t>Name":"Increment","Value</w:t>
+      </w:r>
+      <w:proofErr w:type="spellEnd"/>
+      <w:r>
+        <w:rPr>
+          <w:rFonts w:ascii="Avenir LT Std 35 Light" w:hAnsi="Avenir LT Std 35 Light"/>
+          <w:i/>
+          <w:iCs/>
+        </w:rPr>
+        <w:t>": 1}]}],"ResponsesAddInParameters":[{"ResponseName":"AverageLateness","ResponseParameters":[{"Name":"Weight","Value": 1}]}]})</w:t>
+      </w:r>
+    </w:p>
+    <w:p>
+      <w:pPr>
+        <w:ind w:left="720"/>
+        <w:rPr>
+          <w:rFonts w:ascii="Avenir LT Std 35 Light" w:hAnsi="Avenir LT Std 35 Light"/>
+          <w:i/>
+          <w:iCs/>
+        </w:rPr>
+      </w:pPr>
+      <w:r>
+        <w:rPr>
+          <w:rFonts w:ascii="Avenir LT Std 35 Light" w:hAnsi="Avenir LT Std 35 Light"/>
+        </w:rPr>
+        <w:t xml:space="preserve">-re = Run </w:t>
+      </w:r>
+      <w:proofErr w:type="gramStart"/>
+      <w:r>
+        <w:rPr>
+          <w:rFonts w:ascii="Avenir LT Std 35 Light" w:hAnsi="Avenir LT Std 35 Light"/>
+        </w:rPr>
+        <w:t xml:space="preserve">Experiment  </w:t>
+      </w:r>
+      <w:r>
+        <w:rPr>
+          <w:rFonts w:ascii="Avenir LT Std 35 Light" w:hAnsi="Avenir LT Std 35 Light"/>
+          <w:i/>
+          <w:iCs/>
+        </w:rPr>
+        <w:t>(</w:t>
+      </w:r>
+      <w:proofErr w:type="gramEnd"/>
+      <w:r>
+        <w:rPr>
+          <w:rFonts w:ascii="Avenir LT Std 35 Light" w:hAnsi="Avenir LT Std 35 Light"/>
+          <w:i/>
+          <w:iCs/>
+        </w:rPr>
+        <w:t>default = False)</w:t>
+      </w:r>
+    </w:p>
+    <w:p>
+      <w:pPr>
+        <w:ind w:left="720"/>
+        <w:rPr>
+          <w:rFonts w:ascii="Avenir LT Std 35 Light" w:hAnsi="Avenir LT Std 35 Light"/>
+        </w:rPr>
+      </w:pPr>
+      <w:r>
+        <w:rPr>
+          <w:rFonts w:ascii="Avenir LT Std 35 Light" w:hAnsi="Avenir LT Std 35 Light"/>
+        </w:rPr>
+        <w:t>-</w:t>
+      </w:r>
+      <w:proofErr w:type="spellStart"/>
+      <w:r>
+        <w:rPr>
+          <w:rFonts w:ascii="Avenir LT Std 35 Light" w:hAnsi="Avenir LT Std 35 Light"/>
+        </w:rPr>
+        <w:t>psr</w:t>
+      </w:r>
+      <w:proofErr w:type="spellEnd"/>
+      <w:r>
+        <w:rPr>
+          <w:rFonts w:ascii="Avenir LT Std 35 Light" w:hAnsi="Avenir LT Std 35 Light"/>
+        </w:rPr>
+        <w:t xml:space="preserve"> = Publish Experiment Run </w:t>
+      </w:r>
+      <w:r>
+        <w:rPr>
+          <w:rFonts w:ascii="Avenir LT Std 35 Light" w:hAnsi="Avenir LT Std 35 Light"/>
+          <w:i/>
+          <w:iCs/>
+        </w:rPr>
+        <w:t>(default = False)</w:t>
+      </w:r>
+    </w:p>
+    <w:p>
+      <w:pPr>
+        <w:ind w:left="720"/>
+        <w:rPr>
+          <w:rFonts w:ascii="Avenir LT Std 35 Light" w:hAnsi="Avenir LT Std 35 Light"/>
+        </w:rPr>
+      </w:pPr>
+      <w:r>
+        <w:rPr>
+          <w:rFonts w:ascii="Avenir LT Std 35 Light" w:hAnsi="Avenir LT Std 35 Light"/>
+        </w:rPr>
+        <w:t xml:space="preserve">-pen = Publish Experiment Run </w:t>
+      </w:r>
+      <w:proofErr w:type="gramStart"/>
+      <w:r>
+        <w:rPr>
+          <w:rFonts w:ascii="Avenir LT Std 35 Light" w:hAnsi="Avenir LT Std 35 Light"/>
+        </w:rPr>
+        <w:t xml:space="preserve">Name  </w:t>
+      </w:r>
+      <w:r>
+        <w:rPr>
+          <w:rFonts w:ascii="Avenir LT Std 35 Light" w:hAnsi="Avenir LT Std 35 Light"/>
+          <w:i/>
+          <w:iCs/>
+        </w:rPr>
+        <w:t>(</w:t>
+      </w:r>
+      <w:proofErr w:type="gramEnd"/>
+      <w:r>
+        <w:rPr>
+          <w:rFonts w:ascii="Avenir LT Std 35 Light" w:hAnsi="Avenir LT Std 35 Light"/>
+          <w:i/>
+          <w:iCs/>
+        </w:rPr>
+        <w:t>default = C130Inventory20211101_Test_Pub)</w:t>
+      </w:r>
+    </w:p>
+    <w:p>
+      <w:pPr>
+        <w:ind w:left="720"/>
+        <w:rPr>
+          <w:rFonts w:ascii="Avenir LT Std 35 Light" w:hAnsi="Avenir LT Std 35 Light"/>
+        </w:rPr>
+      </w:pPr>
+      <w:r>
+        <w:rPr>
+          <w:rFonts w:ascii="Avenir LT Std 35 Light" w:hAnsi="Avenir LT Std 35 Light"/>
+        </w:rPr>
+        <w:t xml:space="preserve">-ped = Publish Experiment Run </w:t>
+      </w:r>
+      <w:proofErr w:type="gramStart"/>
+      <w:r>
+        <w:rPr>
+          <w:rFonts w:ascii="Avenir LT Std 35 Light" w:hAnsi="Avenir LT Std 35 Light"/>
+        </w:rPr>
+        <w:t xml:space="preserve">Description  </w:t>
+      </w:r>
+      <w:r>
+        <w:rPr>
+          <w:rFonts w:ascii="Avenir LT Std 35 Light" w:hAnsi="Avenir LT Std 35 Light"/>
+          <w:i/>
+          <w:iCs/>
+        </w:rPr>
+        <w:t>(</w:t>
+      </w:r>
+      <w:proofErr w:type="gramEnd"/>
+      <w:r>
+        <w:rPr>
+          <w:rFonts w:ascii="Avenir LT Std 35 Light" w:hAnsi="Avenir LT Std 35 Light"/>
+          <w:i/>
+          <w:iCs/>
+        </w:rPr>
+        <w:t>default = C130Inventory20211101_Test_PubDesc)</w:t>
+      </w:r>
+    </w:p>
+    <w:p>
+      <w:pPr>
+        <w:ind w:left="720"/>
+        <w:rPr>
+          <w:rFonts w:ascii="Avenir LT Std 35 Light" w:hAnsi="Avenir LT Std 35 Light"/>
+        </w:rPr>
+      </w:pPr>
+      <w:r>
+        <w:rPr>
+          <w:rFonts w:ascii="Avenir LT Std 35 Light" w:hAnsi="Avenir LT Std 35 Light"/>
+        </w:rPr>
+        <w:t>-</w:t>
+      </w:r>
+      <w:proofErr w:type="spellStart"/>
+      <w:r>
+        <w:rPr>
+          <w:rFonts w:ascii="Avenir LT Std 35 Light" w:hAnsi="Avenir LT Std 35 Light"/>
+        </w:rPr>
+        <w:t>rld</w:t>
+      </w:r>
+      <w:proofErr w:type="spellEnd"/>
+      <w:r>
+        <w:rPr>
+          <w:rFonts w:ascii="Avenir LT Std 35 Light" w:hAnsi="Avenir LT Std 35 Light"/>
+        </w:rPr>
+        <w:t xml:space="preserve"> = Run Length Days (Scheduling Only) </w:t>
+      </w:r>
+      <w:r>
+        <w:rPr>
+          <w:rFonts w:ascii="Avenir LT Std 35 Light" w:hAnsi="Avenir LT Std 35 Light"/>
+          <w:i/>
+          <w:iCs/>
+        </w:rPr>
+        <w:t>(default = 28)</w:t>
+      </w:r>
+    </w:p>
+    <w:p>
+      <w:pPr>
+        <w:ind w:left="720"/>
+        <w:rPr>
+          <w:rFonts w:ascii="Avenir LT Std 35 Light" w:hAnsi="Avenir LT Std 35 Light"/>
+        </w:rPr>
+      </w:pPr>
+      <w:r>
+        <w:rPr>
+          <w:rFonts w:ascii="Avenir LT Std 35 Light" w:hAnsi="Avenir LT Std 35 Light"/>
+        </w:rPr>
+        <w:t>-</w:t>
+      </w:r>
+      <w:proofErr w:type="spellStart"/>
+      <w:r>
+        <w:rPr>
+          <w:rFonts w:ascii="Avenir LT Std 35 Light" w:hAnsi="Avenir LT Std 35 Light"/>
+        </w:rPr>
+        <w:t>iat</w:t>
+      </w:r>
+      <w:proofErr w:type="spellEnd"/>
+      <w:r>
+        <w:rPr>
+          <w:rFonts w:ascii="Avenir LT Std 35 Light" w:hAnsi="Avenir LT Std 35 Light"/>
+        </w:rPr>
+        <w:t xml:space="preserve"> = Import All Tables (Scheduling </w:t>
+      </w:r>
+      <w:proofErr w:type="gramStart"/>
+      <w:r>
+        <w:rPr>
+          <w:rFonts w:ascii="Avenir LT Std 35 Light" w:hAnsi="Avenir LT Std 35 Light"/>
+        </w:rPr>
+        <w:t xml:space="preserve">Only)  </w:t>
+      </w:r>
+      <w:r>
+        <w:rPr>
+          <w:rFonts w:ascii="Avenir LT Std 35 Light" w:hAnsi="Avenir LT Std 35 Light"/>
+          <w:i/>
+          <w:iCs/>
+        </w:rPr>
+        <w:t>(</w:t>
+      </w:r>
+      <w:proofErr w:type="gramEnd"/>
+      <w:r>
+        <w:rPr>
+          <w:rFonts w:ascii="Avenir LT Std 35 Light" w:hAnsi="Avenir LT Std 35 Light"/>
+          <w:i/>
+          <w:iCs/>
+        </w:rPr>
+        <w:t>default = True)</w:t>
+      </w:r>
+    </w:p>
+    <w:p>
+      <w:pPr>
+        <w:ind w:left="720"/>
+        <w:rPr>
+          <w:rFonts w:ascii="Avenir LT Std 35 Light" w:hAnsi="Avenir LT Std 35 Light"/>
+        </w:rPr>
+      </w:pPr>
+      <w:r>
+        <w:rPr>
+          <w:rFonts w:ascii="Avenir LT Std 35 Light" w:hAnsi="Avenir LT Std 35 Light"/>
+        </w:rPr>
+        <w:t xml:space="preserve">-eat = Export All Tables And Logs (Scheduling </w:t>
+      </w:r>
+      <w:proofErr w:type="gramStart"/>
+      <w:r>
+        <w:rPr>
+          <w:rFonts w:ascii="Avenir LT Std 35 Light" w:hAnsi="Avenir LT Std 35 Light"/>
+        </w:rPr>
+        <w:t xml:space="preserve">Only)  </w:t>
+      </w:r>
+      <w:r>
+        <w:rPr>
+          <w:rFonts w:ascii="Avenir LT Std 35 Light" w:hAnsi="Avenir LT Std 35 Light"/>
+          <w:i/>
+          <w:iCs/>
+        </w:rPr>
+        <w:t>(</w:t>
+      </w:r>
+      <w:proofErr w:type="gramEnd"/>
+      <w:r>
+        <w:rPr>
+          <w:rFonts w:ascii="Avenir LT Std 35 Light" w:hAnsi="Avenir LT Std 35 Light"/>
+          <w:i/>
+          <w:iCs/>
+        </w:rPr>
+        <w:t>default = True)</w:t>
+      </w:r>
+    </w:p>
+    <w:p>
+      <w:pPr>
+        <w:ind w:left="720"/>
+        <w:rPr>
+          <w:rFonts w:ascii="Avenir LT Std 35 Light" w:hAnsi="Avenir LT Std 35 Light"/>
+        </w:rPr>
+      </w:pPr>
+      <w:r>
+        <w:rPr>
+          <w:rFonts w:ascii="Avenir LT Std 35 Light" w:hAnsi="Avenir LT Std 35 Light"/>
+        </w:rPr>
+        <w:t>-</w:t>
+      </w:r>
+      <w:proofErr w:type="spellStart"/>
+      <w:r>
+        <w:rPr>
+          <w:rFonts w:ascii="Avenir LT Std 35 Light" w:hAnsi="Avenir LT Std 35 Light"/>
+        </w:rPr>
+        <w:t>sts</w:t>
+      </w:r>
+      <w:proofErr w:type="spellEnd"/>
+      <w:r>
+        <w:rPr>
+          <w:rFonts w:ascii="Avenir LT Std 35 Light" w:hAnsi="Avenir LT Std 35 Light"/>
+        </w:rPr>
+        <w:t xml:space="preserve"> = Start Time Selection (Scheduling </w:t>
+      </w:r>
+      <w:proofErr w:type="gramStart"/>
+      <w:r>
+        <w:rPr>
+          <w:rFonts w:ascii="Avenir LT Std 35 Light" w:hAnsi="Avenir LT Std 35 Light"/>
+        </w:rPr>
+        <w:t xml:space="preserve">Only)  </w:t>
+      </w:r>
+      <w:r>
+        <w:rPr>
+          <w:rFonts w:ascii="Avenir LT Std 35 Light" w:hAnsi="Avenir LT Std 35 Light"/>
+          <w:i/>
+          <w:iCs/>
+        </w:rPr>
+        <w:t>(</w:t>
+      </w:r>
+      <w:proofErr w:type="gramEnd"/>
+      <w:r>
+        <w:rPr>
+          <w:rFonts w:ascii="Avenir LT Std 35 Light" w:hAnsi="Avenir LT Std 35 Light"/>
+          <w:i/>
+          <w:iCs/>
+        </w:rPr>
+        <w:t>default = Minute)</w:t>
+      </w:r>
+    </w:p>
+    <w:p>
+      <w:pPr>
+        <w:ind w:left="720"/>
+        <w:rPr>
+          <w:rFonts w:ascii="Avenir LT Std 35 Light" w:hAnsi="Avenir LT Std 35 Light"/>
+        </w:rPr>
+      </w:pPr>
+      <w:r>
+        <w:rPr>
+          <w:rFonts w:ascii="Avenir LT Std 35 Light" w:hAnsi="Avenir LT Std 35 Light"/>
+        </w:rPr>
+        <w:t>-</w:t>
+      </w:r>
+      <w:proofErr w:type="spellStart"/>
+      <w:r>
+        <w:rPr>
+          <w:rFonts w:ascii="Avenir LT Std 35 Light" w:hAnsi="Avenir LT Std 35 Light"/>
+        </w:rPr>
+        <w:t>btr</w:t>
+      </w:r>
+      <w:proofErr w:type="spellEnd"/>
+      <w:r>
+        <w:rPr>
+          <w:rFonts w:ascii="Avenir LT Std 35 Light" w:hAnsi="Avenir LT Std 35 Light"/>
+        </w:rPr>
+        <w:t xml:space="preserve"> = Bearer Token Refresh Interval Minutes </w:t>
+      </w:r>
+      <w:r>
+        <w:rPr>
+          <w:rFonts w:ascii="Avenir LT Std 35 Light" w:hAnsi="Avenir LT Std 35 Light"/>
+          <w:i/>
+          <w:iCs/>
+        </w:rPr>
+        <w:t>(default = 15)</w:t>
+      </w:r>
+    </w:p>
+    <w:p>
+      <w:pPr>
+        <w:ind w:left="720"/>
+        <w:rPr>
+          <w:rFonts w:ascii="Avenir LT Std 35 Light" w:hAnsi="Avenir LT Std 35 Light"/>
+        </w:rPr>
+      </w:pPr>
+      <w:r>
+        <w:rPr>
+          <w:rFonts w:ascii="Avenir LT Std 35 Light" w:hAnsi="Avenir LT Std 35 Light"/>
+        </w:rPr>
+        <w:t xml:space="preserve">-w = wait (pause) at </w:t>
+      </w:r>
+      <w:proofErr w:type="gramStart"/>
+      <w:r>
+        <w:rPr>
+          <w:rFonts w:ascii="Avenir LT Std 35 Light" w:hAnsi="Avenir LT Std 35 Light"/>
+        </w:rPr>
+        <w:t xml:space="preserve">end  </w:t>
+      </w:r>
+      <w:r>
+        <w:rPr>
+          <w:rFonts w:ascii="Avenir LT Std 35 Light" w:hAnsi="Avenir LT Std 35 Light"/>
+          <w:i/>
+          <w:iCs/>
+        </w:rPr>
+        <w:t>(</w:t>
+      </w:r>
+      <w:proofErr w:type="gramEnd"/>
+      <w:r>
+        <w:rPr>
+          <w:rFonts w:ascii="Avenir LT Std 35 Light" w:hAnsi="Avenir LT Std 35 Light"/>
+          <w:i/>
+          <w:iCs/>
+        </w:rPr>
+        <w:t>default = True)</w:t>
+      </w:r>
+    </w:p>
     <w:sectPr>
-      <w:headerReference w:type="default" r:id="rId8"/>
+      <w:headerReference w:type="default" r:id="rId9"/>
       <w:pgSz w:w="12240" w:h="15840"/>
       <w:pgMar w:top="1440" w:right="1440" w:bottom="1440" w:left="1440" w:header="720" w:footer="720" w:gutter="0"/>
       <w:cols w:space="720"/>
@@ -782,7 +4441,7 @@
 </file>
 
 <file path=word/endnotes.xml><?xml version="1.0" encoding="utf-8"?>
-<w:endnotes xmlns:wpc="http://schemas.microsoft.com/office/word/2010/wordprocessingCanvas" xmlns:cx="http://schemas.microsoft.com/office/drawing/2014/chartex" xmlns:cx1="http://schemas.microsoft.com/office/drawing/2015/9/8/chartex" xmlns:cx2="http://schemas.microsoft.com/office/drawing/2015/10/21/chartex" xmlns:cx3="http://schemas.microsoft.com/office/drawing/2016/5/9/chartex" xmlns:cx4="http://schemas.microsoft.com/office/drawing/2016/5/10/chartex" xmlns:cx5="http://schemas.microsoft.com/office/drawing/2016/5/11/chartex" xmlns:cx6="http://schemas.microsoft.com/office/drawing/2016/5/12/chartex" xmlns:cx7="http://schemas.microsoft.com/office/drawing/2016/5/13/chartex" xmlns:cx8="http://schemas.microsoft.com/office/drawing/2016/5/14/chartex" xmlns:mc="http://schemas.openxmlformats.org/markup-compatibility/2006" xmlns:aink="http://schemas.microsoft.com/office/drawing/2016/ink" xmlns:am3d="http://schemas.microsoft.com/office/drawing/2017/model3d" xmlns:o="urn:schemas-microsoft-com:office:office" xmlns:r="http://schemas.openxmlformats.org/officeDocument/2006/relationships" xmlns:m="http://schemas.openxmlformats.org/officeDocument/2006/math" xmlns:v="urn:schemas-microsoft-com:vml" xmlns:wp14="http://schemas.microsoft.com/office/word/2010/wordprocessingDrawing" xmlns:wp="http://schemas.openxmlformats.org/drawingml/2006/wordprocessingDrawing" xmlns:w10="urn:schemas-microsoft-com:office:word" xmlns:w="http://schemas.openxmlformats.org/wordprocessingml/2006/main" xmlns:w14="http://schemas.microsoft.com/office/word/2010/wordml" xmlns:w15="http://schemas.microsoft.com/office/word/2012/wordml" xmlns:w16cex="http://schemas.microsoft.com/office/word/2018/wordml/cex" xmlns:w16cid="http://schemas.microsoft.com/office/word/2016/wordml/cid" xmlns:w16="http://schemas.microsoft.com/office/word/2018/wordml" xmlns:w16sdtdh="http://schemas.microsoft.com/office/word/2020/wordml/sdtdatahash" xmlns:w16se="http://schemas.microsoft.com/office/word/2015/wordml/symex" xmlns:wpg="http://schemas.microsoft.com/office/word/2010/wordprocessingGroup" xmlns:wpi="http://schemas.microsoft.com/office/word/2010/wordprocessingInk" xmlns:wne="http://schemas.microsoft.com/office/word/2006/wordml" xmlns:wps="http://schemas.microsoft.com/office/word/2010/wordprocessingShape" mc:Ignorable="w14 w15 w16se w16cid w16 w16cex w16sdtdh wp14">
+<w:endnotes xmlns:wpc="http://schemas.microsoft.com/office/word/2010/wordprocessingCanvas" xmlns:cx="http://schemas.microsoft.com/office/drawing/2014/chartex" xmlns:cx1="http://schemas.microsoft.com/office/drawing/2015/9/8/chartex" xmlns:cx2="http://schemas.microsoft.com/office/drawing/2015/10/21/chartex" xmlns:cx3="http://schemas.microsoft.com/office/drawing/2016/5/9/chartex" xmlns:cx4="http://schemas.microsoft.com/office/drawing/2016/5/10/chartex" xmlns:cx5="http://schemas.microsoft.com/office/drawing/2016/5/11/chartex" xmlns:cx6="http://schemas.microsoft.com/office/drawing/2016/5/12/chartex" xmlns:cx7="http://schemas.microsoft.com/office/drawing/2016/5/13/chartex" xmlns:cx8="http://schemas.microsoft.com/office/drawing/2016/5/14/chartex" xmlns:mc="http://schemas.openxmlformats.org/markup-compatibility/2006" xmlns:aink="http://schemas.microsoft.com/office/drawing/2016/ink" xmlns:am3d="http://schemas.microsoft.com/office/drawing/2017/model3d" xmlns:o="urn:schemas-microsoft-com:office:office" xmlns:oel="http://schemas.microsoft.com/office/2019/extlst" xmlns:r="http://schemas.openxmlformats.org/officeDocument/2006/relationships" xmlns:m="http://schemas.openxmlformats.org/officeDocument/2006/math" xmlns:v="urn:schemas-microsoft-com:vml" xmlns:wp14="http://schemas.microsoft.com/office/word/2010/wordprocessingDrawing" xmlns:wp="http://schemas.openxmlformats.org/drawingml/2006/wordprocessingDrawing" xmlns:w10="urn:schemas-microsoft-com:office:word" xmlns:w="http://schemas.openxmlformats.org/wordprocessingml/2006/main" xmlns:w14="http://schemas.microsoft.com/office/word/2010/wordml" xmlns:w15="http://schemas.microsoft.com/office/word/2012/wordml" xmlns:w16cex="http://schemas.microsoft.com/office/word/2018/wordml/cex" xmlns:w16cid="http://schemas.microsoft.com/office/word/2016/wordml/cid" xmlns:w16="http://schemas.microsoft.com/office/word/2018/wordml" xmlns:w16sdtdh="http://schemas.microsoft.com/office/word/2020/wordml/sdtdatahash" xmlns:w16se="http://schemas.microsoft.com/office/word/2015/wordml/symex" xmlns:wpg="http://schemas.microsoft.com/office/word/2010/wordprocessingGroup" xmlns:wpi="http://schemas.microsoft.com/office/word/2010/wordprocessingInk" xmlns:wne="http://schemas.microsoft.com/office/word/2006/wordml" xmlns:wps="http://schemas.microsoft.com/office/word/2010/wordprocessingShape" mc:Ignorable="w14 w15 w16se w16cid w16 w16cex w16sdtdh wp14">
   <w:endnote w:type="separator" w:id="-1">
     <w:p>
       <w:pPr>
@@ -807,7 +4466,7 @@
 </file>
 
 <file path=word/footnotes.xml><?xml version="1.0" encoding="utf-8"?>
-<w:footnotes xmlns:wpc="http://schemas.microsoft.com/office/word/2010/wordprocessingCanvas" xmlns:cx="http://schemas.microsoft.com/office/drawing/2014/chartex" xmlns:cx1="http://schemas.microsoft.com/office/drawing/2015/9/8/chartex" xmlns:cx2="http://schemas.microsoft.com/office/drawing/2015/10/21/chartex" xmlns:cx3="http://schemas.microsoft.com/office/drawing/2016/5/9/chartex" xmlns:cx4="http://schemas.microsoft.com/office/drawing/2016/5/10/chartex" xmlns:cx5="http://schemas.microsoft.com/office/drawing/2016/5/11/chartex" xmlns:cx6="http://schemas.microsoft.com/office/drawing/2016/5/12/chartex" xmlns:cx7="http://schemas.microsoft.com/office/drawing/2016/5/13/chartex" xmlns:cx8="http://schemas.microsoft.com/office/drawing/2016/5/14/chartex" xmlns:mc="http://schemas.openxmlformats.org/markup-compatibility/2006" xmlns:aink="http://schemas.microsoft.com/office/drawing/2016/ink" xmlns:am3d="http://schemas.microsoft.com/office/drawing/2017/model3d" xmlns:o="urn:schemas-microsoft-com:office:office" xmlns:r="http://schemas.openxmlformats.org/officeDocument/2006/relationships" xmlns:m="http://schemas.openxmlformats.org/officeDocument/2006/math" xmlns:v="urn:schemas-microsoft-com:vml" xmlns:wp14="http://schemas.microsoft.com/office/word/2010/wordprocessingDrawing" xmlns:wp="http://schemas.openxmlformats.org/drawingml/2006/wordprocessingDrawing" xmlns:w10="urn:schemas-microsoft-com:office:word" xmlns:w="http://schemas.openxmlformats.org/wordprocessingml/2006/main" xmlns:w14="http://schemas.microsoft.com/office/word/2010/wordml" xmlns:w15="http://schemas.microsoft.com/office/word/2012/wordml" xmlns:w16cex="http://schemas.microsoft.com/office/word/2018/wordml/cex" xmlns:w16cid="http://schemas.microsoft.com/office/word/2016/wordml/cid" xmlns:w16="http://schemas.microsoft.com/office/word/2018/wordml" xmlns:w16sdtdh="http://schemas.microsoft.com/office/word/2020/wordml/sdtdatahash" xmlns:w16se="http://schemas.microsoft.com/office/word/2015/wordml/symex" xmlns:wpg="http://schemas.microsoft.com/office/word/2010/wordprocessingGroup" xmlns:wpi="http://schemas.microsoft.com/office/word/2010/wordprocessingInk" xmlns:wne="http://schemas.microsoft.com/office/word/2006/wordml" xmlns:wps="http://schemas.microsoft.com/office/word/2010/wordprocessingShape" mc:Ignorable="w14 w15 w16se w16cid w16 w16cex w16sdtdh wp14">
+<w:footnotes xmlns:wpc="http://schemas.microsoft.com/office/word/2010/wordprocessingCanvas" xmlns:cx="http://schemas.microsoft.com/office/drawing/2014/chartex" xmlns:cx1="http://schemas.microsoft.com/office/drawing/2015/9/8/chartex" xmlns:cx2="http://schemas.microsoft.com/office/drawing/2015/10/21/chartex" xmlns:cx3="http://schemas.microsoft.com/office/drawing/2016/5/9/chartex" xmlns:cx4="http://schemas.microsoft.com/office/drawing/2016/5/10/chartex" xmlns:cx5="http://schemas.microsoft.com/office/drawing/2016/5/11/chartex" xmlns:cx6="http://schemas.microsoft.com/office/drawing/2016/5/12/chartex" xmlns:cx7="http://schemas.microsoft.com/office/drawing/2016/5/13/chartex" xmlns:cx8="http://schemas.microsoft.com/office/drawing/2016/5/14/chartex" xmlns:mc="http://schemas.openxmlformats.org/markup-compatibility/2006" xmlns:aink="http://schemas.microsoft.com/office/drawing/2016/ink" xmlns:am3d="http://schemas.microsoft.com/office/drawing/2017/model3d" xmlns:o="urn:schemas-microsoft-com:office:office" xmlns:oel="http://schemas.microsoft.com/office/2019/extlst" xmlns:r="http://schemas.openxmlformats.org/officeDocument/2006/relationships" xmlns:m="http://schemas.openxmlformats.org/officeDocument/2006/math" xmlns:v="urn:schemas-microsoft-com:vml" xmlns:wp14="http://schemas.microsoft.com/office/word/2010/wordprocessingDrawing" xmlns:wp="http://schemas.openxmlformats.org/drawingml/2006/wordprocessingDrawing" xmlns:w10="urn:schemas-microsoft-com:office:word" xmlns:w="http://schemas.openxmlformats.org/wordprocessingml/2006/main" xmlns:w14="http://schemas.microsoft.com/office/word/2010/wordml" xmlns:w15="http://schemas.microsoft.com/office/word/2012/wordml" xmlns:w16cex="http://schemas.microsoft.com/office/word/2018/wordml/cex" xmlns:w16cid="http://schemas.microsoft.com/office/word/2016/wordml/cid" xmlns:w16="http://schemas.microsoft.com/office/word/2018/wordml" xmlns:w16sdtdh="http://schemas.microsoft.com/office/word/2020/wordml/sdtdatahash" xmlns:w16se="http://schemas.microsoft.com/office/word/2015/wordml/symex" xmlns:wpg="http://schemas.microsoft.com/office/word/2010/wordprocessingGroup" xmlns:wpi="http://schemas.microsoft.com/office/word/2010/wordprocessingInk" xmlns:wne="http://schemas.microsoft.com/office/word/2006/wordml" xmlns:wps="http://schemas.microsoft.com/office/word/2010/wordprocessingShape" mc:Ignorable="w14 w15 w16se w16cid w16 w16cex w16sdtdh wp14">
   <w:footnote w:type="separator" w:id="-1">
     <w:p>
       <w:pPr>
@@ -832,7 +4491,7 @@
 </file>
 
 <file path=word/header1.xml><?xml version="1.0" encoding="utf-8"?>
-<w:hdr xmlns:wpc="http://schemas.microsoft.com/office/word/2010/wordprocessingCanvas" xmlns:cx="http://schemas.microsoft.com/office/drawing/2014/chartex" xmlns:cx1="http://schemas.microsoft.com/office/drawing/2015/9/8/chartex" xmlns:cx2="http://schemas.microsoft.com/office/drawing/2015/10/21/chartex" xmlns:cx3="http://schemas.microsoft.com/office/drawing/2016/5/9/chartex" xmlns:cx4="http://schemas.microsoft.com/office/drawing/2016/5/10/chartex" xmlns:cx5="http://schemas.microsoft.com/office/drawing/2016/5/11/chartex" xmlns:cx6="http://schemas.microsoft.com/office/drawing/2016/5/12/chartex" xmlns:cx7="http://schemas.microsoft.com/office/drawing/2016/5/13/chartex" xmlns:cx8="http://schemas.microsoft.com/office/drawing/2016/5/14/chartex" xmlns:mc="http://schemas.openxmlformats.org/markup-compatibility/2006" xmlns:aink="http://schemas.microsoft.com/office/drawing/2016/ink" xmlns:am3d="http://schemas.microsoft.com/office/drawing/2017/model3d" xmlns:o="urn:schemas-microsoft-com:office:office" xmlns:r="http://schemas.openxmlformats.org/officeDocument/2006/relationships" xmlns:m="http://schemas.openxmlformats.org/officeDocument/2006/math" xmlns:v="urn:schemas-microsoft-com:vml" xmlns:wp14="http://schemas.microsoft.com/office/word/2010/wordprocessingDrawing" xmlns:wp="http://schemas.openxmlformats.org/drawingml/2006/wordprocessingDrawing" xmlns:w10="urn:schemas-microsoft-com:office:word" xmlns:w="http://schemas.openxmlformats.org/wordprocessingml/2006/main" xmlns:w14="http://schemas.microsoft.com/office/word/2010/wordml" xmlns:w15="http://schemas.microsoft.com/office/word/2012/wordml" xmlns:w16cex="http://schemas.microsoft.com/office/word/2018/wordml/cex" xmlns:w16cid="http://schemas.microsoft.com/office/word/2016/wordml/cid" xmlns:w16="http://schemas.microsoft.com/office/word/2018/wordml" xmlns:w16sdtdh="http://schemas.microsoft.com/office/word/2020/wordml/sdtdatahash" xmlns:w16se="http://schemas.microsoft.com/office/word/2015/wordml/symex" xmlns:wpg="http://schemas.microsoft.com/office/word/2010/wordprocessingGroup" xmlns:wpi="http://schemas.microsoft.com/office/word/2010/wordprocessingInk" xmlns:wne="http://schemas.microsoft.com/office/word/2006/wordml" xmlns:wps="http://schemas.microsoft.com/office/word/2010/wordprocessingShape" mc:Ignorable="w14 w15 w16se w16cid w16 w16cex w16sdtdh wp14">
+<w:hdr xmlns:wpc="http://schemas.microsoft.com/office/word/2010/wordprocessingCanvas" xmlns:cx="http://schemas.microsoft.com/office/drawing/2014/chartex" xmlns:cx1="http://schemas.microsoft.com/office/drawing/2015/9/8/chartex" xmlns:cx2="http://schemas.microsoft.com/office/drawing/2015/10/21/chartex" xmlns:cx3="http://schemas.microsoft.com/office/drawing/2016/5/9/chartex" xmlns:cx4="http://schemas.microsoft.com/office/drawing/2016/5/10/chartex" xmlns:cx5="http://schemas.microsoft.com/office/drawing/2016/5/11/chartex" xmlns:cx6="http://schemas.microsoft.com/office/drawing/2016/5/12/chartex" xmlns:cx7="http://schemas.microsoft.com/office/drawing/2016/5/13/chartex" xmlns:cx8="http://schemas.microsoft.com/office/drawing/2016/5/14/chartex" xmlns:mc="http://schemas.openxmlformats.org/markup-compatibility/2006" xmlns:aink="http://schemas.microsoft.com/office/drawing/2016/ink" xmlns:am3d="http://schemas.microsoft.com/office/drawing/2017/model3d" xmlns:o="urn:schemas-microsoft-com:office:office" xmlns:oel="http://schemas.microsoft.com/office/2019/extlst" xmlns:r="http://schemas.openxmlformats.org/officeDocument/2006/relationships" xmlns:m="http://schemas.openxmlformats.org/officeDocument/2006/math" xmlns:v="urn:schemas-microsoft-com:vml" xmlns:wp14="http://schemas.microsoft.com/office/word/2010/wordprocessingDrawing" xmlns:wp="http://schemas.openxmlformats.org/drawingml/2006/wordprocessingDrawing" xmlns:w10="urn:schemas-microsoft-com:office:word" xmlns:w="http://schemas.openxmlformats.org/wordprocessingml/2006/main" xmlns:w14="http://schemas.microsoft.com/office/word/2010/wordml" xmlns:w15="http://schemas.microsoft.com/office/word/2012/wordml" xmlns:w16cex="http://schemas.microsoft.com/office/word/2018/wordml/cex" xmlns:w16cid="http://schemas.microsoft.com/office/word/2016/wordml/cid" xmlns:w16="http://schemas.microsoft.com/office/word/2018/wordml" xmlns:w16sdtdh="http://schemas.microsoft.com/office/word/2020/wordml/sdtdatahash" xmlns:w16se="http://schemas.microsoft.com/office/word/2015/wordml/symex" xmlns:wpg="http://schemas.microsoft.com/office/word/2010/wordprocessingGroup" xmlns:wpi="http://schemas.microsoft.com/office/word/2010/wordprocessingInk" xmlns:wne="http://schemas.microsoft.com/office/word/2006/wordml" xmlns:wps="http://schemas.microsoft.com/office/word/2010/wordprocessingShape" mc:Ignorable="w14 w15 w16se w16cid w16 w16cex w16sdtdh wp14">
   <w:p>
     <w:pPr>
       <w:spacing w:line="264" w:lineRule="auto"/>
@@ -953,7 +4612,7 @@
         </mc:Choice>
         <mc:Fallback>
           <w:pict>
-            <v:rect w14:anchorId="5A1B2EC2" id="Rectangle 222" o:spid="_x0000_s1026" style="position:absolute;margin-left:0;margin-top:0;width:580.8pt;height:752.4pt;z-index:251659264;visibility:visible;mso-wrap-style:square;mso-width-percent:950;mso-height-percent:950;mso-wrap-distance-left:9pt;mso-wrap-distance-top:0;mso-wrap-distance-right:9pt;mso-wrap-distance-bottom:0;mso-position-horizontal:center;mso-position-horizontal-relative:page;mso-position-vertical:center;mso-position-vertical-relative:page;mso-width-percent:950;mso-height-percent:950;mso-width-relative:page;mso-height-relative:page;v-text-anchor:middle" o:gfxdata="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" filled="f" strokecolor="#747070 [1614]" strokeweight="1.25pt">
+            <v:rect w14:anchorId="7591C51C" id="Rectangle 222" o:spid="_x0000_s1026" style="position:absolute;margin-left:0;margin-top:0;width:580.8pt;height:752.4pt;z-index:251659264;visibility:visible;mso-wrap-style:square;mso-width-percent:950;mso-height-percent:950;mso-wrap-distance-left:9pt;mso-wrap-distance-top:0;mso-wrap-distance-right:9pt;mso-wrap-distance-bottom:0;mso-position-horizontal:center;mso-position-horizontal-relative:page;mso-position-vertical:center;mso-position-vertical-relative:page;mso-width-percent:950;mso-height-percent:950;mso-width-relative:page;mso-height-relative:page;v-text-anchor:middle" o:gfxdata="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" filled="f" strokecolor="#747070 [1614]" strokeweight="1.25pt">
               <w10:wrap anchorx="page" anchory="page"/>
             </v:rect>
           </w:pict>
@@ -970,7 +4629,7 @@
 </file>
 
 <file path=word/numbering.xml><?xml version="1.0" encoding="utf-8"?>
-<w:numbering xmlns:wpc="http://schemas.microsoft.com/office/word/2010/wordprocessingCanvas" xmlns:cx="http://schemas.microsoft.com/office/drawing/2014/chartex" xmlns:cx1="http://schemas.microsoft.com/office/drawing/2015/9/8/chartex" xmlns:cx2="http://schemas.microsoft.com/office/drawing/2015/10/21/chartex" xmlns:cx3="http://schemas.microsoft.com/office/drawing/2016/5/9/chartex" xmlns:cx4="http://schemas.microsoft.com/office/drawing/2016/5/10/chartex" xmlns:cx5="http://schemas.microsoft.com/office/drawing/2016/5/11/chartex" xmlns:cx6="http://schemas.microsoft.com/office/drawing/2016/5/12/chartex" xmlns:cx7="http://schemas.microsoft.com/office/drawing/2016/5/13/chartex" xmlns:cx8="http://schemas.microsoft.com/office/drawing/2016/5/14/chartex" xmlns:mc="http://schemas.openxmlformats.org/markup-compatibility/2006" xmlns:aink="http://schemas.microsoft.com/office/drawing/2016/ink" xmlns:am3d="http://schemas.microsoft.com/office/drawing/2017/model3d" xmlns:o="urn:schemas-microsoft-com:office:office" xmlns:r="http://schemas.openxmlformats.org/officeDocument/2006/relationships" xmlns:m="http://schemas.openxmlformats.org/officeDocument/2006/math" xmlns:v="urn:schemas-microsoft-com:vml" xmlns:wp14="http://schemas.microsoft.com/office/word/2010/wordprocessingDrawing" xmlns:wp="http://schemas.openxmlformats.org/drawingml/2006/wordprocessingDrawing" xmlns:w10="urn:schemas-microsoft-com:office:word" xmlns:w="http://schemas.openxmlformats.org/wordprocessingml/2006/main" xmlns:w14="http://schemas.microsoft.com/office/word/2010/wordml" xmlns:w15="http://schemas.microsoft.com/office/word/2012/wordml" xmlns:w16cex="http://schemas.microsoft.com/office/word/2018/wordml/cex" xmlns:w16cid="http://schemas.microsoft.com/office/word/2016/wordml/cid" xmlns:w16="http://schemas.microsoft.com/office/word/2018/wordml" xmlns:w16sdtdh="http://schemas.microsoft.com/office/word/2020/wordml/sdtdatahash" xmlns:w16se="http://schemas.microsoft.com/office/word/2015/wordml/symex" xmlns:wpg="http://schemas.microsoft.com/office/word/2010/wordprocessingGroup" xmlns:wpi="http://schemas.microsoft.com/office/word/2010/wordprocessingInk" xmlns:wne="http://schemas.microsoft.com/office/word/2006/wordml" xmlns:wps="http://schemas.microsoft.com/office/word/2010/wordprocessingShape" mc:Ignorable="w14 w15 w16se w16cid w16 w16cex w16sdtdh wp14">
+<w:numbering xmlns:wpc="http://schemas.microsoft.com/office/word/2010/wordprocessingCanvas" xmlns:cx="http://schemas.microsoft.com/office/drawing/2014/chartex" xmlns:cx1="http://schemas.microsoft.com/office/drawing/2015/9/8/chartex" xmlns:cx2="http://schemas.microsoft.com/office/drawing/2015/10/21/chartex" xmlns:cx3="http://schemas.microsoft.com/office/drawing/2016/5/9/chartex" xmlns:cx4="http://schemas.microsoft.com/office/drawing/2016/5/10/chartex" xmlns:cx5="http://schemas.microsoft.com/office/drawing/2016/5/11/chartex" xmlns:cx6="http://schemas.microsoft.com/office/drawing/2016/5/12/chartex" xmlns:cx7="http://schemas.microsoft.com/office/drawing/2016/5/13/chartex" xmlns:cx8="http://schemas.microsoft.com/office/drawing/2016/5/14/chartex" xmlns:mc="http://schemas.openxmlformats.org/markup-compatibility/2006" xmlns:aink="http://schemas.microsoft.com/office/drawing/2016/ink" xmlns:am3d="http://schemas.microsoft.com/office/drawing/2017/model3d" xmlns:o="urn:schemas-microsoft-com:office:office" xmlns:oel="http://schemas.microsoft.com/office/2019/extlst" xmlns:r="http://schemas.openxmlformats.org/officeDocument/2006/relationships" xmlns:m="http://schemas.openxmlformats.org/officeDocument/2006/math" xmlns:v="urn:schemas-microsoft-com:vml" xmlns:wp14="http://schemas.microsoft.com/office/word/2010/wordprocessingDrawing" xmlns:wp="http://schemas.openxmlformats.org/drawingml/2006/wordprocessingDrawing" xmlns:w10="urn:schemas-microsoft-com:office:word" xmlns:w="http://schemas.openxmlformats.org/wordprocessingml/2006/main" xmlns:w14="http://schemas.microsoft.com/office/word/2010/wordml" xmlns:w15="http://schemas.microsoft.com/office/word/2012/wordml" xmlns:w16cex="http://schemas.microsoft.com/office/word/2018/wordml/cex" xmlns:w16cid="http://schemas.microsoft.com/office/word/2016/wordml/cid" xmlns:w16="http://schemas.microsoft.com/office/word/2018/wordml" xmlns:w16sdtdh="http://schemas.microsoft.com/office/word/2020/wordml/sdtdatahash" xmlns:w16se="http://schemas.microsoft.com/office/word/2015/wordml/symex" xmlns:wpg="http://schemas.microsoft.com/office/word/2010/wordprocessingGroup" xmlns:wpi="http://schemas.microsoft.com/office/word/2010/wordprocessingInk" xmlns:wne="http://schemas.microsoft.com/office/word/2006/wordml" xmlns:wps="http://schemas.microsoft.com/office/word/2010/wordprocessingShape" mc:Ignorable="w14 w15 w16se w16cid w16 w16cex w16sdtdh wp14">
   <w:abstractNum w:abstractNumId="0" w15:restartNumberingAfterBreak="0">
     <w:nsid w:val="05FC5016"/>
     <w:multiLevelType w:val="multilevel"/>
@@ -3150,73 +6809,73 @@
       </w:pPr>
     </w:lvl>
   </w:abstractNum>
-  <w:num w:numId="1">
+  <w:num w:numId="1" w16cid:durableId="875124143">
     <w:abstractNumId w:val="18"/>
   </w:num>
-  <w:num w:numId="2">
+  <w:num w:numId="2" w16cid:durableId="1681932800">
     <w:abstractNumId w:val="5"/>
   </w:num>
-  <w:num w:numId="3">
+  <w:num w:numId="3" w16cid:durableId="1021206084">
     <w:abstractNumId w:val="3"/>
   </w:num>
-  <w:num w:numId="4">
+  <w:num w:numId="4" w16cid:durableId="1486513735">
     <w:abstractNumId w:val="7"/>
   </w:num>
-  <w:num w:numId="5">
+  <w:num w:numId="5" w16cid:durableId="1355420906">
     <w:abstractNumId w:val="20"/>
   </w:num>
-  <w:num w:numId="6">
+  <w:num w:numId="6" w16cid:durableId="1040471137">
     <w:abstractNumId w:val="10"/>
   </w:num>
-  <w:num w:numId="7">
+  <w:num w:numId="7" w16cid:durableId="1279487753">
     <w:abstractNumId w:val="8"/>
   </w:num>
-  <w:num w:numId="8">
+  <w:num w:numId="8" w16cid:durableId="2137676011">
     <w:abstractNumId w:val="15"/>
   </w:num>
-  <w:num w:numId="9">
+  <w:num w:numId="9" w16cid:durableId="755244857">
     <w:abstractNumId w:val="21"/>
   </w:num>
-  <w:num w:numId="10">
+  <w:num w:numId="10" w16cid:durableId="282347773">
     <w:abstractNumId w:val="4"/>
   </w:num>
-  <w:num w:numId="11">
+  <w:num w:numId="11" w16cid:durableId="1982148554">
     <w:abstractNumId w:val="19"/>
   </w:num>
-  <w:num w:numId="12">
+  <w:num w:numId="12" w16cid:durableId="292029252">
     <w:abstractNumId w:val="2"/>
   </w:num>
-  <w:num w:numId="13">
+  <w:num w:numId="13" w16cid:durableId="1903904178">
     <w:abstractNumId w:val="12"/>
   </w:num>
-  <w:num w:numId="14">
+  <w:num w:numId="14" w16cid:durableId="362941453">
     <w:abstractNumId w:val="17"/>
   </w:num>
-  <w:num w:numId="15">
+  <w:num w:numId="15" w16cid:durableId="1459032910">
     <w:abstractNumId w:val="16"/>
   </w:num>
-  <w:num w:numId="16">
+  <w:num w:numId="16" w16cid:durableId="3098192">
     <w:abstractNumId w:val="13"/>
   </w:num>
-  <w:num w:numId="17">
+  <w:num w:numId="17" w16cid:durableId="524253402">
     <w:abstractNumId w:val="0"/>
   </w:num>
-  <w:num w:numId="18">
+  <w:num w:numId="18" w16cid:durableId="771822425">
     <w:abstractNumId w:val="22"/>
   </w:num>
-  <w:num w:numId="19">
+  <w:num w:numId="19" w16cid:durableId="490609269">
     <w:abstractNumId w:val="14"/>
   </w:num>
-  <w:num w:numId="20">
+  <w:num w:numId="20" w16cid:durableId="1821267796">
     <w:abstractNumId w:val="6"/>
   </w:num>
-  <w:num w:numId="21">
+  <w:num w:numId="21" w16cid:durableId="1625036970">
     <w:abstractNumId w:val="11"/>
   </w:num>
-  <w:num w:numId="22">
+  <w:num w:numId="22" w16cid:durableId="473260665">
     <w:abstractNumId w:val="1"/>
   </w:num>
-  <w:num w:numId="23">
+  <w:num w:numId="23" w16cid:durableId="693337892">
     <w:abstractNumId w:val="9"/>
   </w:num>
 </w:numbering>
@@ -3620,6 +7279,7 @@
   <w:style w:type="paragraph" w:default="1" w:styleId="Normal">
     <w:name w:val="Normal"/>
     <w:qFormat/>
+    <w:rsid w:val="00741B20"/>
   </w:style>
   <w:style w:type="paragraph" w:styleId="Heading1">
     <w:name w:val="heading 1"/>

</xml_diff>

<commit_message>
Updated documentation....Found one more location where reference to AddInParameterValue should have been removed.
</commit_message>
<xml_diff>
--- a/Documentation/RunSimioPortalExpConsole.docx
+++ b/Documentation/RunSimioPortalExpConsole.docx
@@ -11,18 +11,12 @@
       <w:r>
         <w:t xml:space="preserve">Simio </w:t>
       </w:r>
-      <w:proofErr w:type="spellStart"/>
       <w:r>
         <w:t>Web</w:t>
       </w:r>
       <w:r>
-        <w:t>API</w:t>
-      </w:r>
-      <w:proofErr w:type="spellEnd"/>
-      <w:r>
-        <w:t xml:space="preserve"> Note: </w:t>
-      </w:r>
-      <w:proofErr w:type="spellStart"/>
+        <w:t xml:space="preserve">API Note: </w:t>
+      </w:r>
       <w:r>
         <w:t>RunSimio</w:t>
       </w:r>
@@ -33,7 +27,6 @@
         <w:t>ExpConsole</w:t>
       </w:r>
       <w:bookmarkEnd w:id="0"/>
-      <w:proofErr w:type="spellEnd"/>
     </w:p>
     <w:p>
       <w:r>
@@ -544,7 +537,6 @@
         <w:pStyle w:val="Heading1"/>
       </w:pPr>
       <w:bookmarkStart w:id="1" w:name="_Toc109141237"/>
-      <w:proofErr w:type="spellStart"/>
       <w:r>
         <w:lastRenderedPageBreak/>
         <w:t>RunSimio</w:t>
@@ -556,7 +548,6 @@
         <w:t>ExpConsole</w:t>
       </w:r>
       <w:bookmarkEnd w:id="1"/>
-      <w:proofErr w:type="spellEnd"/>
     </w:p>
     <w:p/>
     <w:p>
@@ -574,15 +565,7 @@
         <w:t>Th</w:t>
       </w:r>
       <w:r>
-        <w:t xml:space="preserve">is .NET console example illustrates how the Simio </w:t>
-      </w:r>
-      <w:proofErr w:type="spellStart"/>
-      <w:r>
-        <w:t>WebAPI</w:t>
-      </w:r>
-      <w:proofErr w:type="spellEnd"/>
-      <w:r>
-        <w:t xml:space="preserve"> can be used to control the upload, download, and run for Simio Experiments and Plans</w:t>
+        <w:t>is .NET console example illustrates how the Simio WebAPI can be used to control the upload, download, and run for Simio Experiments and Plans</w:t>
       </w:r>
       <w:r>
         <w:t>.</w:t>
@@ -614,7 +597,6 @@
       <w:r>
         <w:t xml:space="preserve"> the Simio Console Application reads the </w:t>
       </w:r>
-      <w:proofErr w:type="spellStart"/>
       <w:r>
         <w:rPr>
           <w:rFonts w:ascii="Avenir LT Std 35 Light" w:hAnsi="Avenir LT Std 35 Light"/>
@@ -623,1868 +605,1336 @@
           <w:sz w:val="18"/>
           <w:szCs w:val="18"/>
         </w:rPr>
-        <w:t>RunSimioPortalExpConsole.exe.config</w:t>
-      </w:r>
-      <w:proofErr w:type="spellEnd"/>
-      <w:r>
+        <w:t xml:space="preserve">RunSimioPortalExpConsole.exe.config </w:t>
+      </w:r>
+      <w:r>
+        <w:t xml:space="preserve">file from within the directory containing </w:t>
+      </w:r>
+      <w:r>
+        <w:t>RunSimioPortalExpConsole.exe</w:t>
+      </w:r>
+      <w:r>
+        <w:t xml:space="preserve"> for the default values unless overridden via command line Parameters.</w:t>
+      </w:r>
+    </w:p>
+    <w:p>
+      <w:r>
+        <w:t>An example:</w:t>
+      </w:r>
+    </w:p>
+    <w:p>
+      <w:r>
+        <w:t xml:space="preserve">RunSimioPortalExpConsole -prj TEST_Model -rsn </w:t>
+      </w:r>
+      <w:r>
+        <w:t>RunScheduleName</w:t>
+      </w:r>
+      <w:r>
+        <w:t xml:space="preserve"> -psn </w:t>
+      </w:r>
+      <w:r>
+        <w:t xml:space="preserve">PublishScheduleName </w:t>
+      </w:r>
+      <w:r>
+        <w:t xml:space="preserve">-psd </w:t>
+      </w:r>
+      <w:r>
+        <w:t>PublishScheduleDescription</w:t>
+      </w:r>
+      <w:r>
+        <w:t xml:space="preserve"> </w:t>
+      </w:r>
+      <w:r>
+        <w:t>-rsc SchedPublishSuccessFileName=F:\\SiteA\\Trigger_APO\\PublishStatus.csv -iat False -rs False -eat True -psr True</w:t>
+      </w:r>
+      <w:r>
+        <w:t xml:space="preserve"> -sts Minute</w:t>
+      </w:r>
+    </w:p>
+    <w:p>
+      <w:pPr>
+        <w:pStyle w:val="Heading2"/>
+      </w:pPr>
+    </w:p>
+    <w:p>
+      <w:pPr>
+        <w:rPr>
+          <w:rFonts w:ascii="Avenir LT Std 35 Light" w:hAnsi="Avenir LT Std 35 Light"/>
+          <w:b/>
+          <w:bCs/>
+        </w:rPr>
+      </w:pPr>
+      <w:r>
+        <w:rPr>
+          <w:rFonts w:ascii="Avenir LT Std 35 Light" w:hAnsi="Avenir LT Std 35 Light"/>
+          <w:b/>
+          <w:bCs/>
+        </w:rPr>
+        <w:t>General Parameters</w:t>
+      </w:r>
+    </w:p>
+    <w:p>
+      <w:pPr>
+        <w:ind w:left="720"/>
+        <w:rPr>
+          <w:rFonts w:ascii="Avenir LT Std 35 Light" w:hAnsi="Avenir LT Std 35 Light"/>
+        </w:rPr>
+      </w:pPr>
+      <w:r>
+        <w:rPr>
+          <w:rFonts w:ascii="Avenir LT Std 35 Light" w:hAnsi="Avenir LT Std 35 Light"/>
+        </w:rPr>
+        <w:t>-</w:t>
+      </w:r>
+      <w:proofErr w:type="gramStart"/>
+      <w:r>
+        <w:rPr>
+          <w:rFonts w:ascii="Avenir LT Std 35 Light" w:hAnsi="Avenir LT Std 35 Light"/>
+        </w:rPr>
+        <w:t>url</w:t>
+      </w:r>
+      <w:r>
+        <w:rPr>
+          <w:rFonts w:ascii="Avenir LT Std 35 Light" w:hAnsi="Avenir LT Std 35 Light"/>
+        </w:rPr>
+        <w:t xml:space="preserve"> :</w:t>
+      </w:r>
+      <w:proofErr w:type="gramEnd"/>
+      <w:r>
+        <w:rPr>
+          <w:rFonts w:ascii="Avenir LT Std 35 Light" w:hAnsi="Avenir LT Std 35 Light"/>
+        </w:rPr>
+        <w:t xml:space="preserve"> Simio </w:t>
+      </w:r>
+      <w:r>
+        <w:rPr>
+          <w:rFonts w:ascii="Avenir LT Std 35 Light" w:hAnsi="Avenir LT Std 35 Light"/>
+        </w:rPr>
+        <w:t xml:space="preserve">Portal </w:t>
+      </w:r>
+      <w:r>
+        <w:rPr>
+          <w:rFonts w:ascii="Avenir LT Std 35 Light" w:hAnsi="Avenir LT Std 35 Light"/>
+        </w:rPr>
+        <w:t>URL</w:t>
+      </w:r>
+    </w:p>
+    <w:p>
+      <w:pPr>
+        <w:ind w:left="720"/>
+        <w:rPr>
+          <w:rFonts w:ascii="Avenir LT Std 35 Light" w:hAnsi="Avenir LT Std 35 Light"/>
+        </w:rPr>
+      </w:pPr>
+      <w:r>
+        <w:rPr>
+          <w:rFonts w:ascii="Avenir LT Std 35 Light" w:hAnsi="Avenir LT Std 35 Light"/>
+        </w:rPr>
+        <w:t>-</w:t>
+      </w:r>
+      <w:proofErr w:type="gramStart"/>
+      <w:r>
+        <w:rPr>
+          <w:rFonts w:ascii="Avenir LT Std 35 Light" w:hAnsi="Avenir LT Std 35 Light"/>
+        </w:rPr>
+        <w:t xml:space="preserve">pat </w:t>
+      </w:r>
+      <w:r>
+        <w:rPr>
+          <w:rFonts w:ascii="Avenir LT Std 35 Light" w:hAnsi="Avenir LT Std 35 Light"/>
+        </w:rPr>
+        <w:t>:</w:t>
+      </w:r>
+      <w:proofErr w:type="gramEnd"/>
+      <w:r>
+        <w:rPr>
+          <w:rFonts w:ascii="Avenir LT Std 35 Light" w:hAnsi="Avenir LT Std 35 Light"/>
+        </w:rPr>
+        <w:t xml:space="preserve"> Personal Access Token</w:t>
+      </w:r>
+    </w:p>
+    <w:p>
+      <w:pPr>
+        <w:ind w:left="720"/>
+        <w:rPr>
+          <w:rFonts w:ascii="Avenir LT Std 35 Light" w:hAnsi="Avenir LT Std 35 Light"/>
+        </w:rPr>
+      </w:pPr>
+      <w:r>
+        <w:rPr>
+          <w:rFonts w:ascii="Avenir LT Std 35 Light" w:hAnsi="Avenir LT Std 35 Light"/>
+        </w:rPr>
+        <w:t>-</w:t>
+      </w:r>
+      <w:proofErr w:type="gramStart"/>
+      <w:r>
+        <w:rPr>
+          <w:rFonts w:ascii="Avenir LT Std 35 Light" w:hAnsi="Avenir LT Std 35 Light"/>
+        </w:rPr>
+        <w:t xml:space="preserve">ris </w:t>
+      </w:r>
+      <w:r>
+        <w:rPr>
+          <w:rFonts w:ascii="Avenir LT Std 35 Light" w:hAnsi="Avenir LT Std 35 Light"/>
+        </w:rPr>
+        <w:t>:</w:t>
+      </w:r>
+      <w:proofErr w:type="gramEnd"/>
+      <w:r>
+        <w:rPr>
+          <w:rFonts w:ascii="Avenir LT Std 35 Light" w:hAnsi="Avenir LT Std 35 Light"/>
+        </w:rPr>
+        <w:t xml:space="preserve"> Retry Results Interval Seconds</w:t>
+      </w:r>
+    </w:p>
+    <w:p>
+      <w:pPr>
+        <w:ind w:left="720"/>
+        <w:rPr>
+          <w:rFonts w:ascii="Avenir LT Std 35 Light" w:hAnsi="Avenir LT Std 35 Light"/>
+        </w:rPr>
+      </w:pPr>
+      <w:r>
+        <w:rPr>
+          <w:rFonts w:ascii="Avenir LT Std 35 Light" w:hAnsi="Avenir LT Std 35 Light"/>
+        </w:rPr>
+        <w:t>-</w:t>
+      </w:r>
+      <w:proofErr w:type="gramStart"/>
+      <w:r>
+        <w:rPr>
+          <w:rFonts w:ascii="Avenir LT Std 35 Light" w:hAnsi="Avenir LT Std 35 Light"/>
+        </w:rPr>
+        <w:t xml:space="preserve">rma </w:t>
+      </w:r>
+      <w:r>
+        <w:rPr>
+          <w:rFonts w:ascii="Avenir LT Std 35 Light" w:hAnsi="Avenir LT Std 35 Light"/>
+        </w:rPr>
+        <w:t>:</w:t>
+      </w:r>
+      <w:proofErr w:type="gramEnd"/>
+      <w:r>
+        <w:rPr>
+          <w:rFonts w:ascii="Avenir LT Std 35 Light" w:hAnsi="Avenir LT Std 35 Light"/>
+        </w:rPr>
+        <w:t xml:space="preserve"> Retry Results Max Attemp</w:t>
+      </w:r>
+      <w:r>
+        <w:rPr>
+          <w:rFonts w:ascii="Avenir LT Std 35 Light" w:hAnsi="Avenir LT Std 35 Light"/>
+        </w:rPr>
+        <w:t>t</w:t>
+      </w:r>
+      <w:r>
+        <w:rPr>
+          <w:rFonts w:ascii="Avenir LT Std 35 Light" w:hAnsi="Avenir LT Std 35 Light"/>
+        </w:rPr>
+        <w:t>s</w:t>
+      </w:r>
+    </w:p>
+    <w:p>
+      <w:pPr>
+        <w:ind w:left="720"/>
+        <w:rPr>
+          <w:rFonts w:ascii="Avenir LT Std 35 Light" w:hAnsi="Avenir LT Std 35 Light"/>
+        </w:rPr>
+      </w:pPr>
+      <w:r>
+        <w:rPr>
+          <w:rFonts w:ascii="Avenir LT Std 35 Light" w:hAnsi="Avenir LT Std 35 Light"/>
+        </w:rPr>
+        <w:t>-</w:t>
+      </w:r>
+      <w:proofErr w:type="gramStart"/>
+      <w:r>
+        <w:rPr>
+          <w:rFonts w:ascii="Avenir LT Std 35 Light" w:hAnsi="Avenir LT Std 35 Light"/>
+        </w:rPr>
+        <w:t xml:space="preserve">w </w:t>
+      </w:r>
+      <w:r>
+        <w:rPr>
+          <w:rFonts w:ascii="Avenir LT Std 35 Light" w:hAnsi="Avenir LT Std 35 Light"/>
+        </w:rPr>
+        <w:t>:</w:t>
+      </w:r>
+      <w:proofErr w:type="gramEnd"/>
+      <w:r>
+        <w:rPr>
+          <w:rFonts w:ascii="Avenir LT Std 35 Light" w:hAnsi="Avenir LT Std 35 Light"/>
+        </w:rPr>
+        <w:t xml:space="preserve"> wait (pause) at end</w:t>
+      </w:r>
+      <w:r>
+        <w:rPr>
+          <w:rFonts w:ascii="Avenir LT Std 35 Light" w:hAnsi="Avenir LT Std 35 Light"/>
+        </w:rPr>
+        <w:t xml:space="preserve"> of Console </w:t>
+      </w:r>
+      <w:r>
+        <w:rPr>
+          <w:rFonts w:ascii="Avenir LT Std 35 Light" w:hAnsi="Avenir LT Std 35 Light"/>
+        </w:rPr>
+        <w:t>run</w:t>
+      </w:r>
+    </w:p>
+    <w:p>
+      <w:pPr>
+        <w:rPr>
+          <w:rFonts w:ascii="Avenir LT Std 35 Light" w:hAnsi="Avenir LT Std 35 Light"/>
+          <w:b/>
+          <w:bCs/>
+        </w:rPr>
+      </w:pPr>
+      <w:r>
+        <w:rPr>
+          <w:rFonts w:ascii="Avenir LT Std 35 Light" w:hAnsi="Avenir LT Std 35 Light"/>
+          <w:b/>
+          <w:bCs/>
+        </w:rPr>
+        <w:t>Authentication</w:t>
+      </w:r>
+      <w:r>
+        <w:rPr>
+          <w:rFonts w:ascii="Avenir LT Std 35 Light" w:hAnsi="Avenir LT Std 35 Light"/>
+          <w:b/>
+          <w:bCs/>
+        </w:rPr>
+        <w:t xml:space="preserve"> Parameters</w:t>
+      </w:r>
+    </w:p>
+    <w:p>
+      <w:pPr>
+        <w:ind w:left="720"/>
+        <w:rPr>
+          <w:rFonts w:ascii="Avenir LT Std 35 Light" w:hAnsi="Avenir LT Std 35 Light"/>
+        </w:rPr>
+      </w:pPr>
+      <w:r>
+        <w:rPr>
+          <w:rFonts w:ascii="Avenir LT Std 35 Light" w:hAnsi="Avenir LT Std 35 Light"/>
+        </w:rPr>
+        <w:t>-</w:t>
+      </w:r>
+      <w:proofErr w:type="gramStart"/>
+      <w:r>
+        <w:rPr>
+          <w:rFonts w:ascii="Avenir LT Std 35 Light" w:hAnsi="Avenir LT Std 35 Light"/>
+        </w:rPr>
+        <w:t xml:space="preserve">at </w:t>
+      </w:r>
+      <w:r>
+        <w:rPr>
+          <w:rFonts w:ascii="Avenir LT Std 35 Light" w:hAnsi="Avenir LT Std 35 Light"/>
+        </w:rPr>
+        <w:t>:</w:t>
+      </w:r>
+      <w:proofErr w:type="gramEnd"/>
+      <w:r>
+        <w:rPr>
+          <w:rFonts w:ascii="Avenir LT Std 35 Light" w:hAnsi="Avenir LT Std 35 Light"/>
+        </w:rPr>
+        <w:t xml:space="preserve"> Authentication Type</w:t>
+      </w:r>
+    </w:p>
+    <w:p>
+      <w:pPr>
+        <w:ind w:left="720"/>
+        <w:rPr>
+          <w:rFonts w:ascii="Avenir LT Std 35 Light" w:hAnsi="Avenir LT Std 35 Light"/>
+        </w:rPr>
+      </w:pPr>
+      <w:r>
+        <w:rPr>
+          <w:rFonts w:ascii="Avenir LT Std 35 Light" w:hAnsi="Avenir LT Std 35 Light"/>
+        </w:rPr>
+        <w:t>-</w:t>
+      </w:r>
+      <w:proofErr w:type="gramStart"/>
+      <w:r>
+        <w:rPr>
+          <w:rFonts w:ascii="Avenir LT Std 35 Light" w:hAnsi="Avenir LT Std 35 Light"/>
+        </w:rPr>
+        <w:t xml:space="preserve">d </w:t>
+      </w:r>
+      <w:r>
+        <w:rPr>
+          <w:rFonts w:ascii="Avenir LT Std 35 Light" w:hAnsi="Avenir LT Std 35 Light"/>
+        </w:rPr>
+        <w:t>:</w:t>
+      </w:r>
+      <w:proofErr w:type="gramEnd"/>
+      <w:r>
+        <w:rPr>
+          <w:rFonts w:ascii="Avenir LT Std 35 Light" w:hAnsi="Avenir LT Std 35 Light"/>
+        </w:rPr>
+        <w:t xml:space="preserve"> Domain</w:t>
+      </w:r>
+    </w:p>
+    <w:p>
+      <w:pPr>
+        <w:ind w:left="720"/>
+        <w:rPr>
+          <w:rFonts w:ascii="Avenir LT Std 35 Light" w:hAnsi="Avenir LT Std 35 Light"/>
+        </w:rPr>
+      </w:pPr>
+      <w:r>
+        <w:rPr>
+          <w:rFonts w:ascii="Avenir LT Std 35 Light" w:hAnsi="Avenir LT Std 35 Light"/>
+        </w:rPr>
+        <w:t>-</w:t>
+      </w:r>
+      <w:proofErr w:type="gramStart"/>
+      <w:r>
+        <w:rPr>
+          <w:rFonts w:ascii="Avenir LT Std 35 Light" w:hAnsi="Avenir LT Std 35 Light"/>
+        </w:rPr>
+        <w:t xml:space="preserve">u </w:t>
+      </w:r>
+      <w:r>
+        <w:rPr>
+          <w:rFonts w:ascii="Avenir LT Std 35 Light" w:hAnsi="Avenir LT Std 35 Light"/>
+        </w:rPr>
+        <w:t>:</w:t>
+      </w:r>
+      <w:proofErr w:type="gramEnd"/>
+      <w:r>
+        <w:rPr>
+          <w:rFonts w:ascii="Avenir LT Std 35 Light" w:hAnsi="Avenir LT Std 35 Light"/>
+        </w:rPr>
+        <w:t xml:space="preserve"> User Name</w:t>
+      </w:r>
+    </w:p>
+    <w:p>
+      <w:pPr>
+        <w:ind w:left="720"/>
+        <w:rPr>
+          <w:rFonts w:ascii="Avenir LT Std 35 Light" w:hAnsi="Avenir LT Std 35 Light"/>
+        </w:rPr>
+      </w:pPr>
+      <w:r>
+        <w:rPr>
+          <w:rFonts w:ascii="Avenir LT Std 35 Light" w:hAnsi="Avenir LT Std 35 Light"/>
+        </w:rPr>
+        <w:t>-</w:t>
+      </w:r>
+      <w:proofErr w:type="gramStart"/>
+      <w:r>
+        <w:rPr>
+          <w:rFonts w:ascii="Avenir LT Std 35 Light" w:hAnsi="Avenir LT Std 35 Light"/>
+        </w:rPr>
+        <w:t xml:space="preserve">p </w:t>
+      </w:r>
+      <w:r>
+        <w:rPr>
+          <w:rFonts w:ascii="Avenir LT Std 35 Light" w:hAnsi="Avenir LT Std 35 Light"/>
+        </w:rPr>
+        <w:t>:</w:t>
+      </w:r>
+      <w:proofErr w:type="gramEnd"/>
+      <w:r>
+        <w:rPr>
+          <w:rFonts w:ascii="Avenir LT Std 35 Light" w:hAnsi="Avenir LT Std 35 Light"/>
+        </w:rPr>
+        <w:t xml:space="preserve"> Password</w:t>
+      </w:r>
+    </w:p>
+    <w:p>
+      <w:pPr>
+        <w:ind w:left="720"/>
+        <w:rPr>
+          <w:rFonts w:ascii="Avenir LT Std 35 Light" w:hAnsi="Avenir LT Std 35 Light"/>
+        </w:rPr>
+      </w:pPr>
+      <w:r>
+        <w:rPr>
+          <w:rFonts w:ascii="Avenir LT Std 35 Light" w:hAnsi="Avenir LT Std 35 Light"/>
+        </w:rPr>
+        <w:t>-</w:t>
+      </w:r>
+      <w:proofErr w:type="gramStart"/>
+      <w:r>
+        <w:rPr>
+          <w:rFonts w:ascii="Avenir LT Std 35 Light" w:hAnsi="Avenir LT Std 35 Light"/>
+        </w:rPr>
+        <w:t xml:space="preserve">btr </w:t>
+      </w:r>
+      <w:r>
+        <w:rPr>
+          <w:rFonts w:ascii="Avenir LT Std 35 Light" w:hAnsi="Avenir LT Std 35 Light"/>
+        </w:rPr>
+        <w:t>:</w:t>
+      </w:r>
+      <w:proofErr w:type="gramEnd"/>
+      <w:r>
+        <w:rPr>
+          <w:rFonts w:ascii="Avenir LT Std 35 Light" w:hAnsi="Avenir LT Std 35 Light"/>
+        </w:rPr>
+        <w:t xml:space="preserve"> Bearer Token Refresh Interval Minutes</w:t>
+      </w:r>
+      <w:r>
+        <w:rPr>
+          <w:rFonts w:ascii="Avenir LT Std 35 Light" w:hAnsi="Avenir LT Std 35 Light"/>
+        </w:rPr>
+        <w:t xml:space="preserve"> – time in minutes between Bearer Token Refreshes</w:t>
+      </w:r>
+    </w:p>
+    <w:p>
+      <w:pPr>
+        <w:rPr>
+          <w:rFonts w:ascii="Avenir LT Std 35 Light" w:hAnsi="Avenir LT Std 35 Light"/>
+        </w:rPr>
+      </w:pPr>
+      <w:r>
+        <w:rPr>
+          <w:rFonts w:ascii="Avenir LT Std 35 Light" w:hAnsi="Avenir LT Std 35 Light"/>
+          <w:b/>
+          <w:bCs/>
+        </w:rPr>
+        <w:t>Scheduling Parameters</w:t>
+      </w:r>
+    </w:p>
+    <w:p>
+      <w:pPr>
+        <w:ind w:left="720"/>
+        <w:rPr>
+          <w:rFonts w:ascii="Avenir LT Std 35 Light" w:hAnsi="Avenir LT Std 35 Light"/>
+        </w:rPr>
+      </w:pPr>
+      <w:r>
+        <w:rPr>
+          <w:rFonts w:ascii="Avenir LT Std 35 Light" w:hAnsi="Avenir LT Std 35 Light"/>
+        </w:rPr>
+        <w:lastRenderedPageBreak/>
+        <w:t>-</w:t>
+      </w:r>
+      <w:proofErr w:type="gramStart"/>
+      <w:r>
+        <w:rPr>
+          <w:rFonts w:ascii="Avenir LT Std 35 Light" w:hAnsi="Avenir LT Std 35 Light"/>
+        </w:rPr>
+        <w:t xml:space="preserve">prj </w:t>
+      </w:r>
+      <w:r>
+        <w:rPr>
+          <w:rFonts w:ascii="Avenir LT Std 35 Light" w:hAnsi="Avenir LT Std 35 Light"/>
+        </w:rPr>
+        <w:t>:</w:t>
+      </w:r>
+      <w:proofErr w:type="gramEnd"/>
+      <w:r>
+        <w:rPr>
+          <w:rFonts w:ascii="Avenir LT Std 35 Light" w:hAnsi="Avenir LT Std 35 Light"/>
+        </w:rPr>
+        <w:t xml:space="preserve"> Project Name</w:t>
+      </w:r>
+    </w:p>
+    <w:p>
+      <w:pPr>
+        <w:ind w:left="720"/>
+        <w:rPr>
+          <w:rFonts w:ascii="Avenir LT Std 35 Light" w:hAnsi="Avenir LT Std 35 Light"/>
+        </w:rPr>
+      </w:pPr>
+      <w:r>
+        <w:rPr>
+          <w:rFonts w:ascii="Avenir LT Std 35 Light" w:hAnsi="Avenir LT Std 35 Light"/>
+        </w:rPr>
+        <w:t>-</w:t>
+      </w:r>
+      <w:proofErr w:type="gramStart"/>
+      <w:r>
+        <w:rPr>
+          <w:rFonts w:ascii="Avenir LT Std 35 Light" w:hAnsi="Avenir LT Std 35 Light"/>
+        </w:rPr>
+        <w:t xml:space="preserve">rsn </w:t>
+      </w:r>
+      <w:r>
+        <w:rPr>
+          <w:rFonts w:ascii="Avenir LT Std 35 Light" w:hAnsi="Avenir LT Std 35 Light"/>
+        </w:rPr>
+        <w:t>:</w:t>
+      </w:r>
+      <w:proofErr w:type="gramEnd"/>
+      <w:r>
+        <w:rPr>
+          <w:rFonts w:ascii="Avenir LT Std 35 Light" w:hAnsi="Avenir LT Std 35 Light"/>
+        </w:rPr>
+        <w:t xml:space="preserve"> Run Schedule Plan Scenario Name</w:t>
+      </w:r>
+    </w:p>
+    <w:p>
+      <w:pPr>
+        <w:ind w:left="720"/>
+        <w:rPr>
+          <w:rFonts w:ascii="Avenir LT Std 35 Light" w:hAnsi="Avenir LT Std 35 Light"/>
+        </w:rPr>
+      </w:pPr>
+      <w:r>
+        <w:rPr>
+          <w:rFonts w:ascii="Avenir LT Std 35 Light" w:hAnsi="Avenir LT Std 35 Light"/>
+        </w:rPr>
+        <w:t>-</w:t>
+      </w:r>
+      <w:proofErr w:type="gramStart"/>
+      <w:r>
+        <w:rPr>
+          <w:rFonts w:ascii="Avenir LT Std 35 Light" w:hAnsi="Avenir LT Std 35 Light"/>
+        </w:rPr>
+        <w:t xml:space="preserve">rsc </w:t>
+      </w:r>
+      <w:r>
+        <w:rPr>
+          <w:rFonts w:ascii="Avenir LT Std 35 Light" w:hAnsi="Avenir LT Std 35 Light"/>
+        </w:rPr>
+        <w:t>:</w:t>
+      </w:r>
+      <w:proofErr w:type="gramEnd"/>
+      <w:r>
+        <w:rPr>
+          <w:rFonts w:ascii="Avenir LT Std 35 Light" w:hAnsi="Avenir LT Std 35 Light"/>
+        </w:rPr>
+        <w:t xml:space="preserve"> Run Schedule Control Values Array</w:t>
+      </w:r>
+    </w:p>
+    <w:p>
+      <w:pPr>
+        <w:ind w:left="720"/>
+        <w:rPr>
+          <w:rFonts w:ascii="Avenir LT Std 35 Light" w:hAnsi="Avenir LT Std 35 Light"/>
+        </w:rPr>
+      </w:pPr>
+      <w:r>
+        <w:rPr>
+          <w:rFonts w:ascii="Avenir LT Std 35 Light" w:hAnsi="Avenir LT Std 35 Light"/>
+        </w:rPr>
+        <w:t>-</w:t>
+      </w:r>
+      <w:proofErr w:type="gramStart"/>
+      <w:r>
+        <w:rPr>
+          <w:rFonts w:ascii="Avenir LT Std 35 Light" w:hAnsi="Avenir LT Std 35 Light"/>
+        </w:rPr>
+        <w:t xml:space="preserve">rs </w:t>
+      </w:r>
+      <w:r>
+        <w:rPr>
+          <w:rFonts w:ascii="Avenir LT Std 35 Light" w:hAnsi="Avenir LT Std 35 Light"/>
+        </w:rPr>
+        <w:t>:</w:t>
+      </w:r>
+      <w:proofErr w:type="gramEnd"/>
+      <w:r>
+        <w:rPr>
+          <w:rFonts w:ascii="Avenir LT Std 35 Light" w:hAnsi="Avenir LT Std 35 Light"/>
+        </w:rPr>
+        <w:t xml:space="preserve"> Run Schedule</w:t>
+      </w:r>
+    </w:p>
+    <w:p>
+      <w:pPr>
+        <w:ind w:left="720"/>
+        <w:rPr>
+          <w:rFonts w:ascii="Avenir LT Std 35 Light" w:hAnsi="Avenir LT Std 35 Light"/>
+        </w:rPr>
+      </w:pPr>
+      <w:r>
+        <w:rPr>
+          <w:rFonts w:ascii="Avenir LT Std 35 Light" w:hAnsi="Avenir LT Std 35 Light"/>
+        </w:rPr>
+        <w:t>-</w:t>
+      </w:r>
+      <w:proofErr w:type="gramStart"/>
+      <w:r>
+        <w:rPr>
+          <w:rFonts w:ascii="Avenir LT Std 35 Light" w:hAnsi="Avenir LT Std 35 Light"/>
+        </w:rPr>
+        <w:t xml:space="preserve">rra </w:t>
+      </w:r>
+      <w:r>
+        <w:rPr>
+          <w:rFonts w:ascii="Avenir LT Std 35 Light" w:hAnsi="Avenir LT Std 35 Light"/>
+        </w:rPr>
+        <w:t>:</w:t>
+      </w:r>
+      <w:proofErr w:type="gramEnd"/>
+      <w:r>
+        <w:rPr>
+          <w:rFonts w:ascii="Avenir LT Std 35 Light" w:hAnsi="Avenir LT Std 35 Light"/>
+        </w:rPr>
+        <w:t xml:space="preserve"> Run Risk</w:t>
+      </w:r>
+      <w:r>
+        <w:rPr>
+          <w:rFonts w:ascii="Avenir LT Std 35 Light" w:hAnsi="Avenir LT Std 35 Light"/>
+        </w:rPr>
+        <w:t xml:space="preserve"> </w:t>
+      </w:r>
+      <w:r>
+        <w:rPr>
+          <w:rFonts w:ascii="Avenir LT Std 35 Light" w:hAnsi="Avenir LT Std 35 Light"/>
+        </w:rPr>
+        <w:t>Analysis</w:t>
+      </w:r>
+    </w:p>
+    <w:p>
+      <w:pPr>
+        <w:ind w:left="720"/>
+        <w:rPr>
+          <w:rFonts w:ascii="Avenir LT Std 35 Light" w:hAnsi="Avenir LT Std 35 Light"/>
+        </w:rPr>
+      </w:pPr>
+      <w:r>
+        <w:rPr>
+          <w:rFonts w:ascii="Avenir LT Std 35 Light" w:hAnsi="Avenir LT Std 35 Light"/>
+        </w:rPr>
+        <w:t>-</w:t>
+      </w:r>
+      <w:proofErr w:type="gramStart"/>
+      <w:r>
+        <w:rPr>
+          <w:rFonts w:ascii="Avenir LT Std 35 Light" w:hAnsi="Avenir LT Std 35 Light"/>
+        </w:rPr>
+        <w:t xml:space="preserve">psr </w:t>
+      </w:r>
+      <w:r>
+        <w:rPr>
+          <w:rFonts w:ascii="Avenir LT Std 35 Light" w:hAnsi="Avenir LT Std 35 Light"/>
+        </w:rPr>
+        <w:t>:</w:t>
+      </w:r>
+      <w:proofErr w:type="gramEnd"/>
+      <w:r>
+        <w:rPr>
+          <w:rFonts w:ascii="Avenir LT Std 35 Light" w:hAnsi="Avenir LT Std 35 Light"/>
+        </w:rPr>
+        <w:t xml:space="preserve"> Publish Schedule Plan Run</w:t>
+      </w:r>
+    </w:p>
+    <w:p>
+      <w:pPr>
+        <w:ind w:left="720"/>
+        <w:rPr>
+          <w:rFonts w:ascii="Avenir LT Std 35 Light" w:hAnsi="Avenir LT Std 35 Light"/>
+        </w:rPr>
+      </w:pPr>
+      <w:r>
+        <w:rPr>
+          <w:rFonts w:ascii="Avenir LT Std 35 Light" w:hAnsi="Avenir LT Std 35 Light"/>
+        </w:rPr>
+        <w:t>-</w:t>
+      </w:r>
+      <w:proofErr w:type="gramStart"/>
+      <w:r>
+        <w:rPr>
+          <w:rFonts w:ascii="Avenir LT Std 35 Light" w:hAnsi="Avenir LT Std 35 Light"/>
+        </w:rPr>
+        <w:t xml:space="preserve">psn </w:t>
+      </w:r>
+      <w:r>
+        <w:rPr>
+          <w:rFonts w:ascii="Avenir LT Std 35 Light" w:hAnsi="Avenir LT Std 35 Light"/>
+        </w:rPr>
+        <w:t>:</w:t>
+      </w:r>
+      <w:proofErr w:type="gramEnd"/>
+      <w:r>
+        <w:rPr>
+          <w:rFonts w:ascii="Avenir LT Std 35 Light" w:hAnsi="Avenir LT Std 35 Light"/>
+        </w:rPr>
+        <w:t xml:space="preserve"> Publish Schedule Name</w:t>
+      </w:r>
+    </w:p>
+    <w:p>
+      <w:pPr>
+        <w:ind w:left="720"/>
+        <w:rPr>
+          <w:rFonts w:ascii="Avenir LT Std 35 Light" w:hAnsi="Avenir LT Std 35 Light"/>
+        </w:rPr>
+      </w:pPr>
+      <w:r>
+        <w:rPr>
+          <w:rFonts w:ascii="Avenir LT Std 35 Light" w:hAnsi="Avenir LT Std 35 Light"/>
+        </w:rPr>
+        <w:t>-</w:t>
+      </w:r>
+      <w:proofErr w:type="gramStart"/>
+      <w:r>
+        <w:rPr>
+          <w:rFonts w:ascii="Avenir LT Std 35 Light" w:hAnsi="Avenir LT Std 35 Light"/>
+        </w:rPr>
+        <w:t xml:space="preserve">psd </w:t>
+      </w:r>
+      <w:r>
+        <w:rPr>
+          <w:rFonts w:ascii="Avenir LT Std 35 Light" w:hAnsi="Avenir LT Std 35 Light"/>
+        </w:rPr>
+        <w:t>:</w:t>
+      </w:r>
+      <w:proofErr w:type="gramEnd"/>
+      <w:r>
+        <w:rPr>
+          <w:rFonts w:ascii="Avenir LT Std 35 Light" w:hAnsi="Avenir LT Std 35 Light"/>
+        </w:rPr>
+        <w:t xml:space="preserve"> Publish Schedule Description</w:t>
+      </w:r>
+    </w:p>
+    <w:p>
+      <w:pPr>
+        <w:rPr>
+          <w:rFonts w:ascii="Avenir LT Std 35 Light" w:hAnsi="Avenir LT Std 35 Light"/>
+          <w:b/>
+          <w:bCs/>
+        </w:rPr>
+      </w:pPr>
+      <w:r>
+        <w:rPr>
+          <w:rFonts w:ascii="Avenir LT Std 35 Light" w:hAnsi="Avenir LT Std 35 Light"/>
+          <w:b/>
+          <w:bCs/>
+        </w:rPr>
+        <w:t>Scheduling Only</w:t>
+      </w:r>
+      <w:r>
+        <w:rPr>
+          <w:rFonts w:ascii="Avenir LT Std 35 Light" w:hAnsi="Avenir LT Std 35 Light"/>
+          <w:b/>
+          <w:bCs/>
+        </w:rPr>
+        <w:t xml:space="preserve"> Parameters</w:t>
+      </w:r>
+    </w:p>
+    <w:p>
+      <w:pPr>
+        <w:ind w:left="720"/>
+        <w:rPr>
+          <w:rFonts w:ascii="Avenir LT Std 35 Light" w:hAnsi="Avenir LT Std 35 Light"/>
+        </w:rPr>
+      </w:pPr>
+      <w:r>
+        <w:rPr>
+          <w:rFonts w:ascii="Avenir LT Std 35 Light" w:hAnsi="Avenir LT Std 35 Light"/>
+        </w:rPr>
+        <w:t>-</w:t>
+      </w:r>
+      <w:proofErr w:type="gramStart"/>
+      <w:r>
+        <w:rPr>
+          <w:rFonts w:ascii="Avenir LT Std 35 Light" w:hAnsi="Avenir LT Std 35 Light"/>
+        </w:rPr>
+        <w:t xml:space="preserve">rld </w:t>
+      </w:r>
+      <w:r>
+        <w:rPr>
+          <w:rFonts w:ascii="Avenir LT Std 35 Light" w:hAnsi="Avenir LT Std 35 Light"/>
+        </w:rPr>
+        <w:t>:</w:t>
+      </w:r>
+      <w:proofErr w:type="gramEnd"/>
+      <w:r>
+        <w:rPr>
+          <w:rFonts w:ascii="Avenir LT Std 35 Light" w:hAnsi="Avenir LT Std 35 Light"/>
+        </w:rPr>
+        <w:t xml:space="preserve"> Run Length Days</w:t>
+      </w:r>
+      <w:r>
+        <w:rPr>
+          <w:rFonts w:ascii="Avenir LT Std 35 Light" w:hAnsi="Avenir LT Std 35 Light"/>
+        </w:rPr>
+        <w:t xml:space="preserve"> for model</w:t>
+      </w:r>
+    </w:p>
+    <w:p>
+      <w:pPr>
+        <w:ind w:left="720"/>
+        <w:rPr>
+          <w:rFonts w:ascii="Avenir LT Std 35 Light" w:hAnsi="Avenir LT Std 35 Light"/>
+        </w:rPr>
+      </w:pPr>
+      <w:r>
+        <w:rPr>
+          <w:rFonts w:ascii="Avenir LT Std 35 Light" w:hAnsi="Avenir LT Std 35 Light"/>
+        </w:rPr>
+        <w:t>-</w:t>
+      </w:r>
+      <w:proofErr w:type="gramStart"/>
+      <w:r>
+        <w:rPr>
+          <w:rFonts w:ascii="Avenir LT Std 35 Light" w:hAnsi="Avenir LT Std 35 Light"/>
+        </w:rPr>
+        <w:t xml:space="preserve">iat </w:t>
+      </w:r>
+      <w:r>
+        <w:rPr>
+          <w:rFonts w:ascii="Avenir LT Std 35 Light" w:hAnsi="Avenir LT Std 35 Light"/>
+        </w:rPr>
+        <w:t>:</w:t>
+      </w:r>
+      <w:proofErr w:type="gramEnd"/>
+      <w:r>
+        <w:rPr>
+          <w:rFonts w:ascii="Avenir LT Std 35 Light" w:hAnsi="Avenir LT Std 35 Light"/>
+        </w:rPr>
+        <w:t xml:space="preserve"> Import All Tables</w:t>
+      </w:r>
+      <w:r>
+        <w:rPr>
+          <w:rFonts w:ascii="Avenir LT Std 35 Light" w:hAnsi="Avenir LT Std 35 Light"/>
+        </w:rPr>
+        <w:t xml:space="preserve"> before Schedule Run</w:t>
+      </w:r>
+    </w:p>
+    <w:p>
+      <w:pPr>
+        <w:ind w:left="720"/>
+        <w:rPr>
+          <w:rFonts w:ascii="Avenir LT Std 35 Light" w:hAnsi="Avenir LT Std 35 Light"/>
+        </w:rPr>
+      </w:pPr>
+      <w:r>
+        <w:rPr>
+          <w:rFonts w:ascii="Avenir LT Std 35 Light" w:hAnsi="Avenir LT Std 35 Light"/>
+        </w:rPr>
+        <w:t>-</w:t>
+      </w:r>
+      <w:proofErr w:type="gramStart"/>
+      <w:r>
+        <w:rPr>
+          <w:rFonts w:ascii="Avenir LT Std 35 Light" w:hAnsi="Avenir LT Std 35 Light"/>
+        </w:rPr>
+        <w:t xml:space="preserve">eat </w:t>
+      </w:r>
+      <w:r>
+        <w:rPr>
+          <w:rFonts w:ascii="Avenir LT Std 35 Light" w:hAnsi="Avenir LT Std 35 Light"/>
+        </w:rPr>
+        <w:t>:</w:t>
+      </w:r>
+      <w:proofErr w:type="gramEnd"/>
+      <w:r>
+        <w:rPr>
+          <w:rFonts w:ascii="Avenir LT Std 35 Light" w:hAnsi="Avenir LT Std 35 Light"/>
+        </w:rPr>
+        <w:t xml:space="preserve"> Export All Tables And Logs</w:t>
+      </w:r>
+      <w:r>
+        <w:rPr>
+          <w:rFonts w:ascii="Avenir LT Std 35 Light" w:hAnsi="Avenir LT Std 35 Light"/>
+        </w:rPr>
+        <w:t xml:space="preserve"> after Schedule Run</w:t>
+      </w:r>
+    </w:p>
+    <w:p>
+      <w:pPr>
+        <w:ind w:left="720"/>
+        <w:rPr>
+          <w:rFonts w:ascii="Avenir LT Std 35 Light" w:hAnsi="Avenir LT Std 35 Light"/>
+        </w:rPr>
+      </w:pPr>
+      <w:r>
+        <w:rPr>
+          <w:rFonts w:ascii="Avenir LT Std 35 Light" w:hAnsi="Avenir LT Std 35 Light"/>
+        </w:rPr>
+        <w:t>-</w:t>
+      </w:r>
+      <w:proofErr w:type="gramStart"/>
+      <w:r>
+        <w:rPr>
+          <w:rFonts w:ascii="Avenir LT Std 35 Light" w:hAnsi="Avenir LT Std 35 Light"/>
+        </w:rPr>
+        <w:t xml:space="preserve">sts </w:t>
+      </w:r>
+      <w:r>
+        <w:rPr>
+          <w:rFonts w:ascii="Avenir LT Std 35 Light" w:hAnsi="Avenir LT Std 35 Light"/>
+        </w:rPr>
+        <w:t>:</w:t>
+      </w:r>
+      <w:proofErr w:type="gramEnd"/>
+      <w:r>
+        <w:rPr>
+          <w:rFonts w:ascii="Avenir LT Std 35 Light" w:hAnsi="Avenir LT Std 35 Light"/>
+        </w:rPr>
+        <w:t xml:space="preserve"> Start Time Selection</w:t>
+      </w:r>
+      <w:r>
+        <w:rPr>
+          <w:rFonts w:ascii="Avenir LT Std 35 Light" w:hAnsi="Avenir LT Std 35 Light"/>
+        </w:rPr>
+        <w:t xml:space="preserve"> i.e., Current Second/Minute/Hour/Day</w:t>
+      </w:r>
+    </w:p>
+    <w:p>
+      <w:pPr>
+        <w:rPr>
+          <w:rFonts w:ascii="Avenir LT Std 35 Light" w:hAnsi="Avenir LT Std 35 Light"/>
+          <w:b/>
+          <w:bCs/>
+        </w:rPr>
+      </w:pPr>
+      <w:r>
+        <w:rPr>
+          <w:rFonts w:ascii="Avenir LT Std 35 Light" w:hAnsi="Avenir LT Std 35 Light"/>
+          <w:b/>
+          <w:bCs/>
+        </w:rPr>
+        <w:t>Experiments</w:t>
+      </w:r>
+      <w:r>
+        <w:rPr>
+          <w:rFonts w:ascii="Avenir LT Std 35 Light" w:hAnsi="Avenir LT Std 35 Light"/>
+          <w:b/>
+          <w:bCs/>
+        </w:rPr>
+        <w:t xml:space="preserve"> Parameters</w:t>
+      </w:r>
+    </w:p>
+    <w:p>
+      <w:pPr>
+        <w:ind w:left="720"/>
+        <w:rPr>
+          <w:rFonts w:ascii="Avenir LT Std 35 Light" w:hAnsi="Avenir LT Std 35 Light"/>
+        </w:rPr>
+      </w:pPr>
+      <w:r>
+        <w:rPr>
+          <w:rFonts w:ascii="Avenir LT Std 35 Light" w:hAnsi="Avenir LT Std 35 Light"/>
+        </w:rPr>
+        <w:t>-</w:t>
+      </w:r>
+      <w:proofErr w:type="gramStart"/>
+      <w:r>
+        <w:rPr>
+          <w:rFonts w:ascii="Avenir LT Std 35 Light" w:hAnsi="Avenir LT Std 35 Light"/>
+        </w:rPr>
+        <w:t xml:space="preserve">erd </w:t>
+      </w:r>
+      <w:r>
+        <w:rPr>
+          <w:rFonts w:ascii="Avenir LT Std 35 Light" w:hAnsi="Avenir LT Std 35 Light"/>
+        </w:rPr>
+        <w:t>:</w:t>
+      </w:r>
+      <w:proofErr w:type="gramEnd"/>
+      <w:r>
+        <w:rPr>
+          <w:rFonts w:ascii="Avenir LT Std 35 Light" w:hAnsi="Avenir LT Std 35 Light"/>
+        </w:rPr>
+        <w:t xml:space="preserve"> Run Experiment Run Desc</w:t>
+      </w:r>
+      <w:r>
+        <w:rPr>
+          <w:rFonts w:ascii="Avenir LT Std 35 Light" w:hAnsi="Avenir LT Std 35 Light"/>
+        </w:rPr>
+        <w:t>ription</w:t>
+      </w:r>
+    </w:p>
+    <w:p>
+      <w:pPr>
+        <w:ind w:left="720"/>
+        <w:rPr>
+          <w:rFonts w:ascii="Avenir LT Std 35 Light" w:hAnsi="Avenir LT Std 35 Light"/>
+        </w:rPr>
+      </w:pPr>
+      <w:r>
+        <w:rPr>
+          <w:rFonts w:ascii="Avenir LT Std 35 Light" w:hAnsi="Avenir LT Std 35 Light"/>
+        </w:rPr>
+        <w:t>-</w:t>
+      </w:r>
+      <w:proofErr w:type="gramStart"/>
+      <w:r>
+        <w:rPr>
+          <w:rFonts w:ascii="Avenir LT Std 35 Light" w:hAnsi="Avenir LT Std 35 Light"/>
+        </w:rPr>
+        <w:t xml:space="preserve">rej </w:t>
+      </w:r>
+      <w:r>
+        <w:rPr>
+          <w:rFonts w:ascii="Avenir LT Std 35 Light" w:hAnsi="Avenir LT Std 35 Light"/>
+        </w:rPr>
+        <w:t>:</w:t>
+      </w:r>
+      <w:proofErr w:type="gramEnd"/>
+      <w:r>
+        <w:rPr>
+          <w:rFonts w:ascii="Avenir LT Std 35 Light" w:hAnsi="Avenir LT Std 35 Light"/>
+        </w:rPr>
+        <w:t xml:space="preserve"> Run Experiment Scenarios JSON</w:t>
+      </w:r>
+      <w:r>
+        <w:rPr>
+          <w:rFonts w:ascii="Avenir LT Std 35 Light" w:hAnsi="Avenir LT Std 35 Light"/>
+        </w:rPr>
+        <w:t xml:space="preserve"> parameters i.e., </w:t>
+      </w:r>
+      <w:r>
+        <w:rPr>
+          <w:rFonts w:ascii="Avenir LT Std 35 Light" w:hAnsi="Avenir LT Std 35 Light"/>
+        </w:rPr>
+        <w:t>Scenario</w:t>
+      </w:r>
+      <w:r>
+        <w:rPr>
+          <w:rFonts w:ascii="Avenir LT Std 35 Light" w:hAnsi="Avenir LT Std 35 Light"/>
+        </w:rPr>
+        <w:t xml:space="preserve"> </w:t>
+      </w:r>
+      <w:r>
+        <w:rPr>
+          <w:rFonts w:ascii="Avenir LT Std 35 Light" w:hAnsi="Avenir LT Std 35 Light"/>
+        </w:rPr>
+        <w:t xml:space="preserve">Name, </w:t>
+      </w:r>
+      <w:r>
+        <w:rPr>
+          <w:rFonts w:ascii="Avenir LT Std 35 Light" w:hAnsi="Avenir LT Std 35 Light"/>
+        </w:rPr>
+        <w:t xml:space="preserve">Number of </w:t>
+      </w:r>
+      <w:r>
+        <w:rPr>
+          <w:rFonts w:ascii="Avenir LT Std 35 Light" w:hAnsi="Avenir LT Std 35 Light"/>
+        </w:rPr>
+        <w:t>Replications</w:t>
+      </w:r>
+      <w:r>
+        <w:rPr>
+          <w:rFonts w:ascii="Avenir LT Std 35 Light" w:hAnsi="Avenir LT Std 35 Light"/>
+        </w:rPr>
+        <w:t xml:space="preserve"> </w:t>
+      </w:r>
+      <w:r>
+        <w:rPr>
+          <w:rFonts w:ascii="Avenir LT Std 35 Light" w:hAnsi="Avenir LT Std 35 Light"/>
+        </w:rPr>
+        <w:t>Required, Control</w:t>
+      </w:r>
+      <w:r>
+        <w:rPr>
+          <w:rFonts w:ascii="Avenir LT Std 35 Light" w:hAnsi="Avenir LT Std 35 Light"/>
+        </w:rPr>
+        <w:t xml:space="preserve"> </w:t>
+      </w:r>
+      <w:r>
+        <w:rPr>
+          <w:rFonts w:ascii="Avenir LT Std 35 Light" w:hAnsi="Avenir LT Std 35 Light"/>
+        </w:rPr>
+        <w:t>Values</w:t>
+      </w:r>
+      <w:r>
+        <w:rPr>
+          <w:rFonts w:ascii="Avenir LT Std 35 Light" w:hAnsi="Avenir LT Std 35 Light"/>
+        </w:rPr>
+        <w:t xml:space="preserve"> etc.</w:t>
+      </w:r>
+    </w:p>
+    <w:p>
+      <w:pPr>
+        <w:ind w:left="720"/>
         <w:rPr>
           <w:rFonts w:ascii="Avenir LT Std 35 Light" w:hAnsi="Avenir LT Std 35 Light"/>
           <w:i/>
           <w:iCs/>
-          <w:sz w:val="18"/>
-          <w:szCs w:val="18"/>
-        </w:rPr>
-        <w:t xml:space="preserve"> </w:t>
-      </w:r>
-      <w:r>
-        <w:t xml:space="preserve">file from within the directory containing </w:t>
-      </w:r>
-      <w:r>
-        <w:t>RunSimioPortalExpConsole.exe</w:t>
-      </w:r>
-      <w:r>
-        <w:t xml:space="preserve"> for the default values unless overridden via command line Parameters.</w:t>
-      </w:r>
-    </w:p>
-    <w:p>
-      <w:r>
-        <w:t>An example:</w:t>
-      </w:r>
-    </w:p>
-    <w:p>
-      <w:proofErr w:type="spellStart"/>
-      <w:r>
-        <w:t>RunSimioPortalExpConsole</w:t>
-      </w:r>
-      <w:proofErr w:type="spellEnd"/>
-      <w:r>
-        <w:t xml:space="preserve"> -</w:t>
-      </w:r>
-      <w:proofErr w:type="spellStart"/>
-      <w:r>
-        <w:t>prj</w:t>
-      </w:r>
-      <w:proofErr w:type="spellEnd"/>
-      <w:r>
-        <w:t xml:space="preserve"> </w:t>
-      </w:r>
-      <w:proofErr w:type="spellStart"/>
-      <w:r>
-        <w:t>TEST_Model</w:t>
-      </w:r>
-      <w:proofErr w:type="spellEnd"/>
-      <w:r>
-        <w:t xml:space="preserve"> -</w:t>
-      </w:r>
-      <w:proofErr w:type="spellStart"/>
-      <w:r>
-        <w:t>rsn</w:t>
-      </w:r>
-      <w:proofErr w:type="spellEnd"/>
-      <w:r>
-        <w:t xml:space="preserve"> </w:t>
-      </w:r>
-      <w:proofErr w:type="spellStart"/>
-      <w:r>
-        <w:t>RunScheduleName</w:t>
-      </w:r>
-      <w:proofErr w:type="spellEnd"/>
-      <w:r>
-        <w:t xml:space="preserve"> -</w:t>
-      </w:r>
-      <w:proofErr w:type="spellStart"/>
-      <w:r>
-        <w:t>psn</w:t>
-      </w:r>
-      <w:proofErr w:type="spellEnd"/>
-      <w:r>
-        <w:t xml:space="preserve"> </w:t>
-      </w:r>
-      <w:proofErr w:type="spellStart"/>
-      <w:r>
-        <w:t>PublishScheduleName</w:t>
-      </w:r>
-      <w:proofErr w:type="spellEnd"/>
-      <w:r>
-        <w:t xml:space="preserve"> </w:t>
-      </w:r>
-      <w:r>
+        </w:rPr>
+      </w:pPr>
+      <w:r>
+        <w:rPr>
+          <w:rFonts w:ascii="Avenir LT Std 35 Light" w:hAnsi="Avenir LT Std 35 Light"/>
+        </w:rPr>
         <w:t>-</w:t>
       </w:r>
-      <w:proofErr w:type="spellStart"/>
-      <w:r>
-        <w:t>psd</w:t>
-      </w:r>
-      <w:proofErr w:type="spellEnd"/>
-      <w:r>
-        <w:t xml:space="preserve"> </w:t>
-      </w:r>
-      <w:proofErr w:type="spellStart"/>
-      <w:r>
-        <w:t>PublishScheduleDescription</w:t>
-      </w:r>
-      <w:proofErr w:type="spellEnd"/>
-      <w:r>
-        <w:t xml:space="preserve"> </w:t>
-      </w:r>
-      <w:r>
+      <w:proofErr w:type="gramStart"/>
+      <w:r>
+        <w:rPr>
+          <w:rFonts w:ascii="Avenir LT Std 35 Light" w:hAnsi="Avenir LT Std 35 Light"/>
+        </w:rPr>
+        <w:t xml:space="preserve">re </w:t>
+      </w:r>
+      <w:r>
+        <w:rPr>
+          <w:rFonts w:ascii="Avenir LT Std 35 Light" w:hAnsi="Avenir LT Std 35 Light"/>
+        </w:rPr>
+        <w:t>:</w:t>
+      </w:r>
+      <w:proofErr w:type="gramEnd"/>
+      <w:r>
+        <w:rPr>
+          <w:rFonts w:ascii="Avenir LT Std 35 Light" w:hAnsi="Avenir LT Std 35 Light"/>
+        </w:rPr>
+        <w:t xml:space="preserve"> Run Experiment</w:t>
+      </w:r>
+    </w:p>
+    <w:p>
+      <w:pPr>
+        <w:ind w:left="720"/>
+        <w:rPr>
+          <w:rFonts w:ascii="Avenir LT Std 35 Light" w:hAnsi="Avenir LT Std 35 Light"/>
+        </w:rPr>
+      </w:pPr>
+      <w:r>
+        <w:rPr>
+          <w:rFonts w:ascii="Avenir LT Std 35 Light" w:hAnsi="Avenir LT Std 35 Light"/>
+        </w:rPr>
         <w:t>-</w:t>
       </w:r>
-      <w:proofErr w:type="spellStart"/>
-      <w:r>
-        <w:t>rsc</w:t>
-      </w:r>
-      <w:proofErr w:type="spellEnd"/>
-      <w:r>
-        <w:t xml:space="preserve"> SchedPublishSuccessFileName=F:\\</w:t>
-      </w:r>
-      <w:r>
-        <w:t>SiteA</w:t>
-      </w:r>
-      <w:r>
-        <w:t>\\</w:t>
-      </w:r>
-      <w:r>
-        <w:t>T</w:t>
-      </w:r>
-      <w:r>
-        <w:t>rigger_</w:t>
-      </w:r>
-      <w:r>
-        <w:t>APO</w:t>
-      </w:r>
-      <w:r>
-        <w:t>\\PublishStatus.csv -iat False -</w:t>
-      </w:r>
-      <w:proofErr w:type="spellStart"/>
-      <w:r>
-        <w:t>rs</w:t>
-      </w:r>
-      <w:proofErr w:type="spellEnd"/>
-      <w:r>
-        <w:t xml:space="preserve"> False -eat True -</w:t>
-      </w:r>
-      <w:proofErr w:type="spellStart"/>
-      <w:r>
-        <w:t>psr</w:t>
-      </w:r>
-      <w:proofErr w:type="spellEnd"/>
-      <w:r>
-        <w:t xml:space="preserve"> True</w:t>
-      </w:r>
-      <w:r>
-        <w:t xml:space="preserve"> -</w:t>
-      </w:r>
-      <w:proofErr w:type="spellStart"/>
-      <w:r>
-        <w:t>sts</w:t>
-      </w:r>
-      <w:proofErr w:type="spellEnd"/>
-      <w:r>
-        <w:t xml:space="preserve"> Minute</w:t>
-      </w:r>
-    </w:p>
+      <w:proofErr w:type="gramStart"/>
+      <w:r>
+        <w:rPr>
+          <w:rFonts w:ascii="Avenir LT Std 35 Light" w:hAnsi="Avenir LT Std 35 Light"/>
+        </w:rPr>
+        <w:t xml:space="preserve">psr </w:t>
+      </w:r>
+      <w:r>
+        <w:rPr>
+          <w:rFonts w:ascii="Avenir LT Std 35 Light" w:hAnsi="Avenir LT Std 35 Light"/>
+        </w:rPr>
+        <w:t>:</w:t>
+      </w:r>
+      <w:proofErr w:type="gramEnd"/>
+      <w:r>
+        <w:rPr>
+          <w:rFonts w:ascii="Avenir LT Std 35 Light" w:hAnsi="Avenir LT Std 35 Light"/>
+        </w:rPr>
+        <w:t xml:space="preserve"> Publish Experiment Run</w:t>
+      </w:r>
+    </w:p>
+    <w:p>
+      <w:pPr>
+        <w:ind w:left="720"/>
+        <w:rPr>
+          <w:rFonts w:ascii="Avenir LT Std 35 Light" w:hAnsi="Avenir LT Std 35 Light"/>
+        </w:rPr>
+      </w:pPr>
+      <w:r>
+        <w:rPr>
+          <w:rFonts w:ascii="Avenir LT Std 35 Light" w:hAnsi="Avenir LT Std 35 Light"/>
+        </w:rPr>
+        <w:t>-</w:t>
+      </w:r>
+      <w:proofErr w:type="gramStart"/>
+      <w:r>
+        <w:rPr>
+          <w:rFonts w:ascii="Avenir LT Std 35 Light" w:hAnsi="Avenir LT Std 35 Light"/>
+        </w:rPr>
+        <w:t xml:space="preserve">pen </w:t>
+      </w:r>
+      <w:r>
+        <w:rPr>
+          <w:rFonts w:ascii="Avenir LT Std 35 Light" w:hAnsi="Avenir LT Std 35 Light"/>
+        </w:rPr>
+        <w:t>:</w:t>
+      </w:r>
+      <w:proofErr w:type="gramEnd"/>
+      <w:r>
+        <w:rPr>
+          <w:rFonts w:ascii="Avenir LT Std 35 Light" w:hAnsi="Avenir LT Std 35 Light"/>
+        </w:rPr>
+        <w:t xml:space="preserve"> Publish Experiment Run Name</w:t>
+      </w:r>
+    </w:p>
+    <w:p>
+      <w:pPr>
+        <w:ind w:left="720"/>
+        <w:rPr>
+          <w:rFonts w:ascii="Avenir LT Std 35 Light" w:hAnsi="Avenir LT Std 35 Light"/>
+        </w:rPr>
+      </w:pPr>
+      <w:r>
+        <w:rPr>
+          <w:rFonts w:ascii="Avenir LT Std 35 Light" w:hAnsi="Avenir LT Std 35 Light"/>
+        </w:rPr>
+        <w:t>-</w:t>
+      </w:r>
+      <w:proofErr w:type="gramStart"/>
+      <w:r>
+        <w:rPr>
+          <w:rFonts w:ascii="Avenir LT Std 35 Light" w:hAnsi="Avenir LT Std 35 Light"/>
+        </w:rPr>
+        <w:t xml:space="preserve">ped </w:t>
+      </w:r>
+      <w:r>
+        <w:rPr>
+          <w:rFonts w:ascii="Avenir LT Std 35 Light" w:hAnsi="Avenir LT Std 35 Light"/>
+        </w:rPr>
+        <w:t>:</w:t>
+      </w:r>
+      <w:proofErr w:type="gramEnd"/>
+      <w:r>
+        <w:rPr>
+          <w:rFonts w:ascii="Avenir LT Std 35 Light" w:hAnsi="Avenir LT Std 35 Light"/>
+        </w:rPr>
+        <w:t xml:space="preserve"> Publish Experiment Run Description</w:t>
+      </w:r>
+    </w:p>
+    <w:p/>
     <w:p>
       <w:pPr>
         <w:pStyle w:val="Heading2"/>
       </w:pPr>
-    </w:p>
-    <w:p>
-      <w:pPr>
-        <w:rPr>
-          <w:rFonts w:ascii="Avenir LT Std 35 Light" w:hAnsi="Avenir LT Std 35 Light"/>
-          <w:b/>
-          <w:bCs/>
-        </w:rPr>
-      </w:pPr>
-      <w:r>
-        <w:rPr>
-          <w:rFonts w:ascii="Avenir LT Std 35 Light" w:hAnsi="Avenir LT Std 35 Light"/>
-          <w:b/>
-          <w:bCs/>
-        </w:rPr>
-        <w:t>General Parameters</w:t>
-      </w:r>
-    </w:p>
-    <w:p>
-      <w:pPr>
-        <w:ind w:left="720"/>
-        <w:rPr>
-          <w:rFonts w:ascii="Avenir LT Std 35 Light" w:hAnsi="Avenir LT Std 35 Light"/>
-        </w:rPr>
-      </w:pPr>
-      <w:r>
-        <w:rPr>
-          <w:rFonts w:ascii="Avenir LT Std 35 Light" w:hAnsi="Avenir LT Std 35 Light"/>
-        </w:rPr>
-        <w:t>-</w:t>
-      </w:r>
-      <w:proofErr w:type="spellStart"/>
-      <w:proofErr w:type="gramStart"/>
-      <w:r>
-        <w:rPr>
-          <w:rFonts w:ascii="Avenir LT Std 35 Light" w:hAnsi="Avenir LT Std 35 Light"/>
-        </w:rPr>
-        <w:t>url</w:t>
-      </w:r>
-      <w:proofErr w:type="spellEnd"/>
-      <w:r>
-        <w:rPr>
-          <w:rFonts w:ascii="Avenir LT Std 35 Light" w:hAnsi="Avenir LT Std 35 Light"/>
-        </w:rPr>
-        <w:t xml:space="preserve"> :</w:t>
-      </w:r>
-      <w:proofErr w:type="gramEnd"/>
-      <w:r>
-        <w:rPr>
-          <w:rFonts w:ascii="Avenir LT Std 35 Light" w:hAnsi="Avenir LT Std 35 Light"/>
-        </w:rPr>
-        <w:t xml:space="preserve"> Simio </w:t>
-      </w:r>
-      <w:r>
-        <w:rPr>
-          <w:rFonts w:ascii="Avenir LT Std 35 Light" w:hAnsi="Avenir LT Std 35 Light"/>
-        </w:rPr>
-        <w:t xml:space="preserve">Portal </w:t>
-      </w:r>
-      <w:r>
-        <w:rPr>
-          <w:rFonts w:ascii="Avenir LT Std 35 Light" w:hAnsi="Avenir LT Std 35 Light"/>
-        </w:rPr>
-        <w:t>URL</w:t>
-      </w:r>
-    </w:p>
-    <w:p>
-      <w:pPr>
-        <w:ind w:left="720"/>
-        <w:rPr>
-          <w:rFonts w:ascii="Avenir LT Std 35 Light" w:hAnsi="Avenir LT Std 35 Light"/>
-        </w:rPr>
-      </w:pPr>
-      <w:r>
-        <w:rPr>
-          <w:rFonts w:ascii="Avenir LT Std 35 Light" w:hAnsi="Avenir LT Std 35 Light"/>
-        </w:rPr>
-        <w:t>-</w:t>
-      </w:r>
-      <w:proofErr w:type="gramStart"/>
-      <w:r>
-        <w:rPr>
-          <w:rFonts w:ascii="Avenir LT Std 35 Light" w:hAnsi="Avenir LT Std 35 Light"/>
-        </w:rPr>
-        <w:t xml:space="preserve">pat </w:t>
-      </w:r>
-      <w:r>
-        <w:rPr>
-          <w:rFonts w:ascii="Avenir LT Std 35 Light" w:hAnsi="Avenir LT Std 35 Light"/>
-        </w:rPr>
-        <w:t>:</w:t>
-      </w:r>
-      <w:proofErr w:type="gramEnd"/>
-      <w:r>
-        <w:rPr>
-          <w:rFonts w:ascii="Avenir LT Std 35 Light" w:hAnsi="Avenir LT Std 35 Light"/>
-        </w:rPr>
-        <w:t xml:space="preserve"> Personal Access Token</w:t>
-      </w:r>
-    </w:p>
-    <w:p>
-      <w:pPr>
-        <w:ind w:left="720"/>
-        <w:rPr>
-          <w:rFonts w:ascii="Avenir LT Std 35 Light" w:hAnsi="Avenir LT Std 35 Light"/>
-        </w:rPr>
-      </w:pPr>
-      <w:r>
-        <w:rPr>
-          <w:rFonts w:ascii="Avenir LT Std 35 Light" w:hAnsi="Avenir LT Std 35 Light"/>
-        </w:rPr>
-        <w:t>-</w:t>
-      </w:r>
-      <w:proofErr w:type="spellStart"/>
-      <w:proofErr w:type="gramStart"/>
-      <w:r>
-        <w:rPr>
-          <w:rFonts w:ascii="Avenir LT Std 35 Light" w:hAnsi="Avenir LT Std 35 Light"/>
-        </w:rPr>
-        <w:t>ris</w:t>
-      </w:r>
-      <w:proofErr w:type="spellEnd"/>
-      <w:r>
-        <w:rPr>
-          <w:rFonts w:ascii="Avenir LT Std 35 Light" w:hAnsi="Avenir LT Std 35 Light"/>
-        </w:rPr>
-        <w:t xml:space="preserve"> </w:t>
-      </w:r>
-      <w:r>
-        <w:rPr>
-          <w:rFonts w:ascii="Avenir LT Std 35 Light" w:hAnsi="Avenir LT Std 35 Light"/>
-        </w:rPr>
-        <w:t>:</w:t>
-      </w:r>
-      <w:proofErr w:type="gramEnd"/>
-      <w:r>
-        <w:rPr>
-          <w:rFonts w:ascii="Avenir LT Std 35 Light" w:hAnsi="Avenir LT Std 35 Light"/>
-        </w:rPr>
-        <w:t xml:space="preserve"> Retry Results Interval Seconds</w:t>
-      </w:r>
-    </w:p>
-    <w:p>
-      <w:pPr>
-        <w:ind w:left="720"/>
-        <w:rPr>
-          <w:rFonts w:ascii="Avenir LT Std 35 Light" w:hAnsi="Avenir LT Std 35 Light"/>
-        </w:rPr>
-      </w:pPr>
-      <w:r>
-        <w:rPr>
-          <w:rFonts w:ascii="Avenir LT Std 35 Light" w:hAnsi="Avenir LT Std 35 Light"/>
-        </w:rPr>
-        <w:t>-</w:t>
-      </w:r>
-      <w:proofErr w:type="spellStart"/>
-      <w:proofErr w:type="gramStart"/>
-      <w:r>
-        <w:rPr>
-          <w:rFonts w:ascii="Avenir LT Std 35 Light" w:hAnsi="Avenir LT Std 35 Light"/>
-        </w:rPr>
-        <w:t>rma</w:t>
-      </w:r>
-      <w:proofErr w:type="spellEnd"/>
-      <w:r>
-        <w:rPr>
-          <w:rFonts w:ascii="Avenir LT Std 35 Light" w:hAnsi="Avenir LT Std 35 Light"/>
-        </w:rPr>
-        <w:t xml:space="preserve"> </w:t>
-      </w:r>
-      <w:r>
-        <w:rPr>
-          <w:rFonts w:ascii="Avenir LT Std 35 Light" w:hAnsi="Avenir LT Std 35 Light"/>
-        </w:rPr>
-        <w:t>:</w:t>
-      </w:r>
-      <w:proofErr w:type="gramEnd"/>
-      <w:r>
-        <w:rPr>
-          <w:rFonts w:ascii="Avenir LT Std 35 Light" w:hAnsi="Avenir LT Std 35 Light"/>
-        </w:rPr>
-        <w:t xml:space="preserve"> Retry Results Max Attemp</w:t>
-      </w:r>
-      <w:r>
-        <w:rPr>
-          <w:rFonts w:ascii="Avenir LT Std 35 Light" w:hAnsi="Avenir LT Std 35 Light"/>
-        </w:rPr>
-        <w:t>t</w:t>
-      </w:r>
-      <w:r>
-        <w:rPr>
-          <w:rFonts w:ascii="Avenir LT Std 35 Light" w:hAnsi="Avenir LT Std 35 Light"/>
-        </w:rPr>
+      <w:bookmarkStart w:id="4" w:name="_Toc109141240"/>
+      <w:r>
+        <w:t>Some</w:t>
+      </w:r>
+      <w:r>
+        <w:t xml:space="preserve"> Example</w:t>
+      </w:r>
+      <w:r>
         <w:t>s</w:t>
       </w:r>
-    </w:p>
-    <w:p>
-      <w:pPr>
-        <w:ind w:left="720"/>
-        <w:rPr>
-          <w:rFonts w:ascii="Avenir LT Std 35 Light" w:hAnsi="Avenir LT Std 35 Light"/>
-        </w:rPr>
-      </w:pPr>
-      <w:r>
-        <w:rPr>
-          <w:rFonts w:ascii="Avenir LT Std 35 Light" w:hAnsi="Avenir LT Std 35 Light"/>
-        </w:rPr>
-        <w:t>-</w:t>
-      </w:r>
-      <w:proofErr w:type="gramStart"/>
-      <w:r>
-        <w:rPr>
-          <w:rFonts w:ascii="Avenir LT Std 35 Light" w:hAnsi="Avenir LT Std 35 Light"/>
-        </w:rPr>
-        <w:t xml:space="preserve">w </w:t>
-      </w:r>
-      <w:r>
-        <w:rPr>
-          <w:rFonts w:ascii="Avenir LT Std 35 Light" w:hAnsi="Avenir LT Std 35 Light"/>
-        </w:rPr>
-        <w:t>:</w:t>
-      </w:r>
-      <w:proofErr w:type="gramEnd"/>
-      <w:r>
-        <w:rPr>
-          <w:rFonts w:ascii="Avenir LT Std 35 Light" w:hAnsi="Avenir LT Std 35 Light"/>
-        </w:rPr>
-        <w:t xml:space="preserve"> wait (pause) at end</w:t>
-      </w:r>
-      <w:r>
-        <w:rPr>
-          <w:rFonts w:ascii="Avenir LT Std 35 Light" w:hAnsi="Avenir LT Std 35 Light"/>
-        </w:rPr>
-        <w:t xml:space="preserve"> of Console </w:t>
-      </w:r>
-      <w:r>
-        <w:rPr>
-          <w:rFonts w:ascii="Avenir LT Std 35 Light" w:hAnsi="Avenir LT Std 35 Light"/>
-        </w:rPr>
-        <w:t>run</w:t>
-      </w:r>
-    </w:p>
-    <w:p>
-      <w:pPr>
-        <w:rPr>
-          <w:rFonts w:ascii="Avenir LT Std 35 Light" w:hAnsi="Avenir LT Std 35 Light"/>
-          <w:b/>
-          <w:bCs/>
-        </w:rPr>
-      </w:pPr>
-      <w:r>
-        <w:rPr>
-          <w:rFonts w:ascii="Avenir LT Std 35 Light" w:hAnsi="Avenir LT Std 35 Light"/>
-          <w:b/>
-          <w:bCs/>
-        </w:rPr>
-        <w:t>Authentication</w:t>
-      </w:r>
-      <w:r>
-        <w:rPr>
-          <w:rFonts w:ascii="Avenir LT Std 35 Light" w:hAnsi="Avenir LT Std 35 Light"/>
-          <w:b/>
-          <w:bCs/>
-        </w:rPr>
-        <w:t xml:space="preserve"> Parameters</w:t>
-      </w:r>
-    </w:p>
-    <w:p>
-      <w:pPr>
-        <w:ind w:left="720"/>
-        <w:rPr>
-          <w:rFonts w:ascii="Avenir LT Std 35 Light" w:hAnsi="Avenir LT Std 35 Light"/>
-        </w:rPr>
-      </w:pPr>
-      <w:r>
-        <w:rPr>
-          <w:rFonts w:ascii="Avenir LT Std 35 Light" w:hAnsi="Avenir LT Std 35 Light"/>
-        </w:rPr>
-        <w:t>-</w:t>
-      </w:r>
-      <w:proofErr w:type="gramStart"/>
-      <w:r>
-        <w:rPr>
-          <w:rFonts w:ascii="Avenir LT Std 35 Light" w:hAnsi="Avenir LT Std 35 Light"/>
-        </w:rPr>
-        <w:t xml:space="preserve">at </w:t>
-      </w:r>
-      <w:r>
-        <w:rPr>
-          <w:rFonts w:ascii="Avenir LT Std 35 Light" w:hAnsi="Avenir LT Std 35 Light"/>
-        </w:rPr>
-        <w:t>:</w:t>
-      </w:r>
-      <w:proofErr w:type="gramEnd"/>
-      <w:r>
-        <w:rPr>
-          <w:rFonts w:ascii="Avenir LT Std 35 Light" w:hAnsi="Avenir LT Std 35 Light"/>
-        </w:rPr>
-        <w:t xml:space="preserve"> Authentication Type</w:t>
-      </w:r>
-    </w:p>
-    <w:p>
-      <w:pPr>
-        <w:ind w:left="720"/>
-        <w:rPr>
-          <w:rFonts w:ascii="Avenir LT Std 35 Light" w:hAnsi="Avenir LT Std 35 Light"/>
-        </w:rPr>
-      </w:pPr>
-      <w:r>
-        <w:rPr>
-          <w:rFonts w:ascii="Avenir LT Std 35 Light" w:hAnsi="Avenir LT Std 35 Light"/>
-        </w:rPr>
-        <w:t>-</w:t>
-      </w:r>
-      <w:proofErr w:type="gramStart"/>
-      <w:r>
-        <w:rPr>
-          <w:rFonts w:ascii="Avenir LT Std 35 Light" w:hAnsi="Avenir LT Std 35 Light"/>
-        </w:rPr>
-        <w:t xml:space="preserve">d </w:t>
-      </w:r>
-      <w:r>
-        <w:rPr>
-          <w:rFonts w:ascii="Avenir LT Std 35 Light" w:hAnsi="Avenir LT Std 35 Light"/>
-        </w:rPr>
-        <w:t>:</w:t>
-      </w:r>
-      <w:proofErr w:type="gramEnd"/>
-      <w:r>
-        <w:rPr>
-          <w:rFonts w:ascii="Avenir LT Std 35 Light" w:hAnsi="Avenir LT Std 35 Light"/>
-        </w:rPr>
-        <w:t xml:space="preserve"> Domain</w:t>
-      </w:r>
-    </w:p>
-    <w:p>
-      <w:pPr>
-        <w:ind w:left="720"/>
-        <w:rPr>
-          <w:rFonts w:ascii="Avenir LT Std 35 Light" w:hAnsi="Avenir LT Std 35 Light"/>
-        </w:rPr>
-      </w:pPr>
-      <w:r>
-        <w:rPr>
-          <w:rFonts w:ascii="Avenir LT Std 35 Light" w:hAnsi="Avenir LT Std 35 Light"/>
-        </w:rPr>
-        <w:t>-</w:t>
-      </w:r>
-      <w:proofErr w:type="gramStart"/>
-      <w:r>
-        <w:rPr>
-          <w:rFonts w:ascii="Avenir LT Std 35 Light" w:hAnsi="Avenir LT Std 35 Light"/>
-        </w:rPr>
-        <w:t xml:space="preserve">u </w:t>
-      </w:r>
-      <w:r>
-        <w:rPr>
-          <w:rFonts w:ascii="Avenir LT Std 35 Light" w:hAnsi="Avenir LT Std 35 Light"/>
-        </w:rPr>
-        <w:t>:</w:t>
-      </w:r>
-      <w:proofErr w:type="gramEnd"/>
-      <w:r>
-        <w:rPr>
-          <w:rFonts w:ascii="Avenir LT Std 35 Light" w:hAnsi="Avenir LT Std 35 Light"/>
-        </w:rPr>
-        <w:t xml:space="preserve"> User Name</w:t>
-      </w:r>
-    </w:p>
-    <w:p>
-      <w:pPr>
-        <w:ind w:left="720"/>
-        <w:rPr>
-          <w:rFonts w:ascii="Avenir LT Std 35 Light" w:hAnsi="Avenir LT Std 35 Light"/>
-        </w:rPr>
-      </w:pPr>
-      <w:r>
-        <w:rPr>
-          <w:rFonts w:ascii="Avenir LT Std 35 Light" w:hAnsi="Avenir LT Std 35 Light"/>
-        </w:rPr>
-        <w:t>-</w:t>
-      </w:r>
-      <w:proofErr w:type="gramStart"/>
-      <w:r>
-        <w:rPr>
-          <w:rFonts w:ascii="Avenir LT Std 35 Light" w:hAnsi="Avenir LT Std 35 Light"/>
-        </w:rPr>
-        <w:t xml:space="preserve">p </w:t>
-      </w:r>
-      <w:r>
-        <w:rPr>
-          <w:rFonts w:ascii="Avenir LT Std 35 Light" w:hAnsi="Avenir LT Std 35 Light"/>
-        </w:rPr>
-        <w:t>:</w:t>
-      </w:r>
-      <w:proofErr w:type="gramEnd"/>
-      <w:r>
-        <w:rPr>
-          <w:rFonts w:ascii="Avenir LT Std 35 Light" w:hAnsi="Avenir LT Std 35 Light"/>
-        </w:rPr>
-        <w:t xml:space="preserve"> Password</w:t>
-      </w:r>
-    </w:p>
-    <w:p>
-      <w:pPr>
-        <w:ind w:left="720"/>
-        <w:rPr>
-          <w:rFonts w:ascii="Avenir LT Std 35 Light" w:hAnsi="Avenir LT Std 35 Light"/>
-        </w:rPr>
-      </w:pPr>
-      <w:r>
-        <w:rPr>
-          <w:rFonts w:ascii="Avenir LT Std 35 Light" w:hAnsi="Avenir LT Std 35 Light"/>
-        </w:rPr>
-        <w:t>-</w:t>
-      </w:r>
-      <w:proofErr w:type="spellStart"/>
-      <w:proofErr w:type="gramStart"/>
-      <w:r>
-        <w:rPr>
-          <w:rFonts w:ascii="Avenir LT Std 35 Light" w:hAnsi="Avenir LT Std 35 Light"/>
-        </w:rPr>
-        <w:t>btr</w:t>
-      </w:r>
-      <w:proofErr w:type="spellEnd"/>
-      <w:r>
-        <w:rPr>
-          <w:rFonts w:ascii="Avenir LT Std 35 Light" w:hAnsi="Avenir LT Std 35 Light"/>
-        </w:rPr>
-        <w:t xml:space="preserve"> </w:t>
-      </w:r>
-      <w:r>
-        <w:rPr>
-          <w:rFonts w:ascii="Avenir LT Std 35 Light" w:hAnsi="Avenir LT Std 35 Light"/>
-        </w:rPr>
-        <w:t>:</w:t>
-      </w:r>
-      <w:proofErr w:type="gramEnd"/>
-      <w:r>
-        <w:rPr>
-          <w:rFonts w:ascii="Avenir LT Std 35 Light" w:hAnsi="Avenir LT Std 35 Light"/>
-        </w:rPr>
-        <w:t xml:space="preserve"> Bearer Token Refresh Interval Minutes</w:t>
-      </w:r>
-      <w:r>
-        <w:rPr>
-          <w:rFonts w:ascii="Avenir LT Std 35 Light" w:hAnsi="Avenir LT Std 35 Light"/>
-        </w:rPr>
-        <w:t xml:space="preserve"> – time in minutes between Bearer Token Refreshes</w:t>
-      </w:r>
-    </w:p>
-    <w:p>
-      <w:pPr>
-        <w:rPr>
-          <w:rFonts w:ascii="Avenir LT Std 35 Light" w:hAnsi="Avenir LT Std 35 Light"/>
-        </w:rPr>
-      </w:pPr>
-      <w:r>
-        <w:rPr>
-          <w:rFonts w:ascii="Avenir LT Std 35 Light" w:hAnsi="Avenir LT Std 35 Light"/>
-          <w:b/>
-          <w:bCs/>
-        </w:rPr>
-        <w:t>Scheduling</w:t>
-      </w:r>
-      <w:r>
-        <w:rPr>
-          <w:rFonts w:ascii="Avenir LT Std 35 Light" w:hAnsi="Avenir LT Std 35 Light"/>
-          <w:b/>
-          <w:bCs/>
-        </w:rPr>
-        <w:t xml:space="preserve"> Parameters</w:t>
-      </w:r>
-    </w:p>
-    <w:p>
-      <w:pPr>
-        <w:ind w:left="720"/>
-        <w:rPr>
-          <w:rFonts w:ascii="Avenir LT Std 35 Light" w:hAnsi="Avenir LT Std 35 Light"/>
-        </w:rPr>
-      </w:pPr>
-      <w:r>
-        <w:rPr>
-          <w:rFonts w:ascii="Avenir LT Std 35 Light" w:hAnsi="Avenir LT Std 35 Light"/>
-        </w:rPr>
-        <w:t>-</w:t>
-      </w:r>
-      <w:proofErr w:type="spellStart"/>
-      <w:proofErr w:type="gramStart"/>
-      <w:r>
-        <w:rPr>
-          <w:rFonts w:ascii="Avenir LT Std 35 Light" w:hAnsi="Avenir LT Std 35 Light"/>
-        </w:rPr>
-        <w:t>prj</w:t>
-      </w:r>
-      <w:proofErr w:type="spellEnd"/>
-      <w:r>
-        <w:rPr>
-          <w:rFonts w:ascii="Avenir LT Std 35 Light" w:hAnsi="Avenir LT Std 35 Light"/>
-        </w:rPr>
-        <w:t xml:space="preserve"> </w:t>
-      </w:r>
-      <w:r>
-        <w:rPr>
-          <w:rFonts w:ascii="Avenir LT Std 35 Light" w:hAnsi="Avenir LT Std 35 Light"/>
-        </w:rPr>
-        <w:t>:</w:t>
-      </w:r>
-      <w:proofErr w:type="gramEnd"/>
-      <w:r>
-        <w:rPr>
-          <w:rFonts w:ascii="Avenir LT Std 35 Light" w:hAnsi="Avenir LT Std 35 Light"/>
-        </w:rPr>
-        <w:t xml:space="preserve"> Project Name</w:t>
-      </w:r>
-    </w:p>
-    <w:p>
-      <w:pPr>
-        <w:ind w:left="720"/>
-        <w:rPr>
-          <w:rFonts w:ascii="Avenir LT Std 35 Light" w:hAnsi="Avenir LT Std 35 Light"/>
-        </w:rPr>
-      </w:pPr>
-      <w:r>
-        <w:rPr>
-          <w:rFonts w:ascii="Avenir LT Std 35 Light" w:hAnsi="Avenir LT Std 35 Light"/>
-        </w:rPr>
-        <w:t>-</w:t>
-      </w:r>
-      <w:proofErr w:type="spellStart"/>
-      <w:proofErr w:type="gramStart"/>
-      <w:r>
-        <w:rPr>
-          <w:rFonts w:ascii="Avenir LT Std 35 Light" w:hAnsi="Avenir LT Std 35 Light"/>
-        </w:rPr>
-        <w:t>rsn</w:t>
-      </w:r>
-      <w:proofErr w:type="spellEnd"/>
-      <w:r>
-        <w:rPr>
-          <w:rFonts w:ascii="Avenir LT Std 35 Light" w:hAnsi="Avenir LT Std 35 Light"/>
-        </w:rPr>
-        <w:t xml:space="preserve"> </w:t>
-      </w:r>
-      <w:r>
-        <w:rPr>
-          <w:rFonts w:ascii="Avenir LT Std 35 Light" w:hAnsi="Avenir LT Std 35 Light"/>
-        </w:rPr>
-        <w:t>:</w:t>
-      </w:r>
-      <w:proofErr w:type="gramEnd"/>
-      <w:r>
-        <w:rPr>
-          <w:rFonts w:ascii="Avenir LT Std 35 Light" w:hAnsi="Avenir LT Std 35 Light"/>
-        </w:rPr>
-        <w:t xml:space="preserve"> Run Schedule Plan Scenario Name</w:t>
-      </w:r>
-    </w:p>
-    <w:p>
-      <w:pPr>
-        <w:ind w:left="720"/>
-        <w:rPr>
-          <w:rFonts w:ascii="Avenir LT Std 35 Light" w:hAnsi="Avenir LT Std 35 Light"/>
-        </w:rPr>
-      </w:pPr>
-      <w:r>
-        <w:rPr>
-          <w:rFonts w:ascii="Avenir LT Std 35 Light" w:hAnsi="Avenir LT Std 35 Light"/>
-        </w:rPr>
-        <w:t>-</w:t>
-      </w:r>
-      <w:proofErr w:type="spellStart"/>
-      <w:proofErr w:type="gramStart"/>
-      <w:r>
-        <w:rPr>
-          <w:rFonts w:ascii="Avenir LT Std 35 Light" w:hAnsi="Avenir LT Std 35 Light"/>
-        </w:rPr>
-        <w:t>rsc</w:t>
-      </w:r>
-      <w:proofErr w:type="spellEnd"/>
-      <w:r>
-        <w:rPr>
-          <w:rFonts w:ascii="Avenir LT Std 35 Light" w:hAnsi="Avenir LT Std 35 Light"/>
-        </w:rPr>
-        <w:t xml:space="preserve"> </w:t>
-      </w:r>
-      <w:r>
-        <w:rPr>
-          <w:rFonts w:ascii="Avenir LT Std 35 Light" w:hAnsi="Avenir LT Std 35 Light"/>
-        </w:rPr>
-        <w:t>:</w:t>
-      </w:r>
-      <w:proofErr w:type="gramEnd"/>
-      <w:r>
-        <w:rPr>
-          <w:rFonts w:ascii="Avenir LT Std 35 Light" w:hAnsi="Avenir LT Std 35 Light"/>
-        </w:rPr>
-        <w:t xml:space="preserve"> Run Schedule Control Values Array</w:t>
-      </w:r>
-    </w:p>
-    <w:p>
-      <w:pPr>
-        <w:ind w:left="720"/>
-        <w:rPr>
-          <w:rFonts w:ascii="Avenir LT Std 35 Light" w:hAnsi="Avenir LT Std 35 Light"/>
-        </w:rPr>
-      </w:pPr>
-      <w:r>
-        <w:rPr>
-          <w:rFonts w:ascii="Avenir LT Std 35 Light" w:hAnsi="Avenir LT Std 35 Light"/>
-        </w:rPr>
-        <w:t>-</w:t>
-      </w:r>
-      <w:proofErr w:type="spellStart"/>
-      <w:proofErr w:type="gramStart"/>
-      <w:r>
-        <w:rPr>
-          <w:rFonts w:ascii="Avenir LT Std 35 Light" w:hAnsi="Avenir LT Std 35 Light"/>
-        </w:rPr>
-        <w:t>rs</w:t>
-      </w:r>
-      <w:proofErr w:type="spellEnd"/>
-      <w:r>
-        <w:rPr>
-          <w:rFonts w:ascii="Avenir LT Std 35 Light" w:hAnsi="Avenir LT Std 35 Light"/>
-        </w:rPr>
-        <w:t xml:space="preserve"> </w:t>
-      </w:r>
-      <w:r>
-        <w:rPr>
-          <w:rFonts w:ascii="Avenir LT Std 35 Light" w:hAnsi="Avenir LT Std 35 Light"/>
-        </w:rPr>
-        <w:t>:</w:t>
-      </w:r>
-      <w:proofErr w:type="gramEnd"/>
-      <w:r>
-        <w:rPr>
-          <w:rFonts w:ascii="Avenir LT Std 35 Light" w:hAnsi="Avenir LT Std 35 Light"/>
-        </w:rPr>
-        <w:t xml:space="preserve"> Run Schedule</w:t>
-      </w:r>
-    </w:p>
-    <w:p>
-      <w:pPr>
-        <w:ind w:left="720"/>
-        <w:rPr>
-          <w:rFonts w:ascii="Avenir LT Std 35 Light" w:hAnsi="Avenir LT Std 35 Light"/>
-        </w:rPr>
-      </w:pPr>
-      <w:r>
-        <w:rPr>
-          <w:rFonts w:ascii="Avenir LT Std 35 Light" w:hAnsi="Avenir LT Std 35 Light"/>
-        </w:rPr>
-        <w:t>-</w:t>
-      </w:r>
-      <w:proofErr w:type="spellStart"/>
-      <w:proofErr w:type="gramStart"/>
-      <w:r>
-        <w:rPr>
-          <w:rFonts w:ascii="Avenir LT Std 35 Light" w:hAnsi="Avenir LT Std 35 Light"/>
-        </w:rPr>
-        <w:t>rra</w:t>
-      </w:r>
-      <w:proofErr w:type="spellEnd"/>
-      <w:r>
-        <w:rPr>
-          <w:rFonts w:ascii="Avenir LT Std 35 Light" w:hAnsi="Avenir LT Std 35 Light"/>
-        </w:rPr>
-        <w:t xml:space="preserve"> </w:t>
-      </w:r>
-      <w:r>
-        <w:rPr>
-          <w:rFonts w:ascii="Avenir LT Std 35 Light" w:hAnsi="Avenir LT Std 35 Light"/>
-        </w:rPr>
-        <w:t>:</w:t>
-      </w:r>
-      <w:proofErr w:type="gramEnd"/>
-      <w:r>
-        <w:rPr>
-          <w:rFonts w:ascii="Avenir LT Std 35 Light" w:hAnsi="Avenir LT Std 35 Light"/>
-        </w:rPr>
-        <w:t xml:space="preserve"> Run Risk</w:t>
-      </w:r>
-      <w:r>
-        <w:rPr>
-          <w:rFonts w:ascii="Avenir LT Std 35 Light" w:hAnsi="Avenir LT Std 35 Light"/>
-        </w:rPr>
-        <w:t xml:space="preserve"> </w:t>
-      </w:r>
-      <w:r>
-        <w:rPr>
-          <w:rFonts w:ascii="Avenir LT Std 35 Light" w:hAnsi="Avenir LT Std 35 Light"/>
-        </w:rPr>
-        <w:t>Analysis</w:t>
-      </w:r>
-    </w:p>
-    <w:p>
-      <w:pPr>
-        <w:ind w:left="720"/>
-        <w:rPr>
-          <w:rFonts w:ascii="Avenir LT Std 35 Light" w:hAnsi="Avenir LT Std 35 Light"/>
-        </w:rPr>
-      </w:pPr>
-      <w:r>
-        <w:rPr>
-          <w:rFonts w:ascii="Avenir LT Std 35 Light" w:hAnsi="Avenir LT Std 35 Light"/>
-        </w:rPr>
-        <w:t>-</w:t>
-      </w:r>
-      <w:proofErr w:type="spellStart"/>
-      <w:proofErr w:type="gramStart"/>
-      <w:r>
-        <w:rPr>
-          <w:rFonts w:ascii="Avenir LT Std 35 Light" w:hAnsi="Avenir LT Std 35 Light"/>
-        </w:rPr>
-        <w:t>psr</w:t>
-      </w:r>
-      <w:proofErr w:type="spellEnd"/>
-      <w:r>
-        <w:rPr>
-          <w:rFonts w:ascii="Avenir LT Std 35 Light" w:hAnsi="Avenir LT Std 35 Light"/>
-        </w:rPr>
-        <w:t xml:space="preserve"> </w:t>
-      </w:r>
-      <w:r>
-        <w:rPr>
-          <w:rFonts w:ascii="Avenir LT Std 35 Light" w:hAnsi="Avenir LT Std 35 Light"/>
-        </w:rPr>
-        <w:t>:</w:t>
-      </w:r>
-      <w:proofErr w:type="gramEnd"/>
-      <w:r>
-        <w:rPr>
-          <w:rFonts w:ascii="Avenir LT Std 35 Light" w:hAnsi="Avenir LT Std 35 Light"/>
-        </w:rPr>
-        <w:t xml:space="preserve"> Publish Schedule Plan Run</w:t>
-      </w:r>
-    </w:p>
-    <w:p>
-      <w:pPr>
-        <w:ind w:left="720"/>
-        <w:rPr>
-          <w:rFonts w:ascii="Avenir LT Std 35 Light" w:hAnsi="Avenir LT Std 35 Light"/>
-        </w:rPr>
-      </w:pPr>
-      <w:r>
-        <w:rPr>
-          <w:rFonts w:ascii="Avenir LT Std 35 Light" w:hAnsi="Avenir LT Std 35 Light"/>
-        </w:rPr>
-        <w:t>-</w:t>
-      </w:r>
-      <w:proofErr w:type="spellStart"/>
-      <w:proofErr w:type="gramStart"/>
-      <w:r>
-        <w:rPr>
-          <w:rFonts w:ascii="Avenir LT Std 35 Light" w:hAnsi="Avenir LT Std 35 Light"/>
-        </w:rPr>
-        <w:t>psn</w:t>
-      </w:r>
-      <w:proofErr w:type="spellEnd"/>
-      <w:r>
-        <w:rPr>
-          <w:rFonts w:ascii="Avenir LT Std 35 Light" w:hAnsi="Avenir LT Std 35 Light"/>
-        </w:rPr>
-        <w:t xml:space="preserve"> </w:t>
-      </w:r>
-      <w:r>
-        <w:rPr>
-          <w:rFonts w:ascii="Avenir LT Std 35 Light" w:hAnsi="Avenir LT Std 35 Light"/>
-        </w:rPr>
-        <w:t>:</w:t>
-      </w:r>
-      <w:proofErr w:type="gramEnd"/>
-      <w:r>
-        <w:rPr>
-          <w:rFonts w:ascii="Avenir LT Std 35 Light" w:hAnsi="Avenir LT Std 35 Light"/>
-        </w:rPr>
-        <w:t xml:space="preserve"> Publish Schedule Name</w:t>
-      </w:r>
-    </w:p>
-    <w:p>
-      <w:pPr>
-        <w:ind w:left="720"/>
-        <w:rPr>
-          <w:rFonts w:ascii="Avenir LT Std 35 Light" w:hAnsi="Avenir LT Std 35 Light"/>
-        </w:rPr>
-      </w:pPr>
-      <w:r>
-        <w:rPr>
-          <w:rFonts w:ascii="Avenir LT Std 35 Light" w:hAnsi="Avenir LT Std 35 Light"/>
-        </w:rPr>
-        <w:t>-</w:t>
-      </w:r>
-      <w:proofErr w:type="spellStart"/>
-      <w:proofErr w:type="gramStart"/>
-      <w:r>
-        <w:rPr>
-          <w:rFonts w:ascii="Avenir LT Std 35 Light" w:hAnsi="Avenir LT Std 35 Light"/>
-        </w:rPr>
-        <w:t>psd</w:t>
-      </w:r>
-      <w:proofErr w:type="spellEnd"/>
-      <w:r>
-        <w:rPr>
-          <w:rFonts w:ascii="Avenir LT Std 35 Light" w:hAnsi="Avenir LT Std 35 Light"/>
-        </w:rPr>
-        <w:t xml:space="preserve"> </w:t>
-      </w:r>
-      <w:r>
-        <w:rPr>
-          <w:rFonts w:ascii="Avenir LT Std 35 Light" w:hAnsi="Avenir LT Std 35 Light"/>
-        </w:rPr>
-        <w:t>:</w:t>
-      </w:r>
-      <w:proofErr w:type="gramEnd"/>
-      <w:r>
-        <w:rPr>
-          <w:rFonts w:ascii="Avenir LT Std 35 Light" w:hAnsi="Avenir LT Std 35 Light"/>
-        </w:rPr>
-        <w:t xml:space="preserve"> Publish Schedule Description</w:t>
-      </w:r>
-    </w:p>
-    <w:p>
-      <w:pPr>
-        <w:rPr>
-          <w:rFonts w:ascii="Avenir LT Std 35 Light" w:hAnsi="Avenir LT Std 35 Light"/>
-          <w:b/>
-          <w:bCs/>
-        </w:rPr>
-      </w:pPr>
-      <w:r>
-        <w:rPr>
-          <w:rFonts w:ascii="Avenir LT Std 35 Light" w:hAnsi="Avenir LT Std 35 Light"/>
-          <w:b/>
-          <w:bCs/>
-        </w:rPr>
-        <w:t>Scheduling Only</w:t>
-      </w:r>
-      <w:r>
-        <w:rPr>
-          <w:rFonts w:ascii="Avenir LT Std 35 Light" w:hAnsi="Avenir LT Std 35 Light"/>
-          <w:b/>
-          <w:bCs/>
-        </w:rPr>
-        <w:t xml:space="preserve"> Parameters</w:t>
-      </w:r>
-    </w:p>
-    <w:p>
-      <w:pPr>
-        <w:ind w:left="720"/>
-        <w:rPr>
-          <w:rFonts w:ascii="Avenir LT Std 35 Light" w:hAnsi="Avenir LT Std 35 Light"/>
-        </w:rPr>
-      </w:pPr>
-      <w:r>
-        <w:rPr>
-          <w:rFonts w:ascii="Avenir LT Std 35 Light" w:hAnsi="Avenir LT Std 35 Light"/>
-        </w:rPr>
-        <w:t>-</w:t>
-      </w:r>
-      <w:proofErr w:type="spellStart"/>
-      <w:proofErr w:type="gramStart"/>
-      <w:r>
-        <w:rPr>
-          <w:rFonts w:ascii="Avenir LT Std 35 Light" w:hAnsi="Avenir LT Std 35 Light"/>
-        </w:rPr>
-        <w:t>rld</w:t>
-      </w:r>
-      <w:proofErr w:type="spellEnd"/>
-      <w:r>
-        <w:rPr>
-          <w:rFonts w:ascii="Avenir LT Std 35 Light" w:hAnsi="Avenir LT Std 35 Light"/>
-        </w:rPr>
-        <w:t xml:space="preserve"> </w:t>
-      </w:r>
-      <w:r>
-        <w:rPr>
-          <w:rFonts w:ascii="Avenir LT Std 35 Light" w:hAnsi="Avenir LT Std 35 Light"/>
-        </w:rPr>
-        <w:t>:</w:t>
-      </w:r>
-      <w:proofErr w:type="gramEnd"/>
-      <w:r>
-        <w:rPr>
-          <w:rFonts w:ascii="Avenir LT Std 35 Light" w:hAnsi="Avenir LT Std 35 Light"/>
-        </w:rPr>
-        <w:t xml:space="preserve"> Run Length Days</w:t>
-      </w:r>
-      <w:r>
-        <w:rPr>
-          <w:rFonts w:ascii="Avenir LT Std 35 Light" w:hAnsi="Avenir LT Std 35 Light"/>
-        </w:rPr>
-        <w:t xml:space="preserve"> for model</w:t>
-      </w:r>
-    </w:p>
-    <w:p>
-      <w:pPr>
-        <w:ind w:left="720"/>
-        <w:rPr>
-          <w:rFonts w:ascii="Avenir LT Std 35 Light" w:hAnsi="Avenir LT Std 35 Light"/>
-        </w:rPr>
-      </w:pPr>
-      <w:r>
-        <w:rPr>
-          <w:rFonts w:ascii="Avenir LT Std 35 Light" w:hAnsi="Avenir LT Std 35 Light"/>
-        </w:rPr>
-        <w:t>-</w:t>
-      </w:r>
-      <w:proofErr w:type="spellStart"/>
-      <w:proofErr w:type="gramStart"/>
-      <w:r>
-        <w:rPr>
-          <w:rFonts w:ascii="Avenir LT Std 35 Light" w:hAnsi="Avenir LT Std 35 Light"/>
-        </w:rPr>
-        <w:t>iat</w:t>
-      </w:r>
-      <w:proofErr w:type="spellEnd"/>
-      <w:r>
-        <w:rPr>
-          <w:rFonts w:ascii="Avenir LT Std 35 Light" w:hAnsi="Avenir LT Std 35 Light"/>
-        </w:rPr>
-        <w:t xml:space="preserve"> </w:t>
-      </w:r>
-      <w:r>
-        <w:rPr>
-          <w:rFonts w:ascii="Avenir LT Std 35 Light" w:hAnsi="Avenir LT Std 35 Light"/>
-        </w:rPr>
-        <w:t>:</w:t>
-      </w:r>
-      <w:proofErr w:type="gramEnd"/>
-      <w:r>
-        <w:rPr>
-          <w:rFonts w:ascii="Avenir LT Std 35 Light" w:hAnsi="Avenir LT Std 35 Light"/>
-        </w:rPr>
-        <w:t xml:space="preserve"> Import All Tables</w:t>
-      </w:r>
-      <w:r>
-        <w:rPr>
-          <w:rFonts w:ascii="Avenir LT Std 35 Light" w:hAnsi="Avenir LT Std 35 Light"/>
-        </w:rPr>
-        <w:t xml:space="preserve"> before Schedule Run</w:t>
-      </w:r>
-    </w:p>
-    <w:p>
-      <w:pPr>
-        <w:ind w:left="720"/>
-        <w:rPr>
-          <w:rFonts w:ascii="Avenir LT Std 35 Light" w:hAnsi="Avenir LT Std 35 Light"/>
-        </w:rPr>
-      </w:pPr>
-      <w:r>
-        <w:rPr>
-          <w:rFonts w:ascii="Avenir LT Std 35 Light" w:hAnsi="Avenir LT Std 35 Light"/>
-        </w:rPr>
-        <w:t>-</w:t>
-      </w:r>
-      <w:proofErr w:type="gramStart"/>
-      <w:r>
-        <w:rPr>
-          <w:rFonts w:ascii="Avenir LT Std 35 Light" w:hAnsi="Avenir LT Std 35 Light"/>
-        </w:rPr>
-        <w:t xml:space="preserve">eat </w:t>
-      </w:r>
-      <w:r>
-        <w:rPr>
-          <w:rFonts w:ascii="Avenir LT Std 35 Light" w:hAnsi="Avenir LT Std 35 Light"/>
-        </w:rPr>
-        <w:t>:</w:t>
-      </w:r>
-      <w:proofErr w:type="gramEnd"/>
-      <w:r>
-        <w:rPr>
-          <w:rFonts w:ascii="Avenir LT Std 35 Light" w:hAnsi="Avenir LT Std 35 Light"/>
-        </w:rPr>
-        <w:t xml:space="preserve"> Export All Tables And Logs</w:t>
-      </w:r>
-      <w:r>
-        <w:rPr>
-          <w:rFonts w:ascii="Avenir LT Std 35 Light" w:hAnsi="Avenir LT Std 35 Light"/>
-        </w:rPr>
-        <w:t xml:space="preserve"> after Schedule Run</w:t>
-      </w:r>
-    </w:p>
-    <w:p>
-      <w:pPr>
-        <w:ind w:left="720"/>
-        <w:rPr>
-          <w:rFonts w:ascii="Avenir LT Std 35 Light" w:hAnsi="Avenir LT Std 35 Light"/>
-        </w:rPr>
-      </w:pPr>
-      <w:r>
-        <w:rPr>
-          <w:rFonts w:ascii="Avenir LT Std 35 Light" w:hAnsi="Avenir LT Std 35 Light"/>
-        </w:rPr>
-        <w:t>-</w:t>
-      </w:r>
-      <w:proofErr w:type="spellStart"/>
-      <w:proofErr w:type="gramStart"/>
-      <w:r>
-        <w:rPr>
-          <w:rFonts w:ascii="Avenir LT Std 35 Light" w:hAnsi="Avenir LT Std 35 Light"/>
-        </w:rPr>
-        <w:t>sts</w:t>
-      </w:r>
-      <w:proofErr w:type="spellEnd"/>
-      <w:r>
-        <w:rPr>
-          <w:rFonts w:ascii="Avenir LT Std 35 Light" w:hAnsi="Avenir LT Std 35 Light"/>
-        </w:rPr>
-        <w:t xml:space="preserve"> </w:t>
-      </w:r>
-      <w:r>
-        <w:rPr>
-          <w:rFonts w:ascii="Avenir LT Std 35 Light" w:hAnsi="Avenir LT Std 35 Light"/>
-        </w:rPr>
-        <w:t>:</w:t>
-      </w:r>
-      <w:proofErr w:type="gramEnd"/>
-      <w:r>
-        <w:rPr>
-          <w:rFonts w:ascii="Avenir LT Std 35 Light" w:hAnsi="Avenir LT Std 35 Light"/>
-        </w:rPr>
-        <w:t xml:space="preserve"> Start Time Selection</w:t>
-      </w:r>
-      <w:r>
-        <w:rPr>
-          <w:rFonts w:ascii="Avenir LT Std 35 Light" w:hAnsi="Avenir LT Std 35 Light"/>
-        </w:rPr>
-        <w:t xml:space="preserve"> i.e., Current Second/Minute/Hour/Day</w:t>
-      </w:r>
-    </w:p>
-    <w:p>
-      <w:pPr>
-        <w:rPr>
-          <w:rFonts w:ascii="Avenir LT Std 35 Light" w:hAnsi="Avenir LT Std 35 Light"/>
-          <w:b/>
-          <w:bCs/>
-        </w:rPr>
-      </w:pPr>
-      <w:r>
-        <w:rPr>
-          <w:rFonts w:ascii="Avenir LT Std 35 Light" w:hAnsi="Avenir LT Std 35 Light"/>
-          <w:b/>
-          <w:bCs/>
-        </w:rPr>
-        <w:t>Experiments</w:t>
-      </w:r>
-      <w:r>
-        <w:rPr>
-          <w:rFonts w:ascii="Avenir LT Std 35 Light" w:hAnsi="Avenir LT Std 35 Light"/>
-          <w:b/>
-          <w:bCs/>
-        </w:rPr>
-        <w:t xml:space="preserve"> </w:t>
-      </w:r>
-      <w:r>
-        <w:rPr>
-          <w:rFonts w:ascii="Avenir LT Std 35 Light" w:hAnsi="Avenir LT Std 35 Light"/>
-          <w:b/>
-          <w:bCs/>
-        </w:rPr>
-        <w:t>Parameters</w:t>
-      </w:r>
-    </w:p>
-    <w:p>
-      <w:pPr>
-        <w:ind w:left="720"/>
-        <w:rPr>
-          <w:rFonts w:ascii="Avenir LT Std 35 Light" w:hAnsi="Avenir LT Std 35 Light"/>
-        </w:rPr>
-      </w:pPr>
-      <w:r>
-        <w:rPr>
-          <w:rFonts w:ascii="Avenir LT Std 35 Light" w:hAnsi="Avenir LT Std 35 Light"/>
-        </w:rPr>
-        <w:t>-</w:t>
-      </w:r>
-      <w:proofErr w:type="spellStart"/>
-      <w:proofErr w:type="gramStart"/>
-      <w:r>
-        <w:rPr>
-          <w:rFonts w:ascii="Avenir LT Std 35 Light" w:hAnsi="Avenir LT Std 35 Light"/>
-        </w:rPr>
-        <w:t>erd</w:t>
-      </w:r>
-      <w:proofErr w:type="spellEnd"/>
-      <w:r>
-        <w:rPr>
-          <w:rFonts w:ascii="Avenir LT Std 35 Light" w:hAnsi="Avenir LT Std 35 Light"/>
-        </w:rPr>
-        <w:t xml:space="preserve"> </w:t>
-      </w:r>
-      <w:r>
-        <w:rPr>
-          <w:rFonts w:ascii="Avenir LT Std 35 Light" w:hAnsi="Avenir LT Std 35 Light"/>
-        </w:rPr>
-        <w:t>:</w:t>
-      </w:r>
-      <w:proofErr w:type="gramEnd"/>
-      <w:r>
-        <w:rPr>
-          <w:rFonts w:ascii="Avenir LT Std 35 Light" w:hAnsi="Avenir LT Std 35 Light"/>
-        </w:rPr>
-        <w:t xml:space="preserve"> Run Experiment Run Desc</w:t>
-      </w:r>
-      <w:r>
-        <w:rPr>
-          <w:rFonts w:ascii="Avenir LT Std 35 Light" w:hAnsi="Avenir LT Std 35 Light"/>
-        </w:rPr>
-        <w:t>ription</w:t>
-      </w:r>
-    </w:p>
-    <w:p>
-      <w:pPr>
-        <w:ind w:left="720"/>
-        <w:rPr>
-          <w:rFonts w:ascii="Avenir LT Std 35 Light" w:hAnsi="Avenir LT Std 35 Light"/>
-        </w:rPr>
-      </w:pPr>
-      <w:r>
-        <w:rPr>
-          <w:rFonts w:ascii="Avenir LT Std 35 Light" w:hAnsi="Avenir LT Std 35 Light"/>
-        </w:rPr>
-        <w:t>-</w:t>
-      </w:r>
-      <w:proofErr w:type="spellStart"/>
-      <w:proofErr w:type="gramStart"/>
-      <w:r>
-        <w:rPr>
-          <w:rFonts w:ascii="Avenir LT Std 35 Light" w:hAnsi="Avenir LT Std 35 Light"/>
-        </w:rPr>
-        <w:t>rej</w:t>
-      </w:r>
-      <w:proofErr w:type="spellEnd"/>
-      <w:r>
-        <w:rPr>
-          <w:rFonts w:ascii="Avenir LT Std 35 Light" w:hAnsi="Avenir LT Std 35 Light"/>
-        </w:rPr>
-        <w:t xml:space="preserve"> </w:t>
-      </w:r>
-      <w:r>
-        <w:rPr>
-          <w:rFonts w:ascii="Avenir LT Std 35 Light" w:hAnsi="Avenir LT Std 35 Light"/>
-        </w:rPr>
-        <w:t>:</w:t>
-      </w:r>
-      <w:proofErr w:type="gramEnd"/>
-      <w:r>
-        <w:rPr>
-          <w:rFonts w:ascii="Avenir LT Std 35 Light" w:hAnsi="Avenir LT Std 35 Light"/>
-        </w:rPr>
-        <w:t xml:space="preserve"> Run Experiment Scenarios JSON</w:t>
-      </w:r>
-      <w:r>
-        <w:rPr>
-          <w:rFonts w:ascii="Avenir LT Std 35 Light" w:hAnsi="Avenir LT Std 35 Light"/>
-        </w:rPr>
-        <w:t xml:space="preserve"> parameters i.e., </w:t>
-      </w:r>
-      <w:r>
-        <w:rPr>
-          <w:rFonts w:ascii="Avenir LT Std 35 Light" w:hAnsi="Avenir LT Std 35 Light"/>
-        </w:rPr>
-        <w:t>Scenario</w:t>
-      </w:r>
-      <w:r>
-        <w:rPr>
-          <w:rFonts w:ascii="Avenir LT Std 35 Light" w:hAnsi="Avenir LT Std 35 Light"/>
-        </w:rPr>
-        <w:t xml:space="preserve"> </w:t>
-      </w:r>
-      <w:r>
-        <w:rPr>
-          <w:rFonts w:ascii="Avenir LT Std 35 Light" w:hAnsi="Avenir LT Std 35 Light"/>
-        </w:rPr>
-        <w:t xml:space="preserve">Name, </w:t>
-      </w:r>
-      <w:r>
-        <w:rPr>
-          <w:rFonts w:ascii="Avenir LT Std 35 Light" w:hAnsi="Avenir LT Std 35 Light"/>
-        </w:rPr>
-        <w:t xml:space="preserve">Number of </w:t>
-      </w:r>
-      <w:r>
-        <w:rPr>
-          <w:rFonts w:ascii="Avenir LT Std 35 Light" w:hAnsi="Avenir LT Std 35 Light"/>
-        </w:rPr>
-        <w:t>Replications</w:t>
-      </w:r>
-      <w:r>
-        <w:rPr>
-          <w:rFonts w:ascii="Avenir LT Std 35 Light" w:hAnsi="Avenir LT Std 35 Light"/>
-        </w:rPr>
-        <w:t xml:space="preserve"> </w:t>
-      </w:r>
-      <w:r>
-        <w:rPr>
-          <w:rFonts w:ascii="Avenir LT Std 35 Light" w:hAnsi="Avenir LT Std 35 Light"/>
-        </w:rPr>
-        <w:t>Required, Control</w:t>
-      </w:r>
-      <w:r>
-        <w:rPr>
-          <w:rFonts w:ascii="Avenir LT Std 35 Light" w:hAnsi="Avenir LT Std 35 Light"/>
-        </w:rPr>
-        <w:t xml:space="preserve"> </w:t>
-      </w:r>
-      <w:r>
-        <w:rPr>
-          <w:rFonts w:ascii="Avenir LT Std 35 Light" w:hAnsi="Avenir LT Std 35 Light"/>
-        </w:rPr>
-        <w:t>Values</w:t>
-      </w:r>
-      <w:r>
-        <w:rPr>
-          <w:rFonts w:ascii="Avenir LT Std 35 Light" w:hAnsi="Avenir LT Std 35 Light"/>
-        </w:rPr>
-        <w:t xml:space="preserve"> etc.</w:t>
-      </w:r>
-    </w:p>
-    <w:p>
-      <w:pPr>
-        <w:ind w:left="720"/>
-        <w:rPr>
-          <w:rFonts w:ascii="Avenir LT Std 35 Light" w:hAnsi="Avenir LT Std 35 Light"/>
-        </w:rPr>
-      </w:pPr>
-      <w:r>
-        <w:rPr>
-          <w:rFonts w:ascii="Avenir LT Std 35 Light" w:hAnsi="Avenir LT Std 35 Light"/>
-        </w:rPr>
-        <w:t>-</w:t>
-      </w:r>
-      <w:proofErr w:type="spellStart"/>
-      <w:proofErr w:type="gramStart"/>
-      <w:r>
-        <w:rPr>
-          <w:rFonts w:ascii="Avenir LT Std 35 Light" w:hAnsi="Avenir LT Std 35 Light"/>
-        </w:rPr>
-        <w:t>apr</w:t>
-      </w:r>
-      <w:proofErr w:type="spellEnd"/>
-      <w:r>
-        <w:rPr>
-          <w:rFonts w:ascii="Avenir LT Std 35 Light" w:hAnsi="Avenir LT Std 35 Light"/>
-        </w:rPr>
-        <w:t xml:space="preserve"> </w:t>
-      </w:r>
-      <w:r>
-        <w:rPr>
-          <w:rFonts w:ascii="Avenir LT Std 35 Light" w:hAnsi="Avenir LT Std 35 Light"/>
-        </w:rPr>
-        <w:t>:</w:t>
-      </w:r>
-      <w:proofErr w:type="gramEnd"/>
-      <w:r>
-        <w:rPr>
-          <w:rFonts w:ascii="Avenir LT Std 35 Light" w:hAnsi="Avenir LT Std 35 Light"/>
-        </w:rPr>
-        <w:t xml:space="preserve"> Add In Parameter Values</w:t>
-      </w:r>
-      <w:r>
-        <w:rPr>
-          <w:rFonts w:ascii="Avenir LT Std 35 Light" w:hAnsi="Avenir LT Std 35 Light"/>
-        </w:rPr>
-        <w:t xml:space="preserve"> i.e., </w:t>
-      </w:r>
-      <w:r>
-        <w:rPr>
-          <w:rFonts w:ascii="Avenir LT Std 35 Light" w:hAnsi="Avenir LT Std 35 Light"/>
-        </w:rPr>
+      <w:bookmarkEnd w:id="4"/>
+    </w:p>
+    <w:p/>
+    <w:p>
+      <w:r>
+        <w:t xml:space="preserve">To test the </w:t>
+      </w:r>
+      <w:r>
+        <w:t>installation,</w:t>
+      </w:r>
+      <w:r>
+        <w:t xml:space="preserve"> we’ll employ </w:t>
+      </w:r>
+      <w:r>
+        <w:t>some</w:t>
+      </w:r>
+      <w:r>
+        <w:t xml:space="preserve"> very simple example</w:t>
+      </w:r>
+      <w:r>
+        <w:t>s</w:t>
+      </w:r>
+      <w:r>
+        <w:t xml:space="preserve">, which </w:t>
+      </w:r>
+      <w:r>
+        <w:t>are</w:t>
+      </w:r>
+      <w:r>
+        <w:t xml:space="preserve"> Simio project</w:t>
+      </w:r>
+      <w:r>
+        <w:t>s</w:t>
+      </w:r>
+      <w:r>
+        <w:t xml:space="preserve"> that runs </w:t>
+      </w:r>
+      <w:r>
+        <w:t xml:space="preserve">simple </w:t>
+      </w:r>
+      <w:r>
         <w:t>Experiment</w:t>
       </w:r>
       <w:r>
-        <w:rPr>
-          <w:rFonts w:ascii="Avenir LT Std 35 Light" w:hAnsi="Avenir LT Std 35 Light"/>
-        </w:rPr>
-        <w:t xml:space="preserve"> </w:t>
-      </w:r>
-      <w:r>
-        <w:rPr>
-          <w:rFonts w:ascii="Avenir LT Std 35 Light" w:hAnsi="Avenir LT Std 35 Light"/>
-        </w:rPr>
-        <w:t>Add</w:t>
-      </w:r>
-      <w:r>
-        <w:rPr>
-          <w:rFonts w:ascii="Avenir LT Std 35 Light" w:hAnsi="Avenir LT Std 35 Light"/>
-        </w:rPr>
-        <w:t xml:space="preserve"> </w:t>
-      </w:r>
-      <w:r>
-        <w:rPr>
-          <w:rFonts w:ascii="Avenir LT Std 35 Light" w:hAnsi="Avenir LT Std 35 Light"/>
-        </w:rPr>
-        <w:t>In</w:t>
-      </w:r>
-      <w:r>
-        <w:rPr>
-          <w:rFonts w:ascii="Avenir LT Std 35 Light" w:hAnsi="Avenir LT Std 35 Light"/>
-        </w:rPr>
-        <w:t xml:space="preserve"> </w:t>
-      </w:r>
-      <w:r>
-        <w:rPr>
-          <w:rFonts w:ascii="Avenir LT Std 35 Light" w:hAnsi="Avenir LT Std 35 Light"/>
-        </w:rPr>
-        <w:t>Id,</w:t>
-      </w:r>
-      <w:r>
-        <w:rPr>
-          <w:rFonts w:ascii="Avenir LT Std 35 Light" w:hAnsi="Avenir LT Std 35 Light"/>
-        </w:rPr>
-        <w:t xml:space="preserve"> </w:t>
-      </w:r>
-      <w:r>
-        <w:rPr>
-          <w:rFonts w:ascii="Avenir LT Std 35 Light" w:hAnsi="Avenir LT Std 35 Light"/>
-        </w:rPr>
-        <w:t>Add</w:t>
-      </w:r>
-      <w:r>
-        <w:rPr>
-          <w:rFonts w:ascii="Avenir LT Std 35 Light" w:hAnsi="Avenir LT Std 35 Light"/>
-        </w:rPr>
-        <w:t xml:space="preserve"> </w:t>
-      </w:r>
-      <w:r>
-        <w:rPr>
-          <w:rFonts w:ascii="Avenir LT Std 35 Light" w:hAnsi="Avenir LT Std 35 Light"/>
-        </w:rPr>
-        <w:t>In</w:t>
-      </w:r>
-      <w:r>
-        <w:rPr>
-          <w:rFonts w:ascii="Avenir LT Std 35 Light" w:hAnsi="Avenir LT Std 35 Light"/>
-        </w:rPr>
-        <w:t xml:space="preserve"> </w:t>
-      </w:r>
-      <w:r>
-        <w:rPr>
-          <w:rFonts w:ascii="Avenir LT Std 35 Light" w:hAnsi="Avenir LT Std 35 Light"/>
-        </w:rPr>
-        <w:t>Name,</w:t>
-      </w:r>
-      <w:r>
-        <w:rPr>
-          <w:rFonts w:ascii="Avenir LT Std 35 Light" w:hAnsi="Avenir LT Std 35 Light"/>
-        </w:rPr>
-        <w:t xml:space="preserve"> </w:t>
-      </w:r>
-      <w:r>
-        <w:rPr>
-          <w:rFonts w:ascii="Avenir LT Std 35 Light" w:hAnsi="Avenir LT Std 35 Light"/>
-        </w:rPr>
-        <w:t>Add</w:t>
-      </w:r>
-      <w:r>
-        <w:rPr>
-          <w:rFonts w:ascii="Avenir LT Std 35 Light" w:hAnsi="Avenir LT Std 35 Light"/>
-        </w:rPr>
-        <w:t xml:space="preserve"> </w:t>
-      </w:r>
-      <w:r>
-        <w:rPr>
-          <w:rFonts w:ascii="Avenir LT Std 35 Light" w:hAnsi="Avenir LT Std 35 Light"/>
-        </w:rPr>
-        <w:t>In</w:t>
-      </w:r>
-      <w:r>
-        <w:rPr>
-          <w:rFonts w:ascii="Avenir LT Std 35 Light" w:hAnsi="Avenir LT Std 35 Light"/>
-        </w:rPr>
-        <w:t xml:space="preserve"> </w:t>
-      </w:r>
-      <w:r>
-        <w:rPr>
-          <w:rFonts w:ascii="Avenir LT Std 35 Light" w:hAnsi="Avenir LT Std 35 Light"/>
-        </w:rPr>
-        <w:t>Parameters</w:t>
-      </w:r>
-      <w:r>
-        <w:rPr>
-          <w:rFonts w:ascii="Avenir LT Std 35 Light" w:hAnsi="Avenir LT Std 35 Light"/>
-        </w:rPr>
-        <w:t xml:space="preserve">, </w:t>
-      </w:r>
-      <w:r>
-        <w:rPr>
-          <w:rFonts w:ascii="Avenir LT Std 35 Light" w:hAnsi="Avenir LT Std 35 Light"/>
-        </w:rPr>
-        <w:t>Controls</w:t>
-      </w:r>
-      <w:r>
-        <w:rPr>
-          <w:rFonts w:ascii="Avenir LT Std 35 Light" w:hAnsi="Avenir LT Std 35 Light"/>
-        </w:rPr>
-        <w:t xml:space="preserve"> </w:t>
-      </w:r>
-      <w:r>
-        <w:rPr>
-          <w:rFonts w:ascii="Avenir LT Std 35 Light" w:hAnsi="Avenir LT Std 35 Light"/>
-        </w:rPr>
-        <w:t>Add</w:t>
-      </w:r>
-      <w:r>
-        <w:rPr>
-          <w:rFonts w:ascii="Avenir LT Std 35 Light" w:hAnsi="Avenir LT Std 35 Light"/>
-        </w:rPr>
-        <w:t xml:space="preserve"> </w:t>
-      </w:r>
-      <w:r>
-        <w:rPr>
-          <w:rFonts w:ascii="Avenir LT Std 35 Light" w:hAnsi="Avenir LT Std 35 Light"/>
-        </w:rPr>
-        <w:t>In</w:t>
-      </w:r>
-      <w:r>
-        <w:rPr>
-          <w:rFonts w:ascii="Avenir LT Std 35 Light" w:hAnsi="Avenir LT Std 35 Light"/>
-        </w:rPr>
-        <w:t xml:space="preserve"> </w:t>
-      </w:r>
-      <w:r>
-        <w:rPr>
-          <w:rFonts w:ascii="Avenir LT Std 35 Light" w:hAnsi="Avenir LT Std 35 Light"/>
-        </w:rPr>
-        <w:t>Parameters</w:t>
-      </w:r>
-      <w:r>
-        <w:rPr>
-          <w:rFonts w:ascii="Avenir LT Std 35 Light" w:hAnsi="Avenir LT Std 35 Light"/>
-        </w:rPr>
-        <w:t xml:space="preserve">, </w:t>
-      </w:r>
-      <w:r>
-        <w:rPr>
-          <w:rFonts w:ascii="Avenir LT Std 35 Light" w:hAnsi="Avenir LT Std 35 Light"/>
-        </w:rPr>
-        <w:t>Responses</w:t>
-      </w:r>
-      <w:r>
-        <w:rPr>
-          <w:rFonts w:ascii="Avenir LT Std 35 Light" w:hAnsi="Avenir LT Std 35 Light"/>
-        </w:rPr>
-        <w:t xml:space="preserve"> </w:t>
-      </w:r>
-      <w:r>
-        <w:rPr>
-          <w:rFonts w:ascii="Avenir LT Std 35 Light" w:hAnsi="Avenir LT Std 35 Light"/>
-        </w:rPr>
-        <w:t>Add</w:t>
-      </w:r>
-      <w:r>
-        <w:rPr>
-          <w:rFonts w:ascii="Avenir LT Std 35 Light" w:hAnsi="Avenir LT Std 35 Light"/>
-        </w:rPr>
-        <w:t xml:space="preserve"> </w:t>
-      </w:r>
-      <w:r>
-        <w:rPr>
-          <w:rFonts w:ascii="Avenir LT Std 35 Light" w:hAnsi="Avenir LT Std 35 Light"/>
-        </w:rPr>
-        <w:t>In</w:t>
-      </w:r>
-      <w:r>
-        <w:rPr>
-          <w:rFonts w:ascii="Avenir LT Std 35 Light" w:hAnsi="Avenir LT Std 35 Light"/>
-        </w:rPr>
-        <w:t xml:space="preserve"> </w:t>
-      </w:r>
-      <w:r>
-        <w:rPr>
-          <w:rFonts w:ascii="Avenir LT Std 35 Light" w:hAnsi="Avenir LT Std 35 Light"/>
-        </w:rPr>
-        <w:t>Parameters</w:t>
-      </w:r>
-      <w:r>
-        <w:rPr>
-          <w:rFonts w:ascii="Avenir LT Std 35 Light" w:hAnsi="Avenir LT Std 35 Light"/>
-        </w:rPr>
-        <w:t xml:space="preserve"> etc.</w:t>
-      </w:r>
-    </w:p>
-    <w:p>
-      <w:pPr>
-        <w:ind w:left="720"/>
-        <w:rPr>
-          <w:rFonts w:ascii="Avenir LT Std 35 Light" w:hAnsi="Avenir LT Std 35 Light"/>
-          <w:i/>
-          <w:iCs/>
-        </w:rPr>
-      </w:pPr>
-      <w:r>
-        <w:rPr>
-          <w:rFonts w:ascii="Avenir LT Std 35 Light" w:hAnsi="Avenir LT Std 35 Light"/>
-        </w:rPr>
-        <w:t>-</w:t>
-      </w:r>
-      <w:proofErr w:type="gramStart"/>
-      <w:r>
-        <w:rPr>
-          <w:rFonts w:ascii="Avenir LT Std 35 Light" w:hAnsi="Avenir LT Std 35 Light"/>
-        </w:rPr>
-        <w:t xml:space="preserve">re </w:t>
-      </w:r>
-      <w:r>
-        <w:rPr>
-          <w:rFonts w:ascii="Avenir LT Std 35 Light" w:hAnsi="Avenir LT Std 35 Light"/>
-        </w:rPr>
-        <w:t>:</w:t>
-      </w:r>
-      <w:proofErr w:type="gramEnd"/>
-      <w:r>
-        <w:rPr>
-          <w:rFonts w:ascii="Avenir LT Std 35 Light" w:hAnsi="Avenir LT Std 35 Light"/>
-        </w:rPr>
-        <w:t xml:space="preserve"> Run Experiment</w:t>
-      </w:r>
-    </w:p>
-    <w:p>
-      <w:pPr>
-        <w:ind w:left="720"/>
-        <w:rPr>
-          <w:rFonts w:ascii="Avenir LT Std 35 Light" w:hAnsi="Avenir LT Std 35 Light"/>
-        </w:rPr>
-      </w:pPr>
-      <w:r>
-        <w:rPr>
-          <w:rFonts w:ascii="Avenir LT Std 35 Light" w:hAnsi="Avenir LT Std 35 Light"/>
-        </w:rPr>
-        <w:t>-</w:t>
-      </w:r>
-      <w:proofErr w:type="spellStart"/>
-      <w:proofErr w:type="gramStart"/>
-      <w:r>
-        <w:rPr>
-          <w:rFonts w:ascii="Avenir LT Std 35 Light" w:hAnsi="Avenir LT Std 35 Light"/>
-        </w:rPr>
-        <w:t>psr</w:t>
-      </w:r>
-      <w:proofErr w:type="spellEnd"/>
-      <w:r>
-        <w:rPr>
-          <w:rFonts w:ascii="Avenir LT Std 35 Light" w:hAnsi="Avenir LT Std 35 Light"/>
-        </w:rPr>
-        <w:t xml:space="preserve"> </w:t>
-      </w:r>
-      <w:r>
-        <w:rPr>
-          <w:rFonts w:ascii="Avenir LT Std 35 Light" w:hAnsi="Avenir LT Std 35 Light"/>
-        </w:rPr>
-        <w:t>:</w:t>
-      </w:r>
-      <w:proofErr w:type="gramEnd"/>
-      <w:r>
-        <w:rPr>
-          <w:rFonts w:ascii="Avenir LT Std 35 Light" w:hAnsi="Avenir LT Std 35 Light"/>
-        </w:rPr>
-        <w:t xml:space="preserve"> Publish Experiment Run</w:t>
-      </w:r>
-    </w:p>
-    <w:p>
-      <w:pPr>
-        <w:ind w:left="720"/>
-        <w:rPr>
-          <w:rFonts w:ascii="Avenir LT Std 35 Light" w:hAnsi="Avenir LT Std 35 Light"/>
-        </w:rPr>
-      </w:pPr>
-      <w:r>
-        <w:rPr>
-          <w:rFonts w:ascii="Avenir LT Std 35 Light" w:hAnsi="Avenir LT Std 35 Light"/>
-        </w:rPr>
-        <w:t>-</w:t>
-      </w:r>
-      <w:proofErr w:type="gramStart"/>
-      <w:r>
-        <w:rPr>
-          <w:rFonts w:ascii="Avenir LT Std 35 Light" w:hAnsi="Avenir LT Std 35 Light"/>
-        </w:rPr>
-        <w:t xml:space="preserve">pen </w:t>
-      </w:r>
-      <w:r>
-        <w:rPr>
-          <w:rFonts w:ascii="Avenir LT Std 35 Light" w:hAnsi="Avenir LT Std 35 Light"/>
-        </w:rPr>
-        <w:t>:</w:t>
-      </w:r>
-      <w:proofErr w:type="gramEnd"/>
-      <w:r>
-        <w:rPr>
-          <w:rFonts w:ascii="Avenir LT Std 35 Light" w:hAnsi="Avenir LT Std 35 Light"/>
-        </w:rPr>
-        <w:t xml:space="preserve"> Publish Experiment Run Name</w:t>
-      </w:r>
-    </w:p>
-    <w:p>
-      <w:pPr>
-        <w:ind w:left="720"/>
-        <w:rPr>
-          <w:rFonts w:ascii="Avenir LT Std 35 Light" w:hAnsi="Avenir LT Std 35 Light"/>
-        </w:rPr>
-      </w:pPr>
-      <w:r>
-        <w:rPr>
-          <w:rFonts w:ascii="Avenir LT Std 35 Light" w:hAnsi="Avenir LT Std 35 Light"/>
-        </w:rPr>
-        <w:t>-</w:t>
-      </w:r>
-      <w:proofErr w:type="gramStart"/>
-      <w:r>
-        <w:rPr>
-          <w:rFonts w:ascii="Avenir LT Std 35 Light" w:hAnsi="Avenir LT Std 35 Light"/>
-        </w:rPr>
-        <w:t xml:space="preserve">ped </w:t>
-      </w:r>
-      <w:r>
-        <w:rPr>
-          <w:rFonts w:ascii="Avenir LT Std 35 Light" w:hAnsi="Avenir LT Std 35 Light"/>
-        </w:rPr>
-        <w:t>:</w:t>
-      </w:r>
-      <w:proofErr w:type="gramEnd"/>
-      <w:r>
-        <w:rPr>
-          <w:rFonts w:ascii="Avenir LT Std 35 Light" w:hAnsi="Avenir LT Std 35 Light"/>
-        </w:rPr>
-        <w:t xml:space="preserve"> Publish Experiment Run Description</w:t>
+        <w:t>s and Plans which are</w:t>
+      </w:r>
+      <w:r>
+        <w:t xml:space="preserve"> included in all Simio desktop installations.</w:t>
       </w:r>
     </w:p>
     <w:p/>
     <w:p>
-      <w:pPr>
-        <w:pStyle w:val="Heading2"/>
-      </w:pPr>
-      <w:bookmarkStart w:id="4" w:name="_Toc109141240"/>
-      <w:r>
-        <w:t>Some</w:t>
-      </w:r>
-      <w:r>
-        <w:t xml:space="preserve"> Example</w:t>
-      </w:r>
-      <w:r>
-        <w:t>s</w:t>
-      </w:r>
-      <w:bookmarkEnd w:id="4"/>
-    </w:p>
-    <w:p/>
-    <w:p>
-      <w:r>
-        <w:t xml:space="preserve">To test the </w:t>
-      </w:r>
-      <w:r>
-        <w:t>installation,</w:t>
-      </w:r>
-      <w:r>
-        <w:t xml:space="preserve"> we’ll employ </w:t>
-      </w:r>
-      <w:r>
-        <w:t>some</w:t>
-      </w:r>
-      <w:r>
-        <w:t xml:space="preserve"> very simple example</w:t>
-      </w:r>
-      <w:r>
-        <w:t>s</w:t>
-      </w:r>
-      <w:r>
-        <w:t xml:space="preserve">, which </w:t>
-      </w:r>
-      <w:r>
-        <w:t>are</w:t>
-      </w:r>
-      <w:r>
-        <w:t xml:space="preserve"> Simio project</w:t>
-      </w:r>
-      <w:r>
-        <w:t>s</w:t>
-      </w:r>
-      <w:r>
-        <w:t xml:space="preserve"> that runs </w:t>
-      </w:r>
-      <w:r>
-        <w:t xml:space="preserve">simple </w:t>
-      </w:r>
-      <w:r>
-        <w:t>Experiment</w:t>
-      </w:r>
-      <w:r>
-        <w:t>s and Plans which are</w:t>
-      </w:r>
-      <w:r>
-        <w:t xml:space="preserve"> included in all Simio desktop installations.</w:t>
-      </w:r>
-    </w:p>
-    <w:p/>
-    <w:p>
       <w:r>
         <w:t>Example of successful execution:</w:t>
       </w:r>
@@ -2494,11 +1944,12 @@
         <w:rPr>
           <w:noProof/>
         </w:rPr>
+        <w:lastRenderedPageBreak/>
         <w:drawing>
-          <wp:inline distT="0" distB="0" distL="0" distR="0" wp14:anchorId="57C3EA77" wp14:editId="7FE0151E">
-            <wp:extent cx="5943600" cy="793115"/>
-            <wp:effectExtent l="0" t="0" r="0" b="6985"/>
-            <wp:docPr id="2" name="Picture 2" descr="A computer screen capture&#10;&#10;Description automatically generated with medium confidence"/>
+          <wp:inline distT="0" distB="0" distL="0" distR="0" wp14:anchorId="28A580A4" wp14:editId="0EA264CD">
+            <wp:extent cx="5943600" cy="3443605"/>
+            <wp:effectExtent l="0" t="0" r="0" b="4445"/>
+            <wp:docPr id="3" name="Picture 3" descr="Text&#10;&#10;Description automatically generated"/>
             <wp:cNvGraphicFramePr>
               <a:graphicFrameLocks xmlns:a="http://schemas.openxmlformats.org/drawingml/2006/main" noChangeAspect="1"/>
             </wp:cNvGraphicFramePr>
@@ -2506,7 +1957,7 @@
               <a:graphicData uri="http://schemas.openxmlformats.org/drawingml/2006/picture">
                 <pic:pic xmlns:pic="http://schemas.openxmlformats.org/drawingml/2006/picture">
                   <pic:nvPicPr>
-                    <pic:cNvPr id="2" name="Picture 2" descr="A computer screen capture&#10;&#10;Description automatically generated with medium confidence"/>
+                    <pic:cNvPr id="3" name="Picture 3" descr="Text&#10;&#10;Description automatically generated"/>
                     <pic:cNvPicPr/>
                   </pic:nvPicPr>
                   <pic:blipFill>
@@ -2518,7 +1969,7 @@
                   <pic:spPr>
                     <a:xfrm>
                       <a:off x="0" y="0"/>
-                      <a:ext cx="5943600" cy="793115"/>
+                      <a:ext cx="5943600" cy="3443605"/>
                     </a:xfrm>
                     <a:prstGeom prst="rect">
                       <a:avLst/>
@@ -2540,6 +1991,7 @@
       </w:pPr>
       <w:bookmarkStart w:id="5" w:name="_Toc109141241"/>
       <w:r>
+        <w:lastRenderedPageBreak/>
         <w:t xml:space="preserve">Appendix: </w:t>
       </w:r>
       <w:r>
@@ -2606,36 +2058,14 @@
         <w:rPr>
           <w:rFonts w:ascii="Avenir LT Std 35 Light" w:hAnsi="Avenir LT Std 35 Light"/>
         </w:rPr>
-        <w:t>-</w:t>
-      </w:r>
-      <w:proofErr w:type="spellStart"/>
-      <w:r>
-        <w:rPr>
-          <w:rFonts w:ascii="Avenir LT Std 35 Light" w:hAnsi="Avenir LT Std 35 Light"/>
-        </w:rPr>
-        <w:t>url</w:t>
-      </w:r>
-      <w:proofErr w:type="spellEnd"/>
-      <w:r>
-        <w:rPr>
-          <w:rFonts w:ascii="Avenir LT Std 35 Light" w:hAnsi="Avenir LT Std 35 Light"/>
-        </w:rPr>
-        <w:t xml:space="preserve"> = Portal </w:t>
-      </w:r>
-      <w:proofErr w:type="spellStart"/>
+        <w:t xml:space="preserve">-url = Portal </w:t>
+      </w:r>
       <w:proofErr w:type="gramStart"/>
       <w:r>
         <w:rPr>
           <w:rFonts w:ascii="Avenir LT Std 35 Light" w:hAnsi="Avenir LT Std 35 Light"/>
         </w:rPr>
-        <w:t>url</w:t>
-      </w:r>
-      <w:proofErr w:type="spellEnd"/>
-      <w:r>
-        <w:rPr>
-          <w:rFonts w:ascii="Avenir LT Std 35 Light" w:hAnsi="Avenir LT Std 35 Light"/>
-        </w:rPr>
-        <w:t xml:space="preserve">  </w:t>
+        <w:t xml:space="preserve">url  </w:t>
       </w:r>
       <w:r>
         <w:rPr>
@@ -2720,21 +2150,7 @@
         <w:rPr>
           <w:rFonts w:ascii="Avenir LT Std 35 Light" w:hAnsi="Avenir LT Std 35 Light"/>
         </w:rPr>
-        <w:t>-</w:t>
-      </w:r>
-      <w:proofErr w:type="spellStart"/>
-      <w:r>
-        <w:rPr>
-          <w:rFonts w:ascii="Avenir LT Std 35 Light" w:hAnsi="Avenir LT Std 35 Light"/>
-        </w:rPr>
-        <w:t>ris</w:t>
-      </w:r>
-      <w:proofErr w:type="spellEnd"/>
-      <w:r>
-        <w:rPr>
-          <w:rFonts w:ascii="Avenir LT Std 35 Light" w:hAnsi="Avenir LT Std 35 Light"/>
-        </w:rPr>
-        <w:t xml:space="preserve"> = Retry Results Interval </w:t>
+        <w:t xml:space="preserve">-ris = Retry Results Interval </w:t>
       </w:r>
       <w:proofErr w:type="gramStart"/>
       <w:r>
@@ -2772,21 +2188,7 @@
         <w:rPr>
           <w:rFonts w:ascii="Avenir LT Std 35 Light" w:hAnsi="Avenir LT Std 35 Light"/>
         </w:rPr>
-        <w:t>-</w:t>
-      </w:r>
-      <w:proofErr w:type="spellStart"/>
-      <w:r>
-        <w:rPr>
-          <w:rFonts w:ascii="Avenir LT Std 35 Light" w:hAnsi="Avenir LT Std 35 Light"/>
-        </w:rPr>
-        <w:t>rma</w:t>
-      </w:r>
-      <w:proofErr w:type="spellEnd"/>
-      <w:r>
-        <w:rPr>
-          <w:rFonts w:ascii="Avenir LT Std 35 Light" w:hAnsi="Avenir LT Std 35 Light"/>
-        </w:rPr>
-        <w:t xml:space="preserve"> = Retry Results Max </w:t>
+        <w:t xml:space="preserve">-rma = Retry Results Max </w:t>
       </w:r>
       <w:proofErr w:type="gramStart"/>
       <w:r>
@@ -2988,21 +2390,7 @@
         <w:rPr>
           <w:rFonts w:ascii="Avenir LT Std 35 Light" w:hAnsi="Avenir LT Std 35 Light"/>
         </w:rPr>
-        <w:t>-</w:t>
-      </w:r>
-      <w:proofErr w:type="spellStart"/>
-      <w:r>
-        <w:rPr>
-          <w:rFonts w:ascii="Avenir LT Std 35 Light" w:hAnsi="Avenir LT Std 35 Light"/>
-        </w:rPr>
-        <w:t>prj</w:t>
-      </w:r>
-      <w:proofErr w:type="spellEnd"/>
-      <w:r>
-        <w:rPr>
-          <w:rFonts w:ascii="Avenir LT Std 35 Light" w:hAnsi="Avenir LT Std 35 Light"/>
-        </w:rPr>
-        <w:t xml:space="preserve"> = Project </w:t>
+        <w:t xml:space="preserve">-prj = Project </w:t>
       </w:r>
       <w:proofErr w:type="gramStart"/>
       <w:r>
@@ -3026,25 +2414,45 @@
           <w:i/>
           <w:iCs/>
         </w:rPr>
-        <w:t xml:space="preserve">default = </w:t>
-      </w:r>
-      <w:proofErr w:type="spellStart"/>
+        <w:t>default = SDPP_Test_ImportExportAll)</w:t>
+      </w:r>
+    </w:p>
+    <w:p>
+      <w:pPr>
+        <w:ind w:left="720"/>
+        <w:rPr>
+          <w:rFonts w:ascii="Avenir LT Std 35 Light" w:hAnsi="Avenir LT Std 35 Light"/>
+        </w:rPr>
+      </w:pPr>
+      <w:r>
+        <w:rPr>
+          <w:rFonts w:ascii="Avenir LT Std 35 Light" w:hAnsi="Avenir LT Std 35 Light"/>
+        </w:rPr>
+        <w:t xml:space="preserve">-rsn = Run Schedule Plan Scenario </w:t>
+      </w:r>
+      <w:proofErr w:type="gramStart"/>
+      <w:r>
+        <w:rPr>
+          <w:rFonts w:ascii="Avenir LT Std 35 Light" w:hAnsi="Avenir LT Std 35 Light"/>
+        </w:rPr>
+        <w:t xml:space="preserve">Name  </w:t>
+      </w:r>
       <w:r>
         <w:rPr>
           <w:rFonts w:ascii="Avenir LT Std 35 Light" w:hAnsi="Avenir LT Std 35 Light"/>
           <w:i/>
           <w:iCs/>
         </w:rPr>
-        <w:t>SDPP_Test_ImportExportAll</w:t>
-      </w:r>
-      <w:proofErr w:type="spellEnd"/>
+        <w:t>(</w:t>
+      </w:r>
+      <w:proofErr w:type="gramEnd"/>
       <w:r>
         <w:rPr>
           <w:rFonts w:ascii="Avenir LT Std 35 Light" w:hAnsi="Avenir LT Std 35 Light"/>
           <w:i/>
           <w:iCs/>
         </w:rPr>
-        <w:t>)</w:t>
+        <w:t>default = SchedRun)</w:t>
       </w:r>
     </w:p>
     <w:p>
@@ -3058,28 +2466,14 @@
         <w:rPr>
           <w:rFonts w:ascii="Avenir LT Std 35 Light" w:hAnsi="Avenir LT Std 35 Light"/>
         </w:rPr>
-        <w:t>-</w:t>
-      </w:r>
-      <w:proofErr w:type="spellStart"/>
-      <w:r>
-        <w:rPr>
-          <w:rFonts w:ascii="Avenir LT Std 35 Light" w:hAnsi="Avenir LT Std 35 Light"/>
-        </w:rPr>
-        <w:t>rsn</w:t>
-      </w:r>
-      <w:proofErr w:type="spellEnd"/>
-      <w:r>
-        <w:rPr>
-          <w:rFonts w:ascii="Avenir LT Std 35 Light" w:hAnsi="Avenir LT Std 35 Light"/>
-        </w:rPr>
-        <w:t xml:space="preserve"> = Run Schedule Plan Scenario </w:t>
+        <w:t xml:space="preserve">-rsc = Run Schedule Control Values </w:t>
       </w:r>
       <w:proofErr w:type="gramStart"/>
       <w:r>
         <w:rPr>
           <w:rFonts w:ascii="Avenir LT Std 35 Light" w:hAnsi="Avenir LT Std 35 Light"/>
         </w:rPr>
-        <w:t xml:space="preserve">Name  </w:t>
+        <w:t xml:space="preserve">Array  </w:t>
       </w:r>
       <w:r>
         <w:rPr>
@@ -3096,25 +2490,45 @@
           <w:i/>
           <w:iCs/>
         </w:rPr>
-        <w:t xml:space="preserve">default = </w:t>
-      </w:r>
-      <w:proofErr w:type="spellStart"/>
+        <w:t>default = )</w:t>
+      </w:r>
+    </w:p>
+    <w:p>
+      <w:pPr>
+        <w:ind w:left="720"/>
+        <w:rPr>
+          <w:rFonts w:ascii="Avenir LT Std 35 Light" w:hAnsi="Avenir LT Std 35 Light"/>
+        </w:rPr>
+      </w:pPr>
+      <w:r>
+        <w:rPr>
+          <w:rFonts w:ascii="Avenir LT Std 35 Light" w:hAnsi="Avenir LT Std 35 Light"/>
+        </w:rPr>
+        <w:t xml:space="preserve">-rs = Run </w:t>
+      </w:r>
+      <w:proofErr w:type="gramStart"/>
+      <w:r>
+        <w:rPr>
+          <w:rFonts w:ascii="Avenir LT Std 35 Light" w:hAnsi="Avenir LT Std 35 Light"/>
+        </w:rPr>
+        <w:t xml:space="preserve">Schedule  </w:t>
+      </w:r>
       <w:r>
         <w:rPr>
           <w:rFonts w:ascii="Avenir LT Std 35 Light" w:hAnsi="Avenir LT Std 35 Light"/>
           <w:i/>
           <w:iCs/>
         </w:rPr>
-        <w:t>SchedRun</w:t>
-      </w:r>
-      <w:proofErr w:type="spellEnd"/>
+        <w:t>(</w:t>
+      </w:r>
+      <w:proofErr w:type="gramEnd"/>
       <w:r>
         <w:rPr>
           <w:rFonts w:ascii="Avenir LT Std 35 Light" w:hAnsi="Avenir LT Std 35 Light"/>
           <w:i/>
           <w:iCs/>
         </w:rPr>
-        <w:t>)</w:t>
+        <w:t>default = True)</w:t>
       </w:r>
     </w:p>
     <w:p>
@@ -3128,28 +2542,14 @@
         <w:rPr>
           <w:rFonts w:ascii="Avenir LT Std 35 Light" w:hAnsi="Avenir LT Std 35 Light"/>
         </w:rPr>
-        <w:t>-</w:t>
-      </w:r>
-      <w:proofErr w:type="spellStart"/>
-      <w:r>
-        <w:rPr>
-          <w:rFonts w:ascii="Avenir LT Std 35 Light" w:hAnsi="Avenir LT Std 35 Light"/>
-        </w:rPr>
-        <w:t>rsc</w:t>
-      </w:r>
-      <w:proofErr w:type="spellEnd"/>
-      <w:r>
-        <w:rPr>
-          <w:rFonts w:ascii="Avenir LT Std 35 Light" w:hAnsi="Avenir LT Std 35 Light"/>
-        </w:rPr>
-        <w:t xml:space="preserve"> = Run Schedule Control Values </w:t>
+        <w:t xml:space="preserve">-rra = Run </w:t>
       </w:r>
       <w:proofErr w:type="gramStart"/>
       <w:r>
         <w:rPr>
           <w:rFonts w:ascii="Avenir LT Std 35 Light" w:hAnsi="Avenir LT Std 35 Light"/>
         </w:rPr>
-        <w:t xml:space="preserve">Array  </w:t>
+        <w:t xml:space="preserve">RiskAnalysis  </w:t>
       </w:r>
       <w:r>
         <w:rPr>
@@ -3166,7 +2566,7 @@
           <w:i/>
           <w:iCs/>
         </w:rPr>
-        <w:t>default = )</w:t>
+        <w:t>default = False)</w:t>
       </w:r>
     </w:p>
     <w:p>
@@ -3180,28 +2580,7 @@
         <w:rPr>
           <w:rFonts w:ascii="Avenir LT Std 35 Light" w:hAnsi="Avenir LT Std 35 Light"/>
         </w:rPr>
-        <w:t>-</w:t>
-      </w:r>
-      <w:proofErr w:type="spellStart"/>
-      <w:r>
-        <w:rPr>
-          <w:rFonts w:ascii="Avenir LT Std 35 Light" w:hAnsi="Avenir LT Std 35 Light"/>
-        </w:rPr>
-        <w:t>rs</w:t>
-      </w:r>
-      <w:proofErr w:type="spellEnd"/>
-      <w:r>
-        <w:rPr>
-          <w:rFonts w:ascii="Avenir LT Std 35 Light" w:hAnsi="Avenir LT Std 35 Light"/>
-        </w:rPr>
-        <w:t xml:space="preserve"> = Run </w:t>
-      </w:r>
-      <w:proofErr w:type="gramStart"/>
-      <w:r>
-        <w:rPr>
-          <w:rFonts w:ascii="Avenir LT Std 35 Light" w:hAnsi="Avenir LT Std 35 Light"/>
-        </w:rPr>
-        <w:t xml:space="preserve">Schedule  </w:t>
+        <w:t xml:space="preserve">-psr = Publish Schedule Plan Run </w:t>
       </w:r>
       <w:r>
         <w:rPr>
@@ -3209,112 +2588,83 @@
           <w:i/>
           <w:iCs/>
         </w:rPr>
-        <w:t>(</w:t>
-      </w:r>
-      <w:proofErr w:type="gramEnd"/>
+        <w:t>(default = True)</w:t>
+      </w:r>
+    </w:p>
+    <w:p>
+      <w:pPr>
+        <w:ind w:left="720"/>
+        <w:rPr>
+          <w:rFonts w:ascii="Avenir LT Std 35 Light" w:hAnsi="Avenir LT Std 35 Light"/>
+        </w:rPr>
+      </w:pPr>
+      <w:r>
+        <w:rPr>
+          <w:rFonts w:ascii="Avenir LT Std 35 Light" w:hAnsi="Avenir LT Std 35 Light"/>
+        </w:rPr>
+        <w:t xml:space="preserve">-psn = Publish Schedule </w:t>
+      </w:r>
+      <w:proofErr w:type="gramStart"/>
+      <w:r>
+        <w:rPr>
+          <w:rFonts w:ascii="Avenir LT Std 35 Light" w:hAnsi="Avenir LT Std 35 Light"/>
+        </w:rPr>
+        <w:t xml:space="preserve">Name  </w:t>
+      </w:r>
       <w:r>
         <w:rPr>
           <w:rFonts w:ascii="Avenir LT Std 35 Light" w:hAnsi="Avenir LT Std 35 Light"/>
           <w:i/>
           <w:iCs/>
         </w:rPr>
-        <w:t>default = True)</w:t>
-      </w:r>
-    </w:p>
-    <w:p>
-      <w:pPr>
-        <w:ind w:left="720"/>
-        <w:rPr>
-          <w:rFonts w:ascii="Avenir LT Std 35 Light" w:hAnsi="Avenir LT Std 35 Light"/>
-        </w:rPr>
-      </w:pPr>
-      <w:r>
-        <w:rPr>
-          <w:rFonts w:ascii="Avenir LT Std 35 Light" w:hAnsi="Avenir LT Std 35 Light"/>
-        </w:rPr>
-        <w:t>-</w:t>
-      </w:r>
-      <w:proofErr w:type="spellStart"/>
-      <w:r>
-        <w:rPr>
-          <w:rFonts w:ascii="Avenir LT Std 35 Light" w:hAnsi="Avenir LT Std 35 Light"/>
-        </w:rPr>
-        <w:t>rra</w:t>
-      </w:r>
-      <w:proofErr w:type="spellEnd"/>
-      <w:r>
-        <w:rPr>
-          <w:rFonts w:ascii="Avenir LT Std 35 Light" w:hAnsi="Avenir LT Std 35 Light"/>
-        </w:rPr>
-        <w:t xml:space="preserve"> = Run </w:t>
-      </w:r>
-      <w:proofErr w:type="spellStart"/>
-      <w:proofErr w:type="gramStart"/>
-      <w:r>
-        <w:rPr>
-          <w:rFonts w:ascii="Avenir LT Std 35 Light" w:hAnsi="Avenir LT Std 35 Light"/>
-        </w:rPr>
-        <w:t>RiskAnalysis</w:t>
-      </w:r>
-      <w:proofErr w:type="spellEnd"/>
-      <w:r>
-        <w:rPr>
-          <w:rFonts w:ascii="Avenir LT Std 35 Light" w:hAnsi="Avenir LT Std 35 Light"/>
-        </w:rPr>
-        <w:t xml:space="preserve">  </w:t>
-      </w:r>
+        <w:t>(</w:t>
+      </w:r>
+      <w:proofErr w:type="gramEnd"/>
       <w:r>
         <w:rPr>
           <w:rFonts w:ascii="Avenir LT Std 35 Light" w:hAnsi="Avenir LT Std 35 Light"/>
           <w:i/>
           <w:iCs/>
         </w:rPr>
-        <w:t>(</w:t>
-      </w:r>
-      <w:proofErr w:type="gramEnd"/>
+        <w:t>default = SchedRunPub)</w:t>
+      </w:r>
+    </w:p>
+    <w:p>
+      <w:pPr>
+        <w:ind w:left="720"/>
+        <w:rPr>
+          <w:rFonts w:ascii="Avenir LT Std 35 Light" w:hAnsi="Avenir LT Std 35 Light"/>
+        </w:rPr>
+      </w:pPr>
+      <w:r>
+        <w:rPr>
+          <w:rFonts w:ascii="Avenir LT Std 35 Light" w:hAnsi="Avenir LT Std 35 Light"/>
+        </w:rPr>
+        <w:t xml:space="preserve">-psd = Publish Schedule </w:t>
+      </w:r>
+      <w:proofErr w:type="gramStart"/>
+      <w:r>
+        <w:rPr>
+          <w:rFonts w:ascii="Avenir LT Std 35 Light" w:hAnsi="Avenir LT Std 35 Light"/>
+        </w:rPr>
+        <w:t xml:space="preserve">Description  </w:t>
+      </w:r>
       <w:r>
         <w:rPr>
           <w:rFonts w:ascii="Avenir LT Std 35 Light" w:hAnsi="Avenir LT Std 35 Light"/>
           <w:i/>
           <w:iCs/>
         </w:rPr>
-        <w:t>default = False)</w:t>
-      </w:r>
-    </w:p>
-    <w:p>
-      <w:pPr>
-        <w:ind w:left="720"/>
-        <w:rPr>
-          <w:rFonts w:ascii="Avenir LT Std 35 Light" w:hAnsi="Avenir LT Std 35 Light"/>
-        </w:rPr>
-      </w:pPr>
-      <w:r>
-        <w:rPr>
-          <w:rFonts w:ascii="Avenir LT Std 35 Light" w:hAnsi="Avenir LT Std 35 Light"/>
-        </w:rPr>
-        <w:t>-</w:t>
-      </w:r>
-      <w:proofErr w:type="spellStart"/>
-      <w:r>
-        <w:rPr>
-          <w:rFonts w:ascii="Avenir LT Std 35 Light" w:hAnsi="Avenir LT Std 35 Light"/>
-        </w:rPr>
-        <w:t>psr</w:t>
-      </w:r>
-      <w:proofErr w:type="spellEnd"/>
-      <w:r>
-        <w:rPr>
-          <w:rFonts w:ascii="Avenir LT Std 35 Light" w:hAnsi="Avenir LT Std 35 Light"/>
-        </w:rPr>
-        <w:t xml:space="preserve"> = Publish Schedule Plan Run </w:t>
-      </w:r>
+        <w:t>(</w:t>
+      </w:r>
+      <w:proofErr w:type="gramEnd"/>
       <w:r>
         <w:rPr>
           <w:rFonts w:ascii="Avenir LT Std 35 Light" w:hAnsi="Avenir LT Std 35 Light"/>
           <w:i/>
           <w:iCs/>
         </w:rPr>
-        <w:t>(default = True)</w:t>
+        <w:t>default = SchedRunPubDesc)</w:t>
       </w:r>
     </w:p>
     <w:p>
@@ -3328,28 +2678,14 @@
         <w:rPr>
           <w:rFonts w:ascii="Avenir LT Std 35 Light" w:hAnsi="Avenir LT Std 35 Light"/>
         </w:rPr>
-        <w:t>-</w:t>
-      </w:r>
-      <w:proofErr w:type="spellStart"/>
-      <w:r>
-        <w:rPr>
-          <w:rFonts w:ascii="Avenir LT Std 35 Light" w:hAnsi="Avenir LT Std 35 Light"/>
-        </w:rPr>
-        <w:t>psn</w:t>
-      </w:r>
-      <w:proofErr w:type="spellEnd"/>
-      <w:r>
-        <w:rPr>
-          <w:rFonts w:ascii="Avenir LT Std 35 Light" w:hAnsi="Avenir LT Std 35 Light"/>
-        </w:rPr>
-        <w:t xml:space="preserve"> = Publish Schedule </w:t>
+        <w:t xml:space="preserve">-erd = Run Experiment Run </w:t>
       </w:r>
       <w:proofErr w:type="gramStart"/>
       <w:r>
         <w:rPr>
           <w:rFonts w:ascii="Avenir LT Std 35 Light" w:hAnsi="Avenir LT Std 35 Light"/>
         </w:rPr>
-        <w:t xml:space="preserve">Name  </w:t>
+        <w:t xml:space="preserve">Desc  </w:t>
       </w:r>
       <w:r>
         <w:rPr>
@@ -3366,95 +2702,107 @@
           <w:i/>
           <w:iCs/>
         </w:rPr>
-        <w:t xml:space="preserve">default = </w:t>
-      </w:r>
-      <w:proofErr w:type="spellStart"/>
+        <w:t>default = OptquestRun)</w:t>
+      </w:r>
+    </w:p>
+    <w:p>
+      <w:pPr>
+        <w:ind w:left="720"/>
+        <w:rPr>
+          <w:rFonts w:ascii="Avenir LT Std 35 Light" w:hAnsi="Avenir LT Std 35 Light"/>
+        </w:rPr>
+      </w:pPr>
+      <w:r>
+        <w:rPr>
+          <w:rFonts w:ascii="Avenir LT Std 35 Light" w:hAnsi="Avenir LT Std 35 Light"/>
+        </w:rPr>
+        <w:t xml:space="preserve">-rej = Run Experiment Scenarios </w:t>
+      </w:r>
+      <w:proofErr w:type="gramStart"/>
+      <w:r>
+        <w:rPr>
+          <w:rFonts w:ascii="Avenir LT Std 35 Light" w:hAnsi="Avenir LT Std 35 Light"/>
+        </w:rPr>
+        <w:t xml:space="preserve">JSON  </w:t>
+      </w:r>
       <w:r>
         <w:rPr>
           <w:rFonts w:ascii="Avenir LT Std 35 Light" w:hAnsi="Avenir LT Std 35 Light"/>
           <w:i/>
           <w:iCs/>
         </w:rPr>
-        <w:t>SchedRunPub</w:t>
-      </w:r>
-      <w:proofErr w:type="spellEnd"/>
+        <w:t>(</w:t>
+      </w:r>
+      <w:proofErr w:type="gramEnd"/>
       <w:r>
         <w:rPr>
           <w:rFonts w:ascii="Avenir LT Std 35 Light" w:hAnsi="Avenir LT Std 35 Light"/>
           <w:i/>
           <w:iCs/>
         </w:rPr>
-        <w:t>)</w:t>
+        <w:t>default = { "Scenarios": [{ "Name": "Scenario1", "ReplicationsRequired": 10, "ControlValues": [{ "Name": "ToolQty", "Value": 3}]}]})</w:t>
       </w:r>
     </w:p>
     <w:p>
       <w:pPr>
         <w:ind w:left="720"/>
-        <w:rPr>
-          <w:rFonts w:ascii="Avenir LT Std 35 Light" w:hAnsi="Avenir LT Std 35 Light"/>
-        </w:rPr>
-      </w:pPr>
-      <w:r>
-        <w:rPr>
-          <w:rFonts w:ascii="Avenir LT Std 35 Light" w:hAnsi="Avenir LT Std 35 Light"/>
-        </w:rPr>
-        <w:t>-</w:t>
-      </w:r>
-      <w:proofErr w:type="spellStart"/>
-      <w:r>
-        <w:rPr>
-          <w:rFonts w:ascii="Avenir LT Std 35 Light" w:hAnsi="Avenir LT Std 35 Light"/>
-        </w:rPr>
-        <w:t>psd</w:t>
-      </w:r>
-      <w:proofErr w:type="spellEnd"/>
-      <w:r>
-        <w:rPr>
-          <w:rFonts w:ascii="Avenir LT Std 35 Light" w:hAnsi="Avenir LT Std 35 Light"/>
-        </w:rPr>
-        <w:t xml:space="preserve"> = Publish Schedule </w:t>
-      </w:r>
-      <w:proofErr w:type="gramStart"/>
-      <w:r>
-        <w:rPr>
-          <w:rFonts w:ascii="Avenir LT Std 35 Light" w:hAnsi="Avenir LT Std 35 Light"/>
-        </w:rPr>
-        <w:t xml:space="preserve">Description  </w:t>
-      </w:r>
-      <w:r>
         <w:rPr>
           <w:rFonts w:ascii="Avenir LT Std 35 Light" w:hAnsi="Avenir LT Std 35 Light"/>
           <w:i/>
           <w:iCs/>
         </w:rPr>
-        <w:t>(</w:t>
-      </w:r>
-      <w:proofErr w:type="gramEnd"/>
+      </w:pPr>
+      <w:r>
+        <w:rPr>
+          <w:rFonts w:ascii="Avenir LT Std 35 Light" w:hAnsi="Avenir LT Std 35 Light"/>
+        </w:rPr>
+        <w:t xml:space="preserve">-re = Run </w:t>
+      </w:r>
+      <w:proofErr w:type="gramStart"/>
+      <w:r>
+        <w:rPr>
+          <w:rFonts w:ascii="Avenir LT Std 35 Light" w:hAnsi="Avenir LT Std 35 Light"/>
+        </w:rPr>
+        <w:t xml:space="preserve">Experiment  </w:t>
+      </w:r>
       <w:r>
         <w:rPr>
           <w:rFonts w:ascii="Avenir LT Std 35 Light" w:hAnsi="Avenir LT Std 35 Light"/>
           <w:i/>
           <w:iCs/>
         </w:rPr>
-        <w:t xml:space="preserve">default = </w:t>
-      </w:r>
-      <w:proofErr w:type="spellStart"/>
+        <w:t>(</w:t>
+      </w:r>
+      <w:proofErr w:type="gramEnd"/>
       <w:r>
         <w:rPr>
           <w:rFonts w:ascii="Avenir LT Std 35 Light" w:hAnsi="Avenir LT Std 35 Light"/>
           <w:i/>
           <w:iCs/>
         </w:rPr>
-        <w:t>SchedRunPubDesc</w:t>
-      </w:r>
-      <w:proofErr w:type="spellEnd"/>
+        <w:t>default = False)</w:t>
+      </w:r>
+    </w:p>
+    <w:p>
+      <w:pPr>
+        <w:ind w:left="720"/>
+        <w:rPr>
+          <w:rFonts w:ascii="Avenir LT Std 35 Light" w:hAnsi="Avenir LT Std 35 Light"/>
+        </w:rPr>
+      </w:pPr>
+      <w:r>
+        <w:rPr>
+          <w:rFonts w:ascii="Avenir LT Std 35 Light" w:hAnsi="Avenir LT Std 35 Light"/>
+        </w:rPr>
+        <w:t xml:space="preserve">-psr = Publish Experiment Run </w:t>
+      </w:r>
       <w:r>
         <w:rPr>
           <w:rFonts w:ascii="Avenir LT Std 35 Light" w:hAnsi="Avenir LT Std 35 Light"/>
           <w:i/>
           <w:iCs/>
         </w:rPr>
-        <w:t>)</w:t>
+        <w:t>(default = False)</w:t>
       </w:r>
     </w:p>
     <w:p>
@@ -3468,28 +2816,14 @@
         <w:rPr>
           <w:rFonts w:ascii="Avenir LT Std 35 Light" w:hAnsi="Avenir LT Std 35 Light"/>
         </w:rPr>
-        <w:t>-</w:t>
-      </w:r>
-      <w:proofErr w:type="spellStart"/>
-      <w:r>
-        <w:rPr>
-          <w:rFonts w:ascii="Avenir LT Std 35 Light" w:hAnsi="Avenir LT Std 35 Light"/>
-        </w:rPr>
-        <w:t>erd</w:t>
-      </w:r>
-      <w:proofErr w:type="spellEnd"/>
-      <w:r>
-        <w:rPr>
-          <w:rFonts w:ascii="Avenir LT Std 35 Light" w:hAnsi="Avenir LT Std 35 Light"/>
-        </w:rPr>
-        <w:t xml:space="preserve"> = Run Experiment Run </w:t>
+        <w:t xml:space="preserve">-pen = Publish Experiment Run </w:t>
       </w:r>
       <w:proofErr w:type="gramStart"/>
       <w:r>
         <w:rPr>
           <w:rFonts w:ascii="Avenir LT Std 35 Light" w:hAnsi="Avenir LT Std 35 Light"/>
         </w:rPr>
-        <w:t xml:space="preserve">Desc  </w:t>
+        <w:t xml:space="preserve">Name  </w:t>
       </w:r>
       <w:r>
         <w:rPr>
@@ -3506,25 +2840,45 @@
           <w:i/>
           <w:iCs/>
         </w:rPr>
-        <w:t xml:space="preserve">default = </w:t>
-      </w:r>
-      <w:proofErr w:type="spellStart"/>
+        <w:t>default = C130Inventory20211101_Test_Pub)</w:t>
+      </w:r>
+    </w:p>
+    <w:p>
+      <w:pPr>
+        <w:ind w:left="720"/>
+        <w:rPr>
+          <w:rFonts w:ascii="Avenir LT Std 35 Light" w:hAnsi="Avenir LT Std 35 Light"/>
+        </w:rPr>
+      </w:pPr>
+      <w:r>
+        <w:rPr>
+          <w:rFonts w:ascii="Avenir LT Std 35 Light" w:hAnsi="Avenir LT Std 35 Light"/>
+        </w:rPr>
+        <w:t xml:space="preserve">-ped = Publish Experiment Run </w:t>
+      </w:r>
+      <w:proofErr w:type="gramStart"/>
+      <w:r>
+        <w:rPr>
+          <w:rFonts w:ascii="Avenir LT Std 35 Light" w:hAnsi="Avenir LT Std 35 Light"/>
+        </w:rPr>
+        <w:t xml:space="preserve">Description  </w:t>
+      </w:r>
       <w:r>
         <w:rPr>
           <w:rFonts w:ascii="Avenir LT Std 35 Light" w:hAnsi="Avenir LT Std 35 Light"/>
           <w:i/>
           <w:iCs/>
         </w:rPr>
-        <w:t>OptquestRun</w:t>
-      </w:r>
-      <w:proofErr w:type="spellEnd"/>
+        <w:t>(</w:t>
+      </w:r>
+      <w:proofErr w:type="gramEnd"/>
       <w:r>
         <w:rPr>
           <w:rFonts w:ascii="Avenir LT Std 35 Light" w:hAnsi="Avenir LT Std 35 Light"/>
           <w:i/>
           <w:iCs/>
         </w:rPr>
-        <w:t>)</w:t>
+        <w:t>default = C130Inventory20211101_Test_PubDesc)</w:t>
       </w:r>
     </w:p>
     <w:p>
@@ -3538,28 +2892,8 @@
         <w:rPr>
           <w:rFonts w:ascii="Avenir LT Std 35 Light" w:hAnsi="Avenir LT Std 35 Light"/>
         </w:rPr>
-        <w:t>-</w:t>
-      </w:r>
-      <w:proofErr w:type="spellStart"/>
-      <w:r>
-        <w:rPr>
-          <w:rFonts w:ascii="Avenir LT Std 35 Light" w:hAnsi="Avenir LT Std 35 Light"/>
-        </w:rPr>
-        <w:t>rej</w:t>
-      </w:r>
-      <w:proofErr w:type="spellEnd"/>
-      <w:r>
-        <w:rPr>
-          <w:rFonts w:ascii="Avenir LT Std 35 Light" w:hAnsi="Avenir LT Std 35 Light"/>
-        </w:rPr>
-        <w:t xml:space="preserve"> = Run Experiment Scenarios </w:t>
-      </w:r>
-      <w:proofErr w:type="gramStart"/>
-      <w:r>
-        <w:rPr>
-          <w:rFonts w:ascii="Avenir LT Std 35 Light" w:hAnsi="Avenir LT Std 35 Light"/>
-        </w:rPr>
-        <w:t xml:space="preserve">JSON  </w:t>
+        <w:lastRenderedPageBreak/>
+        <w:t xml:space="preserve">-rld = Run Length Days (Scheduling Only) </w:t>
       </w:r>
       <w:r>
         <w:rPr>
@@ -3567,70 +2901,121 @@
           <w:i/>
           <w:iCs/>
         </w:rPr>
-        <w:t>(</w:t>
-      </w:r>
-      <w:proofErr w:type="gramEnd"/>
+        <w:t>(default = 28)</w:t>
+      </w:r>
+    </w:p>
+    <w:p>
+      <w:pPr>
+        <w:ind w:left="720"/>
+        <w:rPr>
+          <w:rFonts w:ascii="Avenir LT Std 35 Light" w:hAnsi="Avenir LT Std 35 Light"/>
+        </w:rPr>
+      </w:pPr>
+      <w:r>
+        <w:rPr>
+          <w:rFonts w:ascii="Avenir LT Std 35 Light" w:hAnsi="Avenir LT Std 35 Light"/>
+        </w:rPr>
+        <w:t xml:space="preserve">-iat = Import All Tables (Scheduling </w:t>
+      </w:r>
+      <w:proofErr w:type="gramStart"/>
+      <w:r>
+        <w:rPr>
+          <w:rFonts w:ascii="Avenir LT Std 35 Light" w:hAnsi="Avenir LT Std 35 Light"/>
+        </w:rPr>
+        <w:t xml:space="preserve">Only)  </w:t>
+      </w:r>
       <w:r>
         <w:rPr>
           <w:rFonts w:ascii="Avenir LT Std 35 Light" w:hAnsi="Avenir LT Std 35 Light"/>
           <w:i/>
           <w:iCs/>
         </w:rPr>
-        <w:t>default = { "Scenarios": [{ "Name": "Scenario1", "</w:t>
-      </w:r>
-      <w:proofErr w:type="spellStart"/>
+        <w:t>(</w:t>
+      </w:r>
+      <w:proofErr w:type="gramEnd"/>
       <w:r>
         <w:rPr>
           <w:rFonts w:ascii="Avenir LT Std 35 Light" w:hAnsi="Avenir LT Std 35 Light"/>
           <w:i/>
           <w:iCs/>
         </w:rPr>
-        <w:t>ReplicationsRequired</w:t>
-      </w:r>
-      <w:proofErr w:type="spellEnd"/>
+        <w:t>default = True)</w:t>
+      </w:r>
+    </w:p>
+    <w:p>
+      <w:pPr>
+        <w:ind w:left="720"/>
+        <w:rPr>
+          <w:rFonts w:ascii="Avenir LT Std 35 Light" w:hAnsi="Avenir LT Std 35 Light"/>
+        </w:rPr>
+      </w:pPr>
+      <w:r>
+        <w:rPr>
+          <w:rFonts w:ascii="Avenir LT Std 35 Light" w:hAnsi="Avenir LT Std 35 Light"/>
+        </w:rPr>
+        <w:t xml:space="preserve">-eat = Export All Tables And Logs (Scheduling </w:t>
+      </w:r>
+      <w:proofErr w:type="gramStart"/>
+      <w:r>
+        <w:rPr>
+          <w:rFonts w:ascii="Avenir LT Std 35 Light" w:hAnsi="Avenir LT Std 35 Light"/>
+        </w:rPr>
+        <w:t xml:space="preserve">Only)  </w:t>
+      </w:r>
       <w:r>
         <w:rPr>
           <w:rFonts w:ascii="Avenir LT Std 35 Light" w:hAnsi="Avenir LT Std 35 Light"/>
           <w:i/>
           <w:iCs/>
         </w:rPr>
-        <w:t>": 10, "</w:t>
-      </w:r>
-      <w:proofErr w:type="spellStart"/>
+        <w:t>(</w:t>
+      </w:r>
+      <w:proofErr w:type="gramEnd"/>
       <w:r>
         <w:rPr>
           <w:rFonts w:ascii="Avenir LT Std 35 Light" w:hAnsi="Avenir LT Std 35 Light"/>
           <w:i/>
           <w:iCs/>
         </w:rPr>
-        <w:t>ControlValues</w:t>
-      </w:r>
-      <w:proofErr w:type="spellEnd"/>
+        <w:t>default = True)</w:t>
+      </w:r>
+    </w:p>
+    <w:p>
+      <w:pPr>
+        <w:ind w:left="720"/>
+        <w:rPr>
+          <w:rFonts w:ascii="Avenir LT Std 35 Light" w:hAnsi="Avenir LT Std 35 Light"/>
+        </w:rPr>
+      </w:pPr>
+      <w:r>
+        <w:rPr>
+          <w:rFonts w:ascii="Avenir LT Std 35 Light" w:hAnsi="Avenir LT Std 35 Light"/>
+        </w:rPr>
+        <w:t xml:space="preserve">-sts = Start Time Selection (Scheduling </w:t>
+      </w:r>
+      <w:proofErr w:type="gramStart"/>
+      <w:r>
+        <w:rPr>
+          <w:rFonts w:ascii="Avenir LT Std 35 Light" w:hAnsi="Avenir LT Std 35 Light"/>
+        </w:rPr>
+        <w:t xml:space="preserve">Only)  </w:t>
+      </w:r>
       <w:r>
         <w:rPr>
           <w:rFonts w:ascii="Avenir LT Std 35 Light" w:hAnsi="Avenir LT Std 35 Light"/>
           <w:i/>
           <w:iCs/>
         </w:rPr>
-        <w:t>": [{ "Name": "</w:t>
-      </w:r>
-      <w:proofErr w:type="spellStart"/>
+        <w:t>(</w:t>
+      </w:r>
+      <w:proofErr w:type="gramEnd"/>
       <w:r>
         <w:rPr>
           <w:rFonts w:ascii="Avenir LT Std 35 Light" w:hAnsi="Avenir LT Std 35 Light"/>
           <w:i/>
           <w:iCs/>
         </w:rPr>
-        <w:t>ToolQty</w:t>
-      </w:r>
-      <w:proofErr w:type="spellEnd"/>
-      <w:r>
-        <w:rPr>
-          <w:rFonts w:ascii="Avenir LT Std 35 Light" w:hAnsi="Avenir LT Std 35 Light"/>
-          <w:i/>
-          <w:iCs/>
-        </w:rPr>
-        <w:t>", "Value": 3}]}]})</w:t>
+        <w:t>default = Minute)</w:t>
       </w:r>
     </w:p>
     <w:p>
@@ -3644,743 +3029,7 @@
         <w:rPr>
           <w:rFonts w:ascii="Avenir LT Std 35 Light" w:hAnsi="Avenir LT Std 35 Light"/>
         </w:rPr>
-        <w:t>-</w:t>
-      </w:r>
-      <w:proofErr w:type="spellStart"/>
-      <w:r>
-        <w:rPr>
-          <w:rFonts w:ascii="Avenir LT Std 35 Light" w:hAnsi="Avenir LT Std 35 Light"/>
-        </w:rPr>
-        <w:t>apr</w:t>
-      </w:r>
-      <w:proofErr w:type="spellEnd"/>
-      <w:r>
-        <w:rPr>
-          <w:rFonts w:ascii="Avenir LT Std 35 Light" w:hAnsi="Avenir LT Std 35 Light"/>
-        </w:rPr>
-        <w:t xml:space="preserve"> = Add In Parameter Values  </w:t>
-      </w:r>
-      <w:r>
-        <w:rPr>
-          <w:rFonts w:ascii="Avenir LT Std 35 Light" w:hAnsi="Avenir LT Std 35 Light"/>
-          <w:i/>
-          <w:iCs/>
-        </w:rPr>
-        <w:t>(default = {"ExperimentAddInId":"8a14cfc5-581c-46db-b63e-31bdaa98dcb0","AddInName":"OptQuest for Simio","</w:t>
-      </w:r>
-      <w:proofErr w:type="spellStart"/>
-      <w:r>
-        <w:rPr>
-          <w:rFonts w:ascii="Avenir LT Std 35 Light" w:hAnsi="Avenir LT Std 35 Light"/>
-          <w:i/>
-          <w:iCs/>
-        </w:rPr>
-        <w:t>AddInParameters</w:t>
-      </w:r>
-      <w:proofErr w:type="spellEnd"/>
-      <w:r>
-        <w:rPr>
-          <w:rFonts w:ascii="Avenir LT Std 35 Light" w:hAnsi="Avenir LT Std 35 Light"/>
-          <w:i/>
-          <w:iCs/>
-        </w:rPr>
-        <w:t>":[{"</w:t>
-      </w:r>
-      <w:proofErr w:type="spellStart"/>
-      <w:r>
-        <w:rPr>
-          <w:rFonts w:ascii="Avenir LT Std 35 Light" w:hAnsi="Avenir LT Std 35 Light"/>
-          <w:i/>
-          <w:iCs/>
-        </w:rPr>
-        <w:t>Name":"Min</w:t>
-      </w:r>
-      <w:proofErr w:type="spellEnd"/>
-      <w:r>
-        <w:rPr>
-          <w:rFonts w:ascii="Avenir LT Std 35 Light" w:hAnsi="Avenir LT Std 35 Light"/>
-          <w:i/>
-          <w:iCs/>
-        </w:rPr>
-        <w:t xml:space="preserve"> </w:t>
-      </w:r>
-      <w:proofErr w:type="spellStart"/>
-      <w:r>
-        <w:rPr>
-          <w:rFonts w:ascii="Avenir LT Std 35 Light" w:hAnsi="Avenir LT Std 35 Light"/>
-          <w:i/>
-          <w:iCs/>
-        </w:rPr>
-        <w:t>Replications","Value</w:t>
-      </w:r>
-      <w:proofErr w:type="spellEnd"/>
-      <w:r>
-        <w:rPr>
-          <w:rFonts w:ascii="Avenir LT Std 35 Light" w:hAnsi="Avenir LT Std 35 Light"/>
-          <w:i/>
-          <w:iCs/>
-        </w:rPr>
-        <w:t>": 6},{"</w:t>
-      </w:r>
-      <w:proofErr w:type="spellStart"/>
-      <w:r>
-        <w:rPr>
-          <w:rFonts w:ascii="Avenir LT Std 35 Light" w:hAnsi="Avenir LT Std 35 Light"/>
-          <w:i/>
-          <w:iCs/>
-        </w:rPr>
-        <w:t>Name":"Max</w:t>
-      </w:r>
-      <w:proofErr w:type="spellEnd"/>
-      <w:r>
-        <w:rPr>
-          <w:rFonts w:ascii="Avenir LT Std 35 Light" w:hAnsi="Avenir LT Std 35 Light"/>
-          <w:i/>
-          <w:iCs/>
-        </w:rPr>
-        <w:t xml:space="preserve"> </w:t>
-      </w:r>
-      <w:proofErr w:type="spellStart"/>
-      <w:r>
-        <w:rPr>
-          <w:rFonts w:ascii="Avenir LT Std 35 Light" w:hAnsi="Avenir LT Std 35 Light"/>
-          <w:i/>
-          <w:iCs/>
-        </w:rPr>
-        <w:t>Replications","Value</w:t>
-      </w:r>
-      <w:proofErr w:type="spellEnd"/>
-      <w:r>
-        <w:rPr>
-          <w:rFonts w:ascii="Avenir LT Std 35 Light" w:hAnsi="Avenir LT Std 35 Light"/>
-          <w:i/>
-          <w:iCs/>
-        </w:rPr>
-        <w:t>": 20},{"</w:t>
-      </w:r>
-      <w:proofErr w:type="spellStart"/>
-      <w:r>
-        <w:rPr>
-          <w:rFonts w:ascii="Avenir LT Std 35 Light" w:hAnsi="Avenir LT Std 35 Light"/>
-          <w:i/>
-          <w:iCs/>
-        </w:rPr>
-        <w:t>Name":"Max</w:t>
-      </w:r>
-      <w:proofErr w:type="spellEnd"/>
-      <w:r>
-        <w:rPr>
-          <w:rFonts w:ascii="Avenir LT Std 35 Light" w:hAnsi="Avenir LT Std 35 Light"/>
-          <w:i/>
-          <w:iCs/>
-        </w:rPr>
-        <w:t xml:space="preserve"> </w:t>
-      </w:r>
-      <w:proofErr w:type="spellStart"/>
-      <w:r>
-        <w:rPr>
-          <w:rFonts w:ascii="Avenir LT Std 35 Light" w:hAnsi="Avenir LT Std 35 Light"/>
-          <w:i/>
-          <w:iCs/>
-        </w:rPr>
-        <w:t>Scenarios","Value</w:t>
-      </w:r>
-      <w:proofErr w:type="spellEnd"/>
-      <w:r>
-        <w:rPr>
-          <w:rFonts w:ascii="Avenir LT Std 35 Light" w:hAnsi="Avenir LT Std 35 Light"/>
-          <w:i/>
-          <w:iCs/>
-        </w:rPr>
-        <w:t>": 300},{"</w:t>
-      </w:r>
-      <w:proofErr w:type="spellStart"/>
-      <w:r>
-        <w:rPr>
-          <w:rFonts w:ascii="Avenir LT Std 35 Light" w:hAnsi="Avenir LT Std 35 Light"/>
-          <w:i/>
-          <w:iCs/>
-        </w:rPr>
-        <w:t>Name":"Confidence</w:t>
-      </w:r>
-      <w:proofErr w:type="spellEnd"/>
-      <w:r>
-        <w:rPr>
-          <w:rFonts w:ascii="Avenir LT Std 35 Light" w:hAnsi="Avenir LT Std 35 Light"/>
-          <w:i/>
-          <w:iCs/>
-        </w:rPr>
-        <w:t xml:space="preserve"> Level","Value":"95%"},{"</w:t>
-      </w:r>
-      <w:proofErr w:type="spellStart"/>
-      <w:r>
-        <w:rPr>
-          <w:rFonts w:ascii="Avenir LT Std 35 Light" w:hAnsi="Avenir LT Std 35 Light"/>
-          <w:i/>
-          <w:iCs/>
-        </w:rPr>
-        <w:t>Name":"Relative</w:t>
-      </w:r>
-      <w:proofErr w:type="spellEnd"/>
-      <w:r>
-        <w:rPr>
-          <w:rFonts w:ascii="Avenir LT Std 35 Light" w:hAnsi="Avenir LT Std 35 Light"/>
-          <w:i/>
-          <w:iCs/>
-        </w:rPr>
-        <w:t xml:space="preserve"> </w:t>
-      </w:r>
-      <w:proofErr w:type="spellStart"/>
-      <w:r>
-        <w:rPr>
-          <w:rFonts w:ascii="Avenir LT Std 35 Light" w:hAnsi="Avenir LT Std 35 Light"/>
-          <w:i/>
-          <w:iCs/>
-        </w:rPr>
-        <w:t>Error","Value</w:t>
-      </w:r>
-      <w:proofErr w:type="spellEnd"/>
-      <w:r>
-        <w:rPr>
-          <w:rFonts w:ascii="Avenir LT Std 35 Light" w:hAnsi="Avenir LT Std 35 Light"/>
-          <w:i/>
-          <w:iCs/>
-        </w:rPr>
-        <w:t>": 0.1},{"</w:t>
-      </w:r>
-      <w:proofErr w:type="spellStart"/>
-      <w:r>
-        <w:rPr>
-          <w:rFonts w:ascii="Avenir LT Std 35 Light" w:hAnsi="Avenir LT Std 35 Light"/>
-          <w:i/>
-          <w:iCs/>
-        </w:rPr>
-        <w:t>Name":"Objective</w:t>
-      </w:r>
-      <w:proofErr w:type="spellEnd"/>
-      <w:r>
-        <w:rPr>
-          <w:rFonts w:ascii="Avenir LT Std 35 Light" w:hAnsi="Avenir LT Std 35 Light"/>
-          <w:i/>
-          <w:iCs/>
-        </w:rPr>
-        <w:t xml:space="preserve"> </w:t>
-      </w:r>
-      <w:proofErr w:type="spellStart"/>
-      <w:r>
-        <w:rPr>
-          <w:rFonts w:ascii="Avenir LT Std 35 Light" w:hAnsi="Avenir LT Std 35 Light"/>
-          <w:i/>
-          <w:iCs/>
-        </w:rPr>
-        <w:t>Type","Value":"Single</w:t>
-      </w:r>
-      <w:proofErr w:type="spellEnd"/>
-      <w:r>
-        <w:rPr>
-          <w:rFonts w:ascii="Avenir LT Std 35 Light" w:hAnsi="Avenir LT Std 35 Light"/>
-          <w:i/>
-          <w:iCs/>
-        </w:rPr>
-        <w:t xml:space="preserve"> </w:t>
-      </w:r>
-      <w:r>
-        <w:rPr>
-          <w:rFonts w:ascii="Avenir LT Std 35 Light" w:hAnsi="Avenir LT Std 35 Light"/>
-          <w:i/>
-          <w:iCs/>
-        </w:rPr>
-        <w:t>O</w:t>
-      </w:r>
-      <w:r>
-        <w:rPr>
-          <w:rFonts w:ascii="Avenir LT Std 35 Light" w:hAnsi="Avenir LT Std 35 Light"/>
-          <w:i/>
-          <w:iCs/>
-        </w:rPr>
-        <w:t>bjective"}],</w:t>
-      </w:r>
-      <w:r>
-        <w:rPr>
-          <w:rFonts w:ascii="Avenir LT Std 35 Light" w:hAnsi="Avenir LT Std 35 Light"/>
-          <w:i/>
-          <w:iCs/>
-        </w:rPr>
-        <w:t xml:space="preserve"> </w:t>
-      </w:r>
-      <w:r>
-        <w:rPr>
-          <w:rFonts w:ascii="Avenir LT Std 35 Light" w:hAnsi="Avenir LT Std 35 Light"/>
-          <w:i/>
-          <w:iCs/>
-        </w:rPr>
-        <w:t xml:space="preserve">"ControlsAddInParameters":[{"ControlName":"ToolQty","ControlParameters":[{"Name":"Include in </w:t>
-      </w:r>
-      <w:proofErr w:type="spellStart"/>
-      <w:r>
-        <w:rPr>
-          <w:rFonts w:ascii="Avenir LT Std 35 Light" w:hAnsi="Avenir LT Std 35 Light"/>
-          <w:i/>
-          <w:iCs/>
-        </w:rPr>
-        <w:t>Optimization","Value":"Yes</w:t>
-      </w:r>
-      <w:proofErr w:type="spellEnd"/>
-      <w:r>
-        <w:rPr>
-          <w:rFonts w:ascii="Avenir LT Std 35 Light" w:hAnsi="Avenir LT Std 35 Light"/>
-          <w:i/>
-          <w:iCs/>
-        </w:rPr>
-        <w:t>"},{"</w:t>
-      </w:r>
-      <w:proofErr w:type="spellStart"/>
-      <w:r>
-        <w:rPr>
-          <w:rFonts w:ascii="Avenir LT Std 35 Light" w:hAnsi="Avenir LT Std 35 Light"/>
-          <w:i/>
-          <w:iCs/>
-        </w:rPr>
-        <w:t>Name":"Minimum</w:t>
-      </w:r>
-      <w:proofErr w:type="spellEnd"/>
-      <w:r>
-        <w:rPr>
-          <w:rFonts w:ascii="Avenir LT Std 35 Light" w:hAnsi="Avenir LT Std 35 Light"/>
-          <w:i/>
-          <w:iCs/>
-        </w:rPr>
-        <w:t xml:space="preserve"> </w:t>
-      </w:r>
-      <w:proofErr w:type="spellStart"/>
-      <w:r>
-        <w:rPr>
-          <w:rFonts w:ascii="Avenir LT Std 35 Light" w:hAnsi="Avenir LT Std 35 Light"/>
-          <w:i/>
-          <w:iCs/>
-        </w:rPr>
-        <w:t>Value","Value</w:t>
-      </w:r>
-      <w:proofErr w:type="spellEnd"/>
-      <w:r>
-        <w:rPr>
-          <w:rFonts w:ascii="Avenir LT Std 35 Light" w:hAnsi="Avenir LT Std 35 Light"/>
-          <w:i/>
-          <w:iCs/>
-        </w:rPr>
-        <w:t>": 1},{"</w:t>
-      </w:r>
-      <w:proofErr w:type="spellStart"/>
-      <w:r>
-        <w:rPr>
-          <w:rFonts w:ascii="Avenir LT Std 35 Light" w:hAnsi="Avenir LT Std 35 Light"/>
-          <w:i/>
-          <w:iCs/>
-        </w:rPr>
-        <w:t>Name":"Maximum</w:t>
-      </w:r>
-      <w:proofErr w:type="spellEnd"/>
-      <w:r>
-        <w:rPr>
-          <w:rFonts w:ascii="Avenir LT Std 35 Light" w:hAnsi="Avenir LT Std 35 Light"/>
-          <w:i/>
-          <w:iCs/>
-        </w:rPr>
-        <w:t xml:space="preserve"> </w:t>
-      </w:r>
-      <w:proofErr w:type="spellStart"/>
-      <w:r>
-        <w:rPr>
-          <w:rFonts w:ascii="Avenir LT Std 35 Light" w:hAnsi="Avenir LT Std 35 Light"/>
-          <w:i/>
-          <w:iCs/>
-        </w:rPr>
-        <w:t>Value","Value</w:t>
-      </w:r>
-      <w:proofErr w:type="spellEnd"/>
-      <w:r>
-        <w:rPr>
-          <w:rFonts w:ascii="Avenir LT Std 35 Light" w:hAnsi="Avenir LT Std 35 Light"/>
-          <w:i/>
-          <w:iCs/>
-        </w:rPr>
-        <w:t>": 5},{"</w:t>
-      </w:r>
-      <w:proofErr w:type="spellStart"/>
-      <w:r>
-        <w:rPr>
-          <w:rFonts w:ascii="Avenir LT Std 35 Light" w:hAnsi="Avenir LT Std 35 Light"/>
-          <w:i/>
-          <w:iCs/>
-        </w:rPr>
-        <w:t>Name":"Increment","Value</w:t>
-      </w:r>
-      <w:proofErr w:type="spellEnd"/>
-      <w:r>
-        <w:rPr>
-          <w:rFonts w:ascii="Avenir LT Std 35 Light" w:hAnsi="Avenir LT Std 35 Light"/>
-          <w:i/>
-          <w:iCs/>
-        </w:rPr>
-        <w:t>": 1}]}],"ResponsesAddInParameters":[{"ResponseName":"AverageLateness","ResponseParameters":[{"Name":"Weight","Value": 1}]}]})</w:t>
-      </w:r>
-    </w:p>
-    <w:p>
-      <w:pPr>
-        <w:ind w:left="720"/>
-        <w:rPr>
-          <w:rFonts w:ascii="Avenir LT Std 35 Light" w:hAnsi="Avenir LT Std 35 Light"/>
-          <w:i/>
-          <w:iCs/>
-        </w:rPr>
-      </w:pPr>
-      <w:r>
-        <w:rPr>
-          <w:rFonts w:ascii="Avenir LT Std 35 Light" w:hAnsi="Avenir LT Std 35 Light"/>
-        </w:rPr>
-        <w:t xml:space="preserve">-re = Run </w:t>
-      </w:r>
-      <w:proofErr w:type="gramStart"/>
-      <w:r>
-        <w:rPr>
-          <w:rFonts w:ascii="Avenir LT Std 35 Light" w:hAnsi="Avenir LT Std 35 Light"/>
-        </w:rPr>
-        <w:t xml:space="preserve">Experiment  </w:t>
-      </w:r>
-      <w:r>
-        <w:rPr>
-          <w:rFonts w:ascii="Avenir LT Std 35 Light" w:hAnsi="Avenir LT Std 35 Light"/>
-          <w:i/>
-          <w:iCs/>
-        </w:rPr>
-        <w:t>(</w:t>
-      </w:r>
-      <w:proofErr w:type="gramEnd"/>
-      <w:r>
-        <w:rPr>
-          <w:rFonts w:ascii="Avenir LT Std 35 Light" w:hAnsi="Avenir LT Std 35 Light"/>
-          <w:i/>
-          <w:iCs/>
-        </w:rPr>
-        <w:t>default = False)</w:t>
-      </w:r>
-    </w:p>
-    <w:p>
-      <w:pPr>
-        <w:ind w:left="720"/>
-        <w:rPr>
-          <w:rFonts w:ascii="Avenir LT Std 35 Light" w:hAnsi="Avenir LT Std 35 Light"/>
-        </w:rPr>
-      </w:pPr>
-      <w:r>
-        <w:rPr>
-          <w:rFonts w:ascii="Avenir LT Std 35 Light" w:hAnsi="Avenir LT Std 35 Light"/>
-        </w:rPr>
-        <w:t>-</w:t>
-      </w:r>
-      <w:proofErr w:type="spellStart"/>
-      <w:r>
-        <w:rPr>
-          <w:rFonts w:ascii="Avenir LT Std 35 Light" w:hAnsi="Avenir LT Std 35 Light"/>
-        </w:rPr>
-        <w:t>psr</w:t>
-      </w:r>
-      <w:proofErr w:type="spellEnd"/>
-      <w:r>
-        <w:rPr>
-          <w:rFonts w:ascii="Avenir LT Std 35 Light" w:hAnsi="Avenir LT Std 35 Light"/>
-        </w:rPr>
-        <w:t xml:space="preserve"> = Publish Experiment Run </w:t>
-      </w:r>
-      <w:r>
-        <w:rPr>
-          <w:rFonts w:ascii="Avenir LT Std 35 Light" w:hAnsi="Avenir LT Std 35 Light"/>
-          <w:i/>
-          <w:iCs/>
-        </w:rPr>
-        <w:t>(default = False)</w:t>
-      </w:r>
-    </w:p>
-    <w:p>
-      <w:pPr>
-        <w:ind w:left="720"/>
-        <w:rPr>
-          <w:rFonts w:ascii="Avenir LT Std 35 Light" w:hAnsi="Avenir LT Std 35 Light"/>
-        </w:rPr>
-      </w:pPr>
-      <w:r>
-        <w:rPr>
-          <w:rFonts w:ascii="Avenir LT Std 35 Light" w:hAnsi="Avenir LT Std 35 Light"/>
-        </w:rPr>
-        <w:t xml:space="preserve">-pen = Publish Experiment Run </w:t>
-      </w:r>
-      <w:proofErr w:type="gramStart"/>
-      <w:r>
-        <w:rPr>
-          <w:rFonts w:ascii="Avenir LT Std 35 Light" w:hAnsi="Avenir LT Std 35 Light"/>
-        </w:rPr>
-        <w:t xml:space="preserve">Name  </w:t>
-      </w:r>
-      <w:r>
-        <w:rPr>
-          <w:rFonts w:ascii="Avenir LT Std 35 Light" w:hAnsi="Avenir LT Std 35 Light"/>
-          <w:i/>
-          <w:iCs/>
-        </w:rPr>
-        <w:t>(</w:t>
-      </w:r>
-      <w:proofErr w:type="gramEnd"/>
-      <w:r>
-        <w:rPr>
-          <w:rFonts w:ascii="Avenir LT Std 35 Light" w:hAnsi="Avenir LT Std 35 Light"/>
-          <w:i/>
-          <w:iCs/>
-        </w:rPr>
-        <w:t>default = C130Inventory20211101_Test_Pub)</w:t>
-      </w:r>
-    </w:p>
-    <w:p>
-      <w:pPr>
-        <w:ind w:left="720"/>
-        <w:rPr>
-          <w:rFonts w:ascii="Avenir LT Std 35 Light" w:hAnsi="Avenir LT Std 35 Light"/>
-        </w:rPr>
-      </w:pPr>
-      <w:r>
-        <w:rPr>
-          <w:rFonts w:ascii="Avenir LT Std 35 Light" w:hAnsi="Avenir LT Std 35 Light"/>
-        </w:rPr>
-        <w:t xml:space="preserve">-ped = Publish Experiment Run </w:t>
-      </w:r>
-      <w:proofErr w:type="gramStart"/>
-      <w:r>
-        <w:rPr>
-          <w:rFonts w:ascii="Avenir LT Std 35 Light" w:hAnsi="Avenir LT Std 35 Light"/>
-        </w:rPr>
-        <w:t xml:space="preserve">Description  </w:t>
-      </w:r>
-      <w:r>
-        <w:rPr>
-          <w:rFonts w:ascii="Avenir LT Std 35 Light" w:hAnsi="Avenir LT Std 35 Light"/>
-          <w:i/>
-          <w:iCs/>
-        </w:rPr>
-        <w:t>(</w:t>
-      </w:r>
-      <w:proofErr w:type="gramEnd"/>
-      <w:r>
-        <w:rPr>
-          <w:rFonts w:ascii="Avenir LT Std 35 Light" w:hAnsi="Avenir LT Std 35 Light"/>
-          <w:i/>
-          <w:iCs/>
-        </w:rPr>
-        <w:t>default = C130Inventory20211101_Test_PubDesc)</w:t>
-      </w:r>
-    </w:p>
-    <w:p>
-      <w:pPr>
-        <w:ind w:left="720"/>
-        <w:rPr>
-          <w:rFonts w:ascii="Avenir LT Std 35 Light" w:hAnsi="Avenir LT Std 35 Light"/>
-        </w:rPr>
-      </w:pPr>
-      <w:r>
-        <w:rPr>
-          <w:rFonts w:ascii="Avenir LT Std 35 Light" w:hAnsi="Avenir LT Std 35 Light"/>
-        </w:rPr>
-        <w:t>-</w:t>
-      </w:r>
-      <w:proofErr w:type="spellStart"/>
-      <w:r>
-        <w:rPr>
-          <w:rFonts w:ascii="Avenir LT Std 35 Light" w:hAnsi="Avenir LT Std 35 Light"/>
-        </w:rPr>
-        <w:t>rld</w:t>
-      </w:r>
-      <w:proofErr w:type="spellEnd"/>
-      <w:r>
-        <w:rPr>
-          <w:rFonts w:ascii="Avenir LT Std 35 Light" w:hAnsi="Avenir LT Std 35 Light"/>
-        </w:rPr>
-        <w:t xml:space="preserve"> = Run Length Days (Scheduling Only) </w:t>
-      </w:r>
-      <w:r>
-        <w:rPr>
-          <w:rFonts w:ascii="Avenir LT Std 35 Light" w:hAnsi="Avenir LT Std 35 Light"/>
-          <w:i/>
-          <w:iCs/>
-        </w:rPr>
-        <w:t>(default = 28)</w:t>
-      </w:r>
-    </w:p>
-    <w:p>
-      <w:pPr>
-        <w:ind w:left="720"/>
-        <w:rPr>
-          <w:rFonts w:ascii="Avenir LT Std 35 Light" w:hAnsi="Avenir LT Std 35 Light"/>
-        </w:rPr>
-      </w:pPr>
-      <w:r>
-        <w:rPr>
-          <w:rFonts w:ascii="Avenir LT Std 35 Light" w:hAnsi="Avenir LT Std 35 Light"/>
-        </w:rPr>
-        <w:t>-</w:t>
-      </w:r>
-      <w:proofErr w:type="spellStart"/>
-      <w:r>
-        <w:rPr>
-          <w:rFonts w:ascii="Avenir LT Std 35 Light" w:hAnsi="Avenir LT Std 35 Light"/>
-        </w:rPr>
-        <w:t>iat</w:t>
-      </w:r>
-      <w:proofErr w:type="spellEnd"/>
-      <w:r>
-        <w:rPr>
-          <w:rFonts w:ascii="Avenir LT Std 35 Light" w:hAnsi="Avenir LT Std 35 Light"/>
-        </w:rPr>
-        <w:t xml:space="preserve"> = Import All Tables (Scheduling </w:t>
-      </w:r>
-      <w:proofErr w:type="gramStart"/>
-      <w:r>
-        <w:rPr>
-          <w:rFonts w:ascii="Avenir LT Std 35 Light" w:hAnsi="Avenir LT Std 35 Light"/>
-        </w:rPr>
-        <w:t xml:space="preserve">Only)  </w:t>
-      </w:r>
-      <w:r>
-        <w:rPr>
-          <w:rFonts w:ascii="Avenir LT Std 35 Light" w:hAnsi="Avenir LT Std 35 Light"/>
-          <w:i/>
-          <w:iCs/>
-        </w:rPr>
-        <w:t>(</w:t>
-      </w:r>
-      <w:proofErr w:type="gramEnd"/>
-      <w:r>
-        <w:rPr>
-          <w:rFonts w:ascii="Avenir LT Std 35 Light" w:hAnsi="Avenir LT Std 35 Light"/>
-          <w:i/>
-          <w:iCs/>
-        </w:rPr>
-        <w:t>default = True)</w:t>
-      </w:r>
-    </w:p>
-    <w:p>
-      <w:pPr>
-        <w:ind w:left="720"/>
-        <w:rPr>
-          <w:rFonts w:ascii="Avenir LT Std 35 Light" w:hAnsi="Avenir LT Std 35 Light"/>
-        </w:rPr>
-      </w:pPr>
-      <w:r>
-        <w:rPr>
-          <w:rFonts w:ascii="Avenir LT Std 35 Light" w:hAnsi="Avenir LT Std 35 Light"/>
-        </w:rPr>
-        <w:t xml:space="preserve">-eat = Export All Tables And Logs (Scheduling </w:t>
-      </w:r>
-      <w:proofErr w:type="gramStart"/>
-      <w:r>
-        <w:rPr>
-          <w:rFonts w:ascii="Avenir LT Std 35 Light" w:hAnsi="Avenir LT Std 35 Light"/>
-        </w:rPr>
-        <w:t xml:space="preserve">Only)  </w:t>
-      </w:r>
-      <w:r>
-        <w:rPr>
-          <w:rFonts w:ascii="Avenir LT Std 35 Light" w:hAnsi="Avenir LT Std 35 Light"/>
-          <w:i/>
-          <w:iCs/>
-        </w:rPr>
-        <w:t>(</w:t>
-      </w:r>
-      <w:proofErr w:type="gramEnd"/>
-      <w:r>
-        <w:rPr>
-          <w:rFonts w:ascii="Avenir LT Std 35 Light" w:hAnsi="Avenir LT Std 35 Light"/>
-          <w:i/>
-          <w:iCs/>
-        </w:rPr>
-        <w:t>default = True)</w:t>
-      </w:r>
-    </w:p>
-    <w:p>
-      <w:pPr>
-        <w:ind w:left="720"/>
-        <w:rPr>
-          <w:rFonts w:ascii="Avenir LT Std 35 Light" w:hAnsi="Avenir LT Std 35 Light"/>
-        </w:rPr>
-      </w:pPr>
-      <w:r>
-        <w:rPr>
-          <w:rFonts w:ascii="Avenir LT Std 35 Light" w:hAnsi="Avenir LT Std 35 Light"/>
-        </w:rPr>
-        <w:t>-</w:t>
-      </w:r>
-      <w:proofErr w:type="spellStart"/>
-      <w:r>
-        <w:rPr>
-          <w:rFonts w:ascii="Avenir LT Std 35 Light" w:hAnsi="Avenir LT Std 35 Light"/>
-        </w:rPr>
-        <w:t>sts</w:t>
-      </w:r>
-      <w:proofErr w:type="spellEnd"/>
-      <w:r>
-        <w:rPr>
-          <w:rFonts w:ascii="Avenir LT Std 35 Light" w:hAnsi="Avenir LT Std 35 Light"/>
-        </w:rPr>
-        <w:t xml:space="preserve"> = Start Time Selection (Scheduling </w:t>
-      </w:r>
-      <w:proofErr w:type="gramStart"/>
-      <w:r>
-        <w:rPr>
-          <w:rFonts w:ascii="Avenir LT Std 35 Light" w:hAnsi="Avenir LT Std 35 Light"/>
-        </w:rPr>
-        <w:t xml:space="preserve">Only)  </w:t>
-      </w:r>
-      <w:r>
-        <w:rPr>
-          <w:rFonts w:ascii="Avenir LT Std 35 Light" w:hAnsi="Avenir LT Std 35 Light"/>
-          <w:i/>
-          <w:iCs/>
-        </w:rPr>
-        <w:t>(</w:t>
-      </w:r>
-      <w:proofErr w:type="gramEnd"/>
-      <w:r>
-        <w:rPr>
-          <w:rFonts w:ascii="Avenir LT Std 35 Light" w:hAnsi="Avenir LT Std 35 Light"/>
-          <w:i/>
-          <w:iCs/>
-        </w:rPr>
-        <w:t>default = Minute)</w:t>
-      </w:r>
-    </w:p>
-    <w:p>
-      <w:pPr>
-        <w:ind w:left="720"/>
-        <w:rPr>
-          <w:rFonts w:ascii="Avenir LT Std 35 Light" w:hAnsi="Avenir LT Std 35 Light"/>
-        </w:rPr>
-      </w:pPr>
-      <w:r>
-        <w:rPr>
-          <w:rFonts w:ascii="Avenir LT Std 35 Light" w:hAnsi="Avenir LT Std 35 Light"/>
-        </w:rPr>
-        <w:t>-</w:t>
-      </w:r>
-      <w:proofErr w:type="spellStart"/>
-      <w:r>
-        <w:rPr>
-          <w:rFonts w:ascii="Avenir LT Std 35 Light" w:hAnsi="Avenir LT Std 35 Light"/>
-        </w:rPr>
-        <w:t>btr</w:t>
-      </w:r>
-      <w:proofErr w:type="spellEnd"/>
-      <w:r>
-        <w:rPr>
-          <w:rFonts w:ascii="Avenir LT Std 35 Light" w:hAnsi="Avenir LT Std 35 Light"/>
-        </w:rPr>
-        <w:t xml:space="preserve"> = Bearer Token Refresh Interval Minutes </w:t>
+        <w:t xml:space="preserve">-btr = Bearer Token Refresh Interval Minutes </w:t>
       </w:r>
       <w:r>
         <w:rPr>

</xml_diff>

<commit_message>
Change default values in setting to run schedule instead run experiment.   Running the schedule is probably more popular use of this application. I also updated the document to support this.
</commit_message>
<xml_diff>
--- a/Documentation/RunSimioPortalExpConsole.docx
+++ b/Documentation/RunSimioPortalExpConsole.docx
@@ -7,7 +7,7 @@
         <w:pStyle w:val="Heading1"/>
         <w:spacing w:before="0"/>
       </w:pPr>
-      <w:bookmarkStart w:id="0" w:name="_Toc109392166"/>
+      <w:bookmarkStart w:id="0" w:name="_Toc109628773"/>
       <w:r>
         <w:t xml:space="preserve">Simio </w:t>
       </w:r>
@@ -43,7 +43,10 @@
         <w:t xml:space="preserve">Last Update: </w:t>
       </w:r>
       <w:r>
-        <w:t>22</w:t>
+        <w:t>2</w:t>
+      </w:r>
+      <w:r>
+        <w:t>5</w:t>
       </w:r>
       <w:r>
         <w:t xml:space="preserve"> </w:t>
@@ -112,7 +115,7 @@
           <w:r>
             <w:fldChar w:fldCharType="separate"/>
           </w:r>
-          <w:hyperlink w:anchor="_Toc109392166" w:history="1">
+          <w:hyperlink w:anchor="_Toc109628773" w:history="1">
             <w:r>
               <w:rPr>
                 <w:rStyle w:val="Hyperlink"/>
@@ -139,7 +142,7 @@
                 <w:noProof/>
                 <w:webHidden/>
               </w:rPr>
-              <w:instrText xml:space="preserve"> PAGEREF _Toc109392166 \h </w:instrText>
+              <w:instrText xml:space="preserve"> PAGEREF _Toc109628773 \h </w:instrText>
             </w:r>
             <w:r>
               <w:rPr>
@@ -178,7 +181,7 @@
               <w:noProof/>
             </w:rPr>
           </w:pPr>
-          <w:hyperlink w:anchor="_Toc109392167" w:history="1">
+          <w:hyperlink w:anchor="_Toc109628774" w:history="1">
             <w:r>
               <w:rPr>
                 <w:rStyle w:val="Hyperlink"/>
@@ -205,7 +208,7 @@
                 <w:noProof/>
                 <w:webHidden/>
               </w:rPr>
-              <w:instrText xml:space="preserve"> PAGEREF _Toc109392167 \h </w:instrText>
+              <w:instrText xml:space="preserve"> PAGEREF _Toc109628774 \h </w:instrText>
             </w:r>
             <w:r>
               <w:rPr>
@@ -247,7 +250,7 @@
               <w:noProof/>
             </w:rPr>
           </w:pPr>
-          <w:hyperlink w:anchor="_Toc109392168" w:history="1">
+          <w:hyperlink w:anchor="_Toc109628775" w:history="1">
             <w:r>
               <w:rPr>
                 <w:rStyle w:val="Hyperlink"/>
@@ -274,7 +277,7 @@
                 <w:noProof/>
                 <w:webHidden/>
               </w:rPr>
-              <w:instrText xml:space="preserve"> PAGEREF _Toc109392168 \h </w:instrText>
+              <w:instrText xml:space="preserve"> PAGEREF _Toc109628775 \h </w:instrText>
             </w:r>
             <w:r>
               <w:rPr>
@@ -316,7 +319,7 @@
               <w:noProof/>
             </w:rPr>
           </w:pPr>
-          <w:hyperlink w:anchor="_Toc109392169" w:history="1">
+          <w:hyperlink w:anchor="_Toc109628776" w:history="1">
             <w:r>
               <w:rPr>
                 <w:rStyle w:val="Hyperlink"/>
@@ -343,7 +346,7 @@
                 <w:noProof/>
                 <w:webHidden/>
               </w:rPr>
-              <w:instrText xml:space="preserve"> PAGEREF _Toc109392169 \h </w:instrText>
+              <w:instrText xml:space="preserve"> PAGEREF _Toc109628776 \h </w:instrText>
             </w:r>
             <w:r>
               <w:rPr>
@@ -385,7 +388,7 @@
               <w:noProof/>
             </w:rPr>
           </w:pPr>
-          <w:hyperlink w:anchor="_Toc109392170" w:history="1">
+          <w:hyperlink w:anchor="_Toc109628777" w:history="1">
             <w:r>
               <w:rPr>
                 <w:rStyle w:val="Hyperlink"/>
@@ -412,7 +415,7 @@
                 <w:noProof/>
                 <w:webHidden/>
               </w:rPr>
-              <w:instrText xml:space="preserve"> PAGEREF _Toc109392170 \h </w:instrText>
+              <w:instrText xml:space="preserve"> PAGEREF _Toc109628777 \h </w:instrText>
             </w:r>
             <w:r>
               <w:rPr>
@@ -454,7 +457,7 @@
               <w:noProof/>
             </w:rPr>
           </w:pPr>
-          <w:hyperlink w:anchor="_Toc109392171" w:history="1">
+          <w:hyperlink w:anchor="_Toc109628778" w:history="1">
             <w:r>
               <w:rPr>
                 <w:rStyle w:val="Hyperlink"/>
@@ -481,7 +484,7 @@
                 <w:noProof/>
                 <w:webHidden/>
               </w:rPr>
-              <w:instrText xml:space="preserve"> PAGEREF _Toc109392171 \h </w:instrText>
+              <w:instrText xml:space="preserve"> PAGEREF _Toc109628778 \h </w:instrText>
             </w:r>
             <w:r>
               <w:rPr>
@@ -523,7 +526,7 @@
               <w:noProof/>
             </w:rPr>
           </w:pPr>
-          <w:hyperlink w:anchor="_Toc109392172" w:history="1">
+          <w:hyperlink w:anchor="_Toc109628779" w:history="1">
             <w:r>
               <w:rPr>
                 <w:rStyle w:val="Hyperlink"/>
@@ -550,7 +553,7 @@
                 <w:noProof/>
                 <w:webHidden/>
               </w:rPr>
-              <w:instrText xml:space="preserve"> PAGEREF _Toc109392172 \h </w:instrText>
+              <w:instrText xml:space="preserve"> PAGEREF _Toc109628779 \h </w:instrText>
             </w:r>
             <w:r>
               <w:rPr>
@@ -618,7 +621,7 @@
       <w:pPr>
         <w:pStyle w:val="Heading1"/>
       </w:pPr>
-      <w:bookmarkStart w:id="1" w:name="_Toc109392167"/>
+      <w:bookmarkStart w:id="1" w:name="_Toc109628774"/>
       <w:proofErr w:type="spellStart"/>
       <w:r>
         <w:lastRenderedPageBreak/>
@@ -638,7 +641,7 @@
       <w:pPr>
         <w:pStyle w:val="Heading2"/>
       </w:pPr>
-      <w:bookmarkStart w:id="2" w:name="_Toc109392168"/>
+      <w:bookmarkStart w:id="2" w:name="_Toc109628775"/>
       <w:r>
         <w:t>Overview</w:t>
       </w:r>
@@ -708,7 +711,7 @@
       <w:pPr>
         <w:pStyle w:val="Heading2"/>
       </w:pPr>
-      <w:bookmarkStart w:id="3" w:name="_Toc109392169"/>
+      <w:bookmarkStart w:id="3" w:name="_Toc109628776"/>
       <w:r>
         <w:t>Installation</w:t>
       </w:r>
@@ -798,7 +801,13 @@
         <w:t>.</w:t>
       </w:r>
       <w:r>
-        <w:t xml:space="preserve">   Here is an example of a successful experiment run.</w:t>
+        <w:t xml:space="preserve">   Here is an example of a successful </w:t>
+      </w:r>
+      <w:r>
+        <w:t>schedule</w:t>
+      </w:r>
+      <w:r>
+        <w:t xml:space="preserve"> run.</w:t>
       </w:r>
     </w:p>
     <w:p>
@@ -812,10 +821,10 @@
           <w:noProof/>
         </w:rPr>
         <w:drawing>
-          <wp:inline distT="0" distB="0" distL="0" distR="0" wp14:anchorId="3A08BDEE" wp14:editId="75E37B0D">
-            <wp:extent cx="3870960" cy="2636520"/>
+          <wp:inline distT="0" distB="0" distL="0" distR="0" wp14:anchorId="36CF0A2C" wp14:editId="36790BEE">
+            <wp:extent cx="5943600" cy="2063750"/>
             <wp:effectExtent l="0" t="0" r="0" b="0"/>
-            <wp:docPr id="5" name="Picture 5"/>
+            <wp:docPr id="12" name="Picture 12"/>
             <wp:cNvGraphicFramePr>
               <a:graphicFrameLocks xmlns:a="http://schemas.openxmlformats.org/drawingml/2006/main" noChangeAspect="1"/>
             </wp:cNvGraphicFramePr>
@@ -823,36 +832,23 @@
               <a:graphicData uri="http://schemas.openxmlformats.org/drawingml/2006/picture">
                 <pic:pic xmlns:pic="http://schemas.openxmlformats.org/drawingml/2006/picture">
                   <pic:nvPicPr>
-                    <pic:cNvPr id="0" name="Picture 2"/>
-                    <pic:cNvPicPr>
-                      <a:picLocks noChangeAspect="1" noChangeArrowheads="1"/>
-                    </pic:cNvPicPr>
+                    <pic:cNvPr id="1" name=""/>
+                    <pic:cNvPicPr/>
                   </pic:nvPicPr>
                   <pic:blipFill>
-                    <a:blip r:embed="rId8">
-                      <a:extLst>
-                        <a:ext uri="{28A0092B-C50C-407E-A947-70E740481C1C}">
-                          <a14:useLocalDpi xmlns:a14="http://schemas.microsoft.com/office/drawing/2010/main" val="0"/>
-                        </a:ext>
-                      </a:extLst>
-                    </a:blip>
-                    <a:srcRect/>
+                    <a:blip r:embed="rId8"/>
                     <a:stretch>
                       <a:fillRect/>
                     </a:stretch>
                   </pic:blipFill>
-                  <pic:spPr bwMode="auto">
+                  <pic:spPr>
                     <a:xfrm>
                       <a:off x="0" y="0"/>
-                      <a:ext cx="3870960" cy="2636520"/>
+                      <a:ext cx="5943600" cy="2063750"/>
                     </a:xfrm>
                     <a:prstGeom prst="rect">
                       <a:avLst/>
                     </a:prstGeom>
-                    <a:noFill/>
-                    <a:ln>
-                      <a:noFill/>
-                    </a:ln>
                   </pic:spPr>
                 </pic:pic>
               </a:graphicData>
@@ -864,7 +860,6 @@
     <w:p/>
     <w:p>
       <w:r>
-        <w:lastRenderedPageBreak/>
         <w:t xml:space="preserve">Note: you will need to update the URL and Personal Access Token in the </w:t>
       </w:r>
       <w:proofErr w:type="spellStart"/>
@@ -890,23 +885,7 @@
         <w:t>C:\Program Files\Simio LLC\Simio\Examples</w:t>
       </w:r>
       <w:r>
-        <w:t xml:space="preserve"> onto portal and create an experiment run from the </w:t>
-      </w:r>
-      <w:proofErr w:type="spellStart"/>
-      <w:r>
-        <w:t>OptQuest</w:t>
-      </w:r>
-      <w:proofErr w:type="spellEnd"/>
-      <w:r>
-        <w:t xml:space="preserve"> experiment called “</w:t>
-      </w:r>
-      <w:proofErr w:type="spellStart"/>
-      <w:r>
-        <w:t>OptQuestRun</w:t>
-      </w:r>
-      <w:proofErr w:type="spellEnd"/>
-      <w:r>
-        <w:t xml:space="preserve">” to have the </w:t>
+        <w:t xml:space="preserve"> onto portal to have the </w:t>
       </w:r>
       <w:proofErr w:type="spellStart"/>
       <w:r>
@@ -922,7 +901,7 @@
       <w:pPr>
         <w:pStyle w:val="Heading2"/>
       </w:pPr>
-      <w:bookmarkStart w:id="4" w:name="_Toc109392170"/>
+      <w:bookmarkStart w:id="4" w:name="_Toc109628777"/>
       <w:r>
         <w:t>Setting</w:t>
       </w:r>
@@ -964,10 +943,7 @@
       </w:r>
       <w:proofErr w:type="spellEnd"/>
       <w:r>
-        <w:t xml:space="preserve"> </w:t>
-      </w:r>
-      <w:r>
-        <w:t>file</w:t>
+        <w:t xml:space="preserve"> file</w:t>
       </w:r>
       <w:r>
         <w:t xml:space="preserve">.  The </w:t>
@@ -1126,14 +1102,7 @@
             <w:rStyle w:val="Hyperlink"/>
             <w:rFonts w:ascii="Avenir LT Std 35 Light" w:hAnsi="Avenir LT Std 35 Light"/>
           </w:rPr>
-          <w:t>https://</w:t>
-        </w:r>
-        <w:r>
-          <w:rPr>
-            <w:rStyle w:val="Hyperlink"/>
-            <w:rFonts w:ascii="Avenir LT Std 35 Light" w:hAnsi="Avenir LT Std 35 Light"/>
-          </w:rPr>
-          <w:t>&lt;YourSimioPortalURL</w:t>
+          <w:t>https://&lt;YourSimioPortalURL</w:t>
         </w:r>
       </w:hyperlink>
       <w:r>
@@ -2024,13 +1993,7 @@
         <w:rPr>
           <w:rFonts w:ascii="Avenir LT Std 35 Light" w:hAnsi="Avenir LT Std 35 Light"/>
         </w:rPr>
-        <w:t>) – string – existing plan name that is used to run the schedule.   You need to have an existing plan name to run the plan.</w:t>
-      </w:r>
-      <w:r>
-        <w:rPr>
-          <w:rFonts w:ascii="Avenir LT Std 35 Light" w:hAnsi="Avenir LT Std 35 Light"/>
-        </w:rPr>
-        <w:t xml:space="preserve">  The user must be the owner of the plan to access it.</w:t>
+        <w:t>) – string – existing plan name that is used to run the schedule.   You need to have an existing plan name to run the plan.  The user must be the owner of the plan to access it.</w:t>
       </w:r>
     </w:p>
     <w:p>
@@ -2289,13 +2252,7 @@
         <w:rPr>
           <w:rFonts w:ascii="Avenir LT Std 35 Light" w:hAnsi="Avenir LT Std 35 Light"/>
         </w:rPr>
-        <w:t xml:space="preserve">– determines when to publish plan. </w:t>
-      </w:r>
-      <w:r>
-        <w:rPr>
-          <w:rFonts w:ascii="Avenir LT Std 35 Light" w:hAnsi="Avenir LT Std 35 Light"/>
-        </w:rPr>
-        <w:t>This can be run independently</w:t>
+        <w:t>– determines when to publish plan. This can be run independently</w:t>
       </w:r>
       <w:r>
         <w:rPr>
@@ -3317,7 +3274,7 @@
       <w:pPr>
         <w:pStyle w:val="Heading2"/>
       </w:pPr>
-      <w:bookmarkStart w:id="5" w:name="_Toc109392171"/>
+      <w:bookmarkStart w:id="5" w:name="_Toc109628778"/>
       <w:r>
         <w:t>Specifying Command Line Settings</w:t>
       </w:r>
@@ -3357,10 +3314,10 @@
           <w:noProof/>
         </w:rPr>
         <w:drawing>
-          <wp:inline distT="0" distB="0" distL="0" distR="0" wp14:anchorId="475E3578" wp14:editId="162609C2">
-            <wp:extent cx="5943600" cy="4431030"/>
-            <wp:effectExtent l="0" t="0" r="0" b="7620"/>
-            <wp:docPr id="11" name="Picture 11" descr="Text&#10;&#10;Description automatically generated"/>
+          <wp:inline distT="0" distB="0" distL="0" distR="0" wp14:anchorId="2EC2FD17" wp14:editId="6142700B">
+            <wp:extent cx="5943600" cy="4889500"/>
+            <wp:effectExtent l="0" t="0" r="0" b="6350"/>
+            <wp:docPr id="4" name="Picture 4"/>
             <wp:cNvGraphicFramePr>
               <a:graphicFrameLocks xmlns:a="http://schemas.openxmlformats.org/drawingml/2006/main" noChangeAspect="1"/>
             </wp:cNvGraphicFramePr>
@@ -3368,7 +3325,7 @@
               <a:graphicData uri="http://schemas.openxmlformats.org/drawingml/2006/picture">
                 <pic:pic xmlns:pic="http://schemas.openxmlformats.org/drawingml/2006/picture">
                   <pic:nvPicPr>
-                    <pic:cNvPr id="11" name="Picture 11" descr="Text&#10;&#10;Description automatically generated"/>
+                    <pic:cNvPr id="1" name=""/>
                     <pic:cNvPicPr/>
                   </pic:nvPicPr>
                   <pic:blipFill>
@@ -3380,7 +3337,7 @@
                   <pic:spPr>
                     <a:xfrm>
                       <a:off x="0" y="0"/>
-                      <a:ext cx="5943600" cy="4431030"/>
+                      <a:ext cx="5943600" cy="4889500"/>
                     </a:xfrm>
                     <a:prstGeom prst="rect">
                       <a:avLst/>
@@ -3395,21 +3352,103 @@
     </w:p>
     <w:p>
       <w:r>
-        <w:t xml:space="preserve">To run the existing configuration as a plan instead of an experiment, the following </w:t>
+        <w:t>To run the existing configuration as a</w:t>
+      </w:r>
+      <w:r>
+        <w:t>n</w:t>
+      </w:r>
+      <w:r>
+        <w:t xml:space="preserve"> </w:t>
+      </w:r>
+      <w:r>
+        <w:t>experiment</w:t>
+      </w:r>
+      <w:r>
+        <w:t xml:space="preserve"> instead of </w:t>
+      </w:r>
+      <w:r>
+        <w:t>schedule</w:t>
+      </w:r>
+      <w:r>
+        <w:t xml:space="preserve">, </w:t>
+      </w:r>
+      <w:r>
+        <w:t xml:space="preserve">first you need to create an experiment run from the </w:t>
+      </w:r>
+      <w:proofErr w:type="spellStart"/>
+      <w:r>
+        <w:t>OptQuest</w:t>
+      </w:r>
+      <w:proofErr w:type="spellEnd"/>
+      <w:r>
+        <w:t xml:space="preserve"> experiment called “</w:t>
+      </w:r>
+      <w:proofErr w:type="spellStart"/>
+      <w:r>
+        <w:t>OptQuestRun</w:t>
+      </w:r>
+      <w:proofErr w:type="spellEnd"/>
+      <w:r>
+        <w:t>”.  Next, th</w:t>
+      </w:r>
+      <w:r>
+        <w:t xml:space="preserve">e following </w:t>
       </w:r>
       <w:r>
         <w:t>command line setting would be applied.   “-</w:t>
       </w:r>
       <w:proofErr w:type="spellStart"/>
       <w:r>
-        <w:t>rs</w:t>
+        <w:t>r</w:t>
+      </w:r>
+      <w:r>
+        <w:t>s</w:t>
       </w:r>
       <w:proofErr w:type="spellEnd"/>
       <w:r>
-        <w:t xml:space="preserve"> True” would enable the plan run and “-re False” would disable the experiment run</w:t>
+        <w:t xml:space="preserve"> </w:t>
+      </w:r>
+      <w:r>
+        <w:t>False</w:t>
+      </w:r>
+      <w:r>
+        <w:t xml:space="preserve">” </w:t>
+      </w:r>
+      <w:r>
+        <w:t>will</w:t>
+      </w:r>
+      <w:r>
+        <w:t xml:space="preserve"> </w:t>
+      </w:r>
+      <w:r>
+        <w:t xml:space="preserve">disable the schedule run and </w:t>
+      </w:r>
+      <w:r>
+        <w:t>“-r</w:t>
+      </w:r>
+      <w:r>
+        <w:t>e</w:t>
+      </w:r>
+      <w:r>
+        <w:t xml:space="preserve"> </w:t>
+      </w:r>
+      <w:r>
+        <w:t>True</w:t>
+      </w:r>
+      <w:r>
+        <w:t xml:space="preserve">” </w:t>
+      </w:r>
+      <w:r>
+        <w:t>will enable</w:t>
+      </w:r>
+      <w:r>
+        <w:t xml:space="preserve"> the experiment run</w:t>
       </w:r>
       <w:r>
         <w:t>.</w:t>
+      </w:r>
+      <w:r>
+        <w:t xml:space="preserve">  The existing configuration already has the Run Experiment Scenarios JSON that will define the scenarios. </w:t>
       </w:r>
     </w:p>
     <w:p/>
@@ -3420,15 +3459,27 @@
       </w:r>
       <w:proofErr w:type="spellEnd"/>
       <w:r>
-        <w:t xml:space="preserve"> -</w:t>
+        <w:t xml:space="preserve"> -r</w:t>
+      </w:r>
+      <w:r>
+        <w:t>e</w:t>
+      </w:r>
+      <w:r>
+        <w:t xml:space="preserve"> </w:t>
+      </w:r>
+      <w:r>
+        <w:t>True -</w:t>
       </w:r>
       <w:proofErr w:type="spellStart"/>
       <w:r>
-        <w:t>rs</w:t>
+        <w:t>r</w:t>
+      </w:r>
+      <w:r>
+        <w:t>s</w:t>
       </w:r>
       <w:proofErr w:type="spellEnd"/>
       <w:r>
-        <w:t xml:space="preserve"> True -re False</w:t>
+        <w:t xml:space="preserve"> False</w:t>
       </w:r>
     </w:p>
     <w:p/>
@@ -3443,12 +3494,11 @@
         <w:rPr>
           <w:noProof/>
         </w:rPr>
-        <w:lastRenderedPageBreak/>
         <w:drawing>
-          <wp:inline distT="0" distB="0" distL="0" distR="0" wp14:anchorId="16880B4F" wp14:editId="24AFB2F8">
-            <wp:extent cx="5943600" cy="2063750"/>
+          <wp:inline distT="0" distB="0" distL="0" distR="0" wp14:anchorId="3620DCA5" wp14:editId="25BD6688">
+            <wp:extent cx="3870960" cy="2636520"/>
             <wp:effectExtent l="0" t="0" r="0" b="0"/>
-            <wp:docPr id="12" name="Picture 12"/>
+            <wp:docPr id="3" name="Picture 3"/>
             <wp:cNvGraphicFramePr>
               <a:graphicFrameLocks xmlns:a="http://schemas.openxmlformats.org/drawingml/2006/main" noChangeAspect="1"/>
             </wp:cNvGraphicFramePr>
@@ -3456,23 +3506,36 @@
               <a:graphicData uri="http://schemas.openxmlformats.org/drawingml/2006/picture">
                 <pic:pic xmlns:pic="http://schemas.openxmlformats.org/drawingml/2006/picture">
                   <pic:nvPicPr>
-                    <pic:cNvPr id="1" name=""/>
-                    <pic:cNvPicPr/>
+                    <pic:cNvPr id="0" name="Picture 2"/>
+                    <pic:cNvPicPr>
+                      <a:picLocks noChangeAspect="1" noChangeArrowheads="1"/>
+                    </pic:cNvPicPr>
                   </pic:nvPicPr>
                   <pic:blipFill>
-                    <a:blip r:embed="rId12"/>
+                    <a:blip r:embed="rId12">
+                      <a:extLst>
+                        <a:ext uri="{28A0092B-C50C-407E-A947-70E740481C1C}">
+                          <a14:useLocalDpi xmlns:a14="http://schemas.microsoft.com/office/drawing/2010/main" val="0"/>
+                        </a:ext>
+                      </a:extLst>
+                    </a:blip>
+                    <a:srcRect/>
                     <a:stretch>
                       <a:fillRect/>
                     </a:stretch>
                   </pic:blipFill>
-                  <pic:spPr>
+                  <pic:spPr bwMode="auto">
                     <a:xfrm>
                       <a:off x="0" y="0"/>
-                      <a:ext cx="5943600" cy="2063750"/>
+                      <a:ext cx="3870960" cy="2636520"/>
                     </a:xfrm>
                     <a:prstGeom prst="rect">
                       <a:avLst/>
                     </a:prstGeom>
+                    <a:noFill/>
+                    <a:ln>
+                      <a:noFill/>
+                    </a:ln>
                   </pic:spPr>
                 </pic:pic>
               </a:graphicData>
@@ -3486,7 +3549,7 @@
       <w:pPr>
         <w:pStyle w:val="Heading2"/>
       </w:pPr>
-      <w:bookmarkStart w:id="6" w:name="_Toc109392172"/>
+      <w:bookmarkStart w:id="6" w:name="_Toc109628779"/>
       <w:r>
         <w:t>Appendix A:  Allow Private API Calls</w:t>
       </w:r>
@@ -3583,6 +3646,7 @@
         <w:rPr>
           <w:noProof/>
         </w:rPr>
+        <w:lastRenderedPageBreak/>
         <w:drawing>
           <wp:inline distT="0" distB="0" distL="0" distR="0" wp14:anchorId="632B3236" wp14:editId="007DE18F">
             <wp:extent cx="5943600" cy="3439795"/>

</xml_diff>

<commit_message>
Fixed command line parameter for Publish Experiment Run from -psr to -per.
</commit_message>
<xml_diff>
--- a/Documentation/RunSimioPortalExpConsole.docx
+++ b/Documentation/RunSimioPortalExpConsole.docx
@@ -14,18 +14,12 @@
       <w:r>
         <w:t xml:space="preserve">Portal </w:t>
       </w:r>
-      <w:proofErr w:type="spellStart"/>
       <w:r>
         <w:t>Web</w:t>
       </w:r>
       <w:r>
-        <w:t>API</w:t>
-      </w:r>
-      <w:proofErr w:type="spellEnd"/>
-      <w:r>
-        <w:t xml:space="preserve"> Note: </w:t>
-      </w:r>
-      <w:proofErr w:type="spellStart"/>
+        <w:t xml:space="preserve">API Note: </w:t>
+      </w:r>
       <w:r>
         <w:t>RunSimio</w:t>
       </w:r>
@@ -36,7 +30,6 @@
         <w:t>ExpConsole</w:t>
       </w:r>
       <w:bookmarkEnd w:id="0"/>
-      <w:proofErr w:type="spellEnd"/>
     </w:p>
     <w:p>
       <w:r>
@@ -46,7 +39,7 @@
         <w:t>2</w:t>
       </w:r>
       <w:r>
-        <w:t>5</w:t>
+        <w:t>7</w:t>
       </w:r>
       <w:r>
         <w:t xml:space="preserve"> </w:t>
@@ -622,7 +615,6 @@
         <w:pStyle w:val="Heading1"/>
       </w:pPr>
       <w:bookmarkStart w:id="1" w:name="_Toc109628774"/>
-      <w:proofErr w:type="spellStart"/>
       <w:r>
         <w:lastRenderedPageBreak/>
         <w:t>RunSimio</w:t>
@@ -634,7 +626,6 @@
         <w:t>ExpConsole</w:t>
       </w:r>
       <w:bookmarkEnd w:id="1"/>
-      <w:proofErr w:type="spellEnd"/>
     </w:p>
     <w:p/>
     <w:p>
@@ -670,124 +661,85 @@
         <w:t xml:space="preserve"> Portal</w:t>
       </w:r>
       <w:r>
+        <w:t xml:space="preserve"> WebAPI </w:t>
+      </w:r>
+      <w:r>
+        <w:t>to create automated workflows for importing running, exporting, and publishing experiments and plans</w:t>
+      </w:r>
+      <w:r>
+        <w:t>.</w:t>
+      </w:r>
+      <w:r>
+        <w:t xml:space="preserve">    Please see the Simio Portal API Help for more details on the Simio Portal Web API.  See:</w:t>
+      </w:r>
+    </w:p>
+    <w:p/>
+    <w:p>
+      <w:r>
+        <w:t>https://</w:t>
+      </w:r>
+      <w:r>
+        <w:t>&lt;yourSimioPortalURL&gt;</w:t>
+      </w:r>
+      <w:r>
+        <w:t>/Home/APIHelp</w:t>
+      </w:r>
+    </w:p>
+    <w:p>
+      <w:pPr>
+        <w:pStyle w:val="Heading2"/>
+      </w:pPr>
+    </w:p>
+    <w:p>
+      <w:pPr>
+        <w:pStyle w:val="Heading2"/>
+      </w:pPr>
+      <w:bookmarkStart w:id="3" w:name="_Toc109628776"/>
+      <w:r>
+        <w:t>Installation</w:t>
+      </w:r>
+      <w:r>
         <w:t xml:space="preserve"> </w:t>
       </w:r>
-      <w:proofErr w:type="spellStart"/>
-      <w:r>
-        <w:t>WebAPI</w:t>
-      </w:r>
-      <w:proofErr w:type="spellEnd"/>
+      <w:r>
+        <w:t>Of Executables</w:t>
+      </w:r>
+      <w:r>
+        <w:t xml:space="preserve"> and Running RunSimioPortalExpConsole</w:t>
+      </w:r>
+      <w:bookmarkEnd w:id="3"/>
+    </w:p>
+    <w:p>
+      <w:r>
+        <w:t>Download</w:t>
+      </w:r>
+      <w:r>
+        <w:t xml:space="preserve"> from the Executables folder</w:t>
+      </w:r>
+      <w:r>
+        <w:t xml:space="preserve"> and copy the files into a folder.   </w:t>
+      </w:r>
+      <w:r>
+        <w:t>You might need to right-click on every file, select properties and make sure the files are unlocked.</w:t>
+      </w:r>
+    </w:p>
+    <w:p/>
+    <w:p>
+      <w:r>
+        <w:t>Next,</w:t>
+      </w:r>
       <w:r>
         <w:t xml:space="preserve"> </w:t>
       </w:r>
       <w:r>
-        <w:t>to create automated workflows for importing running, exporting, and publishing experiments and plans</w:t>
-      </w:r>
-      <w:r>
-        <w:t>.</w:t>
-      </w:r>
-      <w:r>
-        <w:t xml:space="preserve">    Please see the Simio Portal API Help for more details on the Simio Portal Web API.  See:</w:t>
-      </w:r>
-    </w:p>
-    <w:p/>
-    <w:p>
-      <w:r>
-        <w:t>https://</w:t>
-      </w:r>
-      <w:r>
-        <w:t>&lt;yourSimioPortalURL&gt;</w:t>
-      </w:r>
-      <w:r>
-        <w:t>/Home/APIHelp</w:t>
-      </w:r>
-    </w:p>
-    <w:p>
-      <w:pPr>
-        <w:pStyle w:val="Heading2"/>
-      </w:pPr>
-    </w:p>
-    <w:p>
-      <w:pPr>
-        <w:pStyle w:val="Heading2"/>
-      </w:pPr>
-      <w:bookmarkStart w:id="3" w:name="_Toc109628776"/>
-      <w:r>
-        <w:t>Installation</w:t>
-      </w:r>
-      <w:r>
-        <w:t xml:space="preserve"> </w:t>
-      </w:r>
-      <w:r>
-        <w:t>Of Executables</w:t>
-      </w:r>
-      <w:r>
-        <w:t xml:space="preserve"> and Running </w:t>
-      </w:r>
-      <w:proofErr w:type="spellStart"/>
-      <w:r>
-        <w:t>RunSimioPortalExpConsole</w:t>
-      </w:r>
-      <w:bookmarkEnd w:id="3"/>
-      <w:proofErr w:type="spellEnd"/>
-    </w:p>
-    <w:p>
-      <w:r>
-        <w:t>Download</w:t>
-      </w:r>
-      <w:r>
-        <w:t xml:space="preserve"> from the Executables folder</w:t>
-      </w:r>
-      <w:r>
-        <w:t xml:space="preserve"> and copy the files into a folder.   </w:t>
-      </w:r>
-      <w:r>
-        <w:t>You might need to right-click on every file, select properties and make sure the files are unlocked.</w:t>
-      </w:r>
-    </w:p>
-    <w:p/>
-    <w:p>
-      <w:r>
-        <w:t>Next,</w:t>
-      </w:r>
-      <w:r>
-        <w:t xml:space="preserve"> </w:t>
-      </w:r>
-      <w:r>
         <w:t xml:space="preserve">open a command prompt.   From the command prompt, navigate to the folder.   </w:t>
       </w:r>
       <w:r>
-        <w:t xml:space="preserve">To run the </w:t>
-      </w:r>
-      <w:proofErr w:type="spellStart"/>
-      <w:r>
-        <w:t>RunSimioPortalExpConsole</w:t>
-      </w:r>
-      <w:proofErr w:type="spellEnd"/>
-      <w:r>
-        <w:t>, just type “</w:t>
-      </w:r>
-      <w:proofErr w:type="spellStart"/>
-      <w:r>
-        <w:t>RunSimioPortalExpColsole</w:t>
-      </w:r>
-      <w:proofErr w:type="spellEnd"/>
-      <w:r>
-        <w:t xml:space="preserve">” and press Enter.    The </w:t>
-      </w:r>
-      <w:proofErr w:type="spellStart"/>
-      <w:r>
-        <w:t>RunSimioPortalExpConsole</w:t>
-      </w:r>
-      <w:proofErr w:type="spellEnd"/>
-      <w:r>
-        <w:t xml:space="preserve"> will read the values in the </w:t>
-      </w:r>
-      <w:proofErr w:type="spellStart"/>
+        <w:t xml:space="preserve">To run the RunSimioPortalExpConsole, just type “RunSimioPortalExpColsole” and press Enter.    The RunSimioPortalExpConsole will read the values in the </w:t>
+      </w:r>
       <w:r>
         <w:t>RunSimioPortalExpConsole.exe.config</w:t>
       </w:r>
-      <w:proofErr w:type="spellEnd"/>
       <w:r>
         <w:t xml:space="preserve"> when running the executable</w:t>
       </w:r>
@@ -860,131 +812,96 @@
     <w:p/>
     <w:p>
       <w:r>
-        <w:t xml:space="preserve">Note: you will need to update the URL and Personal Access Token in the </w:t>
-      </w:r>
-      <w:proofErr w:type="spellStart"/>
+        <w:t xml:space="preserve">Note: you will need to update the URL and Personal Access Token in the RunSimioPortalExpConsole.exe.config.  See Settings section below.  You will also need to upload the </w:t>
+      </w:r>
+      <w:r>
+        <w:t>SchedulingLaborEfficiencies</w:t>
+      </w:r>
+      <w:r>
+        <w:t xml:space="preserve">.spfx example from </w:t>
+      </w:r>
+      <w:r>
+        <w:t>C:\Program Files\Simio LLC\Simio\Examples</w:t>
+      </w:r>
+      <w:r>
+        <w:t xml:space="preserve"> onto portal to have the RunSimioPortalExpConfig to run successfully. </w:t>
+      </w:r>
+    </w:p>
+    <w:p/>
+    <w:p>
+      <w:pPr>
+        <w:pStyle w:val="Heading2"/>
+      </w:pPr>
+      <w:bookmarkStart w:id="4" w:name="_Toc109628777"/>
+      <w:r>
+        <w:t>Setting</w:t>
+      </w:r>
+      <w:r>
+        <w:t>s</w:t>
+      </w:r>
+      <w:bookmarkEnd w:id="4"/>
+    </w:p>
+    <w:p>
+      <w:r>
+        <w:t xml:space="preserve">The </w:t>
+      </w:r>
+      <w:r>
+        <w:t>settings</w:t>
+      </w:r>
+      <w:r>
+        <w:t xml:space="preserve"> are used to control the workflow of the RunSimioPortalExpConsole. </w:t>
+      </w:r>
+      <w:r>
+        <w:t xml:space="preserve">  These </w:t>
+      </w:r>
+      <w:r>
+        <w:t>settings</w:t>
+      </w:r>
+      <w:r>
+        <w:t xml:space="preserve"> are configured in the </w:t>
+      </w:r>
       <w:r>
         <w:t>RunSimioPortalExpConsole.exe.config</w:t>
       </w:r>
-      <w:proofErr w:type="spellEnd"/>
-      <w:r>
-        <w:t xml:space="preserve">.  See Settings section below.  You will also need to upload the </w:t>
-      </w:r>
-      <w:proofErr w:type="spellStart"/>
-      <w:r>
-        <w:t>SchedulingLaborEfficiencies</w:t>
-      </w:r>
-      <w:r>
-        <w:t>.spfx</w:t>
-      </w:r>
-      <w:proofErr w:type="spellEnd"/>
-      <w:r>
-        <w:t xml:space="preserve"> example from </w:t>
-      </w:r>
-      <w:r>
-        <w:t>C:\Program Files\Simio LLC\Simio\Examples</w:t>
-      </w:r>
-      <w:r>
-        <w:t xml:space="preserve"> onto portal to have the </w:t>
-      </w:r>
-      <w:proofErr w:type="spellStart"/>
-      <w:r>
-        <w:t>RunSimioPortalExpConfig</w:t>
-      </w:r>
-      <w:proofErr w:type="spellEnd"/>
-      <w:r>
-        <w:t xml:space="preserve"> to run successfully. </w:t>
+      <w:r>
+        <w:t xml:space="preserve"> file</w:t>
+      </w:r>
+      <w:r>
+        <w:t xml:space="preserve">.  The </w:t>
+      </w:r>
+      <w:r>
+        <w:t>RunSimioPortalExpConsole.exe.config</w:t>
+      </w:r>
+      <w:r>
+        <w:t xml:space="preserve"> </w:t>
+      </w:r>
+      <w:r>
+        <w:t xml:space="preserve">must be in the same folder as the </w:t>
+      </w:r>
+      <w:r>
+        <w:t>RunSimioPortalExpConsole.exe</w:t>
+      </w:r>
+      <w:r>
+        <w:t>.</w:t>
+      </w:r>
+      <w:r>
+        <w:t xml:space="preserve"> </w:t>
       </w:r>
     </w:p>
     <w:p/>
     <w:p>
-      <w:pPr>
-        <w:pStyle w:val="Heading2"/>
-      </w:pPr>
-      <w:bookmarkStart w:id="4" w:name="_Toc109628777"/>
-      <w:r>
-        <w:t>Setting</w:t>
-      </w:r>
-      <w:r>
-        <w:t>s</w:t>
-      </w:r>
-      <w:bookmarkEnd w:id="4"/>
-    </w:p>
-    <w:p>
-      <w:r>
-        <w:t xml:space="preserve">The </w:t>
+      <w:r>
+        <w:t xml:space="preserve">Here is list of the </w:t>
       </w:r>
       <w:r>
         <w:t>settings</w:t>
       </w:r>
       <w:r>
-        <w:t xml:space="preserve"> are used to control the workflow of the </w:t>
-      </w:r>
-      <w:proofErr w:type="spellStart"/>
-      <w:r>
-        <w:t>RunSimioPortalExpConsole</w:t>
-      </w:r>
-      <w:proofErr w:type="spellEnd"/>
-      <w:r>
-        <w:t xml:space="preserve">. </w:t>
-      </w:r>
-      <w:r>
-        <w:t xml:space="preserve">  These </w:t>
-      </w:r>
-      <w:r>
-        <w:t>settings</w:t>
-      </w:r>
-      <w:r>
-        <w:t xml:space="preserve"> are configured in the </w:t>
-      </w:r>
-      <w:proofErr w:type="spellStart"/>
+        <w:t xml:space="preserve"> contained in the </w:t>
+      </w:r>
       <w:r>
         <w:t>RunSimioPortalExpConsole.exe.config</w:t>
       </w:r>
-      <w:proofErr w:type="spellEnd"/>
-      <w:r>
-        <w:t xml:space="preserve"> file</w:t>
-      </w:r>
-      <w:r>
-        <w:t xml:space="preserve">.  The </w:t>
-      </w:r>
-      <w:proofErr w:type="spellStart"/>
-      <w:r>
-        <w:t>RunSimioPortalExpConsole.exe.config</w:t>
-      </w:r>
-      <w:proofErr w:type="spellEnd"/>
-      <w:r>
-        <w:t xml:space="preserve"> </w:t>
-      </w:r>
-      <w:r>
-        <w:t xml:space="preserve">must be in the same folder as the </w:t>
-      </w:r>
-      <w:r>
-        <w:t>RunSimioPortalExpConsole.exe</w:t>
-      </w:r>
-      <w:r>
-        <w:t>.</w:t>
-      </w:r>
-      <w:r>
-        <w:t xml:space="preserve"> </w:t>
-      </w:r>
-    </w:p>
-    <w:p/>
-    <w:p>
-      <w:r>
-        <w:t xml:space="preserve">Here is list of the </w:t>
-      </w:r>
-      <w:r>
-        <w:t>settings</w:t>
-      </w:r>
-      <w:r>
-        <w:t xml:space="preserve"> contained in the </w:t>
-      </w:r>
-      <w:proofErr w:type="spellStart"/>
-      <w:r>
-        <w:t>RunSimioPortalExpConsole.exe.config</w:t>
-      </w:r>
-      <w:proofErr w:type="spellEnd"/>
       <w:r>
         <w:t xml:space="preserve">.   The values contained in the parentheses are command line overrides.   </w:t>
       </w:r>
@@ -1111,7 +1028,6 @@
         </w:rPr>
         <w:t>&gt;</w:t>
       </w:r>
-      <w:proofErr w:type="gramStart"/>
       <w:r>
         <w:rPr>
           <w:rFonts w:ascii="Avenir LT Std 35 Light" w:hAnsi="Avenir LT Std 35 Light"/>
@@ -1122,14 +1038,7 @@
         <w:rPr>
           <w:rFonts w:ascii="Avenir LT Std 35 Light" w:hAnsi="Avenir LT Std 35 Light"/>
         </w:rPr>
-        <w:t xml:space="preserve"> )</w:t>
-      </w:r>
-      <w:proofErr w:type="gramEnd"/>
-      <w:r>
-        <w:rPr>
-          <w:rFonts w:ascii="Avenir LT Std 35 Light" w:hAnsi="Avenir LT Std 35 Light"/>
-        </w:rPr>
-        <w:t>.</w:t>
+        <w:t xml:space="preserve"> ).</w:t>
       </w:r>
     </w:p>
     <w:p>
@@ -1161,41 +1070,13 @@
         <w:rPr>
           <w:rFonts w:ascii="Avenir LT Std 35 Light" w:hAnsi="Avenir LT Std 35 Light"/>
         </w:rPr>
-        <w:t xml:space="preserve"> and Purpose.  You must choose “</w:t>
-      </w:r>
-      <w:proofErr w:type="spellStart"/>
-      <w:r>
-        <w:rPr>
-          <w:rFonts w:ascii="Avenir LT Std 35 Light" w:hAnsi="Avenir LT Std 35 Light"/>
-        </w:rPr>
-        <w:t>WebAPI</w:t>
-      </w:r>
-      <w:proofErr w:type="spellEnd"/>
-      <w:r>
-        <w:rPr>
-          <w:rFonts w:ascii="Avenir LT Std 35 Light" w:hAnsi="Avenir LT Std 35 Light"/>
-        </w:rPr>
-        <w:t>” as Purpose</w:t>
-      </w:r>
-      <w:r>
-        <w:rPr>
-          <w:rFonts w:ascii="Avenir LT Std 35 Light" w:hAnsi="Avenir LT Std 35 Light"/>
-        </w:rPr>
-        <w:t xml:space="preserve"> to use the </w:t>
-      </w:r>
-      <w:proofErr w:type="spellStart"/>
-      <w:r>
-        <w:rPr>
-          <w:rFonts w:ascii="Avenir LT Std 35 Light" w:hAnsi="Avenir LT Std 35 Light"/>
-        </w:rPr>
-        <w:t>RunSimioPortalExpConsole</w:t>
-      </w:r>
-      <w:proofErr w:type="spellEnd"/>
-      <w:r>
-        <w:rPr>
-          <w:rFonts w:ascii="Avenir LT Std 35 Light" w:hAnsi="Avenir LT Std 35 Light"/>
-        </w:rPr>
-        <w:t>.</w:t>
+        <w:t xml:space="preserve"> and Purpose.  You must choose “WebAPI” as Purpose</w:t>
+      </w:r>
+      <w:r>
+        <w:rPr>
+          <w:rFonts w:ascii="Avenir LT Std 35 Light" w:hAnsi="Avenir LT Std 35 Light"/>
+        </w:rPr>
+        <w:t xml:space="preserve"> to use the RunSimioPortalExpConsole.</w:t>
       </w:r>
     </w:p>
     <w:p>
@@ -1271,21 +1152,7 @@
         <w:rPr>
           <w:rFonts w:ascii="Avenir LT Std 35 Light" w:hAnsi="Avenir LT Std 35 Light"/>
         </w:rPr>
-        <w:t xml:space="preserve">Once generated, copy the token </w:t>
-      </w:r>
-      <w:proofErr w:type="gramStart"/>
-      <w:r>
-        <w:rPr>
-          <w:rFonts w:ascii="Avenir LT Std 35 Light" w:hAnsi="Avenir LT Std 35 Light"/>
-        </w:rPr>
-        <w:t>text</w:t>
-      </w:r>
-      <w:proofErr w:type="gramEnd"/>
-      <w:r>
-        <w:rPr>
-          <w:rFonts w:ascii="Avenir LT Std 35 Light" w:hAnsi="Avenir LT Std 35 Light"/>
-        </w:rPr>
-        <w:t xml:space="preserve"> and copy it into this </w:t>
+        <w:t xml:space="preserve">Once generated, copy the token text and copy it into this </w:t>
       </w:r>
       <w:r>
         <w:rPr>
@@ -1380,41 +1247,13 @@
         <w:rPr>
           <w:rFonts w:ascii="Avenir LT Std 35 Light" w:hAnsi="Avenir LT Std 35 Light"/>
         </w:rPr>
-        <w:t xml:space="preserve"> (-</w:t>
-      </w:r>
-      <w:proofErr w:type="spellStart"/>
-      <w:r>
-        <w:rPr>
-          <w:rFonts w:ascii="Avenir LT Std 35 Light" w:hAnsi="Avenir LT Std 35 Light"/>
-        </w:rPr>
-        <w:t>ris</w:t>
-      </w:r>
-      <w:proofErr w:type="spellEnd"/>
-      <w:r>
-        <w:rPr>
-          <w:rFonts w:ascii="Avenir LT Std 35 Light" w:hAnsi="Avenir LT Std 35 Light"/>
-        </w:rPr>
-        <w:t>)</w:t>
-      </w:r>
-      <w:r>
-        <w:rPr>
-          <w:rFonts w:ascii="Avenir LT Std 35 Light" w:hAnsi="Avenir LT Std 35 Light"/>
-        </w:rPr>
-        <w:t xml:space="preserve"> – integer – The </w:t>
-      </w:r>
-      <w:proofErr w:type="spellStart"/>
-      <w:r>
-        <w:rPr>
-          <w:rFonts w:ascii="Avenir LT Std 35 Light" w:hAnsi="Avenir LT Std 35 Light"/>
-        </w:rPr>
-        <w:t>RunSimioPortalExpConsole</w:t>
-      </w:r>
-      <w:proofErr w:type="spellEnd"/>
-      <w:r>
-        <w:rPr>
-          <w:rFonts w:ascii="Avenir LT Std 35 Light" w:hAnsi="Avenir LT Std 35 Light"/>
-        </w:rPr>
-        <w:t xml:space="preserve"> will p</w:t>
+        <w:t xml:space="preserve"> (-ris)</w:t>
+      </w:r>
+      <w:r>
+        <w:rPr>
+          <w:rFonts w:ascii="Avenir LT Std 35 Light" w:hAnsi="Avenir LT Std 35 Light"/>
+        </w:rPr>
+        <w:t xml:space="preserve"> – integer – The RunSimioPortalExpConsole will p</w:t>
       </w:r>
       <w:r>
         <w:rPr>
@@ -1464,41 +1303,13 @@
         <w:rPr>
           <w:rFonts w:ascii="Avenir LT Std 35 Light" w:hAnsi="Avenir LT Std 35 Light"/>
         </w:rPr>
-        <w:t xml:space="preserve"> (-</w:t>
-      </w:r>
-      <w:proofErr w:type="spellStart"/>
-      <w:r>
-        <w:rPr>
-          <w:rFonts w:ascii="Avenir LT Std 35 Light" w:hAnsi="Avenir LT Std 35 Light"/>
-        </w:rPr>
-        <w:t>rma</w:t>
-      </w:r>
-      <w:proofErr w:type="spellEnd"/>
-      <w:r>
-        <w:rPr>
-          <w:rFonts w:ascii="Avenir LT Std 35 Light" w:hAnsi="Avenir LT Std 35 Light"/>
-        </w:rPr>
-        <w:t>)</w:t>
-      </w:r>
-      <w:r>
-        <w:rPr>
-          <w:rFonts w:ascii="Avenir LT Std 35 Light" w:hAnsi="Avenir LT Std 35 Light"/>
-        </w:rPr>
-        <w:t xml:space="preserve"> – integer – The number of attempts that the </w:t>
-      </w:r>
-      <w:proofErr w:type="spellStart"/>
-      <w:r>
-        <w:rPr>
-          <w:rFonts w:ascii="Avenir LT Std 35 Light" w:hAnsi="Avenir LT Std 35 Light"/>
-        </w:rPr>
-        <w:t>RunSimioPortalExpConsole</w:t>
-      </w:r>
-      <w:proofErr w:type="spellEnd"/>
-      <w:r>
-        <w:rPr>
-          <w:rFonts w:ascii="Avenir LT Std 35 Light" w:hAnsi="Avenir LT Std 35 Light"/>
-        </w:rPr>
-        <w:t xml:space="preserve"> will try to get results before it returns in error.</w:t>
+        <w:t xml:space="preserve"> (-rma)</w:t>
+      </w:r>
+      <w:r>
+        <w:rPr>
+          <w:rFonts w:ascii="Avenir LT Std 35 Light" w:hAnsi="Avenir LT Std 35 Light"/>
+        </w:rPr>
+        <w:t xml:space="preserve"> – integer – The number of attempts that the RunSimioPortalExpConsole will try to get results before it returns in error.</w:t>
       </w:r>
     </w:p>
     <w:p>
@@ -1508,7 +1319,6 @@
           <w:rFonts w:ascii="Avenir LT Std 35 Light" w:hAnsi="Avenir LT Std 35 Light"/>
         </w:rPr>
       </w:pPr>
-      <w:proofErr w:type="spellStart"/>
       <w:r>
         <w:rPr>
           <w:rFonts w:ascii="Avenir LT Std 35 Light" w:hAnsi="Avenir LT Std 35 Light"/>
@@ -1525,14 +1335,7 @@
         <w:rPr>
           <w:rFonts w:ascii="Avenir LT Std 35 Light" w:hAnsi="Avenir LT Std 35 Light"/>
         </w:rPr>
-        <w:t>AtEnd</w:t>
-      </w:r>
-      <w:proofErr w:type="spellEnd"/>
-      <w:r>
-        <w:rPr>
-          <w:rFonts w:ascii="Avenir LT Std 35 Light" w:hAnsi="Avenir LT Std 35 Light"/>
-        </w:rPr>
-        <w:t xml:space="preserve"> </w:t>
+        <w:t xml:space="preserve">AtEnd </w:t>
       </w:r>
       <w:r>
         <w:rPr>
@@ -1544,21 +1347,7 @@
         <w:rPr>
           <w:rFonts w:ascii="Avenir LT Std 35 Light" w:hAnsi="Avenir LT Std 35 Light"/>
         </w:rPr>
-        <w:t xml:space="preserve"> – </w:t>
-      </w:r>
-      <w:proofErr w:type="spellStart"/>
-      <w:r>
-        <w:rPr>
-          <w:rFonts w:ascii="Avenir LT Std 35 Light" w:hAnsi="Avenir LT Std 35 Light"/>
-        </w:rPr>
-        <w:t>boolean</w:t>
-      </w:r>
-      <w:proofErr w:type="spellEnd"/>
-      <w:r>
-        <w:rPr>
-          <w:rFonts w:ascii="Avenir LT Std 35 Light" w:hAnsi="Avenir LT Std 35 Light"/>
-        </w:rPr>
-        <w:t xml:space="preserve"> – used to make the console app wait at the end of the run.</w:t>
+        <w:t xml:space="preserve"> – boolean – used to make the console app wait at the end of the run.</w:t>
       </w:r>
     </w:p>
     <w:p>
@@ -1689,14 +1478,12 @@
           <w:rFonts w:ascii="Avenir LT Std 35 Light" w:hAnsi="Avenir LT Std 35 Light"/>
         </w:rPr>
       </w:pPr>
-      <w:proofErr w:type="spellStart"/>
       <w:r>
         <w:rPr>
           <w:rFonts w:ascii="Avenir LT Std 35 Light" w:hAnsi="Avenir LT Std 35 Light"/>
         </w:rPr>
         <w:t>UserName</w:t>
       </w:r>
-      <w:proofErr w:type="spellEnd"/>
       <w:r>
         <w:rPr>
           <w:rFonts w:ascii="Avenir LT Std 35 Light" w:hAnsi="Avenir LT Std 35 Light"/>
@@ -1731,21 +1518,7 @@
         <w:rPr>
           <w:rFonts w:ascii="Avenir LT Std 35 Light" w:hAnsi="Avenir LT Std 35 Light"/>
         </w:rPr>
-        <w:t xml:space="preserve">tring – optional parameter for </w:t>
-      </w:r>
-      <w:proofErr w:type="gramStart"/>
-      <w:r>
-        <w:rPr>
-          <w:rFonts w:ascii="Avenir LT Std 35 Light" w:hAnsi="Avenir LT Std 35 Light"/>
-        </w:rPr>
-        <w:t>user name</w:t>
-      </w:r>
-      <w:proofErr w:type="gramEnd"/>
-      <w:r>
-        <w:rPr>
-          <w:rFonts w:ascii="Avenir LT Std 35 Light" w:hAnsi="Avenir LT Std 35 Light"/>
-        </w:rPr>
-        <w:t>.</w:t>
+        <w:t>tring – optional parameter for user name.</w:t>
       </w:r>
     </w:p>
     <w:p>
@@ -1809,21 +1582,7 @@
         <w:rPr>
           <w:rFonts w:ascii="Avenir LT Std 35 Light" w:hAnsi="Avenir LT Std 35 Light"/>
         </w:rPr>
-        <w:t xml:space="preserve"> (-</w:t>
-      </w:r>
-      <w:proofErr w:type="spellStart"/>
-      <w:r>
-        <w:rPr>
-          <w:rFonts w:ascii="Avenir LT Std 35 Light" w:hAnsi="Avenir LT Std 35 Light"/>
-        </w:rPr>
-        <w:t>btr</w:t>
-      </w:r>
-      <w:proofErr w:type="spellEnd"/>
-      <w:r>
-        <w:rPr>
-          <w:rFonts w:ascii="Avenir LT Std 35 Light" w:hAnsi="Avenir LT Std 35 Light"/>
-        </w:rPr>
-        <w:t>)</w:t>
+        <w:t xml:space="preserve"> (-btr)</w:t>
       </w:r>
       <w:r>
         <w:rPr>
@@ -1835,21 +1594,7 @@
         <w:rPr>
           <w:rFonts w:ascii="Avenir LT Std 35 Light" w:hAnsi="Avenir LT Std 35 Light"/>
         </w:rPr>
-        <w:t xml:space="preserve">that the Simio Portal Bearer Token will be used prior to refreshing.   The default value is 15.   The Simio </w:t>
-      </w:r>
-      <w:proofErr w:type="gramStart"/>
-      <w:r>
-        <w:rPr>
-          <w:rFonts w:ascii="Avenir LT Std 35 Light" w:hAnsi="Avenir LT Std 35 Light"/>
-        </w:rPr>
-        <w:t>Portal  Bearer</w:t>
-      </w:r>
-      <w:proofErr w:type="gramEnd"/>
-      <w:r>
-        <w:rPr>
-          <w:rFonts w:ascii="Avenir LT Std 35 Light" w:hAnsi="Avenir LT Std 35 Light"/>
-        </w:rPr>
-        <w:t xml:space="preserve"> Token is valid for 30 minutes.</w:t>
+        <w:t>that the Simio Portal Bearer Token will be used prior to refreshing.   The default value is 15.   The Simio Portal  Bearer Token is valid for 30 minutes.</w:t>
       </w:r>
     </w:p>
     <w:p>
@@ -1900,21 +1645,7 @@
         <w:rPr>
           <w:rFonts w:ascii="Avenir LT Std 35 Light" w:hAnsi="Avenir LT Std 35 Light"/>
         </w:rPr>
-        <w:t xml:space="preserve"> (-</w:t>
-      </w:r>
-      <w:proofErr w:type="spellStart"/>
-      <w:r>
-        <w:rPr>
-          <w:rFonts w:ascii="Avenir LT Std 35 Light" w:hAnsi="Avenir LT Std 35 Light"/>
-        </w:rPr>
-        <w:t>prj</w:t>
-      </w:r>
-      <w:proofErr w:type="spellEnd"/>
-      <w:r>
-        <w:rPr>
-          <w:rFonts w:ascii="Avenir LT Std 35 Light" w:hAnsi="Avenir LT Std 35 Light"/>
-        </w:rPr>
-        <w:t>)</w:t>
+        <w:t xml:space="preserve"> (-prj)</w:t>
       </w:r>
       <w:r>
         <w:rPr>
@@ -1979,21 +1710,7 @@
         <w:rPr>
           <w:rFonts w:ascii="Avenir LT Std 35 Light" w:hAnsi="Avenir LT Std 35 Light"/>
         </w:rPr>
-        <w:t xml:space="preserve"> (-</w:t>
-      </w:r>
-      <w:proofErr w:type="spellStart"/>
-      <w:r>
-        <w:rPr>
-          <w:rFonts w:ascii="Avenir LT Std 35 Light" w:hAnsi="Avenir LT Std 35 Light"/>
-        </w:rPr>
-        <w:t>rsn</w:t>
-      </w:r>
-      <w:proofErr w:type="spellEnd"/>
-      <w:r>
-        <w:rPr>
-          <w:rFonts w:ascii="Avenir LT Std 35 Light" w:hAnsi="Avenir LT Std 35 Light"/>
-        </w:rPr>
-        <w:t>) – string – existing plan name that is used to run the schedule.   You need to have an existing plan name to run the plan.  The user must be the owner of the plan to access it.</w:t>
+        <w:t xml:space="preserve"> (-rsn) – string – existing plan name that is used to run the schedule.   You need to have an existing plan name to run the plan.  The user must be the owner of the plan to access it.</w:t>
       </w:r>
     </w:p>
     <w:p>
@@ -2011,25 +1728,23 @@
           <w:i/>
           <w:iCs/>
         </w:rPr>
-        <w:t>Run Schedule Control Values Array (-</w:t>
-      </w:r>
-      <w:proofErr w:type="spellStart"/>
+        <w:t>Run Schedule Control Values Array (-rsc)</w:t>
+      </w:r>
       <w:r>
         <w:rPr>
           <w:rFonts w:ascii="Avenir LT Std 35 Light" w:hAnsi="Avenir LT Std 35 Light"/>
           <w:i/>
           <w:iCs/>
         </w:rPr>
-        <w:t>rsc</w:t>
-      </w:r>
-      <w:proofErr w:type="spellEnd"/>
+        <w:t xml:space="preserve"> – string </w:t>
+      </w:r>
       <w:r>
         <w:rPr>
           <w:rFonts w:ascii="Avenir LT Std 35 Light" w:hAnsi="Avenir LT Std 35 Light"/>
           <w:i/>
           <w:iCs/>
         </w:rPr>
-        <w:t>)</w:t>
+        <w:t>–</w:t>
       </w:r>
       <w:r>
         <w:rPr>
@@ -2037,7 +1752,7 @@
           <w:i/>
           <w:iCs/>
         </w:rPr>
-        <w:t xml:space="preserve"> – string </w:t>
+        <w:t xml:space="preserve"> </w:t>
       </w:r>
       <w:r>
         <w:rPr>
@@ -2045,7 +1760,7 @@
           <w:i/>
           <w:iCs/>
         </w:rPr>
-        <w:t>–</w:t>
+        <w:t>name values pairs that will set the control value prior to running the plan.   The control value</w:t>
       </w:r>
       <w:r>
         <w:rPr>
@@ -2053,7 +1768,7 @@
           <w:i/>
           <w:iCs/>
         </w:rPr>
-        <w:t xml:space="preserve"> </w:t>
+        <w:t xml:space="preserve"> settings</w:t>
       </w:r>
       <w:r>
         <w:rPr>
@@ -2061,23 +1776,246 @@
           <w:i/>
           <w:iCs/>
         </w:rPr>
-        <w:t>name values pairs that will set the control value prior to running the plan.   The control value</w:t>
-      </w:r>
-      <w:r>
+        <w:t xml:space="preserve"> are defined as follows “ABC=123|EFG=456” where equals “=” separates the name from the value and pipe “|” separates the control value settings from one another.</w:t>
+      </w:r>
+    </w:p>
+    <w:p>
+      <w:pPr>
+        <w:ind w:left="720"/>
+        <w:rPr>
+          <w:rFonts w:ascii="Avenir LT Std 35 Light" w:hAnsi="Avenir LT Std 35 Light"/>
+        </w:rPr>
+      </w:pPr>
+      <w:r>
+        <w:rPr>
+          <w:rFonts w:ascii="Avenir LT Std 35 Light" w:hAnsi="Avenir LT Std 35 Light"/>
+        </w:rPr>
+        <w:t>Run Schedule</w:t>
+      </w:r>
+      <w:r>
+        <w:rPr>
+          <w:rFonts w:ascii="Avenir LT Std 35 Light" w:hAnsi="Avenir LT Std 35 Light"/>
+        </w:rPr>
+        <w:t xml:space="preserve"> (-rs) – boolean -determines whether to run plan.  </w:t>
+      </w:r>
+    </w:p>
+    <w:p>
+      <w:pPr>
+        <w:ind w:left="720"/>
+        <w:rPr>
+          <w:rFonts w:ascii="Avenir LT Std 35 Light" w:hAnsi="Avenir LT Std 35 Light"/>
+        </w:rPr>
+      </w:pPr>
+      <w:r>
+        <w:rPr>
+          <w:rFonts w:ascii="Avenir LT Std 35 Light" w:hAnsi="Avenir LT Std 35 Light"/>
+        </w:rPr>
+        <w:lastRenderedPageBreak/>
+        <w:t>Run Risk</w:t>
+      </w:r>
+      <w:r>
+        <w:rPr>
+          <w:rFonts w:ascii="Avenir LT Std 35 Light" w:hAnsi="Avenir LT Std 35 Light"/>
+        </w:rPr>
+        <w:t xml:space="preserve"> </w:t>
+      </w:r>
+      <w:r>
+        <w:rPr>
+          <w:rFonts w:ascii="Avenir LT Std 35 Light" w:hAnsi="Avenir LT Std 35 Light"/>
+        </w:rPr>
+        <w:t>Analysis</w:t>
+      </w:r>
+      <w:r>
+        <w:rPr>
+          <w:rFonts w:ascii="Avenir LT Std 35 Light" w:hAnsi="Avenir LT Std 35 Light"/>
+        </w:rPr>
+        <w:t xml:space="preserve"> (-rra) – boolean </w:t>
+      </w:r>
+      <w:r>
+        <w:rPr>
+          <w:rFonts w:ascii="Avenir LT Std 35 Light" w:hAnsi="Avenir LT Std 35 Light"/>
+        </w:rPr>
+        <w:t>–</w:t>
+      </w:r>
+      <w:r>
+        <w:rPr>
+          <w:rFonts w:ascii="Avenir LT Std 35 Light" w:hAnsi="Avenir LT Std 35 Light"/>
+        </w:rPr>
+        <w:t xml:space="preserve"> </w:t>
+      </w:r>
+      <w:r>
+        <w:rPr>
+          <w:rFonts w:ascii="Avenir LT Std 35 Light" w:hAnsi="Avenir LT Std 35 Light"/>
+        </w:rPr>
+        <w:t>determine whether to run risk analysis.</w:t>
+      </w:r>
+    </w:p>
+    <w:p>
+      <w:pPr>
+        <w:ind w:left="720"/>
+        <w:rPr>
+          <w:rFonts w:ascii="Avenir LT Std 35 Light" w:hAnsi="Avenir LT Std 35 Light"/>
+        </w:rPr>
+      </w:pPr>
+      <w:r>
+        <w:rPr>
+          <w:rFonts w:ascii="Avenir LT Std 35 Light" w:hAnsi="Avenir LT Std 35 Light"/>
+        </w:rPr>
+        <w:t xml:space="preserve">Publish Schedule Run (-psr) – boolean </w:t>
+      </w:r>
+      <w:r>
+        <w:rPr>
+          <w:rFonts w:ascii="Avenir LT Std 35 Light" w:hAnsi="Avenir LT Std 35 Light"/>
+        </w:rPr>
+        <w:t>– determines when to publish plan. This can be run independently</w:t>
+      </w:r>
+      <w:r>
+        <w:rPr>
+          <w:rFonts w:ascii="Avenir LT Std 35 Light" w:hAnsi="Avenir LT Std 35 Light"/>
+        </w:rPr>
+        <w:t xml:space="preserve"> from</w:t>
+      </w:r>
+      <w:r>
+        <w:rPr>
+          <w:rFonts w:ascii="Avenir LT Std 35 Light" w:hAnsi="Avenir LT Std 35 Light"/>
+        </w:rPr>
+        <w:t xml:space="preserve"> running the schedule.</w:t>
+      </w:r>
+    </w:p>
+    <w:p>
+      <w:pPr>
+        <w:ind w:left="720"/>
+        <w:rPr>
+          <w:rFonts w:ascii="Avenir LT Std 35 Light" w:hAnsi="Avenir LT Std 35 Light"/>
+        </w:rPr>
+      </w:pPr>
+      <w:r>
+        <w:rPr>
+          <w:rFonts w:ascii="Avenir LT Std 35 Light" w:hAnsi="Avenir LT Std 35 Light"/>
+        </w:rPr>
+        <w:t>Publish Schedule Name</w:t>
+      </w:r>
+      <w:r>
+        <w:rPr>
+          <w:rFonts w:ascii="Avenir LT Std 35 Light" w:hAnsi="Avenir LT Std 35 Light"/>
+        </w:rPr>
+        <w:t xml:space="preserve"> (-psn) – string </w:t>
+      </w:r>
+      <w:r>
+        <w:rPr>
+          <w:rFonts w:ascii="Avenir LT Std 35 Light" w:hAnsi="Avenir LT Std 35 Light"/>
+        </w:rPr>
+        <w:t>–</w:t>
+      </w:r>
+      <w:r>
+        <w:rPr>
+          <w:rFonts w:ascii="Avenir LT Std 35 Light" w:hAnsi="Avenir LT Std 35 Light"/>
+        </w:rPr>
+        <w:t xml:space="preserve"> </w:t>
+      </w:r>
+      <w:r>
+        <w:rPr>
+          <w:rFonts w:ascii="Avenir LT Std 35 Light" w:hAnsi="Avenir LT Std 35 Light"/>
+        </w:rPr>
+        <w:t>name of the publish plan.</w:t>
+      </w:r>
+    </w:p>
+    <w:p>
+      <w:pPr>
+        <w:ind w:left="720"/>
+        <w:rPr>
+          <w:rFonts w:ascii="Avenir LT Std 35 Light" w:hAnsi="Avenir LT Std 35 Light"/>
+          <w:b/>
+          <w:bCs/>
+        </w:rPr>
+      </w:pPr>
+      <w:r>
+        <w:rPr>
+          <w:rFonts w:ascii="Avenir LT Std 35 Light" w:hAnsi="Avenir LT Std 35 Light"/>
+        </w:rPr>
+        <w:t>Publish Schedule Description</w:t>
+      </w:r>
+      <w:r>
+        <w:rPr>
+          <w:rFonts w:ascii="Avenir LT Std 35 Light" w:hAnsi="Avenir LT Std 35 Light"/>
+        </w:rPr>
+        <w:t xml:space="preserve"> (-psd) – string </w:t>
+      </w:r>
+      <w:r>
+        <w:rPr>
+          <w:rFonts w:ascii="Avenir LT Std 35 Light" w:hAnsi="Avenir LT Std 35 Light"/>
+        </w:rPr>
+        <w:t>–</w:t>
+      </w:r>
+      <w:r>
+        <w:rPr>
+          <w:rFonts w:ascii="Avenir LT Std 35 Light" w:hAnsi="Avenir LT Std 35 Light"/>
+        </w:rPr>
+        <w:t xml:space="preserve"> </w:t>
+      </w:r>
+      <w:r>
+        <w:rPr>
+          <w:rFonts w:ascii="Avenir LT Std 35 Light" w:hAnsi="Avenir LT Std 35 Light"/>
+        </w:rPr>
+        <w:t>description of the publish plan.</w:t>
+      </w:r>
+    </w:p>
+    <w:p>
+      <w:pPr>
+        <w:ind w:left="720"/>
         <w:rPr>
           <w:rFonts w:ascii="Avenir LT Std 35 Light" w:hAnsi="Avenir LT Std 35 Light"/>
           <w:i/>
           <w:iCs/>
         </w:rPr>
-        <w:t xml:space="preserve"> settings</w:t>
-      </w:r>
+      </w:pPr>
       <w:r>
         <w:rPr>
           <w:rFonts w:ascii="Avenir LT Std 35 Light" w:hAnsi="Avenir LT Std 35 Light"/>
           <w:i/>
           <w:iCs/>
         </w:rPr>
-        <w:t xml:space="preserve"> are defined as follows “ABC=123|EFG=456” where equals “=” separates the name from the value and pipe “|” separates the control value settings from one another.</w:t>
+        <w:t xml:space="preserve">Run Length Days </w:t>
+      </w:r>
+      <w:r>
+        <w:rPr>
+          <w:rFonts w:ascii="Avenir LT Std 35 Light" w:hAnsi="Avenir LT Std 35 Light"/>
+          <w:i/>
+          <w:iCs/>
+        </w:rPr>
+        <w:t>(-rdl)</w:t>
+      </w:r>
+      <w:r>
+        <w:rPr>
+          <w:rFonts w:ascii="Avenir LT Std 35 Light" w:hAnsi="Avenir LT Std 35 Light"/>
+          <w:i/>
+          <w:iCs/>
+        </w:rPr>
+        <w:t xml:space="preserve"> – integer </w:t>
+      </w:r>
+      <w:r>
+        <w:rPr>
+          <w:rFonts w:ascii="Avenir LT Std 35 Light" w:hAnsi="Avenir LT Std 35 Light"/>
+          <w:i/>
+          <w:iCs/>
+        </w:rPr>
+        <w:t>–</w:t>
+      </w:r>
+      <w:r>
+        <w:rPr>
+          <w:rFonts w:ascii="Avenir LT Std 35 Light" w:hAnsi="Avenir LT Std 35 Light"/>
+          <w:i/>
+          <w:iCs/>
+        </w:rPr>
+        <w:t xml:space="preserve"> </w:t>
+      </w:r>
+      <w:r>
+        <w:rPr>
+          <w:rFonts w:ascii="Avenir LT Std 35 Light" w:hAnsi="Avenir LT Std 35 Light"/>
+          <w:i/>
+          <w:iCs/>
+        </w:rPr>
+        <w:t>number of days to run the model.   This value will only be used if the Start Time Selection is set to a valid string and this value is greater than zero.</w:t>
       </w:r>
     </w:p>
     <w:p>
@@ -2085,47 +2023,73 @@
         <w:ind w:left="720"/>
         <w:rPr>
           <w:rFonts w:ascii="Avenir LT Std 35 Light" w:hAnsi="Avenir LT Std 35 Light"/>
-        </w:rPr>
-      </w:pPr>
-      <w:r>
-        <w:rPr>
-          <w:rFonts w:ascii="Avenir LT Std 35 Light" w:hAnsi="Avenir LT Std 35 Light"/>
-        </w:rPr>
-        <w:t>Run Schedule</w:t>
-      </w:r>
-      <w:r>
-        <w:rPr>
-          <w:rFonts w:ascii="Avenir LT Std 35 Light" w:hAnsi="Avenir LT Std 35 Light"/>
-        </w:rPr>
-        <w:t xml:space="preserve"> (-</w:t>
-      </w:r>
-      <w:proofErr w:type="spellStart"/>
-      <w:r>
-        <w:rPr>
-          <w:rFonts w:ascii="Avenir LT Std 35 Light" w:hAnsi="Avenir LT Std 35 Light"/>
-        </w:rPr>
-        <w:t>rs</w:t>
-      </w:r>
-      <w:proofErr w:type="spellEnd"/>
-      <w:r>
-        <w:rPr>
-          <w:rFonts w:ascii="Avenir LT Std 35 Light" w:hAnsi="Avenir LT Std 35 Light"/>
-        </w:rPr>
-        <w:t xml:space="preserve">) – </w:t>
-      </w:r>
-      <w:proofErr w:type="spellStart"/>
-      <w:r>
-        <w:rPr>
-          <w:rFonts w:ascii="Avenir LT Std 35 Light" w:hAnsi="Avenir LT Std 35 Light"/>
-        </w:rPr>
-        <w:t>boolean</w:t>
-      </w:r>
-      <w:proofErr w:type="spellEnd"/>
-      <w:r>
-        <w:rPr>
-          <w:rFonts w:ascii="Avenir LT Std 35 Light" w:hAnsi="Avenir LT Std 35 Light"/>
-        </w:rPr>
-        <w:t xml:space="preserve"> -determines whether to run plan.  </w:t>
+          <w:i/>
+          <w:iCs/>
+        </w:rPr>
+      </w:pPr>
+      <w:r>
+        <w:rPr>
+          <w:rFonts w:ascii="Avenir LT Std 35 Light" w:hAnsi="Avenir LT Std 35 Light"/>
+          <w:i/>
+          <w:iCs/>
+        </w:rPr>
+        <w:t>Start Time Selection</w:t>
+      </w:r>
+      <w:r>
+        <w:rPr>
+          <w:rFonts w:ascii="Avenir LT Std 35 Light" w:hAnsi="Avenir LT Std 35 Light"/>
+          <w:i/>
+          <w:iCs/>
+        </w:rPr>
+        <w:t xml:space="preserve"> </w:t>
+      </w:r>
+      <w:r>
+        <w:rPr>
+          <w:rFonts w:ascii="Avenir LT Std 35 Light" w:hAnsi="Avenir LT Std 35 Light"/>
+          <w:i/>
+          <w:iCs/>
+        </w:rPr>
+        <w:t xml:space="preserve">(-sts) </w:t>
+      </w:r>
+      <w:r>
+        <w:rPr>
+          <w:rFonts w:ascii="Avenir LT Std 35 Light" w:hAnsi="Avenir LT Std 35 Light"/>
+          <w:i/>
+          <w:iCs/>
+        </w:rPr>
+        <w:t>–</w:t>
+      </w:r>
+      <w:r>
+        <w:rPr>
+          <w:rFonts w:ascii="Avenir LT Std 35 Light" w:hAnsi="Avenir LT Std 35 Light"/>
+          <w:i/>
+          <w:iCs/>
+        </w:rPr>
+        <w:t xml:space="preserve"> </w:t>
+      </w:r>
+      <w:r>
+        <w:rPr>
+          <w:rFonts w:ascii="Avenir LT Std 35 Light" w:hAnsi="Avenir LT Std 35 Light"/>
+          <w:i/>
+          <w:iCs/>
+        </w:rPr>
+        <w:t>string – determines when to start the schedule based on current time type.   The valid strings are Second, Minute, Hour, Day, Week, Month and Year.   A valid string need</w:t>
+      </w:r>
+      <w:r>
+        <w:rPr>
+          <w:rFonts w:ascii="Avenir LT Std 35 Light" w:hAnsi="Avenir LT Std 35 Light"/>
+          <w:i/>
+          <w:iCs/>
+        </w:rPr>
+        <w:t>s</w:t>
+      </w:r>
+      <w:r>
+        <w:rPr>
+          <w:rFonts w:ascii="Avenir LT Std 35 Light" w:hAnsi="Avenir LT Std 35 Light"/>
+          <w:i/>
+          <w:iCs/>
+        </w:rPr>
+        <w:t xml:space="preserve"> to be entered and the Run Length Days need to be greater than zero</w:t>
       </w:r>
     </w:p>
     <w:p>
@@ -2133,78 +2097,73 @@
         <w:ind w:left="720"/>
         <w:rPr>
           <w:rFonts w:ascii="Avenir LT Std 35 Light" w:hAnsi="Avenir LT Std 35 Light"/>
-        </w:rPr>
-      </w:pPr>
-      <w:r>
-        <w:rPr>
-          <w:rFonts w:ascii="Avenir LT Std 35 Light" w:hAnsi="Avenir LT Std 35 Light"/>
-        </w:rPr>
-        <w:lastRenderedPageBreak/>
-        <w:t>Run Risk</w:t>
-      </w:r>
-      <w:r>
-        <w:rPr>
-          <w:rFonts w:ascii="Avenir LT Std 35 Light" w:hAnsi="Avenir LT Std 35 Light"/>
+          <w:i/>
+          <w:iCs/>
+        </w:rPr>
+      </w:pPr>
+      <w:r>
+        <w:rPr>
+          <w:rFonts w:ascii="Avenir LT Std 35 Light" w:hAnsi="Avenir LT Std 35 Light"/>
+          <w:i/>
+          <w:iCs/>
+        </w:rPr>
+        <w:t>Import All Tables</w:t>
+      </w:r>
+      <w:r>
+        <w:rPr>
+          <w:rFonts w:ascii="Avenir LT Std 35 Light" w:hAnsi="Avenir LT Std 35 Light"/>
+          <w:i/>
+          <w:iCs/>
         </w:rPr>
         <w:t xml:space="preserve"> </w:t>
       </w:r>
       <w:r>
         <w:rPr>
           <w:rFonts w:ascii="Avenir LT Std 35 Light" w:hAnsi="Avenir LT Std 35 Light"/>
-        </w:rPr>
-        <w:t>Analysis</w:t>
-      </w:r>
-      <w:r>
-        <w:rPr>
-          <w:rFonts w:ascii="Avenir LT Std 35 Light" w:hAnsi="Avenir LT Std 35 Light"/>
-        </w:rPr>
-        <w:t xml:space="preserve"> (-</w:t>
-      </w:r>
-      <w:proofErr w:type="spellStart"/>
-      <w:r>
-        <w:rPr>
-          <w:rFonts w:ascii="Avenir LT Std 35 Light" w:hAnsi="Avenir LT Std 35 Light"/>
-        </w:rPr>
-        <w:t>rra</w:t>
-      </w:r>
-      <w:proofErr w:type="spellEnd"/>
-      <w:r>
-        <w:rPr>
-          <w:rFonts w:ascii="Avenir LT Std 35 Light" w:hAnsi="Avenir LT Std 35 Light"/>
-        </w:rPr>
-        <w:t xml:space="preserve">) – </w:t>
-      </w:r>
-      <w:proofErr w:type="spellStart"/>
-      <w:r>
-        <w:rPr>
-          <w:rFonts w:ascii="Avenir LT Std 35 Light" w:hAnsi="Avenir LT Std 35 Light"/>
-        </w:rPr>
-        <w:t>boolean</w:t>
-      </w:r>
-      <w:proofErr w:type="spellEnd"/>
-      <w:r>
-        <w:rPr>
-          <w:rFonts w:ascii="Avenir LT Std 35 Light" w:hAnsi="Avenir LT Std 35 Light"/>
+          <w:i/>
+          <w:iCs/>
+        </w:rPr>
+        <w:t>(-iat)</w:t>
+      </w:r>
+      <w:r>
+        <w:rPr>
+          <w:rFonts w:ascii="Avenir LT Std 35 Light" w:hAnsi="Avenir LT Std 35 Light"/>
+          <w:i/>
+          <w:iCs/>
         </w:rPr>
         <w:t xml:space="preserve"> </w:t>
       </w:r>
       <w:r>
         <w:rPr>
           <w:rFonts w:ascii="Avenir LT Std 35 Light" w:hAnsi="Avenir LT Std 35 Light"/>
+          <w:i/>
+          <w:iCs/>
         </w:rPr>
         <w:t>–</w:t>
       </w:r>
       <w:r>
         <w:rPr>
           <w:rFonts w:ascii="Avenir LT Std 35 Light" w:hAnsi="Avenir LT Std 35 Light"/>
+          <w:i/>
+          <w:iCs/>
         </w:rPr>
         <w:t xml:space="preserve"> </w:t>
       </w:r>
       <w:r>
         <w:rPr>
           <w:rFonts w:ascii="Avenir LT Std 35 Light" w:hAnsi="Avenir LT Std 35 Light"/>
-        </w:rPr>
-        <w:t>determine whether to run risk analysis.</w:t>
+          <w:i/>
+          <w:iCs/>
+        </w:rPr>
+        <w:t xml:space="preserve">boolean – determines whether to import all tables before scheduling run.  </w:t>
+      </w:r>
+      <w:r>
+        <w:rPr>
+          <w:rFonts w:ascii="Avenir LT Std 35 Light" w:hAnsi="Avenir LT Std 35 Light"/>
+          <w:i/>
+          <w:iCs/>
+        </w:rPr>
+        <w:t>Run schedule must be set to true to use this setting.</w:t>
       </w:r>
     </w:p>
     <w:p>
@@ -2212,116 +2171,77 @@
         <w:ind w:left="720"/>
         <w:rPr>
           <w:rFonts w:ascii="Avenir LT Std 35 Light" w:hAnsi="Avenir LT Std 35 Light"/>
-        </w:rPr>
-      </w:pPr>
-      <w:r>
-        <w:rPr>
-          <w:rFonts w:ascii="Avenir LT Std 35 Light" w:hAnsi="Avenir LT Std 35 Light"/>
-        </w:rPr>
-        <w:t>Publish Schedule Run (-</w:t>
-      </w:r>
-      <w:proofErr w:type="spellStart"/>
-      <w:r>
-        <w:rPr>
-          <w:rFonts w:ascii="Avenir LT Std 35 Light" w:hAnsi="Avenir LT Std 35 Light"/>
-        </w:rPr>
-        <w:t>psr</w:t>
-      </w:r>
-      <w:proofErr w:type="spellEnd"/>
-      <w:r>
-        <w:rPr>
-          <w:rFonts w:ascii="Avenir LT Std 35 Light" w:hAnsi="Avenir LT Std 35 Light"/>
-        </w:rPr>
-        <w:t xml:space="preserve">) – </w:t>
-      </w:r>
-      <w:proofErr w:type="spellStart"/>
-      <w:r>
-        <w:rPr>
-          <w:rFonts w:ascii="Avenir LT Std 35 Light" w:hAnsi="Avenir LT Std 35 Light"/>
-        </w:rPr>
-        <w:t>boolean</w:t>
-      </w:r>
-      <w:proofErr w:type="spellEnd"/>
-      <w:r>
-        <w:rPr>
-          <w:rFonts w:ascii="Avenir LT Std 35 Light" w:hAnsi="Avenir LT Std 35 Light"/>
+          <w:i/>
+          <w:iCs/>
+        </w:rPr>
+      </w:pPr>
+      <w:r>
+        <w:rPr>
+          <w:rFonts w:ascii="Avenir LT Std 35 Light" w:hAnsi="Avenir LT Std 35 Light"/>
+          <w:i/>
+          <w:iCs/>
+        </w:rPr>
+        <w:t>Export All Tables And Logs</w:t>
+      </w:r>
+      <w:r>
+        <w:rPr>
+          <w:rFonts w:ascii="Avenir LT Std 35 Light" w:hAnsi="Avenir LT Std 35 Light"/>
+          <w:i/>
+          <w:iCs/>
         </w:rPr>
         <w:t xml:space="preserve"> </w:t>
       </w:r>
       <w:r>
         <w:rPr>
           <w:rFonts w:ascii="Avenir LT Std 35 Light" w:hAnsi="Avenir LT Std 35 Light"/>
-        </w:rPr>
-        <w:t>– determines when to publish plan. This can be run independently</w:t>
-      </w:r>
-      <w:r>
-        <w:rPr>
-          <w:rFonts w:ascii="Avenir LT Std 35 Light" w:hAnsi="Avenir LT Std 35 Light"/>
-        </w:rPr>
-        <w:t xml:space="preserve"> from</w:t>
-      </w:r>
-      <w:r>
-        <w:rPr>
-          <w:rFonts w:ascii="Avenir LT Std 35 Light" w:hAnsi="Avenir LT Std 35 Light"/>
-        </w:rPr>
-        <w:t xml:space="preserve"> running the schedule.</w:t>
-      </w:r>
-    </w:p>
-    <w:p>
-      <w:pPr>
-        <w:ind w:left="720"/>
-        <w:rPr>
-          <w:rFonts w:ascii="Avenir LT Std 35 Light" w:hAnsi="Avenir LT Std 35 Light"/>
-        </w:rPr>
-      </w:pPr>
-      <w:r>
-        <w:rPr>
-          <w:rFonts w:ascii="Avenir LT Std 35 Light" w:hAnsi="Avenir LT Std 35 Light"/>
-        </w:rPr>
-        <w:t>Publish Schedule Name</w:t>
-      </w:r>
-      <w:r>
-        <w:rPr>
-          <w:rFonts w:ascii="Avenir LT Std 35 Light" w:hAnsi="Avenir LT Std 35 Light"/>
-        </w:rPr>
-        <w:t xml:space="preserve"> (-</w:t>
-      </w:r>
-      <w:proofErr w:type="spellStart"/>
-      <w:r>
-        <w:rPr>
-          <w:rFonts w:ascii="Avenir LT Std 35 Light" w:hAnsi="Avenir LT Std 35 Light"/>
-        </w:rPr>
-        <w:t>psn</w:t>
-      </w:r>
-      <w:proofErr w:type="spellEnd"/>
-      <w:r>
-        <w:rPr>
-          <w:rFonts w:ascii="Avenir LT Std 35 Light" w:hAnsi="Avenir LT Std 35 Light"/>
-        </w:rPr>
-        <w:t xml:space="preserve">) – string </w:t>
-      </w:r>
-      <w:r>
-        <w:rPr>
-          <w:rFonts w:ascii="Avenir LT Std 35 Light" w:hAnsi="Avenir LT Std 35 Light"/>
-        </w:rPr>
-        <w:t>–</w:t>
-      </w:r>
-      <w:r>
-        <w:rPr>
-          <w:rFonts w:ascii="Avenir LT Std 35 Light" w:hAnsi="Avenir LT Std 35 Light"/>
+          <w:i/>
+          <w:iCs/>
+        </w:rPr>
+        <w:t>(-eat)</w:t>
+      </w:r>
+      <w:r>
+        <w:rPr>
+          <w:rFonts w:ascii="Avenir LT Std 35 Light" w:hAnsi="Avenir LT Std 35 Light"/>
+          <w:i/>
+          <w:iCs/>
+        </w:rPr>
+        <w:t xml:space="preserve"> – determine </w:t>
+      </w:r>
+      <w:r>
+        <w:rPr>
+          <w:rFonts w:ascii="Avenir LT Std 35 Light" w:hAnsi="Avenir LT Std 35 Light"/>
+          <w:i/>
+          <w:iCs/>
+        </w:rPr>
+        <w:t xml:space="preserve">whether to export all tables.   This can be run independently </w:t>
+      </w:r>
+      <w:r>
+        <w:rPr>
+          <w:rFonts w:ascii="Avenir LT Std 35 Light" w:hAnsi="Avenir LT Std 35 Light"/>
+          <w:i/>
+          <w:iCs/>
+        </w:rPr>
+        <w:t>from</w:t>
+      </w:r>
+      <w:r>
+        <w:rPr>
+          <w:rFonts w:ascii="Avenir LT Std 35 Light" w:hAnsi="Avenir LT Std 35 Light"/>
+          <w:i/>
+          <w:iCs/>
         </w:rPr>
         <w:t xml:space="preserve"> </w:t>
       </w:r>
       <w:r>
         <w:rPr>
           <w:rFonts w:ascii="Avenir LT Std 35 Light" w:hAnsi="Avenir LT Std 35 Light"/>
-        </w:rPr>
-        <w:t>name of the publish plan.</w:t>
-      </w:r>
-    </w:p>
-    <w:p>
-      <w:pPr>
-        <w:ind w:left="720"/>
+          <w:i/>
+          <w:iCs/>
+        </w:rPr>
+        <w:t>running the schedule.</w:t>
+      </w:r>
+    </w:p>
+    <w:p>
+      <w:pPr>
         <w:rPr>
           <w:rFonts w:ascii="Avenir LT Std 35 Light" w:hAnsi="Avenir LT Std 35 Light"/>
           <w:b/>
@@ -2331,46 +2251,218 @@
       <w:r>
         <w:rPr>
           <w:rFonts w:ascii="Avenir LT Std 35 Light" w:hAnsi="Avenir LT Std 35 Light"/>
-        </w:rPr>
-        <w:t>Publish Schedule Description</w:t>
-      </w:r>
-      <w:r>
-        <w:rPr>
-          <w:rFonts w:ascii="Avenir LT Std 35 Light" w:hAnsi="Avenir LT Std 35 Light"/>
-        </w:rPr>
-        <w:t xml:space="preserve"> (-</w:t>
-      </w:r>
-      <w:proofErr w:type="spellStart"/>
-      <w:r>
-        <w:rPr>
-          <w:rFonts w:ascii="Avenir LT Std 35 Light" w:hAnsi="Avenir LT Std 35 Light"/>
-        </w:rPr>
-        <w:t>psd</w:t>
-      </w:r>
-      <w:proofErr w:type="spellEnd"/>
-      <w:r>
-        <w:rPr>
-          <w:rFonts w:ascii="Avenir LT Std 35 Light" w:hAnsi="Avenir LT Std 35 Light"/>
-        </w:rPr>
-        <w:t xml:space="preserve">) – string </w:t>
-      </w:r>
-      <w:r>
-        <w:rPr>
-          <w:rFonts w:ascii="Avenir LT Std 35 Light" w:hAnsi="Avenir LT Std 35 Light"/>
-        </w:rPr>
-        <w:t>–</w:t>
-      </w:r>
-      <w:r>
-        <w:rPr>
-          <w:rFonts w:ascii="Avenir LT Std 35 Light" w:hAnsi="Avenir LT Std 35 Light"/>
+          <w:b/>
+          <w:bCs/>
+        </w:rPr>
+        <w:t>Experiments</w:t>
+      </w:r>
+      <w:r>
+        <w:rPr>
+          <w:rFonts w:ascii="Avenir LT Std 35 Light" w:hAnsi="Avenir LT Std 35 Light"/>
+          <w:b/>
+          <w:bCs/>
         </w:rPr>
         <w:t xml:space="preserve"> </w:t>
       </w:r>
       <w:r>
         <w:rPr>
           <w:rFonts w:ascii="Avenir LT Std 35 Light" w:hAnsi="Avenir LT Std 35 Light"/>
-        </w:rPr>
-        <w:t>description of the publish plan.</w:t>
+          <w:b/>
+          <w:bCs/>
+        </w:rPr>
+        <w:t>Settings</w:t>
+      </w:r>
+    </w:p>
+    <w:p>
+      <w:pPr>
+        <w:ind w:left="720"/>
+        <w:rPr>
+          <w:rFonts w:ascii="Avenir LT Std 35 Light" w:hAnsi="Avenir LT Std 35 Light"/>
+        </w:rPr>
+      </w:pPr>
+      <w:r>
+        <w:rPr>
+          <w:rFonts w:ascii="Avenir LT Std 35 Light" w:hAnsi="Avenir LT Std 35 Light"/>
+        </w:rPr>
+        <w:t>Run Experiment Run Desc</w:t>
+      </w:r>
+      <w:r>
+        <w:rPr>
+          <w:rFonts w:ascii="Avenir LT Std 35 Light" w:hAnsi="Avenir LT Std 35 Light"/>
+        </w:rPr>
+        <w:t>ription</w:t>
+      </w:r>
+      <w:r>
+        <w:rPr>
+          <w:rFonts w:ascii="Avenir LT Std 35 Light" w:hAnsi="Avenir LT Std 35 Light"/>
+        </w:rPr>
+        <w:t xml:space="preserve"> (-erd)</w:t>
+      </w:r>
+      <w:r>
+        <w:rPr>
+          <w:rFonts w:ascii="Avenir LT Std 35 Light" w:hAnsi="Avenir LT Std 35 Light"/>
+        </w:rPr>
+        <w:t xml:space="preserve"> – string – description of the experiment run</w:t>
+      </w:r>
+      <w:r>
+        <w:rPr>
+          <w:rFonts w:ascii="Avenir LT Std 35 Light" w:hAnsi="Avenir LT Std 35 Light"/>
+        </w:rPr>
+        <w:t>.   Currently, the RunSimioPortalExpConsole is only setup to run from an existing experiment run.</w:t>
+      </w:r>
+      <w:r>
+        <w:rPr>
+          <w:rFonts w:ascii="Avenir LT Std 35 Light" w:hAnsi="Avenir LT Std 35 Light"/>
+        </w:rPr>
+        <w:t xml:space="preserve">  </w:t>
+      </w:r>
+    </w:p>
+    <w:p>
+      <w:pPr>
+        <w:ind w:left="720"/>
+        <w:rPr>
+          <w:rFonts w:ascii="Avenir LT Std 35 Light" w:hAnsi="Avenir LT Std 35 Light"/>
+        </w:rPr>
+      </w:pPr>
+      <w:r>
+        <w:rPr>
+          <w:rFonts w:ascii="Avenir LT Std 35 Light" w:hAnsi="Avenir LT Std 35 Light"/>
+        </w:rPr>
+        <w:t xml:space="preserve">NOTE: In the RunSimioPortalExpConole.exe.config, the experiment </w:t>
+      </w:r>
+      <w:r>
+        <w:rPr>
+          <w:rFonts w:ascii="Avenir LT Std 35 Light" w:hAnsi="Avenir LT Std 35 Light"/>
+        </w:rPr>
+        <w:t xml:space="preserve">run </w:t>
+      </w:r>
+      <w:r>
+        <w:rPr>
+          <w:rFonts w:ascii="Avenir LT Std 35 Light" w:hAnsi="Avenir LT Std 35 Light"/>
+        </w:rPr>
+        <w:t>name i</w:t>
+      </w:r>
+      <w:r>
+        <w:rPr>
+          <w:rFonts w:ascii="Avenir LT Std 35 Light" w:hAnsi="Avenir LT Std 35 Light"/>
+        </w:rPr>
+        <w:t xml:space="preserve">s </w:t>
+      </w:r>
+      <w:r>
+        <w:rPr>
+          <w:rFonts w:ascii="Avenir LT Std 35 Light" w:hAnsi="Avenir LT Std 35 Light"/>
+        </w:rPr>
+        <w:t>Opt</w:t>
+      </w:r>
+      <w:r>
+        <w:rPr>
+          <w:rFonts w:ascii="Avenir LT Std 35 Light" w:hAnsi="Avenir LT Std 35 Light"/>
+        </w:rPr>
+        <w:t>Q</w:t>
+      </w:r>
+      <w:r>
+        <w:rPr>
+          <w:rFonts w:ascii="Avenir LT Std 35 Light" w:hAnsi="Avenir LT Std 35 Light"/>
+        </w:rPr>
+        <w:t>uest</w:t>
+      </w:r>
+      <w:r>
+        <w:rPr>
+          <w:rFonts w:ascii="Avenir LT Std 35 Light" w:hAnsi="Avenir LT Std 35 Light"/>
+        </w:rPr>
+        <w:t>Run</w:t>
+      </w:r>
+      <w:r>
+        <w:rPr>
+          <w:rFonts w:ascii="Avenir LT Std 35 Light" w:hAnsi="Avenir LT Std 35 Light"/>
+        </w:rPr>
+        <w:t>.</w:t>
+      </w:r>
+      <w:r>
+        <w:rPr>
+          <w:rFonts w:ascii="Avenir LT Std 35 Light" w:hAnsi="Avenir LT Std 35 Light"/>
+        </w:rPr>
+        <w:t xml:space="preserve"> </w:t>
+      </w:r>
+      <w:r>
+        <w:rPr>
+          <w:rFonts w:ascii="Avenir LT Std 35 Light" w:hAnsi="Avenir LT Std 35 Light"/>
+        </w:rPr>
+        <w:t xml:space="preserve">  This was created from the OptQuest experiment S</w:t>
+      </w:r>
+      <w:r>
+        <w:rPr>
+          <w:rFonts w:ascii="Avenir LT Std 35 Light" w:hAnsi="Avenir LT Std 35 Light"/>
+        </w:rPr>
+        <w:t>chedulingLaborEfficiencies</w:t>
+      </w:r>
+      <w:r>
+        <w:rPr>
+          <w:rFonts w:ascii="Avenir LT Std 35 Light" w:hAnsi="Avenir LT Std 35 Light"/>
+        </w:rPr>
+        <w:t xml:space="preserve"> example.   When run from the RunSimioPortalExpConsole, it will not run OptQuest.  This capability is currently not available fr</w:t>
+      </w:r>
+      <w:r>
+        <w:rPr>
+          <w:rFonts w:ascii="Avenir LT Std 35 Light" w:hAnsi="Avenir LT Std 35 Light"/>
+        </w:rPr>
+        <w:t>o</w:t>
+      </w:r>
+      <w:r>
+        <w:rPr>
+          <w:rFonts w:ascii="Avenir LT Std 35 Light" w:hAnsi="Avenir LT Std 35 Light"/>
+        </w:rPr>
+        <w:t xml:space="preserve">m this app.  It will run the experiment based on the </w:t>
+      </w:r>
+      <w:r>
+        <w:rPr>
+          <w:rFonts w:ascii="Avenir LT Std 35 Light" w:hAnsi="Avenir LT Std 35 Light"/>
+        </w:rPr>
+        <w:t xml:space="preserve">detail in the </w:t>
+      </w:r>
+      <w:r>
+        <w:rPr>
+          <w:rFonts w:ascii="Avenir LT Std 35 Light" w:hAnsi="Avenir LT Std 35 Light"/>
+        </w:rPr>
+        <w:t>Run Experiment Scenarios JSON</w:t>
+      </w:r>
+      <w:r>
+        <w:rPr>
+          <w:rFonts w:ascii="Avenir LT Std 35 Light" w:hAnsi="Avenir LT Std 35 Light"/>
+        </w:rPr>
+        <w:t xml:space="preserve"> setting.</w:t>
+      </w:r>
+    </w:p>
+    <w:p>
+      <w:pPr>
+        <w:ind w:left="720"/>
+        <w:rPr>
+          <w:rFonts w:ascii="Avenir LT Std 35 Light" w:hAnsi="Avenir LT Std 35 Light"/>
+        </w:rPr>
+      </w:pPr>
+      <w:r>
+        <w:rPr>
+          <w:rFonts w:ascii="Avenir LT Std 35 Light" w:hAnsi="Avenir LT Std 35 Light"/>
+        </w:rPr>
+        <w:t>Run Experiment Scenarios JSON</w:t>
+      </w:r>
+      <w:r>
+        <w:rPr>
+          <w:rFonts w:ascii="Avenir LT Std 35 Light" w:hAnsi="Avenir LT Std 35 Light"/>
+        </w:rPr>
+        <w:t xml:space="preserve"> </w:t>
+      </w:r>
+      <w:r>
+        <w:rPr>
+          <w:rFonts w:ascii="Avenir LT Std 35 Light" w:hAnsi="Avenir LT Std 35 Light"/>
+        </w:rPr>
+        <w:t>(-rej)</w:t>
+      </w:r>
+      <w:r>
+        <w:rPr>
+          <w:rFonts w:ascii="Avenir LT Std 35 Light" w:hAnsi="Avenir LT Std 35 Light"/>
+        </w:rPr>
+        <w:t xml:space="preserve"> – string – JSON string containing the experiment run detail.  </w:t>
       </w:r>
     </w:p>
     <w:p>
@@ -2385,36 +2477,66 @@
       <w:r>
         <w:rPr>
           <w:rFonts w:ascii="Avenir LT Std 35 Light" w:hAnsi="Avenir LT Std 35 Light"/>
+        </w:rPr>
+        <w:t>Run Experiment</w:t>
+      </w:r>
+      <w:r>
+        <w:rPr>
+          <w:rFonts w:ascii="Avenir LT Std 35 Light" w:hAnsi="Avenir LT Std 35 Light"/>
+        </w:rPr>
+        <w:t xml:space="preserve"> (-re)</w:t>
+      </w:r>
+      <w:r>
+        <w:rPr>
+          <w:rFonts w:ascii="Avenir LT Std 35 Light" w:hAnsi="Avenir LT Std 35 Light"/>
+        </w:rPr>
+        <w:t xml:space="preserve"> – </w:t>
+      </w:r>
+      <w:r>
+        <w:rPr>
+          <w:rFonts w:ascii="Avenir LT Std 35 Light" w:hAnsi="Avenir LT Std 35 Light"/>
+        </w:rPr>
+        <w:t xml:space="preserve">boolean - </w:t>
+      </w:r>
+      <w:r>
+        <w:rPr>
+          <w:rFonts w:ascii="Avenir LT Std 35 Light" w:hAnsi="Avenir LT Std 35 Light"/>
+        </w:rPr>
+        <w:t>determines whether to run experiment.</w:t>
+      </w:r>
+    </w:p>
+    <w:p>
+      <w:pPr>
+        <w:ind w:left="720"/>
+        <w:rPr>
+          <w:rFonts w:ascii="Avenir LT Std 35 Light" w:hAnsi="Avenir LT Std 35 Light"/>
           <w:i/>
           <w:iCs/>
         </w:rPr>
-        <w:t xml:space="preserve">Run Length Days </w:t>
-      </w:r>
+      </w:pPr>
       <w:r>
         <w:rPr>
           <w:rFonts w:ascii="Avenir LT Std 35 Light" w:hAnsi="Avenir LT Std 35 Light"/>
           <w:i/>
           <w:iCs/>
         </w:rPr>
-        <w:t>(-</w:t>
-      </w:r>
-      <w:proofErr w:type="spellStart"/>
+        <w:t>Publish Experiment Run</w:t>
+      </w:r>
       <w:r>
         <w:rPr>
           <w:rFonts w:ascii="Avenir LT Std 35 Light" w:hAnsi="Avenir LT Std 35 Light"/>
           <w:i/>
           <w:iCs/>
         </w:rPr>
-        <w:t>rdl</w:t>
-      </w:r>
-      <w:proofErr w:type="spellEnd"/>
+        <w:t xml:space="preserve"> (-psr)</w:t>
+      </w:r>
       <w:r>
         <w:rPr>
           <w:rFonts w:ascii="Avenir LT Std 35 Light" w:hAnsi="Avenir LT Std 35 Light"/>
           <w:i/>
           <w:iCs/>
         </w:rPr>
-        <w:t>)</w:t>
+        <w:t xml:space="preserve"> – </w:t>
       </w:r>
       <w:r>
         <w:rPr>
@@ -2422,7 +2544,7 @@
           <w:i/>
           <w:iCs/>
         </w:rPr>
-        <w:t xml:space="preserve"> – integer </w:t>
+        <w:t xml:space="preserve">boolean - </w:t>
       </w:r>
       <w:r>
         <w:rPr>
@@ -2430,7 +2552,7 @@
           <w:i/>
           <w:iCs/>
         </w:rPr>
-        <w:t>–</w:t>
+        <w:t>determines whether to publish experiment.</w:t>
       </w:r>
       <w:r>
         <w:rPr>
@@ -2438,33 +2560,33 @@
           <w:i/>
           <w:iCs/>
         </w:rPr>
-        <w:t xml:space="preserve"> </w:t>
-      </w:r>
-      <w:r>
+        <w:t xml:space="preserve">  This can be run independently from running the experiment.</w:t>
+      </w:r>
+    </w:p>
+    <w:p>
+      <w:pPr>
+        <w:ind w:left="720"/>
         <w:rPr>
           <w:rFonts w:ascii="Avenir LT Std 35 Light" w:hAnsi="Avenir LT Std 35 Light"/>
           <w:i/>
           <w:iCs/>
         </w:rPr>
-        <w:t>number of days to run the model.   This value will only be used if the Start Time Selection is set to a valid string and this value is greater than zero.</w:t>
-      </w:r>
-    </w:p>
-    <w:p>
-      <w:pPr>
-        <w:ind w:left="720"/>
+      </w:pPr>
+      <w:r>
         <w:rPr>
           <w:rFonts w:ascii="Avenir LT Std 35 Light" w:hAnsi="Avenir LT Std 35 Light"/>
           <w:i/>
           <w:iCs/>
         </w:rPr>
-      </w:pPr>
+        <w:t>Publish Experiment Run Name</w:t>
+      </w:r>
       <w:r>
         <w:rPr>
           <w:rFonts w:ascii="Avenir LT Std 35 Light" w:hAnsi="Avenir LT Std 35 Light"/>
           <w:i/>
           <w:iCs/>
         </w:rPr>
-        <w:t>Start Time Selection</w:t>
+        <w:t xml:space="preserve"> (-pen)</w:t>
       </w:r>
       <w:r>
         <w:rPr>
@@ -2472,33 +2594,33 @@
           <w:i/>
           <w:iCs/>
         </w:rPr>
-        <w:t xml:space="preserve"> </w:t>
-      </w:r>
-      <w:r>
+        <w:t xml:space="preserve"> – string - name of the published experiment.</w:t>
+      </w:r>
+    </w:p>
+    <w:p>
+      <w:pPr>
+        <w:ind w:left="720"/>
         <w:rPr>
           <w:rFonts w:ascii="Avenir LT Std 35 Light" w:hAnsi="Avenir LT Std 35 Light"/>
           <w:i/>
           <w:iCs/>
         </w:rPr>
-        <w:t>(-</w:t>
-      </w:r>
-      <w:proofErr w:type="spellStart"/>
+      </w:pPr>
       <w:r>
         <w:rPr>
           <w:rFonts w:ascii="Avenir LT Std 35 Light" w:hAnsi="Avenir LT Std 35 Light"/>
           <w:i/>
           <w:iCs/>
         </w:rPr>
-        <w:t>sts</w:t>
-      </w:r>
-      <w:proofErr w:type="spellEnd"/>
+        <w:t>Publish Experiment Run Description</w:t>
+      </w:r>
       <w:r>
         <w:rPr>
           <w:rFonts w:ascii="Avenir LT Std 35 Light" w:hAnsi="Avenir LT Std 35 Light"/>
           <w:i/>
           <w:iCs/>
         </w:rPr>
-        <w:t xml:space="preserve">) </w:t>
+        <w:t xml:space="preserve"> (-ped)</w:t>
       </w:r>
       <w:r>
         <w:rPr>
@@ -2506,767 +2628,6 @@
           <w:i/>
           <w:iCs/>
         </w:rPr>
-        <w:t>–</w:t>
-      </w:r>
-      <w:r>
-        <w:rPr>
-          <w:rFonts w:ascii="Avenir LT Std 35 Light" w:hAnsi="Avenir LT Std 35 Light"/>
-          <w:i/>
-          <w:iCs/>
-        </w:rPr>
-        <w:t xml:space="preserve"> </w:t>
-      </w:r>
-      <w:r>
-        <w:rPr>
-          <w:rFonts w:ascii="Avenir LT Std 35 Light" w:hAnsi="Avenir LT Std 35 Light"/>
-          <w:i/>
-          <w:iCs/>
-        </w:rPr>
-        <w:t>string – determines when to start the schedule based on current time type.   The valid strings are Second, Minute, Hour, Day, Week, Month and Year.   A valid string need</w:t>
-      </w:r>
-      <w:r>
-        <w:rPr>
-          <w:rFonts w:ascii="Avenir LT Std 35 Light" w:hAnsi="Avenir LT Std 35 Light"/>
-          <w:i/>
-          <w:iCs/>
-        </w:rPr>
-        <w:t>s</w:t>
-      </w:r>
-      <w:r>
-        <w:rPr>
-          <w:rFonts w:ascii="Avenir LT Std 35 Light" w:hAnsi="Avenir LT Std 35 Light"/>
-          <w:i/>
-          <w:iCs/>
-        </w:rPr>
-        <w:t xml:space="preserve"> to be entered and the Run Length Days need to be greater than zero</w:t>
-      </w:r>
-    </w:p>
-    <w:p>
-      <w:pPr>
-        <w:ind w:left="720"/>
-        <w:rPr>
-          <w:rFonts w:ascii="Avenir LT Std 35 Light" w:hAnsi="Avenir LT Std 35 Light"/>
-          <w:i/>
-          <w:iCs/>
-        </w:rPr>
-      </w:pPr>
-      <w:r>
-        <w:rPr>
-          <w:rFonts w:ascii="Avenir LT Std 35 Light" w:hAnsi="Avenir LT Std 35 Light"/>
-          <w:i/>
-          <w:iCs/>
-        </w:rPr>
-        <w:t>Import All Tables</w:t>
-      </w:r>
-      <w:r>
-        <w:rPr>
-          <w:rFonts w:ascii="Avenir LT Std 35 Light" w:hAnsi="Avenir LT Std 35 Light"/>
-          <w:i/>
-          <w:iCs/>
-        </w:rPr>
-        <w:t xml:space="preserve"> </w:t>
-      </w:r>
-      <w:r>
-        <w:rPr>
-          <w:rFonts w:ascii="Avenir LT Std 35 Light" w:hAnsi="Avenir LT Std 35 Light"/>
-          <w:i/>
-          <w:iCs/>
-        </w:rPr>
-        <w:t>(-</w:t>
-      </w:r>
-      <w:proofErr w:type="spellStart"/>
-      <w:r>
-        <w:rPr>
-          <w:rFonts w:ascii="Avenir LT Std 35 Light" w:hAnsi="Avenir LT Std 35 Light"/>
-          <w:i/>
-          <w:iCs/>
-        </w:rPr>
-        <w:t>iat</w:t>
-      </w:r>
-      <w:proofErr w:type="spellEnd"/>
-      <w:r>
-        <w:rPr>
-          <w:rFonts w:ascii="Avenir LT Std 35 Light" w:hAnsi="Avenir LT Std 35 Light"/>
-          <w:i/>
-          <w:iCs/>
-        </w:rPr>
-        <w:t>)</w:t>
-      </w:r>
-      <w:r>
-        <w:rPr>
-          <w:rFonts w:ascii="Avenir LT Std 35 Light" w:hAnsi="Avenir LT Std 35 Light"/>
-          <w:i/>
-          <w:iCs/>
-        </w:rPr>
-        <w:t xml:space="preserve"> </w:t>
-      </w:r>
-      <w:r>
-        <w:rPr>
-          <w:rFonts w:ascii="Avenir LT Std 35 Light" w:hAnsi="Avenir LT Std 35 Light"/>
-          <w:i/>
-          <w:iCs/>
-        </w:rPr>
-        <w:t>–</w:t>
-      </w:r>
-      <w:r>
-        <w:rPr>
-          <w:rFonts w:ascii="Avenir LT Std 35 Light" w:hAnsi="Avenir LT Std 35 Light"/>
-          <w:i/>
-          <w:iCs/>
-        </w:rPr>
-        <w:t xml:space="preserve"> </w:t>
-      </w:r>
-      <w:proofErr w:type="spellStart"/>
-      <w:r>
-        <w:rPr>
-          <w:rFonts w:ascii="Avenir LT Std 35 Light" w:hAnsi="Avenir LT Std 35 Light"/>
-          <w:i/>
-          <w:iCs/>
-        </w:rPr>
-        <w:t>boolean</w:t>
-      </w:r>
-      <w:proofErr w:type="spellEnd"/>
-      <w:r>
-        <w:rPr>
-          <w:rFonts w:ascii="Avenir LT Std 35 Light" w:hAnsi="Avenir LT Std 35 Light"/>
-          <w:i/>
-          <w:iCs/>
-        </w:rPr>
-        <w:t xml:space="preserve"> – determines whether to import all tables before scheduling run.  </w:t>
-      </w:r>
-      <w:r>
-        <w:rPr>
-          <w:rFonts w:ascii="Avenir LT Std 35 Light" w:hAnsi="Avenir LT Std 35 Light"/>
-          <w:i/>
-          <w:iCs/>
-        </w:rPr>
-        <w:t>Run schedule must be set to true to use this setting.</w:t>
-      </w:r>
-    </w:p>
-    <w:p>
-      <w:pPr>
-        <w:ind w:left="720"/>
-        <w:rPr>
-          <w:rFonts w:ascii="Avenir LT Std 35 Light" w:hAnsi="Avenir LT Std 35 Light"/>
-          <w:i/>
-          <w:iCs/>
-        </w:rPr>
-      </w:pPr>
-      <w:r>
-        <w:rPr>
-          <w:rFonts w:ascii="Avenir LT Std 35 Light" w:hAnsi="Avenir LT Std 35 Light"/>
-          <w:i/>
-          <w:iCs/>
-        </w:rPr>
-        <w:t xml:space="preserve">Export All Tables </w:t>
-      </w:r>
-      <w:proofErr w:type="gramStart"/>
-      <w:r>
-        <w:rPr>
-          <w:rFonts w:ascii="Avenir LT Std 35 Light" w:hAnsi="Avenir LT Std 35 Light"/>
-          <w:i/>
-          <w:iCs/>
-        </w:rPr>
-        <w:t>And</w:t>
-      </w:r>
-      <w:proofErr w:type="gramEnd"/>
-      <w:r>
-        <w:rPr>
-          <w:rFonts w:ascii="Avenir LT Std 35 Light" w:hAnsi="Avenir LT Std 35 Light"/>
-          <w:i/>
-          <w:iCs/>
-        </w:rPr>
-        <w:t xml:space="preserve"> Logs</w:t>
-      </w:r>
-      <w:r>
-        <w:rPr>
-          <w:rFonts w:ascii="Avenir LT Std 35 Light" w:hAnsi="Avenir LT Std 35 Light"/>
-          <w:i/>
-          <w:iCs/>
-        </w:rPr>
-        <w:t xml:space="preserve"> </w:t>
-      </w:r>
-      <w:r>
-        <w:rPr>
-          <w:rFonts w:ascii="Avenir LT Std 35 Light" w:hAnsi="Avenir LT Std 35 Light"/>
-          <w:i/>
-          <w:iCs/>
-        </w:rPr>
-        <w:t>(-eat)</w:t>
-      </w:r>
-      <w:r>
-        <w:rPr>
-          <w:rFonts w:ascii="Avenir LT Std 35 Light" w:hAnsi="Avenir LT Std 35 Light"/>
-          <w:i/>
-          <w:iCs/>
-        </w:rPr>
-        <w:t xml:space="preserve"> – determine </w:t>
-      </w:r>
-      <w:r>
-        <w:rPr>
-          <w:rFonts w:ascii="Avenir LT Std 35 Light" w:hAnsi="Avenir LT Std 35 Light"/>
-          <w:i/>
-          <w:iCs/>
-        </w:rPr>
-        <w:t xml:space="preserve">whether to export all tables.   This can be run independently </w:t>
-      </w:r>
-      <w:r>
-        <w:rPr>
-          <w:rFonts w:ascii="Avenir LT Std 35 Light" w:hAnsi="Avenir LT Std 35 Light"/>
-          <w:i/>
-          <w:iCs/>
-        </w:rPr>
-        <w:t>from</w:t>
-      </w:r>
-      <w:r>
-        <w:rPr>
-          <w:rFonts w:ascii="Avenir LT Std 35 Light" w:hAnsi="Avenir LT Std 35 Light"/>
-          <w:i/>
-          <w:iCs/>
-        </w:rPr>
-        <w:t xml:space="preserve"> </w:t>
-      </w:r>
-      <w:r>
-        <w:rPr>
-          <w:rFonts w:ascii="Avenir LT Std 35 Light" w:hAnsi="Avenir LT Std 35 Light"/>
-          <w:i/>
-          <w:iCs/>
-        </w:rPr>
-        <w:t>running the schedule.</w:t>
-      </w:r>
-    </w:p>
-    <w:p>
-      <w:pPr>
-        <w:rPr>
-          <w:rFonts w:ascii="Avenir LT Std 35 Light" w:hAnsi="Avenir LT Std 35 Light"/>
-          <w:b/>
-          <w:bCs/>
-        </w:rPr>
-      </w:pPr>
-      <w:r>
-        <w:rPr>
-          <w:rFonts w:ascii="Avenir LT Std 35 Light" w:hAnsi="Avenir LT Std 35 Light"/>
-          <w:b/>
-          <w:bCs/>
-        </w:rPr>
-        <w:t>Experiments</w:t>
-      </w:r>
-      <w:r>
-        <w:rPr>
-          <w:rFonts w:ascii="Avenir LT Std 35 Light" w:hAnsi="Avenir LT Std 35 Light"/>
-          <w:b/>
-          <w:bCs/>
-        </w:rPr>
-        <w:t xml:space="preserve"> </w:t>
-      </w:r>
-      <w:r>
-        <w:rPr>
-          <w:rFonts w:ascii="Avenir LT Std 35 Light" w:hAnsi="Avenir LT Std 35 Light"/>
-          <w:b/>
-          <w:bCs/>
-        </w:rPr>
-        <w:t>Settings</w:t>
-      </w:r>
-    </w:p>
-    <w:p>
-      <w:pPr>
-        <w:ind w:left="720"/>
-        <w:rPr>
-          <w:rFonts w:ascii="Avenir LT Std 35 Light" w:hAnsi="Avenir LT Std 35 Light"/>
-        </w:rPr>
-      </w:pPr>
-      <w:r>
-        <w:rPr>
-          <w:rFonts w:ascii="Avenir LT Std 35 Light" w:hAnsi="Avenir LT Std 35 Light"/>
-        </w:rPr>
-        <w:t>Run Experiment Run Desc</w:t>
-      </w:r>
-      <w:r>
-        <w:rPr>
-          <w:rFonts w:ascii="Avenir LT Std 35 Light" w:hAnsi="Avenir LT Std 35 Light"/>
-        </w:rPr>
-        <w:t>ription</w:t>
-      </w:r>
-      <w:r>
-        <w:rPr>
-          <w:rFonts w:ascii="Avenir LT Std 35 Light" w:hAnsi="Avenir LT Std 35 Light"/>
-        </w:rPr>
-        <w:t xml:space="preserve"> (-</w:t>
-      </w:r>
-      <w:proofErr w:type="spellStart"/>
-      <w:r>
-        <w:rPr>
-          <w:rFonts w:ascii="Avenir LT Std 35 Light" w:hAnsi="Avenir LT Std 35 Light"/>
-        </w:rPr>
-        <w:t>erd</w:t>
-      </w:r>
-      <w:proofErr w:type="spellEnd"/>
-      <w:r>
-        <w:rPr>
-          <w:rFonts w:ascii="Avenir LT Std 35 Light" w:hAnsi="Avenir LT Std 35 Light"/>
-        </w:rPr>
-        <w:t>)</w:t>
-      </w:r>
-      <w:r>
-        <w:rPr>
-          <w:rFonts w:ascii="Avenir LT Std 35 Light" w:hAnsi="Avenir LT Std 35 Light"/>
-        </w:rPr>
-        <w:t xml:space="preserve"> – string – description of the experiment run</w:t>
-      </w:r>
-      <w:r>
-        <w:rPr>
-          <w:rFonts w:ascii="Avenir LT Std 35 Light" w:hAnsi="Avenir LT Std 35 Light"/>
-        </w:rPr>
-        <w:t xml:space="preserve">.   Currently, the </w:t>
-      </w:r>
-      <w:proofErr w:type="spellStart"/>
-      <w:r>
-        <w:rPr>
-          <w:rFonts w:ascii="Avenir LT Std 35 Light" w:hAnsi="Avenir LT Std 35 Light"/>
-        </w:rPr>
-        <w:t>RunSimioPortalExpConsole</w:t>
-      </w:r>
-      <w:proofErr w:type="spellEnd"/>
-      <w:r>
-        <w:rPr>
-          <w:rFonts w:ascii="Avenir LT Std 35 Light" w:hAnsi="Avenir LT Std 35 Light"/>
-        </w:rPr>
-        <w:t xml:space="preserve"> is only setup to run from an existing experiment run.</w:t>
-      </w:r>
-      <w:r>
-        <w:rPr>
-          <w:rFonts w:ascii="Avenir LT Std 35 Light" w:hAnsi="Avenir LT Std 35 Light"/>
-        </w:rPr>
-        <w:t xml:space="preserve">  </w:t>
-      </w:r>
-    </w:p>
-    <w:p>
-      <w:pPr>
-        <w:ind w:left="720"/>
-        <w:rPr>
-          <w:rFonts w:ascii="Avenir LT Std 35 Light" w:hAnsi="Avenir LT Std 35 Light"/>
-        </w:rPr>
-      </w:pPr>
-      <w:r>
-        <w:rPr>
-          <w:rFonts w:ascii="Avenir LT Std 35 Light" w:hAnsi="Avenir LT Std 35 Light"/>
-        </w:rPr>
-        <w:t xml:space="preserve">NOTE: In the </w:t>
-      </w:r>
-      <w:proofErr w:type="spellStart"/>
-      <w:r>
-        <w:rPr>
-          <w:rFonts w:ascii="Avenir LT Std 35 Light" w:hAnsi="Avenir LT Std 35 Light"/>
-        </w:rPr>
-        <w:t>RunSimioPortalExpConole.exe.config</w:t>
-      </w:r>
-      <w:proofErr w:type="spellEnd"/>
-      <w:r>
-        <w:rPr>
-          <w:rFonts w:ascii="Avenir LT Std 35 Light" w:hAnsi="Avenir LT Std 35 Light"/>
-        </w:rPr>
-        <w:t xml:space="preserve">, the experiment </w:t>
-      </w:r>
-      <w:r>
-        <w:rPr>
-          <w:rFonts w:ascii="Avenir LT Std 35 Light" w:hAnsi="Avenir LT Std 35 Light"/>
-        </w:rPr>
-        <w:t xml:space="preserve">run </w:t>
-      </w:r>
-      <w:r>
-        <w:rPr>
-          <w:rFonts w:ascii="Avenir LT Std 35 Light" w:hAnsi="Avenir LT Std 35 Light"/>
-        </w:rPr>
-        <w:t>name i</w:t>
-      </w:r>
-      <w:r>
-        <w:rPr>
-          <w:rFonts w:ascii="Avenir LT Std 35 Light" w:hAnsi="Avenir LT Std 35 Light"/>
-        </w:rPr>
-        <w:t xml:space="preserve">s </w:t>
-      </w:r>
-      <w:proofErr w:type="spellStart"/>
-      <w:r>
-        <w:rPr>
-          <w:rFonts w:ascii="Avenir LT Std 35 Light" w:hAnsi="Avenir LT Std 35 Light"/>
-        </w:rPr>
-        <w:t>Opt</w:t>
-      </w:r>
-      <w:r>
-        <w:rPr>
-          <w:rFonts w:ascii="Avenir LT Std 35 Light" w:hAnsi="Avenir LT Std 35 Light"/>
-        </w:rPr>
-        <w:t>Q</w:t>
-      </w:r>
-      <w:r>
-        <w:rPr>
-          <w:rFonts w:ascii="Avenir LT Std 35 Light" w:hAnsi="Avenir LT Std 35 Light"/>
-        </w:rPr>
-        <w:t>uest</w:t>
-      </w:r>
-      <w:r>
-        <w:rPr>
-          <w:rFonts w:ascii="Avenir LT Std 35 Light" w:hAnsi="Avenir LT Std 35 Light"/>
-        </w:rPr>
-        <w:t>Run</w:t>
-      </w:r>
-      <w:proofErr w:type="spellEnd"/>
-      <w:r>
-        <w:rPr>
-          <w:rFonts w:ascii="Avenir LT Std 35 Light" w:hAnsi="Avenir LT Std 35 Light"/>
-        </w:rPr>
-        <w:t>.</w:t>
-      </w:r>
-      <w:r>
-        <w:rPr>
-          <w:rFonts w:ascii="Avenir LT Std 35 Light" w:hAnsi="Avenir LT Std 35 Light"/>
-        </w:rPr>
-        <w:t xml:space="preserve"> </w:t>
-      </w:r>
-      <w:r>
-        <w:rPr>
-          <w:rFonts w:ascii="Avenir LT Std 35 Light" w:hAnsi="Avenir LT Std 35 Light"/>
-        </w:rPr>
-        <w:t xml:space="preserve">  This was created from the </w:t>
-      </w:r>
-      <w:proofErr w:type="spellStart"/>
-      <w:r>
-        <w:rPr>
-          <w:rFonts w:ascii="Avenir LT Std 35 Light" w:hAnsi="Avenir LT Std 35 Light"/>
-        </w:rPr>
-        <w:t>OptQuest</w:t>
-      </w:r>
-      <w:proofErr w:type="spellEnd"/>
-      <w:r>
-        <w:rPr>
-          <w:rFonts w:ascii="Avenir LT Std 35 Light" w:hAnsi="Avenir LT Std 35 Light"/>
-        </w:rPr>
-        <w:t xml:space="preserve"> experiment </w:t>
-      </w:r>
-      <w:proofErr w:type="spellStart"/>
-      <w:r>
-        <w:rPr>
-          <w:rFonts w:ascii="Avenir LT Std 35 Light" w:hAnsi="Avenir LT Std 35 Light"/>
-        </w:rPr>
-        <w:t>S</w:t>
-      </w:r>
-      <w:r>
-        <w:rPr>
-          <w:rFonts w:ascii="Avenir LT Std 35 Light" w:hAnsi="Avenir LT Std 35 Light"/>
-        </w:rPr>
-        <w:t>chedulingLaborEfficiencies</w:t>
-      </w:r>
-      <w:proofErr w:type="spellEnd"/>
-      <w:r>
-        <w:rPr>
-          <w:rFonts w:ascii="Avenir LT Std 35 Light" w:hAnsi="Avenir LT Std 35 Light"/>
-        </w:rPr>
-        <w:t xml:space="preserve"> example.   When run from the </w:t>
-      </w:r>
-      <w:proofErr w:type="spellStart"/>
-      <w:r>
-        <w:rPr>
-          <w:rFonts w:ascii="Avenir LT Std 35 Light" w:hAnsi="Avenir LT Std 35 Light"/>
-        </w:rPr>
-        <w:t>RunSimioPortalExpConsole</w:t>
-      </w:r>
-      <w:proofErr w:type="spellEnd"/>
-      <w:r>
-        <w:rPr>
-          <w:rFonts w:ascii="Avenir LT Std 35 Light" w:hAnsi="Avenir LT Std 35 Light"/>
-        </w:rPr>
-        <w:t xml:space="preserve">, it will not run </w:t>
-      </w:r>
-      <w:proofErr w:type="spellStart"/>
-      <w:r>
-        <w:rPr>
-          <w:rFonts w:ascii="Avenir LT Std 35 Light" w:hAnsi="Avenir LT Std 35 Light"/>
-        </w:rPr>
-        <w:t>OptQuest</w:t>
-      </w:r>
-      <w:proofErr w:type="spellEnd"/>
-      <w:r>
-        <w:rPr>
-          <w:rFonts w:ascii="Avenir LT Std 35 Light" w:hAnsi="Avenir LT Std 35 Light"/>
-        </w:rPr>
-        <w:t>.  This capability is currently not available fr</w:t>
-      </w:r>
-      <w:r>
-        <w:rPr>
-          <w:rFonts w:ascii="Avenir LT Std 35 Light" w:hAnsi="Avenir LT Std 35 Light"/>
-        </w:rPr>
-        <w:t>o</w:t>
-      </w:r>
-      <w:r>
-        <w:rPr>
-          <w:rFonts w:ascii="Avenir LT Std 35 Light" w:hAnsi="Avenir LT Std 35 Light"/>
-        </w:rPr>
-        <w:t xml:space="preserve">m this app.  It will run the experiment based on the </w:t>
-      </w:r>
-      <w:r>
-        <w:rPr>
-          <w:rFonts w:ascii="Avenir LT Std 35 Light" w:hAnsi="Avenir LT Std 35 Light"/>
-        </w:rPr>
-        <w:t xml:space="preserve">detail in the </w:t>
-      </w:r>
-      <w:r>
-        <w:rPr>
-          <w:rFonts w:ascii="Avenir LT Std 35 Light" w:hAnsi="Avenir LT Std 35 Light"/>
-        </w:rPr>
-        <w:t>Run Experiment Scenarios JSON</w:t>
-      </w:r>
-      <w:r>
-        <w:rPr>
-          <w:rFonts w:ascii="Avenir LT Std 35 Light" w:hAnsi="Avenir LT Std 35 Light"/>
-        </w:rPr>
-        <w:t xml:space="preserve"> setting.</w:t>
-      </w:r>
-    </w:p>
-    <w:p>
-      <w:pPr>
-        <w:ind w:left="720"/>
-        <w:rPr>
-          <w:rFonts w:ascii="Avenir LT Std 35 Light" w:hAnsi="Avenir LT Std 35 Light"/>
-        </w:rPr>
-      </w:pPr>
-      <w:r>
-        <w:rPr>
-          <w:rFonts w:ascii="Avenir LT Std 35 Light" w:hAnsi="Avenir LT Std 35 Light"/>
-        </w:rPr>
-        <w:t>Run Experiment Scenarios JSON</w:t>
-      </w:r>
-      <w:r>
-        <w:rPr>
-          <w:rFonts w:ascii="Avenir LT Std 35 Light" w:hAnsi="Avenir LT Std 35 Light"/>
-        </w:rPr>
-        <w:t xml:space="preserve"> </w:t>
-      </w:r>
-      <w:r>
-        <w:rPr>
-          <w:rFonts w:ascii="Avenir LT Std 35 Light" w:hAnsi="Avenir LT Std 35 Light"/>
-        </w:rPr>
-        <w:t>(-</w:t>
-      </w:r>
-      <w:proofErr w:type="spellStart"/>
-      <w:r>
-        <w:rPr>
-          <w:rFonts w:ascii="Avenir LT Std 35 Light" w:hAnsi="Avenir LT Std 35 Light"/>
-        </w:rPr>
-        <w:t>rej</w:t>
-      </w:r>
-      <w:proofErr w:type="spellEnd"/>
-      <w:r>
-        <w:rPr>
-          <w:rFonts w:ascii="Avenir LT Std 35 Light" w:hAnsi="Avenir LT Std 35 Light"/>
-        </w:rPr>
-        <w:t>)</w:t>
-      </w:r>
-      <w:r>
-        <w:rPr>
-          <w:rFonts w:ascii="Avenir LT Std 35 Light" w:hAnsi="Avenir LT Std 35 Light"/>
-        </w:rPr>
-        <w:t xml:space="preserve"> – string – JSON string containing the experiment run detail.  </w:t>
-      </w:r>
-    </w:p>
-    <w:p>
-      <w:pPr>
-        <w:ind w:left="720"/>
-        <w:rPr>
-          <w:rFonts w:ascii="Avenir LT Std 35 Light" w:hAnsi="Avenir LT Std 35 Light"/>
-          <w:i/>
-          <w:iCs/>
-        </w:rPr>
-      </w:pPr>
-      <w:r>
-        <w:rPr>
-          <w:rFonts w:ascii="Avenir LT Std 35 Light" w:hAnsi="Avenir LT Std 35 Light"/>
-        </w:rPr>
-        <w:t>Run Experiment</w:t>
-      </w:r>
-      <w:r>
-        <w:rPr>
-          <w:rFonts w:ascii="Avenir LT Std 35 Light" w:hAnsi="Avenir LT Std 35 Light"/>
-        </w:rPr>
-        <w:t xml:space="preserve"> (-re)</w:t>
-      </w:r>
-      <w:r>
-        <w:rPr>
-          <w:rFonts w:ascii="Avenir LT Std 35 Light" w:hAnsi="Avenir LT Std 35 Light"/>
-        </w:rPr>
-        <w:t xml:space="preserve"> – </w:t>
-      </w:r>
-      <w:proofErr w:type="spellStart"/>
-      <w:r>
-        <w:rPr>
-          <w:rFonts w:ascii="Avenir LT Std 35 Light" w:hAnsi="Avenir LT Std 35 Light"/>
-        </w:rPr>
-        <w:t>boolean</w:t>
-      </w:r>
-      <w:proofErr w:type="spellEnd"/>
-      <w:r>
-        <w:rPr>
-          <w:rFonts w:ascii="Avenir LT Std 35 Light" w:hAnsi="Avenir LT Std 35 Light"/>
-        </w:rPr>
-        <w:t xml:space="preserve"> - </w:t>
-      </w:r>
-      <w:r>
-        <w:rPr>
-          <w:rFonts w:ascii="Avenir LT Std 35 Light" w:hAnsi="Avenir LT Std 35 Light"/>
-        </w:rPr>
-        <w:t>determines whether to run experiment.</w:t>
-      </w:r>
-    </w:p>
-    <w:p>
-      <w:pPr>
-        <w:ind w:left="720"/>
-        <w:rPr>
-          <w:rFonts w:ascii="Avenir LT Std 35 Light" w:hAnsi="Avenir LT Std 35 Light"/>
-          <w:i/>
-          <w:iCs/>
-        </w:rPr>
-      </w:pPr>
-      <w:r>
-        <w:rPr>
-          <w:rFonts w:ascii="Avenir LT Std 35 Light" w:hAnsi="Avenir LT Std 35 Light"/>
-          <w:i/>
-          <w:iCs/>
-        </w:rPr>
-        <w:t>Publish Experiment Run</w:t>
-      </w:r>
-      <w:r>
-        <w:rPr>
-          <w:rFonts w:ascii="Avenir LT Std 35 Light" w:hAnsi="Avenir LT Std 35 Light"/>
-          <w:i/>
-          <w:iCs/>
-        </w:rPr>
-        <w:t xml:space="preserve"> (-</w:t>
-      </w:r>
-      <w:proofErr w:type="spellStart"/>
-      <w:r>
-        <w:rPr>
-          <w:rFonts w:ascii="Avenir LT Std 35 Light" w:hAnsi="Avenir LT Std 35 Light"/>
-          <w:i/>
-          <w:iCs/>
-        </w:rPr>
-        <w:t>psr</w:t>
-      </w:r>
-      <w:proofErr w:type="spellEnd"/>
-      <w:r>
-        <w:rPr>
-          <w:rFonts w:ascii="Avenir LT Std 35 Light" w:hAnsi="Avenir LT Std 35 Light"/>
-          <w:i/>
-          <w:iCs/>
-        </w:rPr>
-        <w:t>)</w:t>
-      </w:r>
-      <w:r>
-        <w:rPr>
-          <w:rFonts w:ascii="Avenir LT Std 35 Light" w:hAnsi="Avenir LT Std 35 Light"/>
-          <w:i/>
-          <w:iCs/>
-        </w:rPr>
-        <w:t xml:space="preserve"> – </w:t>
-      </w:r>
-      <w:proofErr w:type="spellStart"/>
-      <w:r>
-        <w:rPr>
-          <w:rFonts w:ascii="Avenir LT Std 35 Light" w:hAnsi="Avenir LT Std 35 Light"/>
-          <w:i/>
-          <w:iCs/>
-        </w:rPr>
-        <w:t>boolean</w:t>
-      </w:r>
-      <w:proofErr w:type="spellEnd"/>
-      <w:r>
-        <w:rPr>
-          <w:rFonts w:ascii="Avenir LT Std 35 Light" w:hAnsi="Avenir LT Std 35 Light"/>
-          <w:i/>
-          <w:iCs/>
-        </w:rPr>
-        <w:t xml:space="preserve"> - </w:t>
-      </w:r>
-      <w:r>
-        <w:rPr>
-          <w:rFonts w:ascii="Avenir LT Std 35 Light" w:hAnsi="Avenir LT Std 35 Light"/>
-          <w:i/>
-          <w:iCs/>
-        </w:rPr>
-        <w:t>determines whether to publish experiment.</w:t>
-      </w:r>
-      <w:r>
-        <w:rPr>
-          <w:rFonts w:ascii="Avenir LT Std 35 Light" w:hAnsi="Avenir LT Std 35 Light"/>
-          <w:i/>
-          <w:iCs/>
-        </w:rPr>
-        <w:t xml:space="preserve">  This can be run independently from running the experiment.</w:t>
-      </w:r>
-    </w:p>
-    <w:p>
-      <w:pPr>
-        <w:ind w:left="720"/>
-        <w:rPr>
-          <w:rFonts w:ascii="Avenir LT Std 35 Light" w:hAnsi="Avenir LT Std 35 Light"/>
-          <w:i/>
-          <w:iCs/>
-        </w:rPr>
-      </w:pPr>
-      <w:r>
-        <w:rPr>
-          <w:rFonts w:ascii="Avenir LT Std 35 Light" w:hAnsi="Avenir LT Std 35 Light"/>
-          <w:i/>
-          <w:iCs/>
-        </w:rPr>
-        <w:t>Publish Experiment Run Name</w:t>
-      </w:r>
-      <w:r>
-        <w:rPr>
-          <w:rFonts w:ascii="Avenir LT Std 35 Light" w:hAnsi="Avenir LT Std 35 Light"/>
-          <w:i/>
-          <w:iCs/>
-        </w:rPr>
-        <w:t xml:space="preserve"> (-pen)</w:t>
-      </w:r>
-      <w:r>
-        <w:rPr>
-          <w:rFonts w:ascii="Avenir LT Std 35 Light" w:hAnsi="Avenir LT Std 35 Light"/>
-          <w:i/>
-          <w:iCs/>
-        </w:rPr>
-        <w:t xml:space="preserve"> – string - name of the published experiment.</w:t>
-      </w:r>
-    </w:p>
-    <w:p>
-      <w:pPr>
-        <w:ind w:left="720"/>
-        <w:rPr>
-          <w:rFonts w:ascii="Avenir LT Std 35 Light" w:hAnsi="Avenir LT Std 35 Light"/>
-          <w:i/>
-          <w:iCs/>
-        </w:rPr>
-      </w:pPr>
-      <w:r>
-        <w:rPr>
-          <w:rFonts w:ascii="Avenir LT Std 35 Light" w:hAnsi="Avenir LT Std 35 Light"/>
-          <w:i/>
-          <w:iCs/>
-        </w:rPr>
-        <w:t>Publish Experiment Run Description</w:t>
-      </w:r>
-      <w:r>
-        <w:rPr>
-          <w:rFonts w:ascii="Avenir LT Std 35 Light" w:hAnsi="Avenir LT Std 35 Light"/>
-          <w:i/>
-          <w:iCs/>
-        </w:rPr>
-        <w:t xml:space="preserve"> (-ped)</w:t>
-      </w:r>
-      <w:r>
-        <w:rPr>
-          <w:rFonts w:ascii="Avenir LT Std 35 Light" w:hAnsi="Avenir LT Std 35 Light"/>
-          <w:i/>
-          <w:iCs/>
-        </w:rPr>
         <w:t>- string – description of the published experiment.</w:t>
       </w:r>
     </w:p>
@@ -3282,30 +2643,14 @@
     </w:p>
     <w:p>
       <w:r>
-        <w:t>Any of the setting can also be set by specifying them as part of the command line run.   In addition to the Settings section, you can find the setting from running “</w:t>
-      </w:r>
-      <w:proofErr w:type="spellStart"/>
-      <w:r>
-        <w:t>RunSimioPortalExpConsole</w:t>
-      </w:r>
-      <w:proofErr w:type="spellEnd"/>
-      <w:r>
-        <w:t xml:space="preserve"> -?”.</w:t>
+        <w:t>Any of the setting can also be set by specifying them as part of the command line run.   In addition to the Settings section, you can find the setting from running “RunSimioPortalExpConsole -?”.</w:t>
       </w:r>
       <w:r>
         <w:t xml:space="preserve">   Here are </w:t>
       </w:r>
       <w:r>
         <w:lastRenderedPageBreak/>
-        <w:t xml:space="preserve">the results.  The results also show the current setting values in the </w:t>
-      </w:r>
-      <w:proofErr w:type="spellStart"/>
-      <w:r>
-        <w:t>RunSimioPortalExpConsole.exe.config</w:t>
-      </w:r>
-      <w:proofErr w:type="spellEnd"/>
-      <w:r>
-        <w:t>.</w:t>
+        <w:t>the results.  The results also show the current setting values in the RunSimioPortalExpConsole.exe.config.</w:t>
       </w:r>
     </w:p>
     <w:p>
@@ -3314,10 +2659,10 @@
           <w:noProof/>
         </w:rPr>
         <w:drawing>
-          <wp:inline distT="0" distB="0" distL="0" distR="0" wp14:anchorId="2EC2FD17" wp14:editId="6142700B">
-            <wp:extent cx="5943600" cy="4889500"/>
-            <wp:effectExtent l="0" t="0" r="0" b="6350"/>
-            <wp:docPr id="4" name="Picture 4"/>
+          <wp:inline distT="0" distB="0" distL="0" distR="0" wp14:anchorId="15C9EB39" wp14:editId="69EC24FC">
+            <wp:extent cx="5943600" cy="4712335"/>
+            <wp:effectExtent l="0" t="0" r="0" b="0"/>
+            <wp:docPr id="5" name="Picture 5"/>
             <wp:cNvGraphicFramePr>
               <a:graphicFrameLocks xmlns:a="http://schemas.openxmlformats.org/drawingml/2006/main" noChangeAspect="1"/>
             </wp:cNvGraphicFramePr>
@@ -3337,7 +2682,7 @@
                   <pic:spPr>
                     <a:xfrm>
                       <a:off x="0" y="0"/>
-                      <a:ext cx="5943600" cy="4889500"/>
+                      <a:ext cx="5943600" cy="4712335"/>
                     </a:xfrm>
                     <a:prstGeom prst="rect">
                       <a:avLst/>
@@ -3373,38 +2718,17 @@
         <w:t xml:space="preserve">, </w:t>
       </w:r>
       <w:r>
-        <w:t xml:space="preserve">first you need to create an experiment run from the </w:t>
-      </w:r>
-      <w:proofErr w:type="spellStart"/>
-      <w:r>
-        <w:t>OptQuest</w:t>
-      </w:r>
-      <w:proofErr w:type="spellEnd"/>
-      <w:r>
-        <w:t xml:space="preserve"> experiment called “</w:t>
-      </w:r>
-      <w:proofErr w:type="spellStart"/>
-      <w:r>
-        <w:t>OptQuestRun</w:t>
-      </w:r>
-      <w:proofErr w:type="spellEnd"/>
-      <w:r>
-        <w:t>”.  Next, th</w:t>
+        <w:t>first you need to create an experiment run from the OptQuest experiment called “OptQuestRun”.  Next, th</w:t>
       </w:r>
       <w:r>
         <w:t xml:space="preserve">e following </w:t>
       </w:r>
       <w:r>
-        <w:t>command line setting would be applied.   “-</w:t>
-      </w:r>
-      <w:proofErr w:type="spellStart"/>
-      <w:r>
-        <w:t>r</w:t>
+        <w:t>command line setting would be applied.   “-r</w:t>
       </w:r>
       <w:r>
         <w:t>s</w:t>
       </w:r>
-      <w:proofErr w:type="spellEnd"/>
       <w:r>
         <w:t xml:space="preserve"> </w:t>
       </w:r>
@@ -3453,13 +2777,8 @@
     </w:p>
     <w:p/>
     <w:p>
-      <w:proofErr w:type="spellStart"/>
-      <w:r>
-        <w:t>RunSimioPortal</w:t>
-      </w:r>
-      <w:proofErr w:type="spellEnd"/>
-      <w:r>
-        <w:t xml:space="preserve"> -r</w:t>
+      <w:r>
+        <w:t>RunSimioPortal -r</w:t>
       </w:r>
       <w:r>
         <w:t>e</w:t>
@@ -3468,16 +2787,11 @@
         <w:t xml:space="preserve"> </w:t>
       </w:r>
       <w:r>
-        <w:t>True -</w:t>
-      </w:r>
-      <w:proofErr w:type="spellStart"/>
-      <w:r>
-        <w:t>r</w:t>
+        <w:t>True -r</w:t>
       </w:r>
       <w:r>
         <w:t>s</w:t>
       </w:r>
-      <w:proofErr w:type="spellEnd"/>
       <w:r>
         <w:t xml:space="preserve"> False</w:t>
       </w:r>
@@ -3494,6 +2808,7 @@
         <w:rPr>
           <w:noProof/>
         </w:rPr>
+        <w:lastRenderedPageBreak/>
         <w:drawing>
           <wp:inline distT="0" distB="0" distL="0" distR="0" wp14:anchorId="3620DCA5" wp14:editId="25BD6688">
             <wp:extent cx="3870960" cy="2636520"/>
@@ -3557,15 +2872,7 @@
     </w:p>
     <w:p>
       <w:r>
-        <w:t xml:space="preserve">Some of the method used in the </w:t>
-      </w:r>
-      <w:proofErr w:type="spellStart"/>
-      <w:r>
-        <w:t>RunSimioPortalExpConsole</w:t>
-      </w:r>
-      <w:proofErr w:type="spellEnd"/>
-      <w:r>
-        <w:t xml:space="preserve"> use private Simio Web API call.   The method that required the private API available are noted in the </w:t>
+        <w:t xml:space="preserve">Some of the method used in the RunSimioPortalExpConsole use private Simio Web API call.   The method that required the private API available are noted in the </w:t>
       </w:r>
       <w:r>
         <w:t>Settings</w:t>
@@ -3591,32 +2898,11 @@
       <w:r>
         <w:t xml:space="preserve"> to be added </w:t>
       </w:r>
-      <w:proofErr w:type="spellStart"/>
-      <w:r>
-        <w:t>Wed.Config</w:t>
-      </w:r>
-      <w:proofErr w:type="spellEnd"/>
-      <w:r>
-        <w:t xml:space="preserve"> under </w:t>
-      </w:r>
-      <w:proofErr w:type="spellStart"/>
-      <w:r>
-        <w:t>appSettings</w:t>
-      </w:r>
-      <w:proofErr w:type="spellEnd"/>
-      <w:r>
-        <w:t xml:space="preserve">.  </w:t>
-      </w:r>
-      <w:r>
-        <w:t xml:space="preserve">Once added, just save the </w:t>
-      </w:r>
-      <w:proofErr w:type="spellStart"/>
-      <w:r>
-        <w:t>Web.Config</w:t>
-      </w:r>
-      <w:proofErr w:type="spellEnd"/>
-      <w:r>
-        <w:t xml:space="preserve"> and the private Web API calls should be available.  </w:t>
+      <w:r>
+        <w:t xml:space="preserve">Wed.Config under appSettings.  </w:t>
+      </w:r>
+      <w:r>
+        <w:t xml:space="preserve">Once added, just save the Web.Config and the private Web API calls should be available.  </w:t>
       </w:r>
       <w:r>
         <w:t>See screenshot below</w:t>

</xml_diff>

<commit_message>
Updates for Appendix A in the Doc.    Also, update to make the default values are generic.
</commit_message>
<xml_diff>
--- a/Documentation/RunSimioPortalExpConsole.docx
+++ b/Documentation/RunSimioPortalExpConsole.docx
@@ -7,19 +7,25 @@
         <w:pStyle w:val="Heading1"/>
         <w:spacing w:before="0"/>
       </w:pPr>
-      <w:bookmarkStart w:id="0" w:name="_Toc109628773"/>
+      <w:bookmarkStart w:id="0" w:name="_Toc131493493"/>
       <w:r>
         <w:t xml:space="preserve">Simio </w:t>
       </w:r>
       <w:r>
         <w:t xml:space="preserve">Portal </w:t>
       </w:r>
+      <w:proofErr w:type="spellStart"/>
       <w:r>
         <w:t>Web</w:t>
       </w:r>
       <w:r>
-        <w:t xml:space="preserve">API Note: </w:t>
-      </w:r>
+        <w:t>API</w:t>
+      </w:r>
+      <w:proofErr w:type="spellEnd"/>
+      <w:r>
+        <w:t xml:space="preserve"> Note: </w:t>
+      </w:r>
+      <w:proofErr w:type="spellStart"/>
       <w:r>
         <w:t>RunSimio</w:t>
       </w:r>
@@ -30,31 +36,14 @@
         <w:t>ExpConsole</w:t>
       </w:r>
       <w:bookmarkEnd w:id="0"/>
+      <w:proofErr w:type="spellEnd"/>
     </w:p>
     <w:p>
       <w:r>
         <w:t xml:space="preserve">Last Update: </w:t>
       </w:r>
       <w:r>
-        <w:t>2</w:t>
-      </w:r>
-      <w:r>
-        <w:t>7</w:t>
-      </w:r>
-      <w:r>
-        <w:t xml:space="preserve"> </w:t>
-      </w:r>
-      <w:r>
-        <w:t>July</w:t>
-      </w:r>
-      <w:r>
-        <w:t xml:space="preserve"> 20</w:t>
-      </w:r>
-      <w:r>
-        <w:t>2</w:t>
-      </w:r>
-      <w:r>
-        <w:t>2</w:t>
+        <w:t>4 April 2023</w:t>
       </w:r>
       <w:r>
         <w:t xml:space="preserve"> </w:t>
@@ -108,7 +97,7 @@
           <w:r>
             <w:fldChar w:fldCharType="separate"/>
           </w:r>
-          <w:hyperlink w:anchor="_Toc109628773" w:history="1">
+          <w:hyperlink w:anchor="_Toc131493493" w:history="1">
             <w:r>
               <w:rPr>
                 <w:rStyle w:val="Hyperlink"/>
@@ -135,7 +124,7 @@
                 <w:noProof/>
                 <w:webHidden/>
               </w:rPr>
-              <w:instrText xml:space="preserve"> PAGEREF _Toc109628773 \h </w:instrText>
+              <w:instrText xml:space="preserve"> PAGEREF _Toc131493493 \h </w:instrText>
             </w:r>
             <w:r>
               <w:rPr>
@@ -174,7 +163,7 @@
               <w:noProof/>
             </w:rPr>
           </w:pPr>
-          <w:hyperlink w:anchor="_Toc109628774" w:history="1">
+          <w:hyperlink w:anchor="_Toc131493494" w:history="1">
             <w:r>
               <w:rPr>
                 <w:rStyle w:val="Hyperlink"/>
@@ -201,7 +190,7 @@
                 <w:noProof/>
                 <w:webHidden/>
               </w:rPr>
-              <w:instrText xml:space="preserve"> PAGEREF _Toc109628774 \h </w:instrText>
+              <w:instrText xml:space="preserve"> PAGEREF _Toc131493494 \h </w:instrText>
             </w:r>
             <w:r>
               <w:rPr>
@@ -243,7 +232,7 @@
               <w:noProof/>
             </w:rPr>
           </w:pPr>
-          <w:hyperlink w:anchor="_Toc109628775" w:history="1">
+          <w:hyperlink w:anchor="_Toc131493495" w:history="1">
             <w:r>
               <w:rPr>
                 <w:rStyle w:val="Hyperlink"/>
@@ -270,7 +259,7 @@
                 <w:noProof/>
                 <w:webHidden/>
               </w:rPr>
-              <w:instrText xml:space="preserve"> PAGEREF _Toc109628775 \h </w:instrText>
+              <w:instrText xml:space="preserve"> PAGEREF _Toc131493495 \h </w:instrText>
             </w:r>
             <w:r>
               <w:rPr>
@@ -312,7 +301,7 @@
               <w:noProof/>
             </w:rPr>
           </w:pPr>
-          <w:hyperlink w:anchor="_Toc109628776" w:history="1">
+          <w:hyperlink w:anchor="_Toc131493496" w:history="1">
             <w:r>
               <w:rPr>
                 <w:rStyle w:val="Hyperlink"/>
@@ -339,7 +328,7 @@
                 <w:noProof/>
                 <w:webHidden/>
               </w:rPr>
-              <w:instrText xml:space="preserve"> PAGEREF _Toc109628776 \h </w:instrText>
+              <w:instrText xml:space="preserve"> PAGEREF _Toc131493496 \h </w:instrText>
             </w:r>
             <w:r>
               <w:rPr>
@@ -381,7 +370,7 @@
               <w:noProof/>
             </w:rPr>
           </w:pPr>
-          <w:hyperlink w:anchor="_Toc109628777" w:history="1">
+          <w:hyperlink w:anchor="_Toc131493497" w:history="1">
             <w:r>
               <w:rPr>
                 <w:rStyle w:val="Hyperlink"/>
@@ -408,7 +397,7 @@
                 <w:noProof/>
                 <w:webHidden/>
               </w:rPr>
-              <w:instrText xml:space="preserve"> PAGEREF _Toc109628777 \h </w:instrText>
+              <w:instrText xml:space="preserve"> PAGEREF _Toc131493497 \h </w:instrText>
             </w:r>
             <w:r>
               <w:rPr>
@@ -450,7 +439,7 @@
               <w:noProof/>
             </w:rPr>
           </w:pPr>
-          <w:hyperlink w:anchor="_Toc109628778" w:history="1">
+          <w:hyperlink w:anchor="_Toc131493498" w:history="1">
             <w:r>
               <w:rPr>
                 <w:rStyle w:val="Hyperlink"/>
@@ -477,7 +466,7 @@
                 <w:noProof/>
                 <w:webHidden/>
               </w:rPr>
-              <w:instrText xml:space="preserve"> PAGEREF _Toc109628778 \h </w:instrText>
+              <w:instrText xml:space="preserve"> PAGEREF _Toc131493498 \h </w:instrText>
             </w:r>
             <w:r>
               <w:rPr>
@@ -519,7 +508,7 @@
               <w:noProof/>
             </w:rPr>
           </w:pPr>
-          <w:hyperlink w:anchor="_Toc109628779" w:history="1">
+          <w:hyperlink w:anchor="_Toc131493499" w:history="1">
             <w:r>
               <w:rPr>
                 <w:rStyle w:val="Hyperlink"/>
@@ -546,7 +535,7 @@
                 <w:noProof/>
                 <w:webHidden/>
               </w:rPr>
-              <w:instrText xml:space="preserve"> PAGEREF _Toc109628779 \h </w:instrText>
+              <w:instrText xml:space="preserve"> PAGEREF _Toc131493499 \h </w:instrText>
             </w:r>
             <w:r>
               <w:rPr>
@@ -614,7 +603,8 @@
       <w:pPr>
         <w:pStyle w:val="Heading1"/>
       </w:pPr>
-      <w:bookmarkStart w:id="1" w:name="_Toc109628774"/>
+      <w:bookmarkStart w:id="1" w:name="_Toc131493494"/>
+      <w:proofErr w:type="spellStart"/>
       <w:r>
         <w:lastRenderedPageBreak/>
         <w:t>RunSimio</w:t>
@@ -626,13 +616,14 @@
         <w:t>ExpConsole</w:t>
       </w:r>
       <w:bookmarkEnd w:id="1"/>
+      <w:proofErr w:type="spellEnd"/>
     </w:p>
     <w:p/>
     <w:p>
       <w:pPr>
         <w:pStyle w:val="Heading2"/>
       </w:pPr>
-      <w:bookmarkStart w:id="2" w:name="_Toc109628775"/>
+      <w:bookmarkStart w:id="2" w:name="_Toc131493495"/>
       <w:r>
         <w:t>Overview</w:t>
       </w:r>
@@ -661,7 +652,15 @@
         <w:t xml:space="preserve"> Portal</w:t>
       </w:r>
       <w:r>
-        <w:t xml:space="preserve"> WebAPI </w:t>
+        <w:t xml:space="preserve"> </w:t>
+      </w:r>
+      <w:proofErr w:type="spellStart"/>
+      <w:r>
+        <w:t>WebAPI</w:t>
+      </w:r>
+      <w:proofErr w:type="spellEnd"/>
+      <w:r>
+        <w:t xml:space="preserve"> </w:t>
       </w:r>
       <w:r>
         <w:t>to create automated workflows for importing running, exporting, and publishing experiments and plans</w:t>
@@ -694,7 +693,7 @@
       <w:pPr>
         <w:pStyle w:val="Heading2"/>
       </w:pPr>
-      <w:bookmarkStart w:id="3" w:name="_Toc109628776"/>
+      <w:bookmarkStart w:id="3" w:name="_Toc131493496"/>
       <w:r>
         <w:t>Installation</w:t>
       </w:r>
@@ -705,13 +704,21 @@
         <w:t>Of Executables</w:t>
       </w:r>
       <w:r>
-        <w:t xml:space="preserve"> and Running RunSimioPortalExpConsole</w:t>
+        <w:t xml:space="preserve"> and Running </w:t>
+      </w:r>
+      <w:proofErr w:type="spellStart"/>
+      <w:r>
+        <w:t>RunSimioPortalExpConsole</w:t>
       </w:r>
       <w:bookmarkEnd w:id="3"/>
+      <w:proofErr w:type="spellEnd"/>
     </w:p>
     <w:p>
       <w:r>
-        <w:t>Download</w:t>
+        <w:t>D</w:t>
+      </w:r>
+      <w:r>
+        <w:t>ownload</w:t>
       </w:r>
       <w:r>
         <w:t xml:space="preserve"> from the Executables folder</w:t>
@@ -735,11 +742,37 @@
         <w:t xml:space="preserve">open a command prompt.   From the command prompt, navigate to the folder.   </w:t>
       </w:r>
       <w:r>
-        <w:t xml:space="preserve">To run the RunSimioPortalExpConsole, just type “RunSimioPortalExpColsole” and press Enter.    The RunSimioPortalExpConsole will read the values in the </w:t>
-      </w:r>
+        <w:t xml:space="preserve">To run the </w:t>
+      </w:r>
+      <w:proofErr w:type="spellStart"/>
+      <w:r>
+        <w:t>RunSimioPortalExpConsole</w:t>
+      </w:r>
+      <w:proofErr w:type="spellEnd"/>
+      <w:r>
+        <w:t>, just type “</w:t>
+      </w:r>
+      <w:proofErr w:type="spellStart"/>
+      <w:r>
+        <w:t>RunSimioPortalExpColsole</w:t>
+      </w:r>
+      <w:proofErr w:type="spellEnd"/>
+      <w:r>
+        <w:t xml:space="preserve">” and press Enter.    The </w:t>
+      </w:r>
+      <w:proofErr w:type="spellStart"/>
+      <w:r>
+        <w:t>RunSimioPortalExpConsole</w:t>
+      </w:r>
+      <w:proofErr w:type="spellEnd"/>
+      <w:r>
+        <w:t xml:space="preserve"> will read the values in the </w:t>
+      </w:r>
+      <w:proofErr w:type="spellStart"/>
       <w:r>
         <w:t>RunSimioPortalExpConsole.exe.config</w:t>
       </w:r>
+      <w:proofErr w:type="spellEnd"/>
       <w:r>
         <w:t xml:space="preserve"> when running the executable</w:t>
       </w:r>
@@ -812,19 +845,48 @@
     <w:p/>
     <w:p>
       <w:r>
-        <w:t xml:space="preserve">Note: you will need to update the URL and Personal Access Token in the RunSimioPortalExpConsole.exe.config.  See Settings section below.  You will also need to upload the </w:t>
-      </w:r>
+        <w:t xml:space="preserve">Note: you will need to update the URL and Personal Access Token in the </w:t>
+      </w:r>
+      <w:proofErr w:type="spellStart"/>
+      <w:r>
+        <w:t>RunSimioPortalExpConsole.exe.config</w:t>
+      </w:r>
+      <w:proofErr w:type="spellEnd"/>
+      <w:r>
+        <w:t xml:space="preserve">.  See Settings section below.  You will also need to upload the </w:t>
+      </w:r>
+      <w:proofErr w:type="spellStart"/>
       <w:r>
         <w:t>SchedulingLaborEfficiencies</w:t>
       </w:r>
       <w:r>
-        <w:t xml:space="preserve">.spfx example from </w:t>
+        <w:t>.spfx</w:t>
+      </w:r>
+      <w:proofErr w:type="spellEnd"/>
+      <w:r>
+        <w:t xml:space="preserve"> example from </w:t>
       </w:r>
       <w:r>
         <w:t>C:\Program Files\Simio LLC\Simio\Examples</w:t>
       </w:r>
       <w:r>
-        <w:t xml:space="preserve"> onto portal to have the RunSimioPortalExpConfig to run successfully. </w:t>
+        <w:t xml:space="preserve"> onto portal to have the </w:t>
+      </w:r>
+      <w:proofErr w:type="spellStart"/>
+      <w:r>
+        <w:t>RunSimioPortalExpConfig</w:t>
+      </w:r>
+      <w:proofErr w:type="spellEnd"/>
+      <w:r>
+        <w:t xml:space="preserve"> </w:t>
+      </w:r>
+      <w:proofErr w:type="gramStart"/>
+      <w:r>
+        <w:t>to run</w:t>
+      </w:r>
+      <w:proofErr w:type="gramEnd"/>
+      <w:r>
+        <w:t xml:space="preserve"> successfully. </w:t>
       </w:r>
     </w:p>
     <w:p/>
@@ -832,7 +894,7 @@
       <w:pPr>
         <w:pStyle w:val="Heading2"/>
       </w:pPr>
-      <w:bookmarkStart w:id="4" w:name="_Toc109628777"/>
+      <w:bookmarkStart w:id="4" w:name="_Toc131493497"/>
       <w:r>
         <w:t>Setting</w:t>
       </w:r>
@@ -849,7 +911,15 @@
         <w:t>settings</w:t>
       </w:r>
       <w:r>
-        <w:t xml:space="preserve"> are used to control the workflow of the RunSimioPortalExpConsole. </w:t>
+        <w:t xml:space="preserve"> are used to control the workflow of the </w:t>
+      </w:r>
+      <w:proofErr w:type="spellStart"/>
+      <w:r>
+        <w:t>RunSimioPortalExpConsole</w:t>
+      </w:r>
+      <w:proofErr w:type="spellEnd"/>
+      <w:r>
+        <w:t xml:space="preserve">. </w:t>
       </w:r>
       <w:r>
         <w:t xml:space="preserve">  These </w:t>
@@ -860,18 +930,22 @@
       <w:r>
         <w:t xml:space="preserve"> are configured in the </w:t>
       </w:r>
+      <w:proofErr w:type="spellStart"/>
       <w:r>
         <w:t>RunSimioPortalExpConsole.exe.config</w:t>
       </w:r>
+      <w:proofErr w:type="spellEnd"/>
       <w:r>
         <w:t xml:space="preserve"> file</w:t>
       </w:r>
       <w:r>
         <w:t xml:space="preserve">.  The </w:t>
       </w:r>
+      <w:proofErr w:type="spellStart"/>
       <w:r>
         <w:t>RunSimioPortalExpConsole.exe.config</w:t>
       </w:r>
+      <w:proofErr w:type="spellEnd"/>
       <w:r>
         <w:t xml:space="preserve"> </w:t>
       </w:r>
@@ -899,9 +973,11 @@
       <w:r>
         <w:t xml:space="preserve"> contained in the </w:t>
       </w:r>
+      <w:proofErr w:type="spellStart"/>
       <w:r>
         <w:t>RunSimioPortalExpConsole.exe.config</w:t>
       </w:r>
+      <w:proofErr w:type="spellEnd"/>
       <w:r>
         <w:t xml:space="preserve">.   The values contained in the parentheses are command line overrides.   </w:t>
       </w:r>
@@ -1070,13 +1146,41 @@
         <w:rPr>
           <w:rFonts w:ascii="Avenir LT Std 35 Light" w:hAnsi="Avenir LT Std 35 Light"/>
         </w:rPr>
-        <w:t xml:space="preserve"> and Purpose.  You must choose “WebAPI” as Purpose</w:t>
-      </w:r>
-      <w:r>
-        <w:rPr>
-          <w:rFonts w:ascii="Avenir LT Std 35 Light" w:hAnsi="Avenir LT Std 35 Light"/>
-        </w:rPr>
-        <w:t xml:space="preserve"> to use the RunSimioPortalExpConsole.</w:t>
+        <w:t xml:space="preserve"> and Purpose.  You must choose “</w:t>
+      </w:r>
+      <w:proofErr w:type="spellStart"/>
+      <w:r>
+        <w:rPr>
+          <w:rFonts w:ascii="Avenir LT Std 35 Light" w:hAnsi="Avenir LT Std 35 Light"/>
+        </w:rPr>
+        <w:t>WebAPI</w:t>
+      </w:r>
+      <w:proofErr w:type="spellEnd"/>
+      <w:r>
+        <w:rPr>
+          <w:rFonts w:ascii="Avenir LT Std 35 Light" w:hAnsi="Avenir LT Std 35 Light"/>
+        </w:rPr>
+        <w:t>” as Purpose</w:t>
+      </w:r>
+      <w:r>
+        <w:rPr>
+          <w:rFonts w:ascii="Avenir LT Std 35 Light" w:hAnsi="Avenir LT Std 35 Light"/>
+        </w:rPr>
+        <w:t xml:space="preserve"> to use the </w:t>
+      </w:r>
+      <w:proofErr w:type="spellStart"/>
+      <w:r>
+        <w:rPr>
+          <w:rFonts w:ascii="Avenir LT Std 35 Light" w:hAnsi="Avenir LT Std 35 Light"/>
+        </w:rPr>
+        <w:t>RunSimioPortalExpConsole</w:t>
+      </w:r>
+      <w:proofErr w:type="spellEnd"/>
+      <w:r>
+        <w:rPr>
+          <w:rFonts w:ascii="Avenir LT Std 35 Light" w:hAnsi="Avenir LT Std 35 Light"/>
+        </w:rPr>
+        <w:t>.</w:t>
       </w:r>
     </w:p>
     <w:p>
@@ -1247,13 +1351,41 @@
         <w:rPr>
           <w:rFonts w:ascii="Avenir LT Std 35 Light" w:hAnsi="Avenir LT Std 35 Light"/>
         </w:rPr>
-        <w:t xml:space="preserve"> (-ris)</w:t>
-      </w:r>
-      <w:r>
-        <w:rPr>
-          <w:rFonts w:ascii="Avenir LT Std 35 Light" w:hAnsi="Avenir LT Std 35 Light"/>
-        </w:rPr>
-        <w:t xml:space="preserve"> – integer – The RunSimioPortalExpConsole will p</w:t>
+        <w:t xml:space="preserve"> (-</w:t>
+      </w:r>
+      <w:proofErr w:type="spellStart"/>
+      <w:r>
+        <w:rPr>
+          <w:rFonts w:ascii="Avenir LT Std 35 Light" w:hAnsi="Avenir LT Std 35 Light"/>
+        </w:rPr>
+        <w:t>ris</w:t>
+      </w:r>
+      <w:proofErr w:type="spellEnd"/>
+      <w:r>
+        <w:rPr>
+          <w:rFonts w:ascii="Avenir LT Std 35 Light" w:hAnsi="Avenir LT Std 35 Light"/>
+        </w:rPr>
+        <w:t>)</w:t>
+      </w:r>
+      <w:r>
+        <w:rPr>
+          <w:rFonts w:ascii="Avenir LT Std 35 Light" w:hAnsi="Avenir LT Std 35 Light"/>
+        </w:rPr>
+        <w:t xml:space="preserve"> – integer – The </w:t>
+      </w:r>
+      <w:proofErr w:type="spellStart"/>
+      <w:r>
+        <w:rPr>
+          <w:rFonts w:ascii="Avenir LT Std 35 Light" w:hAnsi="Avenir LT Std 35 Light"/>
+        </w:rPr>
+        <w:t>RunSimioPortalExpConsole</w:t>
+      </w:r>
+      <w:proofErr w:type="spellEnd"/>
+      <w:r>
+        <w:rPr>
+          <w:rFonts w:ascii="Avenir LT Std 35 Light" w:hAnsi="Avenir LT Std 35 Light"/>
+        </w:rPr>
+        <w:t xml:space="preserve"> will p</w:t>
       </w:r>
       <w:r>
         <w:rPr>
@@ -1303,13 +1435,41 @@
         <w:rPr>
           <w:rFonts w:ascii="Avenir LT Std 35 Light" w:hAnsi="Avenir LT Std 35 Light"/>
         </w:rPr>
-        <w:t xml:space="preserve"> (-rma)</w:t>
-      </w:r>
-      <w:r>
-        <w:rPr>
-          <w:rFonts w:ascii="Avenir LT Std 35 Light" w:hAnsi="Avenir LT Std 35 Light"/>
-        </w:rPr>
-        <w:t xml:space="preserve"> – integer – The number of attempts that the RunSimioPortalExpConsole will try to get results before it returns in error.</w:t>
+        <w:t xml:space="preserve"> (-</w:t>
+      </w:r>
+      <w:proofErr w:type="spellStart"/>
+      <w:r>
+        <w:rPr>
+          <w:rFonts w:ascii="Avenir LT Std 35 Light" w:hAnsi="Avenir LT Std 35 Light"/>
+        </w:rPr>
+        <w:t>rma</w:t>
+      </w:r>
+      <w:proofErr w:type="spellEnd"/>
+      <w:r>
+        <w:rPr>
+          <w:rFonts w:ascii="Avenir LT Std 35 Light" w:hAnsi="Avenir LT Std 35 Light"/>
+        </w:rPr>
+        <w:t>)</w:t>
+      </w:r>
+      <w:r>
+        <w:rPr>
+          <w:rFonts w:ascii="Avenir LT Std 35 Light" w:hAnsi="Avenir LT Std 35 Light"/>
+        </w:rPr>
+        <w:t xml:space="preserve"> – integer – The number of attempts that the </w:t>
+      </w:r>
+      <w:proofErr w:type="spellStart"/>
+      <w:r>
+        <w:rPr>
+          <w:rFonts w:ascii="Avenir LT Std 35 Light" w:hAnsi="Avenir LT Std 35 Light"/>
+        </w:rPr>
+        <w:t>RunSimioPortalExpConsole</w:t>
+      </w:r>
+      <w:proofErr w:type="spellEnd"/>
+      <w:r>
+        <w:rPr>
+          <w:rFonts w:ascii="Avenir LT Std 35 Light" w:hAnsi="Avenir LT Std 35 Light"/>
+        </w:rPr>
+        <w:t xml:space="preserve"> will try to get results before it returns in error.</w:t>
       </w:r>
     </w:p>
     <w:p>
@@ -1319,6 +1479,7 @@
           <w:rFonts w:ascii="Avenir LT Std 35 Light" w:hAnsi="Avenir LT Std 35 Light"/>
         </w:rPr>
       </w:pPr>
+      <w:proofErr w:type="spellStart"/>
       <w:r>
         <w:rPr>
           <w:rFonts w:ascii="Avenir LT Std 35 Light" w:hAnsi="Avenir LT Std 35 Light"/>
@@ -1335,7 +1496,14 @@
         <w:rPr>
           <w:rFonts w:ascii="Avenir LT Std 35 Light" w:hAnsi="Avenir LT Std 35 Light"/>
         </w:rPr>
-        <w:t xml:space="preserve">AtEnd </w:t>
+        <w:t>AtEnd</w:t>
+      </w:r>
+      <w:proofErr w:type="spellEnd"/>
+      <w:r>
+        <w:rPr>
+          <w:rFonts w:ascii="Avenir LT Std 35 Light" w:hAnsi="Avenir LT Std 35 Light"/>
+        </w:rPr>
+        <w:t xml:space="preserve"> </w:t>
       </w:r>
       <w:r>
         <w:rPr>
@@ -1347,7 +1515,21 @@
         <w:rPr>
           <w:rFonts w:ascii="Avenir LT Std 35 Light" w:hAnsi="Avenir LT Std 35 Light"/>
         </w:rPr>
-        <w:t xml:space="preserve"> – boolean – used to make the console app wait at the end of the run.</w:t>
+        <w:t xml:space="preserve"> – </w:t>
+      </w:r>
+      <w:proofErr w:type="spellStart"/>
+      <w:r>
+        <w:rPr>
+          <w:rFonts w:ascii="Avenir LT Std 35 Light" w:hAnsi="Avenir LT Std 35 Light"/>
+        </w:rPr>
+        <w:t>boolean</w:t>
+      </w:r>
+      <w:proofErr w:type="spellEnd"/>
+      <w:r>
+        <w:rPr>
+          <w:rFonts w:ascii="Avenir LT Std 35 Light" w:hAnsi="Avenir LT Std 35 Light"/>
+        </w:rPr>
+        <w:t xml:space="preserve"> – used to make the console app wait at the end of the run.</w:t>
       </w:r>
     </w:p>
     <w:p>
@@ -1478,12 +1660,14 @@
           <w:rFonts w:ascii="Avenir LT Std 35 Light" w:hAnsi="Avenir LT Std 35 Light"/>
         </w:rPr>
       </w:pPr>
+      <w:proofErr w:type="spellStart"/>
       <w:r>
         <w:rPr>
           <w:rFonts w:ascii="Avenir LT Std 35 Light" w:hAnsi="Avenir LT Std 35 Light"/>
         </w:rPr>
         <w:t>UserName</w:t>
       </w:r>
+      <w:proofErr w:type="spellEnd"/>
       <w:r>
         <w:rPr>
           <w:rFonts w:ascii="Avenir LT Std 35 Light" w:hAnsi="Avenir LT Std 35 Light"/>
@@ -1582,7 +1766,21 @@
         <w:rPr>
           <w:rFonts w:ascii="Avenir LT Std 35 Light" w:hAnsi="Avenir LT Std 35 Light"/>
         </w:rPr>
-        <w:t xml:space="preserve"> (-btr)</w:t>
+        <w:t xml:space="preserve"> (-</w:t>
+      </w:r>
+      <w:proofErr w:type="spellStart"/>
+      <w:r>
+        <w:rPr>
+          <w:rFonts w:ascii="Avenir LT Std 35 Light" w:hAnsi="Avenir LT Std 35 Light"/>
+        </w:rPr>
+        <w:t>btr</w:t>
+      </w:r>
+      <w:proofErr w:type="spellEnd"/>
+      <w:r>
+        <w:rPr>
+          <w:rFonts w:ascii="Avenir LT Std 35 Light" w:hAnsi="Avenir LT Std 35 Light"/>
+        </w:rPr>
+        <w:t>)</w:t>
       </w:r>
       <w:r>
         <w:rPr>
@@ -1594,7 +1792,21 @@
         <w:rPr>
           <w:rFonts w:ascii="Avenir LT Std 35 Light" w:hAnsi="Avenir LT Std 35 Light"/>
         </w:rPr>
-        <w:t>that the Simio Portal Bearer Token will be used prior to refreshing.   The default value is 15.   The Simio Portal  Bearer Token is valid for 30 minutes.</w:t>
+        <w:t xml:space="preserve">that the Simio Portal Bearer Token will be used prior to refreshing.   The default value is 15.   The Simio </w:t>
+      </w:r>
+      <w:proofErr w:type="gramStart"/>
+      <w:r>
+        <w:rPr>
+          <w:rFonts w:ascii="Avenir LT Std 35 Light" w:hAnsi="Avenir LT Std 35 Light"/>
+        </w:rPr>
+        <w:t>Portal  Bearer</w:t>
+      </w:r>
+      <w:proofErr w:type="gramEnd"/>
+      <w:r>
+        <w:rPr>
+          <w:rFonts w:ascii="Avenir LT Std 35 Light" w:hAnsi="Avenir LT Std 35 Light"/>
+        </w:rPr>
+        <w:t xml:space="preserve"> Token is valid for 30 minutes.</w:t>
       </w:r>
     </w:p>
     <w:p>
@@ -1645,7 +1857,21 @@
         <w:rPr>
           <w:rFonts w:ascii="Avenir LT Std 35 Light" w:hAnsi="Avenir LT Std 35 Light"/>
         </w:rPr>
-        <w:t xml:space="preserve"> (-prj)</w:t>
+        <w:t xml:space="preserve"> (-</w:t>
+      </w:r>
+      <w:proofErr w:type="spellStart"/>
+      <w:r>
+        <w:rPr>
+          <w:rFonts w:ascii="Avenir LT Std 35 Light" w:hAnsi="Avenir LT Std 35 Light"/>
+        </w:rPr>
+        <w:t>prj</w:t>
+      </w:r>
+      <w:proofErr w:type="spellEnd"/>
+      <w:r>
+        <w:rPr>
+          <w:rFonts w:ascii="Avenir LT Std 35 Light" w:hAnsi="Avenir LT Std 35 Light"/>
+        </w:rPr>
+        <w:t>)</w:t>
       </w:r>
       <w:r>
         <w:rPr>
@@ -1710,7 +1936,21 @@
         <w:rPr>
           <w:rFonts w:ascii="Avenir LT Std 35 Light" w:hAnsi="Avenir LT Std 35 Light"/>
         </w:rPr>
-        <w:t xml:space="preserve"> (-rsn) – string – existing plan name that is used to run the schedule.   You need to have an existing plan name to run the plan.  The user must be the owner of the plan to access it.</w:t>
+        <w:t xml:space="preserve"> (-</w:t>
+      </w:r>
+      <w:proofErr w:type="spellStart"/>
+      <w:r>
+        <w:rPr>
+          <w:rFonts w:ascii="Avenir LT Std 35 Light" w:hAnsi="Avenir LT Std 35 Light"/>
+        </w:rPr>
+        <w:t>rsn</w:t>
+      </w:r>
+      <w:proofErr w:type="spellEnd"/>
+      <w:r>
+        <w:rPr>
+          <w:rFonts w:ascii="Avenir LT Std 35 Light" w:hAnsi="Avenir LT Std 35 Light"/>
+        </w:rPr>
+        <w:t>) – string – existing plan name that is used to run the schedule.   You need to have an existing plan name to run the plan.  The user must be the owner of the plan to access it.</w:t>
       </w:r>
     </w:p>
     <w:p>
@@ -1728,7 +1968,25 @@
           <w:i/>
           <w:iCs/>
         </w:rPr>
-        <w:t>Run Schedule Control Values Array (-rsc)</w:t>
+        <w:t>Run Schedule Control Values Array (-</w:t>
+      </w:r>
+      <w:proofErr w:type="spellStart"/>
+      <w:r>
+        <w:rPr>
+          <w:rFonts w:ascii="Avenir LT Std 35 Light" w:hAnsi="Avenir LT Std 35 Light"/>
+          <w:i/>
+          <w:iCs/>
+        </w:rPr>
+        <w:t>rsc</w:t>
+      </w:r>
+      <w:proofErr w:type="spellEnd"/>
+      <w:r>
+        <w:rPr>
+          <w:rFonts w:ascii="Avenir LT Std 35 Light" w:hAnsi="Avenir LT Std 35 Light"/>
+          <w:i/>
+          <w:iCs/>
+        </w:rPr>
+        <w:t>)</w:t>
       </w:r>
       <w:r>
         <w:rPr>
@@ -1796,7 +2054,35 @@
         <w:rPr>
           <w:rFonts w:ascii="Avenir LT Std 35 Light" w:hAnsi="Avenir LT Std 35 Light"/>
         </w:rPr>
-        <w:t xml:space="preserve"> (-rs) – boolean -determines whether to run plan.  </w:t>
+        <w:t xml:space="preserve"> (-</w:t>
+      </w:r>
+      <w:proofErr w:type="spellStart"/>
+      <w:r>
+        <w:rPr>
+          <w:rFonts w:ascii="Avenir LT Std 35 Light" w:hAnsi="Avenir LT Std 35 Light"/>
+        </w:rPr>
+        <w:t>rs</w:t>
+      </w:r>
+      <w:proofErr w:type="spellEnd"/>
+      <w:r>
+        <w:rPr>
+          <w:rFonts w:ascii="Avenir LT Std 35 Light" w:hAnsi="Avenir LT Std 35 Light"/>
+        </w:rPr>
+        <w:t xml:space="preserve">) – </w:t>
+      </w:r>
+      <w:proofErr w:type="spellStart"/>
+      <w:r>
+        <w:rPr>
+          <w:rFonts w:ascii="Avenir LT Std 35 Light" w:hAnsi="Avenir LT Std 35 Light"/>
+        </w:rPr>
+        <w:t>boolean</w:t>
+      </w:r>
+      <w:proofErr w:type="spellEnd"/>
+      <w:r>
+        <w:rPr>
+          <w:rFonts w:ascii="Avenir LT Std 35 Light" w:hAnsi="Avenir LT Std 35 Light"/>
+        </w:rPr>
+        <w:t xml:space="preserve"> -determines whether to run plan.  </w:t>
       </w:r>
     </w:p>
     <w:p>
@@ -1829,7 +2115,35 @@
         <w:rPr>
           <w:rFonts w:ascii="Avenir LT Std 35 Light" w:hAnsi="Avenir LT Std 35 Light"/>
         </w:rPr>
-        <w:t xml:space="preserve"> (-rra) – boolean </w:t>
+        <w:t xml:space="preserve"> (-</w:t>
+      </w:r>
+      <w:proofErr w:type="spellStart"/>
+      <w:r>
+        <w:rPr>
+          <w:rFonts w:ascii="Avenir LT Std 35 Light" w:hAnsi="Avenir LT Std 35 Light"/>
+        </w:rPr>
+        <w:t>rra</w:t>
+      </w:r>
+      <w:proofErr w:type="spellEnd"/>
+      <w:r>
+        <w:rPr>
+          <w:rFonts w:ascii="Avenir LT Std 35 Light" w:hAnsi="Avenir LT Std 35 Light"/>
+        </w:rPr>
+        <w:t xml:space="preserve">) – </w:t>
+      </w:r>
+      <w:proofErr w:type="spellStart"/>
+      <w:r>
+        <w:rPr>
+          <w:rFonts w:ascii="Avenir LT Std 35 Light" w:hAnsi="Avenir LT Std 35 Light"/>
+        </w:rPr>
+        <w:t>boolean</w:t>
+      </w:r>
+      <w:proofErr w:type="spellEnd"/>
+      <w:r>
+        <w:rPr>
+          <w:rFonts w:ascii="Avenir LT Std 35 Light" w:hAnsi="Avenir LT Std 35 Light"/>
+        </w:rPr>
+        <w:t xml:space="preserve"> </w:t>
       </w:r>
       <w:r>
         <w:rPr>
@@ -1843,11 +2157,19 @@
         </w:rPr>
         <w:t xml:space="preserve"> </w:t>
       </w:r>
-      <w:r>
-        <w:rPr>
-          <w:rFonts w:ascii="Avenir LT Std 35 Light" w:hAnsi="Avenir LT Std 35 Light"/>
-        </w:rPr>
-        <w:t>determine whether to run risk analysis.</w:t>
+      <w:proofErr w:type="gramStart"/>
+      <w:r>
+        <w:rPr>
+          <w:rFonts w:ascii="Avenir LT Std 35 Light" w:hAnsi="Avenir LT Std 35 Light"/>
+        </w:rPr>
+        <w:t>determine</w:t>
+      </w:r>
+      <w:proofErr w:type="gramEnd"/>
+      <w:r>
+        <w:rPr>
+          <w:rFonts w:ascii="Avenir LT Std 35 Light" w:hAnsi="Avenir LT Std 35 Light"/>
+        </w:rPr>
+        <w:t xml:space="preserve"> whether to run risk analysis.</w:t>
       </w:r>
     </w:p>
     <w:p>
@@ -1861,7 +2183,35 @@
         <w:rPr>
           <w:rFonts w:ascii="Avenir LT Std 35 Light" w:hAnsi="Avenir LT Std 35 Light"/>
         </w:rPr>
-        <w:t xml:space="preserve">Publish Schedule Run (-psr) – boolean </w:t>
+        <w:t>Publish Schedule Run (-</w:t>
+      </w:r>
+      <w:proofErr w:type="spellStart"/>
+      <w:r>
+        <w:rPr>
+          <w:rFonts w:ascii="Avenir LT Std 35 Light" w:hAnsi="Avenir LT Std 35 Light"/>
+        </w:rPr>
+        <w:t>psr</w:t>
+      </w:r>
+      <w:proofErr w:type="spellEnd"/>
+      <w:r>
+        <w:rPr>
+          <w:rFonts w:ascii="Avenir LT Std 35 Light" w:hAnsi="Avenir LT Std 35 Light"/>
+        </w:rPr>
+        <w:t xml:space="preserve">) – </w:t>
+      </w:r>
+      <w:proofErr w:type="spellStart"/>
+      <w:r>
+        <w:rPr>
+          <w:rFonts w:ascii="Avenir LT Std 35 Light" w:hAnsi="Avenir LT Std 35 Light"/>
+        </w:rPr>
+        <w:t>boolean</w:t>
+      </w:r>
+      <w:proofErr w:type="spellEnd"/>
+      <w:r>
+        <w:rPr>
+          <w:rFonts w:ascii="Avenir LT Std 35 Light" w:hAnsi="Avenir LT Std 35 Light"/>
+        </w:rPr>
+        <w:t xml:space="preserve"> </w:t>
       </w:r>
       <w:r>
         <w:rPr>
@@ -1899,7 +2249,21 @@
         <w:rPr>
           <w:rFonts w:ascii="Avenir LT Std 35 Light" w:hAnsi="Avenir LT Std 35 Light"/>
         </w:rPr>
-        <w:t xml:space="preserve"> (-psn) – string </w:t>
+        <w:t xml:space="preserve"> (-</w:t>
+      </w:r>
+      <w:proofErr w:type="spellStart"/>
+      <w:r>
+        <w:rPr>
+          <w:rFonts w:ascii="Avenir LT Std 35 Light" w:hAnsi="Avenir LT Std 35 Light"/>
+        </w:rPr>
+        <w:t>psn</w:t>
+      </w:r>
+      <w:proofErr w:type="spellEnd"/>
+      <w:r>
+        <w:rPr>
+          <w:rFonts w:ascii="Avenir LT Std 35 Light" w:hAnsi="Avenir LT Std 35 Light"/>
+        </w:rPr>
+        <w:t xml:space="preserve">) – string </w:t>
       </w:r>
       <w:r>
         <w:rPr>
@@ -1939,7 +2303,21 @@
         <w:rPr>
           <w:rFonts w:ascii="Avenir LT Std 35 Light" w:hAnsi="Avenir LT Std 35 Light"/>
         </w:rPr>
-        <w:t xml:space="preserve"> (-psd) – string </w:t>
+        <w:t xml:space="preserve"> (-</w:t>
+      </w:r>
+      <w:proofErr w:type="spellStart"/>
+      <w:r>
+        <w:rPr>
+          <w:rFonts w:ascii="Avenir LT Std 35 Light" w:hAnsi="Avenir LT Std 35 Light"/>
+        </w:rPr>
+        <w:t>psd</w:t>
+      </w:r>
+      <w:proofErr w:type="spellEnd"/>
+      <w:r>
+        <w:rPr>
+          <w:rFonts w:ascii="Avenir LT Std 35 Light" w:hAnsi="Avenir LT Std 35 Light"/>
+        </w:rPr>
+        <w:t xml:space="preserve">) – string </w:t>
       </w:r>
       <w:r>
         <w:rPr>
@@ -1983,7 +2361,25 @@
           <w:i/>
           <w:iCs/>
         </w:rPr>
-        <w:t>(-rdl)</w:t>
+        <w:t>(-</w:t>
+      </w:r>
+      <w:proofErr w:type="spellStart"/>
+      <w:r>
+        <w:rPr>
+          <w:rFonts w:ascii="Avenir LT Std 35 Light" w:hAnsi="Avenir LT Std 35 Light"/>
+          <w:i/>
+          <w:iCs/>
+        </w:rPr>
+        <w:t>rdl</w:t>
+      </w:r>
+      <w:proofErr w:type="spellEnd"/>
+      <w:r>
+        <w:rPr>
+          <w:rFonts w:ascii="Avenir LT Std 35 Light" w:hAnsi="Avenir LT Std 35 Light"/>
+          <w:i/>
+          <w:iCs/>
+        </w:rPr>
+        <w:t>)</w:t>
       </w:r>
       <w:r>
         <w:rPr>
@@ -2049,7 +2445,25 @@
           <w:i/>
           <w:iCs/>
         </w:rPr>
-        <w:t xml:space="preserve">(-sts) </w:t>
+        <w:t>(-</w:t>
+      </w:r>
+      <w:proofErr w:type="spellStart"/>
+      <w:r>
+        <w:rPr>
+          <w:rFonts w:ascii="Avenir LT Std 35 Light" w:hAnsi="Avenir LT Std 35 Light"/>
+          <w:i/>
+          <w:iCs/>
+        </w:rPr>
+        <w:t>sts</w:t>
+      </w:r>
+      <w:proofErr w:type="spellEnd"/>
+      <w:r>
+        <w:rPr>
+          <w:rFonts w:ascii="Avenir LT Std 35 Light" w:hAnsi="Avenir LT Std 35 Light"/>
+          <w:i/>
+          <w:iCs/>
+        </w:rPr>
+        <w:t xml:space="preserve">) </w:t>
       </w:r>
       <w:r>
         <w:rPr>
@@ -2089,8 +2503,18 @@
           <w:i/>
           <w:iCs/>
         </w:rPr>
-        <w:t xml:space="preserve"> to be entered and the Run Length Days need to be greater than zero</w:t>
-      </w:r>
+        <w:t xml:space="preserve"> to be entered and the Run Length Days need to be greater than </w:t>
+      </w:r>
+      <w:proofErr w:type="gramStart"/>
+      <w:r>
+        <w:rPr>
+          <w:rFonts w:ascii="Avenir LT Std 35 Light" w:hAnsi="Avenir LT Std 35 Light"/>
+          <w:i/>
+          <w:iCs/>
+        </w:rPr>
+        <w:t>zero</w:t>
+      </w:r>
+      <w:proofErr w:type="gramEnd"/>
     </w:p>
     <w:p>
       <w:pPr>
@@ -2123,7 +2547,25 @@
           <w:i/>
           <w:iCs/>
         </w:rPr>
-        <w:t>(-iat)</w:t>
+        <w:t>(-</w:t>
+      </w:r>
+      <w:proofErr w:type="spellStart"/>
+      <w:r>
+        <w:rPr>
+          <w:rFonts w:ascii="Avenir LT Std 35 Light" w:hAnsi="Avenir LT Std 35 Light"/>
+          <w:i/>
+          <w:iCs/>
+        </w:rPr>
+        <w:t>iat</w:t>
+      </w:r>
+      <w:proofErr w:type="spellEnd"/>
+      <w:r>
+        <w:rPr>
+          <w:rFonts w:ascii="Avenir LT Std 35 Light" w:hAnsi="Avenir LT Std 35 Light"/>
+          <w:i/>
+          <w:iCs/>
+        </w:rPr>
+        <w:t>)</w:t>
       </w:r>
       <w:r>
         <w:rPr>
@@ -2149,13 +2591,23 @@
         </w:rPr>
         <w:t xml:space="preserve"> </w:t>
       </w:r>
-      <w:r>
-        <w:rPr>
-          <w:rFonts w:ascii="Avenir LT Std 35 Light" w:hAnsi="Avenir LT Std 35 Light"/>
-          <w:i/>
-          <w:iCs/>
-        </w:rPr>
-        <w:t xml:space="preserve">boolean – determines whether to import all tables before scheduling run.  </w:t>
+      <w:proofErr w:type="spellStart"/>
+      <w:r>
+        <w:rPr>
+          <w:rFonts w:ascii="Avenir LT Std 35 Light" w:hAnsi="Avenir LT Std 35 Light"/>
+          <w:i/>
+          <w:iCs/>
+        </w:rPr>
+        <w:t>boolean</w:t>
+      </w:r>
+      <w:proofErr w:type="spellEnd"/>
+      <w:r>
+        <w:rPr>
+          <w:rFonts w:ascii="Avenir LT Std 35 Light" w:hAnsi="Avenir LT Std 35 Light"/>
+          <w:i/>
+          <w:iCs/>
+        </w:rPr>
+        <w:t xml:space="preserve"> – determines whether to import all tables before scheduling run.  </w:t>
       </w:r>
       <w:r>
         <w:rPr>
@@ -2181,7 +2633,25 @@
           <w:i/>
           <w:iCs/>
         </w:rPr>
-        <w:t>Export All Tables And Logs</w:t>
+        <w:t xml:space="preserve">Export All Tables </w:t>
+      </w:r>
+      <w:proofErr w:type="gramStart"/>
+      <w:r>
+        <w:rPr>
+          <w:rFonts w:ascii="Avenir LT Std 35 Light" w:hAnsi="Avenir LT Std 35 Light"/>
+          <w:i/>
+          <w:iCs/>
+        </w:rPr>
+        <w:t>And</w:t>
+      </w:r>
+      <w:proofErr w:type="gramEnd"/>
+      <w:r>
+        <w:rPr>
+          <w:rFonts w:ascii="Avenir LT Std 35 Light" w:hAnsi="Avenir LT Std 35 Light"/>
+          <w:i/>
+          <w:iCs/>
+        </w:rPr>
+        <w:t xml:space="preserve"> Logs</w:t>
       </w:r>
       <w:r>
         <w:rPr>
@@ -2296,7 +2766,21 @@
         <w:rPr>
           <w:rFonts w:ascii="Avenir LT Std 35 Light" w:hAnsi="Avenir LT Std 35 Light"/>
         </w:rPr>
-        <w:t xml:space="preserve"> (-erd)</w:t>
+        <w:t xml:space="preserve"> (-</w:t>
+      </w:r>
+      <w:proofErr w:type="spellStart"/>
+      <w:r>
+        <w:rPr>
+          <w:rFonts w:ascii="Avenir LT Std 35 Light" w:hAnsi="Avenir LT Std 35 Light"/>
+        </w:rPr>
+        <w:t>erd</w:t>
+      </w:r>
+      <w:proofErr w:type="spellEnd"/>
+      <w:r>
+        <w:rPr>
+          <w:rFonts w:ascii="Avenir LT Std 35 Light" w:hAnsi="Avenir LT Std 35 Light"/>
+        </w:rPr>
+        <w:t>)</w:t>
       </w:r>
       <w:r>
         <w:rPr>
@@ -2308,7 +2792,21 @@
         <w:rPr>
           <w:rFonts w:ascii="Avenir LT Std 35 Light" w:hAnsi="Avenir LT Std 35 Light"/>
         </w:rPr>
-        <w:t>.   Currently, the RunSimioPortalExpConsole is only setup to run from an existing experiment run.</w:t>
+        <w:t xml:space="preserve">.   Currently, the </w:t>
+      </w:r>
+      <w:proofErr w:type="spellStart"/>
+      <w:r>
+        <w:rPr>
+          <w:rFonts w:ascii="Avenir LT Std 35 Light" w:hAnsi="Avenir LT Std 35 Light"/>
+        </w:rPr>
+        <w:t>RunSimioPortalExpConsole</w:t>
+      </w:r>
+      <w:proofErr w:type="spellEnd"/>
+      <w:r>
+        <w:rPr>
+          <w:rFonts w:ascii="Avenir LT Std 35 Light" w:hAnsi="Avenir LT Std 35 Light"/>
+        </w:rPr>
+        <w:t xml:space="preserve"> is only setup to run from an existing experiment run.</w:t>
       </w:r>
       <w:r>
         <w:rPr>
@@ -2328,7 +2826,21 @@
         <w:rPr>
           <w:rFonts w:ascii="Avenir LT Std 35 Light" w:hAnsi="Avenir LT Std 35 Light"/>
         </w:rPr>
-        <w:t xml:space="preserve">NOTE: In the RunSimioPortalExpConole.exe.config, the experiment </w:t>
+        <w:t xml:space="preserve">NOTE: In the </w:t>
+      </w:r>
+      <w:proofErr w:type="spellStart"/>
+      <w:r>
+        <w:rPr>
+          <w:rFonts w:ascii="Avenir LT Std 35 Light" w:hAnsi="Avenir LT Std 35 Light"/>
+        </w:rPr>
+        <w:t>RunSimioPortalExpConole.exe.config</w:t>
+      </w:r>
+      <w:proofErr w:type="spellEnd"/>
+      <w:r>
+        <w:rPr>
+          <w:rFonts w:ascii="Avenir LT Std 35 Light" w:hAnsi="Avenir LT Std 35 Light"/>
+        </w:rPr>
+        <w:t xml:space="preserve">, the experiment </w:t>
       </w:r>
       <w:r>
         <w:rPr>
@@ -2348,6 +2860,7 @@
         </w:rPr>
         <w:t xml:space="preserve">s </w:t>
       </w:r>
+      <w:proofErr w:type="spellStart"/>
       <w:r>
         <w:rPr>
           <w:rFonts w:ascii="Avenir LT Std 35 Light" w:hAnsi="Avenir LT Std 35 Light"/>
@@ -2372,6 +2885,7 @@
         </w:rPr>
         <w:t>Run</w:t>
       </w:r>
+      <w:proofErr w:type="spellEnd"/>
       <w:r>
         <w:rPr>
           <w:rFonts w:ascii="Avenir LT Std 35 Light" w:hAnsi="Avenir LT Std 35 Light"/>
@@ -2388,7 +2902,28 @@
         <w:rPr>
           <w:rFonts w:ascii="Avenir LT Std 35 Light" w:hAnsi="Avenir LT Std 35 Light"/>
         </w:rPr>
-        <w:t xml:space="preserve">  This was created from the OptQuest experiment S</w:t>
+        <w:t xml:space="preserve">  This was created from the </w:t>
+      </w:r>
+      <w:proofErr w:type="spellStart"/>
+      <w:r>
+        <w:rPr>
+          <w:rFonts w:ascii="Avenir LT Std 35 Light" w:hAnsi="Avenir LT Std 35 Light"/>
+        </w:rPr>
+        <w:t>OptQuest</w:t>
+      </w:r>
+      <w:proofErr w:type="spellEnd"/>
+      <w:r>
+        <w:rPr>
+          <w:rFonts w:ascii="Avenir LT Std 35 Light" w:hAnsi="Avenir LT Std 35 Light"/>
+        </w:rPr>
+        <w:t xml:space="preserve"> experiment </w:t>
+      </w:r>
+      <w:proofErr w:type="spellStart"/>
+      <w:r>
+        <w:rPr>
+          <w:rFonts w:ascii="Avenir LT Std 35 Light" w:hAnsi="Avenir LT Std 35 Light"/>
+        </w:rPr>
+        <w:t>S</w:t>
       </w:r>
       <w:r>
         <w:rPr>
@@ -2396,11 +2931,40 @@
         </w:rPr>
         <w:t>chedulingLaborEfficiencies</w:t>
       </w:r>
-      <w:r>
-        <w:rPr>
-          <w:rFonts w:ascii="Avenir LT Std 35 Light" w:hAnsi="Avenir LT Std 35 Light"/>
-        </w:rPr>
-        <w:t xml:space="preserve"> example.   When run from the RunSimioPortalExpConsole, it will not run OptQuest.  This capability is currently not available fr</w:t>
+      <w:proofErr w:type="spellEnd"/>
+      <w:r>
+        <w:rPr>
+          <w:rFonts w:ascii="Avenir LT Std 35 Light" w:hAnsi="Avenir LT Std 35 Light"/>
+        </w:rPr>
+        <w:t xml:space="preserve"> example.   When run from the </w:t>
+      </w:r>
+      <w:proofErr w:type="spellStart"/>
+      <w:r>
+        <w:rPr>
+          <w:rFonts w:ascii="Avenir LT Std 35 Light" w:hAnsi="Avenir LT Std 35 Light"/>
+        </w:rPr>
+        <w:t>RunSimioPortalExpConsole</w:t>
+      </w:r>
+      <w:proofErr w:type="spellEnd"/>
+      <w:r>
+        <w:rPr>
+          <w:rFonts w:ascii="Avenir LT Std 35 Light" w:hAnsi="Avenir LT Std 35 Light"/>
+        </w:rPr>
+        <w:t xml:space="preserve">, it will not run </w:t>
+      </w:r>
+      <w:proofErr w:type="spellStart"/>
+      <w:r>
+        <w:rPr>
+          <w:rFonts w:ascii="Avenir LT Std 35 Light" w:hAnsi="Avenir LT Std 35 Light"/>
+        </w:rPr>
+        <w:t>OptQuest</w:t>
+      </w:r>
+      <w:proofErr w:type="spellEnd"/>
+      <w:r>
+        <w:rPr>
+          <w:rFonts w:ascii="Avenir LT Std 35 Light" w:hAnsi="Avenir LT Std 35 Light"/>
+        </w:rPr>
+        <w:t>.  This capability is currently not available fr</w:t>
       </w:r>
       <w:r>
         <w:rPr>
@@ -2456,7 +3020,21 @@
         <w:rPr>
           <w:rFonts w:ascii="Avenir LT Std 35 Light" w:hAnsi="Avenir LT Std 35 Light"/>
         </w:rPr>
-        <w:t>(-rej)</w:t>
+        <w:t>(-</w:t>
+      </w:r>
+      <w:proofErr w:type="spellStart"/>
+      <w:r>
+        <w:rPr>
+          <w:rFonts w:ascii="Avenir LT Std 35 Light" w:hAnsi="Avenir LT Std 35 Light"/>
+        </w:rPr>
+        <w:t>rej</w:t>
+      </w:r>
+      <w:proofErr w:type="spellEnd"/>
+      <w:r>
+        <w:rPr>
+          <w:rFonts w:ascii="Avenir LT Std 35 Light" w:hAnsi="Avenir LT Std 35 Light"/>
+        </w:rPr>
+        <w:t>)</w:t>
       </w:r>
       <w:r>
         <w:rPr>
@@ -2492,11 +3070,19 @@
         </w:rPr>
         <w:t xml:space="preserve"> – </w:t>
       </w:r>
-      <w:r>
-        <w:rPr>
-          <w:rFonts w:ascii="Avenir LT Std 35 Light" w:hAnsi="Avenir LT Std 35 Light"/>
-        </w:rPr>
-        <w:t xml:space="preserve">boolean - </w:t>
+      <w:proofErr w:type="spellStart"/>
+      <w:r>
+        <w:rPr>
+          <w:rFonts w:ascii="Avenir LT Std 35 Light" w:hAnsi="Avenir LT Std 35 Light"/>
+        </w:rPr>
+        <w:t>boolean</w:t>
+      </w:r>
+      <w:proofErr w:type="spellEnd"/>
+      <w:r>
+        <w:rPr>
+          <w:rFonts w:ascii="Avenir LT Std 35 Light" w:hAnsi="Avenir LT Std 35 Light"/>
+        </w:rPr>
+        <w:t xml:space="preserve"> - </w:t>
       </w:r>
       <w:r>
         <w:rPr>
@@ -2528,7 +3114,25 @@
           <w:i/>
           <w:iCs/>
         </w:rPr>
-        <w:t xml:space="preserve"> (-psr)</w:t>
+        <w:t xml:space="preserve"> (-</w:t>
+      </w:r>
+      <w:proofErr w:type="spellStart"/>
+      <w:r>
+        <w:rPr>
+          <w:rFonts w:ascii="Avenir LT Std 35 Light" w:hAnsi="Avenir LT Std 35 Light"/>
+          <w:i/>
+          <w:iCs/>
+        </w:rPr>
+        <w:t>psr</w:t>
+      </w:r>
+      <w:proofErr w:type="spellEnd"/>
+      <w:r>
+        <w:rPr>
+          <w:rFonts w:ascii="Avenir LT Std 35 Light" w:hAnsi="Avenir LT Std 35 Light"/>
+          <w:i/>
+          <w:iCs/>
+        </w:rPr>
+        <w:t>)</w:t>
       </w:r>
       <w:r>
         <w:rPr>
@@ -2538,13 +3142,23 @@
         </w:rPr>
         <w:t xml:space="preserve"> – </w:t>
       </w:r>
-      <w:r>
-        <w:rPr>
-          <w:rFonts w:ascii="Avenir LT Std 35 Light" w:hAnsi="Avenir LT Std 35 Light"/>
-          <w:i/>
-          <w:iCs/>
-        </w:rPr>
-        <w:t xml:space="preserve">boolean - </w:t>
+      <w:proofErr w:type="spellStart"/>
+      <w:r>
+        <w:rPr>
+          <w:rFonts w:ascii="Avenir LT Std 35 Light" w:hAnsi="Avenir LT Std 35 Light"/>
+          <w:i/>
+          <w:iCs/>
+        </w:rPr>
+        <w:t>boolean</w:t>
+      </w:r>
+      <w:proofErr w:type="spellEnd"/>
+      <w:r>
+        <w:rPr>
+          <w:rFonts w:ascii="Avenir LT Std 35 Light" w:hAnsi="Avenir LT Std 35 Light"/>
+          <w:i/>
+          <w:iCs/>
+        </w:rPr>
+        <w:t xml:space="preserve"> - </w:t>
       </w:r>
       <w:r>
         <w:rPr>
@@ -2635,7 +3249,7 @@
       <w:pPr>
         <w:pStyle w:val="Heading2"/>
       </w:pPr>
-      <w:bookmarkStart w:id="5" w:name="_Toc109628778"/>
+      <w:bookmarkStart w:id="5" w:name="_Toc131493498"/>
       <w:r>
         <w:t>Specifying Command Line Settings</w:t>
       </w:r>
@@ -2643,14 +3257,38 @@
     </w:p>
     <w:p>
       <w:r>
-        <w:t>Any of the setting can also be set by specifying them as part of the command line run.   In addition to the Settings section, you can find the setting from running “RunSimioPortalExpConsole -?”.</w:t>
+        <w:t xml:space="preserve">Any of the </w:t>
+      </w:r>
+      <w:proofErr w:type="gramStart"/>
+      <w:r>
+        <w:t>setting</w:t>
+      </w:r>
+      <w:proofErr w:type="gramEnd"/>
+      <w:r>
+        <w:t xml:space="preserve"> can also be set by specifying them as part of the command line run.   In addition to the Settings section, you can find the setting from running “</w:t>
+      </w:r>
+      <w:proofErr w:type="spellStart"/>
+      <w:r>
+        <w:t>RunSimioPortalExpConsole</w:t>
+      </w:r>
+      <w:proofErr w:type="spellEnd"/>
+      <w:r>
+        <w:t xml:space="preserve"> -?”.</w:t>
       </w:r>
       <w:r>
         <w:t xml:space="preserve">   Here are </w:t>
       </w:r>
       <w:r>
         <w:lastRenderedPageBreak/>
-        <w:t>the results.  The results also show the current setting values in the RunSimioPortalExpConsole.exe.config.</w:t>
+        <w:t xml:space="preserve">the results.  The results also show the current setting values in the </w:t>
+      </w:r>
+      <w:proofErr w:type="spellStart"/>
+      <w:r>
+        <w:t>RunSimioPortalExpConsole.exe.config</w:t>
+      </w:r>
+      <w:proofErr w:type="spellEnd"/>
+      <w:r>
+        <w:t>.</w:t>
       </w:r>
     </w:p>
     <w:p>
@@ -2718,17 +3356,38 @@
         <w:t xml:space="preserve">, </w:t>
       </w:r>
       <w:r>
-        <w:t>first you need to create an experiment run from the OptQuest experiment called “OptQuestRun”.  Next, th</w:t>
+        <w:t xml:space="preserve">first you need to create an experiment run from the </w:t>
+      </w:r>
+      <w:proofErr w:type="spellStart"/>
+      <w:r>
+        <w:t>OptQuest</w:t>
+      </w:r>
+      <w:proofErr w:type="spellEnd"/>
+      <w:r>
+        <w:t xml:space="preserve"> experiment called “</w:t>
+      </w:r>
+      <w:proofErr w:type="spellStart"/>
+      <w:r>
+        <w:t>OptQuestRun</w:t>
+      </w:r>
+      <w:proofErr w:type="spellEnd"/>
+      <w:r>
+        <w:t>”.  Next, th</w:t>
       </w:r>
       <w:r>
         <w:t xml:space="preserve">e following </w:t>
       </w:r>
       <w:r>
-        <w:t>command line setting would be applied.   “-r</w:t>
+        <w:t>command line setting would be applied.   “-</w:t>
+      </w:r>
+      <w:proofErr w:type="spellStart"/>
+      <w:r>
+        <w:t>r</w:t>
       </w:r>
       <w:r>
         <w:t>s</w:t>
       </w:r>
+      <w:proofErr w:type="spellEnd"/>
       <w:r>
         <w:t xml:space="preserve"> </w:t>
       </w:r>
@@ -2777,8 +3436,13 @@
     </w:p>
     <w:p/>
     <w:p>
-      <w:r>
-        <w:t>RunSimioPortal -r</w:t>
+      <w:proofErr w:type="spellStart"/>
+      <w:r>
+        <w:t>RunSimioPortal</w:t>
+      </w:r>
+      <w:proofErr w:type="spellEnd"/>
+      <w:r>
+        <w:t xml:space="preserve"> -r</w:t>
       </w:r>
       <w:r>
         <w:t>e</w:t>
@@ -2787,11 +3451,16 @@
         <w:t xml:space="preserve"> </w:t>
       </w:r>
       <w:r>
-        <w:t>True -r</w:t>
+        <w:t>True -</w:t>
+      </w:r>
+      <w:proofErr w:type="spellStart"/>
+      <w:r>
+        <w:t>r</w:t>
       </w:r>
       <w:r>
         <w:t>s</w:t>
       </w:r>
+      <w:proofErr w:type="spellEnd"/>
       <w:r>
         <w:t xml:space="preserve"> False</w:t>
       </w:r>
@@ -2864,7 +3533,7 @@
       <w:pPr>
         <w:pStyle w:val="Heading2"/>
       </w:pPr>
-      <w:bookmarkStart w:id="6" w:name="_Toc109628779"/>
+      <w:bookmarkStart w:id="6" w:name="_Toc131493499"/>
       <w:r>
         <w:t>Appendix A:  Allow Private API Calls</w:t>
       </w:r>
@@ -2872,56 +3541,143 @@
     </w:p>
     <w:p>
       <w:r>
-        <w:t xml:space="preserve">Some of the method used in the RunSimioPortalExpConsole use private Simio Web API call.   The method that required the private API available are noted in the </w:t>
+        <w:t>Some of the method</w:t>
+      </w:r>
+      <w:r>
+        <w:t>s</w:t>
+      </w:r>
+      <w:r>
+        <w:t xml:space="preserve"> used in the </w:t>
+      </w:r>
+      <w:proofErr w:type="spellStart"/>
+      <w:r>
+        <w:t>RunSimioPortalExpConsole</w:t>
+      </w:r>
+      <w:proofErr w:type="spellEnd"/>
+      <w:r>
+        <w:t xml:space="preserve"> use private Simio Web API call.   The method that required the private API available are noted in the </w:t>
       </w:r>
       <w:r>
         <w:t>Settings</w:t>
       </w:r>
       <w:r>
-        <w:t xml:space="preserve"> section of this document.  To use these</w:t>
-      </w:r>
-      <w:r>
-        <w:t xml:space="preserve"> method</w:t>
-      </w:r>
-      <w:r>
-        <w:t xml:space="preserve"> calls, </w:t>
-      </w:r>
-      <w:r>
-        <w:t xml:space="preserve">the following </w:t>
-      </w:r>
-      <w:r>
-        <w:t>setting needs to be added to the Simio Portal Web API.   The setting that need</w:t>
-      </w:r>
-      <w:r>
-        <w:t>s</w:t>
-      </w:r>
-      <w:r>
-        <w:t xml:space="preserve"> to be added </w:t>
-      </w:r>
-      <w:r>
-        <w:t xml:space="preserve">Wed.Config under appSettings.  </w:t>
-      </w:r>
-      <w:r>
-        <w:t xml:space="preserve">Once added, just save the Web.Config and the private Web API calls should be available.  </w:t>
-      </w:r>
-      <w:r>
-        <w:t>See screenshot below</w:t>
-      </w:r>
-      <w:r>
-        <w:t>:</w:t>
+        <w:t xml:space="preserve"> section of this document.  </w:t>
+      </w:r>
+      <w:r>
+        <w:t>If you plan to use these methods, m</w:t>
+      </w:r>
+      <w:r>
+        <w:t>ake sure that the Simio Portal has been set up to expose its private commands and queries.   To verify that Simio Portal has been setup with these private methods, navigate to Help…API Help.   Make sure the Private Commands and Private Queries are shown on the screen.</w:t>
+      </w:r>
+    </w:p>
+    <w:p>
+      <w:r>
+        <w:rPr>
+          <w:noProof/>
+        </w:rPr>
+        <w:lastRenderedPageBreak/>
+        <w:drawing>
+          <wp:inline distT="0" distB="0" distL="0" distR="0" wp14:anchorId="7216A622" wp14:editId="35CE39D3">
+            <wp:extent cx="5943600" cy="3528060"/>
+            <wp:effectExtent l="0" t="0" r="0" b="0"/>
+            <wp:docPr id="1379866554" name="Picture 1" descr="Graphical user interface, text, application&#10;&#10;Description automatically generated"/>
+            <wp:cNvGraphicFramePr>
+              <a:graphicFrameLocks xmlns:a="http://schemas.openxmlformats.org/drawingml/2006/main" noChangeAspect="1"/>
+            </wp:cNvGraphicFramePr>
+            <a:graphic xmlns:a="http://schemas.openxmlformats.org/drawingml/2006/main">
+              <a:graphicData uri="http://schemas.openxmlformats.org/drawingml/2006/picture">
+                <pic:pic xmlns:pic="http://schemas.openxmlformats.org/drawingml/2006/picture">
+                  <pic:nvPicPr>
+                    <pic:cNvPr id="1379866554" name="Picture 1" descr="Graphical user interface, text, application&#10;&#10;Description automatically generated"/>
+                    <pic:cNvPicPr>
+                      <a:picLocks noChangeAspect="1" noChangeArrowheads="1"/>
+                    </pic:cNvPicPr>
+                  </pic:nvPicPr>
+                  <pic:blipFill>
+                    <a:blip r:embed="rId13" cstate="print">
+                      <a:extLst>
+                        <a:ext uri="{28A0092B-C50C-407E-A947-70E740481C1C}">
+                          <a14:useLocalDpi xmlns:a14="http://schemas.microsoft.com/office/drawing/2010/main" val="0"/>
+                        </a:ext>
+                      </a:extLst>
+                    </a:blip>
+                    <a:srcRect/>
+                    <a:stretch>
+                      <a:fillRect/>
+                    </a:stretch>
+                  </pic:blipFill>
+                  <pic:spPr bwMode="auto">
+                    <a:xfrm>
+                      <a:off x="0" y="0"/>
+                      <a:ext cx="5943600" cy="3528060"/>
+                    </a:xfrm>
+                    <a:prstGeom prst="rect">
+                      <a:avLst/>
+                    </a:prstGeom>
+                    <a:noFill/>
+                    <a:ln>
+                      <a:noFill/>
+                    </a:ln>
+                  </pic:spPr>
+                </pic:pic>
+              </a:graphicData>
+            </a:graphic>
+          </wp:inline>
+        </w:drawing>
       </w:r>
     </w:p>
     <w:p/>
     <w:p>
       <w:r>
-        <w:rPr>
-          <w:rFonts w:ascii="Calibri" w:hAnsi="Calibri" w:cs="Calibri"/>
-          <w:color w:val="000000"/>
-          <w:shd w:val="clear" w:color="auto" w:fill="FFFFFF"/>
-        </w:rPr>
+        <w:t xml:space="preserve">If the private methods are not available, add the following key in the </w:t>
+      </w:r>
+      <w:proofErr w:type="spellStart"/>
+      <w:r>
+        <w:t>appSettings</w:t>
+      </w:r>
+      <w:proofErr w:type="spellEnd"/>
+      <w:r>
+        <w:t xml:space="preserve"> to the Simio Portal </w:t>
+      </w:r>
+      <w:proofErr w:type="spellStart"/>
+      <w:r>
+        <w:t>Web.config</w:t>
+      </w:r>
+      <w:proofErr w:type="spellEnd"/>
+      <w:r>
+        <w:t>.</w:t>
+      </w:r>
+    </w:p>
+    <w:p/>
+    <w:p>
+      <w:r>
         <w:t>&lt;add key="allowPrivateAPICallsKnowingTheAPIMayChangeAndCallersWillThenFail" value="true"/&gt;</w:t>
       </w:r>
     </w:p>
+    <w:p/>
+    <w:p>
+      <w:r>
+        <w:t xml:space="preserve">Once added, just save the </w:t>
+      </w:r>
+      <w:proofErr w:type="spellStart"/>
+      <w:r>
+        <w:t>Web.Config</w:t>
+      </w:r>
+      <w:proofErr w:type="spellEnd"/>
+      <w:r>
+        <w:t xml:space="preserve"> and the private Web API calls should be available.  </w:t>
+      </w:r>
+      <w:r>
+        <w:t>See screenshot below</w:t>
+      </w:r>
+      <w:r>
+        <w:t xml:space="preserve"> for the location where to add this key</w:t>
+      </w:r>
+      <w:r>
+        <w:t>:</w:t>
+      </w:r>
+    </w:p>
+    <w:p/>
     <w:p>
       <w:pPr>
         <w:rPr>
@@ -2951,7 +3707,7 @@
                     </pic:cNvPicPr>
                   </pic:nvPicPr>
                   <pic:blipFill>
-                    <a:blip r:embed="rId13" cstate="print">
+                    <a:blip r:embed="rId14" cstate="print">
                       <a:extLst>
                         <a:ext uri="{28A0092B-C50C-407E-A947-70E740481C1C}">
                           <a14:useLocalDpi xmlns:a14="http://schemas.microsoft.com/office/drawing/2010/main" val="0"/>
@@ -2984,7 +3740,7 @@
       </w:r>
     </w:p>
     <w:sectPr>
-      <w:headerReference w:type="default" r:id="rId14"/>
+      <w:headerReference w:type="default" r:id="rId15"/>
       <w:pgSz w:w="12240" w:h="15840"/>
       <w:pgMar w:top="1440" w:right="1440" w:bottom="1440" w:left="1440" w:header="720" w:footer="720" w:gutter="0"/>
       <w:cols w:space="720"/>

</xml_diff>

<commit_message>
Update to try and get PDF to show on GitHub web site.
</commit_message>
<xml_diff>
--- a/Documentation/RunSimioPortalExpConsole.docx
+++ b/Documentation/RunSimioPortalExpConsole.docx
@@ -7,25 +7,19 @@
         <w:pStyle w:val="Heading1"/>
         <w:spacing w:before="0"/>
       </w:pPr>
-      <w:bookmarkStart w:id="0" w:name="_Toc131493493"/>
+      <w:bookmarkStart w:id="0" w:name="_Toc131494570"/>
       <w:r>
         <w:t xml:space="preserve">Simio </w:t>
       </w:r>
       <w:r>
         <w:t xml:space="preserve">Portal </w:t>
       </w:r>
-      <w:proofErr w:type="spellStart"/>
       <w:r>
         <w:t>Web</w:t>
       </w:r>
       <w:r>
-        <w:t>API</w:t>
-      </w:r>
-      <w:proofErr w:type="spellEnd"/>
-      <w:r>
-        <w:t xml:space="preserve"> Note: </w:t>
-      </w:r>
-      <w:proofErr w:type="spellStart"/>
+        <w:t xml:space="preserve">API Note: </w:t>
+      </w:r>
       <w:r>
         <w:t>RunSimio</w:t>
       </w:r>
@@ -36,7 +30,6 @@
         <w:t>ExpConsole</w:t>
       </w:r>
       <w:bookmarkEnd w:id="0"/>
-      <w:proofErr w:type="spellEnd"/>
     </w:p>
     <w:p>
       <w:r>
@@ -97,7 +90,7 @@
           <w:r>
             <w:fldChar w:fldCharType="separate"/>
           </w:r>
-          <w:hyperlink w:anchor="_Toc131493493" w:history="1">
+          <w:hyperlink w:anchor="_Toc131494570" w:history="1">
             <w:r>
               <w:rPr>
                 <w:rStyle w:val="Hyperlink"/>
@@ -124,7 +117,7 @@
                 <w:noProof/>
                 <w:webHidden/>
               </w:rPr>
-              <w:instrText xml:space="preserve"> PAGEREF _Toc131493493 \h </w:instrText>
+              <w:instrText xml:space="preserve"> PAGEREF _Toc131494570 \h </w:instrText>
             </w:r>
             <w:r>
               <w:rPr>
@@ -163,7 +156,7 @@
               <w:noProof/>
             </w:rPr>
           </w:pPr>
-          <w:hyperlink w:anchor="_Toc131493494" w:history="1">
+          <w:hyperlink w:anchor="_Toc131494571" w:history="1">
             <w:r>
               <w:rPr>
                 <w:rStyle w:val="Hyperlink"/>
@@ -190,7 +183,7 @@
                 <w:noProof/>
                 <w:webHidden/>
               </w:rPr>
-              <w:instrText xml:space="preserve"> PAGEREF _Toc131493494 \h </w:instrText>
+              <w:instrText xml:space="preserve"> PAGEREF _Toc131494571 \h </w:instrText>
             </w:r>
             <w:r>
               <w:rPr>
@@ -232,7 +225,7 @@
               <w:noProof/>
             </w:rPr>
           </w:pPr>
-          <w:hyperlink w:anchor="_Toc131493495" w:history="1">
+          <w:hyperlink w:anchor="_Toc131494572" w:history="1">
             <w:r>
               <w:rPr>
                 <w:rStyle w:val="Hyperlink"/>
@@ -259,7 +252,7 @@
                 <w:noProof/>
                 <w:webHidden/>
               </w:rPr>
-              <w:instrText xml:space="preserve"> PAGEREF _Toc131493495 \h </w:instrText>
+              <w:instrText xml:space="preserve"> PAGEREF _Toc131494572 \h </w:instrText>
             </w:r>
             <w:r>
               <w:rPr>
@@ -301,7 +294,7 @@
               <w:noProof/>
             </w:rPr>
           </w:pPr>
-          <w:hyperlink w:anchor="_Toc131493496" w:history="1">
+          <w:hyperlink w:anchor="_Toc131494573" w:history="1">
             <w:r>
               <w:rPr>
                 <w:rStyle w:val="Hyperlink"/>
@@ -328,7 +321,7 @@
                 <w:noProof/>
                 <w:webHidden/>
               </w:rPr>
-              <w:instrText xml:space="preserve"> PAGEREF _Toc131493496 \h </w:instrText>
+              <w:instrText xml:space="preserve"> PAGEREF _Toc131494573 \h </w:instrText>
             </w:r>
             <w:r>
               <w:rPr>
@@ -370,7 +363,7 @@
               <w:noProof/>
             </w:rPr>
           </w:pPr>
-          <w:hyperlink w:anchor="_Toc131493497" w:history="1">
+          <w:hyperlink w:anchor="_Toc131494574" w:history="1">
             <w:r>
               <w:rPr>
                 <w:rStyle w:val="Hyperlink"/>
@@ -397,7 +390,7 @@
                 <w:noProof/>
                 <w:webHidden/>
               </w:rPr>
-              <w:instrText xml:space="preserve"> PAGEREF _Toc131493497 \h </w:instrText>
+              <w:instrText xml:space="preserve"> PAGEREF _Toc131494574 \h </w:instrText>
             </w:r>
             <w:r>
               <w:rPr>
@@ -439,7 +432,7 @@
               <w:noProof/>
             </w:rPr>
           </w:pPr>
-          <w:hyperlink w:anchor="_Toc131493498" w:history="1">
+          <w:hyperlink w:anchor="_Toc131494575" w:history="1">
             <w:r>
               <w:rPr>
                 <w:rStyle w:val="Hyperlink"/>
@@ -466,7 +459,7 @@
                 <w:noProof/>
                 <w:webHidden/>
               </w:rPr>
-              <w:instrText xml:space="preserve"> PAGEREF _Toc131493498 \h </w:instrText>
+              <w:instrText xml:space="preserve"> PAGEREF _Toc131494575 \h </w:instrText>
             </w:r>
             <w:r>
               <w:rPr>
@@ -508,7 +501,7 @@
               <w:noProof/>
             </w:rPr>
           </w:pPr>
-          <w:hyperlink w:anchor="_Toc131493499" w:history="1">
+          <w:hyperlink w:anchor="_Toc131494576" w:history="1">
             <w:r>
               <w:rPr>
                 <w:rStyle w:val="Hyperlink"/>
@@ -535,7 +528,7 @@
                 <w:noProof/>
                 <w:webHidden/>
               </w:rPr>
-              <w:instrText xml:space="preserve"> PAGEREF _Toc131493499 \h </w:instrText>
+              <w:instrText xml:space="preserve"> PAGEREF _Toc131494576 \h </w:instrText>
             </w:r>
             <w:r>
               <w:rPr>
@@ -603,8 +596,7 @@
       <w:pPr>
         <w:pStyle w:val="Heading1"/>
       </w:pPr>
-      <w:bookmarkStart w:id="1" w:name="_Toc131493494"/>
-      <w:proofErr w:type="spellStart"/>
+      <w:bookmarkStart w:id="1" w:name="_Toc131494571"/>
       <w:r>
         <w:lastRenderedPageBreak/>
         <w:t>RunSimio</w:t>
@@ -616,14 +608,13 @@
         <w:t>ExpConsole</w:t>
       </w:r>
       <w:bookmarkEnd w:id="1"/>
-      <w:proofErr w:type="spellEnd"/>
     </w:p>
     <w:p/>
     <w:p>
       <w:pPr>
         <w:pStyle w:val="Heading2"/>
       </w:pPr>
-      <w:bookmarkStart w:id="2" w:name="_Toc131493495"/>
+      <w:bookmarkStart w:id="2" w:name="_Toc131494572"/>
       <w:r>
         <w:t>Overview</w:t>
       </w:r>
@@ -652,127 +643,88 @@
         <w:t xml:space="preserve"> Portal</w:t>
       </w:r>
       <w:r>
+        <w:t xml:space="preserve"> WebAPI </w:t>
+      </w:r>
+      <w:r>
+        <w:t>to create automated workflows for importing running, exporting, and publishing experiments and plans</w:t>
+      </w:r>
+      <w:r>
+        <w:t>.</w:t>
+      </w:r>
+      <w:r>
+        <w:t xml:space="preserve">    Please see the Simio Portal API Help for more details on the Simio Portal Web API.  See:</w:t>
+      </w:r>
+    </w:p>
+    <w:p/>
+    <w:p>
+      <w:r>
+        <w:t>https://</w:t>
+      </w:r>
+      <w:r>
+        <w:t>&lt;yourSimioPortalURL&gt;</w:t>
+      </w:r>
+      <w:r>
+        <w:t>/Home/APIHelp</w:t>
+      </w:r>
+    </w:p>
+    <w:p>
+      <w:pPr>
+        <w:pStyle w:val="Heading2"/>
+      </w:pPr>
+    </w:p>
+    <w:p>
+      <w:pPr>
+        <w:pStyle w:val="Heading2"/>
+      </w:pPr>
+      <w:bookmarkStart w:id="3" w:name="_Toc131494573"/>
+      <w:r>
+        <w:t>Installation</w:t>
+      </w:r>
+      <w:r>
         <w:t xml:space="preserve"> </w:t>
       </w:r>
-      <w:proofErr w:type="spellStart"/>
-      <w:r>
-        <w:t>WebAPI</w:t>
-      </w:r>
-      <w:proofErr w:type="spellEnd"/>
+      <w:r>
+        <w:t>Of Executables</w:t>
+      </w:r>
+      <w:r>
+        <w:t xml:space="preserve"> and Running RunSimioPortalExpConsole</w:t>
+      </w:r>
+      <w:bookmarkEnd w:id="3"/>
+    </w:p>
+    <w:p>
+      <w:r>
+        <w:t>D</w:t>
+      </w:r>
+      <w:r>
+        <w:t>ownload</w:t>
+      </w:r>
+      <w:r>
+        <w:t xml:space="preserve"> from the Executables folder</w:t>
+      </w:r>
+      <w:r>
+        <w:t xml:space="preserve"> and copy the files into a folder.   </w:t>
+      </w:r>
+      <w:r>
+        <w:t>You might need to right-click on every file, select properties and make sure the files are unlocked.</w:t>
+      </w:r>
+    </w:p>
+    <w:p/>
+    <w:p>
+      <w:r>
+        <w:t>Next,</w:t>
+      </w:r>
       <w:r>
         <w:t xml:space="preserve"> </w:t>
       </w:r>
       <w:r>
-        <w:t>to create automated workflows for importing running, exporting, and publishing experiments and plans</w:t>
-      </w:r>
-      <w:r>
-        <w:t>.</w:t>
-      </w:r>
-      <w:r>
-        <w:t xml:space="preserve">    Please see the Simio Portal API Help for more details on the Simio Portal Web API.  See:</w:t>
-      </w:r>
-    </w:p>
-    <w:p/>
-    <w:p>
-      <w:r>
-        <w:t>https://</w:t>
-      </w:r>
-      <w:r>
-        <w:t>&lt;yourSimioPortalURL&gt;</w:t>
-      </w:r>
-      <w:r>
-        <w:t>/Home/APIHelp</w:t>
-      </w:r>
-    </w:p>
-    <w:p>
-      <w:pPr>
-        <w:pStyle w:val="Heading2"/>
-      </w:pPr>
-    </w:p>
-    <w:p>
-      <w:pPr>
-        <w:pStyle w:val="Heading2"/>
-      </w:pPr>
-      <w:bookmarkStart w:id="3" w:name="_Toc131493496"/>
-      <w:r>
-        <w:t>Installation</w:t>
-      </w:r>
-      <w:r>
-        <w:t xml:space="preserve"> </w:t>
-      </w:r>
-      <w:r>
-        <w:t>Of Executables</w:t>
-      </w:r>
-      <w:r>
-        <w:t xml:space="preserve"> and Running </w:t>
-      </w:r>
-      <w:proofErr w:type="spellStart"/>
-      <w:r>
-        <w:t>RunSimioPortalExpConsole</w:t>
-      </w:r>
-      <w:bookmarkEnd w:id="3"/>
-      <w:proofErr w:type="spellEnd"/>
-    </w:p>
-    <w:p>
-      <w:r>
-        <w:t>D</w:t>
-      </w:r>
-      <w:r>
-        <w:t>ownload</w:t>
-      </w:r>
-      <w:r>
-        <w:t xml:space="preserve"> from the Executables folder</w:t>
-      </w:r>
-      <w:r>
-        <w:t xml:space="preserve"> and copy the files into a folder.   </w:t>
-      </w:r>
-      <w:r>
-        <w:t>You might need to right-click on every file, select properties and make sure the files are unlocked.</w:t>
-      </w:r>
-    </w:p>
-    <w:p/>
-    <w:p>
-      <w:r>
-        <w:t>Next,</w:t>
-      </w:r>
-      <w:r>
-        <w:t xml:space="preserve"> </w:t>
-      </w:r>
-      <w:r>
         <w:t xml:space="preserve">open a command prompt.   From the command prompt, navigate to the folder.   </w:t>
       </w:r>
       <w:r>
-        <w:t xml:space="preserve">To run the </w:t>
-      </w:r>
-      <w:proofErr w:type="spellStart"/>
-      <w:r>
-        <w:t>RunSimioPortalExpConsole</w:t>
-      </w:r>
-      <w:proofErr w:type="spellEnd"/>
-      <w:r>
-        <w:t>, just type “</w:t>
-      </w:r>
-      <w:proofErr w:type="spellStart"/>
-      <w:r>
-        <w:t>RunSimioPortalExpColsole</w:t>
-      </w:r>
-      <w:proofErr w:type="spellEnd"/>
-      <w:r>
-        <w:t xml:space="preserve">” and press Enter.    The </w:t>
-      </w:r>
-      <w:proofErr w:type="spellStart"/>
-      <w:r>
-        <w:t>RunSimioPortalExpConsole</w:t>
-      </w:r>
-      <w:proofErr w:type="spellEnd"/>
-      <w:r>
-        <w:t xml:space="preserve"> will read the values in the </w:t>
-      </w:r>
-      <w:proofErr w:type="spellStart"/>
+        <w:t xml:space="preserve">To run the RunSimioPortalExpConsole, just type “RunSimioPortalExpColsole” and press Enter.    The RunSimioPortalExpConsole will read the values in the </w:t>
+      </w:r>
       <w:r>
         <w:t>RunSimioPortalExpConsole.exe.config</w:t>
       </w:r>
-      <w:proofErr w:type="spellEnd"/>
       <w:r>
         <w:t xml:space="preserve"> when running the executable</w:t>
       </w:r>
@@ -845,139 +797,96 @@
     <w:p/>
     <w:p>
       <w:r>
-        <w:t xml:space="preserve">Note: you will need to update the URL and Personal Access Token in the </w:t>
-      </w:r>
-      <w:proofErr w:type="spellStart"/>
+        <w:t xml:space="preserve">Note: you will need to update the URL and Personal Access Token in the RunSimioPortalExpConsole.exe.config.  See Settings section below.  You will also need to upload the </w:t>
+      </w:r>
+      <w:r>
+        <w:t>SchedulingLaborEfficiencies</w:t>
+      </w:r>
+      <w:r>
+        <w:t xml:space="preserve">.spfx example from </w:t>
+      </w:r>
+      <w:r>
+        <w:t>C:\Program Files\Simio LLC\Simio\Examples</w:t>
+      </w:r>
+      <w:r>
+        <w:t xml:space="preserve"> onto portal to have the RunSimioPortalExpConfig to run successfully. </w:t>
+      </w:r>
+    </w:p>
+    <w:p/>
+    <w:p>
+      <w:pPr>
+        <w:pStyle w:val="Heading2"/>
+      </w:pPr>
+      <w:bookmarkStart w:id="4" w:name="_Toc131494574"/>
+      <w:r>
+        <w:t>Setting</w:t>
+      </w:r>
+      <w:r>
+        <w:t>s</w:t>
+      </w:r>
+      <w:bookmarkEnd w:id="4"/>
+    </w:p>
+    <w:p>
+      <w:r>
+        <w:t xml:space="preserve">The </w:t>
+      </w:r>
+      <w:r>
+        <w:t>settings</w:t>
+      </w:r>
+      <w:r>
+        <w:t xml:space="preserve"> are used to control the workflow of the RunSimioPortalExpConsole. </w:t>
+      </w:r>
+      <w:r>
+        <w:t xml:space="preserve">  These </w:t>
+      </w:r>
+      <w:r>
+        <w:t>settings</w:t>
+      </w:r>
+      <w:r>
+        <w:t xml:space="preserve"> are configured in the </w:t>
+      </w:r>
       <w:r>
         <w:t>RunSimioPortalExpConsole.exe.config</w:t>
       </w:r>
-      <w:proofErr w:type="spellEnd"/>
-      <w:r>
-        <w:t xml:space="preserve">.  See Settings section below.  You will also need to upload the </w:t>
-      </w:r>
-      <w:proofErr w:type="spellStart"/>
-      <w:r>
-        <w:t>SchedulingLaborEfficiencies</w:t>
-      </w:r>
-      <w:r>
-        <w:t>.spfx</w:t>
-      </w:r>
-      <w:proofErr w:type="spellEnd"/>
-      <w:r>
-        <w:t xml:space="preserve"> example from </w:t>
-      </w:r>
-      <w:r>
-        <w:t>C:\Program Files\Simio LLC\Simio\Examples</w:t>
-      </w:r>
-      <w:r>
-        <w:t xml:space="preserve"> onto portal to have the </w:t>
-      </w:r>
-      <w:proofErr w:type="spellStart"/>
-      <w:r>
-        <w:t>RunSimioPortalExpConfig</w:t>
-      </w:r>
-      <w:proofErr w:type="spellEnd"/>
+      <w:r>
+        <w:t xml:space="preserve"> file</w:t>
+      </w:r>
+      <w:r>
+        <w:t xml:space="preserve">.  The </w:t>
+      </w:r>
+      <w:r>
+        <w:t>RunSimioPortalExpConsole.exe.config</w:t>
+      </w:r>
       <w:r>
         <w:t xml:space="preserve"> </w:t>
       </w:r>
-      <w:proofErr w:type="gramStart"/>
-      <w:r>
-        <w:t>to run</w:t>
-      </w:r>
-      <w:proofErr w:type="gramEnd"/>
-      <w:r>
-        <w:t xml:space="preserve"> successfully. </w:t>
+      <w:r>
+        <w:t xml:space="preserve">must be in the same folder as the </w:t>
+      </w:r>
+      <w:r>
+        <w:t>RunSimioPortalExpConsole.exe</w:t>
+      </w:r>
+      <w:r>
+        <w:t>.</w:t>
+      </w:r>
+      <w:r>
+        <w:t xml:space="preserve"> </w:t>
       </w:r>
     </w:p>
     <w:p/>
     <w:p>
-      <w:pPr>
-        <w:pStyle w:val="Heading2"/>
-      </w:pPr>
-      <w:bookmarkStart w:id="4" w:name="_Toc131493497"/>
-      <w:r>
-        <w:t>Setting</w:t>
-      </w:r>
-      <w:r>
-        <w:t>s</w:t>
-      </w:r>
-      <w:bookmarkEnd w:id="4"/>
-    </w:p>
-    <w:p>
-      <w:r>
-        <w:t xml:space="preserve">The </w:t>
+      <w:r>
+        <w:t xml:space="preserve">Here is list of the </w:t>
       </w:r>
       <w:r>
         <w:t>settings</w:t>
       </w:r>
       <w:r>
-        <w:t xml:space="preserve"> are used to control the workflow of the </w:t>
-      </w:r>
-      <w:proofErr w:type="spellStart"/>
-      <w:r>
-        <w:t>RunSimioPortalExpConsole</w:t>
-      </w:r>
-      <w:proofErr w:type="spellEnd"/>
-      <w:r>
-        <w:t xml:space="preserve">. </w:t>
-      </w:r>
-      <w:r>
-        <w:t xml:space="preserve">  These </w:t>
-      </w:r>
-      <w:r>
-        <w:t>settings</w:t>
-      </w:r>
-      <w:r>
-        <w:t xml:space="preserve"> are configured in the </w:t>
-      </w:r>
-      <w:proofErr w:type="spellStart"/>
+        <w:t xml:space="preserve"> contained in the </w:t>
+      </w:r>
       <w:r>
         <w:t>RunSimioPortalExpConsole.exe.config</w:t>
       </w:r>
-      <w:proofErr w:type="spellEnd"/>
-      <w:r>
-        <w:t xml:space="preserve"> file</w:t>
-      </w:r>
-      <w:r>
-        <w:t xml:space="preserve">.  The </w:t>
-      </w:r>
-      <w:proofErr w:type="spellStart"/>
-      <w:r>
-        <w:t>RunSimioPortalExpConsole.exe.config</w:t>
-      </w:r>
-      <w:proofErr w:type="spellEnd"/>
-      <w:r>
-        <w:t xml:space="preserve"> </w:t>
-      </w:r>
-      <w:r>
-        <w:t xml:space="preserve">must be in the same folder as the </w:t>
-      </w:r>
-      <w:r>
-        <w:t>RunSimioPortalExpConsole.exe</w:t>
-      </w:r>
-      <w:r>
-        <w:t>.</w:t>
-      </w:r>
-      <w:r>
-        <w:t xml:space="preserve"> </w:t>
-      </w:r>
-    </w:p>
-    <w:p/>
-    <w:p>
-      <w:r>
-        <w:t xml:space="preserve">Here is list of the </w:t>
-      </w:r>
-      <w:r>
-        <w:t>settings</w:t>
-      </w:r>
-      <w:r>
-        <w:t xml:space="preserve"> contained in the </w:t>
-      </w:r>
-      <w:proofErr w:type="spellStart"/>
-      <w:r>
-        <w:t>RunSimioPortalExpConsole.exe.config</w:t>
-      </w:r>
-      <w:proofErr w:type="spellEnd"/>
       <w:r>
         <w:t xml:space="preserve">.   The values contained in the parentheses are command line overrides.   </w:t>
       </w:r>
@@ -1146,41 +1055,13 @@
         <w:rPr>
           <w:rFonts w:ascii="Avenir LT Std 35 Light" w:hAnsi="Avenir LT Std 35 Light"/>
         </w:rPr>
-        <w:t xml:space="preserve"> and Purpose.  You must choose “</w:t>
-      </w:r>
-      <w:proofErr w:type="spellStart"/>
-      <w:r>
-        <w:rPr>
-          <w:rFonts w:ascii="Avenir LT Std 35 Light" w:hAnsi="Avenir LT Std 35 Light"/>
-        </w:rPr>
-        <w:t>WebAPI</w:t>
-      </w:r>
-      <w:proofErr w:type="spellEnd"/>
-      <w:r>
-        <w:rPr>
-          <w:rFonts w:ascii="Avenir LT Std 35 Light" w:hAnsi="Avenir LT Std 35 Light"/>
-        </w:rPr>
-        <w:t>” as Purpose</w:t>
-      </w:r>
-      <w:r>
-        <w:rPr>
-          <w:rFonts w:ascii="Avenir LT Std 35 Light" w:hAnsi="Avenir LT Std 35 Light"/>
-        </w:rPr>
-        <w:t xml:space="preserve"> to use the </w:t>
-      </w:r>
-      <w:proofErr w:type="spellStart"/>
-      <w:r>
-        <w:rPr>
-          <w:rFonts w:ascii="Avenir LT Std 35 Light" w:hAnsi="Avenir LT Std 35 Light"/>
-        </w:rPr>
-        <w:t>RunSimioPortalExpConsole</w:t>
-      </w:r>
-      <w:proofErr w:type="spellEnd"/>
-      <w:r>
-        <w:rPr>
-          <w:rFonts w:ascii="Avenir LT Std 35 Light" w:hAnsi="Avenir LT Std 35 Light"/>
-        </w:rPr>
-        <w:t>.</w:t>
+        <w:t xml:space="preserve"> and Purpose.  You must choose “WebAPI” as Purpose</w:t>
+      </w:r>
+      <w:r>
+        <w:rPr>
+          <w:rFonts w:ascii="Avenir LT Std 35 Light" w:hAnsi="Avenir LT Std 35 Light"/>
+        </w:rPr>
+        <w:t xml:space="preserve"> to use the RunSimioPortalExpConsole.</w:t>
       </w:r>
     </w:p>
     <w:p>
@@ -1351,41 +1232,13 @@
         <w:rPr>
           <w:rFonts w:ascii="Avenir LT Std 35 Light" w:hAnsi="Avenir LT Std 35 Light"/>
         </w:rPr>
-        <w:t xml:space="preserve"> (-</w:t>
-      </w:r>
-      <w:proofErr w:type="spellStart"/>
-      <w:r>
-        <w:rPr>
-          <w:rFonts w:ascii="Avenir LT Std 35 Light" w:hAnsi="Avenir LT Std 35 Light"/>
-        </w:rPr>
-        <w:t>ris</w:t>
-      </w:r>
-      <w:proofErr w:type="spellEnd"/>
-      <w:r>
-        <w:rPr>
-          <w:rFonts w:ascii="Avenir LT Std 35 Light" w:hAnsi="Avenir LT Std 35 Light"/>
-        </w:rPr>
-        <w:t>)</w:t>
-      </w:r>
-      <w:r>
-        <w:rPr>
-          <w:rFonts w:ascii="Avenir LT Std 35 Light" w:hAnsi="Avenir LT Std 35 Light"/>
-        </w:rPr>
-        <w:t xml:space="preserve"> – integer – The </w:t>
-      </w:r>
-      <w:proofErr w:type="spellStart"/>
-      <w:r>
-        <w:rPr>
-          <w:rFonts w:ascii="Avenir LT Std 35 Light" w:hAnsi="Avenir LT Std 35 Light"/>
-        </w:rPr>
-        <w:t>RunSimioPortalExpConsole</w:t>
-      </w:r>
-      <w:proofErr w:type="spellEnd"/>
-      <w:r>
-        <w:rPr>
-          <w:rFonts w:ascii="Avenir LT Std 35 Light" w:hAnsi="Avenir LT Std 35 Light"/>
-        </w:rPr>
-        <w:t xml:space="preserve"> will p</w:t>
+        <w:t xml:space="preserve"> (-ris)</w:t>
+      </w:r>
+      <w:r>
+        <w:rPr>
+          <w:rFonts w:ascii="Avenir LT Std 35 Light" w:hAnsi="Avenir LT Std 35 Light"/>
+        </w:rPr>
+        <w:t xml:space="preserve"> – integer – The RunSimioPortalExpConsole will p</w:t>
       </w:r>
       <w:r>
         <w:rPr>
@@ -1435,41 +1288,13 @@
         <w:rPr>
           <w:rFonts w:ascii="Avenir LT Std 35 Light" w:hAnsi="Avenir LT Std 35 Light"/>
         </w:rPr>
-        <w:t xml:space="preserve"> (-</w:t>
-      </w:r>
-      <w:proofErr w:type="spellStart"/>
-      <w:r>
-        <w:rPr>
-          <w:rFonts w:ascii="Avenir LT Std 35 Light" w:hAnsi="Avenir LT Std 35 Light"/>
-        </w:rPr>
-        <w:t>rma</w:t>
-      </w:r>
-      <w:proofErr w:type="spellEnd"/>
-      <w:r>
-        <w:rPr>
-          <w:rFonts w:ascii="Avenir LT Std 35 Light" w:hAnsi="Avenir LT Std 35 Light"/>
-        </w:rPr>
-        <w:t>)</w:t>
-      </w:r>
-      <w:r>
-        <w:rPr>
-          <w:rFonts w:ascii="Avenir LT Std 35 Light" w:hAnsi="Avenir LT Std 35 Light"/>
-        </w:rPr>
-        <w:t xml:space="preserve"> – integer – The number of attempts that the </w:t>
-      </w:r>
-      <w:proofErr w:type="spellStart"/>
-      <w:r>
-        <w:rPr>
-          <w:rFonts w:ascii="Avenir LT Std 35 Light" w:hAnsi="Avenir LT Std 35 Light"/>
-        </w:rPr>
-        <w:t>RunSimioPortalExpConsole</w:t>
-      </w:r>
-      <w:proofErr w:type="spellEnd"/>
-      <w:r>
-        <w:rPr>
-          <w:rFonts w:ascii="Avenir LT Std 35 Light" w:hAnsi="Avenir LT Std 35 Light"/>
-        </w:rPr>
-        <w:t xml:space="preserve"> will try to get results before it returns in error.</w:t>
+        <w:t xml:space="preserve"> (-rma)</w:t>
+      </w:r>
+      <w:r>
+        <w:rPr>
+          <w:rFonts w:ascii="Avenir LT Std 35 Light" w:hAnsi="Avenir LT Std 35 Light"/>
+        </w:rPr>
+        <w:t xml:space="preserve"> – integer – The number of attempts that the RunSimioPortalExpConsole will try to get results before it returns in error.</w:t>
       </w:r>
     </w:p>
     <w:p>
@@ -1479,7 +1304,6 @@
           <w:rFonts w:ascii="Avenir LT Std 35 Light" w:hAnsi="Avenir LT Std 35 Light"/>
         </w:rPr>
       </w:pPr>
-      <w:proofErr w:type="spellStart"/>
       <w:r>
         <w:rPr>
           <w:rFonts w:ascii="Avenir LT Std 35 Light" w:hAnsi="Avenir LT Std 35 Light"/>
@@ -1496,14 +1320,7 @@
         <w:rPr>
           <w:rFonts w:ascii="Avenir LT Std 35 Light" w:hAnsi="Avenir LT Std 35 Light"/>
         </w:rPr>
-        <w:t>AtEnd</w:t>
-      </w:r>
-      <w:proofErr w:type="spellEnd"/>
-      <w:r>
-        <w:rPr>
-          <w:rFonts w:ascii="Avenir LT Std 35 Light" w:hAnsi="Avenir LT Std 35 Light"/>
-        </w:rPr>
-        <w:t xml:space="preserve"> </w:t>
+        <w:t xml:space="preserve">AtEnd </w:t>
       </w:r>
       <w:r>
         <w:rPr>
@@ -1515,21 +1332,7 @@
         <w:rPr>
           <w:rFonts w:ascii="Avenir LT Std 35 Light" w:hAnsi="Avenir LT Std 35 Light"/>
         </w:rPr>
-        <w:t xml:space="preserve"> – </w:t>
-      </w:r>
-      <w:proofErr w:type="spellStart"/>
-      <w:r>
-        <w:rPr>
-          <w:rFonts w:ascii="Avenir LT Std 35 Light" w:hAnsi="Avenir LT Std 35 Light"/>
-        </w:rPr>
-        <w:t>boolean</w:t>
-      </w:r>
-      <w:proofErr w:type="spellEnd"/>
-      <w:r>
-        <w:rPr>
-          <w:rFonts w:ascii="Avenir LT Std 35 Light" w:hAnsi="Avenir LT Std 35 Light"/>
-        </w:rPr>
-        <w:t xml:space="preserve"> – used to make the console app wait at the end of the run.</w:t>
+        <w:t xml:space="preserve"> – boolean – used to make the console app wait at the end of the run.</w:t>
       </w:r>
     </w:p>
     <w:p>
@@ -1660,14 +1463,12 @@
           <w:rFonts w:ascii="Avenir LT Std 35 Light" w:hAnsi="Avenir LT Std 35 Light"/>
         </w:rPr>
       </w:pPr>
-      <w:proofErr w:type="spellStart"/>
       <w:r>
         <w:rPr>
           <w:rFonts w:ascii="Avenir LT Std 35 Light" w:hAnsi="Avenir LT Std 35 Light"/>
         </w:rPr>
         <w:t>UserName</w:t>
       </w:r>
-      <w:proofErr w:type="spellEnd"/>
       <w:r>
         <w:rPr>
           <w:rFonts w:ascii="Avenir LT Std 35 Light" w:hAnsi="Avenir LT Std 35 Light"/>
@@ -1766,21 +1567,7 @@
         <w:rPr>
           <w:rFonts w:ascii="Avenir LT Std 35 Light" w:hAnsi="Avenir LT Std 35 Light"/>
         </w:rPr>
-        <w:t xml:space="preserve"> (-</w:t>
-      </w:r>
-      <w:proofErr w:type="spellStart"/>
-      <w:r>
-        <w:rPr>
-          <w:rFonts w:ascii="Avenir LT Std 35 Light" w:hAnsi="Avenir LT Std 35 Light"/>
-        </w:rPr>
-        <w:t>btr</w:t>
-      </w:r>
-      <w:proofErr w:type="spellEnd"/>
-      <w:r>
-        <w:rPr>
-          <w:rFonts w:ascii="Avenir LT Std 35 Light" w:hAnsi="Avenir LT Std 35 Light"/>
-        </w:rPr>
-        <w:t>)</w:t>
+        <w:t xml:space="preserve"> (-btr)</w:t>
       </w:r>
       <w:r>
         <w:rPr>
@@ -1792,21 +1579,7 @@
         <w:rPr>
           <w:rFonts w:ascii="Avenir LT Std 35 Light" w:hAnsi="Avenir LT Std 35 Light"/>
         </w:rPr>
-        <w:t xml:space="preserve">that the Simio Portal Bearer Token will be used prior to refreshing.   The default value is 15.   The Simio </w:t>
-      </w:r>
-      <w:proofErr w:type="gramStart"/>
-      <w:r>
-        <w:rPr>
-          <w:rFonts w:ascii="Avenir LT Std 35 Light" w:hAnsi="Avenir LT Std 35 Light"/>
-        </w:rPr>
-        <w:t>Portal  Bearer</w:t>
-      </w:r>
-      <w:proofErr w:type="gramEnd"/>
-      <w:r>
-        <w:rPr>
-          <w:rFonts w:ascii="Avenir LT Std 35 Light" w:hAnsi="Avenir LT Std 35 Light"/>
-        </w:rPr>
-        <w:t xml:space="preserve"> Token is valid for 30 minutes.</w:t>
+        <w:t>that the Simio Portal Bearer Token will be used prior to refreshing.   The default value is 15.   The Simio Portal  Bearer Token is valid for 30 minutes.</w:t>
       </w:r>
     </w:p>
     <w:p>
@@ -1857,21 +1630,7 @@
         <w:rPr>
           <w:rFonts w:ascii="Avenir LT Std 35 Light" w:hAnsi="Avenir LT Std 35 Light"/>
         </w:rPr>
-        <w:t xml:space="preserve"> (-</w:t>
-      </w:r>
-      <w:proofErr w:type="spellStart"/>
-      <w:r>
-        <w:rPr>
-          <w:rFonts w:ascii="Avenir LT Std 35 Light" w:hAnsi="Avenir LT Std 35 Light"/>
-        </w:rPr>
-        <w:t>prj</w:t>
-      </w:r>
-      <w:proofErr w:type="spellEnd"/>
-      <w:r>
-        <w:rPr>
-          <w:rFonts w:ascii="Avenir LT Std 35 Light" w:hAnsi="Avenir LT Std 35 Light"/>
-        </w:rPr>
-        <w:t>)</w:t>
+        <w:t xml:space="preserve"> (-prj)</w:t>
       </w:r>
       <w:r>
         <w:rPr>
@@ -1936,21 +1695,7 @@
         <w:rPr>
           <w:rFonts w:ascii="Avenir LT Std 35 Light" w:hAnsi="Avenir LT Std 35 Light"/>
         </w:rPr>
-        <w:t xml:space="preserve"> (-</w:t>
-      </w:r>
-      <w:proofErr w:type="spellStart"/>
-      <w:r>
-        <w:rPr>
-          <w:rFonts w:ascii="Avenir LT Std 35 Light" w:hAnsi="Avenir LT Std 35 Light"/>
-        </w:rPr>
-        <w:t>rsn</w:t>
-      </w:r>
-      <w:proofErr w:type="spellEnd"/>
-      <w:r>
-        <w:rPr>
-          <w:rFonts w:ascii="Avenir LT Std 35 Light" w:hAnsi="Avenir LT Std 35 Light"/>
-        </w:rPr>
-        <w:t>) – string – existing plan name that is used to run the schedule.   You need to have an existing plan name to run the plan.  The user must be the owner of the plan to access it.</w:t>
+        <w:t xml:space="preserve"> (-rsn) – string – existing plan name that is used to run the schedule.   You need to have an existing plan name to run the plan.  The user must be the owner of the plan to access it.</w:t>
       </w:r>
     </w:p>
     <w:p>
@@ -1968,25 +1713,23 @@
           <w:i/>
           <w:iCs/>
         </w:rPr>
-        <w:t>Run Schedule Control Values Array (-</w:t>
-      </w:r>
-      <w:proofErr w:type="spellStart"/>
+        <w:t>Run Schedule Control Values Array (-rsc)</w:t>
+      </w:r>
       <w:r>
         <w:rPr>
           <w:rFonts w:ascii="Avenir LT Std 35 Light" w:hAnsi="Avenir LT Std 35 Light"/>
           <w:i/>
           <w:iCs/>
         </w:rPr>
-        <w:t>rsc</w:t>
-      </w:r>
-      <w:proofErr w:type="spellEnd"/>
+        <w:t xml:space="preserve"> – string </w:t>
+      </w:r>
       <w:r>
         <w:rPr>
           <w:rFonts w:ascii="Avenir LT Std 35 Light" w:hAnsi="Avenir LT Std 35 Light"/>
           <w:i/>
           <w:iCs/>
         </w:rPr>
-        <w:t>)</w:t>
+        <w:t>–</w:t>
       </w:r>
       <w:r>
         <w:rPr>
@@ -1994,7 +1737,7 @@
           <w:i/>
           <w:iCs/>
         </w:rPr>
-        <w:t xml:space="preserve"> – string </w:t>
+        <w:t xml:space="preserve"> </w:t>
       </w:r>
       <w:r>
         <w:rPr>
@@ -2002,7 +1745,7 @@
           <w:i/>
           <w:iCs/>
         </w:rPr>
-        <w:t>–</w:t>
+        <w:t>name values pairs that will set the control value prior to running the plan.   The control value</w:t>
       </w:r>
       <w:r>
         <w:rPr>
@@ -2010,7 +1753,7 @@
           <w:i/>
           <w:iCs/>
         </w:rPr>
-        <w:t xml:space="preserve"> </w:t>
+        <w:t xml:space="preserve"> settings</w:t>
       </w:r>
       <w:r>
         <w:rPr>
@@ -2018,23 +1761,246 @@
           <w:i/>
           <w:iCs/>
         </w:rPr>
-        <w:t>name values pairs that will set the control value prior to running the plan.   The control value</w:t>
-      </w:r>
-      <w:r>
+        <w:t xml:space="preserve"> are defined as follows “ABC=123|EFG=456” where equals “=” separates the name from the value and pipe “|” separates the control value settings from one another.</w:t>
+      </w:r>
+    </w:p>
+    <w:p>
+      <w:pPr>
+        <w:ind w:left="720"/>
+        <w:rPr>
+          <w:rFonts w:ascii="Avenir LT Std 35 Light" w:hAnsi="Avenir LT Std 35 Light"/>
+        </w:rPr>
+      </w:pPr>
+      <w:r>
+        <w:rPr>
+          <w:rFonts w:ascii="Avenir LT Std 35 Light" w:hAnsi="Avenir LT Std 35 Light"/>
+        </w:rPr>
+        <w:t>Run Schedule</w:t>
+      </w:r>
+      <w:r>
+        <w:rPr>
+          <w:rFonts w:ascii="Avenir LT Std 35 Light" w:hAnsi="Avenir LT Std 35 Light"/>
+        </w:rPr>
+        <w:t xml:space="preserve"> (-rs) – boolean -determines whether to run plan.  </w:t>
+      </w:r>
+    </w:p>
+    <w:p>
+      <w:pPr>
+        <w:ind w:left="720"/>
+        <w:rPr>
+          <w:rFonts w:ascii="Avenir LT Std 35 Light" w:hAnsi="Avenir LT Std 35 Light"/>
+        </w:rPr>
+      </w:pPr>
+      <w:r>
+        <w:rPr>
+          <w:rFonts w:ascii="Avenir LT Std 35 Light" w:hAnsi="Avenir LT Std 35 Light"/>
+        </w:rPr>
+        <w:lastRenderedPageBreak/>
+        <w:t>Run Risk</w:t>
+      </w:r>
+      <w:r>
+        <w:rPr>
+          <w:rFonts w:ascii="Avenir LT Std 35 Light" w:hAnsi="Avenir LT Std 35 Light"/>
+        </w:rPr>
+        <w:t xml:space="preserve"> </w:t>
+      </w:r>
+      <w:r>
+        <w:rPr>
+          <w:rFonts w:ascii="Avenir LT Std 35 Light" w:hAnsi="Avenir LT Std 35 Light"/>
+        </w:rPr>
+        <w:t>Analysis</w:t>
+      </w:r>
+      <w:r>
+        <w:rPr>
+          <w:rFonts w:ascii="Avenir LT Std 35 Light" w:hAnsi="Avenir LT Std 35 Light"/>
+        </w:rPr>
+        <w:t xml:space="preserve"> (-rra) – boolean </w:t>
+      </w:r>
+      <w:r>
+        <w:rPr>
+          <w:rFonts w:ascii="Avenir LT Std 35 Light" w:hAnsi="Avenir LT Std 35 Light"/>
+        </w:rPr>
+        <w:t>–</w:t>
+      </w:r>
+      <w:r>
+        <w:rPr>
+          <w:rFonts w:ascii="Avenir LT Std 35 Light" w:hAnsi="Avenir LT Std 35 Light"/>
+        </w:rPr>
+        <w:t xml:space="preserve"> </w:t>
+      </w:r>
+      <w:r>
+        <w:rPr>
+          <w:rFonts w:ascii="Avenir LT Std 35 Light" w:hAnsi="Avenir LT Std 35 Light"/>
+        </w:rPr>
+        <w:t>determine whether to run risk analysis.</w:t>
+      </w:r>
+    </w:p>
+    <w:p>
+      <w:pPr>
+        <w:ind w:left="720"/>
+        <w:rPr>
+          <w:rFonts w:ascii="Avenir LT Std 35 Light" w:hAnsi="Avenir LT Std 35 Light"/>
+        </w:rPr>
+      </w:pPr>
+      <w:r>
+        <w:rPr>
+          <w:rFonts w:ascii="Avenir LT Std 35 Light" w:hAnsi="Avenir LT Std 35 Light"/>
+        </w:rPr>
+        <w:t xml:space="preserve">Publish Schedule Run (-psr) – boolean </w:t>
+      </w:r>
+      <w:r>
+        <w:rPr>
+          <w:rFonts w:ascii="Avenir LT Std 35 Light" w:hAnsi="Avenir LT Std 35 Light"/>
+        </w:rPr>
+        <w:t>– determines when to publish plan. This can be run independently</w:t>
+      </w:r>
+      <w:r>
+        <w:rPr>
+          <w:rFonts w:ascii="Avenir LT Std 35 Light" w:hAnsi="Avenir LT Std 35 Light"/>
+        </w:rPr>
+        <w:t xml:space="preserve"> from</w:t>
+      </w:r>
+      <w:r>
+        <w:rPr>
+          <w:rFonts w:ascii="Avenir LT Std 35 Light" w:hAnsi="Avenir LT Std 35 Light"/>
+        </w:rPr>
+        <w:t xml:space="preserve"> running the schedule.</w:t>
+      </w:r>
+    </w:p>
+    <w:p>
+      <w:pPr>
+        <w:ind w:left="720"/>
+        <w:rPr>
+          <w:rFonts w:ascii="Avenir LT Std 35 Light" w:hAnsi="Avenir LT Std 35 Light"/>
+        </w:rPr>
+      </w:pPr>
+      <w:r>
+        <w:rPr>
+          <w:rFonts w:ascii="Avenir LT Std 35 Light" w:hAnsi="Avenir LT Std 35 Light"/>
+        </w:rPr>
+        <w:t>Publish Schedule Name</w:t>
+      </w:r>
+      <w:r>
+        <w:rPr>
+          <w:rFonts w:ascii="Avenir LT Std 35 Light" w:hAnsi="Avenir LT Std 35 Light"/>
+        </w:rPr>
+        <w:t xml:space="preserve"> (-psn) – string </w:t>
+      </w:r>
+      <w:r>
+        <w:rPr>
+          <w:rFonts w:ascii="Avenir LT Std 35 Light" w:hAnsi="Avenir LT Std 35 Light"/>
+        </w:rPr>
+        <w:t>–</w:t>
+      </w:r>
+      <w:r>
+        <w:rPr>
+          <w:rFonts w:ascii="Avenir LT Std 35 Light" w:hAnsi="Avenir LT Std 35 Light"/>
+        </w:rPr>
+        <w:t xml:space="preserve"> </w:t>
+      </w:r>
+      <w:r>
+        <w:rPr>
+          <w:rFonts w:ascii="Avenir LT Std 35 Light" w:hAnsi="Avenir LT Std 35 Light"/>
+        </w:rPr>
+        <w:t>name of the publish plan.</w:t>
+      </w:r>
+    </w:p>
+    <w:p>
+      <w:pPr>
+        <w:ind w:left="720"/>
+        <w:rPr>
+          <w:rFonts w:ascii="Avenir LT Std 35 Light" w:hAnsi="Avenir LT Std 35 Light"/>
+          <w:b/>
+          <w:bCs/>
+        </w:rPr>
+      </w:pPr>
+      <w:r>
+        <w:rPr>
+          <w:rFonts w:ascii="Avenir LT Std 35 Light" w:hAnsi="Avenir LT Std 35 Light"/>
+        </w:rPr>
+        <w:t>Publish Schedule Description</w:t>
+      </w:r>
+      <w:r>
+        <w:rPr>
+          <w:rFonts w:ascii="Avenir LT Std 35 Light" w:hAnsi="Avenir LT Std 35 Light"/>
+        </w:rPr>
+        <w:t xml:space="preserve"> (-psd) – string </w:t>
+      </w:r>
+      <w:r>
+        <w:rPr>
+          <w:rFonts w:ascii="Avenir LT Std 35 Light" w:hAnsi="Avenir LT Std 35 Light"/>
+        </w:rPr>
+        <w:t>–</w:t>
+      </w:r>
+      <w:r>
+        <w:rPr>
+          <w:rFonts w:ascii="Avenir LT Std 35 Light" w:hAnsi="Avenir LT Std 35 Light"/>
+        </w:rPr>
+        <w:t xml:space="preserve"> </w:t>
+      </w:r>
+      <w:r>
+        <w:rPr>
+          <w:rFonts w:ascii="Avenir LT Std 35 Light" w:hAnsi="Avenir LT Std 35 Light"/>
+        </w:rPr>
+        <w:t>description of the publish plan.</w:t>
+      </w:r>
+    </w:p>
+    <w:p>
+      <w:pPr>
+        <w:ind w:left="720"/>
         <w:rPr>
           <w:rFonts w:ascii="Avenir LT Std 35 Light" w:hAnsi="Avenir LT Std 35 Light"/>
           <w:i/>
           <w:iCs/>
         </w:rPr>
-        <w:t xml:space="preserve"> settings</w:t>
-      </w:r>
+      </w:pPr>
       <w:r>
         <w:rPr>
           <w:rFonts w:ascii="Avenir LT Std 35 Light" w:hAnsi="Avenir LT Std 35 Light"/>
           <w:i/>
           <w:iCs/>
         </w:rPr>
-        <w:t xml:space="preserve"> are defined as follows “ABC=123|EFG=456” where equals “=” separates the name from the value and pipe “|” separates the control value settings from one another.</w:t>
+        <w:t xml:space="preserve">Run Length Days </w:t>
+      </w:r>
+      <w:r>
+        <w:rPr>
+          <w:rFonts w:ascii="Avenir LT Std 35 Light" w:hAnsi="Avenir LT Std 35 Light"/>
+          <w:i/>
+          <w:iCs/>
+        </w:rPr>
+        <w:t>(-rdl)</w:t>
+      </w:r>
+      <w:r>
+        <w:rPr>
+          <w:rFonts w:ascii="Avenir LT Std 35 Light" w:hAnsi="Avenir LT Std 35 Light"/>
+          <w:i/>
+          <w:iCs/>
+        </w:rPr>
+        <w:t xml:space="preserve"> – integer </w:t>
+      </w:r>
+      <w:r>
+        <w:rPr>
+          <w:rFonts w:ascii="Avenir LT Std 35 Light" w:hAnsi="Avenir LT Std 35 Light"/>
+          <w:i/>
+          <w:iCs/>
+        </w:rPr>
+        <w:t>–</w:t>
+      </w:r>
+      <w:r>
+        <w:rPr>
+          <w:rFonts w:ascii="Avenir LT Std 35 Light" w:hAnsi="Avenir LT Std 35 Light"/>
+          <w:i/>
+          <w:iCs/>
+        </w:rPr>
+        <w:t xml:space="preserve"> </w:t>
+      </w:r>
+      <w:r>
+        <w:rPr>
+          <w:rFonts w:ascii="Avenir LT Std 35 Light" w:hAnsi="Avenir LT Std 35 Light"/>
+          <w:i/>
+          <w:iCs/>
+        </w:rPr>
+        <w:t>number of days to run the model.   This value will only be used if the Start Time Selection is set to a valid string and this value is greater than zero.</w:t>
       </w:r>
     </w:p>
     <w:p>
@@ -2042,47 +2008,73 @@
         <w:ind w:left="720"/>
         <w:rPr>
           <w:rFonts w:ascii="Avenir LT Std 35 Light" w:hAnsi="Avenir LT Std 35 Light"/>
-        </w:rPr>
-      </w:pPr>
-      <w:r>
-        <w:rPr>
-          <w:rFonts w:ascii="Avenir LT Std 35 Light" w:hAnsi="Avenir LT Std 35 Light"/>
-        </w:rPr>
-        <w:t>Run Schedule</w:t>
-      </w:r>
-      <w:r>
-        <w:rPr>
-          <w:rFonts w:ascii="Avenir LT Std 35 Light" w:hAnsi="Avenir LT Std 35 Light"/>
-        </w:rPr>
-        <w:t xml:space="preserve"> (-</w:t>
-      </w:r>
-      <w:proofErr w:type="spellStart"/>
-      <w:r>
-        <w:rPr>
-          <w:rFonts w:ascii="Avenir LT Std 35 Light" w:hAnsi="Avenir LT Std 35 Light"/>
-        </w:rPr>
-        <w:t>rs</w:t>
-      </w:r>
-      <w:proofErr w:type="spellEnd"/>
-      <w:r>
-        <w:rPr>
-          <w:rFonts w:ascii="Avenir LT Std 35 Light" w:hAnsi="Avenir LT Std 35 Light"/>
-        </w:rPr>
-        <w:t xml:space="preserve">) – </w:t>
-      </w:r>
-      <w:proofErr w:type="spellStart"/>
-      <w:r>
-        <w:rPr>
-          <w:rFonts w:ascii="Avenir LT Std 35 Light" w:hAnsi="Avenir LT Std 35 Light"/>
-        </w:rPr>
-        <w:t>boolean</w:t>
-      </w:r>
-      <w:proofErr w:type="spellEnd"/>
-      <w:r>
-        <w:rPr>
-          <w:rFonts w:ascii="Avenir LT Std 35 Light" w:hAnsi="Avenir LT Std 35 Light"/>
-        </w:rPr>
-        <w:t xml:space="preserve"> -determines whether to run plan.  </w:t>
+          <w:i/>
+          <w:iCs/>
+        </w:rPr>
+      </w:pPr>
+      <w:r>
+        <w:rPr>
+          <w:rFonts w:ascii="Avenir LT Std 35 Light" w:hAnsi="Avenir LT Std 35 Light"/>
+          <w:i/>
+          <w:iCs/>
+        </w:rPr>
+        <w:t>Start Time Selection</w:t>
+      </w:r>
+      <w:r>
+        <w:rPr>
+          <w:rFonts w:ascii="Avenir LT Std 35 Light" w:hAnsi="Avenir LT Std 35 Light"/>
+          <w:i/>
+          <w:iCs/>
+        </w:rPr>
+        <w:t xml:space="preserve"> </w:t>
+      </w:r>
+      <w:r>
+        <w:rPr>
+          <w:rFonts w:ascii="Avenir LT Std 35 Light" w:hAnsi="Avenir LT Std 35 Light"/>
+          <w:i/>
+          <w:iCs/>
+        </w:rPr>
+        <w:t xml:space="preserve">(-sts) </w:t>
+      </w:r>
+      <w:r>
+        <w:rPr>
+          <w:rFonts w:ascii="Avenir LT Std 35 Light" w:hAnsi="Avenir LT Std 35 Light"/>
+          <w:i/>
+          <w:iCs/>
+        </w:rPr>
+        <w:t>–</w:t>
+      </w:r>
+      <w:r>
+        <w:rPr>
+          <w:rFonts w:ascii="Avenir LT Std 35 Light" w:hAnsi="Avenir LT Std 35 Light"/>
+          <w:i/>
+          <w:iCs/>
+        </w:rPr>
+        <w:t xml:space="preserve"> </w:t>
+      </w:r>
+      <w:r>
+        <w:rPr>
+          <w:rFonts w:ascii="Avenir LT Std 35 Light" w:hAnsi="Avenir LT Std 35 Light"/>
+          <w:i/>
+          <w:iCs/>
+        </w:rPr>
+        <w:t>string – determines when to start the schedule based on current time type.   The valid strings are Second, Minute, Hour, Day, Week, Month and Year.   A valid string need</w:t>
+      </w:r>
+      <w:r>
+        <w:rPr>
+          <w:rFonts w:ascii="Avenir LT Std 35 Light" w:hAnsi="Avenir LT Std 35 Light"/>
+          <w:i/>
+          <w:iCs/>
+        </w:rPr>
+        <w:t>s</w:t>
+      </w:r>
+      <w:r>
+        <w:rPr>
+          <w:rFonts w:ascii="Avenir LT Std 35 Light" w:hAnsi="Avenir LT Std 35 Light"/>
+          <w:i/>
+          <w:iCs/>
+        </w:rPr>
+        <w:t xml:space="preserve"> to be entered and the Run Length Days need to be greater than zero</w:t>
       </w:r>
     </w:p>
     <w:p>
@@ -2090,86 +2082,73 @@
         <w:ind w:left="720"/>
         <w:rPr>
           <w:rFonts w:ascii="Avenir LT Std 35 Light" w:hAnsi="Avenir LT Std 35 Light"/>
-        </w:rPr>
-      </w:pPr>
-      <w:r>
-        <w:rPr>
-          <w:rFonts w:ascii="Avenir LT Std 35 Light" w:hAnsi="Avenir LT Std 35 Light"/>
-        </w:rPr>
-        <w:lastRenderedPageBreak/>
-        <w:t>Run Risk</w:t>
-      </w:r>
-      <w:r>
-        <w:rPr>
-          <w:rFonts w:ascii="Avenir LT Std 35 Light" w:hAnsi="Avenir LT Std 35 Light"/>
+          <w:i/>
+          <w:iCs/>
+        </w:rPr>
+      </w:pPr>
+      <w:r>
+        <w:rPr>
+          <w:rFonts w:ascii="Avenir LT Std 35 Light" w:hAnsi="Avenir LT Std 35 Light"/>
+          <w:i/>
+          <w:iCs/>
+        </w:rPr>
+        <w:t>Import All Tables</w:t>
+      </w:r>
+      <w:r>
+        <w:rPr>
+          <w:rFonts w:ascii="Avenir LT Std 35 Light" w:hAnsi="Avenir LT Std 35 Light"/>
+          <w:i/>
+          <w:iCs/>
         </w:rPr>
         <w:t xml:space="preserve"> </w:t>
       </w:r>
       <w:r>
         <w:rPr>
           <w:rFonts w:ascii="Avenir LT Std 35 Light" w:hAnsi="Avenir LT Std 35 Light"/>
-        </w:rPr>
-        <w:t>Analysis</w:t>
-      </w:r>
-      <w:r>
-        <w:rPr>
-          <w:rFonts w:ascii="Avenir LT Std 35 Light" w:hAnsi="Avenir LT Std 35 Light"/>
-        </w:rPr>
-        <w:t xml:space="preserve"> (-</w:t>
-      </w:r>
-      <w:proofErr w:type="spellStart"/>
-      <w:r>
-        <w:rPr>
-          <w:rFonts w:ascii="Avenir LT Std 35 Light" w:hAnsi="Avenir LT Std 35 Light"/>
-        </w:rPr>
-        <w:t>rra</w:t>
-      </w:r>
-      <w:proofErr w:type="spellEnd"/>
-      <w:r>
-        <w:rPr>
-          <w:rFonts w:ascii="Avenir LT Std 35 Light" w:hAnsi="Avenir LT Std 35 Light"/>
-        </w:rPr>
-        <w:t xml:space="preserve">) – </w:t>
-      </w:r>
-      <w:proofErr w:type="spellStart"/>
-      <w:r>
-        <w:rPr>
-          <w:rFonts w:ascii="Avenir LT Std 35 Light" w:hAnsi="Avenir LT Std 35 Light"/>
-        </w:rPr>
-        <w:t>boolean</w:t>
-      </w:r>
-      <w:proofErr w:type="spellEnd"/>
-      <w:r>
-        <w:rPr>
-          <w:rFonts w:ascii="Avenir LT Std 35 Light" w:hAnsi="Avenir LT Std 35 Light"/>
+          <w:i/>
+          <w:iCs/>
+        </w:rPr>
+        <w:t>(-iat)</w:t>
+      </w:r>
+      <w:r>
+        <w:rPr>
+          <w:rFonts w:ascii="Avenir LT Std 35 Light" w:hAnsi="Avenir LT Std 35 Light"/>
+          <w:i/>
+          <w:iCs/>
         </w:rPr>
         <w:t xml:space="preserve"> </w:t>
       </w:r>
       <w:r>
         <w:rPr>
           <w:rFonts w:ascii="Avenir LT Std 35 Light" w:hAnsi="Avenir LT Std 35 Light"/>
+          <w:i/>
+          <w:iCs/>
         </w:rPr>
         <w:t>–</w:t>
       </w:r>
       <w:r>
         <w:rPr>
           <w:rFonts w:ascii="Avenir LT Std 35 Light" w:hAnsi="Avenir LT Std 35 Light"/>
+          <w:i/>
+          <w:iCs/>
         </w:rPr>
         <w:t xml:space="preserve"> </w:t>
       </w:r>
-      <w:proofErr w:type="gramStart"/>
-      <w:r>
-        <w:rPr>
-          <w:rFonts w:ascii="Avenir LT Std 35 Light" w:hAnsi="Avenir LT Std 35 Light"/>
-        </w:rPr>
-        <w:t>determine</w:t>
-      </w:r>
-      <w:proofErr w:type="gramEnd"/>
-      <w:r>
-        <w:rPr>
-          <w:rFonts w:ascii="Avenir LT Std 35 Light" w:hAnsi="Avenir LT Std 35 Light"/>
-        </w:rPr>
-        <w:t xml:space="preserve"> whether to run risk analysis.</w:t>
+      <w:r>
+        <w:rPr>
+          <w:rFonts w:ascii="Avenir LT Std 35 Light" w:hAnsi="Avenir LT Std 35 Light"/>
+          <w:i/>
+          <w:iCs/>
+        </w:rPr>
+        <w:t xml:space="preserve">boolean – determines whether to import all tables before scheduling run.  </w:t>
+      </w:r>
+      <w:r>
+        <w:rPr>
+          <w:rFonts w:ascii="Avenir LT Std 35 Light" w:hAnsi="Avenir LT Std 35 Light"/>
+          <w:i/>
+          <w:iCs/>
+        </w:rPr>
+        <w:t>Run schedule must be set to true to use this setting.</w:t>
       </w:r>
     </w:p>
     <w:p>
@@ -2177,116 +2156,77 @@
         <w:ind w:left="720"/>
         <w:rPr>
           <w:rFonts w:ascii="Avenir LT Std 35 Light" w:hAnsi="Avenir LT Std 35 Light"/>
-        </w:rPr>
-      </w:pPr>
-      <w:r>
-        <w:rPr>
-          <w:rFonts w:ascii="Avenir LT Std 35 Light" w:hAnsi="Avenir LT Std 35 Light"/>
-        </w:rPr>
-        <w:t>Publish Schedule Run (-</w:t>
-      </w:r>
-      <w:proofErr w:type="spellStart"/>
-      <w:r>
-        <w:rPr>
-          <w:rFonts w:ascii="Avenir LT Std 35 Light" w:hAnsi="Avenir LT Std 35 Light"/>
-        </w:rPr>
-        <w:t>psr</w:t>
-      </w:r>
-      <w:proofErr w:type="spellEnd"/>
-      <w:r>
-        <w:rPr>
-          <w:rFonts w:ascii="Avenir LT Std 35 Light" w:hAnsi="Avenir LT Std 35 Light"/>
-        </w:rPr>
-        <w:t xml:space="preserve">) – </w:t>
-      </w:r>
-      <w:proofErr w:type="spellStart"/>
-      <w:r>
-        <w:rPr>
-          <w:rFonts w:ascii="Avenir LT Std 35 Light" w:hAnsi="Avenir LT Std 35 Light"/>
-        </w:rPr>
-        <w:t>boolean</w:t>
-      </w:r>
-      <w:proofErr w:type="spellEnd"/>
-      <w:r>
-        <w:rPr>
-          <w:rFonts w:ascii="Avenir LT Std 35 Light" w:hAnsi="Avenir LT Std 35 Light"/>
+          <w:i/>
+          <w:iCs/>
+        </w:rPr>
+      </w:pPr>
+      <w:r>
+        <w:rPr>
+          <w:rFonts w:ascii="Avenir LT Std 35 Light" w:hAnsi="Avenir LT Std 35 Light"/>
+          <w:i/>
+          <w:iCs/>
+        </w:rPr>
+        <w:t>Export All Tables And Logs</w:t>
+      </w:r>
+      <w:r>
+        <w:rPr>
+          <w:rFonts w:ascii="Avenir LT Std 35 Light" w:hAnsi="Avenir LT Std 35 Light"/>
+          <w:i/>
+          <w:iCs/>
         </w:rPr>
         <w:t xml:space="preserve"> </w:t>
       </w:r>
       <w:r>
         <w:rPr>
           <w:rFonts w:ascii="Avenir LT Std 35 Light" w:hAnsi="Avenir LT Std 35 Light"/>
-        </w:rPr>
-        <w:t>– determines when to publish plan. This can be run independently</w:t>
-      </w:r>
-      <w:r>
-        <w:rPr>
-          <w:rFonts w:ascii="Avenir LT Std 35 Light" w:hAnsi="Avenir LT Std 35 Light"/>
-        </w:rPr>
-        <w:t xml:space="preserve"> from</w:t>
-      </w:r>
-      <w:r>
-        <w:rPr>
-          <w:rFonts w:ascii="Avenir LT Std 35 Light" w:hAnsi="Avenir LT Std 35 Light"/>
-        </w:rPr>
-        <w:t xml:space="preserve"> running the schedule.</w:t>
-      </w:r>
-    </w:p>
-    <w:p>
-      <w:pPr>
-        <w:ind w:left="720"/>
-        <w:rPr>
-          <w:rFonts w:ascii="Avenir LT Std 35 Light" w:hAnsi="Avenir LT Std 35 Light"/>
-        </w:rPr>
-      </w:pPr>
-      <w:r>
-        <w:rPr>
-          <w:rFonts w:ascii="Avenir LT Std 35 Light" w:hAnsi="Avenir LT Std 35 Light"/>
-        </w:rPr>
-        <w:t>Publish Schedule Name</w:t>
-      </w:r>
-      <w:r>
-        <w:rPr>
-          <w:rFonts w:ascii="Avenir LT Std 35 Light" w:hAnsi="Avenir LT Std 35 Light"/>
-        </w:rPr>
-        <w:t xml:space="preserve"> (-</w:t>
-      </w:r>
-      <w:proofErr w:type="spellStart"/>
-      <w:r>
-        <w:rPr>
-          <w:rFonts w:ascii="Avenir LT Std 35 Light" w:hAnsi="Avenir LT Std 35 Light"/>
-        </w:rPr>
-        <w:t>psn</w:t>
-      </w:r>
-      <w:proofErr w:type="spellEnd"/>
-      <w:r>
-        <w:rPr>
-          <w:rFonts w:ascii="Avenir LT Std 35 Light" w:hAnsi="Avenir LT Std 35 Light"/>
-        </w:rPr>
-        <w:t xml:space="preserve">) – string </w:t>
-      </w:r>
-      <w:r>
-        <w:rPr>
-          <w:rFonts w:ascii="Avenir LT Std 35 Light" w:hAnsi="Avenir LT Std 35 Light"/>
-        </w:rPr>
-        <w:t>–</w:t>
-      </w:r>
-      <w:r>
-        <w:rPr>
-          <w:rFonts w:ascii="Avenir LT Std 35 Light" w:hAnsi="Avenir LT Std 35 Light"/>
+          <w:i/>
+          <w:iCs/>
+        </w:rPr>
+        <w:t>(-eat)</w:t>
+      </w:r>
+      <w:r>
+        <w:rPr>
+          <w:rFonts w:ascii="Avenir LT Std 35 Light" w:hAnsi="Avenir LT Std 35 Light"/>
+          <w:i/>
+          <w:iCs/>
+        </w:rPr>
+        <w:t xml:space="preserve"> – determine </w:t>
+      </w:r>
+      <w:r>
+        <w:rPr>
+          <w:rFonts w:ascii="Avenir LT Std 35 Light" w:hAnsi="Avenir LT Std 35 Light"/>
+          <w:i/>
+          <w:iCs/>
+        </w:rPr>
+        <w:t xml:space="preserve">whether to export all tables.   This can be run independently </w:t>
+      </w:r>
+      <w:r>
+        <w:rPr>
+          <w:rFonts w:ascii="Avenir LT Std 35 Light" w:hAnsi="Avenir LT Std 35 Light"/>
+          <w:i/>
+          <w:iCs/>
+        </w:rPr>
+        <w:t>from</w:t>
+      </w:r>
+      <w:r>
+        <w:rPr>
+          <w:rFonts w:ascii="Avenir LT Std 35 Light" w:hAnsi="Avenir LT Std 35 Light"/>
+          <w:i/>
+          <w:iCs/>
         </w:rPr>
         <w:t xml:space="preserve"> </w:t>
       </w:r>
       <w:r>
         <w:rPr>
           <w:rFonts w:ascii="Avenir LT Std 35 Light" w:hAnsi="Avenir LT Std 35 Light"/>
-        </w:rPr>
-        <w:t>name of the publish plan.</w:t>
-      </w:r>
-    </w:p>
-    <w:p>
-      <w:pPr>
-        <w:ind w:left="720"/>
+          <w:i/>
+          <w:iCs/>
+        </w:rPr>
+        <w:t>running the schedule.</w:t>
+      </w:r>
+    </w:p>
+    <w:p>
+      <w:pPr>
         <w:rPr>
           <w:rFonts w:ascii="Avenir LT Std 35 Light" w:hAnsi="Avenir LT Std 35 Light"/>
           <w:b/>
@@ -2296,46 +2236,218 @@
       <w:r>
         <w:rPr>
           <w:rFonts w:ascii="Avenir LT Std 35 Light" w:hAnsi="Avenir LT Std 35 Light"/>
-        </w:rPr>
-        <w:t>Publish Schedule Description</w:t>
-      </w:r>
-      <w:r>
-        <w:rPr>
-          <w:rFonts w:ascii="Avenir LT Std 35 Light" w:hAnsi="Avenir LT Std 35 Light"/>
-        </w:rPr>
-        <w:t xml:space="preserve"> (-</w:t>
-      </w:r>
-      <w:proofErr w:type="spellStart"/>
-      <w:r>
-        <w:rPr>
-          <w:rFonts w:ascii="Avenir LT Std 35 Light" w:hAnsi="Avenir LT Std 35 Light"/>
-        </w:rPr>
-        <w:t>psd</w:t>
-      </w:r>
-      <w:proofErr w:type="spellEnd"/>
-      <w:r>
-        <w:rPr>
-          <w:rFonts w:ascii="Avenir LT Std 35 Light" w:hAnsi="Avenir LT Std 35 Light"/>
-        </w:rPr>
-        <w:t xml:space="preserve">) – string </w:t>
-      </w:r>
-      <w:r>
-        <w:rPr>
-          <w:rFonts w:ascii="Avenir LT Std 35 Light" w:hAnsi="Avenir LT Std 35 Light"/>
-        </w:rPr>
-        <w:t>–</w:t>
-      </w:r>
-      <w:r>
-        <w:rPr>
-          <w:rFonts w:ascii="Avenir LT Std 35 Light" w:hAnsi="Avenir LT Std 35 Light"/>
+          <w:b/>
+          <w:bCs/>
+        </w:rPr>
+        <w:t>Experiments</w:t>
+      </w:r>
+      <w:r>
+        <w:rPr>
+          <w:rFonts w:ascii="Avenir LT Std 35 Light" w:hAnsi="Avenir LT Std 35 Light"/>
+          <w:b/>
+          <w:bCs/>
         </w:rPr>
         <w:t xml:space="preserve"> </w:t>
       </w:r>
       <w:r>
         <w:rPr>
           <w:rFonts w:ascii="Avenir LT Std 35 Light" w:hAnsi="Avenir LT Std 35 Light"/>
-        </w:rPr>
-        <w:t>description of the publish plan.</w:t>
+          <w:b/>
+          <w:bCs/>
+        </w:rPr>
+        <w:t>Settings</w:t>
+      </w:r>
+    </w:p>
+    <w:p>
+      <w:pPr>
+        <w:ind w:left="720"/>
+        <w:rPr>
+          <w:rFonts w:ascii="Avenir LT Std 35 Light" w:hAnsi="Avenir LT Std 35 Light"/>
+        </w:rPr>
+      </w:pPr>
+      <w:r>
+        <w:rPr>
+          <w:rFonts w:ascii="Avenir LT Std 35 Light" w:hAnsi="Avenir LT Std 35 Light"/>
+        </w:rPr>
+        <w:t>Run Experiment Run Desc</w:t>
+      </w:r>
+      <w:r>
+        <w:rPr>
+          <w:rFonts w:ascii="Avenir LT Std 35 Light" w:hAnsi="Avenir LT Std 35 Light"/>
+        </w:rPr>
+        <w:t>ription</w:t>
+      </w:r>
+      <w:r>
+        <w:rPr>
+          <w:rFonts w:ascii="Avenir LT Std 35 Light" w:hAnsi="Avenir LT Std 35 Light"/>
+        </w:rPr>
+        <w:t xml:space="preserve"> (-erd)</w:t>
+      </w:r>
+      <w:r>
+        <w:rPr>
+          <w:rFonts w:ascii="Avenir LT Std 35 Light" w:hAnsi="Avenir LT Std 35 Light"/>
+        </w:rPr>
+        <w:t xml:space="preserve"> – string – description of the experiment run</w:t>
+      </w:r>
+      <w:r>
+        <w:rPr>
+          <w:rFonts w:ascii="Avenir LT Std 35 Light" w:hAnsi="Avenir LT Std 35 Light"/>
+        </w:rPr>
+        <w:t>.   Currently, the RunSimioPortalExpConsole is only setup to run from an existing experiment run.</w:t>
+      </w:r>
+      <w:r>
+        <w:rPr>
+          <w:rFonts w:ascii="Avenir LT Std 35 Light" w:hAnsi="Avenir LT Std 35 Light"/>
+        </w:rPr>
+        <w:t xml:space="preserve">  </w:t>
+      </w:r>
+    </w:p>
+    <w:p>
+      <w:pPr>
+        <w:ind w:left="720"/>
+        <w:rPr>
+          <w:rFonts w:ascii="Avenir LT Std 35 Light" w:hAnsi="Avenir LT Std 35 Light"/>
+        </w:rPr>
+      </w:pPr>
+      <w:r>
+        <w:rPr>
+          <w:rFonts w:ascii="Avenir LT Std 35 Light" w:hAnsi="Avenir LT Std 35 Light"/>
+        </w:rPr>
+        <w:t xml:space="preserve">NOTE: In the RunSimioPortalExpConole.exe.config, the experiment </w:t>
+      </w:r>
+      <w:r>
+        <w:rPr>
+          <w:rFonts w:ascii="Avenir LT Std 35 Light" w:hAnsi="Avenir LT Std 35 Light"/>
+        </w:rPr>
+        <w:t xml:space="preserve">run </w:t>
+      </w:r>
+      <w:r>
+        <w:rPr>
+          <w:rFonts w:ascii="Avenir LT Std 35 Light" w:hAnsi="Avenir LT Std 35 Light"/>
+        </w:rPr>
+        <w:t>name i</w:t>
+      </w:r>
+      <w:r>
+        <w:rPr>
+          <w:rFonts w:ascii="Avenir LT Std 35 Light" w:hAnsi="Avenir LT Std 35 Light"/>
+        </w:rPr>
+        <w:t xml:space="preserve">s </w:t>
+      </w:r>
+      <w:r>
+        <w:rPr>
+          <w:rFonts w:ascii="Avenir LT Std 35 Light" w:hAnsi="Avenir LT Std 35 Light"/>
+        </w:rPr>
+        <w:t>Opt</w:t>
+      </w:r>
+      <w:r>
+        <w:rPr>
+          <w:rFonts w:ascii="Avenir LT Std 35 Light" w:hAnsi="Avenir LT Std 35 Light"/>
+        </w:rPr>
+        <w:t>Q</w:t>
+      </w:r>
+      <w:r>
+        <w:rPr>
+          <w:rFonts w:ascii="Avenir LT Std 35 Light" w:hAnsi="Avenir LT Std 35 Light"/>
+        </w:rPr>
+        <w:t>uest</w:t>
+      </w:r>
+      <w:r>
+        <w:rPr>
+          <w:rFonts w:ascii="Avenir LT Std 35 Light" w:hAnsi="Avenir LT Std 35 Light"/>
+        </w:rPr>
+        <w:t>Run</w:t>
+      </w:r>
+      <w:r>
+        <w:rPr>
+          <w:rFonts w:ascii="Avenir LT Std 35 Light" w:hAnsi="Avenir LT Std 35 Light"/>
+        </w:rPr>
+        <w:t>.</w:t>
+      </w:r>
+      <w:r>
+        <w:rPr>
+          <w:rFonts w:ascii="Avenir LT Std 35 Light" w:hAnsi="Avenir LT Std 35 Light"/>
+        </w:rPr>
+        <w:t xml:space="preserve"> </w:t>
+      </w:r>
+      <w:r>
+        <w:rPr>
+          <w:rFonts w:ascii="Avenir LT Std 35 Light" w:hAnsi="Avenir LT Std 35 Light"/>
+        </w:rPr>
+        <w:t xml:space="preserve">  This was created from the OptQuest experiment S</w:t>
+      </w:r>
+      <w:r>
+        <w:rPr>
+          <w:rFonts w:ascii="Avenir LT Std 35 Light" w:hAnsi="Avenir LT Std 35 Light"/>
+        </w:rPr>
+        <w:t>chedulingLaborEfficiencies</w:t>
+      </w:r>
+      <w:r>
+        <w:rPr>
+          <w:rFonts w:ascii="Avenir LT Std 35 Light" w:hAnsi="Avenir LT Std 35 Light"/>
+        </w:rPr>
+        <w:t xml:space="preserve"> example.   When run from the RunSimioPortalExpConsole, it will not run OptQuest.  This capability is currently not available fr</w:t>
+      </w:r>
+      <w:r>
+        <w:rPr>
+          <w:rFonts w:ascii="Avenir LT Std 35 Light" w:hAnsi="Avenir LT Std 35 Light"/>
+        </w:rPr>
+        <w:t>o</w:t>
+      </w:r>
+      <w:r>
+        <w:rPr>
+          <w:rFonts w:ascii="Avenir LT Std 35 Light" w:hAnsi="Avenir LT Std 35 Light"/>
+        </w:rPr>
+        <w:t xml:space="preserve">m this app.  It will run the experiment based on the </w:t>
+      </w:r>
+      <w:r>
+        <w:rPr>
+          <w:rFonts w:ascii="Avenir LT Std 35 Light" w:hAnsi="Avenir LT Std 35 Light"/>
+        </w:rPr>
+        <w:t xml:space="preserve">detail in the </w:t>
+      </w:r>
+      <w:r>
+        <w:rPr>
+          <w:rFonts w:ascii="Avenir LT Std 35 Light" w:hAnsi="Avenir LT Std 35 Light"/>
+        </w:rPr>
+        <w:t>Run Experiment Scenarios JSON</w:t>
+      </w:r>
+      <w:r>
+        <w:rPr>
+          <w:rFonts w:ascii="Avenir LT Std 35 Light" w:hAnsi="Avenir LT Std 35 Light"/>
+        </w:rPr>
+        <w:t xml:space="preserve"> setting.</w:t>
+      </w:r>
+    </w:p>
+    <w:p>
+      <w:pPr>
+        <w:ind w:left="720"/>
+        <w:rPr>
+          <w:rFonts w:ascii="Avenir LT Std 35 Light" w:hAnsi="Avenir LT Std 35 Light"/>
+        </w:rPr>
+      </w:pPr>
+      <w:r>
+        <w:rPr>
+          <w:rFonts w:ascii="Avenir LT Std 35 Light" w:hAnsi="Avenir LT Std 35 Light"/>
+        </w:rPr>
+        <w:t>Run Experiment Scenarios JSON</w:t>
+      </w:r>
+      <w:r>
+        <w:rPr>
+          <w:rFonts w:ascii="Avenir LT Std 35 Light" w:hAnsi="Avenir LT Std 35 Light"/>
+        </w:rPr>
+        <w:t xml:space="preserve"> </w:t>
+      </w:r>
+      <w:r>
+        <w:rPr>
+          <w:rFonts w:ascii="Avenir LT Std 35 Light" w:hAnsi="Avenir LT Std 35 Light"/>
+        </w:rPr>
+        <w:t>(-rej)</w:t>
+      </w:r>
+      <w:r>
+        <w:rPr>
+          <w:rFonts w:ascii="Avenir LT Std 35 Light" w:hAnsi="Avenir LT Std 35 Light"/>
+        </w:rPr>
+        <w:t xml:space="preserve"> – string – JSON string containing the experiment run detail.  </w:t>
       </w:r>
     </w:p>
     <w:p>
@@ -2350,36 +2462,66 @@
       <w:r>
         <w:rPr>
           <w:rFonts w:ascii="Avenir LT Std 35 Light" w:hAnsi="Avenir LT Std 35 Light"/>
+        </w:rPr>
+        <w:t>Run Experiment</w:t>
+      </w:r>
+      <w:r>
+        <w:rPr>
+          <w:rFonts w:ascii="Avenir LT Std 35 Light" w:hAnsi="Avenir LT Std 35 Light"/>
+        </w:rPr>
+        <w:t xml:space="preserve"> (-re)</w:t>
+      </w:r>
+      <w:r>
+        <w:rPr>
+          <w:rFonts w:ascii="Avenir LT Std 35 Light" w:hAnsi="Avenir LT Std 35 Light"/>
+        </w:rPr>
+        <w:t xml:space="preserve"> – </w:t>
+      </w:r>
+      <w:r>
+        <w:rPr>
+          <w:rFonts w:ascii="Avenir LT Std 35 Light" w:hAnsi="Avenir LT Std 35 Light"/>
+        </w:rPr>
+        <w:t xml:space="preserve">boolean - </w:t>
+      </w:r>
+      <w:r>
+        <w:rPr>
+          <w:rFonts w:ascii="Avenir LT Std 35 Light" w:hAnsi="Avenir LT Std 35 Light"/>
+        </w:rPr>
+        <w:t>determines whether to run experiment.</w:t>
+      </w:r>
+    </w:p>
+    <w:p>
+      <w:pPr>
+        <w:ind w:left="720"/>
+        <w:rPr>
+          <w:rFonts w:ascii="Avenir LT Std 35 Light" w:hAnsi="Avenir LT Std 35 Light"/>
           <w:i/>
           <w:iCs/>
         </w:rPr>
-        <w:t xml:space="preserve">Run Length Days </w:t>
-      </w:r>
+      </w:pPr>
       <w:r>
         <w:rPr>
           <w:rFonts w:ascii="Avenir LT Std 35 Light" w:hAnsi="Avenir LT Std 35 Light"/>
           <w:i/>
           <w:iCs/>
         </w:rPr>
-        <w:t>(-</w:t>
-      </w:r>
-      <w:proofErr w:type="spellStart"/>
+        <w:t>Publish Experiment Run</w:t>
+      </w:r>
       <w:r>
         <w:rPr>
           <w:rFonts w:ascii="Avenir LT Std 35 Light" w:hAnsi="Avenir LT Std 35 Light"/>
           <w:i/>
           <w:iCs/>
         </w:rPr>
-        <w:t>rdl</w:t>
-      </w:r>
-      <w:proofErr w:type="spellEnd"/>
+        <w:t xml:space="preserve"> (-psr)</w:t>
+      </w:r>
       <w:r>
         <w:rPr>
           <w:rFonts w:ascii="Avenir LT Std 35 Light" w:hAnsi="Avenir LT Std 35 Light"/>
           <w:i/>
           <w:iCs/>
         </w:rPr>
-        <w:t>)</w:t>
+        <w:t xml:space="preserve"> – </w:t>
       </w:r>
       <w:r>
         <w:rPr>
@@ -2387,7 +2529,7 @@
           <w:i/>
           <w:iCs/>
         </w:rPr>
-        <w:t xml:space="preserve"> – integer </w:t>
+        <w:t xml:space="preserve">boolean - </w:t>
       </w:r>
       <w:r>
         <w:rPr>
@@ -2395,7 +2537,7 @@
           <w:i/>
           <w:iCs/>
         </w:rPr>
-        <w:t>–</w:t>
+        <w:t>determines whether to publish experiment.</w:t>
       </w:r>
       <w:r>
         <w:rPr>
@@ -2403,33 +2545,33 @@
           <w:i/>
           <w:iCs/>
         </w:rPr>
-        <w:t xml:space="preserve"> </w:t>
-      </w:r>
-      <w:r>
+        <w:t xml:space="preserve">  This can be run independently from running the experiment.</w:t>
+      </w:r>
+    </w:p>
+    <w:p>
+      <w:pPr>
+        <w:ind w:left="720"/>
         <w:rPr>
           <w:rFonts w:ascii="Avenir LT Std 35 Light" w:hAnsi="Avenir LT Std 35 Light"/>
           <w:i/>
           <w:iCs/>
         </w:rPr>
-        <w:t>number of days to run the model.   This value will only be used if the Start Time Selection is set to a valid string and this value is greater than zero.</w:t>
-      </w:r>
-    </w:p>
-    <w:p>
-      <w:pPr>
-        <w:ind w:left="720"/>
+      </w:pPr>
+      <w:r>
         <w:rPr>
           <w:rFonts w:ascii="Avenir LT Std 35 Light" w:hAnsi="Avenir LT Std 35 Light"/>
           <w:i/>
           <w:iCs/>
         </w:rPr>
-      </w:pPr>
+        <w:t>Publish Experiment Run Name</w:t>
+      </w:r>
       <w:r>
         <w:rPr>
           <w:rFonts w:ascii="Avenir LT Std 35 Light" w:hAnsi="Avenir LT Std 35 Light"/>
           <w:i/>
           <w:iCs/>
         </w:rPr>
-        <w:t>Start Time Selection</w:t>
+        <w:t xml:space="preserve"> (-pen)</w:t>
       </w:r>
       <w:r>
         <w:rPr>
@@ -2437,33 +2579,33 @@
           <w:i/>
           <w:iCs/>
         </w:rPr>
-        <w:t xml:space="preserve"> </w:t>
-      </w:r>
-      <w:r>
+        <w:t xml:space="preserve"> – string - name of the published experiment.</w:t>
+      </w:r>
+    </w:p>
+    <w:p>
+      <w:pPr>
+        <w:ind w:left="720"/>
         <w:rPr>
           <w:rFonts w:ascii="Avenir LT Std 35 Light" w:hAnsi="Avenir LT Std 35 Light"/>
           <w:i/>
           <w:iCs/>
         </w:rPr>
-        <w:t>(-</w:t>
-      </w:r>
-      <w:proofErr w:type="spellStart"/>
+      </w:pPr>
       <w:r>
         <w:rPr>
           <w:rFonts w:ascii="Avenir LT Std 35 Light" w:hAnsi="Avenir LT Std 35 Light"/>
           <w:i/>
           <w:iCs/>
         </w:rPr>
-        <w:t>sts</w:t>
-      </w:r>
-      <w:proofErr w:type="spellEnd"/>
+        <w:t>Publish Experiment Run Description</w:t>
+      </w:r>
       <w:r>
         <w:rPr>
           <w:rFonts w:ascii="Avenir LT Std 35 Light" w:hAnsi="Avenir LT Std 35 Light"/>
           <w:i/>
           <w:iCs/>
         </w:rPr>
-        <w:t xml:space="preserve">) </w:t>
+        <w:t xml:space="preserve"> (-ped)</w:t>
       </w:r>
       <w:r>
         <w:rPr>
@@ -2471,777 +2613,6 @@
           <w:i/>
           <w:iCs/>
         </w:rPr>
-        <w:t>–</w:t>
-      </w:r>
-      <w:r>
-        <w:rPr>
-          <w:rFonts w:ascii="Avenir LT Std 35 Light" w:hAnsi="Avenir LT Std 35 Light"/>
-          <w:i/>
-          <w:iCs/>
-        </w:rPr>
-        <w:t xml:space="preserve"> </w:t>
-      </w:r>
-      <w:r>
-        <w:rPr>
-          <w:rFonts w:ascii="Avenir LT Std 35 Light" w:hAnsi="Avenir LT Std 35 Light"/>
-          <w:i/>
-          <w:iCs/>
-        </w:rPr>
-        <w:t>string – determines when to start the schedule based on current time type.   The valid strings are Second, Minute, Hour, Day, Week, Month and Year.   A valid string need</w:t>
-      </w:r>
-      <w:r>
-        <w:rPr>
-          <w:rFonts w:ascii="Avenir LT Std 35 Light" w:hAnsi="Avenir LT Std 35 Light"/>
-          <w:i/>
-          <w:iCs/>
-        </w:rPr>
-        <w:t>s</w:t>
-      </w:r>
-      <w:r>
-        <w:rPr>
-          <w:rFonts w:ascii="Avenir LT Std 35 Light" w:hAnsi="Avenir LT Std 35 Light"/>
-          <w:i/>
-          <w:iCs/>
-        </w:rPr>
-        <w:t xml:space="preserve"> to be entered and the Run Length Days need to be greater than </w:t>
-      </w:r>
-      <w:proofErr w:type="gramStart"/>
-      <w:r>
-        <w:rPr>
-          <w:rFonts w:ascii="Avenir LT Std 35 Light" w:hAnsi="Avenir LT Std 35 Light"/>
-          <w:i/>
-          <w:iCs/>
-        </w:rPr>
-        <w:t>zero</w:t>
-      </w:r>
-      <w:proofErr w:type="gramEnd"/>
-    </w:p>
-    <w:p>
-      <w:pPr>
-        <w:ind w:left="720"/>
-        <w:rPr>
-          <w:rFonts w:ascii="Avenir LT Std 35 Light" w:hAnsi="Avenir LT Std 35 Light"/>
-          <w:i/>
-          <w:iCs/>
-        </w:rPr>
-      </w:pPr>
-      <w:r>
-        <w:rPr>
-          <w:rFonts w:ascii="Avenir LT Std 35 Light" w:hAnsi="Avenir LT Std 35 Light"/>
-          <w:i/>
-          <w:iCs/>
-        </w:rPr>
-        <w:t>Import All Tables</w:t>
-      </w:r>
-      <w:r>
-        <w:rPr>
-          <w:rFonts w:ascii="Avenir LT Std 35 Light" w:hAnsi="Avenir LT Std 35 Light"/>
-          <w:i/>
-          <w:iCs/>
-        </w:rPr>
-        <w:t xml:space="preserve"> </w:t>
-      </w:r>
-      <w:r>
-        <w:rPr>
-          <w:rFonts w:ascii="Avenir LT Std 35 Light" w:hAnsi="Avenir LT Std 35 Light"/>
-          <w:i/>
-          <w:iCs/>
-        </w:rPr>
-        <w:t>(-</w:t>
-      </w:r>
-      <w:proofErr w:type="spellStart"/>
-      <w:r>
-        <w:rPr>
-          <w:rFonts w:ascii="Avenir LT Std 35 Light" w:hAnsi="Avenir LT Std 35 Light"/>
-          <w:i/>
-          <w:iCs/>
-        </w:rPr>
-        <w:t>iat</w:t>
-      </w:r>
-      <w:proofErr w:type="spellEnd"/>
-      <w:r>
-        <w:rPr>
-          <w:rFonts w:ascii="Avenir LT Std 35 Light" w:hAnsi="Avenir LT Std 35 Light"/>
-          <w:i/>
-          <w:iCs/>
-        </w:rPr>
-        <w:t>)</w:t>
-      </w:r>
-      <w:r>
-        <w:rPr>
-          <w:rFonts w:ascii="Avenir LT Std 35 Light" w:hAnsi="Avenir LT Std 35 Light"/>
-          <w:i/>
-          <w:iCs/>
-        </w:rPr>
-        <w:t xml:space="preserve"> </w:t>
-      </w:r>
-      <w:r>
-        <w:rPr>
-          <w:rFonts w:ascii="Avenir LT Std 35 Light" w:hAnsi="Avenir LT Std 35 Light"/>
-          <w:i/>
-          <w:iCs/>
-        </w:rPr>
-        <w:t>–</w:t>
-      </w:r>
-      <w:r>
-        <w:rPr>
-          <w:rFonts w:ascii="Avenir LT Std 35 Light" w:hAnsi="Avenir LT Std 35 Light"/>
-          <w:i/>
-          <w:iCs/>
-        </w:rPr>
-        <w:t xml:space="preserve"> </w:t>
-      </w:r>
-      <w:proofErr w:type="spellStart"/>
-      <w:r>
-        <w:rPr>
-          <w:rFonts w:ascii="Avenir LT Std 35 Light" w:hAnsi="Avenir LT Std 35 Light"/>
-          <w:i/>
-          <w:iCs/>
-        </w:rPr>
-        <w:t>boolean</w:t>
-      </w:r>
-      <w:proofErr w:type="spellEnd"/>
-      <w:r>
-        <w:rPr>
-          <w:rFonts w:ascii="Avenir LT Std 35 Light" w:hAnsi="Avenir LT Std 35 Light"/>
-          <w:i/>
-          <w:iCs/>
-        </w:rPr>
-        <w:t xml:space="preserve"> – determines whether to import all tables before scheduling run.  </w:t>
-      </w:r>
-      <w:r>
-        <w:rPr>
-          <w:rFonts w:ascii="Avenir LT Std 35 Light" w:hAnsi="Avenir LT Std 35 Light"/>
-          <w:i/>
-          <w:iCs/>
-        </w:rPr>
-        <w:t>Run schedule must be set to true to use this setting.</w:t>
-      </w:r>
-    </w:p>
-    <w:p>
-      <w:pPr>
-        <w:ind w:left="720"/>
-        <w:rPr>
-          <w:rFonts w:ascii="Avenir LT Std 35 Light" w:hAnsi="Avenir LT Std 35 Light"/>
-          <w:i/>
-          <w:iCs/>
-        </w:rPr>
-      </w:pPr>
-      <w:r>
-        <w:rPr>
-          <w:rFonts w:ascii="Avenir LT Std 35 Light" w:hAnsi="Avenir LT Std 35 Light"/>
-          <w:i/>
-          <w:iCs/>
-        </w:rPr>
-        <w:t xml:space="preserve">Export All Tables </w:t>
-      </w:r>
-      <w:proofErr w:type="gramStart"/>
-      <w:r>
-        <w:rPr>
-          <w:rFonts w:ascii="Avenir LT Std 35 Light" w:hAnsi="Avenir LT Std 35 Light"/>
-          <w:i/>
-          <w:iCs/>
-        </w:rPr>
-        <w:t>And</w:t>
-      </w:r>
-      <w:proofErr w:type="gramEnd"/>
-      <w:r>
-        <w:rPr>
-          <w:rFonts w:ascii="Avenir LT Std 35 Light" w:hAnsi="Avenir LT Std 35 Light"/>
-          <w:i/>
-          <w:iCs/>
-        </w:rPr>
-        <w:t xml:space="preserve"> Logs</w:t>
-      </w:r>
-      <w:r>
-        <w:rPr>
-          <w:rFonts w:ascii="Avenir LT Std 35 Light" w:hAnsi="Avenir LT Std 35 Light"/>
-          <w:i/>
-          <w:iCs/>
-        </w:rPr>
-        <w:t xml:space="preserve"> </w:t>
-      </w:r>
-      <w:r>
-        <w:rPr>
-          <w:rFonts w:ascii="Avenir LT Std 35 Light" w:hAnsi="Avenir LT Std 35 Light"/>
-          <w:i/>
-          <w:iCs/>
-        </w:rPr>
-        <w:t>(-eat)</w:t>
-      </w:r>
-      <w:r>
-        <w:rPr>
-          <w:rFonts w:ascii="Avenir LT Std 35 Light" w:hAnsi="Avenir LT Std 35 Light"/>
-          <w:i/>
-          <w:iCs/>
-        </w:rPr>
-        <w:t xml:space="preserve"> – determine </w:t>
-      </w:r>
-      <w:r>
-        <w:rPr>
-          <w:rFonts w:ascii="Avenir LT Std 35 Light" w:hAnsi="Avenir LT Std 35 Light"/>
-          <w:i/>
-          <w:iCs/>
-        </w:rPr>
-        <w:t xml:space="preserve">whether to export all tables.   This can be run independently </w:t>
-      </w:r>
-      <w:r>
-        <w:rPr>
-          <w:rFonts w:ascii="Avenir LT Std 35 Light" w:hAnsi="Avenir LT Std 35 Light"/>
-          <w:i/>
-          <w:iCs/>
-        </w:rPr>
-        <w:t>from</w:t>
-      </w:r>
-      <w:r>
-        <w:rPr>
-          <w:rFonts w:ascii="Avenir LT Std 35 Light" w:hAnsi="Avenir LT Std 35 Light"/>
-          <w:i/>
-          <w:iCs/>
-        </w:rPr>
-        <w:t xml:space="preserve"> </w:t>
-      </w:r>
-      <w:r>
-        <w:rPr>
-          <w:rFonts w:ascii="Avenir LT Std 35 Light" w:hAnsi="Avenir LT Std 35 Light"/>
-          <w:i/>
-          <w:iCs/>
-        </w:rPr>
-        <w:t>running the schedule.</w:t>
-      </w:r>
-    </w:p>
-    <w:p>
-      <w:pPr>
-        <w:rPr>
-          <w:rFonts w:ascii="Avenir LT Std 35 Light" w:hAnsi="Avenir LT Std 35 Light"/>
-          <w:b/>
-          <w:bCs/>
-        </w:rPr>
-      </w:pPr>
-      <w:r>
-        <w:rPr>
-          <w:rFonts w:ascii="Avenir LT Std 35 Light" w:hAnsi="Avenir LT Std 35 Light"/>
-          <w:b/>
-          <w:bCs/>
-        </w:rPr>
-        <w:t>Experiments</w:t>
-      </w:r>
-      <w:r>
-        <w:rPr>
-          <w:rFonts w:ascii="Avenir LT Std 35 Light" w:hAnsi="Avenir LT Std 35 Light"/>
-          <w:b/>
-          <w:bCs/>
-        </w:rPr>
-        <w:t xml:space="preserve"> </w:t>
-      </w:r>
-      <w:r>
-        <w:rPr>
-          <w:rFonts w:ascii="Avenir LT Std 35 Light" w:hAnsi="Avenir LT Std 35 Light"/>
-          <w:b/>
-          <w:bCs/>
-        </w:rPr>
-        <w:t>Settings</w:t>
-      </w:r>
-    </w:p>
-    <w:p>
-      <w:pPr>
-        <w:ind w:left="720"/>
-        <w:rPr>
-          <w:rFonts w:ascii="Avenir LT Std 35 Light" w:hAnsi="Avenir LT Std 35 Light"/>
-        </w:rPr>
-      </w:pPr>
-      <w:r>
-        <w:rPr>
-          <w:rFonts w:ascii="Avenir LT Std 35 Light" w:hAnsi="Avenir LT Std 35 Light"/>
-        </w:rPr>
-        <w:t>Run Experiment Run Desc</w:t>
-      </w:r>
-      <w:r>
-        <w:rPr>
-          <w:rFonts w:ascii="Avenir LT Std 35 Light" w:hAnsi="Avenir LT Std 35 Light"/>
-        </w:rPr>
-        <w:t>ription</w:t>
-      </w:r>
-      <w:r>
-        <w:rPr>
-          <w:rFonts w:ascii="Avenir LT Std 35 Light" w:hAnsi="Avenir LT Std 35 Light"/>
-        </w:rPr>
-        <w:t xml:space="preserve"> (-</w:t>
-      </w:r>
-      <w:proofErr w:type="spellStart"/>
-      <w:r>
-        <w:rPr>
-          <w:rFonts w:ascii="Avenir LT Std 35 Light" w:hAnsi="Avenir LT Std 35 Light"/>
-        </w:rPr>
-        <w:t>erd</w:t>
-      </w:r>
-      <w:proofErr w:type="spellEnd"/>
-      <w:r>
-        <w:rPr>
-          <w:rFonts w:ascii="Avenir LT Std 35 Light" w:hAnsi="Avenir LT Std 35 Light"/>
-        </w:rPr>
-        <w:t>)</w:t>
-      </w:r>
-      <w:r>
-        <w:rPr>
-          <w:rFonts w:ascii="Avenir LT Std 35 Light" w:hAnsi="Avenir LT Std 35 Light"/>
-        </w:rPr>
-        <w:t xml:space="preserve"> – string – description of the experiment run</w:t>
-      </w:r>
-      <w:r>
-        <w:rPr>
-          <w:rFonts w:ascii="Avenir LT Std 35 Light" w:hAnsi="Avenir LT Std 35 Light"/>
-        </w:rPr>
-        <w:t xml:space="preserve">.   Currently, the </w:t>
-      </w:r>
-      <w:proofErr w:type="spellStart"/>
-      <w:r>
-        <w:rPr>
-          <w:rFonts w:ascii="Avenir LT Std 35 Light" w:hAnsi="Avenir LT Std 35 Light"/>
-        </w:rPr>
-        <w:t>RunSimioPortalExpConsole</w:t>
-      </w:r>
-      <w:proofErr w:type="spellEnd"/>
-      <w:r>
-        <w:rPr>
-          <w:rFonts w:ascii="Avenir LT Std 35 Light" w:hAnsi="Avenir LT Std 35 Light"/>
-        </w:rPr>
-        <w:t xml:space="preserve"> is only setup to run from an existing experiment run.</w:t>
-      </w:r>
-      <w:r>
-        <w:rPr>
-          <w:rFonts w:ascii="Avenir LT Std 35 Light" w:hAnsi="Avenir LT Std 35 Light"/>
-        </w:rPr>
-        <w:t xml:space="preserve">  </w:t>
-      </w:r>
-    </w:p>
-    <w:p>
-      <w:pPr>
-        <w:ind w:left="720"/>
-        <w:rPr>
-          <w:rFonts w:ascii="Avenir LT Std 35 Light" w:hAnsi="Avenir LT Std 35 Light"/>
-        </w:rPr>
-      </w:pPr>
-      <w:r>
-        <w:rPr>
-          <w:rFonts w:ascii="Avenir LT Std 35 Light" w:hAnsi="Avenir LT Std 35 Light"/>
-        </w:rPr>
-        <w:t xml:space="preserve">NOTE: In the </w:t>
-      </w:r>
-      <w:proofErr w:type="spellStart"/>
-      <w:r>
-        <w:rPr>
-          <w:rFonts w:ascii="Avenir LT Std 35 Light" w:hAnsi="Avenir LT Std 35 Light"/>
-        </w:rPr>
-        <w:t>RunSimioPortalExpConole.exe.config</w:t>
-      </w:r>
-      <w:proofErr w:type="spellEnd"/>
-      <w:r>
-        <w:rPr>
-          <w:rFonts w:ascii="Avenir LT Std 35 Light" w:hAnsi="Avenir LT Std 35 Light"/>
-        </w:rPr>
-        <w:t xml:space="preserve">, the experiment </w:t>
-      </w:r>
-      <w:r>
-        <w:rPr>
-          <w:rFonts w:ascii="Avenir LT Std 35 Light" w:hAnsi="Avenir LT Std 35 Light"/>
-        </w:rPr>
-        <w:t xml:space="preserve">run </w:t>
-      </w:r>
-      <w:r>
-        <w:rPr>
-          <w:rFonts w:ascii="Avenir LT Std 35 Light" w:hAnsi="Avenir LT Std 35 Light"/>
-        </w:rPr>
-        <w:t>name i</w:t>
-      </w:r>
-      <w:r>
-        <w:rPr>
-          <w:rFonts w:ascii="Avenir LT Std 35 Light" w:hAnsi="Avenir LT Std 35 Light"/>
-        </w:rPr>
-        <w:t xml:space="preserve">s </w:t>
-      </w:r>
-      <w:proofErr w:type="spellStart"/>
-      <w:r>
-        <w:rPr>
-          <w:rFonts w:ascii="Avenir LT Std 35 Light" w:hAnsi="Avenir LT Std 35 Light"/>
-        </w:rPr>
-        <w:t>Opt</w:t>
-      </w:r>
-      <w:r>
-        <w:rPr>
-          <w:rFonts w:ascii="Avenir LT Std 35 Light" w:hAnsi="Avenir LT Std 35 Light"/>
-        </w:rPr>
-        <w:t>Q</w:t>
-      </w:r>
-      <w:r>
-        <w:rPr>
-          <w:rFonts w:ascii="Avenir LT Std 35 Light" w:hAnsi="Avenir LT Std 35 Light"/>
-        </w:rPr>
-        <w:t>uest</w:t>
-      </w:r>
-      <w:r>
-        <w:rPr>
-          <w:rFonts w:ascii="Avenir LT Std 35 Light" w:hAnsi="Avenir LT Std 35 Light"/>
-        </w:rPr>
-        <w:t>Run</w:t>
-      </w:r>
-      <w:proofErr w:type="spellEnd"/>
-      <w:r>
-        <w:rPr>
-          <w:rFonts w:ascii="Avenir LT Std 35 Light" w:hAnsi="Avenir LT Std 35 Light"/>
-        </w:rPr>
-        <w:t>.</w:t>
-      </w:r>
-      <w:r>
-        <w:rPr>
-          <w:rFonts w:ascii="Avenir LT Std 35 Light" w:hAnsi="Avenir LT Std 35 Light"/>
-        </w:rPr>
-        <w:t xml:space="preserve"> </w:t>
-      </w:r>
-      <w:r>
-        <w:rPr>
-          <w:rFonts w:ascii="Avenir LT Std 35 Light" w:hAnsi="Avenir LT Std 35 Light"/>
-        </w:rPr>
-        <w:t xml:space="preserve">  This was created from the </w:t>
-      </w:r>
-      <w:proofErr w:type="spellStart"/>
-      <w:r>
-        <w:rPr>
-          <w:rFonts w:ascii="Avenir LT Std 35 Light" w:hAnsi="Avenir LT Std 35 Light"/>
-        </w:rPr>
-        <w:t>OptQuest</w:t>
-      </w:r>
-      <w:proofErr w:type="spellEnd"/>
-      <w:r>
-        <w:rPr>
-          <w:rFonts w:ascii="Avenir LT Std 35 Light" w:hAnsi="Avenir LT Std 35 Light"/>
-        </w:rPr>
-        <w:t xml:space="preserve"> experiment </w:t>
-      </w:r>
-      <w:proofErr w:type="spellStart"/>
-      <w:r>
-        <w:rPr>
-          <w:rFonts w:ascii="Avenir LT Std 35 Light" w:hAnsi="Avenir LT Std 35 Light"/>
-        </w:rPr>
-        <w:t>S</w:t>
-      </w:r>
-      <w:r>
-        <w:rPr>
-          <w:rFonts w:ascii="Avenir LT Std 35 Light" w:hAnsi="Avenir LT Std 35 Light"/>
-        </w:rPr>
-        <w:t>chedulingLaborEfficiencies</w:t>
-      </w:r>
-      <w:proofErr w:type="spellEnd"/>
-      <w:r>
-        <w:rPr>
-          <w:rFonts w:ascii="Avenir LT Std 35 Light" w:hAnsi="Avenir LT Std 35 Light"/>
-        </w:rPr>
-        <w:t xml:space="preserve"> example.   When run from the </w:t>
-      </w:r>
-      <w:proofErr w:type="spellStart"/>
-      <w:r>
-        <w:rPr>
-          <w:rFonts w:ascii="Avenir LT Std 35 Light" w:hAnsi="Avenir LT Std 35 Light"/>
-        </w:rPr>
-        <w:t>RunSimioPortalExpConsole</w:t>
-      </w:r>
-      <w:proofErr w:type="spellEnd"/>
-      <w:r>
-        <w:rPr>
-          <w:rFonts w:ascii="Avenir LT Std 35 Light" w:hAnsi="Avenir LT Std 35 Light"/>
-        </w:rPr>
-        <w:t xml:space="preserve">, it will not run </w:t>
-      </w:r>
-      <w:proofErr w:type="spellStart"/>
-      <w:r>
-        <w:rPr>
-          <w:rFonts w:ascii="Avenir LT Std 35 Light" w:hAnsi="Avenir LT Std 35 Light"/>
-        </w:rPr>
-        <w:t>OptQuest</w:t>
-      </w:r>
-      <w:proofErr w:type="spellEnd"/>
-      <w:r>
-        <w:rPr>
-          <w:rFonts w:ascii="Avenir LT Std 35 Light" w:hAnsi="Avenir LT Std 35 Light"/>
-        </w:rPr>
-        <w:t>.  This capability is currently not available fr</w:t>
-      </w:r>
-      <w:r>
-        <w:rPr>
-          <w:rFonts w:ascii="Avenir LT Std 35 Light" w:hAnsi="Avenir LT Std 35 Light"/>
-        </w:rPr>
-        <w:t>o</w:t>
-      </w:r>
-      <w:r>
-        <w:rPr>
-          <w:rFonts w:ascii="Avenir LT Std 35 Light" w:hAnsi="Avenir LT Std 35 Light"/>
-        </w:rPr>
-        <w:t xml:space="preserve">m this app.  It will run the experiment based on the </w:t>
-      </w:r>
-      <w:r>
-        <w:rPr>
-          <w:rFonts w:ascii="Avenir LT Std 35 Light" w:hAnsi="Avenir LT Std 35 Light"/>
-        </w:rPr>
-        <w:t xml:space="preserve">detail in the </w:t>
-      </w:r>
-      <w:r>
-        <w:rPr>
-          <w:rFonts w:ascii="Avenir LT Std 35 Light" w:hAnsi="Avenir LT Std 35 Light"/>
-        </w:rPr>
-        <w:t>Run Experiment Scenarios JSON</w:t>
-      </w:r>
-      <w:r>
-        <w:rPr>
-          <w:rFonts w:ascii="Avenir LT Std 35 Light" w:hAnsi="Avenir LT Std 35 Light"/>
-        </w:rPr>
-        <w:t xml:space="preserve"> setting.</w:t>
-      </w:r>
-    </w:p>
-    <w:p>
-      <w:pPr>
-        <w:ind w:left="720"/>
-        <w:rPr>
-          <w:rFonts w:ascii="Avenir LT Std 35 Light" w:hAnsi="Avenir LT Std 35 Light"/>
-        </w:rPr>
-      </w:pPr>
-      <w:r>
-        <w:rPr>
-          <w:rFonts w:ascii="Avenir LT Std 35 Light" w:hAnsi="Avenir LT Std 35 Light"/>
-        </w:rPr>
-        <w:t>Run Experiment Scenarios JSON</w:t>
-      </w:r>
-      <w:r>
-        <w:rPr>
-          <w:rFonts w:ascii="Avenir LT Std 35 Light" w:hAnsi="Avenir LT Std 35 Light"/>
-        </w:rPr>
-        <w:t xml:space="preserve"> </w:t>
-      </w:r>
-      <w:r>
-        <w:rPr>
-          <w:rFonts w:ascii="Avenir LT Std 35 Light" w:hAnsi="Avenir LT Std 35 Light"/>
-        </w:rPr>
-        <w:t>(-</w:t>
-      </w:r>
-      <w:proofErr w:type="spellStart"/>
-      <w:r>
-        <w:rPr>
-          <w:rFonts w:ascii="Avenir LT Std 35 Light" w:hAnsi="Avenir LT Std 35 Light"/>
-        </w:rPr>
-        <w:t>rej</w:t>
-      </w:r>
-      <w:proofErr w:type="spellEnd"/>
-      <w:r>
-        <w:rPr>
-          <w:rFonts w:ascii="Avenir LT Std 35 Light" w:hAnsi="Avenir LT Std 35 Light"/>
-        </w:rPr>
-        <w:t>)</w:t>
-      </w:r>
-      <w:r>
-        <w:rPr>
-          <w:rFonts w:ascii="Avenir LT Std 35 Light" w:hAnsi="Avenir LT Std 35 Light"/>
-        </w:rPr>
-        <w:t xml:space="preserve"> – string – JSON string containing the experiment run detail.  </w:t>
-      </w:r>
-    </w:p>
-    <w:p>
-      <w:pPr>
-        <w:ind w:left="720"/>
-        <w:rPr>
-          <w:rFonts w:ascii="Avenir LT Std 35 Light" w:hAnsi="Avenir LT Std 35 Light"/>
-          <w:i/>
-          <w:iCs/>
-        </w:rPr>
-      </w:pPr>
-      <w:r>
-        <w:rPr>
-          <w:rFonts w:ascii="Avenir LT Std 35 Light" w:hAnsi="Avenir LT Std 35 Light"/>
-        </w:rPr>
-        <w:t>Run Experiment</w:t>
-      </w:r>
-      <w:r>
-        <w:rPr>
-          <w:rFonts w:ascii="Avenir LT Std 35 Light" w:hAnsi="Avenir LT Std 35 Light"/>
-        </w:rPr>
-        <w:t xml:space="preserve"> (-re)</w:t>
-      </w:r>
-      <w:r>
-        <w:rPr>
-          <w:rFonts w:ascii="Avenir LT Std 35 Light" w:hAnsi="Avenir LT Std 35 Light"/>
-        </w:rPr>
-        <w:t xml:space="preserve"> – </w:t>
-      </w:r>
-      <w:proofErr w:type="spellStart"/>
-      <w:r>
-        <w:rPr>
-          <w:rFonts w:ascii="Avenir LT Std 35 Light" w:hAnsi="Avenir LT Std 35 Light"/>
-        </w:rPr>
-        <w:t>boolean</w:t>
-      </w:r>
-      <w:proofErr w:type="spellEnd"/>
-      <w:r>
-        <w:rPr>
-          <w:rFonts w:ascii="Avenir LT Std 35 Light" w:hAnsi="Avenir LT Std 35 Light"/>
-        </w:rPr>
-        <w:t xml:space="preserve"> - </w:t>
-      </w:r>
-      <w:r>
-        <w:rPr>
-          <w:rFonts w:ascii="Avenir LT Std 35 Light" w:hAnsi="Avenir LT Std 35 Light"/>
-        </w:rPr>
-        <w:t>determines whether to run experiment.</w:t>
-      </w:r>
-    </w:p>
-    <w:p>
-      <w:pPr>
-        <w:ind w:left="720"/>
-        <w:rPr>
-          <w:rFonts w:ascii="Avenir LT Std 35 Light" w:hAnsi="Avenir LT Std 35 Light"/>
-          <w:i/>
-          <w:iCs/>
-        </w:rPr>
-      </w:pPr>
-      <w:r>
-        <w:rPr>
-          <w:rFonts w:ascii="Avenir LT Std 35 Light" w:hAnsi="Avenir LT Std 35 Light"/>
-          <w:i/>
-          <w:iCs/>
-        </w:rPr>
-        <w:t>Publish Experiment Run</w:t>
-      </w:r>
-      <w:r>
-        <w:rPr>
-          <w:rFonts w:ascii="Avenir LT Std 35 Light" w:hAnsi="Avenir LT Std 35 Light"/>
-          <w:i/>
-          <w:iCs/>
-        </w:rPr>
-        <w:t xml:space="preserve"> (-</w:t>
-      </w:r>
-      <w:proofErr w:type="spellStart"/>
-      <w:r>
-        <w:rPr>
-          <w:rFonts w:ascii="Avenir LT Std 35 Light" w:hAnsi="Avenir LT Std 35 Light"/>
-          <w:i/>
-          <w:iCs/>
-        </w:rPr>
-        <w:t>psr</w:t>
-      </w:r>
-      <w:proofErr w:type="spellEnd"/>
-      <w:r>
-        <w:rPr>
-          <w:rFonts w:ascii="Avenir LT Std 35 Light" w:hAnsi="Avenir LT Std 35 Light"/>
-          <w:i/>
-          <w:iCs/>
-        </w:rPr>
-        <w:t>)</w:t>
-      </w:r>
-      <w:r>
-        <w:rPr>
-          <w:rFonts w:ascii="Avenir LT Std 35 Light" w:hAnsi="Avenir LT Std 35 Light"/>
-          <w:i/>
-          <w:iCs/>
-        </w:rPr>
-        <w:t xml:space="preserve"> – </w:t>
-      </w:r>
-      <w:proofErr w:type="spellStart"/>
-      <w:r>
-        <w:rPr>
-          <w:rFonts w:ascii="Avenir LT Std 35 Light" w:hAnsi="Avenir LT Std 35 Light"/>
-          <w:i/>
-          <w:iCs/>
-        </w:rPr>
-        <w:t>boolean</w:t>
-      </w:r>
-      <w:proofErr w:type="spellEnd"/>
-      <w:r>
-        <w:rPr>
-          <w:rFonts w:ascii="Avenir LT Std 35 Light" w:hAnsi="Avenir LT Std 35 Light"/>
-          <w:i/>
-          <w:iCs/>
-        </w:rPr>
-        <w:t xml:space="preserve"> - </w:t>
-      </w:r>
-      <w:r>
-        <w:rPr>
-          <w:rFonts w:ascii="Avenir LT Std 35 Light" w:hAnsi="Avenir LT Std 35 Light"/>
-          <w:i/>
-          <w:iCs/>
-        </w:rPr>
-        <w:t>determines whether to publish experiment.</w:t>
-      </w:r>
-      <w:r>
-        <w:rPr>
-          <w:rFonts w:ascii="Avenir LT Std 35 Light" w:hAnsi="Avenir LT Std 35 Light"/>
-          <w:i/>
-          <w:iCs/>
-        </w:rPr>
-        <w:t xml:space="preserve">  This can be run independently from running the experiment.</w:t>
-      </w:r>
-    </w:p>
-    <w:p>
-      <w:pPr>
-        <w:ind w:left="720"/>
-        <w:rPr>
-          <w:rFonts w:ascii="Avenir LT Std 35 Light" w:hAnsi="Avenir LT Std 35 Light"/>
-          <w:i/>
-          <w:iCs/>
-        </w:rPr>
-      </w:pPr>
-      <w:r>
-        <w:rPr>
-          <w:rFonts w:ascii="Avenir LT Std 35 Light" w:hAnsi="Avenir LT Std 35 Light"/>
-          <w:i/>
-          <w:iCs/>
-        </w:rPr>
-        <w:t>Publish Experiment Run Name</w:t>
-      </w:r>
-      <w:r>
-        <w:rPr>
-          <w:rFonts w:ascii="Avenir LT Std 35 Light" w:hAnsi="Avenir LT Std 35 Light"/>
-          <w:i/>
-          <w:iCs/>
-        </w:rPr>
-        <w:t xml:space="preserve"> (-pen)</w:t>
-      </w:r>
-      <w:r>
-        <w:rPr>
-          <w:rFonts w:ascii="Avenir LT Std 35 Light" w:hAnsi="Avenir LT Std 35 Light"/>
-          <w:i/>
-          <w:iCs/>
-        </w:rPr>
-        <w:t xml:space="preserve"> – string - name of the published experiment.</w:t>
-      </w:r>
-    </w:p>
-    <w:p>
-      <w:pPr>
-        <w:ind w:left="720"/>
-        <w:rPr>
-          <w:rFonts w:ascii="Avenir LT Std 35 Light" w:hAnsi="Avenir LT Std 35 Light"/>
-          <w:i/>
-          <w:iCs/>
-        </w:rPr>
-      </w:pPr>
-      <w:r>
-        <w:rPr>
-          <w:rFonts w:ascii="Avenir LT Std 35 Light" w:hAnsi="Avenir LT Std 35 Light"/>
-          <w:i/>
-          <w:iCs/>
-        </w:rPr>
-        <w:t>Publish Experiment Run Description</w:t>
-      </w:r>
-      <w:r>
-        <w:rPr>
-          <w:rFonts w:ascii="Avenir LT Std 35 Light" w:hAnsi="Avenir LT Std 35 Light"/>
-          <w:i/>
-          <w:iCs/>
-        </w:rPr>
-        <w:t xml:space="preserve"> (-ped)</w:t>
-      </w:r>
-      <w:r>
-        <w:rPr>
-          <w:rFonts w:ascii="Avenir LT Std 35 Light" w:hAnsi="Avenir LT Std 35 Light"/>
-          <w:i/>
-          <w:iCs/>
-        </w:rPr>
         <w:t>- string – description of the published experiment.</w:t>
       </w:r>
     </w:p>
@@ -3249,7 +2620,7 @@
       <w:pPr>
         <w:pStyle w:val="Heading2"/>
       </w:pPr>
-      <w:bookmarkStart w:id="5" w:name="_Toc131493498"/>
+      <w:bookmarkStart w:id="5" w:name="_Toc131494575"/>
       <w:r>
         <w:t>Specifying Command Line Settings</w:t>
       </w:r>
@@ -3257,38 +2628,14 @@
     </w:p>
     <w:p>
       <w:r>
-        <w:t xml:space="preserve">Any of the </w:t>
-      </w:r>
-      <w:proofErr w:type="gramStart"/>
-      <w:r>
-        <w:t>setting</w:t>
-      </w:r>
-      <w:proofErr w:type="gramEnd"/>
-      <w:r>
-        <w:t xml:space="preserve"> can also be set by specifying them as part of the command line run.   In addition to the Settings section, you can find the setting from running “</w:t>
-      </w:r>
-      <w:proofErr w:type="spellStart"/>
-      <w:r>
-        <w:t>RunSimioPortalExpConsole</w:t>
-      </w:r>
-      <w:proofErr w:type="spellEnd"/>
-      <w:r>
-        <w:t xml:space="preserve"> -?”.</w:t>
+        <w:t>Any of the setting can also be set by specifying them as part of the command line run.   In addition to the Settings section, you can find the setting from running “RunSimioPortalExpConsole -?”.</w:t>
       </w:r>
       <w:r>
         <w:t xml:space="preserve">   Here are </w:t>
       </w:r>
       <w:r>
         <w:lastRenderedPageBreak/>
-        <w:t xml:space="preserve">the results.  The results also show the current setting values in the </w:t>
-      </w:r>
-      <w:proofErr w:type="spellStart"/>
-      <w:r>
-        <w:t>RunSimioPortalExpConsole.exe.config</w:t>
-      </w:r>
-      <w:proofErr w:type="spellEnd"/>
-      <w:r>
-        <w:t>.</w:t>
+        <w:t>the results.  The results also show the current setting values in the RunSimioPortalExpConsole.exe.config.</w:t>
       </w:r>
     </w:p>
     <w:p>
@@ -3356,38 +2703,17 @@
         <w:t xml:space="preserve">, </w:t>
       </w:r>
       <w:r>
-        <w:t xml:space="preserve">first you need to create an experiment run from the </w:t>
-      </w:r>
-      <w:proofErr w:type="spellStart"/>
-      <w:r>
-        <w:t>OptQuest</w:t>
-      </w:r>
-      <w:proofErr w:type="spellEnd"/>
-      <w:r>
-        <w:t xml:space="preserve"> experiment called “</w:t>
-      </w:r>
-      <w:proofErr w:type="spellStart"/>
-      <w:r>
-        <w:t>OptQuestRun</w:t>
-      </w:r>
-      <w:proofErr w:type="spellEnd"/>
-      <w:r>
-        <w:t>”.  Next, th</w:t>
+        <w:t>first you need to create an experiment run from the OptQuest experiment called “OptQuestRun”.  Next, th</w:t>
       </w:r>
       <w:r>
         <w:t xml:space="preserve">e following </w:t>
       </w:r>
       <w:r>
-        <w:t>command line setting would be applied.   “-</w:t>
-      </w:r>
-      <w:proofErr w:type="spellStart"/>
-      <w:r>
-        <w:t>r</w:t>
+        <w:t>command line setting would be applied.   “-r</w:t>
       </w:r>
       <w:r>
         <w:t>s</w:t>
       </w:r>
-      <w:proofErr w:type="spellEnd"/>
       <w:r>
         <w:t xml:space="preserve"> </w:t>
       </w:r>
@@ -3436,13 +2762,8 @@
     </w:p>
     <w:p/>
     <w:p>
-      <w:proofErr w:type="spellStart"/>
-      <w:r>
-        <w:t>RunSimioPortal</w:t>
-      </w:r>
-      <w:proofErr w:type="spellEnd"/>
-      <w:r>
-        <w:t xml:space="preserve"> -r</w:t>
+      <w:r>
+        <w:t>RunSimioPortal -r</w:t>
       </w:r>
       <w:r>
         <w:t>e</w:t>
@@ -3451,16 +2772,11 @@
         <w:t xml:space="preserve"> </w:t>
       </w:r>
       <w:r>
-        <w:t>True -</w:t>
-      </w:r>
-      <w:proofErr w:type="spellStart"/>
-      <w:r>
-        <w:t>r</w:t>
+        <w:t>True -r</w:t>
       </w:r>
       <w:r>
         <w:t>s</w:t>
       </w:r>
-      <w:proofErr w:type="spellEnd"/>
       <w:r>
         <w:t xml:space="preserve"> False</w:t>
       </w:r>
@@ -3533,7 +2849,7 @@
       <w:pPr>
         <w:pStyle w:val="Heading2"/>
       </w:pPr>
-      <w:bookmarkStart w:id="6" w:name="_Toc131493499"/>
+      <w:bookmarkStart w:id="6" w:name="_Toc131494576"/>
       <w:r>
         <w:t>Appendix A:  Allow Private API Calls</w:t>
       </w:r>
@@ -3547,15 +2863,7 @@
         <w:t>s</w:t>
       </w:r>
       <w:r>
-        <w:t xml:space="preserve"> used in the </w:t>
-      </w:r>
-      <w:proofErr w:type="spellStart"/>
-      <w:r>
-        <w:t>RunSimioPortalExpConsole</w:t>
-      </w:r>
-      <w:proofErr w:type="spellEnd"/>
-      <w:r>
-        <w:t xml:space="preserve"> use private Simio Web API call.   The method that required the private API available are noted in the </w:t>
+        <w:t xml:space="preserve"> used in the RunSimioPortalExpConsole use private Simio Web API call.   The method that required the private API available are noted in the </w:t>
       </w:r>
       <w:r>
         <w:t>Settings</w:t>
@@ -3564,88 +2872,13 @@
         <w:t xml:space="preserve"> section of this document.  </w:t>
       </w:r>
       <w:r>
-        <w:t>If you plan to use these methods, m</w:t>
-      </w:r>
-      <w:r>
-        <w:t>ake sure that the Simio Portal has been set up to expose its private commands and queries.   To verify that Simio Portal has been setup with these private methods, navigate to Help…API Help.   Make sure the Private Commands and Private Queries are shown on the screen.</w:t>
-      </w:r>
-    </w:p>
-    <w:p>
-      <w:r>
-        <w:rPr>
-          <w:noProof/>
-        </w:rPr>
-        <w:lastRenderedPageBreak/>
-        <w:drawing>
-          <wp:inline distT="0" distB="0" distL="0" distR="0" wp14:anchorId="7216A622" wp14:editId="35CE39D3">
-            <wp:extent cx="5943600" cy="3528060"/>
-            <wp:effectExtent l="0" t="0" r="0" b="0"/>
-            <wp:docPr id="1379866554" name="Picture 1" descr="Graphical user interface, text, application&#10;&#10;Description automatically generated"/>
-            <wp:cNvGraphicFramePr>
-              <a:graphicFrameLocks xmlns:a="http://schemas.openxmlformats.org/drawingml/2006/main" noChangeAspect="1"/>
-            </wp:cNvGraphicFramePr>
-            <a:graphic xmlns:a="http://schemas.openxmlformats.org/drawingml/2006/main">
-              <a:graphicData uri="http://schemas.openxmlformats.org/drawingml/2006/picture">
-                <pic:pic xmlns:pic="http://schemas.openxmlformats.org/drawingml/2006/picture">
-                  <pic:nvPicPr>
-                    <pic:cNvPr id="1379866554" name="Picture 1" descr="Graphical user interface, text, application&#10;&#10;Description automatically generated"/>
-                    <pic:cNvPicPr>
-                      <a:picLocks noChangeAspect="1" noChangeArrowheads="1"/>
-                    </pic:cNvPicPr>
-                  </pic:nvPicPr>
-                  <pic:blipFill>
-                    <a:blip r:embed="rId13" cstate="print">
-                      <a:extLst>
-                        <a:ext uri="{28A0092B-C50C-407E-A947-70E740481C1C}">
-                          <a14:useLocalDpi xmlns:a14="http://schemas.microsoft.com/office/drawing/2010/main" val="0"/>
-                        </a:ext>
-                      </a:extLst>
-                    </a:blip>
-                    <a:srcRect/>
-                    <a:stretch>
-                      <a:fillRect/>
-                    </a:stretch>
-                  </pic:blipFill>
-                  <pic:spPr bwMode="auto">
-                    <a:xfrm>
-                      <a:off x="0" y="0"/>
-                      <a:ext cx="5943600" cy="3528060"/>
-                    </a:xfrm>
-                    <a:prstGeom prst="rect">
-                      <a:avLst/>
-                    </a:prstGeom>
-                    <a:noFill/>
-                    <a:ln>
-                      <a:noFill/>
-                    </a:ln>
-                  </pic:spPr>
-                </pic:pic>
-              </a:graphicData>
-            </a:graphic>
-          </wp:inline>
-        </w:drawing>
+        <w:t>If you plan to use these methods, make sure that the Simio Portal has been set up to expose its private commands and queries.   To verify that Simio Portal has been setup with these private methods, navigate to Help…API Help.   Make sure the Private Commands and Private Queries are shown on the screen.</w:t>
       </w:r>
     </w:p>
     <w:p/>
     <w:p>
       <w:r>
-        <w:t xml:space="preserve">If the private methods are not available, add the following key in the </w:t>
-      </w:r>
-      <w:proofErr w:type="spellStart"/>
-      <w:r>
-        <w:t>appSettings</w:t>
-      </w:r>
-      <w:proofErr w:type="spellEnd"/>
-      <w:r>
-        <w:t xml:space="preserve"> to the Simio Portal </w:t>
-      </w:r>
-      <w:proofErr w:type="spellStart"/>
-      <w:r>
-        <w:t>Web.config</w:t>
-      </w:r>
-      <w:proofErr w:type="spellEnd"/>
-      <w:r>
-        <w:t>.</w:t>
+        <w:t>If the private methods are not available, add the following key in the appSettings to the Simio Portal Web.config.</w:t>
       </w:r>
     </w:p>
     <w:p/>
@@ -3657,15 +2890,7 @@
     <w:p/>
     <w:p>
       <w:r>
-        <w:t xml:space="preserve">Once added, just save the </w:t>
-      </w:r>
-      <w:proofErr w:type="spellStart"/>
-      <w:r>
-        <w:t>Web.Config</w:t>
-      </w:r>
-      <w:proofErr w:type="spellEnd"/>
-      <w:r>
-        <w:t xml:space="preserve"> and the private Web API calls should be available.  </w:t>
+        <w:t xml:space="preserve">Once added, just save the Web.Config and the private Web API calls should be available.  </w:t>
       </w:r>
       <w:r>
         <w:t>See screenshot below</w:t>
@@ -3707,7 +2932,7 @@
                     </pic:cNvPicPr>
                   </pic:nvPicPr>
                   <pic:blipFill>
-                    <a:blip r:embed="rId14" cstate="print">
+                    <a:blip r:embed="rId13" cstate="print">
                       <a:extLst>
                         <a:ext uri="{28A0092B-C50C-407E-A947-70E740481C1C}">
                           <a14:useLocalDpi xmlns:a14="http://schemas.microsoft.com/office/drawing/2010/main" val="0"/>
@@ -3740,7 +2965,7 @@
       </w:r>
     </w:p>
     <w:sectPr>
-      <w:headerReference w:type="default" r:id="rId15"/>
+      <w:headerReference w:type="default" r:id="rId14"/>
       <w:pgSz w:w="12240" w:h="15840"/>
       <w:pgMar w:top="1440" w:right="1440" w:bottom="1440" w:left="1440" w:header="720" w:footer="720" w:gutter="0"/>
       <w:cols w:space="720"/>

</xml_diff>

<commit_message>
Added Specific Starting Start Time (-sst) – string – determines when to start the schedule based on a specific starting time.   The value must be valid date.  Also, the Start Selection Time must be None and the Run Length Days need to be greater than zero.
</commit_message>
<xml_diff>
--- a/Documentation/RunSimioPortalExpConsole.docx
+++ b/Documentation/RunSimioPortalExpConsole.docx
@@ -7,19 +7,25 @@
         <w:pStyle w:val="Heading1"/>
         <w:spacing w:before="0"/>
       </w:pPr>
-      <w:bookmarkStart w:id="0" w:name="_Toc131494570"/>
+      <w:bookmarkStart w:id="0" w:name="_Toc131518133"/>
       <w:r>
         <w:t xml:space="preserve">Simio </w:t>
       </w:r>
       <w:r>
         <w:t xml:space="preserve">Portal </w:t>
       </w:r>
+      <w:proofErr w:type="spellStart"/>
       <w:r>
         <w:t>Web</w:t>
       </w:r>
       <w:r>
-        <w:t xml:space="preserve">API Note: </w:t>
-      </w:r>
+        <w:t>API</w:t>
+      </w:r>
+      <w:proofErr w:type="spellEnd"/>
+      <w:r>
+        <w:t xml:space="preserve"> Note: </w:t>
+      </w:r>
+      <w:proofErr w:type="spellStart"/>
       <w:r>
         <w:t>RunSimio</w:t>
       </w:r>
@@ -30,6 +36,7 @@
         <w:t>ExpConsole</w:t>
       </w:r>
       <w:bookmarkEnd w:id="0"/>
+      <w:proofErr w:type="spellEnd"/>
     </w:p>
     <w:p>
       <w:r>
@@ -90,7 +97,7 @@
           <w:r>
             <w:fldChar w:fldCharType="separate"/>
           </w:r>
-          <w:hyperlink w:anchor="_Toc131494570" w:history="1">
+          <w:hyperlink w:anchor="_Toc131518133" w:history="1">
             <w:r>
               <w:rPr>
                 <w:rStyle w:val="Hyperlink"/>
@@ -117,7 +124,7 @@
                 <w:noProof/>
                 <w:webHidden/>
               </w:rPr>
-              <w:instrText xml:space="preserve"> PAGEREF _Toc131494570 \h </w:instrText>
+              <w:instrText xml:space="preserve"> PAGEREF _Toc131518133 \h </w:instrText>
             </w:r>
             <w:r>
               <w:rPr>
@@ -156,7 +163,7 @@
               <w:noProof/>
             </w:rPr>
           </w:pPr>
-          <w:hyperlink w:anchor="_Toc131494571" w:history="1">
+          <w:hyperlink w:anchor="_Toc131518134" w:history="1">
             <w:r>
               <w:rPr>
                 <w:rStyle w:val="Hyperlink"/>
@@ -183,7 +190,7 @@
                 <w:noProof/>
                 <w:webHidden/>
               </w:rPr>
-              <w:instrText xml:space="preserve"> PAGEREF _Toc131494571 \h </w:instrText>
+              <w:instrText xml:space="preserve"> PAGEREF _Toc131518134 \h </w:instrText>
             </w:r>
             <w:r>
               <w:rPr>
@@ -225,7 +232,7 @@
               <w:noProof/>
             </w:rPr>
           </w:pPr>
-          <w:hyperlink w:anchor="_Toc131494572" w:history="1">
+          <w:hyperlink w:anchor="_Toc131518135" w:history="1">
             <w:r>
               <w:rPr>
                 <w:rStyle w:val="Hyperlink"/>
@@ -252,7 +259,7 @@
                 <w:noProof/>
                 <w:webHidden/>
               </w:rPr>
-              <w:instrText xml:space="preserve"> PAGEREF _Toc131494572 \h </w:instrText>
+              <w:instrText xml:space="preserve"> PAGEREF _Toc131518135 \h </w:instrText>
             </w:r>
             <w:r>
               <w:rPr>
@@ -294,7 +301,7 @@
               <w:noProof/>
             </w:rPr>
           </w:pPr>
-          <w:hyperlink w:anchor="_Toc131494573" w:history="1">
+          <w:hyperlink w:anchor="_Toc131518136" w:history="1">
             <w:r>
               <w:rPr>
                 <w:rStyle w:val="Hyperlink"/>
@@ -321,7 +328,7 @@
                 <w:noProof/>
                 <w:webHidden/>
               </w:rPr>
-              <w:instrText xml:space="preserve"> PAGEREF _Toc131494573 \h </w:instrText>
+              <w:instrText xml:space="preserve"> PAGEREF _Toc131518136 \h </w:instrText>
             </w:r>
             <w:r>
               <w:rPr>
@@ -363,7 +370,7 @@
               <w:noProof/>
             </w:rPr>
           </w:pPr>
-          <w:hyperlink w:anchor="_Toc131494574" w:history="1">
+          <w:hyperlink w:anchor="_Toc131518137" w:history="1">
             <w:r>
               <w:rPr>
                 <w:rStyle w:val="Hyperlink"/>
@@ -390,7 +397,7 @@
                 <w:noProof/>
                 <w:webHidden/>
               </w:rPr>
-              <w:instrText xml:space="preserve"> PAGEREF _Toc131494574 \h </w:instrText>
+              <w:instrText xml:space="preserve"> PAGEREF _Toc131518137 \h </w:instrText>
             </w:r>
             <w:r>
               <w:rPr>
@@ -432,7 +439,7 @@
               <w:noProof/>
             </w:rPr>
           </w:pPr>
-          <w:hyperlink w:anchor="_Toc131494575" w:history="1">
+          <w:hyperlink w:anchor="_Toc131518138" w:history="1">
             <w:r>
               <w:rPr>
                 <w:rStyle w:val="Hyperlink"/>
@@ -459,7 +466,7 @@
                 <w:noProof/>
                 <w:webHidden/>
               </w:rPr>
-              <w:instrText xml:space="preserve"> PAGEREF _Toc131494575 \h </w:instrText>
+              <w:instrText xml:space="preserve"> PAGEREF _Toc131518138 \h </w:instrText>
             </w:r>
             <w:r>
               <w:rPr>
@@ -479,7 +486,7 @@
                 <w:noProof/>
                 <w:webHidden/>
               </w:rPr>
-              <w:t>5</w:t>
+              <w:t>6</w:t>
             </w:r>
             <w:r>
               <w:rPr>
@@ -501,7 +508,7 @@
               <w:noProof/>
             </w:rPr>
           </w:pPr>
-          <w:hyperlink w:anchor="_Toc131494576" w:history="1">
+          <w:hyperlink w:anchor="_Toc131518139" w:history="1">
             <w:r>
               <w:rPr>
                 <w:rStyle w:val="Hyperlink"/>
@@ -528,7 +535,7 @@
                 <w:noProof/>
                 <w:webHidden/>
               </w:rPr>
-              <w:instrText xml:space="preserve"> PAGEREF _Toc131494576 \h </w:instrText>
+              <w:instrText xml:space="preserve"> PAGEREF _Toc131518139 \h </w:instrText>
             </w:r>
             <w:r>
               <w:rPr>
@@ -596,7 +603,8 @@
       <w:pPr>
         <w:pStyle w:val="Heading1"/>
       </w:pPr>
-      <w:bookmarkStart w:id="1" w:name="_Toc131494571"/>
+      <w:bookmarkStart w:id="1" w:name="_Toc131518134"/>
+      <w:proofErr w:type="spellStart"/>
       <w:r>
         <w:lastRenderedPageBreak/>
         <w:t>RunSimio</w:t>
@@ -608,13 +616,14 @@
         <w:t>ExpConsole</w:t>
       </w:r>
       <w:bookmarkEnd w:id="1"/>
+      <w:proofErr w:type="spellEnd"/>
     </w:p>
     <w:p/>
     <w:p>
       <w:pPr>
         <w:pStyle w:val="Heading2"/>
       </w:pPr>
-      <w:bookmarkStart w:id="2" w:name="_Toc131494572"/>
+      <w:bookmarkStart w:id="2" w:name="_Toc131518135"/>
       <w:r>
         <w:t>Overview</w:t>
       </w:r>
@@ -643,7 +652,15 @@
         <w:t xml:space="preserve"> Portal</w:t>
       </w:r>
       <w:r>
-        <w:t xml:space="preserve"> WebAPI </w:t>
+        <w:t xml:space="preserve"> </w:t>
+      </w:r>
+      <w:proofErr w:type="spellStart"/>
+      <w:r>
+        <w:t>WebAPI</w:t>
+      </w:r>
+      <w:proofErr w:type="spellEnd"/>
+      <w:r>
+        <w:t xml:space="preserve"> </w:t>
       </w:r>
       <w:r>
         <w:t>to create automated workflows for importing running, exporting, and publishing experiments and plans</w:t>
@@ -676,7 +693,7 @@
       <w:pPr>
         <w:pStyle w:val="Heading2"/>
       </w:pPr>
-      <w:bookmarkStart w:id="3" w:name="_Toc131494573"/>
+      <w:bookmarkStart w:id="3" w:name="_Toc131518136"/>
       <w:r>
         <w:t>Installation</w:t>
       </w:r>
@@ -687,9 +704,14 @@
         <w:t>Of Executables</w:t>
       </w:r>
       <w:r>
-        <w:t xml:space="preserve"> and Running RunSimioPortalExpConsole</w:t>
+        <w:t xml:space="preserve"> and Running </w:t>
+      </w:r>
+      <w:proofErr w:type="spellStart"/>
+      <w:r>
+        <w:t>RunSimioPortalExpConsole</w:t>
       </w:r>
       <w:bookmarkEnd w:id="3"/>
+      <w:proofErr w:type="spellEnd"/>
     </w:p>
     <w:p>
       <w:r>
@@ -720,11 +742,37 @@
         <w:t xml:space="preserve">open a command prompt.   From the command prompt, navigate to the folder.   </w:t>
       </w:r>
       <w:r>
-        <w:t xml:space="preserve">To run the RunSimioPortalExpConsole, just type “RunSimioPortalExpColsole” and press Enter.    The RunSimioPortalExpConsole will read the values in the </w:t>
-      </w:r>
+        <w:t xml:space="preserve">To run the </w:t>
+      </w:r>
+      <w:proofErr w:type="spellStart"/>
+      <w:r>
+        <w:t>RunSimioPortalExpConsole</w:t>
+      </w:r>
+      <w:proofErr w:type="spellEnd"/>
+      <w:r>
+        <w:t>, just type “</w:t>
+      </w:r>
+      <w:proofErr w:type="spellStart"/>
+      <w:r>
+        <w:t>RunSimioPortalExpColsole</w:t>
+      </w:r>
+      <w:proofErr w:type="spellEnd"/>
+      <w:r>
+        <w:t xml:space="preserve">” and press Enter.    The </w:t>
+      </w:r>
+      <w:proofErr w:type="spellStart"/>
+      <w:r>
+        <w:t>RunSimioPortalExpConsole</w:t>
+      </w:r>
+      <w:proofErr w:type="spellEnd"/>
+      <w:r>
+        <w:t xml:space="preserve"> will read the values in the </w:t>
+      </w:r>
+      <w:proofErr w:type="spellStart"/>
       <w:r>
         <w:t>RunSimioPortalExpConsole.exe.config</w:t>
       </w:r>
+      <w:proofErr w:type="spellEnd"/>
       <w:r>
         <w:t xml:space="preserve"> when running the executable</w:t>
       </w:r>
@@ -797,19 +845,48 @@
     <w:p/>
     <w:p>
       <w:r>
-        <w:t xml:space="preserve">Note: you will need to update the URL and Personal Access Token in the RunSimioPortalExpConsole.exe.config.  See Settings section below.  You will also need to upload the </w:t>
-      </w:r>
+        <w:t xml:space="preserve">Note: you will need to update the URL and Personal Access Token in the </w:t>
+      </w:r>
+      <w:proofErr w:type="spellStart"/>
+      <w:r>
+        <w:t>RunSimioPortalExpConsole.exe.config</w:t>
+      </w:r>
+      <w:proofErr w:type="spellEnd"/>
+      <w:r>
+        <w:t xml:space="preserve">.  See Settings section below.  You will also need to upload the </w:t>
+      </w:r>
+      <w:proofErr w:type="spellStart"/>
       <w:r>
         <w:t>SchedulingLaborEfficiencies</w:t>
       </w:r>
       <w:r>
-        <w:t xml:space="preserve">.spfx example from </w:t>
+        <w:t>.spfx</w:t>
+      </w:r>
+      <w:proofErr w:type="spellEnd"/>
+      <w:r>
+        <w:t xml:space="preserve"> example from </w:t>
       </w:r>
       <w:r>
         <w:t>C:\Program Files\Simio LLC\Simio\Examples</w:t>
       </w:r>
       <w:r>
-        <w:t xml:space="preserve"> onto portal to have the RunSimioPortalExpConfig to run successfully. </w:t>
+        <w:t xml:space="preserve"> onto portal to have the </w:t>
+      </w:r>
+      <w:proofErr w:type="spellStart"/>
+      <w:r>
+        <w:t>RunSimioPortalExpConfig</w:t>
+      </w:r>
+      <w:proofErr w:type="spellEnd"/>
+      <w:r>
+        <w:t xml:space="preserve"> </w:t>
+      </w:r>
+      <w:proofErr w:type="gramStart"/>
+      <w:r>
+        <w:t>to run</w:t>
+      </w:r>
+      <w:proofErr w:type="gramEnd"/>
+      <w:r>
+        <w:t xml:space="preserve"> successfully. </w:t>
       </w:r>
     </w:p>
     <w:p/>
@@ -817,7 +894,7 @@
       <w:pPr>
         <w:pStyle w:val="Heading2"/>
       </w:pPr>
-      <w:bookmarkStart w:id="4" w:name="_Toc131494574"/>
+      <w:bookmarkStart w:id="4" w:name="_Toc131518137"/>
       <w:r>
         <w:t>Setting</w:t>
       </w:r>
@@ -834,7 +911,15 @@
         <w:t>settings</w:t>
       </w:r>
       <w:r>
-        <w:t xml:space="preserve"> are used to control the workflow of the RunSimioPortalExpConsole. </w:t>
+        <w:t xml:space="preserve"> are used to control the workflow of the </w:t>
+      </w:r>
+      <w:proofErr w:type="spellStart"/>
+      <w:r>
+        <w:t>RunSimioPortalExpConsole</w:t>
+      </w:r>
+      <w:proofErr w:type="spellEnd"/>
+      <w:r>
+        <w:t xml:space="preserve">. </w:t>
       </w:r>
       <w:r>
         <w:t xml:space="preserve">  These </w:t>
@@ -845,18 +930,22 @@
       <w:r>
         <w:t xml:space="preserve"> are configured in the </w:t>
       </w:r>
+      <w:proofErr w:type="spellStart"/>
       <w:r>
         <w:t>RunSimioPortalExpConsole.exe.config</w:t>
       </w:r>
+      <w:proofErr w:type="spellEnd"/>
       <w:r>
         <w:t xml:space="preserve"> file</w:t>
       </w:r>
       <w:r>
         <w:t xml:space="preserve">.  The </w:t>
       </w:r>
+      <w:proofErr w:type="spellStart"/>
       <w:r>
         <w:t>RunSimioPortalExpConsole.exe.config</w:t>
       </w:r>
+      <w:proofErr w:type="spellEnd"/>
       <w:r>
         <w:t xml:space="preserve"> </w:t>
       </w:r>
@@ -884,9 +973,11 @@
       <w:r>
         <w:t xml:space="preserve"> contained in the </w:t>
       </w:r>
+      <w:proofErr w:type="spellStart"/>
       <w:r>
         <w:t>RunSimioPortalExpConsole.exe.config</w:t>
       </w:r>
+      <w:proofErr w:type="spellEnd"/>
       <w:r>
         <w:t xml:space="preserve">.   The values contained in the parentheses are command line overrides.   </w:t>
       </w:r>
@@ -1013,6 +1104,7 @@
         </w:rPr>
         <w:t>&gt;</w:t>
       </w:r>
+      <w:proofErr w:type="gramStart"/>
       <w:r>
         <w:rPr>
           <w:rFonts w:ascii="Avenir LT Std 35 Light" w:hAnsi="Avenir LT Std 35 Light"/>
@@ -1023,7 +1115,14 @@
         <w:rPr>
           <w:rFonts w:ascii="Avenir LT Std 35 Light" w:hAnsi="Avenir LT Std 35 Light"/>
         </w:rPr>
-        <w:t xml:space="preserve"> ).</w:t>
+        <w:t xml:space="preserve"> )</w:t>
+      </w:r>
+      <w:proofErr w:type="gramEnd"/>
+      <w:r>
+        <w:rPr>
+          <w:rFonts w:ascii="Avenir LT Std 35 Light" w:hAnsi="Avenir LT Std 35 Light"/>
+        </w:rPr>
+        <w:t>.</w:t>
       </w:r>
     </w:p>
     <w:p>
@@ -1055,13 +1154,41 @@
         <w:rPr>
           <w:rFonts w:ascii="Avenir LT Std 35 Light" w:hAnsi="Avenir LT Std 35 Light"/>
         </w:rPr>
-        <w:t xml:space="preserve"> and Purpose.  You must choose “WebAPI” as Purpose</w:t>
-      </w:r>
-      <w:r>
-        <w:rPr>
-          <w:rFonts w:ascii="Avenir LT Std 35 Light" w:hAnsi="Avenir LT Std 35 Light"/>
-        </w:rPr>
-        <w:t xml:space="preserve"> to use the RunSimioPortalExpConsole.</w:t>
+        <w:t xml:space="preserve"> and Purpose.  You must choose “</w:t>
+      </w:r>
+      <w:proofErr w:type="spellStart"/>
+      <w:r>
+        <w:rPr>
+          <w:rFonts w:ascii="Avenir LT Std 35 Light" w:hAnsi="Avenir LT Std 35 Light"/>
+        </w:rPr>
+        <w:t>WebAPI</w:t>
+      </w:r>
+      <w:proofErr w:type="spellEnd"/>
+      <w:r>
+        <w:rPr>
+          <w:rFonts w:ascii="Avenir LT Std 35 Light" w:hAnsi="Avenir LT Std 35 Light"/>
+        </w:rPr>
+        <w:t>” as Purpose</w:t>
+      </w:r>
+      <w:r>
+        <w:rPr>
+          <w:rFonts w:ascii="Avenir LT Std 35 Light" w:hAnsi="Avenir LT Std 35 Light"/>
+        </w:rPr>
+        <w:t xml:space="preserve"> to use the </w:t>
+      </w:r>
+      <w:proofErr w:type="spellStart"/>
+      <w:r>
+        <w:rPr>
+          <w:rFonts w:ascii="Avenir LT Std 35 Light" w:hAnsi="Avenir LT Std 35 Light"/>
+        </w:rPr>
+        <w:t>RunSimioPortalExpConsole</w:t>
+      </w:r>
+      <w:proofErr w:type="spellEnd"/>
+      <w:r>
+        <w:rPr>
+          <w:rFonts w:ascii="Avenir LT Std 35 Light" w:hAnsi="Avenir LT Std 35 Light"/>
+        </w:rPr>
+        <w:t>.</w:t>
       </w:r>
     </w:p>
     <w:p>
@@ -1137,7 +1264,21 @@
         <w:rPr>
           <w:rFonts w:ascii="Avenir LT Std 35 Light" w:hAnsi="Avenir LT Std 35 Light"/>
         </w:rPr>
-        <w:t xml:space="preserve">Once generated, copy the token text and copy it into this </w:t>
+        <w:t xml:space="preserve">Once generated, copy the token </w:t>
+      </w:r>
+      <w:proofErr w:type="gramStart"/>
+      <w:r>
+        <w:rPr>
+          <w:rFonts w:ascii="Avenir LT Std 35 Light" w:hAnsi="Avenir LT Std 35 Light"/>
+        </w:rPr>
+        <w:t>text</w:t>
+      </w:r>
+      <w:proofErr w:type="gramEnd"/>
+      <w:r>
+        <w:rPr>
+          <w:rFonts w:ascii="Avenir LT Std 35 Light" w:hAnsi="Avenir LT Std 35 Light"/>
+        </w:rPr>
+        <w:t xml:space="preserve"> and copy it into this </w:t>
       </w:r>
       <w:r>
         <w:rPr>
@@ -1232,13 +1373,41 @@
         <w:rPr>
           <w:rFonts w:ascii="Avenir LT Std 35 Light" w:hAnsi="Avenir LT Std 35 Light"/>
         </w:rPr>
-        <w:t xml:space="preserve"> (-ris)</w:t>
-      </w:r>
-      <w:r>
-        <w:rPr>
-          <w:rFonts w:ascii="Avenir LT Std 35 Light" w:hAnsi="Avenir LT Std 35 Light"/>
-        </w:rPr>
-        <w:t xml:space="preserve"> – integer – The RunSimioPortalExpConsole will p</w:t>
+        <w:t xml:space="preserve"> (-</w:t>
+      </w:r>
+      <w:proofErr w:type="spellStart"/>
+      <w:r>
+        <w:rPr>
+          <w:rFonts w:ascii="Avenir LT Std 35 Light" w:hAnsi="Avenir LT Std 35 Light"/>
+        </w:rPr>
+        <w:t>ris</w:t>
+      </w:r>
+      <w:proofErr w:type="spellEnd"/>
+      <w:r>
+        <w:rPr>
+          <w:rFonts w:ascii="Avenir LT Std 35 Light" w:hAnsi="Avenir LT Std 35 Light"/>
+        </w:rPr>
+        <w:t>)</w:t>
+      </w:r>
+      <w:r>
+        <w:rPr>
+          <w:rFonts w:ascii="Avenir LT Std 35 Light" w:hAnsi="Avenir LT Std 35 Light"/>
+        </w:rPr>
+        <w:t xml:space="preserve"> – integer – The </w:t>
+      </w:r>
+      <w:proofErr w:type="spellStart"/>
+      <w:r>
+        <w:rPr>
+          <w:rFonts w:ascii="Avenir LT Std 35 Light" w:hAnsi="Avenir LT Std 35 Light"/>
+        </w:rPr>
+        <w:t>RunSimioPortalExpConsole</w:t>
+      </w:r>
+      <w:proofErr w:type="spellEnd"/>
+      <w:r>
+        <w:rPr>
+          <w:rFonts w:ascii="Avenir LT Std 35 Light" w:hAnsi="Avenir LT Std 35 Light"/>
+        </w:rPr>
+        <w:t xml:space="preserve"> will p</w:t>
       </w:r>
       <w:r>
         <w:rPr>
@@ -1288,13 +1457,41 @@
         <w:rPr>
           <w:rFonts w:ascii="Avenir LT Std 35 Light" w:hAnsi="Avenir LT Std 35 Light"/>
         </w:rPr>
-        <w:t xml:space="preserve"> (-rma)</w:t>
-      </w:r>
-      <w:r>
-        <w:rPr>
-          <w:rFonts w:ascii="Avenir LT Std 35 Light" w:hAnsi="Avenir LT Std 35 Light"/>
-        </w:rPr>
-        <w:t xml:space="preserve"> – integer – The number of attempts that the RunSimioPortalExpConsole will try to get results before it returns in error.</w:t>
+        <w:t xml:space="preserve"> (-</w:t>
+      </w:r>
+      <w:proofErr w:type="spellStart"/>
+      <w:r>
+        <w:rPr>
+          <w:rFonts w:ascii="Avenir LT Std 35 Light" w:hAnsi="Avenir LT Std 35 Light"/>
+        </w:rPr>
+        <w:t>rma</w:t>
+      </w:r>
+      <w:proofErr w:type="spellEnd"/>
+      <w:r>
+        <w:rPr>
+          <w:rFonts w:ascii="Avenir LT Std 35 Light" w:hAnsi="Avenir LT Std 35 Light"/>
+        </w:rPr>
+        <w:t>)</w:t>
+      </w:r>
+      <w:r>
+        <w:rPr>
+          <w:rFonts w:ascii="Avenir LT Std 35 Light" w:hAnsi="Avenir LT Std 35 Light"/>
+        </w:rPr>
+        <w:t xml:space="preserve"> – integer – The number of attempts that the </w:t>
+      </w:r>
+      <w:proofErr w:type="spellStart"/>
+      <w:r>
+        <w:rPr>
+          <w:rFonts w:ascii="Avenir LT Std 35 Light" w:hAnsi="Avenir LT Std 35 Light"/>
+        </w:rPr>
+        <w:t>RunSimioPortalExpConsole</w:t>
+      </w:r>
+      <w:proofErr w:type="spellEnd"/>
+      <w:r>
+        <w:rPr>
+          <w:rFonts w:ascii="Avenir LT Std 35 Light" w:hAnsi="Avenir LT Std 35 Light"/>
+        </w:rPr>
+        <w:t xml:space="preserve"> will try to get results before it returns in error.</w:t>
       </w:r>
     </w:p>
     <w:p>
@@ -1304,6 +1501,7 @@
           <w:rFonts w:ascii="Avenir LT Std 35 Light" w:hAnsi="Avenir LT Std 35 Light"/>
         </w:rPr>
       </w:pPr>
+      <w:proofErr w:type="spellStart"/>
       <w:r>
         <w:rPr>
           <w:rFonts w:ascii="Avenir LT Std 35 Light" w:hAnsi="Avenir LT Std 35 Light"/>
@@ -1320,7 +1518,14 @@
         <w:rPr>
           <w:rFonts w:ascii="Avenir LT Std 35 Light" w:hAnsi="Avenir LT Std 35 Light"/>
         </w:rPr>
-        <w:t xml:space="preserve">AtEnd </w:t>
+        <w:t>AtEnd</w:t>
+      </w:r>
+      <w:proofErr w:type="spellEnd"/>
+      <w:r>
+        <w:rPr>
+          <w:rFonts w:ascii="Avenir LT Std 35 Light" w:hAnsi="Avenir LT Std 35 Light"/>
+        </w:rPr>
+        <w:t xml:space="preserve"> </w:t>
       </w:r>
       <w:r>
         <w:rPr>
@@ -1332,7 +1537,21 @@
         <w:rPr>
           <w:rFonts w:ascii="Avenir LT Std 35 Light" w:hAnsi="Avenir LT Std 35 Light"/>
         </w:rPr>
-        <w:t xml:space="preserve"> – boolean – used to make the console app wait at the end of the run.</w:t>
+        <w:t xml:space="preserve"> – </w:t>
+      </w:r>
+      <w:proofErr w:type="spellStart"/>
+      <w:r>
+        <w:rPr>
+          <w:rFonts w:ascii="Avenir LT Std 35 Light" w:hAnsi="Avenir LT Std 35 Light"/>
+        </w:rPr>
+        <w:t>boolean</w:t>
+      </w:r>
+      <w:proofErr w:type="spellEnd"/>
+      <w:r>
+        <w:rPr>
+          <w:rFonts w:ascii="Avenir LT Std 35 Light" w:hAnsi="Avenir LT Std 35 Light"/>
+        </w:rPr>
+        <w:t xml:space="preserve"> – used to make the console app wait at the end of the run.</w:t>
       </w:r>
     </w:p>
     <w:p>
@@ -1463,12 +1682,14 @@
           <w:rFonts w:ascii="Avenir LT Std 35 Light" w:hAnsi="Avenir LT Std 35 Light"/>
         </w:rPr>
       </w:pPr>
+      <w:proofErr w:type="spellStart"/>
       <w:r>
         <w:rPr>
           <w:rFonts w:ascii="Avenir LT Std 35 Light" w:hAnsi="Avenir LT Std 35 Light"/>
         </w:rPr>
         <w:t>UserName</w:t>
       </w:r>
+      <w:proofErr w:type="spellEnd"/>
       <w:r>
         <w:rPr>
           <w:rFonts w:ascii="Avenir LT Std 35 Light" w:hAnsi="Avenir LT Std 35 Light"/>
@@ -1503,7 +1724,21 @@
         <w:rPr>
           <w:rFonts w:ascii="Avenir LT Std 35 Light" w:hAnsi="Avenir LT Std 35 Light"/>
         </w:rPr>
-        <w:t>tring – optional parameter for user name.</w:t>
+        <w:t xml:space="preserve">tring – optional parameter for </w:t>
+      </w:r>
+      <w:proofErr w:type="gramStart"/>
+      <w:r>
+        <w:rPr>
+          <w:rFonts w:ascii="Avenir LT Std 35 Light" w:hAnsi="Avenir LT Std 35 Light"/>
+        </w:rPr>
+        <w:t>user name</w:t>
+      </w:r>
+      <w:proofErr w:type="gramEnd"/>
+      <w:r>
+        <w:rPr>
+          <w:rFonts w:ascii="Avenir LT Std 35 Light" w:hAnsi="Avenir LT Std 35 Light"/>
+        </w:rPr>
+        <w:t>.</w:t>
       </w:r>
     </w:p>
     <w:p>
@@ -1567,7 +1802,21 @@
         <w:rPr>
           <w:rFonts w:ascii="Avenir LT Std 35 Light" w:hAnsi="Avenir LT Std 35 Light"/>
         </w:rPr>
-        <w:t xml:space="preserve"> (-btr)</w:t>
+        <w:t xml:space="preserve"> (-</w:t>
+      </w:r>
+      <w:proofErr w:type="spellStart"/>
+      <w:r>
+        <w:rPr>
+          <w:rFonts w:ascii="Avenir LT Std 35 Light" w:hAnsi="Avenir LT Std 35 Light"/>
+        </w:rPr>
+        <w:t>btr</w:t>
+      </w:r>
+      <w:proofErr w:type="spellEnd"/>
+      <w:r>
+        <w:rPr>
+          <w:rFonts w:ascii="Avenir LT Std 35 Light" w:hAnsi="Avenir LT Std 35 Light"/>
+        </w:rPr>
+        <w:t>)</w:t>
       </w:r>
       <w:r>
         <w:rPr>
@@ -1579,7 +1828,21 @@
         <w:rPr>
           <w:rFonts w:ascii="Avenir LT Std 35 Light" w:hAnsi="Avenir LT Std 35 Light"/>
         </w:rPr>
-        <w:t>that the Simio Portal Bearer Token will be used prior to refreshing.   The default value is 15.   The Simio Portal  Bearer Token is valid for 30 minutes.</w:t>
+        <w:t xml:space="preserve">that the Simio Portal Bearer Token will be used prior to refreshing.   The default value is 15.   The Simio </w:t>
+      </w:r>
+      <w:proofErr w:type="gramStart"/>
+      <w:r>
+        <w:rPr>
+          <w:rFonts w:ascii="Avenir LT Std 35 Light" w:hAnsi="Avenir LT Std 35 Light"/>
+        </w:rPr>
+        <w:t>Portal  Bearer</w:t>
+      </w:r>
+      <w:proofErr w:type="gramEnd"/>
+      <w:r>
+        <w:rPr>
+          <w:rFonts w:ascii="Avenir LT Std 35 Light" w:hAnsi="Avenir LT Std 35 Light"/>
+        </w:rPr>
+        <w:t xml:space="preserve"> Token is valid for 30 minutes.</w:t>
       </w:r>
     </w:p>
     <w:p>
@@ -1630,7 +1893,21 @@
         <w:rPr>
           <w:rFonts w:ascii="Avenir LT Std 35 Light" w:hAnsi="Avenir LT Std 35 Light"/>
         </w:rPr>
-        <w:t xml:space="preserve"> (-prj)</w:t>
+        <w:t xml:space="preserve"> (-</w:t>
+      </w:r>
+      <w:proofErr w:type="spellStart"/>
+      <w:r>
+        <w:rPr>
+          <w:rFonts w:ascii="Avenir LT Std 35 Light" w:hAnsi="Avenir LT Std 35 Light"/>
+        </w:rPr>
+        <w:t>prj</w:t>
+      </w:r>
+      <w:proofErr w:type="spellEnd"/>
+      <w:r>
+        <w:rPr>
+          <w:rFonts w:ascii="Avenir LT Std 35 Light" w:hAnsi="Avenir LT Std 35 Light"/>
+        </w:rPr>
+        <w:t>)</w:t>
       </w:r>
       <w:r>
         <w:rPr>
@@ -1695,7 +1972,21 @@
         <w:rPr>
           <w:rFonts w:ascii="Avenir LT Std 35 Light" w:hAnsi="Avenir LT Std 35 Light"/>
         </w:rPr>
-        <w:t xml:space="preserve"> (-rsn) – string – existing plan name that is used to run the schedule.   You need to have an existing plan name to run the plan.  The user must be the owner of the plan to access it.</w:t>
+        <w:t xml:space="preserve"> (-</w:t>
+      </w:r>
+      <w:proofErr w:type="spellStart"/>
+      <w:r>
+        <w:rPr>
+          <w:rFonts w:ascii="Avenir LT Std 35 Light" w:hAnsi="Avenir LT Std 35 Light"/>
+        </w:rPr>
+        <w:t>rsn</w:t>
+      </w:r>
+      <w:proofErr w:type="spellEnd"/>
+      <w:r>
+        <w:rPr>
+          <w:rFonts w:ascii="Avenir LT Std 35 Light" w:hAnsi="Avenir LT Std 35 Light"/>
+        </w:rPr>
+        <w:t>) – string – existing plan name that is used to run the schedule.   You need to have an existing plan name to run the plan.  The user must be the owner of the plan to access it.</w:t>
       </w:r>
     </w:p>
     <w:p>
@@ -1713,7 +2004,25 @@
           <w:i/>
           <w:iCs/>
         </w:rPr>
-        <w:t>Run Schedule Control Values Array (-rsc)</w:t>
+        <w:t>Run Schedule Control Values Array (-</w:t>
+      </w:r>
+      <w:proofErr w:type="spellStart"/>
+      <w:r>
+        <w:rPr>
+          <w:rFonts w:ascii="Avenir LT Std 35 Light" w:hAnsi="Avenir LT Std 35 Light"/>
+          <w:i/>
+          <w:iCs/>
+        </w:rPr>
+        <w:t>rsc</w:t>
+      </w:r>
+      <w:proofErr w:type="spellEnd"/>
+      <w:r>
+        <w:rPr>
+          <w:rFonts w:ascii="Avenir LT Std 35 Light" w:hAnsi="Avenir LT Std 35 Light"/>
+          <w:i/>
+          <w:iCs/>
+        </w:rPr>
+        <w:t>)</w:t>
       </w:r>
       <w:r>
         <w:rPr>
@@ -1781,7 +2090,35 @@
         <w:rPr>
           <w:rFonts w:ascii="Avenir LT Std 35 Light" w:hAnsi="Avenir LT Std 35 Light"/>
         </w:rPr>
-        <w:t xml:space="preserve"> (-rs) – boolean -determines whether to run plan.  </w:t>
+        <w:t xml:space="preserve"> (-</w:t>
+      </w:r>
+      <w:proofErr w:type="spellStart"/>
+      <w:r>
+        <w:rPr>
+          <w:rFonts w:ascii="Avenir LT Std 35 Light" w:hAnsi="Avenir LT Std 35 Light"/>
+        </w:rPr>
+        <w:t>rs</w:t>
+      </w:r>
+      <w:proofErr w:type="spellEnd"/>
+      <w:r>
+        <w:rPr>
+          <w:rFonts w:ascii="Avenir LT Std 35 Light" w:hAnsi="Avenir LT Std 35 Light"/>
+        </w:rPr>
+        <w:t xml:space="preserve">) – </w:t>
+      </w:r>
+      <w:proofErr w:type="spellStart"/>
+      <w:r>
+        <w:rPr>
+          <w:rFonts w:ascii="Avenir LT Std 35 Light" w:hAnsi="Avenir LT Std 35 Light"/>
+        </w:rPr>
+        <w:t>boolean</w:t>
+      </w:r>
+      <w:proofErr w:type="spellEnd"/>
+      <w:r>
+        <w:rPr>
+          <w:rFonts w:ascii="Avenir LT Std 35 Light" w:hAnsi="Avenir LT Std 35 Light"/>
+        </w:rPr>
+        <w:t xml:space="preserve"> -determines whether to run plan.  </w:t>
       </w:r>
     </w:p>
     <w:p>
@@ -1814,7 +2151,35 @@
         <w:rPr>
           <w:rFonts w:ascii="Avenir LT Std 35 Light" w:hAnsi="Avenir LT Std 35 Light"/>
         </w:rPr>
-        <w:t xml:space="preserve"> (-rra) – boolean </w:t>
+        <w:t xml:space="preserve"> (-</w:t>
+      </w:r>
+      <w:proofErr w:type="spellStart"/>
+      <w:r>
+        <w:rPr>
+          <w:rFonts w:ascii="Avenir LT Std 35 Light" w:hAnsi="Avenir LT Std 35 Light"/>
+        </w:rPr>
+        <w:t>rra</w:t>
+      </w:r>
+      <w:proofErr w:type="spellEnd"/>
+      <w:r>
+        <w:rPr>
+          <w:rFonts w:ascii="Avenir LT Std 35 Light" w:hAnsi="Avenir LT Std 35 Light"/>
+        </w:rPr>
+        <w:t xml:space="preserve">) – </w:t>
+      </w:r>
+      <w:proofErr w:type="spellStart"/>
+      <w:r>
+        <w:rPr>
+          <w:rFonts w:ascii="Avenir LT Std 35 Light" w:hAnsi="Avenir LT Std 35 Light"/>
+        </w:rPr>
+        <w:t>boolean</w:t>
+      </w:r>
+      <w:proofErr w:type="spellEnd"/>
+      <w:r>
+        <w:rPr>
+          <w:rFonts w:ascii="Avenir LT Std 35 Light" w:hAnsi="Avenir LT Std 35 Light"/>
+        </w:rPr>
+        <w:t xml:space="preserve"> </w:t>
       </w:r>
       <w:r>
         <w:rPr>
@@ -1828,11 +2193,19 @@
         </w:rPr>
         <w:t xml:space="preserve"> </w:t>
       </w:r>
-      <w:r>
-        <w:rPr>
-          <w:rFonts w:ascii="Avenir LT Std 35 Light" w:hAnsi="Avenir LT Std 35 Light"/>
-        </w:rPr>
-        <w:t>determine whether to run risk analysis.</w:t>
+      <w:proofErr w:type="gramStart"/>
+      <w:r>
+        <w:rPr>
+          <w:rFonts w:ascii="Avenir LT Std 35 Light" w:hAnsi="Avenir LT Std 35 Light"/>
+        </w:rPr>
+        <w:t>determine</w:t>
+      </w:r>
+      <w:proofErr w:type="gramEnd"/>
+      <w:r>
+        <w:rPr>
+          <w:rFonts w:ascii="Avenir LT Std 35 Light" w:hAnsi="Avenir LT Std 35 Light"/>
+        </w:rPr>
+        <w:t xml:space="preserve"> whether to run risk analysis.</w:t>
       </w:r>
     </w:p>
     <w:p>
@@ -1846,7 +2219,35 @@
         <w:rPr>
           <w:rFonts w:ascii="Avenir LT Std 35 Light" w:hAnsi="Avenir LT Std 35 Light"/>
         </w:rPr>
-        <w:t xml:space="preserve">Publish Schedule Run (-psr) – boolean </w:t>
+        <w:t>Publish Schedule Run (-</w:t>
+      </w:r>
+      <w:proofErr w:type="spellStart"/>
+      <w:r>
+        <w:rPr>
+          <w:rFonts w:ascii="Avenir LT Std 35 Light" w:hAnsi="Avenir LT Std 35 Light"/>
+        </w:rPr>
+        <w:t>psr</w:t>
+      </w:r>
+      <w:proofErr w:type="spellEnd"/>
+      <w:r>
+        <w:rPr>
+          <w:rFonts w:ascii="Avenir LT Std 35 Light" w:hAnsi="Avenir LT Std 35 Light"/>
+        </w:rPr>
+        <w:t xml:space="preserve">) – </w:t>
+      </w:r>
+      <w:proofErr w:type="spellStart"/>
+      <w:r>
+        <w:rPr>
+          <w:rFonts w:ascii="Avenir LT Std 35 Light" w:hAnsi="Avenir LT Std 35 Light"/>
+        </w:rPr>
+        <w:t>boolean</w:t>
+      </w:r>
+      <w:proofErr w:type="spellEnd"/>
+      <w:r>
+        <w:rPr>
+          <w:rFonts w:ascii="Avenir LT Std 35 Light" w:hAnsi="Avenir LT Std 35 Light"/>
+        </w:rPr>
+        <w:t xml:space="preserve"> </w:t>
       </w:r>
       <w:r>
         <w:rPr>
@@ -1884,7 +2285,21 @@
         <w:rPr>
           <w:rFonts w:ascii="Avenir LT Std 35 Light" w:hAnsi="Avenir LT Std 35 Light"/>
         </w:rPr>
-        <w:t xml:space="preserve"> (-psn) – string </w:t>
+        <w:t xml:space="preserve"> (-</w:t>
+      </w:r>
+      <w:proofErr w:type="spellStart"/>
+      <w:r>
+        <w:rPr>
+          <w:rFonts w:ascii="Avenir LT Std 35 Light" w:hAnsi="Avenir LT Std 35 Light"/>
+        </w:rPr>
+        <w:t>psn</w:t>
+      </w:r>
+      <w:proofErr w:type="spellEnd"/>
+      <w:r>
+        <w:rPr>
+          <w:rFonts w:ascii="Avenir LT Std 35 Light" w:hAnsi="Avenir LT Std 35 Light"/>
+        </w:rPr>
+        <w:t xml:space="preserve">) – string </w:t>
       </w:r>
       <w:r>
         <w:rPr>
@@ -1924,7 +2339,21 @@
         <w:rPr>
           <w:rFonts w:ascii="Avenir LT Std 35 Light" w:hAnsi="Avenir LT Std 35 Light"/>
         </w:rPr>
-        <w:t xml:space="preserve"> (-psd) – string </w:t>
+        <w:t xml:space="preserve"> (-</w:t>
+      </w:r>
+      <w:proofErr w:type="spellStart"/>
+      <w:r>
+        <w:rPr>
+          <w:rFonts w:ascii="Avenir LT Std 35 Light" w:hAnsi="Avenir LT Std 35 Light"/>
+        </w:rPr>
+        <w:t>psd</w:t>
+      </w:r>
+      <w:proofErr w:type="spellEnd"/>
+      <w:r>
+        <w:rPr>
+          <w:rFonts w:ascii="Avenir LT Std 35 Light" w:hAnsi="Avenir LT Std 35 Light"/>
+        </w:rPr>
+        <w:t xml:space="preserve">) – string </w:t>
       </w:r>
       <w:r>
         <w:rPr>
@@ -1968,7 +2397,25 @@
           <w:i/>
           <w:iCs/>
         </w:rPr>
-        <w:t>(-rdl)</w:t>
+        <w:t>(-</w:t>
+      </w:r>
+      <w:proofErr w:type="spellStart"/>
+      <w:r>
+        <w:rPr>
+          <w:rFonts w:ascii="Avenir LT Std 35 Light" w:hAnsi="Avenir LT Std 35 Light"/>
+          <w:i/>
+          <w:iCs/>
+        </w:rPr>
+        <w:t>rdl</w:t>
+      </w:r>
+      <w:proofErr w:type="spellEnd"/>
+      <w:r>
+        <w:rPr>
+          <w:rFonts w:ascii="Avenir LT Std 35 Light" w:hAnsi="Avenir LT Std 35 Light"/>
+          <w:i/>
+          <w:iCs/>
+        </w:rPr>
+        <w:t>)</w:t>
       </w:r>
       <w:r>
         <w:rPr>
@@ -2034,7 +2481,25 @@
           <w:i/>
           <w:iCs/>
         </w:rPr>
-        <w:t xml:space="preserve">(-sts) </w:t>
+        <w:t>(-</w:t>
+      </w:r>
+      <w:proofErr w:type="spellStart"/>
+      <w:r>
+        <w:rPr>
+          <w:rFonts w:ascii="Avenir LT Std 35 Light" w:hAnsi="Avenir LT Std 35 Light"/>
+          <w:i/>
+          <w:iCs/>
+        </w:rPr>
+        <w:t>sts</w:t>
+      </w:r>
+      <w:proofErr w:type="spellEnd"/>
+      <w:r>
+        <w:rPr>
+          <w:rFonts w:ascii="Avenir LT Std 35 Light" w:hAnsi="Avenir LT Std 35 Light"/>
+          <w:i/>
+          <w:iCs/>
+        </w:rPr>
+        <w:t xml:space="preserve">) </w:t>
       </w:r>
       <w:r>
         <w:rPr>
@@ -2074,8 +2539,18 @@
           <w:i/>
           <w:iCs/>
         </w:rPr>
-        <w:t xml:space="preserve"> to be entered and the Run Length Days need to be greater than zero</w:t>
-      </w:r>
+        <w:t xml:space="preserve"> to be entered and the Run Length Days need to be greater than </w:t>
+      </w:r>
+      <w:proofErr w:type="gramStart"/>
+      <w:r>
+        <w:rPr>
+          <w:rFonts w:ascii="Avenir LT Std 35 Light" w:hAnsi="Avenir LT Std 35 Light"/>
+          <w:i/>
+          <w:iCs/>
+        </w:rPr>
+        <w:t>zero</w:t>
+      </w:r>
+      <w:proofErr w:type="gramEnd"/>
     </w:p>
     <w:p>
       <w:pPr>
@@ -2092,7 +2567,49 @@
           <w:i/>
           <w:iCs/>
         </w:rPr>
-        <w:t>Import All Tables</w:t>
+        <w:t xml:space="preserve">Specific Starting </w:t>
+      </w:r>
+      <w:r>
+        <w:rPr>
+          <w:rFonts w:ascii="Avenir LT Std 35 Light" w:hAnsi="Avenir LT Std 35 Light"/>
+          <w:i/>
+          <w:iCs/>
+        </w:rPr>
+        <w:t>Start Time (-</w:t>
+      </w:r>
+      <w:proofErr w:type="spellStart"/>
+      <w:r>
+        <w:rPr>
+          <w:rFonts w:ascii="Avenir LT Std 35 Light" w:hAnsi="Avenir LT Std 35 Light"/>
+          <w:i/>
+          <w:iCs/>
+        </w:rPr>
+        <w:t>ss</w:t>
+      </w:r>
+      <w:r>
+        <w:rPr>
+          <w:rFonts w:ascii="Avenir LT Std 35 Light" w:hAnsi="Avenir LT Std 35 Light"/>
+          <w:i/>
+          <w:iCs/>
+        </w:rPr>
+        <w:t>t</w:t>
+      </w:r>
+      <w:proofErr w:type="spellEnd"/>
+      <w:r>
+        <w:rPr>
+          <w:rFonts w:ascii="Avenir LT Std 35 Light" w:hAnsi="Avenir LT Std 35 Light"/>
+          <w:i/>
+          <w:iCs/>
+        </w:rPr>
+        <w:t xml:space="preserve">) </w:t>
+      </w:r>
+      <w:r>
+        <w:rPr>
+          <w:rFonts w:ascii="Avenir LT Std 35 Light" w:hAnsi="Avenir LT Std 35 Light"/>
+          <w:i/>
+          <w:iCs/>
+        </w:rPr>
+        <w:t>–</w:t>
       </w:r>
       <w:r>
         <w:rPr>
@@ -2108,48 +2625,50 @@
           <w:i/>
           <w:iCs/>
         </w:rPr>
-        <w:t>(-iat)</w:t>
-      </w:r>
-      <w:r>
-        <w:rPr>
-          <w:rFonts w:ascii="Avenir LT Std 35 Light" w:hAnsi="Avenir LT Std 35 Light"/>
-          <w:i/>
-          <w:iCs/>
-        </w:rPr>
-        <w:t xml:space="preserve"> </w:t>
-      </w:r>
-      <w:r>
-        <w:rPr>
-          <w:rFonts w:ascii="Avenir LT Std 35 Light" w:hAnsi="Avenir LT Std 35 Light"/>
-          <w:i/>
-          <w:iCs/>
-        </w:rPr>
-        <w:t>–</w:t>
-      </w:r>
-      <w:r>
-        <w:rPr>
-          <w:rFonts w:ascii="Avenir LT Std 35 Light" w:hAnsi="Avenir LT Std 35 Light"/>
-          <w:i/>
-          <w:iCs/>
-        </w:rPr>
-        <w:t xml:space="preserve"> </w:t>
-      </w:r>
-      <w:r>
-        <w:rPr>
-          <w:rFonts w:ascii="Avenir LT Std 35 Light" w:hAnsi="Avenir LT Std 35 Light"/>
-          <w:i/>
-          <w:iCs/>
-        </w:rPr>
-        <w:t xml:space="preserve">boolean – determines whether to import all tables before scheduling run.  </w:t>
-      </w:r>
-      <w:r>
-        <w:rPr>
-          <w:rFonts w:ascii="Avenir LT Std 35 Light" w:hAnsi="Avenir LT Std 35 Light"/>
-          <w:i/>
-          <w:iCs/>
-        </w:rPr>
-        <w:t>Run schedule must be set to true to use this setting.</w:t>
-      </w:r>
+        <w:t xml:space="preserve">string – determines when to start the schedule based on </w:t>
+      </w:r>
+      <w:r>
+        <w:rPr>
+          <w:rFonts w:ascii="Avenir LT Std 35 Light" w:hAnsi="Avenir LT Std 35 Light"/>
+          <w:i/>
+          <w:iCs/>
+        </w:rPr>
+        <w:t xml:space="preserve">a specific starting time.   </w:t>
+      </w:r>
+      <w:r>
+        <w:rPr>
+          <w:rFonts w:ascii="Avenir LT Std 35 Light" w:hAnsi="Avenir LT Std 35 Light"/>
+          <w:i/>
+          <w:iCs/>
+        </w:rPr>
+        <w:t xml:space="preserve">The </w:t>
+      </w:r>
+      <w:r>
+        <w:rPr>
+          <w:rFonts w:ascii="Avenir LT Std 35 Light" w:hAnsi="Avenir LT Std 35 Light"/>
+          <w:i/>
+          <w:iCs/>
+        </w:rPr>
+        <w:t xml:space="preserve">value must be valid date.  Also, the Start Selection Time must be None and </w:t>
+      </w:r>
+      <w:r>
+        <w:rPr>
+          <w:rFonts w:ascii="Avenir LT Std 35 Light" w:hAnsi="Avenir LT Std 35 Light"/>
+          <w:i/>
+          <w:iCs/>
+        </w:rPr>
+        <w:t xml:space="preserve">the Run Length Days need to be greater than </w:t>
+      </w:r>
+      <w:proofErr w:type="gramStart"/>
+      <w:r>
+        <w:rPr>
+          <w:rFonts w:ascii="Avenir LT Std 35 Light" w:hAnsi="Avenir LT Std 35 Light"/>
+          <w:i/>
+          <w:iCs/>
+        </w:rPr>
+        <w:t>zero</w:t>
+      </w:r>
+      <w:proofErr w:type="gramEnd"/>
     </w:p>
     <w:p>
       <w:pPr>
@@ -2166,7 +2685,7 @@
           <w:i/>
           <w:iCs/>
         </w:rPr>
-        <w:t>Export All Tables And Logs</w:t>
+        <w:t>Import All Tables</w:t>
       </w:r>
       <w:r>
         <w:rPr>
@@ -2182,31 +2701,25 @@
           <w:i/>
           <w:iCs/>
         </w:rPr>
-        <w:t>(-eat)</w:t>
-      </w:r>
-      <w:r>
-        <w:rPr>
-          <w:rFonts w:ascii="Avenir LT Std 35 Light" w:hAnsi="Avenir LT Std 35 Light"/>
-          <w:i/>
-          <w:iCs/>
-        </w:rPr>
-        <w:t xml:space="preserve"> – determine </w:t>
-      </w:r>
-      <w:r>
-        <w:rPr>
-          <w:rFonts w:ascii="Avenir LT Std 35 Light" w:hAnsi="Avenir LT Std 35 Light"/>
-          <w:i/>
-          <w:iCs/>
-        </w:rPr>
-        <w:t xml:space="preserve">whether to export all tables.   This can be run independently </w:t>
-      </w:r>
-      <w:r>
-        <w:rPr>
-          <w:rFonts w:ascii="Avenir LT Std 35 Light" w:hAnsi="Avenir LT Std 35 Light"/>
-          <w:i/>
-          <w:iCs/>
-        </w:rPr>
-        <w:t>from</w:t>
+        <w:t>(-</w:t>
+      </w:r>
+      <w:proofErr w:type="spellStart"/>
+      <w:r>
+        <w:rPr>
+          <w:rFonts w:ascii="Avenir LT Std 35 Light" w:hAnsi="Avenir LT Std 35 Light"/>
+          <w:i/>
+          <w:iCs/>
+        </w:rPr>
+        <w:t>iat</w:t>
+      </w:r>
+      <w:proofErr w:type="spellEnd"/>
+      <w:r>
+        <w:rPr>
+          <w:rFonts w:ascii="Avenir LT Std 35 Light" w:hAnsi="Avenir LT Std 35 Light"/>
+          <w:i/>
+          <w:iCs/>
+        </w:rPr>
+        <w:t>)</w:t>
       </w:r>
       <w:r>
         <w:rPr>
@@ -2222,11 +2735,137 @@
           <w:i/>
           <w:iCs/>
         </w:rPr>
-        <w:t>running the schedule.</w:t>
+        <w:t>–</w:t>
+      </w:r>
+      <w:r>
+        <w:rPr>
+          <w:rFonts w:ascii="Avenir LT Std 35 Light" w:hAnsi="Avenir LT Std 35 Light"/>
+          <w:i/>
+          <w:iCs/>
+        </w:rPr>
+        <w:t xml:space="preserve"> </w:t>
+      </w:r>
+      <w:proofErr w:type="spellStart"/>
+      <w:r>
+        <w:rPr>
+          <w:rFonts w:ascii="Avenir LT Std 35 Light" w:hAnsi="Avenir LT Std 35 Light"/>
+          <w:i/>
+          <w:iCs/>
+        </w:rPr>
+        <w:t>boolean</w:t>
+      </w:r>
+      <w:proofErr w:type="spellEnd"/>
+      <w:r>
+        <w:rPr>
+          <w:rFonts w:ascii="Avenir LT Std 35 Light" w:hAnsi="Avenir LT Std 35 Light"/>
+          <w:i/>
+          <w:iCs/>
+        </w:rPr>
+        <w:t xml:space="preserve"> – determines whether to import all tables before scheduling run.  </w:t>
+      </w:r>
+      <w:r>
+        <w:rPr>
+          <w:rFonts w:ascii="Avenir LT Std 35 Light" w:hAnsi="Avenir LT Std 35 Light"/>
+          <w:i/>
+          <w:iCs/>
+        </w:rPr>
+        <w:t>Run schedule must be set to true to use this setting.</w:t>
       </w:r>
     </w:p>
     <w:p>
       <w:pPr>
+        <w:ind w:left="720"/>
+        <w:rPr>
+          <w:rFonts w:ascii="Avenir LT Std 35 Light" w:hAnsi="Avenir LT Std 35 Light"/>
+          <w:i/>
+          <w:iCs/>
+        </w:rPr>
+      </w:pPr>
+      <w:r>
+        <w:rPr>
+          <w:rFonts w:ascii="Avenir LT Std 35 Light" w:hAnsi="Avenir LT Std 35 Light"/>
+          <w:i/>
+          <w:iCs/>
+        </w:rPr>
+        <w:t xml:space="preserve">Export All Tables </w:t>
+      </w:r>
+      <w:proofErr w:type="gramStart"/>
+      <w:r>
+        <w:rPr>
+          <w:rFonts w:ascii="Avenir LT Std 35 Light" w:hAnsi="Avenir LT Std 35 Light"/>
+          <w:i/>
+          <w:iCs/>
+        </w:rPr>
+        <w:t>And</w:t>
+      </w:r>
+      <w:proofErr w:type="gramEnd"/>
+      <w:r>
+        <w:rPr>
+          <w:rFonts w:ascii="Avenir LT Std 35 Light" w:hAnsi="Avenir LT Std 35 Light"/>
+          <w:i/>
+          <w:iCs/>
+        </w:rPr>
+        <w:t xml:space="preserve"> Logs</w:t>
+      </w:r>
+      <w:r>
+        <w:rPr>
+          <w:rFonts w:ascii="Avenir LT Std 35 Light" w:hAnsi="Avenir LT Std 35 Light"/>
+          <w:i/>
+          <w:iCs/>
+        </w:rPr>
+        <w:t xml:space="preserve"> </w:t>
+      </w:r>
+      <w:r>
+        <w:rPr>
+          <w:rFonts w:ascii="Avenir LT Std 35 Light" w:hAnsi="Avenir LT Std 35 Light"/>
+          <w:i/>
+          <w:iCs/>
+        </w:rPr>
+        <w:t>(-eat)</w:t>
+      </w:r>
+      <w:r>
+        <w:rPr>
+          <w:rFonts w:ascii="Avenir LT Std 35 Light" w:hAnsi="Avenir LT Std 35 Light"/>
+          <w:i/>
+          <w:iCs/>
+        </w:rPr>
+        <w:t xml:space="preserve"> – determine </w:t>
+      </w:r>
+      <w:r>
+        <w:rPr>
+          <w:rFonts w:ascii="Avenir LT Std 35 Light" w:hAnsi="Avenir LT Std 35 Light"/>
+          <w:i/>
+          <w:iCs/>
+        </w:rPr>
+        <w:t xml:space="preserve">whether to export all tables.   This can be run independently </w:t>
+      </w:r>
+      <w:r>
+        <w:rPr>
+          <w:rFonts w:ascii="Avenir LT Std 35 Light" w:hAnsi="Avenir LT Std 35 Light"/>
+          <w:i/>
+          <w:iCs/>
+        </w:rPr>
+        <w:t>from</w:t>
+      </w:r>
+      <w:r>
+        <w:rPr>
+          <w:rFonts w:ascii="Avenir LT Std 35 Light" w:hAnsi="Avenir LT Std 35 Light"/>
+          <w:i/>
+          <w:iCs/>
+        </w:rPr>
+        <w:t xml:space="preserve"> </w:t>
+      </w:r>
+      <w:r>
+        <w:rPr>
+          <w:rFonts w:ascii="Avenir LT Std 35 Light" w:hAnsi="Avenir LT Std 35 Light"/>
+          <w:i/>
+          <w:iCs/>
+        </w:rPr>
+        <w:t>running the schedule.</w:t>
+      </w:r>
+    </w:p>
+    <w:p>
+      <w:pPr>
         <w:rPr>
           <w:rFonts w:ascii="Avenir LT Std 35 Light" w:hAnsi="Avenir LT Std 35 Light"/>
           <w:b/>
@@ -2281,7 +2920,21 @@
         <w:rPr>
           <w:rFonts w:ascii="Avenir LT Std 35 Light" w:hAnsi="Avenir LT Std 35 Light"/>
         </w:rPr>
-        <w:t xml:space="preserve"> (-erd)</w:t>
+        <w:t xml:space="preserve"> (-</w:t>
+      </w:r>
+      <w:proofErr w:type="spellStart"/>
+      <w:r>
+        <w:rPr>
+          <w:rFonts w:ascii="Avenir LT Std 35 Light" w:hAnsi="Avenir LT Std 35 Light"/>
+        </w:rPr>
+        <w:t>erd</w:t>
+      </w:r>
+      <w:proofErr w:type="spellEnd"/>
+      <w:r>
+        <w:rPr>
+          <w:rFonts w:ascii="Avenir LT Std 35 Light" w:hAnsi="Avenir LT Std 35 Light"/>
+        </w:rPr>
+        <w:t>)</w:t>
       </w:r>
       <w:r>
         <w:rPr>
@@ -2293,7 +2946,21 @@
         <w:rPr>
           <w:rFonts w:ascii="Avenir LT Std 35 Light" w:hAnsi="Avenir LT Std 35 Light"/>
         </w:rPr>
-        <w:t>.   Currently, the RunSimioPortalExpConsole is only setup to run from an existing experiment run.</w:t>
+        <w:t xml:space="preserve">.   Currently, the </w:t>
+      </w:r>
+      <w:proofErr w:type="spellStart"/>
+      <w:r>
+        <w:rPr>
+          <w:rFonts w:ascii="Avenir LT Std 35 Light" w:hAnsi="Avenir LT Std 35 Light"/>
+        </w:rPr>
+        <w:t>RunSimioPortalExpConsole</w:t>
+      </w:r>
+      <w:proofErr w:type="spellEnd"/>
+      <w:r>
+        <w:rPr>
+          <w:rFonts w:ascii="Avenir LT Std 35 Light" w:hAnsi="Avenir LT Std 35 Light"/>
+        </w:rPr>
+        <w:t xml:space="preserve"> is only setup to run from an existing experiment run.</w:t>
       </w:r>
       <w:r>
         <w:rPr>
@@ -2313,7 +2980,21 @@
         <w:rPr>
           <w:rFonts w:ascii="Avenir LT Std 35 Light" w:hAnsi="Avenir LT Std 35 Light"/>
         </w:rPr>
-        <w:t xml:space="preserve">NOTE: In the RunSimioPortalExpConole.exe.config, the experiment </w:t>
+        <w:t xml:space="preserve">NOTE: In the </w:t>
+      </w:r>
+      <w:proofErr w:type="spellStart"/>
+      <w:r>
+        <w:rPr>
+          <w:rFonts w:ascii="Avenir LT Std 35 Light" w:hAnsi="Avenir LT Std 35 Light"/>
+        </w:rPr>
+        <w:t>RunSimioPortalExpConole.exe.config</w:t>
+      </w:r>
+      <w:proofErr w:type="spellEnd"/>
+      <w:r>
+        <w:rPr>
+          <w:rFonts w:ascii="Avenir LT Std 35 Light" w:hAnsi="Avenir LT Std 35 Light"/>
+        </w:rPr>
+        <w:t xml:space="preserve">, the experiment </w:t>
       </w:r>
       <w:r>
         <w:rPr>
@@ -2333,6 +3014,7 @@
         </w:rPr>
         <w:t xml:space="preserve">s </w:t>
       </w:r>
+      <w:proofErr w:type="spellStart"/>
       <w:r>
         <w:rPr>
           <w:rFonts w:ascii="Avenir LT Std 35 Light" w:hAnsi="Avenir LT Std 35 Light"/>
@@ -2357,6 +3039,7 @@
         </w:rPr>
         <w:t>Run</w:t>
       </w:r>
+      <w:proofErr w:type="spellEnd"/>
       <w:r>
         <w:rPr>
           <w:rFonts w:ascii="Avenir LT Std 35 Light" w:hAnsi="Avenir LT Std 35 Light"/>
@@ -2373,7 +3056,28 @@
         <w:rPr>
           <w:rFonts w:ascii="Avenir LT Std 35 Light" w:hAnsi="Avenir LT Std 35 Light"/>
         </w:rPr>
-        <w:t xml:space="preserve">  This was created from the OptQuest experiment S</w:t>
+        <w:t xml:space="preserve">  This was created from the </w:t>
+      </w:r>
+      <w:proofErr w:type="spellStart"/>
+      <w:r>
+        <w:rPr>
+          <w:rFonts w:ascii="Avenir LT Std 35 Light" w:hAnsi="Avenir LT Std 35 Light"/>
+        </w:rPr>
+        <w:t>OptQuest</w:t>
+      </w:r>
+      <w:proofErr w:type="spellEnd"/>
+      <w:r>
+        <w:rPr>
+          <w:rFonts w:ascii="Avenir LT Std 35 Light" w:hAnsi="Avenir LT Std 35 Light"/>
+        </w:rPr>
+        <w:t xml:space="preserve"> experiment </w:t>
+      </w:r>
+      <w:proofErr w:type="spellStart"/>
+      <w:r>
+        <w:rPr>
+          <w:rFonts w:ascii="Avenir LT Std 35 Light" w:hAnsi="Avenir LT Std 35 Light"/>
+        </w:rPr>
+        <w:t>S</w:t>
       </w:r>
       <w:r>
         <w:rPr>
@@ -2381,11 +3085,40 @@
         </w:rPr>
         <w:t>chedulingLaborEfficiencies</w:t>
       </w:r>
-      <w:r>
-        <w:rPr>
-          <w:rFonts w:ascii="Avenir LT Std 35 Light" w:hAnsi="Avenir LT Std 35 Light"/>
-        </w:rPr>
-        <w:t xml:space="preserve"> example.   When run from the RunSimioPortalExpConsole, it will not run OptQuest.  This capability is currently not available fr</w:t>
+      <w:proofErr w:type="spellEnd"/>
+      <w:r>
+        <w:rPr>
+          <w:rFonts w:ascii="Avenir LT Std 35 Light" w:hAnsi="Avenir LT Std 35 Light"/>
+        </w:rPr>
+        <w:t xml:space="preserve"> example.   When run from the </w:t>
+      </w:r>
+      <w:proofErr w:type="spellStart"/>
+      <w:r>
+        <w:rPr>
+          <w:rFonts w:ascii="Avenir LT Std 35 Light" w:hAnsi="Avenir LT Std 35 Light"/>
+        </w:rPr>
+        <w:t>RunSimioPortalExpConsole</w:t>
+      </w:r>
+      <w:proofErr w:type="spellEnd"/>
+      <w:r>
+        <w:rPr>
+          <w:rFonts w:ascii="Avenir LT Std 35 Light" w:hAnsi="Avenir LT Std 35 Light"/>
+        </w:rPr>
+        <w:t xml:space="preserve">, it will not run </w:t>
+      </w:r>
+      <w:proofErr w:type="spellStart"/>
+      <w:r>
+        <w:rPr>
+          <w:rFonts w:ascii="Avenir LT Std 35 Light" w:hAnsi="Avenir LT Std 35 Light"/>
+        </w:rPr>
+        <w:t>OptQuest</w:t>
+      </w:r>
+      <w:proofErr w:type="spellEnd"/>
+      <w:r>
+        <w:rPr>
+          <w:rFonts w:ascii="Avenir LT Std 35 Light" w:hAnsi="Avenir LT Std 35 Light"/>
+        </w:rPr>
+        <w:t>.  This capability is currently not available fr</w:t>
       </w:r>
       <w:r>
         <w:rPr>
@@ -2441,7 +3174,21 @@
         <w:rPr>
           <w:rFonts w:ascii="Avenir LT Std 35 Light" w:hAnsi="Avenir LT Std 35 Light"/>
         </w:rPr>
-        <w:t>(-rej)</w:t>
+        <w:t>(-</w:t>
+      </w:r>
+      <w:proofErr w:type="spellStart"/>
+      <w:r>
+        <w:rPr>
+          <w:rFonts w:ascii="Avenir LT Std 35 Light" w:hAnsi="Avenir LT Std 35 Light"/>
+        </w:rPr>
+        <w:t>rej</w:t>
+      </w:r>
+      <w:proofErr w:type="spellEnd"/>
+      <w:r>
+        <w:rPr>
+          <w:rFonts w:ascii="Avenir LT Std 35 Light" w:hAnsi="Avenir LT Std 35 Light"/>
+        </w:rPr>
+        <w:t>)</w:t>
       </w:r>
       <w:r>
         <w:rPr>
@@ -2477,11 +3224,19 @@
         </w:rPr>
         <w:t xml:space="preserve"> – </w:t>
       </w:r>
-      <w:r>
-        <w:rPr>
-          <w:rFonts w:ascii="Avenir LT Std 35 Light" w:hAnsi="Avenir LT Std 35 Light"/>
-        </w:rPr>
-        <w:t xml:space="preserve">boolean - </w:t>
+      <w:proofErr w:type="spellStart"/>
+      <w:r>
+        <w:rPr>
+          <w:rFonts w:ascii="Avenir LT Std 35 Light" w:hAnsi="Avenir LT Std 35 Light"/>
+        </w:rPr>
+        <w:t>boolean</w:t>
+      </w:r>
+      <w:proofErr w:type="spellEnd"/>
+      <w:r>
+        <w:rPr>
+          <w:rFonts w:ascii="Avenir LT Std 35 Light" w:hAnsi="Avenir LT Std 35 Light"/>
+        </w:rPr>
+        <w:t xml:space="preserve"> - </w:t>
       </w:r>
       <w:r>
         <w:rPr>
@@ -2513,7 +3268,25 @@
           <w:i/>
           <w:iCs/>
         </w:rPr>
-        <w:t xml:space="preserve"> (-psr)</w:t>
+        <w:t xml:space="preserve"> (-</w:t>
+      </w:r>
+      <w:proofErr w:type="spellStart"/>
+      <w:r>
+        <w:rPr>
+          <w:rFonts w:ascii="Avenir LT Std 35 Light" w:hAnsi="Avenir LT Std 35 Light"/>
+          <w:i/>
+          <w:iCs/>
+        </w:rPr>
+        <w:t>psr</w:t>
+      </w:r>
+      <w:proofErr w:type="spellEnd"/>
+      <w:r>
+        <w:rPr>
+          <w:rFonts w:ascii="Avenir LT Std 35 Light" w:hAnsi="Avenir LT Std 35 Light"/>
+          <w:i/>
+          <w:iCs/>
+        </w:rPr>
+        <w:t>)</w:t>
       </w:r>
       <w:r>
         <w:rPr>
@@ -2523,13 +3296,23 @@
         </w:rPr>
         <w:t xml:space="preserve"> – </w:t>
       </w:r>
-      <w:r>
-        <w:rPr>
-          <w:rFonts w:ascii="Avenir LT Std 35 Light" w:hAnsi="Avenir LT Std 35 Light"/>
-          <w:i/>
-          <w:iCs/>
-        </w:rPr>
-        <w:t xml:space="preserve">boolean - </w:t>
+      <w:proofErr w:type="spellStart"/>
+      <w:r>
+        <w:rPr>
+          <w:rFonts w:ascii="Avenir LT Std 35 Light" w:hAnsi="Avenir LT Std 35 Light"/>
+          <w:i/>
+          <w:iCs/>
+        </w:rPr>
+        <w:t>boolean</w:t>
+      </w:r>
+      <w:proofErr w:type="spellEnd"/>
+      <w:r>
+        <w:rPr>
+          <w:rFonts w:ascii="Avenir LT Std 35 Light" w:hAnsi="Avenir LT Std 35 Light"/>
+          <w:i/>
+          <w:iCs/>
+        </w:rPr>
+        <w:t xml:space="preserve"> - </w:t>
       </w:r>
       <w:r>
         <w:rPr>
@@ -2620,22 +3403,43 @@
       <w:pPr>
         <w:pStyle w:val="Heading2"/>
       </w:pPr>
-      <w:bookmarkStart w:id="5" w:name="_Toc131494575"/>
-      <w:r>
+      <w:bookmarkStart w:id="5" w:name="_Toc131518138"/>
+      <w:r>
+        <w:lastRenderedPageBreak/>
         <w:t>Specifying Command Line Settings</w:t>
       </w:r>
       <w:bookmarkEnd w:id="5"/>
     </w:p>
     <w:p>
       <w:r>
-        <w:t>Any of the setting can also be set by specifying them as part of the command line run.   In addition to the Settings section, you can find the setting from running “RunSimioPortalExpConsole -?”.</w:t>
-      </w:r>
-      <w:r>
-        <w:t xml:space="preserve">   Here are </w:t>
-      </w:r>
-      <w:r>
-        <w:lastRenderedPageBreak/>
-        <w:t>the results.  The results also show the current setting values in the RunSimioPortalExpConsole.exe.config.</w:t>
+        <w:t xml:space="preserve">Any of the </w:t>
+      </w:r>
+      <w:proofErr w:type="gramStart"/>
+      <w:r>
+        <w:t>setting</w:t>
+      </w:r>
+      <w:proofErr w:type="gramEnd"/>
+      <w:r>
+        <w:t xml:space="preserve"> can also be set by specifying them as part of the command line run.   In addition to the Settings section, you can find the setting from running “</w:t>
+      </w:r>
+      <w:proofErr w:type="spellStart"/>
+      <w:r>
+        <w:t>RunSimioPortalExpConsole</w:t>
+      </w:r>
+      <w:proofErr w:type="spellEnd"/>
+      <w:r>
+        <w:t xml:space="preserve"> -?”.</w:t>
+      </w:r>
+      <w:r>
+        <w:t xml:space="preserve">   Here are the results.  The results also show the current setting values in the </w:t>
+      </w:r>
+      <w:proofErr w:type="spellStart"/>
+      <w:r>
+        <w:t>RunSimioPortalExpConsole.exe.config</w:t>
+      </w:r>
+      <w:proofErr w:type="spellEnd"/>
+      <w:r>
+        <w:t>.</w:t>
       </w:r>
     </w:p>
     <w:p>
@@ -2703,17 +3507,38 @@
         <w:t xml:space="preserve">, </w:t>
       </w:r>
       <w:r>
-        <w:t>first you need to create an experiment run from the OptQuest experiment called “OptQuestRun”.  Next, th</w:t>
+        <w:t xml:space="preserve">first you need to create an experiment run from the </w:t>
+      </w:r>
+      <w:proofErr w:type="spellStart"/>
+      <w:r>
+        <w:t>OptQuest</w:t>
+      </w:r>
+      <w:proofErr w:type="spellEnd"/>
+      <w:r>
+        <w:t xml:space="preserve"> experiment called “</w:t>
+      </w:r>
+      <w:proofErr w:type="spellStart"/>
+      <w:r>
+        <w:t>OptQuestRun</w:t>
+      </w:r>
+      <w:proofErr w:type="spellEnd"/>
+      <w:r>
+        <w:t>”.  Next, th</w:t>
       </w:r>
       <w:r>
         <w:t xml:space="preserve">e following </w:t>
       </w:r>
       <w:r>
-        <w:t>command line setting would be applied.   “-r</w:t>
+        <w:t>command line setting would be applied.   “-</w:t>
+      </w:r>
+      <w:proofErr w:type="spellStart"/>
+      <w:r>
+        <w:t>r</w:t>
       </w:r>
       <w:r>
         <w:t>s</w:t>
       </w:r>
+      <w:proofErr w:type="spellEnd"/>
       <w:r>
         <w:t xml:space="preserve"> </w:t>
       </w:r>
@@ -2762,8 +3587,13 @@
     </w:p>
     <w:p/>
     <w:p>
-      <w:r>
-        <w:t>RunSimioPortal -r</w:t>
+      <w:proofErr w:type="spellStart"/>
+      <w:r>
+        <w:t>RunSimioPortal</w:t>
+      </w:r>
+      <w:proofErr w:type="spellEnd"/>
+      <w:r>
+        <w:t xml:space="preserve"> -r</w:t>
       </w:r>
       <w:r>
         <w:t>e</w:t>
@@ -2772,11 +3602,16 @@
         <w:t xml:space="preserve"> </w:t>
       </w:r>
       <w:r>
-        <w:t>True -r</w:t>
+        <w:t>True -</w:t>
+      </w:r>
+      <w:proofErr w:type="spellStart"/>
+      <w:r>
+        <w:t>r</w:t>
       </w:r>
       <w:r>
         <w:t>s</w:t>
       </w:r>
+      <w:proofErr w:type="spellEnd"/>
       <w:r>
         <w:t xml:space="preserve"> False</w:t>
       </w:r>
@@ -2784,6 +3619,7 @@
     <w:p/>
     <w:p>
       <w:r>
+        <w:lastRenderedPageBreak/>
         <w:t>Here are the results from the run.</w:t>
       </w:r>
     </w:p>
@@ -2793,7 +3629,6 @@
         <w:rPr>
           <w:noProof/>
         </w:rPr>
-        <w:lastRenderedPageBreak/>
         <w:drawing>
           <wp:inline distT="0" distB="0" distL="0" distR="0" wp14:anchorId="3620DCA5" wp14:editId="25BD6688">
             <wp:extent cx="3870960" cy="2636520"/>
@@ -2849,7 +3684,7 @@
       <w:pPr>
         <w:pStyle w:val="Heading2"/>
       </w:pPr>
-      <w:bookmarkStart w:id="6" w:name="_Toc131494576"/>
+      <w:bookmarkStart w:id="6" w:name="_Toc131518139"/>
       <w:r>
         <w:t>Appendix A:  Allow Private API Calls</w:t>
       </w:r>
@@ -2863,7 +3698,15 @@
         <w:t>s</w:t>
       </w:r>
       <w:r>
-        <w:t xml:space="preserve"> used in the RunSimioPortalExpConsole use private Simio Web API call.   The method that required the private API available are noted in the </w:t>
+        <w:t xml:space="preserve"> used in the </w:t>
+      </w:r>
+      <w:proofErr w:type="spellStart"/>
+      <w:r>
+        <w:t>RunSimioPortalExpConsole</w:t>
+      </w:r>
+      <w:proofErr w:type="spellEnd"/>
+      <w:r>
+        <w:t xml:space="preserve"> use private Simio Web API call.   The method that required the private API available are noted in the </w:t>
       </w:r>
       <w:r>
         <w:t>Settings</w:t>
@@ -2933,7 +3776,23 @@
     </w:p>
     <w:p>
       <w:r>
-        <w:t>If the private methods are not available, add the following key in the appSettings to the Simio Portal Web.config.</w:t>
+        <w:t xml:space="preserve">If the private methods are not available, add the following key in the </w:t>
+      </w:r>
+      <w:proofErr w:type="spellStart"/>
+      <w:r>
+        <w:t>appSettings</w:t>
+      </w:r>
+      <w:proofErr w:type="spellEnd"/>
+      <w:r>
+        <w:t xml:space="preserve"> to the Simio Portal </w:t>
+      </w:r>
+      <w:proofErr w:type="spellStart"/>
+      <w:r>
+        <w:t>Web.config</w:t>
+      </w:r>
+      <w:proofErr w:type="spellEnd"/>
+      <w:r>
+        <w:t>.</w:t>
       </w:r>
     </w:p>
     <w:p/>
@@ -2945,7 +3804,15 @@
     <w:p/>
     <w:p>
       <w:r>
-        <w:t xml:space="preserve">Once added, just save the Web.Config and the private Web API calls should be available.  </w:t>
+        <w:t xml:space="preserve">Once added, just save the </w:t>
+      </w:r>
+      <w:proofErr w:type="spellStart"/>
+      <w:r>
+        <w:t>Web.Config</w:t>
+      </w:r>
+      <w:proofErr w:type="spellEnd"/>
+      <w:r>
+        <w:t xml:space="preserve"> and the private Web API calls should be available.  </w:t>
       </w:r>
       <w:r>
         <w:t>See screenshot below</w:t>

</xml_diff>

<commit_message>
Update to add Data Connector Configurations JSON
</commit_message>
<xml_diff>
--- a/Documentation/RunSimioPortalExpConsole.docx
+++ b/Documentation/RunSimioPortalExpConsole.docx
@@ -2573,7 +2573,7 @@
           <w:i/>
           <w:iCs/>
         </w:rPr>
-        <w:t>Import All Tables</w:t>
+        <w:t>Data</w:t>
       </w:r>
       <w:r>
         <w:rPr>
@@ -2589,8 +2589,88 @@
           <w:i/>
           <w:iCs/>
         </w:rPr>
+        <w:t>Connector</w:t>
+      </w:r>
+      <w:r>
+        <w:rPr>
+          <w:rFonts w:ascii="Avenir LT Std 35 Light" w:hAnsi="Avenir LT Std 35 Light"/>
+          <w:i/>
+          <w:iCs/>
+        </w:rPr>
+        <w:t xml:space="preserve"> </w:t>
+      </w:r>
+      <w:r>
+        <w:rPr>
+          <w:rFonts w:ascii="Avenir LT Std 35 Light" w:hAnsi="Avenir LT Std 35 Light"/>
+          <w:i/>
+          <w:iCs/>
+        </w:rPr>
+        <w:t>Configurations</w:t>
+      </w:r>
+      <w:r>
+        <w:rPr>
+          <w:rFonts w:ascii="Avenir LT Std 35 Light" w:hAnsi="Avenir LT Std 35 Light"/>
+          <w:i/>
+          <w:iCs/>
+        </w:rPr>
+        <w:t xml:space="preserve"> </w:t>
+      </w:r>
+      <w:r>
+        <w:rPr>
+          <w:rFonts w:ascii="Avenir LT Std 35 Light" w:hAnsi="Avenir LT Std 35 Light"/>
+          <w:i/>
+          <w:iCs/>
+        </w:rPr>
+        <w:t>JSON</w:t>
+      </w:r>
+      <w:r>
+        <w:rPr>
+          <w:rFonts w:ascii="Avenir LT Std 35 Light" w:hAnsi="Avenir LT Std 35 Light"/>
+          <w:i/>
+          <w:iCs/>
+        </w:rPr>
+        <w:t xml:space="preserve"> </w:t>
+      </w:r>
+      <w:r>
+        <w:rPr>
+          <w:rFonts w:ascii="Avenir LT Std 35 Light" w:hAnsi="Avenir LT Std 35 Light"/>
+          <w:i/>
+          <w:iCs/>
+        </w:rPr>
         <w:t>(-</w:t>
       </w:r>
+      <w:r>
+        <w:rPr>
+          <w:rFonts w:ascii="Avenir LT Std 35 Light" w:hAnsi="Avenir LT Std 35 Light"/>
+          <w:i/>
+          <w:iCs/>
+        </w:rPr>
+        <w:t>dcc</w:t>
+      </w:r>
+      <w:r>
+        <w:rPr>
+          <w:rFonts w:ascii="Avenir LT Std 35 Light" w:hAnsi="Avenir LT Std 35 Light"/>
+          <w:i/>
+          <w:iCs/>
+        </w:rPr>
+        <w:t>)</w:t>
+      </w:r>
+      <w:r>
+        <w:rPr>
+          <w:rFonts w:ascii="Avenir LT Std 35 Light" w:hAnsi="Avenir LT Std 35 Light"/>
+          <w:i/>
+          <w:iCs/>
+        </w:rPr>
+        <w:t xml:space="preserve"> – If specified, it will update the current configuration for the specified data connector base on experiment run id.   Since the JSON is an array, it is possible to specify more than one chance in a single call.  Here is an example:  </w:t>
+      </w:r>
+      <w:r>
+        <w:rPr>
+          <w:rFonts w:ascii="Avenir LT Std 35 Light" w:hAnsi="Avenir LT Std 35 Light"/>
+          <w:i/>
+          <w:iCs/>
+        </w:rPr>
+        <w:t>[{ "</w:t>
+      </w:r>
       <w:proofErr w:type="spellStart"/>
       <w:r>
         <w:rPr>
@@ -2598,7 +2678,7 @@
           <w:i/>
           <w:iCs/>
         </w:rPr>
-        <w:t>iat</w:t>
+        <w:t>CurrentConfigurationName</w:t>
       </w:r>
       <w:proofErr w:type="spellEnd"/>
       <w:r>
@@ -2607,31 +2687,7 @@
           <w:i/>
           <w:iCs/>
         </w:rPr>
-        <w:t>)</w:t>
-      </w:r>
-      <w:r>
-        <w:rPr>
-          <w:rFonts w:ascii="Avenir LT Std 35 Light" w:hAnsi="Avenir LT Std 35 Light"/>
-          <w:i/>
-          <w:iCs/>
-        </w:rPr>
-        <w:t xml:space="preserve"> </w:t>
-      </w:r>
-      <w:r>
-        <w:rPr>
-          <w:rFonts w:ascii="Avenir LT Std 35 Light" w:hAnsi="Avenir LT Std 35 Light"/>
-          <w:i/>
-          <w:iCs/>
-        </w:rPr>
-        <w:t>–</w:t>
-      </w:r>
-      <w:r>
-        <w:rPr>
-          <w:rFonts w:ascii="Avenir LT Std 35 Light" w:hAnsi="Avenir LT Std 35 Light"/>
-          <w:i/>
-          <w:iCs/>
-        </w:rPr>
-        <w:t xml:space="preserve"> </w:t>
+        <w:t>": "</w:t>
       </w:r>
       <w:proofErr w:type="spellStart"/>
       <w:r>
@@ -2640,7 +2696,7 @@
           <w:i/>
           <w:iCs/>
         </w:rPr>
-        <w:t>boolean</w:t>
+        <w:t>StoredProcedure</w:t>
       </w:r>
       <w:proofErr w:type="spellEnd"/>
       <w:r>
@@ -2649,15 +2705,43 @@
           <w:i/>
           <w:iCs/>
         </w:rPr>
-        <w:t xml:space="preserve"> – determines whether to import all tables before scheduling run.  </w:t>
-      </w:r>
-      <w:r>
-        <w:rPr>
-          <w:rFonts w:ascii="Avenir LT Std 35 Light" w:hAnsi="Avenir LT Std 35 Light"/>
-          <w:i/>
-          <w:iCs/>
-        </w:rPr>
-        <w:t>Run schedule must be set to true to use this setting.</w:t>
+        <w:t>", "</w:t>
+      </w:r>
+      <w:proofErr w:type="spellStart"/>
+      <w:r>
+        <w:rPr>
+          <w:rFonts w:ascii="Avenir LT Std 35 Light" w:hAnsi="Avenir LT Std 35 Light"/>
+          <w:i/>
+          <w:iCs/>
+        </w:rPr>
+        <w:t>DataConnectorName</w:t>
+      </w:r>
+      <w:proofErr w:type="spellEnd"/>
+      <w:r>
+        <w:rPr>
+          <w:rFonts w:ascii="Avenir LT Std 35 Light" w:hAnsi="Avenir LT Std 35 Light"/>
+          <w:i/>
+          <w:iCs/>
+        </w:rPr>
+        <w:t>": "</w:t>
+      </w:r>
+      <w:proofErr w:type="spellStart"/>
+      <w:r>
+        <w:rPr>
+          <w:rFonts w:ascii="Avenir LT Std 35 Light" w:hAnsi="Avenir LT Std 35 Light"/>
+          <w:i/>
+          <w:iCs/>
+        </w:rPr>
+        <w:t>SQLServerImporter</w:t>
+      </w:r>
+      <w:proofErr w:type="spellEnd"/>
+      <w:r>
+        <w:rPr>
+          <w:rFonts w:ascii="Avenir LT Std 35 Light" w:hAnsi="Avenir LT Std 35 Light"/>
+          <w:i/>
+          <w:iCs/>
+        </w:rPr>
+        <w:t>"}]</w:t>
       </w:r>
     </w:p>
     <w:p>
@@ -2675,7 +2759,7 @@
           <w:i/>
           <w:iCs/>
         </w:rPr>
-        <w:t>Export All Tables And Logs</w:t>
+        <w:t>Import All Tables</w:t>
       </w:r>
       <w:r>
         <w:rPr>
@@ -2691,31 +2775,25 @@
           <w:i/>
           <w:iCs/>
         </w:rPr>
-        <w:t>(-eat)</w:t>
-      </w:r>
-      <w:r>
-        <w:rPr>
-          <w:rFonts w:ascii="Avenir LT Std 35 Light" w:hAnsi="Avenir LT Std 35 Light"/>
-          <w:i/>
-          <w:iCs/>
-        </w:rPr>
-        <w:t xml:space="preserve"> – determine </w:t>
-      </w:r>
-      <w:r>
-        <w:rPr>
-          <w:rFonts w:ascii="Avenir LT Std 35 Light" w:hAnsi="Avenir LT Std 35 Light"/>
-          <w:i/>
-          <w:iCs/>
-        </w:rPr>
-        <w:t xml:space="preserve">whether to export all tables.   This can be run independently </w:t>
-      </w:r>
-      <w:r>
-        <w:rPr>
-          <w:rFonts w:ascii="Avenir LT Std 35 Light" w:hAnsi="Avenir LT Std 35 Light"/>
-          <w:i/>
-          <w:iCs/>
-        </w:rPr>
-        <w:t>from</w:t>
+        <w:t>(-</w:t>
+      </w:r>
+      <w:proofErr w:type="spellStart"/>
+      <w:r>
+        <w:rPr>
+          <w:rFonts w:ascii="Avenir LT Std 35 Light" w:hAnsi="Avenir LT Std 35 Light"/>
+          <w:i/>
+          <w:iCs/>
+        </w:rPr>
+        <w:t>iat</w:t>
+      </w:r>
+      <w:proofErr w:type="spellEnd"/>
+      <w:r>
+        <w:rPr>
+          <w:rFonts w:ascii="Avenir LT Std 35 Light" w:hAnsi="Avenir LT Std 35 Light"/>
+          <w:i/>
+          <w:iCs/>
+        </w:rPr>
+        <w:t>)</w:t>
       </w:r>
       <w:r>
         <w:rPr>
@@ -2731,7 +2809,41 @@
           <w:i/>
           <w:iCs/>
         </w:rPr>
-        <w:t>running the schedule.</w:t>
+        <w:t>–</w:t>
+      </w:r>
+      <w:r>
+        <w:rPr>
+          <w:rFonts w:ascii="Avenir LT Std 35 Light" w:hAnsi="Avenir LT Std 35 Light"/>
+          <w:i/>
+          <w:iCs/>
+        </w:rPr>
+        <w:t xml:space="preserve"> </w:t>
+      </w:r>
+      <w:proofErr w:type="spellStart"/>
+      <w:r>
+        <w:rPr>
+          <w:rFonts w:ascii="Avenir LT Std 35 Light" w:hAnsi="Avenir LT Std 35 Light"/>
+          <w:i/>
+          <w:iCs/>
+        </w:rPr>
+        <w:t>boolean</w:t>
+      </w:r>
+      <w:proofErr w:type="spellEnd"/>
+      <w:r>
+        <w:rPr>
+          <w:rFonts w:ascii="Avenir LT Std 35 Light" w:hAnsi="Avenir LT Std 35 Light"/>
+          <w:i/>
+          <w:iCs/>
+        </w:rPr>
+        <w:t xml:space="preserve"> – determines whether to import all tables before scheduling run.  </w:t>
+      </w:r>
+      <w:r>
+        <w:rPr>
+          <w:rFonts w:ascii="Avenir LT Std 35 Light" w:hAnsi="Avenir LT Std 35 Light"/>
+          <w:i/>
+          <w:iCs/>
+        </w:rPr>
+        <w:t>Run schedule must be set to true to use this setting.</w:t>
       </w:r>
     </w:p>
     <w:p>
@@ -2749,59 +2861,63 @@
           <w:i/>
           <w:iCs/>
         </w:rPr>
-        <w:t xml:space="preserve">Create Plan Experiment Run If Not Found </w:t>
-      </w:r>
-      <w:r>
-        <w:rPr>
-          <w:rFonts w:ascii="Avenir LT Std 35 Light" w:hAnsi="Avenir LT Std 35 Light"/>
-          <w:i/>
-          <w:iCs/>
-        </w:rPr>
-        <w:t>(-</w:t>
-      </w:r>
-      <w:proofErr w:type="spellStart"/>
-      <w:r>
-        <w:rPr>
-          <w:rFonts w:ascii="Avenir LT Std 35 Light" w:hAnsi="Avenir LT Std 35 Light"/>
-          <w:i/>
-          <w:iCs/>
-        </w:rPr>
-        <w:t>crn</w:t>
-      </w:r>
-      <w:proofErr w:type="spellEnd"/>
-      <w:r>
-        <w:rPr>
-          <w:rFonts w:ascii="Avenir LT Std 35 Light" w:hAnsi="Avenir LT Std 35 Light"/>
-          <w:i/>
-          <w:iCs/>
-        </w:rPr>
-        <w:t>)</w:t>
-      </w:r>
-      <w:r>
-        <w:rPr>
-          <w:rFonts w:ascii="Avenir LT Std 35 Light" w:hAnsi="Avenir LT Std 35 Light"/>
-          <w:i/>
-          <w:iCs/>
-        </w:rPr>
-        <w:t xml:space="preserve"> – If the plan is not found based on </w:t>
-      </w:r>
-      <w:proofErr w:type="spellStart"/>
-      <w:r>
-        <w:rPr>
-          <w:rFonts w:ascii="Avenir LT Std 35 Light" w:hAnsi="Avenir LT Std 35 Light"/>
-          <w:i/>
-          <w:iCs/>
-        </w:rPr>
-        <w:t>RunSchedulePlanScenarioName</w:t>
-      </w:r>
-      <w:proofErr w:type="spellEnd"/>
-      <w:r>
-        <w:rPr>
-          <w:rFonts w:ascii="Avenir LT Std 35 Light" w:hAnsi="Avenir LT Std 35 Light"/>
-          <w:i/>
-          <w:iCs/>
-        </w:rPr>
-        <w:t xml:space="preserve">, should the plan be created.  </w:t>
+        <w:t>Export All Tables And Logs</w:t>
+      </w:r>
+      <w:r>
+        <w:rPr>
+          <w:rFonts w:ascii="Avenir LT Std 35 Light" w:hAnsi="Avenir LT Std 35 Light"/>
+          <w:i/>
+          <w:iCs/>
+        </w:rPr>
+        <w:t xml:space="preserve"> </w:t>
+      </w:r>
+      <w:r>
+        <w:rPr>
+          <w:rFonts w:ascii="Avenir LT Std 35 Light" w:hAnsi="Avenir LT Std 35 Light"/>
+          <w:i/>
+          <w:iCs/>
+        </w:rPr>
+        <w:t>(-eat)</w:t>
+      </w:r>
+      <w:r>
+        <w:rPr>
+          <w:rFonts w:ascii="Avenir LT Std 35 Light" w:hAnsi="Avenir LT Std 35 Light"/>
+          <w:i/>
+          <w:iCs/>
+        </w:rPr>
+        <w:t xml:space="preserve"> – determine </w:t>
+      </w:r>
+      <w:r>
+        <w:rPr>
+          <w:rFonts w:ascii="Avenir LT Std 35 Light" w:hAnsi="Avenir LT Std 35 Light"/>
+          <w:i/>
+          <w:iCs/>
+        </w:rPr>
+        <w:t xml:space="preserve">whether to export all tables.   This can be run independently </w:t>
+      </w:r>
+      <w:r>
+        <w:rPr>
+          <w:rFonts w:ascii="Avenir LT Std 35 Light" w:hAnsi="Avenir LT Std 35 Light"/>
+          <w:i/>
+          <w:iCs/>
+        </w:rPr>
+        <w:t>from</w:t>
+      </w:r>
+      <w:r>
+        <w:rPr>
+          <w:rFonts w:ascii="Avenir LT Std 35 Light" w:hAnsi="Avenir LT Std 35 Light"/>
+          <w:i/>
+          <w:iCs/>
+        </w:rPr>
+        <w:t xml:space="preserve"> </w:t>
+      </w:r>
+      <w:r>
+        <w:rPr>
+          <w:rFonts w:ascii="Avenir LT Std 35 Light" w:hAnsi="Avenir LT Std 35 Light"/>
+          <w:i/>
+          <w:iCs/>
+        </w:rPr>
+        <w:t>running the schedule.</w:t>
       </w:r>
     </w:p>
     <w:p>
@@ -2819,95 +2935,7 @@
           <w:i/>
           <w:iCs/>
         </w:rPr>
-        <w:t>Recreate</w:t>
-      </w:r>
-      <w:r>
-        <w:rPr>
-          <w:rFonts w:ascii="Avenir LT Std 35 Light" w:hAnsi="Avenir LT Std 35 Light"/>
-          <w:i/>
-          <w:iCs/>
-        </w:rPr>
-        <w:t xml:space="preserve"> </w:t>
-      </w:r>
-      <w:r>
-        <w:rPr>
-          <w:rFonts w:ascii="Avenir LT Std 35 Light" w:hAnsi="Avenir LT Std 35 Light"/>
-          <w:i/>
-          <w:iCs/>
-        </w:rPr>
-        <w:t>Plan</w:t>
-      </w:r>
-      <w:r>
-        <w:rPr>
-          <w:rFonts w:ascii="Avenir LT Std 35 Light" w:hAnsi="Avenir LT Std 35 Light"/>
-          <w:i/>
-          <w:iCs/>
-        </w:rPr>
-        <w:t xml:space="preserve"> </w:t>
-      </w:r>
-      <w:r>
-        <w:rPr>
-          <w:rFonts w:ascii="Avenir LT Std 35 Light" w:hAnsi="Avenir LT Std 35 Light"/>
-          <w:i/>
-          <w:iCs/>
-        </w:rPr>
-        <w:t>Experiment</w:t>
-      </w:r>
-      <w:r>
-        <w:rPr>
-          <w:rFonts w:ascii="Avenir LT Std 35 Light" w:hAnsi="Avenir LT Std 35 Light"/>
-          <w:i/>
-          <w:iCs/>
-        </w:rPr>
-        <w:t xml:space="preserve"> </w:t>
-      </w:r>
-      <w:r>
-        <w:rPr>
-          <w:rFonts w:ascii="Avenir LT Std 35 Light" w:hAnsi="Avenir LT Std 35 Light"/>
-          <w:i/>
-          <w:iCs/>
-        </w:rPr>
-        <w:t>Run</w:t>
-      </w:r>
-      <w:r>
-        <w:rPr>
-          <w:rFonts w:ascii="Avenir LT Std 35 Light" w:hAnsi="Avenir LT Std 35 Light"/>
-          <w:i/>
-          <w:iCs/>
-        </w:rPr>
-        <w:t xml:space="preserve"> </w:t>
-      </w:r>
-      <w:r>
-        <w:rPr>
-          <w:rFonts w:ascii="Avenir LT Std 35 Light" w:hAnsi="Avenir LT Std 35 Light"/>
-          <w:i/>
-          <w:iCs/>
-        </w:rPr>
-        <w:t>If</w:t>
-      </w:r>
-      <w:r>
-        <w:rPr>
-          <w:rFonts w:ascii="Avenir LT Std 35 Light" w:hAnsi="Avenir LT Std 35 Light"/>
-          <w:i/>
-          <w:iCs/>
-        </w:rPr>
-        <w:t xml:space="preserve"> </w:t>
-      </w:r>
-      <w:r>
-        <w:rPr>
-          <w:rFonts w:ascii="Avenir LT Std 35 Light" w:hAnsi="Avenir LT Std 35 Light"/>
-          <w:i/>
-          <w:iCs/>
-        </w:rPr>
-        <w:t>Found</w:t>
-      </w:r>
-      <w:r>
-        <w:rPr>
-          <w:rFonts w:ascii="Avenir LT Std 35 Light" w:hAnsi="Avenir LT Std 35 Light"/>
-          <w:i/>
-          <w:iCs/>
-        </w:rPr>
-        <w:t xml:space="preserve"> </w:t>
+        <w:t xml:space="preserve">Create Plan Experiment Run If Not Found </w:t>
       </w:r>
       <w:r>
         <w:rPr>
@@ -2924,7 +2952,7 @@
           <w:i/>
           <w:iCs/>
         </w:rPr>
-        <w:t>rrn</w:t>
+        <w:t>crn</w:t>
       </w:r>
       <w:proofErr w:type="spellEnd"/>
       <w:r>
@@ -2941,7 +2969,7 @@
           <w:i/>
           <w:iCs/>
         </w:rPr>
-        <w:t xml:space="preserve"> – If the plan is found based on </w:t>
+        <w:t xml:space="preserve"> – If the plan is not found based on </w:t>
       </w:r>
       <w:proofErr w:type="spellStart"/>
       <w:r>
@@ -2959,57 +2987,7 @@
           <w:i/>
           <w:iCs/>
         </w:rPr>
-        <w:t xml:space="preserve">, should the plan be recreated before the run.  If set to TRUE, a create plan from an existing plan will be done, then the existing one will be deleted, and the new plan will be renamed to the </w:t>
-      </w:r>
-      <w:proofErr w:type="spellStart"/>
-      <w:r>
-        <w:rPr>
-          <w:rFonts w:ascii="Avenir LT Std 35 Light" w:hAnsi="Avenir LT Std 35 Light"/>
-          <w:i/>
-          <w:iCs/>
-        </w:rPr>
-        <w:t>RunSchedulePlanScenarioName</w:t>
-      </w:r>
-      <w:proofErr w:type="spellEnd"/>
-      <w:r>
-        <w:rPr>
-          <w:rFonts w:ascii="Avenir LT Std 35 Light" w:hAnsi="Avenir LT Std 35 Light"/>
-          <w:i/>
-          <w:iCs/>
-        </w:rPr>
-        <w:t>.  This option will help reduce the blob storage on the Portal server.    You also will need to run a database backup at</w:t>
-      </w:r>
-      <w:r>
-        <w:rPr>
-          <w:rFonts w:ascii="Avenir LT Std 35 Light" w:hAnsi="Avenir LT Std 35 Light"/>
-          <w:i/>
-          <w:iCs/>
-        </w:rPr>
-        <w:t xml:space="preserve"> a</w:t>
-      </w:r>
-      <w:r>
-        <w:rPr>
-          <w:rFonts w:ascii="Avenir LT Std 35 Light" w:hAnsi="Avenir LT Std 35 Light"/>
-          <w:i/>
-          <w:iCs/>
-        </w:rPr>
-        <w:t xml:space="preserve"> set</w:t>
-      </w:r>
-      <w:r>
-        <w:rPr>
-          <w:rFonts w:ascii="Avenir LT Std 35 Light" w:hAnsi="Avenir LT Std 35 Light"/>
-          <w:i/>
-          <w:iCs/>
-        </w:rPr>
-        <w:t xml:space="preserve"> </w:t>
-      </w:r>
-      <w:r>
-        <w:rPr>
-          <w:rFonts w:ascii="Avenir LT Std 35 Light" w:hAnsi="Avenir LT Std 35 Light"/>
-          <w:i/>
-          <w:iCs/>
-        </w:rPr>
-        <w:t>interval to ensure the blob is cleaned up.</w:t>
+        <w:t xml:space="preserve">, should the plan be created.  </w:t>
       </w:r>
     </w:p>
     <w:p>
@@ -3027,7 +3005,15 @@
           <w:i/>
           <w:iCs/>
         </w:rPr>
-        <w:t xml:space="preserve">Delete </w:t>
+        <w:t>Recreate</w:t>
+      </w:r>
+      <w:r>
+        <w:rPr>
+          <w:rFonts w:ascii="Avenir LT Std 35 Light" w:hAnsi="Avenir LT Std 35 Light"/>
+          <w:i/>
+          <w:iCs/>
+        </w:rPr>
+        <w:t xml:space="preserve"> </w:t>
       </w:r>
       <w:r>
         <w:rPr>
@@ -3083,7 +3069,7 @@
           <w:i/>
           <w:iCs/>
         </w:rPr>
-        <w:t>After</w:t>
+        <w:t>If</w:t>
       </w:r>
       <w:r>
         <w:rPr>
@@ -3099,7 +3085,7 @@
           <w:i/>
           <w:iCs/>
         </w:rPr>
-        <w:t>Successful</w:t>
+        <w:t>Found</w:t>
       </w:r>
       <w:r>
         <w:rPr>
@@ -3115,7 +3101,85 @@
           <w:i/>
           <w:iCs/>
         </w:rPr>
-        <w:t>Run</w:t>
+        <w:t>(-</w:t>
+      </w:r>
+      <w:proofErr w:type="spellStart"/>
+      <w:r>
+        <w:rPr>
+          <w:rFonts w:ascii="Avenir LT Std 35 Light" w:hAnsi="Avenir LT Std 35 Light"/>
+          <w:i/>
+          <w:iCs/>
+        </w:rPr>
+        <w:t>rrn</w:t>
+      </w:r>
+      <w:proofErr w:type="spellEnd"/>
+      <w:r>
+        <w:rPr>
+          <w:rFonts w:ascii="Avenir LT Std 35 Light" w:hAnsi="Avenir LT Std 35 Light"/>
+          <w:i/>
+          <w:iCs/>
+        </w:rPr>
+        <w:t>)</w:t>
+      </w:r>
+      <w:r>
+        <w:rPr>
+          <w:rFonts w:ascii="Avenir LT Std 35 Light" w:hAnsi="Avenir LT Std 35 Light"/>
+          <w:i/>
+          <w:iCs/>
+        </w:rPr>
+        <w:t xml:space="preserve"> – If the plan is found based on </w:t>
+      </w:r>
+      <w:proofErr w:type="spellStart"/>
+      <w:r>
+        <w:rPr>
+          <w:rFonts w:ascii="Avenir LT Std 35 Light" w:hAnsi="Avenir LT Std 35 Light"/>
+          <w:i/>
+          <w:iCs/>
+        </w:rPr>
+        <w:t>RunSchedulePlanScenarioName</w:t>
+      </w:r>
+      <w:proofErr w:type="spellEnd"/>
+      <w:r>
+        <w:rPr>
+          <w:rFonts w:ascii="Avenir LT Std 35 Light" w:hAnsi="Avenir LT Std 35 Light"/>
+          <w:i/>
+          <w:iCs/>
+        </w:rPr>
+        <w:t xml:space="preserve">, should the plan be recreated before the run.  If set to TRUE, a create plan from an existing plan will be done, then the existing one will be deleted, and the new plan will be renamed to the </w:t>
+      </w:r>
+      <w:proofErr w:type="spellStart"/>
+      <w:r>
+        <w:rPr>
+          <w:rFonts w:ascii="Avenir LT Std 35 Light" w:hAnsi="Avenir LT Std 35 Light"/>
+          <w:i/>
+          <w:iCs/>
+        </w:rPr>
+        <w:t>RunSchedulePlanScenarioName</w:t>
+      </w:r>
+      <w:proofErr w:type="spellEnd"/>
+      <w:r>
+        <w:rPr>
+          <w:rFonts w:ascii="Avenir LT Std 35 Light" w:hAnsi="Avenir LT Std 35 Light"/>
+          <w:i/>
+          <w:iCs/>
+        </w:rPr>
+        <w:t>.  This option will help reduce the blob storage on the Portal server.    You also will need to run a database backup at</w:t>
+      </w:r>
+      <w:r>
+        <w:rPr>
+          <w:rFonts w:ascii="Avenir LT Std 35 Light" w:hAnsi="Avenir LT Std 35 Light"/>
+          <w:i/>
+          <w:iCs/>
+        </w:rPr>
+        <w:t xml:space="preserve"> a</w:t>
+      </w:r>
+      <w:r>
+        <w:rPr>
+          <w:rFonts w:ascii="Avenir LT Std 35 Light" w:hAnsi="Avenir LT Std 35 Light"/>
+          <w:i/>
+          <w:iCs/>
+        </w:rPr>
+        <w:t xml:space="preserve"> set</w:t>
       </w:r>
       <w:r>
         <w:rPr>
@@ -3131,65 +3195,7 @@
           <w:i/>
           <w:iCs/>
         </w:rPr>
-        <w:t>(-</w:t>
-      </w:r>
-      <w:proofErr w:type="spellStart"/>
-      <w:r>
-        <w:rPr>
-          <w:rFonts w:ascii="Avenir LT Std 35 Light" w:hAnsi="Avenir LT Std 35 Light"/>
-          <w:i/>
-          <w:iCs/>
-        </w:rPr>
-        <w:t>d</w:t>
-      </w:r>
-      <w:r>
-        <w:rPr>
-          <w:rFonts w:ascii="Avenir LT Std 35 Light" w:hAnsi="Avenir LT Std 35 Light"/>
-          <w:i/>
-          <w:iCs/>
-        </w:rPr>
-        <w:t>rn</w:t>
-      </w:r>
-      <w:proofErr w:type="spellEnd"/>
-      <w:r>
-        <w:rPr>
-          <w:rFonts w:ascii="Avenir LT Std 35 Light" w:hAnsi="Avenir LT Std 35 Light"/>
-          <w:i/>
-          <w:iCs/>
-        </w:rPr>
-        <w:t>)</w:t>
-      </w:r>
-      <w:r>
-        <w:rPr>
-          <w:rFonts w:ascii="Avenir LT Std 35 Light" w:hAnsi="Avenir LT Std 35 Light"/>
-          <w:i/>
-          <w:iCs/>
-        </w:rPr>
-        <w:t xml:space="preserve"> – If the plan is </w:t>
-      </w:r>
-      <w:r>
-        <w:rPr>
-          <w:rFonts w:ascii="Avenir LT Std 35 Light" w:hAnsi="Avenir LT Std 35 Light"/>
-          <w:i/>
-          <w:iCs/>
-        </w:rPr>
-        <w:t>run completes successfully, delete experiment run after run (and exports)</w:t>
-      </w:r>
-      <w:r>
-        <w:rPr>
-          <w:rFonts w:ascii="Avenir LT Std 35 Light" w:hAnsi="Avenir LT Std 35 Light"/>
-          <w:i/>
-          <w:iCs/>
-        </w:rPr>
-        <w:t>.</w:t>
-      </w:r>
-      <w:r>
-        <w:rPr>
-          <w:rFonts w:ascii="Avenir LT Std 35 Light" w:hAnsi="Avenir LT Std 35 Light"/>
-          <w:i/>
-          <w:iCs/>
-        </w:rPr>
-        <w:t xml:space="preserve">  This option should be used if Simio Portal is being used as just a run engine.</w:t>
+        <w:t>interval to ensure the blob is cleaned up.</w:t>
       </w:r>
     </w:p>
     <w:p>
@@ -3201,9 +3207,157 @@
           <w:iCs/>
         </w:rPr>
       </w:pPr>
+      <w:r>
+        <w:rPr>
+          <w:rFonts w:ascii="Avenir LT Std 35 Light" w:hAnsi="Avenir LT Std 35 Light"/>
+          <w:i/>
+          <w:iCs/>
+        </w:rPr>
+        <w:t xml:space="preserve">Delete </w:t>
+      </w:r>
+      <w:r>
+        <w:rPr>
+          <w:rFonts w:ascii="Avenir LT Std 35 Light" w:hAnsi="Avenir LT Std 35 Light"/>
+          <w:i/>
+          <w:iCs/>
+        </w:rPr>
+        <w:t>Plan</w:t>
+      </w:r>
+      <w:r>
+        <w:rPr>
+          <w:rFonts w:ascii="Avenir LT Std 35 Light" w:hAnsi="Avenir LT Std 35 Light"/>
+          <w:i/>
+          <w:iCs/>
+        </w:rPr>
+        <w:t xml:space="preserve"> </w:t>
+      </w:r>
+      <w:r>
+        <w:rPr>
+          <w:rFonts w:ascii="Avenir LT Std 35 Light" w:hAnsi="Avenir LT Std 35 Light"/>
+          <w:i/>
+          <w:iCs/>
+        </w:rPr>
+        <w:t>Experiment</w:t>
+      </w:r>
+      <w:r>
+        <w:rPr>
+          <w:rFonts w:ascii="Avenir LT Std 35 Light" w:hAnsi="Avenir LT Std 35 Light"/>
+          <w:i/>
+          <w:iCs/>
+        </w:rPr>
+        <w:t xml:space="preserve"> </w:t>
+      </w:r>
+      <w:r>
+        <w:rPr>
+          <w:rFonts w:ascii="Avenir LT Std 35 Light" w:hAnsi="Avenir LT Std 35 Light"/>
+          <w:i/>
+          <w:iCs/>
+        </w:rPr>
+        <w:t>Run</w:t>
+      </w:r>
+      <w:r>
+        <w:rPr>
+          <w:rFonts w:ascii="Avenir LT Std 35 Light" w:hAnsi="Avenir LT Std 35 Light"/>
+          <w:i/>
+          <w:iCs/>
+        </w:rPr>
+        <w:t xml:space="preserve"> </w:t>
+      </w:r>
+      <w:r>
+        <w:rPr>
+          <w:rFonts w:ascii="Avenir LT Std 35 Light" w:hAnsi="Avenir LT Std 35 Light"/>
+          <w:i/>
+          <w:iCs/>
+        </w:rPr>
+        <w:t>After</w:t>
+      </w:r>
+      <w:r>
+        <w:rPr>
+          <w:rFonts w:ascii="Avenir LT Std 35 Light" w:hAnsi="Avenir LT Std 35 Light"/>
+          <w:i/>
+          <w:iCs/>
+        </w:rPr>
+        <w:t xml:space="preserve"> </w:t>
+      </w:r>
+      <w:r>
+        <w:rPr>
+          <w:rFonts w:ascii="Avenir LT Std 35 Light" w:hAnsi="Avenir LT Std 35 Light"/>
+          <w:i/>
+          <w:iCs/>
+        </w:rPr>
+        <w:t>Successful</w:t>
+      </w:r>
+      <w:r>
+        <w:rPr>
+          <w:rFonts w:ascii="Avenir LT Std 35 Light" w:hAnsi="Avenir LT Std 35 Light"/>
+          <w:i/>
+          <w:iCs/>
+        </w:rPr>
+        <w:t xml:space="preserve"> </w:t>
+      </w:r>
+      <w:r>
+        <w:rPr>
+          <w:rFonts w:ascii="Avenir LT Std 35 Light" w:hAnsi="Avenir LT Std 35 Light"/>
+          <w:i/>
+          <w:iCs/>
+        </w:rPr>
+        <w:t>Run</w:t>
+      </w:r>
+      <w:r>
+        <w:rPr>
+          <w:rFonts w:ascii="Avenir LT Std 35 Light" w:hAnsi="Avenir LT Std 35 Light"/>
+          <w:i/>
+          <w:iCs/>
+        </w:rPr>
+        <w:t xml:space="preserve"> </w:t>
+      </w:r>
+      <w:r>
+        <w:rPr>
+          <w:rFonts w:ascii="Avenir LT Std 35 Light" w:hAnsi="Avenir LT Std 35 Light"/>
+          <w:i/>
+          <w:iCs/>
+        </w:rPr>
+        <w:t>(-</w:t>
+      </w:r>
+      <w:proofErr w:type="spellStart"/>
+      <w:r>
+        <w:rPr>
+          <w:rFonts w:ascii="Avenir LT Std 35 Light" w:hAnsi="Avenir LT Std 35 Light"/>
+          <w:i/>
+          <w:iCs/>
+        </w:rPr>
+        <w:t>drn</w:t>
+      </w:r>
+      <w:proofErr w:type="spellEnd"/>
+      <w:r>
+        <w:rPr>
+          <w:rFonts w:ascii="Avenir LT Std 35 Light" w:hAnsi="Avenir LT Std 35 Light"/>
+          <w:i/>
+          <w:iCs/>
+        </w:rPr>
+        <w:t>)</w:t>
+      </w:r>
+      <w:r>
+        <w:rPr>
+          <w:rFonts w:ascii="Avenir LT Std 35 Light" w:hAnsi="Avenir LT Std 35 Light"/>
+          <w:i/>
+          <w:iCs/>
+        </w:rPr>
+        <w:t xml:space="preserve"> – If the plan is run completes successfully, delete experiment run after run (and exports).  This option should be used if Simio Portal is being used as just a run engine.</w:t>
+      </w:r>
     </w:p>
     <w:p>
       <w:pPr>
+        <w:ind w:left="720"/>
+        <w:rPr>
+          <w:rFonts w:ascii="Avenir LT Std 35 Light" w:hAnsi="Avenir LT Std 35 Light"/>
+          <w:i/>
+          <w:iCs/>
+        </w:rPr>
+      </w:pPr>
+    </w:p>
+    <w:p>
+      <w:pPr>
         <w:rPr>
           <w:rFonts w:ascii="Avenir LT Std 35 Light" w:hAnsi="Avenir LT Std 35 Light"/>
           <w:b/>
@@ -3216,6 +3370,7 @@
           <w:b/>
           <w:bCs/>
         </w:rPr>
+        <w:lastRenderedPageBreak/>
         <w:t>Experiments</w:t>
       </w:r>
       <w:r>
@@ -3428,14 +3583,7 @@
         <w:rPr>
           <w:rFonts w:ascii="Avenir LT Std 35 Light" w:hAnsi="Avenir LT Std 35 Light"/>
         </w:rPr>
-        <w:t xml:space="preserve"> example.   When </w:t>
-      </w:r>
-      <w:r>
-        <w:rPr>
-          <w:rFonts w:ascii="Avenir LT Std 35 Light" w:hAnsi="Avenir LT Std 35 Light"/>
-        </w:rPr>
-        <w:lastRenderedPageBreak/>
-        <w:t xml:space="preserve">run from the </w:t>
+        <w:t xml:space="preserve"> example.   When run from the </w:t>
       </w:r>
       <w:proofErr w:type="spellStart"/>
       <w:r>

</xml_diff>